<commit_message>
Changes regarding report and file structure
Added python files, directories regarding picture and gephi
</commit_message>
<xml_diff>
--- a/report.docx
+++ b/report.docx
@@ -79,6 +79,7 @@
       </w:pPr>
       <w:r>
         <w:rPr>
+          <w:noProof/>
           <w:lang w:val="sr-Latn-RS"/>
         </w:rPr>
         <w:drawing>
@@ -472,6 +473,12 @@
     </w:p>
     <w:sdt>
       <w:sdtPr>
+        <w:rPr>
+          <w:rFonts w:ascii="Times New Roman" w:eastAsia="Times New Roman" w:hAnsi="Times New Roman" w:cs="Times New Roman"/>
+          <w:color w:val="auto"/>
+          <w:sz w:val="24"/>
+          <w:szCs w:val="24"/>
+        </w:rPr>
         <w:id w:val="1790473732"/>
         <w:docPartObj>
           <w:docPartGallery w:val="Table of Contents"/>
@@ -480,12 +487,8 @@
       </w:sdtPr>
       <w:sdtEndPr>
         <w:rPr>
-          <w:rFonts w:ascii="Times New Roman" w:eastAsia="Times New Roman" w:hAnsi="Times New Roman" w:cs="Times New Roman"/>
           <w:b/>
           <w:bCs/>
-          <w:color w:val="auto"/>
-          <w:sz w:val="24"/>
-          <w:szCs w:val="24"/>
         </w:rPr>
       </w:sdtEndPr>
       <w:sdtContent>
@@ -529,7 +532,7 @@
           <w:r>
             <w:fldChar w:fldCharType="separate"/>
           </w:r>
-          <w:hyperlink w:anchor="_Toc220339033" w:history="1">
+          <w:hyperlink w:anchor="_Toc220345371" w:history="1">
             <w:r>
               <w:rPr>
                 <w:rStyle w:val="Hyperlink"/>
@@ -573,7 +576,171 @@
                 <w:noProof/>
                 <w:webHidden/>
               </w:rPr>
-              <w:instrText xml:space="preserve"> PAGEREF _Toc220339033 \h </w:instrText>
+              <w:instrText xml:space="preserve"> PAGEREF _Toc220345371 \h </w:instrText>
+            </w:r>
+            <w:r>
+              <w:rPr>
+                <w:noProof/>
+                <w:webHidden/>
+              </w:rPr>
+            </w:r>
+            <w:r>
+              <w:rPr>
+                <w:noProof/>
+                <w:webHidden/>
+              </w:rPr>
+              <w:fldChar w:fldCharType="separate"/>
+            </w:r>
+            <w:r>
+              <w:rPr>
+                <w:noProof/>
+                <w:webHidden/>
+              </w:rPr>
+              <w:t>3</w:t>
+            </w:r>
+            <w:r>
+              <w:rPr>
+                <w:noProof/>
+                <w:webHidden/>
+              </w:rPr>
+              <w:fldChar w:fldCharType="end"/>
+            </w:r>
+          </w:hyperlink>
+        </w:p>
+        <w:p>
+          <w:pPr>
+            <w:pStyle w:val="TOC2"/>
+            <w:tabs>
+              <w:tab w:val="left" w:pos="960"/>
+              <w:tab w:val="right" w:leader="dot" w:pos="9350"/>
+            </w:tabs>
+            <w:rPr>
+              <w:noProof/>
+            </w:rPr>
+          </w:pPr>
+          <w:hyperlink w:anchor="_Toc220345372" w:history="1">
+            <w:r>
+              <w:rPr>
+                <w:rStyle w:val="Hyperlink"/>
+                <w:noProof/>
+              </w:rPr>
+              <w:t>1.1</w:t>
+            </w:r>
+            <w:r>
+              <w:rPr>
+                <w:noProof/>
+              </w:rPr>
+              <w:tab/>
+            </w:r>
+            <w:r>
+              <w:rPr>
+                <w:rStyle w:val="Hyperlink"/>
+                <w:noProof/>
+              </w:rPr>
+              <w:t>Analiza skupa podataka</w:t>
+            </w:r>
+            <w:r>
+              <w:rPr>
+                <w:noProof/>
+                <w:webHidden/>
+              </w:rPr>
+              <w:tab/>
+            </w:r>
+            <w:r>
+              <w:rPr>
+                <w:noProof/>
+                <w:webHidden/>
+              </w:rPr>
+              <w:fldChar w:fldCharType="begin"/>
+            </w:r>
+            <w:r>
+              <w:rPr>
+                <w:noProof/>
+                <w:webHidden/>
+              </w:rPr>
+              <w:instrText xml:space="preserve"> PAGEREF _Toc220345372 \h </w:instrText>
+            </w:r>
+            <w:r>
+              <w:rPr>
+                <w:noProof/>
+                <w:webHidden/>
+              </w:rPr>
+            </w:r>
+            <w:r>
+              <w:rPr>
+                <w:noProof/>
+                <w:webHidden/>
+              </w:rPr>
+              <w:fldChar w:fldCharType="separate"/>
+            </w:r>
+            <w:r>
+              <w:rPr>
+                <w:noProof/>
+                <w:webHidden/>
+              </w:rPr>
+              <w:t>3</w:t>
+            </w:r>
+            <w:r>
+              <w:rPr>
+                <w:noProof/>
+                <w:webHidden/>
+              </w:rPr>
+              <w:fldChar w:fldCharType="end"/>
+            </w:r>
+          </w:hyperlink>
+        </w:p>
+        <w:p>
+          <w:pPr>
+            <w:pStyle w:val="TOC2"/>
+            <w:tabs>
+              <w:tab w:val="left" w:pos="960"/>
+              <w:tab w:val="right" w:leader="dot" w:pos="9350"/>
+            </w:tabs>
+            <w:rPr>
+              <w:noProof/>
+            </w:rPr>
+          </w:pPr>
+          <w:hyperlink w:anchor="_Toc220345373" w:history="1">
+            <w:r>
+              <w:rPr>
+                <w:rStyle w:val="Hyperlink"/>
+                <w:noProof/>
+              </w:rPr>
+              <w:t>1.2</w:t>
+            </w:r>
+            <w:r>
+              <w:rPr>
+                <w:noProof/>
+              </w:rPr>
+              <w:tab/>
+            </w:r>
+            <w:r>
+              <w:rPr>
+                <w:rStyle w:val="Hyperlink"/>
+                <w:noProof/>
+              </w:rPr>
+              <w:t>Odgovori na istraživačka pitanja</w:t>
+            </w:r>
+            <w:r>
+              <w:rPr>
+                <w:noProof/>
+                <w:webHidden/>
+              </w:rPr>
+              <w:tab/>
+            </w:r>
+            <w:r>
+              <w:rPr>
+                <w:noProof/>
+                <w:webHidden/>
+              </w:rPr>
+              <w:fldChar w:fldCharType="begin"/>
+            </w:r>
+            <w:r>
+              <w:rPr>
+                <w:noProof/>
+                <w:webHidden/>
+              </w:rPr>
+              <w:instrText xml:space="preserve"> PAGEREF _Toc220345373 \h </w:instrText>
             </w:r>
             <w:r>
               <w:rPr>
@@ -619,7 +786,7 @@
               <w14:ligatures w14:val="standardContextual"/>
             </w:rPr>
           </w:pPr>
-          <w:hyperlink w:anchor="_Toc220339034" w:history="1">
+          <w:hyperlink w:anchor="_Toc220345374" w:history="1">
             <w:r>
               <w:rPr>
                 <w:rStyle w:val="Hyperlink"/>
@@ -663,7 +830,171 @@
                 <w:noProof/>
                 <w:webHidden/>
               </w:rPr>
-              <w:instrText xml:space="preserve"> PAGEREF _Toc220339034 \h </w:instrText>
+              <w:instrText xml:space="preserve"> PAGEREF _Toc220345374 \h </w:instrText>
+            </w:r>
+            <w:r>
+              <w:rPr>
+                <w:noProof/>
+                <w:webHidden/>
+              </w:rPr>
+            </w:r>
+            <w:r>
+              <w:rPr>
+                <w:noProof/>
+                <w:webHidden/>
+              </w:rPr>
+              <w:fldChar w:fldCharType="separate"/>
+            </w:r>
+            <w:r>
+              <w:rPr>
+                <w:noProof/>
+                <w:webHidden/>
+              </w:rPr>
+              <w:t>3</w:t>
+            </w:r>
+            <w:r>
+              <w:rPr>
+                <w:noProof/>
+                <w:webHidden/>
+              </w:rPr>
+              <w:fldChar w:fldCharType="end"/>
+            </w:r>
+          </w:hyperlink>
+        </w:p>
+        <w:p>
+          <w:pPr>
+            <w:pStyle w:val="TOC2"/>
+            <w:tabs>
+              <w:tab w:val="left" w:pos="960"/>
+              <w:tab w:val="right" w:leader="dot" w:pos="9350"/>
+            </w:tabs>
+            <w:rPr>
+              <w:noProof/>
+            </w:rPr>
+          </w:pPr>
+          <w:hyperlink w:anchor="_Toc220345375" w:history="1">
+            <w:r>
+              <w:rPr>
+                <w:rStyle w:val="Hyperlink"/>
+                <w:noProof/>
+              </w:rPr>
+              <w:t>2.1</w:t>
+            </w:r>
+            <w:r>
+              <w:rPr>
+                <w:noProof/>
+              </w:rPr>
+              <w:tab/>
+            </w:r>
+            <w:r>
+              <w:rPr>
+                <w:rStyle w:val="Hyperlink"/>
+                <w:noProof/>
+              </w:rPr>
+              <w:t>Analiza skupa podataka</w:t>
+            </w:r>
+            <w:r>
+              <w:rPr>
+                <w:noProof/>
+                <w:webHidden/>
+              </w:rPr>
+              <w:tab/>
+            </w:r>
+            <w:r>
+              <w:rPr>
+                <w:noProof/>
+                <w:webHidden/>
+              </w:rPr>
+              <w:fldChar w:fldCharType="begin"/>
+            </w:r>
+            <w:r>
+              <w:rPr>
+                <w:noProof/>
+                <w:webHidden/>
+              </w:rPr>
+              <w:instrText xml:space="preserve"> PAGEREF _Toc220345375 \h </w:instrText>
+            </w:r>
+            <w:r>
+              <w:rPr>
+                <w:noProof/>
+                <w:webHidden/>
+              </w:rPr>
+            </w:r>
+            <w:r>
+              <w:rPr>
+                <w:noProof/>
+                <w:webHidden/>
+              </w:rPr>
+              <w:fldChar w:fldCharType="separate"/>
+            </w:r>
+            <w:r>
+              <w:rPr>
+                <w:noProof/>
+                <w:webHidden/>
+              </w:rPr>
+              <w:t>3</w:t>
+            </w:r>
+            <w:r>
+              <w:rPr>
+                <w:noProof/>
+                <w:webHidden/>
+              </w:rPr>
+              <w:fldChar w:fldCharType="end"/>
+            </w:r>
+          </w:hyperlink>
+        </w:p>
+        <w:p>
+          <w:pPr>
+            <w:pStyle w:val="TOC2"/>
+            <w:tabs>
+              <w:tab w:val="left" w:pos="960"/>
+              <w:tab w:val="right" w:leader="dot" w:pos="9350"/>
+            </w:tabs>
+            <w:rPr>
+              <w:noProof/>
+            </w:rPr>
+          </w:pPr>
+          <w:hyperlink w:anchor="_Toc220345376" w:history="1">
+            <w:r>
+              <w:rPr>
+                <w:rStyle w:val="Hyperlink"/>
+                <w:noProof/>
+              </w:rPr>
+              <w:t>2.2</w:t>
+            </w:r>
+            <w:r>
+              <w:rPr>
+                <w:noProof/>
+              </w:rPr>
+              <w:tab/>
+            </w:r>
+            <w:r>
+              <w:rPr>
+                <w:rStyle w:val="Hyperlink"/>
+                <w:noProof/>
+              </w:rPr>
+              <w:t>Odgovori na istraživačka pitanja</w:t>
+            </w:r>
+            <w:r>
+              <w:rPr>
+                <w:noProof/>
+                <w:webHidden/>
+              </w:rPr>
+              <w:tab/>
+            </w:r>
+            <w:r>
+              <w:rPr>
+                <w:noProof/>
+                <w:webHidden/>
+              </w:rPr>
+              <w:fldChar w:fldCharType="begin"/>
+            </w:r>
+            <w:r>
+              <w:rPr>
+                <w:noProof/>
+                <w:webHidden/>
+              </w:rPr>
+              <w:instrText xml:space="preserve"> PAGEREF _Toc220345376 \h </w:instrText>
             </w:r>
             <w:r>
               <w:rPr>
@@ -709,7 +1040,7 @@
               <w14:ligatures w14:val="standardContextual"/>
             </w:rPr>
           </w:pPr>
-          <w:hyperlink w:anchor="_Toc220339035" w:history="1">
+          <w:hyperlink w:anchor="_Toc220345377" w:history="1">
             <w:r>
               <w:rPr>
                 <w:rStyle w:val="Hyperlink"/>
@@ -753,7 +1084,171 @@
                 <w:noProof/>
                 <w:webHidden/>
               </w:rPr>
-              <w:instrText xml:space="preserve"> PAGEREF _Toc220339035 \h </w:instrText>
+              <w:instrText xml:space="preserve"> PAGEREF _Toc220345377 \h </w:instrText>
+            </w:r>
+            <w:r>
+              <w:rPr>
+                <w:noProof/>
+                <w:webHidden/>
+              </w:rPr>
+            </w:r>
+            <w:r>
+              <w:rPr>
+                <w:noProof/>
+                <w:webHidden/>
+              </w:rPr>
+              <w:fldChar w:fldCharType="separate"/>
+            </w:r>
+            <w:r>
+              <w:rPr>
+                <w:noProof/>
+                <w:webHidden/>
+              </w:rPr>
+              <w:t>3</w:t>
+            </w:r>
+            <w:r>
+              <w:rPr>
+                <w:noProof/>
+                <w:webHidden/>
+              </w:rPr>
+              <w:fldChar w:fldCharType="end"/>
+            </w:r>
+          </w:hyperlink>
+        </w:p>
+        <w:p>
+          <w:pPr>
+            <w:pStyle w:val="TOC2"/>
+            <w:tabs>
+              <w:tab w:val="left" w:pos="960"/>
+              <w:tab w:val="right" w:leader="dot" w:pos="9350"/>
+            </w:tabs>
+            <w:rPr>
+              <w:noProof/>
+            </w:rPr>
+          </w:pPr>
+          <w:hyperlink w:anchor="_Toc220345378" w:history="1">
+            <w:r>
+              <w:rPr>
+                <w:rStyle w:val="Hyperlink"/>
+                <w:noProof/>
+              </w:rPr>
+              <w:t>3.1</w:t>
+            </w:r>
+            <w:r>
+              <w:rPr>
+                <w:noProof/>
+              </w:rPr>
+              <w:tab/>
+            </w:r>
+            <w:r>
+              <w:rPr>
+                <w:rStyle w:val="Hyperlink"/>
+                <w:noProof/>
+              </w:rPr>
+              <w:t>Analiza skupa podataka</w:t>
+            </w:r>
+            <w:r>
+              <w:rPr>
+                <w:noProof/>
+                <w:webHidden/>
+              </w:rPr>
+              <w:tab/>
+            </w:r>
+            <w:r>
+              <w:rPr>
+                <w:noProof/>
+                <w:webHidden/>
+              </w:rPr>
+              <w:fldChar w:fldCharType="begin"/>
+            </w:r>
+            <w:r>
+              <w:rPr>
+                <w:noProof/>
+                <w:webHidden/>
+              </w:rPr>
+              <w:instrText xml:space="preserve"> PAGEREF _Toc220345378 \h </w:instrText>
+            </w:r>
+            <w:r>
+              <w:rPr>
+                <w:noProof/>
+                <w:webHidden/>
+              </w:rPr>
+            </w:r>
+            <w:r>
+              <w:rPr>
+                <w:noProof/>
+                <w:webHidden/>
+              </w:rPr>
+              <w:fldChar w:fldCharType="separate"/>
+            </w:r>
+            <w:r>
+              <w:rPr>
+                <w:noProof/>
+                <w:webHidden/>
+              </w:rPr>
+              <w:t>3</w:t>
+            </w:r>
+            <w:r>
+              <w:rPr>
+                <w:noProof/>
+                <w:webHidden/>
+              </w:rPr>
+              <w:fldChar w:fldCharType="end"/>
+            </w:r>
+          </w:hyperlink>
+        </w:p>
+        <w:p>
+          <w:pPr>
+            <w:pStyle w:val="TOC2"/>
+            <w:tabs>
+              <w:tab w:val="left" w:pos="960"/>
+              <w:tab w:val="right" w:leader="dot" w:pos="9350"/>
+            </w:tabs>
+            <w:rPr>
+              <w:noProof/>
+            </w:rPr>
+          </w:pPr>
+          <w:hyperlink w:anchor="_Toc220345379" w:history="1">
+            <w:r>
+              <w:rPr>
+                <w:rStyle w:val="Hyperlink"/>
+                <w:noProof/>
+              </w:rPr>
+              <w:t>3.2</w:t>
+            </w:r>
+            <w:r>
+              <w:rPr>
+                <w:noProof/>
+              </w:rPr>
+              <w:tab/>
+            </w:r>
+            <w:r>
+              <w:rPr>
+                <w:rStyle w:val="Hyperlink"/>
+                <w:noProof/>
+              </w:rPr>
+              <w:t>Odgovori na istraživačka pitanja</w:t>
+            </w:r>
+            <w:r>
+              <w:rPr>
+                <w:noProof/>
+                <w:webHidden/>
+              </w:rPr>
+              <w:tab/>
+            </w:r>
+            <w:r>
+              <w:rPr>
+                <w:noProof/>
+                <w:webHidden/>
+              </w:rPr>
+              <w:fldChar w:fldCharType="begin"/>
+            </w:r>
+            <w:r>
+              <w:rPr>
+                <w:noProof/>
+                <w:webHidden/>
+              </w:rPr>
+              <w:instrText xml:space="preserve"> PAGEREF _Toc220345379 \h </w:instrText>
             </w:r>
             <w:r>
               <w:rPr>
@@ -799,7 +1294,7 @@
               <w14:ligatures w14:val="standardContextual"/>
             </w:rPr>
           </w:pPr>
-          <w:hyperlink w:anchor="_Toc220339036" w:history="1">
+          <w:hyperlink w:anchor="_Toc220345380" w:history="1">
             <w:r>
               <w:rPr>
                 <w:rStyle w:val="Hyperlink"/>
@@ -843,7 +1338,171 @@
                 <w:noProof/>
                 <w:webHidden/>
               </w:rPr>
-              <w:instrText xml:space="preserve"> PAGEREF _Toc220339036 \h </w:instrText>
+              <w:instrText xml:space="preserve"> PAGEREF _Toc220345380 \h </w:instrText>
+            </w:r>
+            <w:r>
+              <w:rPr>
+                <w:noProof/>
+                <w:webHidden/>
+              </w:rPr>
+            </w:r>
+            <w:r>
+              <w:rPr>
+                <w:noProof/>
+                <w:webHidden/>
+              </w:rPr>
+              <w:fldChar w:fldCharType="separate"/>
+            </w:r>
+            <w:r>
+              <w:rPr>
+                <w:noProof/>
+                <w:webHidden/>
+              </w:rPr>
+              <w:t>3</w:t>
+            </w:r>
+            <w:r>
+              <w:rPr>
+                <w:noProof/>
+                <w:webHidden/>
+              </w:rPr>
+              <w:fldChar w:fldCharType="end"/>
+            </w:r>
+          </w:hyperlink>
+        </w:p>
+        <w:p>
+          <w:pPr>
+            <w:pStyle w:val="TOC2"/>
+            <w:tabs>
+              <w:tab w:val="left" w:pos="960"/>
+              <w:tab w:val="right" w:leader="dot" w:pos="9350"/>
+            </w:tabs>
+            <w:rPr>
+              <w:noProof/>
+            </w:rPr>
+          </w:pPr>
+          <w:hyperlink w:anchor="_Toc220345381" w:history="1">
+            <w:r>
+              <w:rPr>
+                <w:rStyle w:val="Hyperlink"/>
+                <w:noProof/>
+              </w:rPr>
+              <w:t>3.1</w:t>
+            </w:r>
+            <w:r>
+              <w:rPr>
+                <w:noProof/>
+              </w:rPr>
+              <w:tab/>
+            </w:r>
+            <w:r>
+              <w:rPr>
+                <w:rStyle w:val="Hyperlink"/>
+                <w:noProof/>
+              </w:rPr>
+              <w:t>Analiza skupa podataka</w:t>
+            </w:r>
+            <w:r>
+              <w:rPr>
+                <w:noProof/>
+                <w:webHidden/>
+              </w:rPr>
+              <w:tab/>
+            </w:r>
+            <w:r>
+              <w:rPr>
+                <w:noProof/>
+                <w:webHidden/>
+              </w:rPr>
+              <w:fldChar w:fldCharType="begin"/>
+            </w:r>
+            <w:r>
+              <w:rPr>
+                <w:noProof/>
+                <w:webHidden/>
+              </w:rPr>
+              <w:instrText xml:space="preserve"> PAGEREF _Toc220345381 \h </w:instrText>
+            </w:r>
+            <w:r>
+              <w:rPr>
+                <w:noProof/>
+                <w:webHidden/>
+              </w:rPr>
+            </w:r>
+            <w:r>
+              <w:rPr>
+                <w:noProof/>
+                <w:webHidden/>
+              </w:rPr>
+              <w:fldChar w:fldCharType="separate"/>
+            </w:r>
+            <w:r>
+              <w:rPr>
+                <w:noProof/>
+                <w:webHidden/>
+              </w:rPr>
+              <w:t>3</w:t>
+            </w:r>
+            <w:r>
+              <w:rPr>
+                <w:noProof/>
+                <w:webHidden/>
+              </w:rPr>
+              <w:fldChar w:fldCharType="end"/>
+            </w:r>
+          </w:hyperlink>
+        </w:p>
+        <w:p>
+          <w:pPr>
+            <w:pStyle w:val="TOC2"/>
+            <w:tabs>
+              <w:tab w:val="left" w:pos="960"/>
+              <w:tab w:val="right" w:leader="dot" w:pos="9350"/>
+            </w:tabs>
+            <w:rPr>
+              <w:noProof/>
+            </w:rPr>
+          </w:pPr>
+          <w:hyperlink w:anchor="_Toc220345382" w:history="1">
+            <w:r>
+              <w:rPr>
+                <w:rStyle w:val="Hyperlink"/>
+                <w:noProof/>
+              </w:rPr>
+              <w:t>3.2</w:t>
+            </w:r>
+            <w:r>
+              <w:rPr>
+                <w:noProof/>
+              </w:rPr>
+              <w:tab/>
+            </w:r>
+            <w:r>
+              <w:rPr>
+                <w:rStyle w:val="Hyperlink"/>
+                <w:noProof/>
+              </w:rPr>
+              <w:t>Odgovori na istraživačka pitanja</w:t>
+            </w:r>
+            <w:r>
+              <w:rPr>
+                <w:noProof/>
+                <w:webHidden/>
+              </w:rPr>
+              <w:tab/>
+            </w:r>
+            <w:r>
+              <w:rPr>
+                <w:noProof/>
+                <w:webHidden/>
+              </w:rPr>
+              <w:fldChar w:fldCharType="begin"/>
+            </w:r>
+            <w:r>
+              <w:rPr>
+                <w:noProof/>
+                <w:webHidden/>
+              </w:rPr>
+              <w:instrText xml:space="preserve"> PAGEREF _Toc220345382 \h </w:instrText>
             </w:r>
             <w:r>
               <w:rPr>
@@ -902,67 +1561,216 @@
     <w:p>
       <w:pPr>
         <w:pStyle w:val="Heading1"/>
-      </w:pPr>
-      <w:bookmarkStart w:id="0" w:name="_Toc220339033"/>
+        <w:numPr>
+          <w:ilvl w:val="0"/>
+          <w:numId w:val="4"/>
+        </w:numPr>
+      </w:pPr>
+      <w:bookmarkStart w:id="0" w:name="_Toc220345371"/>
       <w:r>
         <w:lastRenderedPageBreak/>
-        <w:t>1</w:t>
-      </w:r>
-      <w:r>
-        <w:tab/>
         <w:t>Analiza mreže DZ1Net</w:t>
       </w:r>
       <w:bookmarkEnd w:id="0"/>
     </w:p>
     <w:p>
       <w:pPr>
-        <w:pStyle w:val="Heading1"/>
-      </w:pPr>
-      <w:bookmarkStart w:id="1" w:name="_Toc220339034"/>
+        <w:pStyle w:val="Heading2"/>
+        <w:ind w:firstLine="720"/>
+      </w:pPr>
+      <w:bookmarkStart w:id="1" w:name="_Toc220345372"/>
       <w:r>
-        <w:t>2</w:t>
+        <w:t>1.1</w:t>
       </w:r>
       <w:r>
         <w:tab/>
-      </w:r>
-      <w:r>
-        <w:t>Analiza mreže DZ</w:t>
-      </w:r>
-      <w:r>
-        <w:t>2</w:t>
-      </w:r>
-      <w:r>
-        <w:t>Net</w:t>
+        <w:t>Analiza skupa podataka</w:t>
       </w:r>
       <w:bookmarkEnd w:id="1"/>
     </w:p>
     <w:p>
       <w:pPr>
-        <w:pStyle w:val="Heading1"/>
-      </w:pPr>
-      <w:bookmarkStart w:id="2" w:name="_Toc220339035"/>
+        <w:pStyle w:val="Heading2"/>
+        <w:ind w:left="360" w:firstLine="360"/>
+      </w:pPr>
+      <w:bookmarkStart w:id="2" w:name="_Toc220345373"/>
       <w:r>
-        <w:t>3</w:t>
+        <w:t>1.2</w:t>
       </w:r>
       <w:r>
         <w:tab/>
-        <w:t>Analiza mreže DZAggNet</w:t>
+        <w:t>Odgovori na istraživačka pitanja</w:t>
       </w:r>
       <w:bookmarkEnd w:id="2"/>
     </w:p>
+    <w:p/>
     <w:p>
       <w:pPr>
+        <w:pStyle w:val="ListParagraph"/>
+        <w:numPr>
+          <w:ilvl w:val="0"/>
+          <w:numId w:val="5"/>
+        </w:numPr>
+        <w:rPr>
+          <w:rFonts w:asciiTheme="minorHAnsi" w:hAnsiTheme="minorHAnsi"/>
+          <w:b/>
+        </w:rPr>
+      </w:pPr>
+      <w:r>
+        <w:rPr>
+          <w:rFonts w:asciiTheme="minorHAnsi" w:hAnsiTheme="minorHAnsi"/>
+          <w:b/>
+        </w:rPr>
+        <w:t xml:space="preserve">Kolika je gustina mreže? </w:t>
+      </w:r>
+    </w:p>
+    <w:p/>
+    <w:p>
+      <w:pPr>
         <w:pStyle w:val="Heading1"/>
-      </w:pPr>
-      <w:bookmarkStart w:id="3" w:name="_Toc220339036"/>
+        <w:numPr>
+          <w:ilvl w:val="0"/>
+          <w:numId w:val="4"/>
+        </w:numPr>
+      </w:pPr>
+      <w:bookmarkStart w:id="3" w:name="_Toc220345374"/>
       <w:r>
-        <w:t>4</w:t>
+        <w:t>Analiza mreže DZ2Net</w:t>
+      </w:r>
+      <w:bookmarkEnd w:id="3"/>
+    </w:p>
+    <w:p>
+      <w:pPr>
+        <w:pStyle w:val="Heading2"/>
+        <w:ind w:firstLine="720"/>
+      </w:pPr>
+      <w:bookmarkStart w:id="4" w:name="_Toc220345375"/>
+      <w:r>
+        <w:t>2.1</w:t>
       </w:r>
       <w:r>
         <w:tab/>
+        <w:t>Analiza skupa podataka</w:t>
+      </w:r>
+      <w:bookmarkEnd w:id="4"/>
+    </w:p>
+    <w:p>
+      <w:pPr>
+        <w:pStyle w:val="Heading2"/>
+        <w:ind w:firstLine="720"/>
+      </w:pPr>
+      <w:bookmarkStart w:id="5" w:name="_Toc220345376"/>
+      <w:r>
+        <w:t>2.2</w:t>
+      </w:r>
+      <w:r>
+        <w:tab/>
+        <w:t>Odgovori na istraživačka pitanja</w:t>
+      </w:r>
+      <w:bookmarkEnd w:id="5"/>
+    </w:p>
+    <w:p>
+      <w:pPr>
+        <w:pStyle w:val="ListParagraph"/>
+      </w:pPr>
+    </w:p>
+    <w:p>
+      <w:pPr>
+        <w:pStyle w:val="Heading1"/>
+        <w:numPr>
+          <w:ilvl w:val="0"/>
+          <w:numId w:val="4"/>
+        </w:numPr>
+      </w:pPr>
+      <w:bookmarkStart w:id="6" w:name="_Toc220345377"/>
+      <w:r>
+        <w:t>Analiza mreže DZAggNet</w:t>
+      </w:r>
+      <w:bookmarkEnd w:id="6"/>
+    </w:p>
+    <w:p>
+      <w:pPr>
+        <w:pStyle w:val="Heading2"/>
+        <w:ind w:left="720"/>
+      </w:pPr>
+      <w:bookmarkStart w:id="7" w:name="_Toc220345378"/>
+      <w:r>
+        <w:t>3.1</w:t>
+      </w:r>
+      <w:r>
+        <w:tab/>
+        <w:t>Analiza skupa podataka</w:t>
+      </w:r>
+      <w:bookmarkEnd w:id="7"/>
+    </w:p>
+    <w:p>
+      <w:pPr>
+        <w:pStyle w:val="Heading2"/>
+        <w:ind w:firstLine="720"/>
+      </w:pPr>
+      <w:bookmarkStart w:id="8" w:name="_Toc220345379"/>
+      <w:r>
+        <w:t>3.2</w:t>
+      </w:r>
+      <w:r>
+        <w:tab/>
+        <w:t>Odgovori na istraživačka pitanja</w:t>
+      </w:r>
+      <w:bookmarkEnd w:id="8"/>
+    </w:p>
+    <w:p>
+      <w:pPr>
+        <w:pStyle w:val="ListParagraph"/>
+      </w:pPr>
+    </w:p>
+    <w:p>
+      <w:pPr>
+        <w:pStyle w:val="Heading1"/>
+        <w:numPr>
+          <w:ilvl w:val="0"/>
+          <w:numId w:val="4"/>
+        </w:numPr>
+      </w:pPr>
+      <w:bookmarkStart w:id="9" w:name="_Toc220345380"/>
+      <w:r>
         <w:t>Analiza mreže DZAggNetT</w:t>
       </w:r>
-      <w:bookmarkEnd w:id="3"/>
+      <w:bookmarkEnd w:id="9"/>
+    </w:p>
+    <w:p>
+      <w:pPr>
+        <w:pStyle w:val="Heading2"/>
+        <w:ind w:firstLine="720"/>
+      </w:pPr>
+      <w:bookmarkStart w:id="10" w:name="_Toc220345381"/>
+      <w:r>
+        <w:t>3.1</w:t>
+      </w:r>
+      <w:r>
+        <w:tab/>
+        <w:t>Analiza skupa podataka</w:t>
+      </w:r>
+      <w:bookmarkEnd w:id="10"/>
+    </w:p>
+    <w:p>
+      <w:pPr>
+        <w:pStyle w:val="Heading2"/>
+        <w:ind w:left="720"/>
+      </w:pPr>
+      <w:bookmarkStart w:id="11" w:name="_Toc220345382"/>
+      <w:r>
+        <w:t>3.2</w:t>
+      </w:r>
+      <w:r>
+        <w:tab/>
+        <w:t>Odgovori na istraživačka pitanja</w:t>
+      </w:r>
+      <w:bookmarkEnd w:id="11"/>
+    </w:p>
+    <w:p>
+      <w:pPr>
+        <w:pStyle w:val="ListParagraph"/>
+      </w:pPr>
     </w:p>
     <w:sectPr>
       <w:footerReference w:type="default" r:id="rId8"/>
@@ -1059,6 +1867,394 @@
 <file path=word/numbering.xml><?xml version="1.0" encoding="utf-8"?>
 <w:numbering xmlns:wpc="http://schemas.microsoft.com/office/word/2010/wordprocessingCanvas" xmlns:cx="http://schemas.microsoft.com/office/drawing/2014/chartex" xmlns:cx1="http://schemas.microsoft.com/office/drawing/2015/9/8/chartex" xmlns:cx2="http://schemas.microsoft.com/office/drawing/2015/10/21/chartex" xmlns:cx3="http://schemas.microsoft.com/office/drawing/2016/5/9/chartex" xmlns:cx4="http://schemas.microsoft.com/office/drawing/2016/5/10/chartex" xmlns:cx5="http://schemas.microsoft.com/office/drawing/2016/5/11/chartex" xmlns:cx6="http://schemas.microsoft.com/office/drawing/2016/5/12/chartex" xmlns:cx7="http://schemas.microsoft.com/office/drawing/2016/5/13/chartex" xmlns:cx8="http://schemas.microsoft.com/office/drawing/2016/5/14/chartex" xmlns:mc="http://schemas.openxmlformats.org/markup-compatibility/2006" xmlns:aink="http://schemas.microsoft.com/office/drawing/2016/ink" xmlns:am3d="http://schemas.microsoft.com/office/drawing/2017/model3d" xmlns:o="urn:schemas-microsoft-com:office:office" xmlns:oel="http://schemas.microsoft.com/office/2019/extlst" xmlns:r="http://schemas.openxmlformats.org/officeDocument/2006/relationships" xmlns:m="http://schemas.openxmlformats.org/officeDocument/2006/math" xmlns:v="urn:schemas-microsoft-com:vml" xmlns:wp14="http://schemas.microsoft.com/office/word/2010/wordprocessingDrawing" xmlns:wp="http://schemas.openxmlformats.org/drawingml/2006/wordprocessingDrawing" xmlns:w10="urn:schemas-microsoft-com:office:word" xmlns:w="http://schemas.openxmlformats.org/wordprocessingml/2006/main" xmlns:w14="http://schemas.microsoft.com/office/word/2010/wordml" xmlns:w15="http://schemas.microsoft.com/office/word/2012/wordml" xmlns:w16cex="http://schemas.microsoft.com/office/word/2018/wordml/cex" xmlns:w16cid="http://schemas.microsoft.com/office/word/2016/wordml/cid" xmlns:w16="http://schemas.microsoft.com/office/word/2018/wordml" xmlns:w16du="http://schemas.microsoft.com/office/word/2023/wordml/word16du" xmlns:w16sdtdh="http://schemas.microsoft.com/office/word/2020/wordml/sdtdatahash" xmlns:w16sdtfl="http://schemas.microsoft.com/office/word/2024/wordml/sdtformatlock" xmlns:w16se="http://schemas.microsoft.com/office/word/2015/wordml/symex" xmlns:wpg="http://schemas.microsoft.com/office/word/2010/wordprocessingGroup" xmlns:wpi="http://schemas.microsoft.com/office/word/2010/wordprocessingInk" xmlns:wne="http://schemas.microsoft.com/office/word/2006/wordml" xmlns:wps="http://schemas.microsoft.com/office/word/2010/wordprocessingShape" mc:Ignorable="w14 w15 w16se w16cid w16 w16cex w16sdtdh w16sdtfl w16du wp14">
   <w:abstractNum w:abstractNumId="0" w15:restartNumberingAfterBreak="0">
+    <w:nsid w:val="0CD61C5C"/>
+    <w:multiLevelType w:val="multilevel"/>
+    <w:tmpl w:val="DBC6DE26"/>
+    <w:lvl w:ilvl="0">
+      <w:start w:val="1"/>
+      <w:numFmt w:val="decimal"/>
+      <w:lvlText w:val="%1"/>
+      <w:lvlJc w:val="left"/>
+      <w:pPr>
+        <w:ind w:left="720" w:hanging="360"/>
+      </w:pPr>
+      <w:rPr>
+        <w:rFonts w:hint="default"/>
+      </w:rPr>
+    </w:lvl>
+    <w:lvl w:ilvl="1">
+      <w:start w:val="1"/>
+      <w:numFmt w:val="decimal"/>
+      <w:isLgl/>
+      <w:lvlText w:val="%1.%2"/>
+      <w:lvlJc w:val="left"/>
+      <w:pPr>
+        <w:ind w:left="1080" w:hanging="360"/>
+      </w:pPr>
+      <w:rPr>
+        <w:rFonts w:hint="default"/>
+      </w:rPr>
+    </w:lvl>
+    <w:lvl w:ilvl="2">
+      <w:start w:val="1"/>
+      <w:numFmt w:val="decimal"/>
+      <w:isLgl/>
+      <w:lvlText w:val="%1.%2.%3"/>
+      <w:lvlJc w:val="left"/>
+      <w:pPr>
+        <w:ind w:left="1800" w:hanging="720"/>
+      </w:pPr>
+      <w:rPr>
+        <w:rFonts w:hint="default"/>
+      </w:rPr>
+    </w:lvl>
+    <w:lvl w:ilvl="3">
+      <w:start w:val="1"/>
+      <w:numFmt w:val="decimal"/>
+      <w:isLgl/>
+      <w:lvlText w:val="%1.%2.%3.%4"/>
+      <w:lvlJc w:val="left"/>
+      <w:pPr>
+        <w:ind w:left="2160" w:hanging="720"/>
+      </w:pPr>
+      <w:rPr>
+        <w:rFonts w:hint="default"/>
+      </w:rPr>
+    </w:lvl>
+    <w:lvl w:ilvl="4">
+      <w:start w:val="1"/>
+      <w:numFmt w:val="decimal"/>
+      <w:isLgl/>
+      <w:lvlText w:val="%1.%2.%3.%4.%5"/>
+      <w:lvlJc w:val="left"/>
+      <w:pPr>
+        <w:ind w:left="2880" w:hanging="1080"/>
+      </w:pPr>
+      <w:rPr>
+        <w:rFonts w:hint="default"/>
+      </w:rPr>
+    </w:lvl>
+    <w:lvl w:ilvl="5">
+      <w:start w:val="1"/>
+      <w:numFmt w:val="decimal"/>
+      <w:isLgl/>
+      <w:lvlText w:val="%1.%2.%3.%4.%5.%6"/>
+      <w:lvlJc w:val="left"/>
+      <w:pPr>
+        <w:ind w:left="3240" w:hanging="1080"/>
+      </w:pPr>
+      <w:rPr>
+        <w:rFonts w:hint="default"/>
+      </w:rPr>
+    </w:lvl>
+    <w:lvl w:ilvl="6">
+      <w:start w:val="1"/>
+      <w:numFmt w:val="decimal"/>
+      <w:isLgl/>
+      <w:lvlText w:val="%1.%2.%3.%4.%5.%6.%7"/>
+      <w:lvlJc w:val="left"/>
+      <w:pPr>
+        <w:ind w:left="3960" w:hanging="1440"/>
+      </w:pPr>
+      <w:rPr>
+        <w:rFonts w:hint="default"/>
+      </w:rPr>
+    </w:lvl>
+    <w:lvl w:ilvl="7">
+      <w:start w:val="1"/>
+      <w:numFmt w:val="decimal"/>
+      <w:isLgl/>
+      <w:lvlText w:val="%1.%2.%3.%4.%5.%6.%7.%8"/>
+      <w:lvlJc w:val="left"/>
+      <w:pPr>
+        <w:ind w:left="4320" w:hanging="1440"/>
+      </w:pPr>
+      <w:rPr>
+        <w:rFonts w:hint="default"/>
+      </w:rPr>
+    </w:lvl>
+    <w:lvl w:ilvl="8">
+      <w:start w:val="1"/>
+      <w:numFmt w:val="decimal"/>
+      <w:isLgl/>
+      <w:lvlText w:val="%1.%2.%3.%4.%5.%6.%7.%8.%9"/>
+      <w:lvlJc w:val="left"/>
+      <w:pPr>
+        <w:ind w:left="5040" w:hanging="1800"/>
+      </w:pPr>
+      <w:rPr>
+        <w:rFonts w:hint="default"/>
+      </w:rPr>
+    </w:lvl>
+  </w:abstractNum>
+  <w:abstractNum w:abstractNumId="1" w15:restartNumberingAfterBreak="0">
+    <w:nsid w:val="4B763ECC"/>
+    <w:multiLevelType w:val="hybridMultilevel"/>
+    <w:tmpl w:val="6D7A5188"/>
+    <w:lvl w:ilvl="0" w:tplc="0409000F">
+      <w:start w:val="1"/>
+      <w:numFmt w:val="decimal"/>
+      <w:lvlText w:val="%1."/>
+      <w:lvlJc w:val="left"/>
+      <w:pPr>
+        <w:ind w:left="720" w:hanging="360"/>
+      </w:pPr>
+      <w:rPr>
+        <w:rFonts w:hint="default"/>
+      </w:rPr>
+    </w:lvl>
+    <w:lvl w:ilvl="1" w:tplc="04090019" w:tentative="1">
+      <w:start w:val="1"/>
+      <w:numFmt w:val="lowerLetter"/>
+      <w:lvlText w:val="%2."/>
+      <w:lvlJc w:val="left"/>
+      <w:pPr>
+        <w:ind w:left="1440" w:hanging="360"/>
+      </w:pPr>
+    </w:lvl>
+    <w:lvl w:ilvl="2" w:tplc="0409001B" w:tentative="1">
+      <w:start w:val="1"/>
+      <w:numFmt w:val="lowerRoman"/>
+      <w:lvlText w:val="%3."/>
+      <w:lvlJc w:val="right"/>
+      <w:pPr>
+        <w:ind w:left="2160" w:hanging="180"/>
+      </w:pPr>
+    </w:lvl>
+    <w:lvl w:ilvl="3" w:tplc="0409000F" w:tentative="1">
+      <w:start w:val="1"/>
+      <w:numFmt w:val="decimal"/>
+      <w:lvlText w:val="%4."/>
+      <w:lvlJc w:val="left"/>
+      <w:pPr>
+        <w:ind w:left="2880" w:hanging="360"/>
+      </w:pPr>
+    </w:lvl>
+    <w:lvl w:ilvl="4" w:tplc="04090019" w:tentative="1">
+      <w:start w:val="1"/>
+      <w:numFmt w:val="lowerLetter"/>
+      <w:lvlText w:val="%5."/>
+      <w:lvlJc w:val="left"/>
+      <w:pPr>
+        <w:ind w:left="3600" w:hanging="360"/>
+      </w:pPr>
+    </w:lvl>
+    <w:lvl w:ilvl="5" w:tplc="0409001B" w:tentative="1">
+      <w:start w:val="1"/>
+      <w:numFmt w:val="lowerRoman"/>
+      <w:lvlText w:val="%6."/>
+      <w:lvlJc w:val="right"/>
+      <w:pPr>
+        <w:ind w:left="4320" w:hanging="180"/>
+      </w:pPr>
+    </w:lvl>
+    <w:lvl w:ilvl="6" w:tplc="0409000F" w:tentative="1">
+      <w:start w:val="1"/>
+      <w:numFmt w:val="decimal"/>
+      <w:lvlText w:val="%7."/>
+      <w:lvlJc w:val="left"/>
+      <w:pPr>
+        <w:ind w:left="5040" w:hanging="360"/>
+      </w:pPr>
+    </w:lvl>
+    <w:lvl w:ilvl="7" w:tplc="04090019" w:tentative="1">
+      <w:start w:val="1"/>
+      <w:numFmt w:val="lowerLetter"/>
+      <w:lvlText w:val="%8."/>
+      <w:lvlJc w:val="left"/>
+      <w:pPr>
+        <w:ind w:left="5760" w:hanging="360"/>
+      </w:pPr>
+    </w:lvl>
+    <w:lvl w:ilvl="8" w:tplc="0409001B" w:tentative="1">
+      <w:start w:val="1"/>
+      <w:numFmt w:val="lowerRoman"/>
+      <w:lvlText w:val="%9."/>
+      <w:lvlJc w:val="right"/>
+      <w:pPr>
+        <w:ind w:left="6480" w:hanging="180"/>
+      </w:pPr>
+    </w:lvl>
+  </w:abstractNum>
+  <w:abstractNum w:abstractNumId="2" w15:restartNumberingAfterBreak="0">
+    <w:nsid w:val="5AAA67CA"/>
+    <w:multiLevelType w:val="hybridMultilevel"/>
+    <w:tmpl w:val="AA90D2FE"/>
+    <w:lvl w:ilvl="0" w:tplc="5C1863F8">
+      <w:start w:val="1"/>
+      <w:numFmt w:val="decimal"/>
+      <w:lvlText w:val="%1."/>
+      <w:lvlJc w:val="left"/>
+      <w:pPr>
+        <w:ind w:left="1080" w:hanging="360"/>
+      </w:pPr>
+      <w:rPr>
+        <w:rFonts w:hint="default"/>
+      </w:rPr>
+    </w:lvl>
+    <w:lvl w:ilvl="1" w:tplc="04090019" w:tentative="1">
+      <w:start w:val="1"/>
+      <w:numFmt w:val="lowerLetter"/>
+      <w:lvlText w:val="%2."/>
+      <w:lvlJc w:val="left"/>
+      <w:pPr>
+        <w:ind w:left="1800" w:hanging="360"/>
+      </w:pPr>
+    </w:lvl>
+    <w:lvl w:ilvl="2" w:tplc="0409001B" w:tentative="1">
+      <w:start w:val="1"/>
+      <w:numFmt w:val="lowerRoman"/>
+      <w:lvlText w:val="%3."/>
+      <w:lvlJc w:val="right"/>
+      <w:pPr>
+        <w:ind w:left="2520" w:hanging="180"/>
+      </w:pPr>
+    </w:lvl>
+    <w:lvl w:ilvl="3" w:tplc="0409000F" w:tentative="1">
+      <w:start w:val="1"/>
+      <w:numFmt w:val="decimal"/>
+      <w:lvlText w:val="%4."/>
+      <w:lvlJc w:val="left"/>
+      <w:pPr>
+        <w:ind w:left="3240" w:hanging="360"/>
+      </w:pPr>
+    </w:lvl>
+    <w:lvl w:ilvl="4" w:tplc="04090019" w:tentative="1">
+      <w:start w:val="1"/>
+      <w:numFmt w:val="lowerLetter"/>
+      <w:lvlText w:val="%5."/>
+      <w:lvlJc w:val="left"/>
+      <w:pPr>
+        <w:ind w:left="3960" w:hanging="360"/>
+      </w:pPr>
+    </w:lvl>
+    <w:lvl w:ilvl="5" w:tplc="0409001B" w:tentative="1">
+      <w:start w:val="1"/>
+      <w:numFmt w:val="lowerRoman"/>
+      <w:lvlText w:val="%6."/>
+      <w:lvlJc w:val="right"/>
+      <w:pPr>
+        <w:ind w:left="4680" w:hanging="180"/>
+      </w:pPr>
+    </w:lvl>
+    <w:lvl w:ilvl="6" w:tplc="0409000F" w:tentative="1">
+      <w:start w:val="1"/>
+      <w:numFmt w:val="decimal"/>
+      <w:lvlText w:val="%7."/>
+      <w:lvlJc w:val="left"/>
+      <w:pPr>
+        <w:ind w:left="5400" w:hanging="360"/>
+      </w:pPr>
+    </w:lvl>
+    <w:lvl w:ilvl="7" w:tplc="04090019" w:tentative="1">
+      <w:start w:val="1"/>
+      <w:numFmt w:val="lowerLetter"/>
+      <w:lvlText w:val="%8."/>
+      <w:lvlJc w:val="left"/>
+      <w:pPr>
+        <w:ind w:left="6120" w:hanging="360"/>
+      </w:pPr>
+    </w:lvl>
+    <w:lvl w:ilvl="8" w:tplc="0409001B" w:tentative="1">
+      <w:start w:val="1"/>
+      <w:numFmt w:val="lowerRoman"/>
+      <w:lvlText w:val="%9."/>
+      <w:lvlJc w:val="right"/>
+      <w:pPr>
+        <w:ind w:left="6840" w:hanging="180"/>
+      </w:pPr>
+    </w:lvl>
+  </w:abstractNum>
+  <w:abstractNum w:abstractNumId="3" w15:restartNumberingAfterBreak="0">
+    <w:nsid w:val="793112B6"/>
+    <w:multiLevelType w:val="hybridMultilevel"/>
+    <w:tmpl w:val="C3424254"/>
+    <w:lvl w:ilvl="0" w:tplc="EC40F286">
+      <w:start w:val="1"/>
+      <w:numFmt w:val="decimal"/>
+      <w:lvlText w:val="%1"/>
+      <w:lvlJc w:val="left"/>
+      <w:pPr>
+        <w:ind w:left="1080" w:hanging="720"/>
+      </w:pPr>
+      <w:rPr>
+        <w:rFonts w:hint="default"/>
+      </w:rPr>
+    </w:lvl>
+    <w:lvl w:ilvl="1" w:tplc="04090019" w:tentative="1">
+      <w:start w:val="1"/>
+      <w:numFmt w:val="lowerLetter"/>
+      <w:lvlText w:val="%2."/>
+      <w:lvlJc w:val="left"/>
+      <w:pPr>
+        <w:ind w:left="1440" w:hanging="360"/>
+      </w:pPr>
+    </w:lvl>
+    <w:lvl w:ilvl="2" w:tplc="0409001B" w:tentative="1">
+      <w:start w:val="1"/>
+      <w:numFmt w:val="lowerRoman"/>
+      <w:lvlText w:val="%3."/>
+      <w:lvlJc w:val="right"/>
+      <w:pPr>
+        <w:ind w:left="2160" w:hanging="180"/>
+      </w:pPr>
+    </w:lvl>
+    <w:lvl w:ilvl="3" w:tplc="0409000F" w:tentative="1">
+      <w:start w:val="1"/>
+      <w:numFmt w:val="decimal"/>
+      <w:lvlText w:val="%4."/>
+      <w:lvlJc w:val="left"/>
+      <w:pPr>
+        <w:ind w:left="2880" w:hanging="360"/>
+      </w:pPr>
+    </w:lvl>
+    <w:lvl w:ilvl="4" w:tplc="04090019" w:tentative="1">
+      <w:start w:val="1"/>
+      <w:numFmt w:val="lowerLetter"/>
+      <w:lvlText w:val="%5."/>
+      <w:lvlJc w:val="left"/>
+      <w:pPr>
+        <w:ind w:left="3600" w:hanging="360"/>
+      </w:pPr>
+    </w:lvl>
+    <w:lvl w:ilvl="5" w:tplc="0409001B" w:tentative="1">
+      <w:start w:val="1"/>
+      <w:numFmt w:val="lowerRoman"/>
+      <w:lvlText w:val="%6."/>
+      <w:lvlJc w:val="right"/>
+      <w:pPr>
+        <w:ind w:left="4320" w:hanging="180"/>
+      </w:pPr>
+    </w:lvl>
+    <w:lvl w:ilvl="6" w:tplc="0409000F" w:tentative="1">
+      <w:start w:val="1"/>
+      <w:numFmt w:val="decimal"/>
+      <w:lvlText w:val="%7."/>
+      <w:lvlJc w:val="left"/>
+      <w:pPr>
+        <w:ind w:left="5040" w:hanging="360"/>
+      </w:pPr>
+    </w:lvl>
+    <w:lvl w:ilvl="7" w:tplc="04090019" w:tentative="1">
+      <w:start w:val="1"/>
+      <w:numFmt w:val="lowerLetter"/>
+      <w:lvlText w:val="%8."/>
+      <w:lvlJc w:val="left"/>
+      <w:pPr>
+        <w:ind w:left="5760" w:hanging="360"/>
+      </w:pPr>
+    </w:lvl>
+    <w:lvl w:ilvl="8" w:tplc="0409001B" w:tentative="1">
+      <w:start w:val="1"/>
+      <w:numFmt w:val="lowerRoman"/>
+      <w:lvlText w:val="%9."/>
+      <w:lvlJc w:val="right"/>
+      <w:pPr>
+        <w:ind w:left="6480" w:hanging="180"/>
+      </w:pPr>
+    </w:lvl>
+  </w:abstractNum>
+  <w:abstractNum w:abstractNumId="4" w15:restartNumberingAfterBreak="0">
     <w:nsid w:val="7CF4604B"/>
     <w:multiLevelType w:val="hybridMultilevel"/>
     <w:tmpl w:val="290E6412"/>
@@ -1148,7 +2344,19 @@
     </w:lvl>
   </w:abstractNum>
   <w:num w:numId="1" w16cid:durableId="141850893">
+    <w:abstractNumId w:val="4"/>
+  </w:num>
+  <w:num w:numId="2" w16cid:durableId="1757706384">
+    <w:abstractNumId w:val="3"/>
+  </w:num>
+  <w:num w:numId="3" w16cid:durableId="1726754736">
+    <w:abstractNumId w:val="1"/>
+  </w:num>
+  <w:num w:numId="4" w16cid:durableId="333413532">
     <w:abstractNumId w:val="0"/>
+  </w:num>
+  <w:num w:numId="5" w16cid:durableId="35083894">
+    <w:abstractNumId w:val="2"/>
   </w:num>
 </w:numbering>
 </file>
@@ -1591,7 +2799,6 @@
     <w:next w:val="Normal"/>
     <w:link w:val="Heading2Char"/>
     <w:uiPriority w:val="9"/>
-    <w:semiHidden/>
     <w:unhideWhenUsed/>
     <w:qFormat/>
     <w:rsid w:val="009D79FC"/>
@@ -1764,6 +2971,7 @@
   <w:style w:type="character" w:default="1" w:styleId="DefaultParagraphFont">
     <w:name w:val="Default Paragraph Font"/>
     <w:uiPriority w:val="1"/>
+    <w:semiHidden/>
     <w:unhideWhenUsed/>
   </w:style>
   <w:style w:type="table" w:default="1" w:styleId="TableNormal">
@@ -1805,7 +3013,6 @@
     <w:basedOn w:val="DefaultParagraphFont"/>
     <w:link w:val="Heading2"/>
     <w:uiPriority w:val="9"/>
-    <w:semiHidden/>
     <w:rsid w:val="009D79FC"/>
     <w:rPr>
       <w:rFonts w:asciiTheme="majorHAnsi" w:eastAsiaTheme="majorEastAsia" w:hAnsiTheme="majorHAnsi" w:cstheme="majorBidi"/>
@@ -2309,6 +3516,19 @@
     <w:rsid w:val="00AC3A44"/>
     <w:pPr>
       <w:spacing w:after="100"/>
+    </w:pPr>
+  </w:style>
+  <w:style w:type="paragraph" w:styleId="TOC2">
+    <w:name w:val="toc 2"/>
+    <w:basedOn w:val="Normal"/>
+    <w:next w:val="Normal"/>
+    <w:autoRedefine/>
+    <w:uiPriority w:val="39"/>
+    <w:unhideWhenUsed/>
+    <w:rsid w:val="009D6A66"/>
+    <w:pPr>
+      <w:spacing w:after="100"/>
+      <w:ind w:left="240"/>
     </w:pPr>
   </w:style>
 </w:styles>

</xml_diff>

<commit_message>
initial dataset analysis for DZNet1
</commit_message>
<xml_diff>
--- a/report.docx
+++ b/report.docx
@@ -1563,8 +1563,9 @@
         <w:pStyle w:val="Heading1"/>
         <w:numPr>
           <w:ilvl w:val="0"/>
-          <w:numId w:val="4"/>
+          <w:numId w:val="8"/>
         </w:numPr>
+        <w:jc w:val="both"/>
       </w:pPr>
       <w:bookmarkStart w:id="0" w:name="_Toc220345371"/>
       <w:r>
@@ -1576,41 +1577,179 @@
     <w:p>
       <w:pPr>
         <w:pStyle w:val="Heading2"/>
-        <w:ind w:firstLine="720"/>
+        <w:numPr>
+          <w:ilvl w:val="1"/>
+          <w:numId w:val="15"/>
+        </w:numPr>
+        <w:jc w:val="both"/>
       </w:pPr>
       <w:bookmarkStart w:id="1" w:name="_Toc220345372"/>
       <w:r>
-        <w:t>1.1</w:t>
-      </w:r>
-      <w:r>
-        <w:tab/>
         <w:t>Analiza skupa podataka</w:t>
       </w:r>
       <w:bookmarkEnd w:id="1"/>
     </w:p>
     <w:p>
       <w:pPr>
-        <w:pStyle w:val="Heading2"/>
-        <w:ind w:left="360" w:firstLine="360"/>
-      </w:pPr>
-      <w:bookmarkStart w:id="2" w:name="_Toc220345373"/>
-      <w:r>
-        <w:t>1.2</w:t>
-      </w:r>
-      <w:r>
-        <w:tab/>
-        <w:t>Odgovori na istraživačka pitanja</w:t>
-      </w:r>
-      <w:bookmarkEnd w:id="2"/>
-    </w:p>
-    <w:p/>
+        <w:jc w:val="both"/>
+        <w:rPr>
+          <w:rFonts w:asciiTheme="minorHAnsi" w:hAnsiTheme="minorHAnsi"/>
+        </w:rPr>
+      </w:pPr>
+      <w:r>
+        <w:rPr>
+          <w:rFonts w:asciiTheme="minorHAnsi" w:hAnsiTheme="minorHAnsi"/>
+        </w:rPr>
+        <w:t>Analizu skupa podataka počinjemo učitavanjem skupa korišćenjem Python-a.</w:t>
+      </w:r>
+    </w:p>
+    <w:p>
+      <w:pPr>
+        <w:jc w:val="both"/>
+        <w:rPr>
+          <w:rFonts w:asciiTheme="minorHAnsi" w:hAnsiTheme="minorHAnsi"/>
+        </w:rPr>
+      </w:pPr>
+      <w:r>
+        <w:rPr>
+          <w:rFonts w:asciiTheme="minorHAnsi" w:hAnsiTheme="minorHAnsi"/>
+          <w:b/>
+          <w:i/>
+          <w:iCs/>
+        </w:rPr>
+        <w:t>Pitanja</w:t>
+      </w:r>
+      <w:r>
+        <w:rPr>
+          <w:rFonts w:asciiTheme="minorHAnsi" w:hAnsiTheme="minorHAnsi"/>
+        </w:rPr>
+        <w:t xml:space="preserve"> koja se mogu postaviti o samom skupu su sledeća:</w:t>
+      </w:r>
+    </w:p>
     <w:p>
       <w:pPr>
         <w:pStyle w:val="ListParagraph"/>
         <w:numPr>
           <w:ilvl w:val="0"/>
-          <w:numId w:val="5"/>
+          <w:numId w:val="14"/>
         </w:numPr>
+        <w:jc w:val="both"/>
+        <w:rPr>
+          <w:rFonts w:asciiTheme="minorHAnsi" w:hAnsiTheme="minorHAnsi"/>
+        </w:rPr>
+      </w:pPr>
+      <w:r>
+        <w:rPr>
+          <w:rFonts w:asciiTheme="minorHAnsi" w:hAnsiTheme="minorHAnsi"/>
+        </w:rPr>
+        <w:t>Koliko ima parova studenata?</w:t>
+      </w:r>
+    </w:p>
+    <w:p>
+      <w:pPr>
+        <w:pStyle w:val="ListParagraph"/>
+        <w:numPr>
+          <w:ilvl w:val="0"/>
+          <w:numId w:val="14"/>
+        </w:numPr>
+        <w:jc w:val="both"/>
+        <w:rPr>
+          <w:rFonts w:asciiTheme="minorHAnsi" w:hAnsiTheme="minorHAnsi"/>
+        </w:rPr>
+      </w:pPr>
+      <w:r>
+        <w:rPr>
+          <w:rFonts w:asciiTheme="minorHAnsi" w:hAnsiTheme="minorHAnsi"/>
+        </w:rPr>
+        <w:t>Koliko ima studenata</w:t>
+      </w:r>
+      <w:r>
+        <w:rPr>
+          <w:rFonts w:asciiTheme="minorHAnsi" w:hAnsiTheme="minorHAnsi"/>
+        </w:rPr>
+        <w:t>?</w:t>
+      </w:r>
+    </w:p>
+    <w:p>
+      <w:pPr>
+        <w:pStyle w:val="ListParagraph"/>
+        <w:numPr>
+          <w:ilvl w:val="0"/>
+          <w:numId w:val="14"/>
+        </w:numPr>
+        <w:jc w:val="both"/>
+        <w:rPr>
+          <w:rFonts w:asciiTheme="minorHAnsi" w:hAnsiTheme="minorHAnsi"/>
+        </w:rPr>
+      </w:pPr>
+      <w:r>
+        <w:rPr>
+          <w:rFonts w:asciiTheme="minorHAnsi" w:hAnsiTheme="minorHAnsi"/>
+        </w:rPr>
+        <w:t>Zašto se razlikuju procenti sličnosti za parove studenata, kad bi na izgled oni trebal</w:t>
+      </w:r>
+      <w:r>
+        <w:rPr>
+          <w:rFonts w:asciiTheme="minorHAnsi" w:hAnsiTheme="minorHAnsi"/>
+        </w:rPr>
+        <w:t xml:space="preserve">i </w:t>
+      </w:r>
+      <w:r>
+        <w:rPr>
+          <w:rFonts w:asciiTheme="minorHAnsi" w:hAnsiTheme="minorHAnsi"/>
+        </w:rPr>
+        <w:t>da budu isti?</w:t>
+      </w:r>
+    </w:p>
+    <w:p>
+      <w:pPr>
+        <w:pStyle w:val="ListParagraph"/>
+        <w:numPr>
+          <w:ilvl w:val="0"/>
+          <w:numId w:val="14"/>
+        </w:numPr>
+        <w:jc w:val="both"/>
+        <w:rPr>
+          <w:rFonts w:asciiTheme="minorHAnsi" w:hAnsiTheme="minorHAnsi"/>
+        </w:rPr>
+      </w:pPr>
+      <w:r>
+        <w:rPr>
+          <w:rFonts w:asciiTheme="minorHAnsi" w:hAnsiTheme="minorHAnsi"/>
+        </w:rPr>
+        <w:t>Da li se neki student pojavljuje više puta i koji se pojavljuje najviše puta?</w:t>
+      </w:r>
+    </w:p>
+    <w:p>
+      <w:pPr>
+        <w:pStyle w:val="ListParagraph"/>
+        <w:numPr>
+          <w:ilvl w:val="0"/>
+          <w:numId w:val="14"/>
+        </w:numPr>
+        <w:jc w:val="both"/>
+        <w:rPr>
+          <w:rFonts w:asciiTheme="minorHAnsi" w:hAnsiTheme="minorHAnsi"/>
+        </w:rPr>
+      </w:pPr>
+      <w:r>
+        <w:rPr>
+          <w:rFonts w:asciiTheme="minorHAnsi" w:hAnsiTheme="minorHAnsi"/>
+        </w:rPr>
+        <w:t>Koji student ima najveći ukupan broj sličnih linija sa drugim studentima?</w:t>
+      </w:r>
+    </w:p>
+    <w:p>
+      <w:pPr>
+        <w:jc w:val="both"/>
+        <w:rPr>
+          <w:rFonts w:asciiTheme="minorHAnsi" w:hAnsiTheme="minorHAnsi"/>
+        </w:rPr>
+      </w:pPr>
+    </w:p>
+    <w:p>
+      <w:pPr>
+        <w:jc w:val="both"/>
         <w:rPr>
           <w:rFonts w:asciiTheme="minorHAnsi" w:hAnsiTheme="minorHAnsi"/>
           <w:b/>
@@ -1620,21 +1759,448 @@
         <w:rPr>
           <w:rFonts w:asciiTheme="minorHAnsi" w:hAnsiTheme="minorHAnsi"/>
           <w:b/>
-        </w:rPr>
-        <w:t xml:space="preserve">Kolika je gustina mreže? </w:t>
-      </w:r>
-    </w:p>
-    <w:p/>
+          <w:bCs/>
+          <w:i/>
+          <w:iCs/>
+        </w:rPr>
+        <w:t>Odgovori</w:t>
+      </w:r>
+      <w:r>
+        <w:rPr>
+          <w:rFonts w:asciiTheme="minorHAnsi" w:hAnsiTheme="minorHAnsi"/>
+          <w:b/>
+        </w:rPr>
+        <w:t>:</w:t>
+      </w:r>
+    </w:p>
+    <w:p>
+      <w:pPr>
+        <w:pStyle w:val="ListParagraph"/>
+        <w:numPr>
+          <w:ilvl w:val="0"/>
+          <w:numId w:val="13"/>
+        </w:numPr>
+        <w:jc w:val="both"/>
+        <w:rPr>
+          <w:rFonts w:asciiTheme="minorHAnsi" w:hAnsiTheme="minorHAnsi"/>
+        </w:rPr>
+      </w:pPr>
+      <w:r>
+        <w:rPr>
+          <w:rFonts w:asciiTheme="minorHAnsi" w:hAnsiTheme="minorHAnsi"/>
+        </w:rPr>
+        <w:t>Ima 150 parova studenata (broj redova).</w:t>
+      </w:r>
+    </w:p>
+    <w:p>
+      <w:pPr>
+        <w:pStyle w:val="ListParagraph"/>
+        <w:numPr>
+          <w:ilvl w:val="0"/>
+          <w:numId w:val="13"/>
+        </w:numPr>
+        <w:jc w:val="both"/>
+        <w:rPr>
+          <w:rFonts w:asciiTheme="minorHAnsi" w:hAnsiTheme="minorHAnsi"/>
+        </w:rPr>
+      </w:pPr>
+      <w:r>
+        <w:rPr>
+          <w:rFonts w:asciiTheme="minorHAnsi" w:hAnsiTheme="minorHAnsi"/>
+        </w:rPr>
+        <w:t>Ukupan broj studenata je</w:t>
+      </w:r>
+      <w:r>
+        <w:rPr>
+          <w:rFonts w:asciiTheme="minorHAnsi" w:hAnsiTheme="minorHAnsi"/>
+        </w:rPr>
+        <w:t xml:space="preserve"> </w:t>
+      </w:r>
+      <w:r>
+        <w:rPr>
+          <w:rFonts w:asciiTheme="minorHAnsi" w:hAnsiTheme="minorHAnsi"/>
+        </w:rPr>
+        <w:t>44.</w:t>
+      </w:r>
+    </w:p>
+    <w:p>
+      <w:pPr>
+        <w:pStyle w:val="ListParagraph"/>
+        <w:numPr>
+          <w:ilvl w:val="0"/>
+          <w:numId w:val="13"/>
+        </w:numPr>
+        <w:jc w:val="both"/>
+        <w:rPr>
+          <w:rFonts w:asciiTheme="minorHAnsi" w:hAnsiTheme="minorHAnsi"/>
+        </w:rPr>
+      </w:pPr>
+      <w:r>
+        <w:rPr>
+          <w:rFonts w:asciiTheme="minorHAnsi" w:hAnsiTheme="minorHAnsi"/>
+        </w:rPr>
+        <w:t>Očigledan previd zbog koga bi neko zaključio da sličnost procentualno treba da bude ista je</w:t>
+      </w:r>
+      <w:r>
+        <w:rPr>
+          <w:rFonts w:asciiTheme="minorHAnsi" w:hAnsiTheme="minorHAnsi"/>
+        </w:rPr>
+        <w:t xml:space="preserve"> uvođenjem pretpostavke da je dužina koda oba studenta ista. To naravno nije slučaj. Uzmimo primer u kom bi student</w:t>
+      </w:r>
+      <w:r>
+        <w:rPr>
+          <w:rFonts w:asciiTheme="minorHAnsi" w:hAnsiTheme="minorHAnsi"/>
+        </w:rPr>
+        <w:t>_</w:t>
+      </w:r>
+      <w:r>
+        <w:rPr>
+          <w:rFonts w:asciiTheme="minorHAnsi" w:hAnsiTheme="minorHAnsi"/>
+        </w:rPr>
+        <w:t>1 imao 100 linija koda, a student</w:t>
+      </w:r>
+      <w:r>
+        <w:rPr>
+          <w:rFonts w:asciiTheme="minorHAnsi" w:hAnsiTheme="minorHAnsi"/>
+        </w:rPr>
+        <w:t>_</w:t>
+      </w:r>
+      <w:r>
+        <w:rPr>
+          <w:rFonts w:asciiTheme="minorHAnsi" w:hAnsiTheme="minorHAnsi"/>
+        </w:rPr>
+        <w:t>2, recimo, 30. Neka program nađe 15 linija koje su slične. Ovo bi značilo da je procentualna sličnost studenta</w:t>
+      </w:r>
+      <w:r>
+        <w:rPr>
+          <w:rFonts w:asciiTheme="minorHAnsi" w:hAnsiTheme="minorHAnsi"/>
+        </w:rPr>
+        <w:t>_</w:t>
+      </w:r>
+      <w:r>
+        <w:rPr>
+          <w:rFonts w:asciiTheme="minorHAnsi" w:hAnsiTheme="minorHAnsi"/>
+        </w:rPr>
+        <w:t xml:space="preserve">1 </w:t>
+      </w:r>
+      <w:r>
+        <w:rPr>
+          <w:rFonts w:asciiTheme="minorHAnsi" w:hAnsiTheme="minorHAnsi"/>
+        </w:rPr>
+        <w:t>15%, a procentualna sličnost studenta</w:t>
+      </w:r>
+      <w:r>
+        <w:rPr>
+          <w:rFonts w:asciiTheme="minorHAnsi" w:hAnsiTheme="minorHAnsi"/>
+        </w:rPr>
+        <w:t>_2</w:t>
+      </w:r>
+      <w:r>
+        <w:rPr>
+          <w:rFonts w:asciiTheme="minorHAnsi" w:hAnsiTheme="minorHAnsi"/>
+        </w:rPr>
+        <w:t xml:space="preserve"> 50%.</w:t>
+      </w:r>
+    </w:p>
+    <w:p>
+      <w:pPr>
+        <w:pStyle w:val="ListParagraph"/>
+        <w:numPr>
+          <w:ilvl w:val="0"/>
+          <w:numId w:val="13"/>
+        </w:numPr>
+        <w:jc w:val="both"/>
+        <w:rPr>
+          <w:rFonts w:asciiTheme="minorHAnsi" w:hAnsiTheme="minorHAnsi"/>
+        </w:rPr>
+      </w:pPr>
+      <w:r>
+        <w:rPr>
+          <w:rFonts w:asciiTheme="minorHAnsi" w:hAnsiTheme="minorHAnsi"/>
+        </w:rPr>
+        <w:t>Studenti koji se najviše puta pojavljuju su sledeći:</w:t>
+      </w:r>
+    </w:p>
+    <w:p>
+      <w:pPr>
+        <w:ind w:left="1440"/>
+        <w:jc w:val="both"/>
+        <w:rPr>
+          <w:rFonts w:asciiTheme="minorHAnsi" w:hAnsiTheme="minorHAnsi"/>
+        </w:rPr>
+      </w:pPr>
+      <w:r>
+        <w:rPr>
+          <w:rFonts w:asciiTheme="minorHAnsi" w:hAnsiTheme="minorHAnsi"/>
+        </w:rPr>
+        <w:t>Student_020    25</w:t>
+      </w:r>
+    </w:p>
+    <w:p>
+      <w:pPr>
+        <w:ind w:left="1440"/>
+        <w:jc w:val="both"/>
+        <w:rPr>
+          <w:rFonts w:asciiTheme="minorHAnsi" w:hAnsiTheme="minorHAnsi"/>
+        </w:rPr>
+      </w:pPr>
+      <w:r>
+        <w:rPr>
+          <w:rFonts w:asciiTheme="minorHAnsi" w:hAnsiTheme="minorHAnsi"/>
+        </w:rPr>
+        <w:t>Student_009    22</w:t>
+      </w:r>
+    </w:p>
+    <w:p>
+      <w:pPr>
+        <w:ind w:left="1440"/>
+        <w:jc w:val="both"/>
+        <w:rPr>
+          <w:rFonts w:asciiTheme="minorHAnsi" w:hAnsiTheme="minorHAnsi"/>
+        </w:rPr>
+      </w:pPr>
+      <w:r>
+        <w:rPr>
+          <w:rFonts w:asciiTheme="minorHAnsi" w:hAnsiTheme="minorHAnsi"/>
+        </w:rPr>
+        <w:t>Student_024    21</w:t>
+      </w:r>
+    </w:p>
+    <w:p>
+      <w:pPr>
+        <w:ind w:left="1440"/>
+        <w:jc w:val="both"/>
+        <w:rPr>
+          <w:rFonts w:asciiTheme="minorHAnsi" w:hAnsiTheme="minorHAnsi"/>
+        </w:rPr>
+      </w:pPr>
+      <w:r>
+        <w:rPr>
+          <w:rFonts w:asciiTheme="minorHAnsi" w:hAnsiTheme="minorHAnsi"/>
+        </w:rPr>
+        <w:t>Student_008    20</w:t>
+      </w:r>
+    </w:p>
+    <w:p>
+      <w:pPr>
+        <w:ind w:left="1440"/>
+        <w:jc w:val="both"/>
+        <w:rPr>
+          <w:rFonts w:asciiTheme="minorHAnsi" w:hAnsiTheme="minorHAnsi"/>
+        </w:rPr>
+      </w:pPr>
+      <w:r>
+        <w:rPr>
+          <w:rFonts w:asciiTheme="minorHAnsi" w:hAnsiTheme="minorHAnsi"/>
+        </w:rPr>
+        <w:t>Student_002    20</w:t>
+      </w:r>
+    </w:p>
+    <w:p>
+      <w:pPr>
+        <w:pStyle w:val="ListParagraph"/>
+        <w:numPr>
+          <w:ilvl w:val="0"/>
+          <w:numId w:val="13"/>
+        </w:numPr>
+        <w:jc w:val="both"/>
+        <w:rPr>
+          <w:rFonts w:asciiTheme="minorHAnsi" w:hAnsiTheme="minorHAnsi"/>
+        </w:rPr>
+      </w:pPr>
+      <w:r>
+        <w:rPr>
+          <w:rFonts w:asciiTheme="minorHAnsi" w:hAnsiTheme="minorHAnsi"/>
+        </w:rPr>
+        <w:t>Studenti koji imaju najviše sličnih linija su sledeći:</w:t>
+      </w:r>
+    </w:p>
+    <w:p>
+      <w:pPr>
+        <w:ind w:left="1440"/>
+        <w:jc w:val="both"/>
+        <w:rPr>
+          <w:rFonts w:asciiTheme="minorHAnsi" w:hAnsiTheme="minorHAnsi"/>
+        </w:rPr>
+      </w:pPr>
+      <w:r>
+        <w:rPr>
+          <w:rFonts w:asciiTheme="minorHAnsi" w:hAnsiTheme="minorHAnsi"/>
+        </w:rPr>
+        <w:t>Student_020            822</w:t>
+      </w:r>
+    </w:p>
+    <w:p>
+      <w:pPr>
+        <w:ind w:left="1440"/>
+        <w:jc w:val="both"/>
+        <w:rPr>
+          <w:rFonts w:asciiTheme="minorHAnsi" w:hAnsiTheme="minorHAnsi"/>
+        </w:rPr>
+      </w:pPr>
+      <w:r>
+        <w:rPr>
+          <w:rFonts w:asciiTheme="minorHAnsi" w:hAnsiTheme="minorHAnsi"/>
+        </w:rPr>
+        <w:t>Student_002            702</w:t>
+      </w:r>
+    </w:p>
+    <w:p>
+      <w:pPr>
+        <w:ind w:left="1440"/>
+        <w:jc w:val="both"/>
+        <w:rPr>
+          <w:rFonts w:asciiTheme="minorHAnsi" w:hAnsiTheme="minorHAnsi"/>
+        </w:rPr>
+      </w:pPr>
+      <w:r>
+        <w:rPr>
+          <w:rFonts w:asciiTheme="minorHAnsi" w:hAnsiTheme="minorHAnsi"/>
+        </w:rPr>
+        <w:t>Student_009            614</w:t>
+      </w:r>
+    </w:p>
+    <w:p>
+      <w:pPr>
+        <w:ind w:left="1440"/>
+        <w:jc w:val="both"/>
+        <w:rPr>
+          <w:rFonts w:asciiTheme="minorHAnsi" w:hAnsiTheme="minorHAnsi"/>
+        </w:rPr>
+      </w:pPr>
+      <w:r>
+        <w:rPr>
+          <w:rFonts w:asciiTheme="minorHAnsi" w:hAnsiTheme="minorHAnsi"/>
+        </w:rPr>
+        <w:t>Student_023            603</w:t>
+      </w:r>
+    </w:p>
+    <w:p>
+      <w:pPr>
+        <w:ind w:left="1440"/>
+        <w:jc w:val="both"/>
+        <w:rPr>
+          <w:rFonts w:asciiTheme="minorHAnsi" w:hAnsiTheme="minorHAnsi"/>
+        </w:rPr>
+      </w:pPr>
+      <w:r>
+        <w:rPr>
+          <w:rFonts w:asciiTheme="minorHAnsi" w:hAnsiTheme="minorHAnsi"/>
+        </w:rPr>
+        <w:t>Student_037            566</w:t>
+      </w:r>
+    </w:p>
+    <w:p>
+      <w:pPr>
+        <w:jc w:val="both"/>
+        <w:rPr>
+          <w:rFonts w:asciiTheme="minorHAnsi" w:hAnsiTheme="minorHAnsi"/>
+        </w:rPr>
+      </w:pPr>
+    </w:p>
+    <w:p>
+      <w:pPr>
+        <w:pStyle w:val="Heading2"/>
+        <w:numPr>
+          <w:ilvl w:val="1"/>
+          <w:numId w:val="15"/>
+        </w:numPr>
+        <w:jc w:val="both"/>
+      </w:pPr>
+      <w:bookmarkStart w:id="2" w:name="_Toc220345373"/>
+      <w:r>
+        <w:t>Odgovori na istraživačka pitanja</w:t>
+      </w:r>
+      <w:bookmarkEnd w:id="2"/>
+    </w:p>
+    <w:p>
+      <w:pPr>
+        <w:jc w:val="both"/>
+        <w:rPr>
+          <w:rFonts w:asciiTheme="minorHAnsi" w:hAnsiTheme="minorHAnsi"/>
+          <w:bCs/>
+        </w:rPr>
+      </w:pPr>
+      <w:r>
+        <w:rPr>
+          <w:rFonts w:asciiTheme="minorHAnsi" w:hAnsiTheme="minorHAnsi"/>
+          <w:bCs/>
+        </w:rPr>
+        <w:t>Istraživačka pitanja su definisana u okviru postavke projekta, a odgovori na njih su dati u ovom poglavlju.</w:t>
+      </w:r>
+      <w:r>
+        <w:rPr>
+          <w:rFonts w:asciiTheme="minorHAnsi" w:hAnsiTheme="minorHAnsi"/>
+          <w:bCs/>
+        </w:rPr>
+        <w:t xml:space="preserve"> Svako pitanje je obrađeno ili kroz Python-u ili kroz alat Gephi u zavisnosti od prirode pitanja.</w:t>
+      </w:r>
+    </w:p>
+    <w:p>
+      <w:pPr>
+        <w:jc w:val="both"/>
+        <w:rPr>
+          <w:rFonts w:asciiTheme="minorHAnsi" w:hAnsiTheme="minorHAnsi"/>
+          <w:bCs/>
+        </w:rPr>
+      </w:pPr>
+    </w:p>
+    <w:p>
+      <w:pPr>
+        <w:pStyle w:val="ListParagraph"/>
+        <w:numPr>
+          <w:ilvl w:val="0"/>
+          <w:numId w:val="16"/>
+        </w:numPr>
+        <w:jc w:val="both"/>
+        <w:rPr>
+          <w:rFonts w:asciiTheme="minorHAnsi" w:hAnsiTheme="minorHAnsi"/>
+          <w:b/>
+          <w:i/>
+          <w:iCs/>
+        </w:rPr>
+      </w:pPr>
+      <w:r>
+        <w:rPr>
+          <w:rFonts w:asciiTheme="minorHAnsi" w:hAnsiTheme="minorHAnsi"/>
+          <w:b/>
+          <w:i/>
+          <w:iCs/>
+        </w:rPr>
+        <w:t>Kolika je gustina mreže?</w:t>
+      </w:r>
+    </w:p>
+    <w:p>
+      <w:pPr>
+        <w:pStyle w:val="ListParagraph"/>
+        <w:numPr>
+          <w:ilvl w:val="0"/>
+          <w:numId w:val="16"/>
+        </w:numPr>
+        <w:jc w:val="both"/>
+        <w:rPr>
+          <w:rFonts w:asciiTheme="minorHAnsi" w:hAnsiTheme="minorHAnsi"/>
+          <w:b/>
+        </w:rPr>
+      </w:pPr>
+    </w:p>
+    <w:p>
+      <w:pPr>
+        <w:jc w:val="both"/>
+      </w:pPr>
+    </w:p>
     <w:p>
       <w:pPr>
         <w:pStyle w:val="Heading1"/>
         <w:numPr>
           <w:ilvl w:val="0"/>
-          <w:numId w:val="4"/>
+          <w:numId w:val="7"/>
         </w:numPr>
+        <w:jc w:val="both"/>
       </w:pPr>
       <w:bookmarkStart w:id="3" w:name="_Toc220345374"/>
       <w:r>
+        <w:lastRenderedPageBreak/>
         <w:t>Analiza mreže DZ2Net</w:t>
       </w:r>
       <w:bookmarkEnd w:id="3"/>
@@ -1643,6 +2209,7 @@
       <w:pPr>
         <w:pStyle w:val="Heading2"/>
         <w:ind w:firstLine="720"/>
+        <w:jc w:val="both"/>
       </w:pPr>
       <w:bookmarkStart w:id="4" w:name="_Toc220345375"/>
       <w:r>
@@ -1658,6 +2225,7 @@
       <w:pPr>
         <w:pStyle w:val="Heading2"/>
         <w:ind w:firstLine="720"/>
+        <w:jc w:val="both"/>
       </w:pPr>
       <w:bookmarkStart w:id="5" w:name="_Toc220345376"/>
       <w:r>
@@ -1672,6 +2240,7 @@
     <w:p>
       <w:pPr>
         <w:pStyle w:val="ListParagraph"/>
+        <w:jc w:val="both"/>
       </w:pPr>
     </w:p>
     <w:p>
@@ -1679,8 +2248,9 @@
         <w:pStyle w:val="Heading1"/>
         <w:numPr>
           <w:ilvl w:val="0"/>
-          <w:numId w:val="4"/>
+          <w:numId w:val="7"/>
         </w:numPr>
+        <w:jc w:val="both"/>
       </w:pPr>
       <w:bookmarkStart w:id="6" w:name="_Toc220345377"/>
       <w:r>
@@ -1692,6 +2262,7 @@
       <w:pPr>
         <w:pStyle w:val="Heading2"/>
         <w:ind w:left="720"/>
+        <w:jc w:val="both"/>
       </w:pPr>
       <w:bookmarkStart w:id="7" w:name="_Toc220345378"/>
       <w:r>
@@ -1707,6 +2278,7 @@
       <w:pPr>
         <w:pStyle w:val="Heading2"/>
         <w:ind w:firstLine="720"/>
+        <w:jc w:val="both"/>
       </w:pPr>
       <w:bookmarkStart w:id="8" w:name="_Toc220345379"/>
       <w:r>
@@ -1721,6 +2293,7 @@
     <w:p>
       <w:pPr>
         <w:pStyle w:val="ListParagraph"/>
+        <w:jc w:val="both"/>
       </w:pPr>
     </w:p>
     <w:p>
@@ -1728,8 +2301,9 @@
         <w:pStyle w:val="Heading1"/>
         <w:numPr>
           <w:ilvl w:val="0"/>
-          <w:numId w:val="4"/>
+          <w:numId w:val="7"/>
         </w:numPr>
+        <w:jc w:val="both"/>
       </w:pPr>
       <w:bookmarkStart w:id="9" w:name="_Toc220345380"/>
       <w:r>
@@ -1741,6 +2315,7 @@
       <w:pPr>
         <w:pStyle w:val="Heading2"/>
         <w:ind w:firstLine="720"/>
+        <w:jc w:val="both"/>
       </w:pPr>
       <w:bookmarkStart w:id="10" w:name="_Toc220345381"/>
       <w:r>
@@ -1756,6 +2331,7 @@
       <w:pPr>
         <w:pStyle w:val="Heading2"/>
         <w:ind w:left="720"/>
+        <w:jc w:val="both"/>
       </w:pPr>
       <w:bookmarkStart w:id="11" w:name="_Toc220345382"/>
       <w:r>
@@ -1770,6 +2346,7 @@
     <w:p>
       <w:pPr>
         <w:pStyle w:val="ListParagraph"/>
+        <w:jc w:val="both"/>
       </w:pPr>
     </w:p>
     <w:sectPr>
@@ -1988,6 +2565,588 @@
     </w:lvl>
   </w:abstractNum>
   <w:abstractNum w:abstractNumId="1" w15:restartNumberingAfterBreak="0">
+    <w:nsid w:val="15440A72"/>
+    <w:multiLevelType w:val="hybridMultilevel"/>
+    <w:tmpl w:val="89749236"/>
+    <w:lvl w:ilvl="0" w:tplc="0409000F">
+      <w:start w:val="1"/>
+      <w:numFmt w:val="decimal"/>
+      <w:lvlText w:val="%1."/>
+      <w:lvlJc w:val="left"/>
+      <w:pPr>
+        <w:ind w:left="720" w:hanging="360"/>
+      </w:pPr>
+      <w:rPr>
+        <w:rFonts w:hint="default"/>
+      </w:rPr>
+    </w:lvl>
+    <w:lvl w:ilvl="1" w:tplc="04090019" w:tentative="1">
+      <w:start w:val="1"/>
+      <w:numFmt w:val="lowerLetter"/>
+      <w:lvlText w:val="%2."/>
+      <w:lvlJc w:val="left"/>
+      <w:pPr>
+        <w:ind w:left="1440" w:hanging="360"/>
+      </w:pPr>
+    </w:lvl>
+    <w:lvl w:ilvl="2" w:tplc="0409001B" w:tentative="1">
+      <w:start w:val="1"/>
+      <w:numFmt w:val="lowerRoman"/>
+      <w:lvlText w:val="%3."/>
+      <w:lvlJc w:val="right"/>
+      <w:pPr>
+        <w:ind w:left="2160" w:hanging="180"/>
+      </w:pPr>
+    </w:lvl>
+    <w:lvl w:ilvl="3" w:tplc="0409000F" w:tentative="1">
+      <w:start w:val="1"/>
+      <w:numFmt w:val="decimal"/>
+      <w:lvlText w:val="%4."/>
+      <w:lvlJc w:val="left"/>
+      <w:pPr>
+        <w:ind w:left="2880" w:hanging="360"/>
+      </w:pPr>
+    </w:lvl>
+    <w:lvl w:ilvl="4" w:tplc="04090019" w:tentative="1">
+      <w:start w:val="1"/>
+      <w:numFmt w:val="lowerLetter"/>
+      <w:lvlText w:val="%5."/>
+      <w:lvlJc w:val="left"/>
+      <w:pPr>
+        <w:ind w:left="3600" w:hanging="360"/>
+      </w:pPr>
+    </w:lvl>
+    <w:lvl w:ilvl="5" w:tplc="0409001B" w:tentative="1">
+      <w:start w:val="1"/>
+      <w:numFmt w:val="lowerRoman"/>
+      <w:lvlText w:val="%6."/>
+      <w:lvlJc w:val="right"/>
+      <w:pPr>
+        <w:ind w:left="4320" w:hanging="180"/>
+      </w:pPr>
+    </w:lvl>
+    <w:lvl w:ilvl="6" w:tplc="0409000F" w:tentative="1">
+      <w:start w:val="1"/>
+      <w:numFmt w:val="decimal"/>
+      <w:lvlText w:val="%7."/>
+      <w:lvlJc w:val="left"/>
+      <w:pPr>
+        <w:ind w:left="5040" w:hanging="360"/>
+      </w:pPr>
+    </w:lvl>
+    <w:lvl w:ilvl="7" w:tplc="04090019" w:tentative="1">
+      <w:start w:val="1"/>
+      <w:numFmt w:val="lowerLetter"/>
+      <w:lvlText w:val="%8."/>
+      <w:lvlJc w:val="left"/>
+      <w:pPr>
+        <w:ind w:left="5760" w:hanging="360"/>
+      </w:pPr>
+    </w:lvl>
+    <w:lvl w:ilvl="8" w:tplc="0409001B" w:tentative="1">
+      <w:start w:val="1"/>
+      <w:numFmt w:val="lowerRoman"/>
+      <w:lvlText w:val="%9."/>
+      <w:lvlJc w:val="right"/>
+      <w:pPr>
+        <w:ind w:left="6480" w:hanging="180"/>
+      </w:pPr>
+    </w:lvl>
+  </w:abstractNum>
+  <w:abstractNum w:abstractNumId="2" w15:restartNumberingAfterBreak="0">
+    <w:nsid w:val="1A4460FF"/>
+    <w:multiLevelType w:val="hybridMultilevel"/>
+    <w:tmpl w:val="FF700EF8"/>
+    <w:lvl w:ilvl="0" w:tplc="0409000F">
+      <w:start w:val="3"/>
+      <w:numFmt w:val="decimal"/>
+      <w:lvlText w:val="%1."/>
+      <w:lvlJc w:val="left"/>
+      <w:pPr>
+        <w:ind w:left="720" w:hanging="360"/>
+      </w:pPr>
+      <w:rPr>
+        <w:rFonts w:hint="default"/>
+      </w:rPr>
+    </w:lvl>
+    <w:lvl w:ilvl="1" w:tplc="04090019" w:tentative="1">
+      <w:start w:val="1"/>
+      <w:numFmt w:val="lowerLetter"/>
+      <w:lvlText w:val="%2."/>
+      <w:lvlJc w:val="left"/>
+      <w:pPr>
+        <w:ind w:left="1440" w:hanging="360"/>
+      </w:pPr>
+    </w:lvl>
+    <w:lvl w:ilvl="2" w:tplc="0409001B" w:tentative="1">
+      <w:start w:val="1"/>
+      <w:numFmt w:val="lowerRoman"/>
+      <w:lvlText w:val="%3."/>
+      <w:lvlJc w:val="right"/>
+      <w:pPr>
+        <w:ind w:left="2160" w:hanging="180"/>
+      </w:pPr>
+    </w:lvl>
+    <w:lvl w:ilvl="3" w:tplc="0409000F" w:tentative="1">
+      <w:start w:val="1"/>
+      <w:numFmt w:val="decimal"/>
+      <w:lvlText w:val="%4."/>
+      <w:lvlJc w:val="left"/>
+      <w:pPr>
+        <w:ind w:left="2880" w:hanging="360"/>
+      </w:pPr>
+    </w:lvl>
+    <w:lvl w:ilvl="4" w:tplc="04090019" w:tentative="1">
+      <w:start w:val="1"/>
+      <w:numFmt w:val="lowerLetter"/>
+      <w:lvlText w:val="%5."/>
+      <w:lvlJc w:val="left"/>
+      <w:pPr>
+        <w:ind w:left="3600" w:hanging="360"/>
+      </w:pPr>
+    </w:lvl>
+    <w:lvl w:ilvl="5" w:tplc="0409001B" w:tentative="1">
+      <w:start w:val="1"/>
+      <w:numFmt w:val="lowerRoman"/>
+      <w:lvlText w:val="%6."/>
+      <w:lvlJc w:val="right"/>
+      <w:pPr>
+        <w:ind w:left="4320" w:hanging="180"/>
+      </w:pPr>
+    </w:lvl>
+    <w:lvl w:ilvl="6" w:tplc="0409000F" w:tentative="1">
+      <w:start w:val="1"/>
+      <w:numFmt w:val="decimal"/>
+      <w:lvlText w:val="%7."/>
+      <w:lvlJc w:val="left"/>
+      <w:pPr>
+        <w:ind w:left="5040" w:hanging="360"/>
+      </w:pPr>
+    </w:lvl>
+    <w:lvl w:ilvl="7" w:tplc="04090019" w:tentative="1">
+      <w:start w:val="1"/>
+      <w:numFmt w:val="lowerLetter"/>
+      <w:lvlText w:val="%8."/>
+      <w:lvlJc w:val="left"/>
+      <w:pPr>
+        <w:ind w:left="5760" w:hanging="360"/>
+      </w:pPr>
+    </w:lvl>
+    <w:lvl w:ilvl="8" w:tplc="0409001B" w:tentative="1">
+      <w:start w:val="1"/>
+      <w:numFmt w:val="lowerRoman"/>
+      <w:lvlText w:val="%9."/>
+      <w:lvlJc w:val="right"/>
+      <w:pPr>
+        <w:ind w:left="6480" w:hanging="180"/>
+      </w:pPr>
+    </w:lvl>
+  </w:abstractNum>
+  <w:abstractNum w:abstractNumId="3" w15:restartNumberingAfterBreak="0">
+    <w:nsid w:val="2205495F"/>
+    <w:multiLevelType w:val="multilevel"/>
+    <w:tmpl w:val="1CDA2E7A"/>
+    <w:lvl w:ilvl="0">
+      <w:start w:val="1"/>
+      <w:numFmt w:val="decimal"/>
+      <w:lvlText w:val="%1"/>
+      <w:lvlJc w:val="left"/>
+      <w:pPr>
+        <w:ind w:left="420" w:hanging="420"/>
+      </w:pPr>
+      <w:rPr>
+        <w:rFonts w:hint="default"/>
+      </w:rPr>
+    </w:lvl>
+    <w:lvl w:ilvl="1">
+      <w:start w:val="1"/>
+      <w:numFmt w:val="decimal"/>
+      <w:lvlText w:val="%1.%2"/>
+      <w:lvlJc w:val="left"/>
+      <w:pPr>
+        <w:ind w:left="720" w:hanging="720"/>
+      </w:pPr>
+      <w:rPr>
+        <w:rFonts w:hint="default"/>
+      </w:rPr>
+    </w:lvl>
+    <w:lvl w:ilvl="2">
+      <w:start w:val="1"/>
+      <w:numFmt w:val="decimal"/>
+      <w:lvlText w:val="%1.%2.%3"/>
+      <w:lvlJc w:val="left"/>
+      <w:pPr>
+        <w:ind w:left="720" w:hanging="720"/>
+      </w:pPr>
+      <w:rPr>
+        <w:rFonts w:hint="default"/>
+      </w:rPr>
+    </w:lvl>
+    <w:lvl w:ilvl="3">
+      <w:start w:val="1"/>
+      <w:numFmt w:val="decimal"/>
+      <w:lvlText w:val="%1.%2.%3.%4"/>
+      <w:lvlJc w:val="left"/>
+      <w:pPr>
+        <w:ind w:left="1080" w:hanging="1080"/>
+      </w:pPr>
+      <w:rPr>
+        <w:rFonts w:hint="default"/>
+      </w:rPr>
+    </w:lvl>
+    <w:lvl w:ilvl="4">
+      <w:start w:val="1"/>
+      <w:numFmt w:val="decimal"/>
+      <w:lvlText w:val="%1.%2.%3.%4.%5"/>
+      <w:lvlJc w:val="left"/>
+      <w:pPr>
+        <w:ind w:left="1440" w:hanging="1440"/>
+      </w:pPr>
+      <w:rPr>
+        <w:rFonts w:hint="default"/>
+      </w:rPr>
+    </w:lvl>
+    <w:lvl w:ilvl="5">
+      <w:start w:val="1"/>
+      <w:numFmt w:val="decimal"/>
+      <w:lvlText w:val="%1.%2.%3.%4.%5.%6"/>
+      <w:lvlJc w:val="left"/>
+      <w:pPr>
+        <w:ind w:left="1440" w:hanging="1440"/>
+      </w:pPr>
+      <w:rPr>
+        <w:rFonts w:hint="default"/>
+      </w:rPr>
+    </w:lvl>
+    <w:lvl w:ilvl="6">
+      <w:start w:val="1"/>
+      <w:numFmt w:val="decimal"/>
+      <w:lvlText w:val="%1.%2.%3.%4.%5.%6.%7"/>
+      <w:lvlJc w:val="left"/>
+      <w:pPr>
+        <w:ind w:left="1800" w:hanging="1800"/>
+      </w:pPr>
+      <w:rPr>
+        <w:rFonts w:hint="default"/>
+      </w:rPr>
+    </w:lvl>
+    <w:lvl w:ilvl="7">
+      <w:start w:val="1"/>
+      <w:numFmt w:val="decimal"/>
+      <w:lvlText w:val="%1.%2.%3.%4.%5.%6.%7.%8"/>
+      <w:lvlJc w:val="left"/>
+      <w:pPr>
+        <w:ind w:left="2160" w:hanging="2160"/>
+      </w:pPr>
+      <w:rPr>
+        <w:rFonts w:hint="default"/>
+      </w:rPr>
+    </w:lvl>
+    <w:lvl w:ilvl="8">
+      <w:start w:val="1"/>
+      <w:numFmt w:val="decimal"/>
+      <w:lvlText w:val="%1.%2.%3.%4.%5.%6.%7.%8.%9"/>
+      <w:lvlJc w:val="left"/>
+      <w:pPr>
+        <w:ind w:left="2160" w:hanging="2160"/>
+      </w:pPr>
+      <w:rPr>
+        <w:rFonts w:hint="default"/>
+      </w:rPr>
+    </w:lvl>
+  </w:abstractNum>
+  <w:abstractNum w:abstractNumId="4" w15:restartNumberingAfterBreak="0">
+    <w:nsid w:val="250C754E"/>
+    <w:multiLevelType w:val="hybridMultilevel"/>
+    <w:tmpl w:val="D524660C"/>
+    <w:lvl w:ilvl="0" w:tplc="0409000F">
+      <w:start w:val="1"/>
+      <w:numFmt w:val="decimal"/>
+      <w:lvlText w:val="%1."/>
+      <w:lvlJc w:val="left"/>
+      <w:pPr>
+        <w:ind w:left="720" w:hanging="360"/>
+      </w:pPr>
+      <w:rPr>
+        <w:rFonts w:hint="default"/>
+      </w:rPr>
+    </w:lvl>
+    <w:lvl w:ilvl="1" w:tplc="04090019" w:tentative="1">
+      <w:start w:val="1"/>
+      <w:numFmt w:val="lowerLetter"/>
+      <w:lvlText w:val="%2."/>
+      <w:lvlJc w:val="left"/>
+      <w:pPr>
+        <w:ind w:left="1440" w:hanging="360"/>
+      </w:pPr>
+    </w:lvl>
+    <w:lvl w:ilvl="2" w:tplc="0409001B" w:tentative="1">
+      <w:start w:val="1"/>
+      <w:numFmt w:val="lowerRoman"/>
+      <w:lvlText w:val="%3."/>
+      <w:lvlJc w:val="right"/>
+      <w:pPr>
+        <w:ind w:left="2160" w:hanging="180"/>
+      </w:pPr>
+    </w:lvl>
+    <w:lvl w:ilvl="3" w:tplc="0409000F" w:tentative="1">
+      <w:start w:val="1"/>
+      <w:numFmt w:val="decimal"/>
+      <w:lvlText w:val="%4."/>
+      <w:lvlJc w:val="left"/>
+      <w:pPr>
+        <w:ind w:left="2880" w:hanging="360"/>
+      </w:pPr>
+    </w:lvl>
+    <w:lvl w:ilvl="4" w:tplc="04090019" w:tentative="1">
+      <w:start w:val="1"/>
+      <w:numFmt w:val="lowerLetter"/>
+      <w:lvlText w:val="%5."/>
+      <w:lvlJc w:val="left"/>
+      <w:pPr>
+        <w:ind w:left="3600" w:hanging="360"/>
+      </w:pPr>
+    </w:lvl>
+    <w:lvl w:ilvl="5" w:tplc="0409001B" w:tentative="1">
+      <w:start w:val="1"/>
+      <w:numFmt w:val="lowerRoman"/>
+      <w:lvlText w:val="%6."/>
+      <w:lvlJc w:val="right"/>
+      <w:pPr>
+        <w:ind w:left="4320" w:hanging="180"/>
+      </w:pPr>
+    </w:lvl>
+    <w:lvl w:ilvl="6" w:tplc="0409000F" w:tentative="1">
+      <w:start w:val="1"/>
+      <w:numFmt w:val="decimal"/>
+      <w:lvlText w:val="%7."/>
+      <w:lvlJc w:val="left"/>
+      <w:pPr>
+        <w:ind w:left="5040" w:hanging="360"/>
+      </w:pPr>
+    </w:lvl>
+    <w:lvl w:ilvl="7" w:tplc="04090019" w:tentative="1">
+      <w:start w:val="1"/>
+      <w:numFmt w:val="lowerLetter"/>
+      <w:lvlText w:val="%8."/>
+      <w:lvlJc w:val="left"/>
+      <w:pPr>
+        <w:ind w:left="5760" w:hanging="360"/>
+      </w:pPr>
+    </w:lvl>
+    <w:lvl w:ilvl="8" w:tplc="0409001B" w:tentative="1">
+      <w:start w:val="1"/>
+      <w:numFmt w:val="lowerRoman"/>
+      <w:lvlText w:val="%9."/>
+      <w:lvlJc w:val="right"/>
+      <w:pPr>
+        <w:ind w:left="6480" w:hanging="180"/>
+      </w:pPr>
+    </w:lvl>
+  </w:abstractNum>
+  <w:abstractNum w:abstractNumId="5" w15:restartNumberingAfterBreak="0">
+    <w:nsid w:val="288363FE"/>
+    <w:multiLevelType w:val="hybridMultilevel"/>
+    <w:tmpl w:val="72D01D9A"/>
+    <w:lvl w:ilvl="0" w:tplc="0A2A579C">
+      <w:start w:val="3"/>
+      <w:numFmt w:val="decimal"/>
+      <w:lvlText w:val="%1."/>
+      <w:lvlJc w:val="left"/>
+      <w:pPr>
+        <w:ind w:left="1080" w:hanging="360"/>
+      </w:pPr>
+      <w:rPr>
+        <w:rFonts w:hint="default"/>
+      </w:rPr>
+    </w:lvl>
+    <w:lvl w:ilvl="1" w:tplc="04090019" w:tentative="1">
+      <w:start w:val="1"/>
+      <w:numFmt w:val="lowerLetter"/>
+      <w:lvlText w:val="%2."/>
+      <w:lvlJc w:val="left"/>
+      <w:pPr>
+        <w:ind w:left="1800" w:hanging="360"/>
+      </w:pPr>
+    </w:lvl>
+    <w:lvl w:ilvl="2" w:tplc="0409001B" w:tentative="1">
+      <w:start w:val="1"/>
+      <w:numFmt w:val="lowerRoman"/>
+      <w:lvlText w:val="%3."/>
+      <w:lvlJc w:val="right"/>
+      <w:pPr>
+        <w:ind w:left="2520" w:hanging="180"/>
+      </w:pPr>
+    </w:lvl>
+    <w:lvl w:ilvl="3" w:tplc="0409000F" w:tentative="1">
+      <w:start w:val="1"/>
+      <w:numFmt w:val="decimal"/>
+      <w:lvlText w:val="%4."/>
+      <w:lvlJc w:val="left"/>
+      <w:pPr>
+        <w:ind w:left="3240" w:hanging="360"/>
+      </w:pPr>
+    </w:lvl>
+    <w:lvl w:ilvl="4" w:tplc="04090019" w:tentative="1">
+      <w:start w:val="1"/>
+      <w:numFmt w:val="lowerLetter"/>
+      <w:lvlText w:val="%5."/>
+      <w:lvlJc w:val="left"/>
+      <w:pPr>
+        <w:ind w:left="3960" w:hanging="360"/>
+      </w:pPr>
+    </w:lvl>
+    <w:lvl w:ilvl="5" w:tplc="0409001B" w:tentative="1">
+      <w:start w:val="1"/>
+      <w:numFmt w:val="lowerRoman"/>
+      <w:lvlText w:val="%6."/>
+      <w:lvlJc w:val="right"/>
+      <w:pPr>
+        <w:ind w:left="4680" w:hanging="180"/>
+      </w:pPr>
+    </w:lvl>
+    <w:lvl w:ilvl="6" w:tplc="0409000F" w:tentative="1">
+      <w:start w:val="1"/>
+      <w:numFmt w:val="decimal"/>
+      <w:lvlText w:val="%7."/>
+      <w:lvlJc w:val="left"/>
+      <w:pPr>
+        <w:ind w:left="5400" w:hanging="360"/>
+      </w:pPr>
+    </w:lvl>
+    <w:lvl w:ilvl="7" w:tplc="04090019" w:tentative="1">
+      <w:start w:val="1"/>
+      <w:numFmt w:val="lowerLetter"/>
+      <w:lvlText w:val="%8."/>
+      <w:lvlJc w:val="left"/>
+      <w:pPr>
+        <w:ind w:left="6120" w:hanging="360"/>
+      </w:pPr>
+    </w:lvl>
+    <w:lvl w:ilvl="8" w:tplc="0409001B" w:tentative="1">
+      <w:start w:val="1"/>
+      <w:numFmt w:val="lowerRoman"/>
+      <w:lvlText w:val="%9."/>
+      <w:lvlJc w:val="right"/>
+      <w:pPr>
+        <w:ind w:left="6840" w:hanging="180"/>
+      </w:pPr>
+    </w:lvl>
+  </w:abstractNum>
+  <w:abstractNum w:abstractNumId="6" w15:restartNumberingAfterBreak="0">
+    <w:nsid w:val="36E95839"/>
+    <w:multiLevelType w:val="multilevel"/>
+    <w:tmpl w:val="B1DA7A60"/>
+    <w:lvl w:ilvl="0">
+      <w:start w:val="1"/>
+      <w:numFmt w:val="decimal"/>
+      <w:lvlText w:val="%1"/>
+      <w:lvlJc w:val="left"/>
+      <w:pPr>
+        <w:ind w:left="420" w:hanging="420"/>
+      </w:pPr>
+      <w:rPr>
+        <w:rFonts w:hint="default"/>
+      </w:rPr>
+    </w:lvl>
+    <w:lvl w:ilvl="1">
+      <w:start w:val="2"/>
+      <w:numFmt w:val="decimal"/>
+      <w:lvlText w:val="%1.%2"/>
+      <w:lvlJc w:val="left"/>
+      <w:pPr>
+        <w:ind w:left="720" w:hanging="720"/>
+      </w:pPr>
+      <w:rPr>
+        <w:rFonts w:hint="default"/>
+      </w:rPr>
+    </w:lvl>
+    <w:lvl w:ilvl="2">
+      <w:start w:val="1"/>
+      <w:numFmt w:val="decimal"/>
+      <w:lvlText w:val="%1.%2.%3"/>
+      <w:lvlJc w:val="left"/>
+      <w:pPr>
+        <w:ind w:left="720" w:hanging="720"/>
+      </w:pPr>
+      <w:rPr>
+        <w:rFonts w:hint="default"/>
+      </w:rPr>
+    </w:lvl>
+    <w:lvl w:ilvl="3">
+      <w:start w:val="1"/>
+      <w:numFmt w:val="decimal"/>
+      <w:lvlText w:val="%1.%2.%3.%4"/>
+      <w:lvlJc w:val="left"/>
+      <w:pPr>
+        <w:ind w:left="1080" w:hanging="1080"/>
+      </w:pPr>
+      <w:rPr>
+        <w:rFonts w:hint="default"/>
+      </w:rPr>
+    </w:lvl>
+    <w:lvl w:ilvl="4">
+      <w:start w:val="1"/>
+      <w:numFmt w:val="decimal"/>
+      <w:lvlText w:val="%1.%2.%3.%4.%5"/>
+      <w:lvlJc w:val="left"/>
+      <w:pPr>
+        <w:ind w:left="1440" w:hanging="1440"/>
+      </w:pPr>
+      <w:rPr>
+        <w:rFonts w:hint="default"/>
+      </w:rPr>
+    </w:lvl>
+    <w:lvl w:ilvl="5">
+      <w:start w:val="1"/>
+      <w:numFmt w:val="decimal"/>
+      <w:lvlText w:val="%1.%2.%3.%4.%5.%6"/>
+      <w:lvlJc w:val="left"/>
+      <w:pPr>
+        <w:ind w:left="1440" w:hanging="1440"/>
+      </w:pPr>
+      <w:rPr>
+        <w:rFonts w:hint="default"/>
+      </w:rPr>
+    </w:lvl>
+    <w:lvl w:ilvl="6">
+      <w:start w:val="1"/>
+      <w:numFmt w:val="decimal"/>
+      <w:lvlText w:val="%1.%2.%3.%4.%5.%6.%7"/>
+      <w:lvlJc w:val="left"/>
+      <w:pPr>
+        <w:ind w:left="1800" w:hanging="1800"/>
+      </w:pPr>
+      <w:rPr>
+        <w:rFonts w:hint="default"/>
+      </w:rPr>
+    </w:lvl>
+    <w:lvl w:ilvl="7">
+      <w:start w:val="1"/>
+      <w:numFmt w:val="decimal"/>
+      <w:lvlText w:val="%1.%2.%3.%4.%5.%6.%7.%8"/>
+      <w:lvlJc w:val="left"/>
+      <w:pPr>
+        <w:ind w:left="2160" w:hanging="2160"/>
+      </w:pPr>
+      <w:rPr>
+        <w:rFonts w:hint="default"/>
+      </w:rPr>
+    </w:lvl>
+    <w:lvl w:ilvl="8">
+      <w:start w:val="1"/>
+      <w:numFmt w:val="decimal"/>
+      <w:lvlText w:val="%1.%2.%3.%4.%5.%6.%7.%8.%9"/>
+      <w:lvlJc w:val="left"/>
+      <w:pPr>
+        <w:ind w:left="2160" w:hanging="2160"/>
+      </w:pPr>
+      <w:rPr>
+        <w:rFonts w:hint="default"/>
+      </w:rPr>
+    </w:lvl>
+  </w:abstractNum>
+  <w:abstractNum w:abstractNumId="7" w15:restartNumberingAfterBreak="0">
     <w:nsid w:val="4B763ECC"/>
     <w:multiLevelType w:val="hybridMultilevel"/>
     <w:tmpl w:val="6D7A5188"/>
@@ -2076,7 +3235,7 @@
       </w:pPr>
     </w:lvl>
   </w:abstractNum>
-  <w:abstractNum w:abstractNumId="2" w15:restartNumberingAfterBreak="0">
+  <w:abstractNum w:abstractNumId="8" w15:restartNumberingAfterBreak="0">
     <w:nsid w:val="5AAA67CA"/>
     <w:multiLevelType w:val="hybridMultilevel"/>
     <w:tmpl w:val="AA90D2FE"/>
@@ -2165,7 +3324,476 @@
       </w:pPr>
     </w:lvl>
   </w:abstractNum>
-  <w:abstractNum w:abstractNumId="3" w15:restartNumberingAfterBreak="0">
+  <w:abstractNum w:abstractNumId="9" w15:restartNumberingAfterBreak="0">
+    <w:nsid w:val="666320AE"/>
+    <w:multiLevelType w:val="hybridMultilevel"/>
+    <w:tmpl w:val="BA749E0C"/>
+    <w:lvl w:ilvl="0" w:tplc="92624D66">
+      <w:start w:val="1"/>
+      <w:numFmt w:val="decimal"/>
+      <w:lvlText w:val="%1."/>
+      <w:lvlJc w:val="left"/>
+      <w:pPr>
+        <w:ind w:left="2520" w:hanging="360"/>
+      </w:pPr>
+      <w:rPr>
+        <w:rFonts w:hint="default"/>
+      </w:rPr>
+    </w:lvl>
+    <w:lvl w:ilvl="1" w:tplc="04090019" w:tentative="1">
+      <w:start w:val="1"/>
+      <w:numFmt w:val="lowerLetter"/>
+      <w:lvlText w:val="%2."/>
+      <w:lvlJc w:val="left"/>
+      <w:pPr>
+        <w:ind w:left="3240" w:hanging="360"/>
+      </w:pPr>
+    </w:lvl>
+    <w:lvl w:ilvl="2" w:tplc="0409001B" w:tentative="1">
+      <w:start w:val="1"/>
+      <w:numFmt w:val="lowerRoman"/>
+      <w:lvlText w:val="%3."/>
+      <w:lvlJc w:val="right"/>
+      <w:pPr>
+        <w:ind w:left="3960" w:hanging="180"/>
+      </w:pPr>
+    </w:lvl>
+    <w:lvl w:ilvl="3" w:tplc="0409000F" w:tentative="1">
+      <w:start w:val="1"/>
+      <w:numFmt w:val="decimal"/>
+      <w:lvlText w:val="%4."/>
+      <w:lvlJc w:val="left"/>
+      <w:pPr>
+        <w:ind w:left="4680" w:hanging="360"/>
+      </w:pPr>
+    </w:lvl>
+    <w:lvl w:ilvl="4" w:tplc="04090019" w:tentative="1">
+      <w:start w:val="1"/>
+      <w:numFmt w:val="lowerLetter"/>
+      <w:lvlText w:val="%5."/>
+      <w:lvlJc w:val="left"/>
+      <w:pPr>
+        <w:ind w:left="5400" w:hanging="360"/>
+      </w:pPr>
+    </w:lvl>
+    <w:lvl w:ilvl="5" w:tplc="0409001B" w:tentative="1">
+      <w:start w:val="1"/>
+      <w:numFmt w:val="lowerRoman"/>
+      <w:lvlText w:val="%6."/>
+      <w:lvlJc w:val="right"/>
+      <w:pPr>
+        <w:ind w:left="6120" w:hanging="180"/>
+      </w:pPr>
+    </w:lvl>
+    <w:lvl w:ilvl="6" w:tplc="0409000F" w:tentative="1">
+      <w:start w:val="1"/>
+      <w:numFmt w:val="decimal"/>
+      <w:lvlText w:val="%7."/>
+      <w:lvlJc w:val="left"/>
+      <w:pPr>
+        <w:ind w:left="6840" w:hanging="360"/>
+      </w:pPr>
+    </w:lvl>
+    <w:lvl w:ilvl="7" w:tplc="04090019" w:tentative="1">
+      <w:start w:val="1"/>
+      <w:numFmt w:val="lowerLetter"/>
+      <w:lvlText w:val="%8."/>
+      <w:lvlJc w:val="left"/>
+      <w:pPr>
+        <w:ind w:left="7560" w:hanging="360"/>
+      </w:pPr>
+    </w:lvl>
+    <w:lvl w:ilvl="8" w:tplc="0409001B" w:tentative="1">
+      <w:start w:val="1"/>
+      <w:numFmt w:val="lowerRoman"/>
+      <w:lvlText w:val="%9."/>
+      <w:lvlJc w:val="right"/>
+      <w:pPr>
+        <w:ind w:left="8280" w:hanging="180"/>
+      </w:pPr>
+    </w:lvl>
+  </w:abstractNum>
+  <w:abstractNum w:abstractNumId="10" w15:restartNumberingAfterBreak="0">
+    <w:nsid w:val="68F07A08"/>
+    <w:multiLevelType w:val="hybridMultilevel"/>
+    <w:tmpl w:val="9BBC0274"/>
+    <w:lvl w:ilvl="0" w:tplc="7734A774">
+      <w:start w:val="3"/>
+      <w:numFmt w:val="decimal"/>
+      <w:lvlText w:val="%1-"/>
+      <w:lvlJc w:val="left"/>
+      <w:pPr>
+        <w:ind w:left="720" w:hanging="360"/>
+      </w:pPr>
+      <w:rPr>
+        <w:rFonts w:hint="default"/>
+      </w:rPr>
+    </w:lvl>
+    <w:lvl w:ilvl="1" w:tplc="04090019" w:tentative="1">
+      <w:start w:val="1"/>
+      <w:numFmt w:val="lowerLetter"/>
+      <w:lvlText w:val="%2."/>
+      <w:lvlJc w:val="left"/>
+      <w:pPr>
+        <w:ind w:left="1440" w:hanging="360"/>
+      </w:pPr>
+    </w:lvl>
+    <w:lvl w:ilvl="2" w:tplc="0409001B" w:tentative="1">
+      <w:start w:val="1"/>
+      <w:numFmt w:val="lowerRoman"/>
+      <w:lvlText w:val="%3."/>
+      <w:lvlJc w:val="right"/>
+      <w:pPr>
+        <w:ind w:left="2160" w:hanging="180"/>
+      </w:pPr>
+    </w:lvl>
+    <w:lvl w:ilvl="3" w:tplc="0409000F" w:tentative="1">
+      <w:start w:val="1"/>
+      <w:numFmt w:val="decimal"/>
+      <w:lvlText w:val="%4."/>
+      <w:lvlJc w:val="left"/>
+      <w:pPr>
+        <w:ind w:left="2880" w:hanging="360"/>
+      </w:pPr>
+    </w:lvl>
+    <w:lvl w:ilvl="4" w:tplc="04090019" w:tentative="1">
+      <w:start w:val="1"/>
+      <w:numFmt w:val="lowerLetter"/>
+      <w:lvlText w:val="%5."/>
+      <w:lvlJc w:val="left"/>
+      <w:pPr>
+        <w:ind w:left="3600" w:hanging="360"/>
+      </w:pPr>
+    </w:lvl>
+    <w:lvl w:ilvl="5" w:tplc="0409001B" w:tentative="1">
+      <w:start w:val="1"/>
+      <w:numFmt w:val="lowerRoman"/>
+      <w:lvlText w:val="%6."/>
+      <w:lvlJc w:val="right"/>
+      <w:pPr>
+        <w:ind w:left="4320" w:hanging="180"/>
+      </w:pPr>
+    </w:lvl>
+    <w:lvl w:ilvl="6" w:tplc="0409000F" w:tentative="1">
+      <w:start w:val="1"/>
+      <w:numFmt w:val="decimal"/>
+      <w:lvlText w:val="%7."/>
+      <w:lvlJc w:val="left"/>
+      <w:pPr>
+        <w:ind w:left="5040" w:hanging="360"/>
+      </w:pPr>
+    </w:lvl>
+    <w:lvl w:ilvl="7" w:tplc="04090019" w:tentative="1">
+      <w:start w:val="1"/>
+      <w:numFmt w:val="lowerLetter"/>
+      <w:lvlText w:val="%8."/>
+      <w:lvlJc w:val="left"/>
+      <w:pPr>
+        <w:ind w:left="5760" w:hanging="360"/>
+      </w:pPr>
+    </w:lvl>
+    <w:lvl w:ilvl="8" w:tplc="0409001B" w:tentative="1">
+      <w:start w:val="1"/>
+      <w:numFmt w:val="lowerRoman"/>
+      <w:lvlText w:val="%9."/>
+      <w:lvlJc w:val="right"/>
+      <w:pPr>
+        <w:ind w:left="6480" w:hanging="180"/>
+      </w:pPr>
+    </w:lvl>
+  </w:abstractNum>
+  <w:abstractNum w:abstractNumId="11" w15:restartNumberingAfterBreak="0">
+    <w:nsid w:val="71227D71"/>
+    <w:multiLevelType w:val="hybridMultilevel"/>
+    <w:tmpl w:val="A9524392"/>
+    <w:lvl w:ilvl="0" w:tplc="0409000F">
+      <w:start w:val="1"/>
+      <w:numFmt w:val="decimal"/>
+      <w:lvlText w:val="%1."/>
+      <w:lvlJc w:val="left"/>
+      <w:pPr>
+        <w:ind w:left="720" w:hanging="360"/>
+      </w:pPr>
+      <w:rPr>
+        <w:rFonts w:hint="default"/>
+      </w:rPr>
+    </w:lvl>
+    <w:lvl w:ilvl="1" w:tplc="04090019" w:tentative="1">
+      <w:start w:val="1"/>
+      <w:numFmt w:val="lowerLetter"/>
+      <w:lvlText w:val="%2."/>
+      <w:lvlJc w:val="left"/>
+      <w:pPr>
+        <w:ind w:left="1440" w:hanging="360"/>
+      </w:pPr>
+    </w:lvl>
+    <w:lvl w:ilvl="2" w:tplc="0409001B" w:tentative="1">
+      <w:start w:val="1"/>
+      <w:numFmt w:val="lowerRoman"/>
+      <w:lvlText w:val="%3."/>
+      <w:lvlJc w:val="right"/>
+      <w:pPr>
+        <w:ind w:left="2160" w:hanging="180"/>
+      </w:pPr>
+    </w:lvl>
+    <w:lvl w:ilvl="3" w:tplc="0409000F" w:tentative="1">
+      <w:start w:val="1"/>
+      <w:numFmt w:val="decimal"/>
+      <w:lvlText w:val="%4."/>
+      <w:lvlJc w:val="left"/>
+      <w:pPr>
+        <w:ind w:left="2880" w:hanging="360"/>
+      </w:pPr>
+    </w:lvl>
+    <w:lvl w:ilvl="4" w:tplc="04090019" w:tentative="1">
+      <w:start w:val="1"/>
+      <w:numFmt w:val="lowerLetter"/>
+      <w:lvlText w:val="%5."/>
+      <w:lvlJc w:val="left"/>
+      <w:pPr>
+        <w:ind w:left="3600" w:hanging="360"/>
+      </w:pPr>
+    </w:lvl>
+    <w:lvl w:ilvl="5" w:tplc="0409001B" w:tentative="1">
+      <w:start w:val="1"/>
+      <w:numFmt w:val="lowerRoman"/>
+      <w:lvlText w:val="%6."/>
+      <w:lvlJc w:val="right"/>
+      <w:pPr>
+        <w:ind w:left="4320" w:hanging="180"/>
+      </w:pPr>
+    </w:lvl>
+    <w:lvl w:ilvl="6" w:tplc="0409000F" w:tentative="1">
+      <w:start w:val="1"/>
+      <w:numFmt w:val="decimal"/>
+      <w:lvlText w:val="%7."/>
+      <w:lvlJc w:val="left"/>
+      <w:pPr>
+        <w:ind w:left="5040" w:hanging="360"/>
+      </w:pPr>
+    </w:lvl>
+    <w:lvl w:ilvl="7" w:tplc="04090019" w:tentative="1">
+      <w:start w:val="1"/>
+      <w:numFmt w:val="lowerLetter"/>
+      <w:lvlText w:val="%8."/>
+      <w:lvlJc w:val="left"/>
+      <w:pPr>
+        <w:ind w:left="5760" w:hanging="360"/>
+      </w:pPr>
+    </w:lvl>
+    <w:lvl w:ilvl="8" w:tplc="0409001B" w:tentative="1">
+      <w:start w:val="1"/>
+      <w:numFmt w:val="lowerRoman"/>
+      <w:lvlText w:val="%9."/>
+      <w:lvlJc w:val="right"/>
+      <w:pPr>
+        <w:ind w:left="6480" w:hanging="180"/>
+      </w:pPr>
+    </w:lvl>
+  </w:abstractNum>
+  <w:abstractNum w:abstractNumId="12" w15:restartNumberingAfterBreak="0">
+    <w:nsid w:val="75255EBB"/>
+    <w:multiLevelType w:val="hybridMultilevel"/>
+    <w:tmpl w:val="2F647F8A"/>
+    <w:lvl w:ilvl="0" w:tplc="E04AF6FE">
+      <w:start w:val="3"/>
+      <w:numFmt w:val="decimal"/>
+      <w:lvlText w:val="%1."/>
+      <w:lvlJc w:val="left"/>
+      <w:pPr>
+        <w:ind w:left="1080" w:hanging="360"/>
+      </w:pPr>
+      <w:rPr>
+        <w:rFonts w:hint="default"/>
+      </w:rPr>
+    </w:lvl>
+    <w:lvl w:ilvl="1" w:tplc="04090019" w:tentative="1">
+      <w:start w:val="1"/>
+      <w:numFmt w:val="lowerLetter"/>
+      <w:lvlText w:val="%2."/>
+      <w:lvlJc w:val="left"/>
+      <w:pPr>
+        <w:ind w:left="1800" w:hanging="360"/>
+      </w:pPr>
+    </w:lvl>
+    <w:lvl w:ilvl="2" w:tplc="0409001B" w:tentative="1">
+      <w:start w:val="1"/>
+      <w:numFmt w:val="lowerRoman"/>
+      <w:lvlText w:val="%3."/>
+      <w:lvlJc w:val="right"/>
+      <w:pPr>
+        <w:ind w:left="2520" w:hanging="180"/>
+      </w:pPr>
+    </w:lvl>
+    <w:lvl w:ilvl="3" w:tplc="0409000F" w:tentative="1">
+      <w:start w:val="1"/>
+      <w:numFmt w:val="decimal"/>
+      <w:lvlText w:val="%4."/>
+      <w:lvlJc w:val="left"/>
+      <w:pPr>
+        <w:ind w:left="3240" w:hanging="360"/>
+      </w:pPr>
+    </w:lvl>
+    <w:lvl w:ilvl="4" w:tplc="04090019" w:tentative="1">
+      <w:start w:val="1"/>
+      <w:numFmt w:val="lowerLetter"/>
+      <w:lvlText w:val="%5."/>
+      <w:lvlJc w:val="left"/>
+      <w:pPr>
+        <w:ind w:left="3960" w:hanging="360"/>
+      </w:pPr>
+    </w:lvl>
+    <w:lvl w:ilvl="5" w:tplc="0409001B" w:tentative="1">
+      <w:start w:val="1"/>
+      <w:numFmt w:val="lowerRoman"/>
+      <w:lvlText w:val="%6."/>
+      <w:lvlJc w:val="right"/>
+      <w:pPr>
+        <w:ind w:left="4680" w:hanging="180"/>
+      </w:pPr>
+    </w:lvl>
+    <w:lvl w:ilvl="6" w:tplc="0409000F" w:tentative="1">
+      <w:start w:val="1"/>
+      <w:numFmt w:val="decimal"/>
+      <w:lvlText w:val="%7."/>
+      <w:lvlJc w:val="left"/>
+      <w:pPr>
+        <w:ind w:left="5400" w:hanging="360"/>
+      </w:pPr>
+    </w:lvl>
+    <w:lvl w:ilvl="7" w:tplc="04090019" w:tentative="1">
+      <w:start w:val="1"/>
+      <w:numFmt w:val="lowerLetter"/>
+      <w:lvlText w:val="%8."/>
+      <w:lvlJc w:val="left"/>
+      <w:pPr>
+        <w:ind w:left="6120" w:hanging="360"/>
+      </w:pPr>
+    </w:lvl>
+    <w:lvl w:ilvl="8" w:tplc="0409001B" w:tentative="1">
+      <w:start w:val="1"/>
+      <w:numFmt w:val="lowerRoman"/>
+      <w:lvlText w:val="%9."/>
+      <w:lvlJc w:val="right"/>
+      <w:pPr>
+        <w:ind w:left="6840" w:hanging="180"/>
+      </w:pPr>
+    </w:lvl>
+  </w:abstractNum>
+  <w:abstractNum w:abstractNumId="13" w15:restartNumberingAfterBreak="0">
+    <w:nsid w:val="768B0280"/>
+    <w:multiLevelType w:val="multilevel"/>
+    <w:tmpl w:val="471EBAE8"/>
+    <w:lvl w:ilvl="0">
+      <w:start w:val="1"/>
+      <w:numFmt w:val="decimal"/>
+      <w:lvlText w:val="%1"/>
+      <w:lvlJc w:val="left"/>
+      <w:pPr>
+        <w:ind w:left="420" w:hanging="420"/>
+      </w:pPr>
+      <w:rPr>
+        <w:rFonts w:hint="default"/>
+      </w:rPr>
+    </w:lvl>
+    <w:lvl w:ilvl="1">
+      <w:start w:val="2"/>
+      <w:numFmt w:val="decimal"/>
+      <w:lvlText w:val="%1.%2"/>
+      <w:lvlJc w:val="left"/>
+      <w:pPr>
+        <w:ind w:left="1080" w:hanging="720"/>
+      </w:pPr>
+      <w:rPr>
+        <w:rFonts w:hint="default"/>
+      </w:rPr>
+    </w:lvl>
+    <w:lvl w:ilvl="2">
+      <w:start w:val="1"/>
+      <w:numFmt w:val="decimal"/>
+      <w:lvlText w:val="%1.%2.%3"/>
+      <w:lvlJc w:val="left"/>
+      <w:pPr>
+        <w:ind w:left="1440" w:hanging="720"/>
+      </w:pPr>
+      <w:rPr>
+        <w:rFonts w:hint="default"/>
+      </w:rPr>
+    </w:lvl>
+    <w:lvl w:ilvl="3">
+      <w:start w:val="1"/>
+      <w:numFmt w:val="decimal"/>
+      <w:lvlText w:val="%1.%2.%3.%4"/>
+      <w:lvlJc w:val="left"/>
+      <w:pPr>
+        <w:ind w:left="2160" w:hanging="1080"/>
+      </w:pPr>
+      <w:rPr>
+        <w:rFonts w:hint="default"/>
+      </w:rPr>
+    </w:lvl>
+    <w:lvl w:ilvl="4">
+      <w:start w:val="1"/>
+      <w:numFmt w:val="decimal"/>
+      <w:lvlText w:val="%1.%2.%3.%4.%5"/>
+      <w:lvlJc w:val="left"/>
+      <w:pPr>
+        <w:ind w:left="2880" w:hanging="1440"/>
+      </w:pPr>
+      <w:rPr>
+        <w:rFonts w:hint="default"/>
+      </w:rPr>
+    </w:lvl>
+    <w:lvl w:ilvl="5">
+      <w:start w:val="1"/>
+      <w:numFmt w:val="decimal"/>
+      <w:lvlText w:val="%1.%2.%3.%4.%5.%6"/>
+      <w:lvlJc w:val="left"/>
+      <w:pPr>
+        <w:ind w:left="3240" w:hanging="1440"/>
+      </w:pPr>
+      <w:rPr>
+        <w:rFonts w:hint="default"/>
+      </w:rPr>
+    </w:lvl>
+    <w:lvl w:ilvl="6">
+      <w:start w:val="1"/>
+      <w:numFmt w:val="decimal"/>
+      <w:lvlText w:val="%1.%2.%3.%4.%5.%6.%7"/>
+      <w:lvlJc w:val="left"/>
+      <w:pPr>
+        <w:ind w:left="3960" w:hanging="1800"/>
+      </w:pPr>
+      <w:rPr>
+        <w:rFonts w:hint="default"/>
+      </w:rPr>
+    </w:lvl>
+    <w:lvl w:ilvl="7">
+      <w:start w:val="1"/>
+      <w:numFmt w:val="decimal"/>
+      <w:lvlText w:val="%1.%2.%3.%4.%5.%6.%7.%8"/>
+      <w:lvlJc w:val="left"/>
+      <w:pPr>
+        <w:ind w:left="4680" w:hanging="2160"/>
+      </w:pPr>
+      <w:rPr>
+        <w:rFonts w:hint="default"/>
+      </w:rPr>
+    </w:lvl>
+    <w:lvl w:ilvl="8">
+      <w:start w:val="1"/>
+      <w:numFmt w:val="decimal"/>
+      <w:lvlText w:val="%1.%2.%3.%4.%5.%6.%7.%8.%9"/>
+      <w:lvlJc w:val="left"/>
+      <w:pPr>
+        <w:ind w:left="5040" w:hanging="2160"/>
+      </w:pPr>
+      <w:rPr>
+        <w:rFonts w:hint="default"/>
+      </w:rPr>
+    </w:lvl>
+  </w:abstractNum>
+  <w:abstractNum w:abstractNumId="14" w15:restartNumberingAfterBreak="0">
     <w:nsid w:val="793112B6"/>
     <w:multiLevelType w:val="hybridMultilevel"/>
     <w:tmpl w:val="C3424254"/>
@@ -2254,7 +3882,7 @@
       </w:pPr>
     </w:lvl>
   </w:abstractNum>
-  <w:abstractNum w:abstractNumId="4" w15:restartNumberingAfterBreak="0">
+  <w:abstractNum w:abstractNumId="15" w15:restartNumberingAfterBreak="0">
     <w:nsid w:val="7CF4604B"/>
     <w:multiLevelType w:val="hybridMultilevel"/>
     <w:tmpl w:val="290E6412"/>
@@ -2344,19 +3972,52 @@
     </w:lvl>
   </w:abstractNum>
   <w:num w:numId="1" w16cid:durableId="141850893">
-    <w:abstractNumId w:val="4"/>
+    <w:abstractNumId w:val="15"/>
   </w:num>
   <w:num w:numId="2" w16cid:durableId="1757706384">
-    <w:abstractNumId w:val="3"/>
+    <w:abstractNumId w:val="14"/>
   </w:num>
   <w:num w:numId="3" w16cid:durableId="1726754736">
-    <w:abstractNumId w:val="1"/>
+    <w:abstractNumId w:val="7"/>
   </w:num>
   <w:num w:numId="4" w16cid:durableId="333413532">
     <w:abstractNumId w:val="0"/>
   </w:num>
   <w:num w:numId="5" w16cid:durableId="35083894">
+    <w:abstractNumId w:val="8"/>
+  </w:num>
+  <w:num w:numId="6" w16cid:durableId="1064721595">
+    <w:abstractNumId w:val="9"/>
+  </w:num>
+  <w:num w:numId="7" w16cid:durableId="1809587520">
+    <w:abstractNumId w:val="13"/>
+  </w:num>
+  <w:num w:numId="8" w16cid:durableId="708723770">
+    <w:abstractNumId w:val="6"/>
+  </w:num>
+  <w:num w:numId="9" w16cid:durableId="643436844">
+    <w:abstractNumId w:val="5"/>
+  </w:num>
+  <w:num w:numId="10" w16cid:durableId="1937401441">
+    <w:abstractNumId w:val="12"/>
+  </w:num>
+  <w:num w:numId="11" w16cid:durableId="872617102">
+    <w:abstractNumId w:val="10"/>
+  </w:num>
+  <w:num w:numId="12" w16cid:durableId="1952933771">
     <w:abstractNumId w:val="2"/>
+  </w:num>
+  <w:num w:numId="13" w16cid:durableId="517350371">
+    <w:abstractNumId w:val="4"/>
+  </w:num>
+  <w:num w:numId="14" w16cid:durableId="1525511247">
+    <w:abstractNumId w:val="1"/>
+  </w:num>
+  <w:num w:numId="15" w16cid:durableId="905411106">
+    <w:abstractNumId w:val="3"/>
+  </w:num>
+  <w:num w:numId="16" w16cid:durableId="467431573">
+    <w:abstractNumId w:val="11"/>
   </w:num>
 </w:numbering>
 </file>

</xml_diff>

<commit_message>
Start of research questions
Answer to a couple of research question, and minor changes in data analysis part
</commit_message>
<xml_diff>
--- a/report.docx
+++ b/report.docx
@@ -79,7 +79,6 @@
       </w:pPr>
       <w:r>
         <w:rPr>
-          <w:noProof/>
           <w:lang w:val="sr-Latn-RS"/>
         </w:rPr>
         <w:drawing>
@@ -517,9 +516,7 @@
             </w:tabs>
             <w:rPr>
               <w:rFonts w:asciiTheme="minorHAnsi" w:eastAsiaTheme="minorEastAsia" w:hAnsiTheme="minorHAnsi" w:cstheme="minorBidi"/>
-              <w:noProof/>
               <w:kern w:val="2"/>
-              <w:lang w:val="en-US"/>
               <w14:ligatures w14:val="standardContextual"/>
             </w:rPr>
           </w:pPr>
@@ -532,20 +529,18 @@
           <w:r>
             <w:fldChar w:fldCharType="separate"/>
           </w:r>
-          <w:hyperlink w:anchor="_Toc220345371" w:history="1">
+          <w:hyperlink w:anchor="_Toc220420947" w:history="1">
             <w:r>
               <w:rPr>
                 <w:rStyle w:val="Hyperlink"/>
-                <w:noProof/>
+                <w:rFonts w:asciiTheme="minorHAnsi" w:hAnsiTheme="minorHAnsi"/>
               </w:rPr>
               <w:t>1</w:t>
             </w:r>
             <w:r>
               <w:rPr>
                 <w:rFonts w:asciiTheme="minorHAnsi" w:eastAsiaTheme="minorEastAsia" w:hAnsiTheme="minorHAnsi" w:cstheme="minorBidi"/>
-                <w:noProof/>
                 <w:kern w:val="2"/>
-                <w:lang w:val="en-US"/>
                 <w14:ligatures w14:val="standardContextual"/>
               </w:rPr>
               <w:tab/>
@@ -553,54 +548,54 @@
             <w:r>
               <w:rPr>
                 <w:rStyle w:val="Hyperlink"/>
-                <w:noProof/>
+                <w:rFonts w:asciiTheme="minorHAnsi" w:hAnsiTheme="minorHAnsi"/>
               </w:rPr>
               <w:t>Analiza mreže DZ1Net</w:t>
             </w:r>
             <w:r>
               <w:rPr>
-                <w:noProof/>
+                <w:rFonts w:asciiTheme="minorHAnsi" w:hAnsiTheme="minorHAnsi"/>
                 <w:webHidden/>
               </w:rPr>
               <w:tab/>
             </w:r>
             <w:r>
               <w:rPr>
-                <w:noProof/>
+                <w:rFonts w:asciiTheme="minorHAnsi" w:hAnsiTheme="minorHAnsi"/>
                 <w:webHidden/>
               </w:rPr>
               <w:fldChar w:fldCharType="begin"/>
             </w:r>
             <w:r>
               <w:rPr>
-                <w:noProof/>
-                <w:webHidden/>
-              </w:rPr>
-              <w:instrText xml:space="preserve"> PAGEREF _Toc220345371 \h </w:instrText>
-            </w:r>
-            <w:r>
-              <w:rPr>
-                <w:noProof/>
-                <w:webHidden/>
-              </w:rPr>
-            </w:r>
-            <w:r>
-              <w:rPr>
-                <w:noProof/>
+                <w:rFonts w:asciiTheme="minorHAnsi" w:hAnsiTheme="minorHAnsi"/>
+                <w:webHidden/>
+              </w:rPr>
+              <w:instrText xml:space="preserve"> PAGEREF _Toc220420947 \h </w:instrText>
+            </w:r>
+            <w:r>
+              <w:rPr>
+                <w:rFonts w:asciiTheme="minorHAnsi" w:hAnsiTheme="minorHAnsi"/>
+                <w:webHidden/>
+              </w:rPr>
+            </w:r>
+            <w:r>
+              <w:rPr>
+                <w:rFonts w:asciiTheme="minorHAnsi" w:hAnsiTheme="minorHAnsi"/>
                 <w:webHidden/>
               </w:rPr>
               <w:fldChar w:fldCharType="separate"/>
             </w:r>
             <w:r>
               <w:rPr>
-                <w:noProof/>
+                <w:rFonts w:asciiTheme="minorHAnsi" w:hAnsiTheme="minorHAnsi"/>
                 <w:webHidden/>
               </w:rPr>
               <w:t>3</w:t>
             </w:r>
             <w:r>
               <w:rPr>
-                <w:noProof/>
+                <w:rFonts w:asciiTheme="minorHAnsi" w:hAnsiTheme="minorHAnsi"/>
                 <w:webHidden/>
               </w:rPr>
               <w:fldChar w:fldCharType="end"/>
@@ -615,74 +610,92 @@
               <w:tab w:val="right" w:leader="dot" w:pos="9350"/>
             </w:tabs>
             <w:rPr>
-              <w:noProof/>
+              <w:rFonts w:asciiTheme="minorHAnsi" w:eastAsiaTheme="minorEastAsia" w:hAnsiTheme="minorHAnsi" w:cstheme="minorBidi"/>
+              <w:kern w:val="2"/>
+              <w14:ligatures w14:val="standardContextual"/>
             </w:rPr>
           </w:pPr>
-          <w:hyperlink w:anchor="_Toc220345372" w:history="1">
+          <w:hyperlink w:anchor="_Toc220420948" w:history="1">
             <w:r>
               <w:rPr>
                 <w:rStyle w:val="Hyperlink"/>
-                <w:noProof/>
+                <w:rFonts w:asciiTheme="minorHAnsi" w:hAnsiTheme="minorHAnsi"/>
               </w:rPr>
               <w:t>1.1</w:t>
             </w:r>
             <w:r>
               <w:rPr>
-                <w:noProof/>
+                <w:rFonts w:asciiTheme="minorHAnsi" w:eastAsiaTheme="minorEastAsia" w:hAnsiTheme="minorHAnsi" w:cstheme="minorBidi"/>
+                <w:kern w:val="2"/>
+                <w14:ligatures w14:val="standardContextual"/>
               </w:rPr>
               <w:tab/>
             </w:r>
             <w:r>
               <w:rPr>
                 <w:rStyle w:val="Hyperlink"/>
-                <w:noProof/>
-              </w:rPr>
-              <w:t>Analiza skupa podataka</w:t>
-            </w:r>
-            <w:r>
-              <w:rPr>
-                <w:noProof/>
+                <w:rFonts w:asciiTheme="minorHAnsi" w:hAnsiTheme="minorHAnsi"/>
+              </w:rPr>
+              <w:t>Analiza skupa po</w:t>
+            </w:r>
+            <w:r>
+              <w:rPr>
+                <w:rStyle w:val="Hyperlink"/>
+                <w:rFonts w:asciiTheme="minorHAnsi" w:hAnsiTheme="minorHAnsi"/>
+              </w:rPr>
+              <w:t>d</w:t>
+            </w:r>
+            <w:r>
+              <w:rPr>
+                <w:rStyle w:val="Hyperlink"/>
+                <w:rFonts w:asciiTheme="minorHAnsi" w:hAnsiTheme="minorHAnsi"/>
+              </w:rPr>
+              <w:t>ataka</w:t>
+            </w:r>
+            <w:r>
+              <w:rPr>
+                <w:rFonts w:asciiTheme="minorHAnsi" w:hAnsiTheme="minorHAnsi"/>
                 <w:webHidden/>
               </w:rPr>
               <w:tab/>
             </w:r>
             <w:r>
               <w:rPr>
-                <w:noProof/>
+                <w:rFonts w:asciiTheme="minorHAnsi" w:hAnsiTheme="minorHAnsi"/>
                 <w:webHidden/>
               </w:rPr>
               <w:fldChar w:fldCharType="begin"/>
             </w:r>
             <w:r>
               <w:rPr>
-                <w:noProof/>
-                <w:webHidden/>
-              </w:rPr>
-              <w:instrText xml:space="preserve"> PAGEREF _Toc220345372 \h </w:instrText>
-            </w:r>
-            <w:r>
-              <w:rPr>
-                <w:noProof/>
-                <w:webHidden/>
-              </w:rPr>
-            </w:r>
-            <w:r>
-              <w:rPr>
-                <w:noProof/>
+                <w:rFonts w:asciiTheme="minorHAnsi" w:hAnsiTheme="minorHAnsi"/>
+                <w:webHidden/>
+              </w:rPr>
+              <w:instrText xml:space="preserve"> PAGEREF _Toc220420948 \h </w:instrText>
+            </w:r>
+            <w:r>
+              <w:rPr>
+                <w:rFonts w:asciiTheme="minorHAnsi" w:hAnsiTheme="minorHAnsi"/>
+                <w:webHidden/>
+              </w:rPr>
+            </w:r>
+            <w:r>
+              <w:rPr>
+                <w:rFonts w:asciiTheme="minorHAnsi" w:hAnsiTheme="minorHAnsi"/>
                 <w:webHidden/>
               </w:rPr>
               <w:fldChar w:fldCharType="separate"/>
             </w:r>
             <w:r>
               <w:rPr>
-                <w:noProof/>
+                <w:rFonts w:asciiTheme="minorHAnsi" w:hAnsiTheme="minorHAnsi"/>
                 <w:webHidden/>
               </w:rPr>
               <w:t>3</w:t>
             </w:r>
             <w:r>
               <w:rPr>
-                <w:noProof/>
+                <w:rFonts w:asciiTheme="minorHAnsi" w:hAnsiTheme="minorHAnsi"/>
                 <w:webHidden/>
               </w:rPr>
               <w:fldChar w:fldCharType="end"/>
@@ -697,74 +710,92 @@
               <w:tab w:val="right" w:leader="dot" w:pos="9350"/>
             </w:tabs>
             <w:rPr>
-              <w:noProof/>
+              <w:rFonts w:asciiTheme="minorHAnsi" w:eastAsiaTheme="minorEastAsia" w:hAnsiTheme="minorHAnsi" w:cstheme="minorBidi"/>
+              <w:kern w:val="2"/>
+              <w14:ligatures w14:val="standardContextual"/>
             </w:rPr>
           </w:pPr>
-          <w:hyperlink w:anchor="_Toc220345373" w:history="1">
+          <w:hyperlink w:anchor="_Toc220420949" w:history="1">
             <w:r>
               <w:rPr>
                 <w:rStyle w:val="Hyperlink"/>
-                <w:noProof/>
+                <w:rFonts w:asciiTheme="minorHAnsi" w:hAnsiTheme="minorHAnsi"/>
               </w:rPr>
               <w:t>1.2</w:t>
             </w:r>
             <w:r>
               <w:rPr>
-                <w:noProof/>
+                <w:rFonts w:asciiTheme="minorHAnsi" w:eastAsiaTheme="minorEastAsia" w:hAnsiTheme="minorHAnsi" w:cstheme="minorBidi"/>
+                <w:kern w:val="2"/>
+                <w14:ligatures w14:val="standardContextual"/>
               </w:rPr>
               <w:tab/>
             </w:r>
             <w:r>
               <w:rPr>
                 <w:rStyle w:val="Hyperlink"/>
-                <w:noProof/>
-              </w:rPr>
-              <w:t>Odgovori na istraživačka pitanja</w:t>
-            </w:r>
-            <w:r>
-              <w:rPr>
-                <w:noProof/>
+                <w:rFonts w:asciiTheme="minorHAnsi" w:hAnsiTheme="minorHAnsi"/>
+              </w:rPr>
+              <w:t>Odgovori na istr</w:t>
+            </w:r>
+            <w:r>
+              <w:rPr>
+                <w:rStyle w:val="Hyperlink"/>
+                <w:rFonts w:asciiTheme="minorHAnsi" w:hAnsiTheme="minorHAnsi"/>
+              </w:rPr>
+              <w:t>a</w:t>
+            </w:r>
+            <w:r>
+              <w:rPr>
+                <w:rStyle w:val="Hyperlink"/>
+                <w:rFonts w:asciiTheme="minorHAnsi" w:hAnsiTheme="minorHAnsi"/>
+              </w:rPr>
+              <w:t>živačka pitanja</w:t>
+            </w:r>
+            <w:r>
+              <w:rPr>
+                <w:rFonts w:asciiTheme="minorHAnsi" w:hAnsiTheme="minorHAnsi"/>
                 <w:webHidden/>
               </w:rPr>
               <w:tab/>
             </w:r>
             <w:r>
               <w:rPr>
-                <w:noProof/>
+                <w:rFonts w:asciiTheme="minorHAnsi" w:hAnsiTheme="minorHAnsi"/>
                 <w:webHidden/>
               </w:rPr>
               <w:fldChar w:fldCharType="begin"/>
             </w:r>
             <w:r>
               <w:rPr>
-                <w:noProof/>
-                <w:webHidden/>
-              </w:rPr>
-              <w:instrText xml:space="preserve"> PAGEREF _Toc220345373 \h </w:instrText>
-            </w:r>
-            <w:r>
-              <w:rPr>
-                <w:noProof/>
-                <w:webHidden/>
-              </w:rPr>
-            </w:r>
-            <w:r>
-              <w:rPr>
-                <w:noProof/>
+                <w:rFonts w:asciiTheme="minorHAnsi" w:hAnsiTheme="minorHAnsi"/>
+                <w:webHidden/>
+              </w:rPr>
+              <w:instrText xml:space="preserve"> PAGEREF _Toc220420949 \h </w:instrText>
+            </w:r>
+            <w:r>
+              <w:rPr>
+                <w:rFonts w:asciiTheme="minorHAnsi" w:hAnsiTheme="minorHAnsi"/>
+                <w:webHidden/>
+              </w:rPr>
+            </w:r>
+            <w:r>
+              <w:rPr>
+                <w:rFonts w:asciiTheme="minorHAnsi" w:hAnsiTheme="minorHAnsi"/>
                 <w:webHidden/>
               </w:rPr>
               <w:fldChar w:fldCharType="separate"/>
             </w:r>
             <w:r>
               <w:rPr>
-                <w:noProof/>
+                <w:rFonts w:asciiTheme="minorHAnsi" w:hAnsiTheme="minorHAnsi"/>
                 <w:webHidden/>
               </w:rPr>
               <w:t>3</w:t>
             </w:r>
             <w:r>
               <w:rPr>
-                <w:noProof/>
+                <w:rFonts w:asciiTheme="minorHAnsi" w:hAnsiTheme="minorHAnsi"/>
                 <w:webHidden/>
               </w:rPr>
               <w:fldChar w:fldCharType="end"/>
@@ -780,26 +811,22 @@
             </w:tabs>
             <w:rPr>
               <w:rFonts w:asciiTheme="minorHAnsi" w:eastAsiaTheme="minorEastAsia" w:hAnsiTheme="minorHAnsi" w:cstheme="minorBidi"/>
-              <w:noProof/>
               <w:kern w:val="2"/>
-              <w:lang w:val="en-US"/>
               <w14:ligatures w14:val="standardContextual"/>
             </w:rPr>
           </w:pPr>
-          <w:hyperlink w:anchor="_Toc220345374" w:history="1">
+          <w:hyperlink w:anchor="_Toc220420950" w:history="1">
             <w:r>
               <w:rPr>
                 <w:rStyle w:val="Hyperlink"/>
-                <w:noProof/>
-              </w:rPr>
-              <w:t>2</w:t>
+                <w:rFonts w:asciiTheme="minorHAnsi" w:hAnsiTheme="minorHAnsi"/>
+              </w:rPr>
+              <w:t>1</w:t>
             </w:r>
             <w:r>
               <w:rPr>
                 <w:rFonts w:asciiTheme="minorHAnsi" w:eastAsiaTheme="minorEastAsia" w:hAnsiTheme="minorHAnsi" w:cstheme="minorBidi"/>
-                <w:noProof/>
                 <w:kern w:val="2"/>
-                <w:lang w:val="en-US"/>
                 <w14:ligatures w14:val="standardContextual"/>
               </w:rPr>
               <w:tab/>
@@ -807,54 +834,54 @@
             <w:r>
               <w:rPr>
                 <w:rStyle w:val="Hyperlink"/>
-                <w:noProof/>
+                <w:rFonts w:asciiTheme="minorHAnsi" w:hAnsiTheme="minorHAnsi"/>
               </w:rPr>
               <w:t>Analiza mreže DZ2Net</w:t>
             </w:r>
             <w:r>
               <w:rPr>
-                <w:noProof/>
+                <w:rFonts w:asciiTheme="minorHAnsi" w:hAnsiTheme="minorHAnsi"/>
                 <w:webHidden/>
               </w:rPr>
               <w:tab/>
             </w:r>
             <w:r>
               <w:rPr>
-                <w:noProof/>
+                <w:rFonts w:asciiTheme="minorHAnsi" w:hAnsiTheme="minorHAnsi"/>
                 <w:webHidden/>
               </w:rPr>
               <w:fldChar w:fldCharType="begin"/>
             </w:r>
             <w:r>
               <w:rPr>
-                <w:noProof/>
-                <w:webHidden/>
-              </w:rPr>
-              <w:instrText xml:space="preserve"> PAGEREF _Toc220345374 \h </w:instrText>
-            </w:r>
-            <w:r>
-              <w:rPr>
-                <w:noProof/>
-                <w:webHidden/>
-              </w:rPr>
-            </w:r>
-            <w:r>
-              <w:rPr>
-                <w:noProof/>
+                <w:rFonts w:asciiTheme="minorHAnsi" w:hAnsiTheme="minorHAnsi"/>
+                <w:webHidden/>
+              </w:rPr>
+              <w:instrText xml:space="preserve"> PAGEREF _Toc220420950 \h </w:instrText>
+            </w:r>
+            <w:r>
+              <w:rPr>
+                <w:rFonts w:asciiTheme="minorHAnsi" w:hAnsiTheme="minorHAnsi"/>
+                <w:webHidden/>
+              </w:rPr>
+            </w:r>
+            <w:r>
+              <w:rPr>
+                <w:rFonts w:asciiTheme="minorHAnsi" w:hAnsiTheme="minorHAnsi"/>
                 <w:webHidden/>
               </w:rPr>
               <w:fldChar w:fldCharType="separate"/>
             </w:r>
             <w:r>
               <w:rPr>
-                <w:noProof/>
-                <w:webHidden/>
-              </w:rPr>
-              <w:t>3</w:t>
-            </w:r>
-            <w:r>
-              <w:rPr>
-                <w:noProof/>
+                <w:rFonts w:asciiTheme="minorHAnsi" w:hAnsiTheme="minorHAnsi"/>
+                <w:webHidden/>
+              </w:rPr>
+              <w:t>4</w:t>
+            </w:r>
+            <w:r>
+              <w:rPr>
+                <w:rFonts w:asciiTheme="minorHAnsi" w:hAnsiTheme="minorHAnsi"/>
                 <w:webHidden/>
               </w:rPr>
               <w:fldChar w:fldCharType="end"/>
@@ -869,74 +896,78 @@
               <w:tab w:val="right" w:leader="dot" w:pos="9350"/>
             </w:tabs>
             <w:rPr>
-              <w:noProof/>
+              <w:rFonts w:asciiTheme="minorHAnsi" w:eastAsiaTheme="minorEastAsia" w:hAnsiTheme="minorHAnsi" w:cstheme="minorBidi"/>
+              <w:kern w:val="2"/>
+              <w14:ligatures w14:val="standardContextual"/>
             </w:rPr>
           </w:pPr>
-          <w:hyperlink w:anchor="_Toc220345375" w:history="1">
+          <w:hyperlink w:anchor="_Toc220420951" w:history="1">
             <w:r>
               <w:rPr>
                 <w:rStyle w:val="Hyperlink"/>
-                <w:noProof/>
+                <w:rFonts w:asciiTheme="minorHAnsi" w:hAnsiTheme="minorHAnsi"/>
               </w:rPr>
               <w:t>2.1</w:t>
             </w:r>
             <w:r>
               <w:rPr>
-                <w:noProof/>
+                <w:rFonts w:asciiTheme="minorHAnsi" w:eastAsiaTheme="minorEastAsia" w:hAnsiTheme="minorHAnsi" w:cstheme="minorBidi"/>
+                <w:kern w:val="2"/>
+                <w14:ligatures w14:val="standardContextual"/>
               </w:rPr>
               <w:tab/>
             </w:r>
             <w:r>
               <w:rPr>
                 <w:rStyle w:val="Hyperlink"/>
-                <w:noProof/>
+                <w:rFonts w:asciiTheme="minorHAnsi" w:hAnsiTheme="minorHAnsi"/>
               </w:rPr>
               <w:t>Analiza skupa podataka</w:t>
             </w:r>
             <w:r>
               <w:rPr>
-                <w:noProof/>
+                <w:rFonts w:asciiTheme="minorHAnsi" w:hAnsiTheme="minorHAnsi"/>
                 <w:webHidden/>
               </w:rPr>
               <w:tab/>
             </w:r>
             <w:r>
               <w:rPr>
-                <w:noProof/>
+                <w:rFonts w:asciiTheme="minorHAnsi" w:hAnsiTheme="minorHAnsi"/>
                 <w:webHidden/>
               </w:rPr>
               <w:fldChar w:fldCharType="begin"/>
             </w:r>
             <w:r>
               <w:rPr>
-                <w:noProof/>
-                <w:webHidden/>
-              </w:rPr>
-              <w:instrText xml:space="preserve"> PAGEREF _Toc220345375 \h </w:instrText>
-            </w:r>
-            <w:r>
-              <w:rPr>
-                <w:noProof/>
-                <w:webHidden/>
-              </w:rPr>
-            </w:r>
-            <w:r>
-              <w:rPr>
-                <w:noProof/>
+                <w:rFonts w:asciiTheme="minorHAnsi" w:hAnsiTheme="minorHAnsi"/>
+                <w:webHidden/>
+              </w:rPr>
+              <w:instrText xml:space="preserve"> PAGEREF _Toc220420951 \h </w:instrText>
+            </w:r>
+            <w:r>
+              <w:rPr>
+                <w:rFonts w:asciiTheme="minorHAnsi" w:hAnsiTheme="minorHAnsi"/>
+                <w:webHidden/>
+              </w:rPr>
+            </w:r>
+            <w:r>
+              <w:rPr>
+                <w:rFonts w:asciiTheme="minorHAnsi" w:hAnsiTheme="minorHAnsi"/>
                 <w:webHidden/>
               </w:rPr>
               <w:fldChar w:fldCharType="separate"/>
             </w:r>
             <w:r>
               <w:rPr>
-                <w:noProof/>
-                <w:webHidden/>
-              </w:rPr>
-              <w:t>3</w:t>
-            </w:r>
-            <w:r>
-              <w:rPr>
-                <w:noProof/>
+                <w:rFonts w:asciiTheme="minorHAnsi" w:hAnsiTheme="minorHAnsi"/>
+                <w:webHidden/>
+              </w:rPr>
+              <w:t>4</w:t>
+            </w:r>
+            <w:r>
+              <w:rPr>
+                <w:rFonts w:asciiTheme="minorHAnsi" w:hAnsiTheme="minorHAnsi"/>
                 <w:webHidden/>
               </w:rPr>
               <w:fldChar w:fldCharType="end"/>
@@ -951,74 +982,78 @@
               <w:tab w:val="right" w:leader="dot" w:pos="9350"/>
             </w:tabs>
             <w:rPr>
-              <w:noProof/>
+              <w:rFonts w:asciiTheme="minorHAnsi" w:eastAsiaTheme="minorEastAsia" w:hAnsiTheme="minorHAnsi" w:cstheme="minorBidi"/>
+              <w:kern w:val="2"/>
+              <w14:ligatures w14:val="standardContextual"/>
             </w:rPr>
           </w:pPr>
-          <w:hyperlink w:anchor="_Toc220345376" w:history="1">
+          <w:hyperlink w:anchor="_Toc220420952" w:history="1">
             <w:r>
               <w:rPr>
                 <w:rStyle w:val="Hyperlink"/>
-                <w:noProof/>
+                <w:rFonts w:asciiTheme="minorHAnsi" w:hAnsiTheme="minorHAnsi"/>
               </w:rPr>
               <w:t>2.2</w:t>
             </w:r>
             <w:r>
               <w:rPr>
-                <w:noProof/>
+                <w:rFonts w:asciiTheme="minorHAnsi" w:eastAsiaTheme="minorEastAsia" w:hAnsiTheme="minorHAnsi" w:cstheme="minorBidi"/>
+                <w:kern w:val="2"/>
+                <w14:ligatures w14:val="standardContextual"/>
               </w:rPr>
               <w:tab/>
             </w:r>
             <w:r>
               <w:rPr>
                 <w:rStyle w:val="Hyperlink"/>
-                <w:noProof/>
+                <w:rFonts w:asciiTheme="minorHAnsi" w:hAnsiTheme="minorHAnsi"/>
               </w:rPr>
               <w:t>Odgovori na istraživačka pitanja</w:t>
             </w:r>
             <w:r>
               <w:rPr>
-                <w:noProof/>
+                <w:rFonts w:asciiTheme="minorHAnsi" w:hAnsiTheme="minorHAnsi"/>
                 <w:webHidden/>
               </w:rPr>
               <w:tab/>
             </w:r>
             <w:r>
               <w:rPr>
-                <w:noProof/>
+                <w:rFonts w:asciiTheme="minorHAnsi" w:hAnsiTheme="minorHAnsi"/>
                 <w:webHidden/>
               </w:rPr>
               <w:fldChar w:fldCharType="begin"/>
             </w:r>
             <w:r>
               <w:rPr>
-                <w:noProof/>
-                <w:webHidden/>
-              </w:rPr>
-              <w:instrText xml:space="preserve"> PAGEREF _Toc220345376 \h </w:instrText>
-            </w:r>
-            <w:r>
-              <w:rPr>
-                <w:noProof/>
-                <w:webHidden/>
-              </w:rPr>
-            </w:r>
-            <w:r>
-              <w:rPr>
-                <w:noProof/>
+                <w:rFonts w:asciiTheme="minorHAnsi" w:hAnsiTheme="minorHAnsi"/>
+                <w:webHidden/>
+              </w:rPr>
+              <w:instrText xml:space="preserve"> PAGEREF _Toc220420952 \h </w:instrText>
+            </w:r>
+            <w:r>
+              <w:rPr>
+                <w:rFonts w:asciiTheme="minorHAnsi" w:hAnsiTheme="minorHAnsi"/>
+                <w:webHidden/>
+              </w:rPr>
+            </w:r>
+            <w:r>
+              <w:rPr>
+                <w:rFonts w:asciiTheme="minorHAnsi" w:hAnsiTheme="minorHAnsi"/>
                 <w:webHidden/>
               </w:rPr>
               <w:fldChar w:fldCharType="separate"/>
             </w:r>
             <w:r>
               <w:rPr>
-                <w:noProof/>
-                <w:webHidden/>
-              </w:rPr>
-              <w:t>3</w:t>
-            </w:r>
-            <w:r>
-              <w:rPr>
-                <w:noProof/>
+                <w:rFonts w:asciiTheme="minorHAnsi" w:hAnsiTheme="minorHAnsi"/>
+                <w:webHidden/>
+              </w:rPr>
+              <w:t>4</w:t>
+            </w:r>
+            <w:r>
+              <w:rPr>
+                <w:rFonts w:asciiTheme="minorHAnsi" w:hAnsiTheme="minorHAnsi"/>
                 <w:webHidden/>
               </w:rPr>
               <w:fldChar w:fldCharType="end"/>
@@ -1034,26 +1069,22 @@
             </w:tabs>
             <w:rPr>
               <w:rFonts w:asciiTheme="minorHAnsi" w:eastAsiaTheme="minorEastAsia" w:hAnsiTheme="minorHAnsi" w:cstheme="minorBidi"/>
-              <w:noProof/>
               <w:kern w:val="2"/>
-              <w:lang w:val="en-US"/>
               <w14:ligatures w14:val="standardContextual"/>
             </w:rPr>
           </w:pPr>
-          <w:hyperlink w:anchor="_Toc220345377" w:history="1">
+          <w:hyperlink w:anchor="_Toc220420953" w:history="1">
             <w:r>
               <w:rPr>
                 <w:rStyle w:val="Hyperlink"/>
-                <w:noProof/>
-              </w:rPr>
-              <w:t>3</w:t>
+                <w:rFonts w:asciiTheme="minorHAnsi" w:hAnsiTheme="minorHAnsi"/>
+              </w:rPr>
+              <w:t>2</w:t>
             </w:r>
             <w:r>
               <w:rPr>
                 <w:rFonts w:asciiTheme="minorHAnsi" w:eastAsiaTheme="minorEastAsia" w:hAnsiTheme="minorHAnsi" w:cstheme="minorBidi"/>
-                <w:noProof/>
                 <w:kern w:val="2"/>
-                <w:lang w:val="en-US"/>
                 <w14:ligatures w14:val="standardContextual"/>
               </w:rPr>
               <w:tab/>
@@ -1061,54 +1092,54 @@
             <w:r>
               <w:rPr>
                 <w:rStyle w:val="Hyperlink"/>
-                <w:noProof/>
+                <w:rFonts w:asciiTheme="minorHAnsi" w:hAnsiTheme="minorHAnsi"/>
               </w:rPr>
               <w:t>Analiza mreže DZAggNet</w:t>
             </w:r>
             <w:r>
               <w:rPr>
-                <w:noProof/>
+                <w:rFonts w:asciiTheme="minorHAnsi" w:hAnsiTheme="minorHAnsi"/>
                 <w:webHidden/>
               </w:rPr>
               <w:tab/>
             </w:r>
             <w:r>
               <w:rPr>
-                <w:noProof/>
+                <w:rFonts w:asciiTheme="minorHAnsi" w:hAnsiTheme="minorHAnsi"/>
                 <w:webHidden/>
               </w:rPr>
               <w:fldChar w:fldCharType="begin"/>
             </w:r>
             <w:r>
               <w:rPr>
-                <w:noProof/>
-                <w:webHidden/>
-              </w:rPr>
-              <w:instrText xml:space="preserve"> PAGEREF _Toc220345377 \h </w:instrText>
-            </w:r>
-            <w:r>
-              <w:rPr>
-                <w:noProof/>
-                <w:webHidden/>
-              </w:rPr>
-            </w:r>
-            <w:r>
-              <w:rPr>
-                <w:noProof/>
+                <w:rFonts w:asciiTheme="minorHAnsi" w:hAnsiTheme="minorHAnsi"/>
+                <w:webHidden/>
+              </w:rPr>
+              <w:instrText xml:space="preserve"> PAGEREF _Toc220420953 \h </w:instrText>
+            </w:r>
+            <w:r>
+              <w:rPr>
+                <w:rFonts w:asciiTheme="minorHAnsi" w:hAnsiTheme="minorHAnsi"/>
+                <w:webHidden/>
+              </w:rPr>
+            </w:r>
+            <w:r>
+              <w:rPr>
+                <w:rFonts w:asciiTheme="minorHAnsi" w:hAnsiTheme="minorHAnsi"/>
                 <w:webHidden/>
               </w:rPr>
               <w:fldChar w:fldCharType="separate"/>
             </w:r>
             <w:r>
               <w:rPr>
-                <w:noProof/>
-                <w:webHidden/>
-              </w:rPr>
-              <w:t>3</w:t>
-            </w:r>
-            <w:r>
-              <w:rPr>
-                <w:noProof/>
+                <w:rFonts w:asciiTheme="minorHAnsi" w:hAnsiTheme="minorHAnsi"/>
+                <w:webHidden/>
+              </w:rPr>
+              <w:t>4</w:t>
+            </w:r>
+            <w:r>
+              <w:rPr>
+                <w:rFonts w:asciiTheme="minorHAnsi" w:hAnsiTheme="minorHAnsi"/>
                 <w:webHidden/>
               </w:rPr>
               <w:fldChar w:fldCharType="end"/>
@@ -1123,74 +1154,78 @@
               <w:tab w:val="right" w:leader="dot" w:pos="9350"/>
             </w:tabs>
             <w:rPr>
-              <w:noProof/>
+              <w:rFonts w:asciiTheme="minorHAnsi" w:eastAsiaTheme="minorEastAsia" w:hAnsiTheme="minorHAnsi" w:cstheme="minorBidi"/>
+              <w:kern w:val="2"/>
+              <w14:ligatures w14:val="standardContextual"/>
             </w:rPr>
           </w:pPr>
-          <w:hyperlink w:anchor="_Toc220345378" w:history="1">
+          <w:hyperlink w:anchor="_Toc220420954" w:history="1">
             <w:r>
               <w:rPr>
                 <w:rStyle w:val="Hyperlink"/>
-                <w:noProof/>
+                <w:rFonts w:asciiTheme="minorHAnsi" w:hAnsiTheme="minorHAnsi"/>
               </w:rPr>
               <w:t>3.1</w:t>
             </w:r>
             <w:r>
               <w:rPr>
-                <w:noProof/>
+                <w:rFonts w:asciiTheme="minorHAnsi" w:eastAsiaTheme="minorEastAsia" w:hAnsiTheme="minorHAnsi" w:cstheme="minorBidi"/>
+                <w:kern w:val="2"/>
+                <w14:ligatures w14:val="standardContextual"/>
               </w:rPr>
               <w:tab/>
             </w:r>
             <w:r>
               <w:rPr>
                 <w:rStyle w:val="Hyperlink"/>
-                <w:noProof/>
+                <w:rFonts w:asciiTheme="minorHAnsi" w:hAnsiTheme="minorHAnsi"/>
               </w:rPr>
               <w:t>Analiza skupa podataka</w:t>
             </w:r>
             <w:r>
               <w:rPr>
-                <w:noProof/>
+                <w:rFonts w:asciiTheme="minorHAnsi" w:hAnsiTheme="minorHAnsi"/>
                 <w:webHidden/>
               </w:rPr>
               <w:tab/>
             </w:r>
             <w:r>
               <w:rPr>
-                <w:noProof/>
+                <w:rFonts w:asciiTheme="minorHAnsi" w:hAnsiTheme="minorHAnsi"/>
                 <w:webHidden/>
               </w:rPr>
               <w:fldChar w:fldCharType="begin"/>
             </w:r>
             <w:r>
               <w:rPr>
-                <w:noProof/>
-                <w:webHidden/>
-              </w:rPr>
-              <w:instrText xml:space="preserve"> PAGEREF _Toc220345378 \h </w:instrText>
-            </w:r>
-            <w:r>
-              <w:rPr>
-                <w:noProof/>
-                <w:webHidden/>
-              </w:rPr>
-            </w:r>
-            <w:r>
-              <w:rPr>
-                <w:noProof/>
+                <w:rFonts w:asciiTheme="minorHAnsi" w:hAnsiTheme="minorHAnsi"/>
+                <w:webHidden/>
+              </w:rPr>
+              <w:instrText xml:space="preserve"> PAGEREF _Toc220420954 \h </w:instrText>
+            </w:r>
+            <w:r>
+              <w:rPr>
+                <w:rFonts w:asciiTheme="minorHAnsi" w:hAnsiTheme="minorHAnsi"/>
+                <w:webHidden/>
+              </w:rPr>
+            </w:r>
+            <w:r>
+              <w:rPr>
+                <w:rFonts w:asciiTheme="minorHAnsi" w:hAnsiTheme="minorHAnsi"/>
                 <w:webHidden/>
               </w:rPr>
               <w:fldChar w:fldCharType="separate"/>
             </w:r>
             <w:r>
               <w:rPr>
-                <w:noProof/>
-                <w:webHidden/>
-              </w:rPr>
-              <w:t>3</w:t>
-            </w:r>
-            <w:r>
-              <w:rPr>
-                <w:noProof/>
+                <w:rFonts w:asciiTheme="minorHAnsi" w:hAnsiTheme="minorHAnsi"/>
+                <w:webHidden/>
+              </w:rPr>
+              <w:t>4</w:t>
+            </w:r>
+            <w:r>
+              <w:rPr>
+                <w:rFonts w:asciiTheme="minorHAnsi" w:hAnsiTheme="minorHAnsi"/>
                 <w:webHidden/>
               </w:rPr>
               <w:fldChar w:fldCharType="end"/>
@@ -1205,74 +1240,78 @@
               <w:tab w:val="right" w:leader="dot" w:pos="9350"/>
             </w:tabs>
             <w:rPr>
-              <w:noProof/>
+              <w:rFonts w:asciiTheme="minorHAnsi" w:eastAsiaTheme="minorEastAsia" w:hAnsiTheme="minorHAnsi" w:cstheme="minorBidi"/>
+              <w:kern w:val="2"/>
+              <w14:ligatures w14:val="standardContextual"/>
             </w:rPr>
           </w:pPr>
-          <w:hyperlink w:anchor="_Toc220345379" w:history="1">
+          <w:hyperlink w:anchor="_Toc220420955" w:history="1">
             <w:r>
               <w:rPr>
                 <w:rStyle w:val="Hyperlink"/>
-                <w:noProof/>
+                <w:rFonts w:asciiTheme="minorHAnsi" w:hAnsiTheme="minorHAnsi"/>
               </w:rPr>
               <w:t>3.2</w:t>
             </w:r>
             <w:r>
               <w:rPr>
-                <w:noProof/>
+                <w:rFonts w:asciiTheme="minorHAnsi" w:eastAsiaTheme="minorEastAsia" w:hAnsiTheme="minorHAnsi" w:cstheme="minorBidi"/>
+                <w:kern w:val="2"/>
+                <w14:ligatures w14:val="standardContextual"/>
               </w:rPr>
               <w:tab/>
             </w:r>
             <w:r>
               <w:rPr>
                 <w:rStyle w:val="Hyperlink"/>
-                <w:noProof/>
+                <w:rFonts w:asciiTheme="minorHAnsi" w:hAnsiTheme="minorHAnsi"/>
               </w:rPr>
               <w:t>Odgovori na istraživačka pitanja</w:t>
             </w:r>
             <w:r>
               <w:rPr>
-                <w:noProof/>
+                <w:rFonts w:asciiTheme="minorHAnsi" w:hAnsiTheme="minorHAnsi"/>
                 <w:webHidden/>
               </w:rPr>
               <w:tab/>
             </w:r>
             <w:r>
               <w:rPr>
-                <w:noProof/>
+                <w:rFonts w:asciiTheme="minorHAnsi" w:hAnsiTheme="minorHAnsi"/>
                 <w:webHidden/>
               </w:rPr>
               <w:fldChar w:fldCharType="begin"/>
             </w:r>
             <w:r>
               <w:rPr>
-                <w:noProof/>
-                <w:webHidden/>
-              </w:rPr>
-              <w:instrText xml:space="preserve"> PAGEREF _Toc220345379 \h </w:instrText>
-            </w:r>
-            <w:r>
-              <w:rPr>
-                <w:noProof/>
-                <w:webHidden/>
-              </w:rPr>
-            </w:r>
-            <w:r>
-              <w:rPr>
-                <w:noProof/>
+                <w:rFonts w:asciiTheme="minorHAnsi" w:hAnsiTheme="minorHAnsi"/>
+                <w:webHidden/>
+              </w:rPr>
+              <w:instrText xml:space="preserve"> PAGEREF _Toc220420955 \h </w:instrText>
+            </w:r>
+            <w:r>
+              <w:rPr>
+                <w:rFonts w:asciiTheme="minorHAnsi" w:hAnsiTheme="minorHAnsi"/>
+                <w:webHidden/>
+              </w:rPr>
+            </w:r>
+            <w:r>
+              <w:rPr>
+                <w:rFonts w:asciiTheme="minorHAnsi" w:hAnsiTheme="minorHAnsi"/>
                 <w:webHidden/>
               </w:rPr>
               <w:fldChar w:fldCharType="separate"/>
             </w:r>
             <w:r>
               <w:rPr>
-                <w:noProof/>
-                <w:webHidden/>
-              </w:rPr>
-              <w:t>3</w:t>
-            </w:r>
-            <w:r>
-              <w:rPr>
-                <w:noProof/>
+                <w:rFonts w:asciiTheme="minorHAnsi" w:hAnsiTheme="minorHAnsi"/>
+                <w:webHidden/>
+              </w:rPr>
+              <w:t>4</w:t>
+            </w:r>
+            <w:r>
+              <w:rPr>
+                <w:rFonts w:asciiTheme="minorHAnsi" w:hAnsiTheme="minorHAnsi"/>
                 <w:webHidden/>
               </w:rPr>
               <w:fldChar w:fldCharType="end"/>
@@ -1288,81 +1327,77 @@
             </w:tabs>
             <w:rPr>
               <w:rFonts w:asciiTheme="minorHAnsi" w:eastAsiaTheme="minorEastAsia" w:hAnsiTheme="minorHAnsi" w:cstheme="minorBidi"/>
-              <w:noProof/>
               <w:kern w:val="2"/>
-              <w:lang w:val="en-US"/>
               <w14:ligatures w14:val="standardContextual"/>
             </w:rPr>
           </w:pPr>
-          <w:hyperlink w:anchor="_Toc220345380" w:history="1">
+          <w:hyperlink w:anchor="_Toc220420956" w:history="1">
             <w:r>
               <w:rPr>
                 <w:rStyle w:val="Hyperlink"/>
-                <w:noProof/>
+                <w:rFonts w:asciiTheme="minorHAnsi" w:hAnsiTheme="minorHAnsi"/>
+              </w:rPr>
+              <w:t>3</w:t>
+            </w:r>
+            <w:r>
+              <w:rPr>
+                <w:rFonts w:asciiTheme="minorHAnsi" w:eastAsiaTheme="minorEastAsia" w:hAnsiTheme="minorHAnsi" w:cstheme="minorBidi"/>
+                <w:kern w:val="2"/>
+                <w14:ligatures w14:val="standardContextual"/>
+              </w:rPr>
+              <w:tab/>
+            </w:r>
+            <w:r>
+              <w:rPr>
+                <w:rStyle w:val="Hyperlink"/>
+                <w:rFonts w:asciiTheme="minorHAnsi" w:hAnsiTheme="minorHAnsi"/>
+              </w:rPr>
+              <w:t>Analiza mreže DZAggNetT</w:t>
+            </w:r>
+            <w:r>
+              <w:rPr>
+                <w:rFonts w:asciiTheme="minorHAnsi" w:hAnsiTheme="minorHAnsi"/>
+                <w:webHidden/>
+              </w:rPr>
+              <w:tab/>
+            </w:r>
+            <w:r>
+              <w:rPr>
+                <w:rFonts w:asciiTheme="minorHAnsi" w:hAnsiTheme="minorHAnsi"/>
+                <w:webHidden/>
+              </w:rPr>
+              <w:fldChar w:fldCharType="begin"/>
+            </w:r>
+            <w:r>
+              <w:rPr>
+                <w:rFonts w:asciiTheme="minorHAnsi" w:hAnsiTheme="minorHAnsi"/>
+                <w:webHidden/>
+              </w:rPr>
+              <w:instrText xml:space="preserve"> PAGEREF _Toc220420956 \h </w:instrText>
+            </w:r>
+            <w:r>
+              <w:rPr>
+                <w:rFonts w:asciiTheme="minorHAnsi" w:hAnsiTheme="minorHAnsi"/>
+                <w:webHidden/>
+              </w:rPr>
+            </w:r>
+            <w:r>
+              <w:rPr>
+                <w:rFonts w:asciiTheme="minorHAnsi" w:hAnsiTheme="minorHAnsi"/>
+                <w:webHidden/>
+              </w:rPr>
+              <w:fldChar w:fldCharType="separate"/>
+            </w:r>
+            <w:r>
+              <w:rPr>
+                <w:rFonts w:asciiTheme="minorHAnsi" w:hAnsiTheme="minorHAnsi"/>
+                <w:webHidden/>
               </w:rPr>
               <w:t>4</w:t>
             </w:r>
             <w:r>
               <w:rPr>
-                <w:rFonts w:asciiTheme="minorHAnsi" w:eastAsiaTheme="minorEastAsia" w:hAnsiTheme="minorHAnsi" w:cstheme="minorBidi"/>
-                <w:noProof/>
-                <w:kern w:val="2"/>
-                <w:lang w:val="en-US"/>
-                <w14:ligatures w14:val="standardContextual"/>
-              </w:rPr>
-              <w:tab/>
-            </w:r>
-            <w:r>
-              <w:rPr>
-                <w:rStyle w:val="Hyperlink"/>
-                <w:noProof/>
-              </w:rPr>
-              <w:t>Analiza mreže DZAggNetT</w:t>
-            </w:r>
-            <w:r>
-              <w:rPr>
-                <w:noProof/>
-                <w:webHidden/>
-              </w:rPr>
-              <w:tab/>
-            </w:r>
-            <w:r>
-              <w:rPr>
-                <w:noProof/>
-                <w:webHidden/>
-              </w:rPr>
-              <w:fldChar w:fldCharType="begin"/>
-            </w:r>
-            <w:r>
-              <w:rPr>
-                <w:noProof/>
-                <w:webHidden/>
-              </w:rPr>
-              <w:instrText xml:space="preserve"> PAGEREF _Toc220345380 \h </w:instrText>
-            </w:r>
-            <w:r>
-              <w:rPr>
-                <w:noProof/>
-                <w:webHidden/>
-              </w:rPr>
-            </w:r>
-            <w:r>
-              <w:rPr>
-                <w:noProof/>
-                <w:webHidden/>
-              </w:rPr>
-              <w:fldChar w:fldCharType="separate"/>
-            </w:r>
-            <w:r>
-              <w:rPr>
-                <w:noProof/>
-                <w:webHidden/>
-              </w:rPr>
-              <w:t>3</w:t>
-            </w:r>
-            <w:r>
-              <w:rPr>
-                <w:noProof/>
+                <w:rFonts w:asciiTheme="minorHAnsi" w:hAnsiTheme="minorHAnsi"/>
                 <w:webHidden/>
               </w:rPr>
               <w:fldChar w:fldCharType="end"/>
@@ -1377,74 +1412,78 @@
               <w:tab w:val="right" w:leader="dot" w:pos="9350"/>
             </w:tabs>
             <w:rPr>
-              <w:noProof/>
+              <w:rFonts w:asciiTheme="minorHAnsi" w:eastAsiaTheme="minorEastAsia" w:hAnsiTheme="minorHAnsi" w:cstheme="minorBidi"/>
+              <w:kern w:val="2"/>
+              <w14:ligatures w14:val="standardContextual"/>
             </w:rPr>
           </w:pPr>
-          <w:hyperlink w:anchor="_Toc220345381" w:history="1">
+          <w:hyperlink w:anchor="_Toc220420957" w:history="1">
             <w:r>
               <w:rPr>
                 <w:rStyle w:val="Hyperlink"/>
-                <w:noProof/>
+                <w:rFonts w:asciiTheme="minorHAnsi" w:hAnsiTheme="minorHAnsi"/>
               </w:rPr>
               <w:t>3.1</w:t>
             </w:r>
             <w:r>
               <w:rPr>
-                <w:noProof/>
+                <w:rFonts w:asciiTheme="minorHAnsi" w:eastAsiaTheme="minorEastAsia" w:hAnsiTheme="minorHAnsi" w:cstheme="minorBidi"/>
+                <w:kern w:val="2"/>
+                <w14:ligatures w14:val="standardContextual"/>
               </w:rPr>
               <w:tab/>
             </w:r>
             <w:r>
               <w:rPr>
                 <w:rStyle w:val="Hyperlink"/>
-                <w:noProof/>
+                <w:rFonts w:asciiTheme="minorHAnsi" w:hAnsiTheme="minorHAnsi"/>
               </w:rPr>
               <w:t>Analiza skupa podataka</w:t>
             </w:r>
             <w:r>
               <w:rPr>
-                <w:noProof/>
+                <w:rFonts w:asciiTheme="minorHAnsi" w:hAnsiTheme="minorHAnsi"/>
                 <w:webHidden/>
               </w:rPr>
               <w:tab/>
             </w:r>
             <w:r>
               <w:rPr>
-                <w:noProof/>
+                <w:rFonts w:asciiTheme="minorHAnsi" w:hAnsiTheme="minorHAnsi"/>
                 <w:webHidden/>
               </w:rPr>
               <w:fldChar w:fldCharType="begin"/>
             </w:r>
             <w:r>
               <w:rPr>
-                <w:noProof/>
-                <w:webHidden/>
-              </w:rPr>
-              <w:instrText xml:space="preserve"> PAGEREF _Toc220345381 \h </w:instrText>
-            </w:r>
-            <w:r>
-              <w:rPr>
-                <w:noProof/>
-                <w:webHidden/>
-              </w:rPr>
-            </w:r>
-            <w:r>
-              <w:rPr>
-                <w:noProof/>
+                <w:rFonts w:asciiTheme="minorHAnsi" w:hAnsiTheme="minorHAnsi"/>
+                <w:webHidden/>
+              </w:rPr>
+              <w:instrText xml:space="preserve"> PAGEREF _Toc220420957 \h </w:instrText>
+            </w:r>
+            <w:r>
+              <w:rPr>
+                <w:rFonts w:asciiTheme="minorHAnsi" w:hAnsiTheme="minorHAnsi"/>
+                <w:webHidden/>
+              </w:rPr>
+            </w:r>
+            <w:r>
+              <w:rPr>
+                <w:rFonts w:asciiTheme="minorHAnsi" w:hAnsiTheme="minorHAnsi"/>
                 <w:webHidden/>
               </w:rPr>
               <w:fldChar w:fldCharType="separate"/>
             </w:r>
             <w:r>
               <w:rPr>
-                <w:noProof/>
-                <w:webHidden/>
-              </w:rPr>
-              <w:t>3</w:t>
-            </w:r>
-            <w:r>
-              <w:rPr>
-                <w:noProof/>
+                <w:rFonts w:asciiTheme="minorHAnsi" w:hAnsiTheme="minorHAnsi"/>
+                <w:webHidden/>
+              </w:rPr>
+              <w:t>4</w:t>
+            </w:r>
+            <w:r>
+              <w:rPr>
+                <w:rFonts w:asciiTheme="minorHAnsi" w:hAnsiTheme="minorHAnsi"/>
                 <w:webHidden/>
               </w:rPr>
               <w:fldChar w:fldCharType="end"/>
@@ -1459,74 +1498,78 @@
               <w:tab w:val="right" w:leader="dot" w:pos="9350"/>
             </w:tabs>
             <w:rPr>
-              <w:noProof/>
+              <w:rFonts w:asciiTheme="minorHAnsi" w:eastAsiaTheme="minorEastAsia" w:hAnsiTheme="minorHAnsi" w:cstheme="minorBidi"/>
+              <w:kern w:val="2"/>
+              <w14:ligatures w14:val="standardContextual"/>
             </w:rPr>
           </w:pPr>
-          <w:hyperlink w:anchor="_Toc220345382" w:history="1">
+          <w:hyperlink w:anchor="_Toc220420958" w:history="1">
             <w:r>
               <w:rPr>
                 <w:rStyle w:val="Hyperlink"/>
-                <w:noProof/>
+                <w:rFonts w:asciiTheme="minorHAnsi" w:hAnsiTheme="minorHAnsi"/>
               </w:rPr>
               <w:t>3.2</w:t>
             </w:r>
             <w:r>
               <w:rPr>
-                <w:noProof/>
+                <w:rFonts w:asciiTheme="minorHAnsi" w:eastAsiaTheme="minorEastAsia" w:hAnsiTheme="minorHAnsi" w:cstheme="minorBidi"/>
+                <w:kern w:val="2"/>
+                <w14:ligatures w14:val="standardContextual"/>
               </w:rPr>
               <w:tab/>
             </w:r>
             <w:r>
               <w:rPr>
                 <w:rStyle w:val="Hyperlink"/>
-                <w:noProof/>
+                <w:rFonts w:asciiTheme="minorHAnsi" w:hAnsiTheme="minorHAnsi"/>
               </w:rPr>
               <w:t>Odgovori na istraživačka pitanja</w:t>
             </w:r>
             <w:r>
               <w:rPr>
-                <w:noProof/>
+                <w:rFonts w:asciiTheme="minorHAnsi" w:hAnsiTheme="minorHAnsi"/>
                 <w:webHidden/>
               </w:rPr>
               <w:tab/>
             </w:r>
             <w:r>
               <w:rPr>
-                <w:noProof/>
+                <w:rFonts w:asciiTheme="minorHAnsi" w:hAnsiTheme="minorHAnsi"/>
                 <w:webHidden/>
               </w:rPr>
               <w:fldChar w:fldCharType="begin"/>
             </w:r>
             <w:r>
               <w:rPr>
-                <w:noProof/>
-                <w:webHidden/>
-              </w:rPr>
-              <w:instrText xml:space="preserve"> PAGEREF _Toc220345382 \h </w:instrText>
-            </w:r>
-            <w:r>
-              <w:rPr>
-                <w:noProof/>
-                <w:webHidden/>
-              </w:rPr>
-            </w:r>
-            <w:r>
-              <w:rPr>
-                <w:noProof/>
+                <w:rFonts w:asciiTheme="minorHAnsi" w:hAnsiTheme="minorHAnsi"/>
+                <w:webHidden/>
+              </w:rPr>
+              <w:instrText xml:space="preserve"> PAGEREF _Toc220420958 \h </w:instrText>
+            </w:r>
+            <w:r>
+              <w:rPr>
+                <w:rFonts w:asciiTheme="minorHAnsi" w:hAnsiTheme="minorHAnsi"/>
+                <w:webHidden/>
+              </w:rPr>
+            </w:r>
+            <w:r>
+              <w:rPr>
+                <w:rFonts w:asciiTheme="minorHAnsi" w:hAnsiTheme="minorHAnsi"/>
                 <w:webHidden/>
               </w:rPr>
               <w:fldChar w:fldCharType="separate"/>
             </w:r>
             <w:r>
               <w:rPr>
-                <w:noProof/>
-                <w:webHidden/>
-              </w:rPr>
-              <w:t>3</w:t>
-            </w:r>
-            <w:r>
-              <w:rPr>
-                <w:noProof/>
+                <w:rFonts w:asciiTheme="minorHAnsi" w:hAnsiTheme="minorHAnsi"/>
+                <w:webHidden/>
+              </w:rPr>
+              <w:t>4</w:t>
+            </w:r>
+            <w:r>
+              <w:rPr>
+                <w:rFonts w:asciiTheme="minorHAnsi" w:hAnsiTheme="minorHAnsi"/>
                 <w:webHidden/>
               </w:rPr>
               <w:fldChar w:fldCharType="end"/>
@@ -1567,7 +1610,7 @@
         </w:numPr>
         <w:jc w:val="both"/>
       </w:pPr>
-      <w:bookmarkStart w:id="0" w:name="_Toc220345371"/>
+      <w:bookmarkStart w:id="0" w:name="_Toc220420947"/>
       <w:r>
         <w:lastRenderedPageBreak/>
         <w:t>Analiza mreže DZ1Net</w:t>
@@ -1583,7 +1626,7 @@
         </w:numPr>
         <w:jc w:val="both"/>
       </w:pPr>
-      <w:bookmarkStart w:id="1" w:name="_Toc220345372"/>
+      <w:bookmarkStart w:id="1" w:name="_Toc220420948"/>
       <w:r>
         <w:t>Analiza skupa podataka</w:t>
       </w:r>
@@ -1642,7 +1685,7 @@
         <w:rPr>
           <w:rFonts w:asciiTheme="minorHAnsi" w:hAnsiTheme="minorHAnsi"/>
         </w:rPr>
-        <w:t>Koliko ima parova studenata?</w:t>
+        <w:t>Ima li praznih polja?</w:t>
       </w:r>
     </w:p>
     <w:p>
@@ -1661,7 +1704,13 @@
         <w:rPr>
           <w:rFonts w:asciiTheme="minorHAnsi" w:hAnsiTheme="minorHAnsi"/>
         </w:rPr>
-        <w:t>Koliko ima studenata</w:t>
+        <w:t>Koliko ima parova studenata</w:t>
+      </w:r>
+      <w:r>
+        <w:rPr>
+          <w:rFonts w:asciiTheme="minorHAnsi" w:hAnsiTheme="minorHAnsi"/>
+        </w:rPr>
+        <w:t xml:space="preserve"> (broj grana)</w:t>
       </w:r>
       <w:r>
         <w:rPr>
@@ -1686,19 +1735,13 @@
         <w:rPr>
           <w:rFonts w:asciiTheme="minorHAnsi" w:hAnsiTheme="minorHAnsi"/>
         </w:rPr>
-        <w:t>Zašto se razlikuju procenti sličnosti za parove studenata, kad bi na izgled oni trebal</w:t>
-      </w:r>
-      <w:r>
-        <w:rPr>
-          <w:rFonts w:asciiTheme="minorHAnsi" w:hAnsiTheme="minorHAnsi"/>
-        </w:rPr>
-        <w:t xml:space="preserve">i </w:t>
-      </w:r>
-      <w:r>
-        <w:rPr>
-          <w:rFonts w:asciiTheme="minorHAnsi" w:hAnsiTheme="minorHAnsi"/>
-        </w:rPr>
-        <w:t>da budu isti?</w:t>
+        <w:t>Koliko ima studenata</w:t>
+      </w:r>
+      <w:r>
+        <w:rPr>
+          <w:rFonts w:asciiTheme="minorHAnsi" w:hAnsiTheme="minorHAnsi"/>
+        </w:rPr>
+        <w:t>?</w:t>
       </w:r>
     </w:p>
     <w:p>
@@ -1717,7 +1760,19 @@
         <w:rPr>
           <w:rFonts w:asciiTheme="minorHAnsi" w:hAnsiTheme="minorHAnsi"/>
         </w:rPr>
-        <w:t>Da li se neki student pojavljuje više puta i koji se pojavljuje najviše puta?</w:t>
+        <w:t>Zašto se razlikuju procenti sličnosti za parove studenata, kad bi na izgled oni trebal</w:t>
+      </w:r>
+      <w:r>
+        <w:rPr>
+          <w:rFonts w:asciiTheme="minorHAnsi" w:hAnsiTheme="minorHAnsi"/>
+        </w:rPr>
+        <w:t xml:space="preserve">i </w:t>
+      </w:r>
+      <w:r>
+        <w:rPr>
+          <w:rFonts w:asciiTheme="minorHAnsi" w:hAnsiTheme="minorHAnsi"/>
+        </w:rPr>
+        <w:t>da budu isti?</w:t>
       </w:r>
     </w:p>
     <w:p>
@@ -1736,6 +1791,25 @@
         <w:rPr>
           <w:rFonts w:asciiTheme="minorHAnsi" w:hAnsiTheme="minorHAnsi"/>
         </w:rPr>
+        <w:t>Da li se neki student pojavljuje više puta i koji se pojavljuje najviše puta?</w:t>
+      </w:r>
+    </w:p>
+    <w:p>
+      <w:pPr>
+        <w:pStyle w:val="ListParagraph"/>
+        <w:numPr>
+          <w:ilvl w:val="0"/>
+          <w:numId w:val="14"/>
+        </w:numPr>
+        <w:jc w:val="both"/>
+        <w:rPr>
+          <w:rFonts w:asciiTheme="minorHAnsi" w:hAnsiTheme="minorHAnsi"/>
+        </w:rPr>
+      </w:pPr>
+      <w:r>
+        <w:rPr>
+          <w:rFonts w:asciiTheme="minorHAnsi" w:hAnsiTheme="minorHAnsi"/>
+        </w:rPr>
         <w:t>Koji student ima najveći ukupan broj sličnih linija sa drugim studentima?</w:t>
       </w:r>
     </w:p>
@@ -1789,7 +1863,13 @@
         <w:rPr>
           <w:rFonts w:asciiTheme="minorHAnsi" w:hAnsiTheme="minorHAnsi"/>
         </w:rPr>
-        <w:t>Ima 150 parova studenata (broj redova).</w:t>
+        <w:t>Nema</w:t>
+      </w:r>
+      <w:r>
+        <w:rPr>
+          <w:rFonts w:asciiTheme="minorHAnsi" w:hAnsiTheme="minorHAnsi"/>
+        </w:rPr>
+        <w:t>.</w:t>
       </w:r>
     </w:p>
     <w:p>
@@ -1808,19 +1888,19 @@
         <w:rPr>
           <w:rFonts w:asciiTheme="minorHAnsi" w:hAnsiTheme="minorHAnsi"/>
         </w:rPr>
-        <w:t>Ukupan broj studenata je</w:t>
-      </w:r>
-      <w:r>
-        <w:rPr>
-          <w:rFonts w:asciiTheme="minorHAnsi" w:hAnsiTheme="minorHAnsi"/>
-        </w:rPr>
-        <w:t xml:space="preserve"> </w:t>
-      </w:r>
-      <w:r>
-        <w:rPr>
-          <w:rFonts w:asciiTheme="minorHAnsi" w:hAnsiTheme="minorHAnsi"/>
-        </w:rPr>
-        <w:t>44.</w:t>
+        <w:t xml:space="preserve">Ima </w:t>
+      </w:r>
+      <w:r>
+        <w:rPr>
+          <w:rFonts w:asciiTheme="minorHAnsi" w:hAnsiTheme="minorHAnsi"/>
+        </w:rPr>
+        <w:t>2</w:t>
+      </w:r>
+      <w:r>
+        <w:rPr>
+          <w:rFonts w:asciiTheme="minorHAnsi" w:hAnsiTheme="minorHAnsi"/>
+        </w:rPr>
+        <w:t>50 parova studenata (broj redova).</w:t>
       </w:r>
     </w:p>
     <w:p>
@@ -1839,67 +1919,19 @@
         <w:rPr>
           <w:rFonts w:asciiTheme="minorHAnsi" w:hAnsiTheme="minorHAnsi"/>
         </w:rPr>
-        <w:t>Očigledan previd zbog koga bi neko zaključio da sličnost procentualno treba da bude ista je</w:t>
-      </w:r>
-      <w:r>
-        <w:rPr>
-          <w:rFonts w:asciiTheme="minorHAnsi" w:hAnsiTheme="minorHAnsi"/>
-        </w:rPr>
-        <w:t xml:space="preserve"> uvođenjem pretpostavke da je dužina koda oba studenta ista. To naravno nije slučaj. Uzmimo primer u kom bi student</w:t>
-      </w:r>
-      <w:r>
-        <w:rPr>
-          <w:rFonts w:asciiTheme="minorHAnsi" w:hAnsiTheme="minorHAnsi"/>
-        </w:rPr>
-        <w:t>_</w:t>
-      </w:r>
-      <w:r>
-        <w:rPr>
-          <w:rFonts w:asciiTheme="minorHAnsi" w:hAnsiTheme="minorHAnsi"/>
-        </w:rPr>
-        <w:t>1 imao 100 linija koda, a student</w:t>
-      </w:r>
-      <w:r>
-        <w:rPr>
-          <w:rFonts w:asciiTheme="minorHAnsi" w:hAnsiTheme="minorHAnsi"/>
-        </w:rPr>
-        <w:t>_</w:t>
-      </w:r>
-      <w:r>
-        <w:rPr>
-          <w:rFonts w:asciiTheme="minorHAnsi" w:hAnsiTheme="minorHAnsi"/>
-        </w:rPr>
-        <w:t>2, recimo, 30. Neka program nađe 15 linija koje su slične. Ovo bi značilo da je procentualna sličnost studenta</w:t>
-      </w:r>
-      <w:r>
-        <w:rPr>
-          <w:rFonts w:asciiTheme="minorHAnsi" w:hAnsiTheme="minorHAnsi"/>
-        </w:rPr>
-        <w:t>_</w:t>
-      </w:r>
-      <w:r>
-        <w:rPr>
-          <w:rFonts w:asciiTheme="minorHAnsi" w:hAnsiTheme="minorHAnsi"/>
-        </w:rPr>
-        <w:t xml:space="preserve">1 </w:t>
-      </w:r>
-      <w:r>
-        <w:rPr>
-          <w:rFonts w:asciiTheme="minorHAnsi" w:hAnsiTheme="minorHAnsi"/>
-        </w:rPr>
-        <w:t>15%, a procentualna sličnost studenta</w:t>
-      </w:r>
-      <w:r>
-        <w:rPr>
-          <w:rFonts w:asciiTheme="minorHAnsi" w:hAnsiTheme="minorHAnsi"/>
-        </w:rPr>
-        <w:t>_2</w:t>
-      </w:r>
-      <w:r>
-        <w:rPr>
-          <w:rFonts w:asciiTheme="minorHAnsi" w:hAnsiTheme="minorHAnsi"/>
-        </w:rPr>
-        <w:t xml:space="preserve"> 50%.</w:t>
+        <w:t>Ukupan broj studenata je</w:t>
+      </w:r>
+      <w:r>
+        <w:rPr>
+          <w:rFonts w:asciiTheme="minorHAnsi" w:hAnsiTheme="minorHAnsi"/>
+        </w:rPr>
+        <w:t xml:space="preserve"> </w:t>
+      </w:r>
+      <w:r>
+        <w:rPr>
+          <w:rFonts w:asciiTheme="minorHAnsi" w:hAnsiTheme="minorHAnsi"/>
+        </w:rPr>
+        <w:t>44.</w:t>
       </w:r>
     </w:p>
     <w:p>
@@ -1918,82 +1950,61 @@
         <w:rPr>
           <w:rFonts w:asciiTheme="minorHAnsi" w:hAnsiTheme="minorHAnsi"/>
         </w:rPr>
-        <w:t>Studenti koji se najviše puta pojavljuju su sledeći:</w:t>
-      </w:r>
-    </w:p>
-    <w:p>
-      <w:pPr>
-        <w:ind w:left="1440"/>
-        <w:jc w:val="both"/>
-        <w:rPr>
-          <w:rFonts w:asciiTheme="minorHAnsi" w:hAnsiTheme="minorHAnsi"/>
-        </w:rPr>
-      </w:pPr>
-      <w:r>
-        <w:rPr>
-          <w:rFonts w:asciiTheme="minorHAnsi" w:hAnsiTheme="minorHAnsi"/>
-        </w:rPr>
-        <w:t>Student_020    25</w:t>
-      </w:r>
-    </w:p>
-    <w:p>
-      <w:pPr>
-        <w:ind w:left="1440"/>
-        <w:jc w:val="both"/>
-        <w:rPr>
-          <w:rFonts w:asciiTheme="minorHAnsi" w:hAnsiTheme="minorHAnsi"/>
-        </w:rPr>
-      </w:pPr>
-      <w:r>
-        <w:rPr>
-          <w:rFonts w:asciiTheme="minorHAnsi" w:hAnsiTheme="minorHAnsi"/>
-        </w:rPr>
-        <w:t>Student_009    22</w:t>
-      </w:r>
-    </w:p>
-    <w:p>
-      <w:pPr>
-        <w:ind w:left="1440"/>
-        <w:jc w:val="both"/>
-        <w:rPr>
-          <w:rFonts w:asciiTheme="minorHAnsi" w:hAnsiTheme="minorHAnsi"/>
-        </w:rPr>
-      </w:pPr>
-      <w:r>
-        <w:rPr>
-          <w:rFonts w:asciiTheme="minorHAnsi" w:hAnsiTheme="minorHAnsi"/>
-        </w:rPr>
-        <w:t>Student_024    21</w:t>
-      </w:r>
-    </w:p>
-    <w:p>
-      <w:pPr>
-        <w:ind w:left="1440"/>
-        <w:jc w:val="both"/>
-        <w:rPr>
-          <w:rFonts w:asciiTheme="minorHAnsi" w:hAnsiTheme="minorHAnsi"/>
-        </w:rPr>
-      </w:pPr>
-      <w:r>
-        <w:rPr>
-          <w:rFonts w:asciiTheme="minorHAnsi" w:hAnsiTheme="minorHAnsi"/>
-        </w:rPr>
-        <w:t>Student_008    20</w:t>
-      </w:r>
-    </w:p>
-    <w:p>
-      <w:pPr>
-        <w:ind w:left="1440"/>
-        <w:jc w:val="both"/>
-        <w:rPr>
-          <w:rFonts w:asciiTheme="minorHAnsi" w:hAnsiTheme="minorHAnsi"/>
-        </w:rPr>
-      </w:pPr>
-      <w:r>
-        <w:rPr>
-          <w:rFonts w:asciiTheme="minorHAnsi" w:hAnsiTheme="minorHAnsi"/>
-        </w:rPr>
-        <w:t>Student_002    20</w:t>
+        <w:t>Očigledan previd zbog koga bi neko zaključio da sličnost procentualno treba da bude ista je uvođenjem pretpostavke da je dužina koda oba studenta ista. To naravno nije slučaj. Uzmimo primer u kom bi student</w:t>
+      </w:r>
+      <w:r>
+        <w:rPr>
+          <w:rFonts w:asciiTheme="minorHAnsi" w:hAnsiTheme="minorHAnsi"/>
+        </w:rPr>
+        <w:t>_</w:t>
+      </w:r>
+      <w:r>
+        <w:rPr>
+          <w:rFonts w:asciiTheme="minorHAnsi" w:hAnsiTheme="minorHAnsi"/>
+        </w:rPr>
+        <w:t>1 imao 100 linija koda, a student</w:t>
+      </w:r>
+      <w:r>
+        <w:rPr>
+          <w:rFonts w:asciiTheme="minorHAnsi" w:hAnsiTheme="minorHAnsi"/>
+        </w:rPr>
+        <w:t>_</w:t>
+      </w:r>
+      <w:r>
+        <w:rPr>
+          <w:rFonts w:asciiTheme="minorHAnsi" w:hAnsiTheme="minorHAnsi"/>
+        </w:rPr>
+        <w:t>2, recimo, 30. Neka program nađe 15 linija koje su slične. Ovo bi značilo da je procentualna sličnost studenta</w:t>
+      </w:r>
+      <w:r>
+        <w:rPr>
+          <w:rFonts w:asciiTheme="minorHAnsi" w:hAnsiTheme="minorHAnsi"/>
+        </w:rPr>
+        <w:t>_</w:t>
+      </w:r>
+      <w:r>
+        <w:rPr>
+          <w:rFonts w:asciiTheme="minorHAnsi" w:hAnsiTheme="minorHAnsi"/>
+        </w:rPr>
+        <w:t xml:space="preserve">1 </w:t>
+      </w:r>
+      <w:r>
+        <w:rPr>
+          <w:rFonts w:asciiTheme="minorHAnsi" w:hAnsiTheme="minorHAnsi"/>
+        </w:rPr>
+        <w:t>15%, a procentualna sličnost studenta</w:t>
+      </w:r>
+      <w:r>
+        <w:rPr>
+          <w:rFonts w:asciiTheme="minorHAnsi" w:hAnsiTheme="minorHAnsi"/>
+        </w:rPr>
+        <w:t>_2</w:t>
+      </w:r>
+      <w:r>
+        <w:rPr>
+          <w:rFonts w:asciiTheme="minorHAnsi" w:hAnsiTheme="minorHAnsi"/>
+        </w:rPr>
+        <w:t xml:space="preserve"> 50%.</w:t>
       </w:r>
     </w:p>
     <w:p>
@@ -2012,7 +2023,7 @@
         <w:rPr>
           <w:rFonts w:asciiTheme="minorHAnsi" w:hAnsiTheme="minorHAnsi"/>
         </w:rPr>
-        <w:t>Studenti koji imaju najviše sličnih linija su sledeći:</w:t>
+        <w:t>Studenti koji se najviše puta pojavljuju su sledeći:</w:t>
       </w:r>
     </w:p>
     <w:p>
@@ -2027,7 +2038,7 @@
         <w:rPr>
           <w:rFonts w:asciiTheme="minorHAnsi" w:hAnsiTheme="minorHAnsi"/>
         </w:rPr>
-        <w:t>Student_020            822</w:t>
+        <w:t>Student_020    25</w:t>
       </w:r>
     </w:p>
     <w:p>
@@ -2042,7 +2053,7 @@
         <w:rPr>
           <w:rFonts w:asciiTheme="minorHAnsi" w:hAnsiTheme="minorHAnsi"/>
         </w:rPr>
-        <w:t>Student_002            702</w:t>
+        <w:t>Student_009    22</w:t>
       </w:r>
     </w:p>
     <w:p>
@@ -2057,7 +2068,7 @@
         <w:rPr>
           <w:rFonts w:asciiTheme="minorHAnsi" w:hAnsiTheme="minorHAnsi"/>
         </w:rPr>
-        <w:t>Student_009            614</w:t>
+        <w:t>Student_024    21</w:t>
       </w:r>
     </w:p>
     <w:p>
@@ -2072,7 +2083,7 @@
         <w:rPr>
           <w:rFonts w:asciiTheme="minorHAnsi" w:hAnsiTheme="minorHAnsi"/>
         </w:rPr>
-        <w:t>Student_023            603</w:t>
+        <w:t>Student_008    20</w:t>
       </w:r>
     </w:p>
     <w:p>
@@ -2087,7 +2098,101 @@
         <w:rPr>
           <w:rFonts w:asciiTheme="minorHAnsi" w:hAnsiTheme="minorHAnsi"/>
         </w:rPr>
-        <w:t>Student_037            566</w:t>
+        <w:t>Student_002    20</w:t>
+      </w:r>
+    </w:p>
+    <w:p>
+      <w:pPr>
+        <w:pStyle w:val="ListParagraph"/>
+        <w:numPr>
+          <w:ilvl w:val="0"/>
+          <w:numId w:val="13"/>
+        </w:numPr>
+        <w:jc w:val="both"/>
+        <w:rPr>
+          <w:rFonts w:asciiTheme="minorHAnsi" w:hAnsiTheme="minorHAnsi"/>
+        </w:rPr>
+      </w:pPr>
+      <w:r>
+        <w:rPr>
+          <w:rFonts w:asciiTheme="minorHAnsi" w:hAnsiTheme="minorHAnsi"/>
+        </w:rPr>
+        <w:t>Studenti koji imaju najviše sličnih linija su sledeći:</w:t>
+      </w:r>
+    </w:p>
+    <w:p>
+      <w:pPr>
+        <w:ind w:left="1440"/>
+        <w:jc w:val="both"/>
+        <w:rPr>
+          <w:rFonts w:asciiTheme="minorHAnsi" w:hAnsiTheme="minorHAnsi"/>
+        </w:rPr>
+      </w:pPr>
+      <w:r>
+        <w:rPr>
+          <w:rFonts w:asciiTheme="minorHAnsi" w:hAnsiTheme="minorHAnsi"/>
+        </w:rPr>
+        <w:t>Student_020     822</w:t>
+      </w:r>
+    </w:p>
+    <w:p>
+      <w:pPr>
+        <w:ind w:left="1440"/>
+        <w:jc w:val="both"/>
+        <w:rPr>
+          <w:rFonts w:asciiTheme="minorHAnsi" w:hAnsiTheme="minorHAnsi"/>
+        </w:rPr>
+      </w:pPr>
+      <w:r>
+        <w:rPr>
+          <w:rFonts w:asciiTheme="minorHAnsi" w:hAnsiTheme="minorHAnsi"/>
+        </w:rPr>
+        <w:t>Student_002     702</w:t>
+      </w:r>
+    </w:p>
+    <w:p>
+      <w:pPr>
+        <w:ind w:left="1440"/>
+        <w:jc w:val="both"/>
+        <w:rPr>
+          <w:rFonts w:asciiTheme="minorHAnsi" w:hAnsiTheme="minorHAnsi"/>
+        </w:rPr>
+      </w:pPr>
+      <w:r>
+        <w:rPr>
+          <w:rFonts w:asciiTheme="minorHAnsi" w:hAnsiTheme="minorHAnsi"/>
+        </w:rPr>
+        <w:t>Student_009     614</w:t>
+      </w:r>
+    </w:p>
+    <w:p>
+      <w:pPr>
+        <w:ind w:left="1440"/>
+        <w:jc w:val="both"/>
+        <w:rPr>
+          <w:rFonts w:asciiTheme="minorHAnsi" w:hAnsiTheme="minorHAnsi"/>
+        </w:rPr>
+      </w:pPr>
+      <w:r>
+        <w:rPr>
+          <w:rFonts w:asciiTheme="minorHAnsi" w:hAnsiTheme="minorHAnsi"/>
+        </w:rPr>
+        <w:t>Student_023     603</w:t>
+      </w:r>
+    </w:p>
+    <w:p>
+      <w:pPr>
+        <w:ind w:left="1440"/>
+        <w:jc w:val="both"/>
+        <w:rPr>
+          <w:rFonts w:asciiTheme="minorHAnsi" w:hAnsiTheme="minorHAnsi"/>
+        </w:rPr>
+      </w:pPr>
+      <w:r>
+        <w:rPr>
+          <w:rFonts w:asciiTheme="minorHAnsi" w:hAnsiTheme="minorHAnsi"/>
+        </w:rPr>
+        <w:t>Student_037     566</w:t>
       </w:r>
     </w:p>
     <w:p>
@@ -2107,7 +2212,7 @@
         </w:numPr>
         <w:jc w:val="both"/>
       </w:pPr>
-      <w:bookmarkStart w:id="2" w:name="_Toc220345373"/>
+      <w:bookmarkStart w:id="2" w:name="_Toc220420949"/>
       <w:r>
         <w:t>Odgovori na istraživačka pitanja</w:t>
       </w:r>
@@ -2134,6 +2239,22 @@
           <w:bCs/>
         </w:rPr>
         <w:t xml:space="preserve"> Svako pitanje je obrađeno ili kroz Python-u ili kroz alat Gephi u zavisnosti od prirode pitanja.</w:t>
+      </w:r>
+    </w:p>
+    <w:p>
+      <w:pPr>
+        <w:spacing w:after="160" w:line="278" w:lineRule="auto"/>
+        <w:rPr>
+          <w:rFonts w:asciiTheme="minorHAnsi" w:hAnsiTheme="minorHAnsi"/>
+          <w:bCs/>
+        </w:rPr>
+      </w:pPr>
+      <w:r>
+        <w:rPr>
+          <w:rFonts w:asciiTheme="minorHAnsi" w:hAnsiTheme="minorHAnsi"/>
+          <w:bCs/>
+        </w:rPr>
+        <w:br w:type="page"/>
       </w:r>
     </w:p>
     <w:p>
@@ -2172,6 +2293,102 @@
     </w:p>
     <w:p>
       <w:pPr>
+        <w:ind w:left="720"/>
+        <w:jc w:val="both"/>
+        <w:rPr>
+          <w:rFonts w:asciiTheme="minorHAnsi" w:hAnsiTheme="minorHAnsi"/>
+          <w:bCs/>
+        </w:rPr>
+      </w:pPr>
+      <w:r>
+        <w:rPr>
+          <w:rFonts w:asciiTheme="minorHAnsi" w:hAnsiTheme="minorHAnsi"/>
+          <w:bCs/>
+        </w:rPr>
+        <w:t>Gustina mre</w:t>
+      </w:r>
+      <w:r>
+        <w:rPr>
+          <w:rFonts w:asciiTheme="minorHAnsi" w:hAnsiTheme="minorHAnsi"/>
+          <w:bCs/>
+        </w:rPr>
+        <w:t>ž</w:t>
+      </w:r>
+      <w:r>
+        <w:rPr>
+          <w:rFonts w:asciiTheme="minorHAnsi" w:hAnsiTheme="minorHAnsi"/>
+          <w:bCs/>
+        </w:rPr>
+        <w:t xml:space="preserve">e iznosi: </w:t>
+      </w:r>
+      <w:r>
+        <w:rPr>
+          <w:rFonts w:asciiTheme="minorHAnsi" w:hAnsiTheme="minorHAnsi"/>
+          <w:bCs/>
+          <w:i/>
+          <w:iCs/>
+        </w:rPr>
+        <w:t>0.2642706131078224</w:t>
+      </w:r>
+      <w:r>
+        <w:rPr>
+          <w:rFonts w:asciiTheme="minorHAnsi" w:hAnsiTheme="minorHAnsi"/>
+          <w:bCs/>
+        </w:rPr>
+        <w:t xml:space="preserve">. </w:t>
+      </w:r>
+      <w:r>
+        <w:rPr>
+          <w:rFonts w:asciiTheme="minorHAnsi" w:hAnsiTheme="minorHAnsi"/>
+          <w:bCs/>
+          <w:highlight w:val="yellow"/>
+        </w:rPr>
+        <w:t xml:space="preserve">Dobijeni rezultat </w:t>
+      </w:r>
+      <w:r>
+        <w:rPr>
+          <w:rFonts w:asciiTheme="minorHAnsi" w:hAnsiTheme="minorHAnsi"/>
+          <w:bCs/>
+          <w:highlight w:val="yellow"/>
+        </w:rPr>
+        <w:t xml:space="preserve">nam signalizira </w:t>
+      </w:r>
+      <w:r>
+        <w:rPr>
+          <w:rFonts w:asciiTheme="minorHAnsi" w:hAnsiTheme="minorHAnsi"/>
+          <w:bCs/>
+          <w:highlight w:val="yellow"/>
+        </w:rPr>
+        <w:t xml:space="preserve">da je mreža gusta i </w:t>
+      </w:r>
+      <w:r>
+        <w:rPr>
+          <w:rFonts w:asciiTheme="minorHAnsi" w:hAnsiTheme="minorHAnsi"/>
+          <w:bCs/>
+          <w:highlight w:val="yellow"/>
+        </w:rPr>
+        <w:t>da veliki broj studenata deli sličnost sa ostalim studentima.</w:t>
+      </w:r>
+    </w:p>
+    <w:p>
+      <w:pPr>
+        <w:ind w:left="720"/>
+        <w:jc w:val="both"/>
+        <w:rPr>
+          <w:rFonts w:asciiTheme="minorHAnsi" w:hAnsiTheme="minorHAnsi"/>
+          <w:bCs/>
+        </w:rPr>
+      </w:pPr>
+      <w:r>
+        <w:rPr>
+          <w:rFonts w:asciiTheme="minorHAnsi" w:hAnsiTheme="minorHAnsi"/>
+          <w:bCs/>
+        </w:rPr>
+        <w:t xml:space="preserve"> </w:t>
+      </w:r>
+    </w:p>
+    <w:p>
+      <w:pPr>
         <w:pStyle w:val="ListParagraph"/>
         <w:numPr>
           <w:ilvl w:val="0"/>
@@ -2183,10 +2400,151 @@
           <w:b/>
         </w:rPr>
       </w:pPr>
-    </w:p>
-    <w:p>
-      <w:pPr>
+      <w:r>
+        <w:rPr>
+          <w:rFonts w:asciiTheme="minorHAnsi" w:hAnsiTheme="minorHAnsi"/>
+          <w:b/>
+        </w:rPr>
+        <w:t>Koje su prosečne distance u okviru mreže i dijametar mreže</w:t>
+      </w:r>
+    </w:p>
+    <w:p>
+      <w:pPr>
+        <w:ind w:left="720"/>
         <w:jc w:val="both"/>
+        <w:rPr>
+          <w:rFonts w:asciiTheme="minorHAnsi" w:hAnsiTheme="minorHAnsi"/>
+          <w:bCs/>
+          <w:i/>
+          <w:iCs/>
+        </w:rPr>
+      </w:pPr>
+      <w:r>
+        <w:rPr>
+          <w:rFonts w:asciiTheme="minorHAnsi" w:hAnsiTheme="minorHAnsi"/>
+          <w:bCs/>
+        </w:rPr>
+        <w:t>Prosečne distance u okviru mreže iznose</w:t>
+      </w:r>
+      <w:r>
+        <w:rPr>
+          <w:rFonts w:asciiTheme="minorHAnsi" w:hAnsiTheme="minorHAnsi"/>
+          <w:bCs/>
+        </w:rPr>
+        <w:t xml:space="preserve">: </w:t>
+      </w:r>
+      <w:r>
+        <w:rPr>
+          <w:rFonts w:asciiTheme="minorHAnsi" w:hAnsiTheme="minorHAnsi"/>
+          <w:bCs/>
+          <w:i/>
+          <w:iCs/>
+        </w:rPr>
+        <w:t>2.0232558139534884</w:t>
+      </w:r>
+    </w:p>
+    <w:p>
+      <w:pPr>
+        <w:ind w:left="720"/>
+        <w:jc w:val="both"/>
+        <w:rPr>
+          <w:rFonts w:asciiTheme="minorHAnsi" w:hAnsiTheme="minorHAnsi"/>
+          <w:bCs/>
+        </w:rPr>
+      </w:pPr>
+      <w:r>
+        <w:rPr>
+          <w:rFonts w:asciiTheme="minorHAnsi" w:hAnsiTheme="minorHAnsi"/>
+          <w:bCs/>
+        </w:rPr>
+        <w:t>Dijametar mreže je 5.</w:t>
+      </w:r>
+    </w:p>
+    <w:p>
+      <w:pPr>
+        <w:ind w:left="720"/>
+        <w:jc w:val="both"/>
+        <w:rPr>
+          <w:rFonts w:asciiTheme="minorHAnsi" w:hAnsiTheme="minorHAnsi"/>
+          <w:bCs/>
+        </w:rPr>
+      </w:pPr>
+    </w:p>
+    <w:p>
+      <w:pPr>
+        <w:pStyle w:val="ListParagraph"/>
+        <w:numPr>
+          <w:ilvl w:val="0"/>
+          <w:numId w:val="16"/>
+        </w:numPr>
+        <w:jc w:val="both"/>
+        <w:rPr>
+          <w:rFonts w:asciiTheme="minorHAnsi" w:hAnsiTheme="minorHAnsi"/>
+          <w:b/>
+        </w:rPr>
+      </w:pPr>
+      <w:r>
+        <w:rPr>
+          <w:rFonts w:asciiTheme="minorHAnsi" w:hAnsiTheme="minorHAnsi"/>
+          <w:b/>
+        </w:rPr>
+        <w:t>U kojoj meri je mreža povezana i centralizovana? Navesti broj i veličine povezanih komponenata i proceniti da li postoji gigantska komponenta</w:t>
+      </w:r>
+      <w:r>
+        <w:rPr>
+          <w:rFonts w:asciiTheme="minorHAnsi" w:hAnsiTheme="minorHAnsi"/>
+          <w:b/>
+        </w:rPr>
+        <w:t>.</w:t>
+      </w:r>
+    </w:p>
+    <w:p>
+      <w:pPr>
+        <w:ind w:left="720"/>
+        <w:jc w:val="both"/>
+        <w:rPr>
+          <w:rFonts w:asciiTheme="minorHAnsi" w:hAnsiTheme="minorHAnsi"/>
+        </w:rPr>
+      </w:pPr>
+      <w:r>
+        <w:rPr>
+          <w:rFonts w:asciiTheme="minorHAnsi" w:hAnsiTheme="minorHAnsi"/>
+        </w:rPr>
+        <w:t>Broj</w:t>
+      </w:r>
+      <w:r>
+        <w:rPr>
+          <w:rFonts w:asciiTheme="minorHAnsi" w:hAnsiTheme="minorHAnsi"/>
+        </w:rPr>
+        <w:t xml:space="preserve"> povezanih komponenata je </w:t>
+      </w:r>
+      <w:r>
+        <w:rPr>
+          <w:rFonts w:asciiTheme="minorHAnsi" w:hAnsiTheme="minorHAnsi"/>
+        </w:rPr>
+        <w:t xml:space="preserve"> </w:t>
+      </w:r>
+    </w:p>
+    <w:p>
+      <w:pPr>
+        <w:ind w:left="720"/>
+        <w:jc w:val="both"/>
+        <w:rPr>
+          <w:rFonts w:asciiTheme="minorHAnsi" w:hAnsiTheme="minorHAnsi"/>
+        </w:rPr>
+      </w:pPr>
+    </w:p>
+    <w:p>
+      <w:pPr>
+        <w:pStyle w:val="ListParagraph"/>
+        <w:numPr>
+          <w:ilvl w:val="0"/>
+          <w:numId w:val="16"/>
+        </w:numPr>
+        <w:jc w:val="both"/>
+        <w:rPr>
+          <w:rFonts w:asciiTheme="minorHAnsi" w:hAnsiTheme="minorHAnsi"/>
+        </w:rPr>
       </w:pPr>
     </w:p>
     <w:p>
@@ -2198,9 +2556,8 @@
         </w:numPr>
         <w:jc w:val="both"/>
       </w:pPr>
-      <w:bookmarkStart w:id="3" w:name="_Toc220345374"/>
-      <w:r>
-        <w:lastRenderedPageBreak/>
+      <w:bookmarkStart w:id="3" w:name="_Toc220420950"/>
+      <w:r>
         <w:t>Analiza mreže DZ2Net</w:t>
       </w:r>
       <w:bookmarkEnd w:id="3"/>
@@ -2211,7 +2568,7 @@
         <w:ind w:firstLine="720"/>
         <w:jc w:val="both"/>
       </w:pPr>
-      <w:bookmarkStart w:id="4" w:name="_Toc220345375"/>
+      <w:bookmarkStart w:id="4" w:name="_Toc220420951"/>
       <w:r>
         <w:t>2.1</w:t>
       </w:r>
@@ -2227,7 +2584,7 @@
         <w:ind w:firstLine="720"/>
         <w:jc w:val="both"/>
       </w:pPr>
-      <w:bookmarkStart w:id="5" w:name="_Toc220345376"/>
+      <w:bookmarkStart w:id="5" w:name="_Toc220420952"/>
       <w:r>
         <w:t>2.2</w:t>
       </w:r>
@@ -2241,6 +2598,9 @@
       <w:pPr>
         <w:pStyle w:val="ListParagraph"/>
         <w:jc w:val="both"/>
+        <w:rPr>
+          <w:rFonts w:asciiTheme="majorHAnsi" w:hAnsiTheme="majorHAnsi"/>
+        </w:rPr>
       </w:pPr>
     </w:p>
     <w:p>
@@ -2252,7 +2612,7 @@
         </w:numPr>
         <w:jc w:val="both"/>
       </w:pPr>
-      <w:bookmarkStart w:id="6" w:name="_Toc220345377"/>
+      <w:bookmarkStart w:id="6" w:name="_Toc220420953"/>
       <w:r>
         <w:t>Analiza mreže DZAggNet</w:t>
       </w:r>
@@ -2264,7 +2624,7 @@
         <w:ind w:left="720"/>
         <w:jc w:val="both"/>
       </w:pPr>
-      <w:bookmarkStart w:id="7" w:name="_Toc220345378"/>
+      <w:bookmarkStart w:id="7" w:name="_Toc220420954"/>
       <w:r>
         <w:t>3.1</w:t>
       </w:r>
@@ -2280,7 +2640,7 @@
         <w:ind w:firstLine="720"/>
         <w:jc w:val="both"/>
       </w:pPr>
-      <w:bookmarkStart w:id="8" w:name="_Toc220345379"/>
+      <w:bookmarkStart w:id="8" w:name="_Toc220420955"/>
       <w:r>
         <w:t>3.2</w:t>
       </w:r>
@@ -2294,6 +2654,9 @@
       <w:pPr>
         <w:pStyle w:val="ListParagraph"/>
         <w:jc w:val="both"/>
+        <w:rPr>
+          <w:rFonts w:asciiTheme="majorHAnsi" w:hAnsiTheme="majorHAnsi"/>
+        </w:rPr>
       </w:pPr>
     </w:p>
     <w:p>
@@ -2305,7 +2668,7 @@
         </w:numPr>
         <w:jc w:val="both"/>
       </w:pPr>
-      <w:bookmarkStart w:id="9" w:name="_Toc220345380"/>
+      <w:bookmarkStart w:id="9" w:name="_Toc220420956"/>
       <w:r>
         <w:t>Analiza mreže DZAggNetT</w:t>
       </w:r>
@@ -2317,7 +2680,7 @@
         <w:ind w:firstLine="720"/>
         <w:jc w:val="both"/>
       </w:pPr>
-      <w:bookmarkStart w:id="10" w:name="_Toc220345381"/>
+      <w:bookmarkStart w:id="10" w:name="_Toc220420957"/>
       <w:r>
         <w:t>3.1</w:t>
       </w:r>
@@ -2333,7 +2696,7 @@
         <w:ind w:left="720"/>
         <w:jc w:val="both"/>
       </w:pPr>
-      <w:bookmarkStart w:id="11" w:name="_Toc220345382"/>
+      <w:bookmarkStart w:id="11" w:name="_Toc220420958"/>
       <w:r>
         <w:t>3.2</w:t>
       </w:r>
@@ -2347,6 +2710,9 @@
       <w:pPr>
         <w:pStyle w:val="ListParagraph"/>
         <w:jc w:val="both"/>
+        <w:rPr>
+          <w:rFonts w:asciiTheme="minorHAnsi" w:hAnsiTheme="minorHAnsi"/>
+        </w:rPr>
       </w:pPr>
     </w:p>
     <w:sectPr>
@@ -3505,8 +3871,8 @@
   <w:abstractNum w:abstractNumId="11" w15:restartNumberingAfterBreak="0">
     <w:nsid w:val="71227D71"/>
     <w:multiLevelType w:val="hybridMultilevel"/>
-    <w:tmpl w:val="A9524392"/>
-    <w:lvl w:ilvl="0" w:tplc="0409000F">
+    <w:tmpl w:val="42ECD75E"/>
+    <w:lvl w:ilvl="0" w:tplc="CD722DB0">
       <w:start w:val="1"/>
       <w:numFmt w:val="decimal"/>
       <w:lvlText w:val="%1."/>
@@ -3516,6 +3882,8 @@
       </w:pPr>
       <w:rPr>
         <w:rFonts w:hint="default"/>
+        <w:b/>
+        <w:bCs/>
       </w:rPr>
     </w:lvl>
     <w:lvl w:ilvl="1" w:tplc="04090019" w:tentative="1">

</xml_diff>

<commit_message>
Questions 10-14 and report update for DZ2Net
</commit_message>
<xml_diff>
--- a/report.docx
+++ b/report.docx
@@ -636,21 +636,7 @@
                 <w:rStyle w:val="Hyperlink"/>
                 <w:rFonts w:asciiTheme="minorHAnsi" w:hAnsiTheme="minorHAnsi"/>
               </w:rPr>
-              <w:t>Analiza skupa po</w:t>
-            </w:r>
-            <w:r>
-              <w:rPr>
-                <w:rStyle w:val="Hyperlink"/>
-                <w:rFonts w:asciiTheme="minorHAnsi" w:hAnsiTheme="minorHAnsi"/>
-              </w:rPr>
-              <w:t>d</w:t>
-            </w:r>
-            <w:r>
-              <w:rPr>
-                <w:rStyle w:val="Hyperlink"/>
-                <w:rFonts w:asciiTheme="minorHAnsi" w:hAnsiTheme="minorHAnsi"/>
-              </w:rPr>
-              <w:t>ataka</w:t>
+              <w:t>Analiza skupa podataka</w:t>
             </w:r>
             <w:r>
               <w:rPr>
@@ -736,21 +722,7 @@
                 <w:rStyle w:val="Hyperlink"/>
                 <w:rFonts w:asciiTheme="minorHAnsi" w:hAnsiTheme="minorHAnsi"/>
               </w:rPr>
-              <w:t>Odgovori na istr</w:t>
-            </w:r>
-            <w:r>
-              <w:rPr>
-                <w:rStyle w:val="Hyperlink"/>
-                <w:rFonts w:asciiTheme="minorHAnsi" w:hAnsiTheme="minorHAnsi"/>
-              </w:rPr>
-              <w:t>a</w:t>
-            </w:r>
-            <w:r>
-              <w:rPr>
-                <w:rStyle w:val="Hyperlink"/>
-                <w:rFonts w:asciiTheme="minorHAnsi" w:hAnsiTheme="minorHAnsi"/>
-              </w:rPr>
-              <w:t>živačka pitanja</w:t>
+              <w:t>Odgovori na istraživačka pitanja</w:t>
             </w:r>
             <w:r>
               <w:rPr>
@@ -1612,7 +1584,6 @@
       </w:pPr>
       <w:bookmarkStart w:id="0" w:name="_Toc220420947"/>
       <w:r>
-        <w:lastRenderedPageBreak/>
         <w:t>Analiza mreže DZ1Net</w:t>
       </w:r>
       <w:bookmarkEnd w:id="0"/>
@@ -2510,19 +2481,7 @@
         <w:rPr>
           <w:rFonts w:asciiTheme="minorHAnsi" w:hAnsiTheme="minorHAnsi"/>
         </w:rPr>
-        <w:t>Broj</w:t>
-      </w:r>
-      <w:r>
-        <w:rPr>
-          <w:rFonts w:asciiTheme="minorHAnsi" w:hAnsiTheme="minorHAnsi"/>
-        </w:rPr>
-        <w:t xml:space="preserve"> povezanih komponenata je </w:t>
-      </w:r>
-      <w:r>
-        <w:rPr>
-          <w:rFonts w:asciiTheme="minorHAnsi" w:hAnsiTheme="minorHAnsi"/>
-        </w:rPr>
-        <w:t xml:space="preserve"> </w:t>
+        <w:t xml:space="preserve">Broj povezanih komponenata je  </w:t>
       </w:r>
     </w:p>
     <w:p>
@@ -2536,11 +2495,190 @@
     </w:p>
     <w:p>
       <w:pPr>
-        <w:pStyle w:val="ListParagraph"/>
-        <w:numPr>
-          <w:ilvl w:val="0"/>
-          <w:numId w:val="16"/>
-        </w:numPr>
+        <w:jc w:val="both"/>
+        <w:rPr>
+          <w:rFonts w:asciiTheme="minorHAnsi" w:hAnsiTheme="minorHAnsi"/>
+        </w:rPr>
+      </w:pPr>
+    </w:p>
+    <w:p>
+      <w:pPr>
+        <w:jc w:val="both"/>
+        <w:rPr>
+          <w:rFonts w:asciiTheme="minorHAnsi" w:hAnsiTheme="minorHAnsi"/>
+        </w:rPr>
+      </w:pPr>
+    </w:p>
+    <w:p>
+      <w:pPr>
+        <w:jc w:val="both"/>
+        <w:rPr>
+          <w:rFonts w:asciiTheme="minorHAnsi" w:hAnsiTheme="minorHAnsi"/>
+        </w:rPr>
+      </w:pPr>
+    </w:p>
+    <w:p>
+      <w:pPr>
+        <w:jc w:val="both"/>
+        <w:rPr>
+          <w:rFonts w:asciiTheme="minorHAnsi" w:hAnsiTheme="minorHAnsi"/>
+        </w:rPr>
+      </w:pPr>
+    </w:p>
+    <w:p>
+      <w:pPr>
+        <w:jc w:val="both"/>
+        <w:rPr>
+          <w:rFonts w:asciiTheme="minorHAnsi" w:hAnsiTheme="minorHAnsi"/>
+        </w:rPr>
+      </w:pPr>
+    </w:p>
+    <w:p>
+      <w:pPr>
+        <w:jc w:val="both"/>
+        <w:rPr>
+          <w:rFonts w:asciiTheme="minorHAnsi" w:hAnsiTheme="minorHAnsi"/>
+        </w:rPr>
+      </w:pPr>
+    </w:p>
+    <w:p>
+      <w:pPr>
+        <w:jc w:val="both"/>
+        <w:rPr>
+          <w:rFonts w:asciiTheme="minorHAnsi" w:hAnsiTheme="minorHAnsi"/>
+        </w:rPr>
+      </w:pPr>
+    </w:p>
+    <w:p>
+      <w:pPr>
+        <w:jc w:val="both"/>
+        <w:rPr>
+          <w:rFonts w:asciiTheme="minorHAnsi" w:hAnsiTheme="minorHAnsi"/>
+        </w:rPr>
+      </w:pPr>
+    </w:p>
+    <w:p>
+      <w:pPr>
+        <w:jc w:val="both"/>
+        <w:rPr>
+          <w:rFonts w:asciiTheme="minorHAnsi" w:hAnsiTheme="minorHAnsi"/>
+        </w:rPr>
+      </w:pPr>
+    </w:p>
+    <w:p>
+      <w:pPr>
+        <w:jc w:val="both"/>
+        <w:rPr>
+          <w:rFonts w:asciiTheme="minorHAnsi" w:hAnsiTheme="minorHAnsi"/>
+        </w:rPr>
+      </w:pPr>
+    </w:p>
+    <w:p>
+      <w:pPr>
+        <w:jc w:val="both"/>
+        <w:rPr>
+          <w:rFonts w:asciiTheme="minorHAnsi" w:hAnsiTheme="minorHAnsi"/>
+        </w:rPr>
+      </w:pPr>
+    </w:p>
+    <w:p>
+      <w:pPr>
+        <w:jc w:val="both"/>
+        <w:rPr>
+          <w:rFonts w:asciiTheme="minorHAnsi" w:hAnsiTheme="minorHAnsi"/>
+        </w:rPr>
+      </w:pPr>
+    </w:p>
+    <w:p>
+      <w:pPr>
+        <w:jc w:val="both"/>
+        <w:rPr>
+          <w:rFonts w:asciiTheme="minorHAnsi" w:hAnsiTheme="minorHAnsi"/>
+        </w:rPr>
+      </w:pPr>
+    </w:p>
+    <w:p>
+      <w:pPr>
+        <w:jc w:val="both"/>
+        <w:rPr>
+          <w:rFonts w:asciiTheme="minorHAnsi" w:hAnsiTheme="minorHAnsi"/>
+        </w:rPr>
+      </w:pPr>
+    </w:p>
+    <w:p>
+      <w:pPr>
+        <w:jc w:val="both"/>
+        <w:rPr>
+          <w:rFonts w:asciiTheme="minorHAnsi" w:hAnsiTheme="minorHAnsi"/>
+        </w:rPr>
+      </w:pPr>
+    </w:p>
+    <w:p>
+      <w:pPr>
+        <w:jc w:val="both"/>
+        <w:rPr>
+          <w:rFonts w:asciiTheme="minorHAnsi" w:hAnsiTheme="minorHAnsi"/>
+        </w:rPr>
+      </w:pPr>
+    </w:p>
+    <w:p>
+      <w:pPr>
+        <w:jc w:val="both"/>
+        <w:rPr>
+          <w:rFonts w:asciiTheme="minorHAnsi" w:hAnsiTheme="minorHAnsi"/>
+        </w:rPr>
+      </w:pPr>
+    </w:p>
+    <w:p>
+      <w:pPr>
+        <w:jc w:val="both"/>
+        <w:rPr>
+          <w:rFonts w:asciiTheme="minorHAnsi" w:hAnsiTheme="minorHAnsi"/>
+        </w:rPr>
+      </w:pPr>
+    </w:p>
+    <w:p>
+      <w:pPr>
+        <w:jc w:val="both"/>
+        <w:rPr>
+          <w:rFonts w:asciiTheme="minorHAnsi" w:hAnsiTheme="minorHAnsi"/>
+        </w:rPr>
+      </w:pPr>
+    </w:p>
+    <w:p>
+      <w:pPr>
+        <w:jc w:val="both"/>
+        <w:rPr>
+          <w:rFonts w:asciiTheme="minorHAnsi" w:hAnsiTheme="minorHAnsi"/>
+        </w:rPr>
+      </w:pPr>
+    </w:p>
+    <w:p>
+      <w:pPr>
+        <w:jc w:val="both"/>
+        <w:rPr>
+          <w:rFonts w:asciiTheme="minorHAnsi" w:hAnsiTheme="minorHAnsi"/>
+        </w:rPr>
+      </w:pPr>
+    </w:p>
+    <w:p>
+      <w:pPr>
+        <w:jc w:val="both"/>
+        <w:rPr>
+          <w:rFonts w:asciiTheme="minorHAnsi" w:hAnsiTheme="minorHAnsi"/>
+        </w:rPr>
+      </w:pPr>
+    </w:p>
+    <w:p>
+      <w:pPr>
+        <w:jc w:val="both"/>
+        <w:rPr>
+          <w:rFonts w:asciiTheme="minorHAnsi" w:hAnsiTheme="minorHAnsi"/>
+        </w:rPr>
+      </w:pPr>
+    </w:p>
+    <w:p>
+      <w:pPr>
         <w:jc w:val="both"/>
         <w:rPr>
           <w:rFonts w:asciiTheme="minorHAnsi" w:hAnsiTheme="minorHAnsi"/>
@@ -2565,7 +2703,6 @@
     <w:p>
       <w:pPr>
         <w:pStyle w:val="Heading2"/>
-        <w:ind w:firstLine="720"/>
         <w:jc w:val="both"/>
       </w:pPr>
       <w:bookmarkStart w:id="4" w:name="_Toc220420951"/>
@@ -2581,7 +2718,6 @@
     <w:p>
       <w:pPr>
         <w:pStyle w:val="Heading2"/>
-        <w:ind w:firstLine="720"/>
         <w:jc w:val="both"/>
       </w:pPr>
       <w:bookmarkStart w:id="5" w:name="_Toc220420952"/>
@@ -2594,6 +2730,3526 @@
       </w:r>
       <w:bookmarkEnd w:id="5"/>
     </w:p>
+    <w:p>
+      <w:pPr>
+        <w:pStyle w:val="ListParagraph"/>
+        <w:numPr>
+          <w:ilvl w:val="0"/>
+          <w:numId w:val="21"/>
+        </w:numPr>
+        <w:rPr>
+          <w:rFonts w:asciiTheme="minorHAnsi" w:hAnsiTheme="minorHAnsi"/>
+          <w:b/>
+          <w:bCs/>
+          <w:i/>
+          <w:iCs/>
+        </w:rPr>
+      </w:pPr>
+      <w:r>
+        <w:rPr>
+          <w:rFonts w:asciiTheme="minorHAnsi" w:hAnsiTheme="minorHAnsi"/>
+          <w:b/>
+          <w:bCs/>
+          <w:i/>
+          <w:iCs/>
+        </w:rPr>
+        <w:t>Kolika je gustina mreže?</w:t>
+      </w:r>
+    </w:p>
+    <w:p>
+      <w:pPr>
+        <w:pStyle w:val="ListParagraph"/>
+        <w:rPr>
+          <w:rFonts w:asciiTheme="minorHAnsi" w:hAnsiTheme="minorHAnsi"/>
+        </w:rPr>
+      </w:pPr>
+      <w:r>
+        <w:rPr>
+          <w:rFonts w:asciiTheme="minorHAnsi" w:hAnsiTheme="minorHAnsi"/>
+        </w:rPr>
+        <w:t>Gustina mreže iznosi 0.337 što nam govori da je mreža izrazito gusta</w:t>
+      </w:r>
+      <w:r>
+        <w:rPr>
+          <w:rFonts w:asciiTheme="minorHAnsi" w:hAnsiTheme="minorHAnsi"/>
+        </w:rPr>
+        <w:t>, odnosno dobro povezana.</w:t>
+      </w:r>
+    </w:p>
+    <w:p>
+      <w:pPr>
+        <w:pStyle w:val="ListParagraph"/>
+        <w:numPr>
+          <w:ilvl w:val="0"/>
+          <w:numId w:val="21"/>
+        </w:numPr>
+        <w:rPr>
+          <w:rFonts w:asciiTheme="minorHAnsi" w:hAnsiTheme="minorHAnsi"/>
+          <w:b/>
+          <w:bCs/>
+          <w:i/>
+          <w:iCs/>
+        </w:rPr>
+      </w:pPr>
+      <w:r>
+        <w:rPr>
+          <w:rFonts w:asciiTheme="minorHAnsi" w:hAnsiTheme="minorHAnsi"/>
+          <w:b/>
+          <w:bCs/>
+          <w:i/>
+          <w:iCs/>
+        </w:rPr>
+        <w:t>Kolike su prosečne distance u okviru mreže i dijametar mreže?</w:t>
+      </w:r>
+    </w:p>
+    <w:p>
+      <w:pPr>
+        <w:pStyle w:val="ListParagraph"/>
+        <w:rPr>
+          <w:rFonts w:asciiTheme="minorHAnsi" w:hAnsiTheme="minorHAnsi"/>
+        </w:rPr>
+      </w:pPr>
+      <w:r>
+        <w:rPr>
+          <w:rFonts w:asciiTheme="minorHAnsi" w:hAnsiTheme="minorHAnsi"/>
+        </w:rPr>
+        <w:t xml:space="preserve">Prosečna distanca u mreži je 1.784, a dijametar mreže je 4. </w:t>
+      </w:r>
+    </w:p>
+    <w:p>
+      <w:pPr>
+        <w:pStyle w:val="ListParagraph"/>
+        <w:numPr>
+          <w:ilvl w:val="0"/>
+          <w:numId w:val="21"/>
+        </w:numPr>
+        <w:rPr>
+          <w:rFonts w:asciiTheme="minorHAnsi" w:hAnsiTheme="minorHAnsi"/>
+          <w:b/>
+          <w:bCs/>
+          <w:i/>
+          <w:iCs/>
+        </w:rPr>
+      </w:pPr>
+      <w:r>
+        <w:rPr>
+          <w:rFonts w:asciiTheme="minorHAnsi" w:hAnsiTheme="minorHAnsi"/>
+          <w:b/>
+          <w:bCs/>
+          <w:i/>
+          <w:iCs/>
+        </w:rPr>
+        <w:t>U kojoj meri je mreža povezana i centralizovana?</w:t>
+      </w:r>
+    </w:p>
+    <w:p>
+      <w:pPr>
+        <w:pStyle w:val="ListParagraph"/>
+        <w:rPr>
+          <w:rFonts w:asciiTheme="minorHAnsi" w:hAnsiTheme="minorHAnsi"/>
+        </w:rPr>
+      </w:pPr>
+      <w:r>
+        <w:rPr>
+          <w:rFonts w:asciiTheme="minorHAnsi" w:hAnsiTheme="minorHAnsi"/>
+        </w:rPr>
+        <w:t xml:space="preserve">Iz prethodna dva pitanja možemo zaključiti da je mreža jako dobro povezana, nijedna dva čvora se neće naći na rastojanju manjem od 4, a u proseku rastojanje će biti 1.784. </w:t>
+      </w:r>
+      <w:r>
+        <w:rPr>
+          <w:rFonts w:asciiTheme="minorHAnsi" w:hAnsiTheme="minorHAnsi"/>
+        </w:rPr>
+        <w:t xml:space="preserve">Centralizacija mreže upoređena je sa idealnom zvezdastom mrežom iste veličine, koja predstavlja maksimalno centralizovan slučaj. Dobijeni rezultat pokazuje da posmatrana mreža dostiže </w:t>
+      </w:r>
+      <w:r>
+        <w:rPr>
+          <w:rFonts w:asciiTheme="minorHAnsi" w:hAnsiTheme="minorHAnsi"/>
+        </w:rPr>
+        <w:t>25.5</w:t>
+      </w:r>
+      <w:r>
+        <w:rPr>
+          <w:rFonts w:asciiTheme="minorHAnsi" w:hAnsiTheme="minorHAnsi"/>
+        </w:rPr>
+        <w:t xml:space="preserve">% maksimalne moguće centralizacije, što ukazuje na </w:t>
+      </w:r>
+      <w:r>
+        <w:rPr>
+          <w:rFonts w:asciiTheme="minorHAnsi" w:hAnsiTheme="minorHAnsi"/>
+        </w:rPr>
+        <w:t>umereno</w:t>
+      </w:r>
+      <w:r>
+        <w:rPr>
+          <w:rFonts w:asciiTheme="minorHAnsi" w:hAnsiTheme="minorHAnsi"/>
+        </w:rPr>
+        <w:t xml:space="preserve"> centralizovanu </w:t>
+      </w:r>
+      <w:r>
+        <w:rPr>
+          <w:rFonts w:asciiTheme="minorHAnsi" w:hAnsiTheme="minorHAnsi"/>
+        </w:rPr>
+        <w:t>strukturu</w:t>
+      </w:r>
+      <w:r>
+        <w:rPr>
+          <w:rFonts w:asciiTheme="minorHAnsi" w:hAnsiTheme="minorHAnsi"/>
+        </w:rPr>
+        <w:t>.</w:t>
+      </w:r>
+      <w:r>
+        <w:rPr>
+          <w:rFonts w:asciiTheme="minorHAnsi" w:hAnsiTheme="minorHAnsi"/>
+        </w:rPr>
+        <w:t xml:space="preserve"> Postoje određeni čvorovi koji su bolje centrirani ali mreža je dobro povezana pa oni ne mogu da dominiraju nad ostalima.</w:t>
+      </w:r>
+      <w:r>
+        <w:rPr>
+          <w:rFonts w:asciiTheme="minorHAnsi" w:hAnsiTheme="minorHAnsi"/>
+        </w:rPr>
+        <w:t xml:space="preserve"> Mreža je povezana pa postoji samo jedna komponenta.</w:t>
+      </w:r>
+    </w:p>
+    <w:p>
+      <w:pPr>
+        <w:pStyle w:val="ListParagraph"/>
+        <w:numPr>
+          <w:ilvl w:val="0"/>
+          <w:numId w:val="21"/>
+        </w:numPr>
+        <w:rPr>
+          <w:rFonts w:asciiTheme="minorHAnsi" w:hAnsiTheme="minorHAnsi"/>
+          <w:b/>
+          <w:bCs/>
+          <w:i/>
+          <w:iCs/>
+        </w:rPr>
+      </w:pPr>
+      <w:r>
+        <w:rPr>
+          <w:rFonts w:asciiTheme="minorHAnsi" w:hAnsiTheme="minorHAnsi"/>
+          <w:b/>
+          <w:bCs/>
+          <w:i/>
+          <w:iCs/>
+        </w:rPr>
+        <w:t>Koliki je prosečni, a koliki globalni koeficijent klasterizacije mreže? Kakva je raspodela lokalnog koeficijenta klasterizacije njenih čvorova? Da li je klasterisanje izraženo ili ne?</w:t>
+      </w:r>
+    </w:p>
+    <w:p>
+      <w:pPr>
+        <w:pStyle w:val="ListParagraph"/>
+        <w:rPr>
+          <w:rFonts w:asciiTheme="minorHAnsi" w:hAnsiTheme="minorHAnsi"/>
+        </w:rPr>
+      </w:pPr>
+    </w:p>
+    <w:p>
+      <w:pPr>
+        <w:pStyle w:val="ListParagraph"/>
+        <w:rPr>
+          <w:rFonts w:asciiTheme="minorHAnsi" w:hAnsiTheme="minorHAnsi"/>
+        </w:rPr>
+      </w:pPr>
+      <w:r>
+        <w:rPr>
+          <w:rFonts w:asciiTheme="minorHAnsi" w:hAnsiTheme="minorHAnsi"/>
+        </w:rPr>
+        <w:t xml:space="preserve">Uzet je uzorak od 10 nasumičnih </w:t>
+      </w:r>
+      <w:r>
+        <w:rPr>
+          <w:rFonts w:asciiTheme="minorHAnsi" w:hAnsiTheme="minorHAnsi"/>
+          <w:i/>
+          <w:iCs/>
+        </w:rPr>
+        <w:t xml:space="preserve">Erdos-Renyi </w:t>
+      </w:r>
+      <w:r>
+        <w:rPr>
+          <w:rFonts w:asciiTheme="minorHAnsi" w:hAnsiTheme="minorHAnsi"/>
+        </w:rPr>
+        <w:t xml:space="preserve">i </w:t>
+      </w:r>
+      <w:r>
+        <w:rPr>
+          <w:rFonts w:asciiTheme="minorHAnsi" w:hAnsiTheme="minorHAnsi"/>
+          <w:i/>
+          <w:iCs/>
+        </w:rPr>
+        <w:t xml:space="preserve">scale-free </w:t>
+      </w:r>
+      <w:r>
+        <w:rPr>
+          <w:rFonts w:asciiTheme="minorHAnsi" w:hAnsiTheme="minorHAnsi"/>
+        </w:rPr>
+        <w:t>mreža i izračunata je srednja vrednost za prosečni i globalni koeficijent klasterizacije.</w:t>
+      </w:r>
+    </w:p>
+    <w:p>
+      <w:pPr>
+        <w:rPr>
+          <w:rFonts w:asciiTheme="minorHAnsi" w:hAnsiTheme="minorHAnsi"/>
+        </w:rPr>
+      </w:pPr>
+    </w:p>
+    <w:tbl>
+      <w:tblPr>
+        <w:tblStyle w:val="TableGrid"/>
+        <w:tblW w:w="0" w:type="auto"/>
+        <w:tblInd w:w="720" w:type="dxa"/>
+        <w:tblLook w:val="04A0" w:firstRow="1" w:lastRow="0" w:firstColumn="1" w:lastColumn="0" w:noHBand="0" w:noVBand="1"/>
+      </w:tblPr>
+      <w:tblGrid>
+        <w:gridCol w:w="2844"/>
+        <w:gridCol w:w="2893"/>
+        <w:gridCol w:w="2893"/>
+      </w:tblGrid>
+      <w:tr>
+        <w:tc>
+          <w:tcPr>
+            <w:tcW w:w="3116" w:type="dxa"/>
+          </w:tcPr>
+          <w:p>
+            <w:pPr>
+              <w:pStyle w:val="ListParagraph"/>
+              <w:ind w:left="0"/>
+              <w:jc w:val="center"/>
+              <w:rPr>
+                <w:rFonts w:asciiTheme="minorHAnsi" w:hAnsiTheme="minorHAnsi"/>
+                <w:b/>
+                <w:bCs/>
+              </w:rPr>
+            </w:pPr>
+            <w:r>
+              <w:rPr>
+                <w:rFonts w:asciiTheme="minorHAnsi" w:hAnsiTheme="minorHAnsi"/>
+                <w:b/>
+                <w:bCs/>
+              </w:rPr>
+              <w:t>Mreža</w:t>
+            </w:r>
+          </w:p>
+        </w:tc>
+        <w:tc>
+          <w:tcPr>
+            <w:tcW w:w="3117" w:type="dxa"/>
+          </w:tcPr>
+          <w:p>
+            <w:pPr>
+              <w:pStyle w:val="ListParagraph"/>
+              <w:ind w:left="0"/>
+              <w:jc w:val="center"/>
+              <w:rPr>
+                <w:rFonts w:asciiTheme="minorHAnsi" w:hAnsiTheme="minorHAnsi"/>
+                <w:b/>
+                <w:bCs/>
+              </w:rPr>
+            </w:pPr>
+            <w:r>
+              <w:rPr>
+                <w:rFonts w:asciiTheme="minorHAnsi" w:hAnsiTheme="minorHAnsi"/>
+                <w:b/>
+                <w:bCs/>
+              </w:rPr>
+              <w:t>Prosečni koeficijent</w:t>
+            </w:r>
+          </w:p>
+        </w:tc>
+        <w:tc>
+          <w:tcPr>
+            <w:tcW w:w="3117" w:type="dxa"/>
+          </w:tcPr>
+          <w:p>
+            <w:pPr>
+              <w:pStyle w:val="ListParagraph"/>
+              <w:ind w:left="0"/>
+              <w:jc w:val="center"/>
+              <w:rPr>
+                <w:rFonts w:asciiTheme="minorHAnsi" w:hAnsiTheme="minorHAnsi"/>
+                <w:b/>
+                <w:bCs/>
+              </w:rPr>
+            </w:pPr>
+            <w:r>
+              <w:rPr>
+                <w:rFonts w:asciiTheme="minorHAnsi" w:hAnsiTheme="minorHAnsi"/>
+                <w:b/>
+                <w:bCs/>
+              </w:rPr>
+              <w:t>Globalni koeficijent</w:t>
+            </w:r>
+          </w:p>
+        </w:tc>
+      </w:tr>
+      <w:tr>
+        <w:tc>
+          <w:tcPr>
+            <w:tcW w:w="3116" w:type="dxa"/>
+          </w:tcPr>
+          <w:p>
+            <w:pPr>
+              <w:pStyle w:val="ListParagraph"/>
+              <w:ind w:left="0"/>
+              <w:jc w:val="center"/>
+              <w:rPr>
+                <w:rFonts w:asciiTheme="minorHAnsi" w:hAnsiTheme="minorHAnsi"/>
+                <w:i/>
+                <w:iCs/>
+              </w:rPr>
+            </w:pPr>
+            <w:r>
+              <w:rPr>
+                <w:rFonts w:asciiTheme="minorHAnsi" w:hAnsiTheme="minorHAnsi"/>
+                <w:i/>
+                <w:iCs/>
+              </w:rPr>
+              <w:t>Erdos-Renyi</w:t>
+            </w:r>
+          </w:p>
+        </w:tc>
+        <w:tc>
+          <w:tcPr>
+            <w:tcW w:w="3117" w:type="dxa"/>
+          </w:tcPr>
+          <w:p>
+            <w:pPr>
+              <w:pStyle w:val="ListParagraph"/>
+              <w:ind w:left="0"/>
+              <w:jc w:val="center"/>
+              <w:rPr>
+                <w:rFonts w:asciiTheme="minorHAnsi" w:hAnsiTheme="minorHAnsi"/>
+              </w:rPr>
+            </w:pPr>
+            <w:r>
+              <w:rPr>
+                <w:rFonts w:asciiTheme="minorHAnsi" w:hAnsiTheme="minorHAnsi"/>
+              </w:rPr>
+              <w:t>0.3</w:t>
+            </w:r>
+            <w:r>
+              <w:rPr>
+                <w:rFonts w:asciiTheme="minorHAnsi" w:hAnsiTheme="minorHAnsi"/>
+              </w:rPr>
+              <w:t>45</w:t>
+            </w:r>
+          </w:p>
+        </w:tc>
+        <w:tc>
+          <w:tcPr>
+            <w:tcW w:w="3117" w:type="dxa"/>
+          </w:tcPr>
+          <w:p>
+            <w:pPr>
+              <w:pStyle w:val="ListParagraph"/>
+              <w:ind w:left="0"/>
+              <w:jc w:val="center"/>
+              <w:rPr>
+                <w:rFonts w:asciiTheme="minorHAnsi" w:hAnsiTheme="minorHAnsi"/>
+              </w:rPr>
+            </w:pPr>
+            <w:r>
+              <w:rPr>
+                <w:rFonts w:asciiTheme="minorHAnsi" w:hAnsiTheme="minorHAnsi"/>
+              </w:rPr>
+              <w:t>0.341</w:t>
+            </w:r>
+          </w:p>
+        </w:tc>
+      </w:tr>
+      <w:tr>
+        <w:tc>
+          <w:tcPr>
+            <w:tcW w:w="3116" w:type="dxa"/>
+          </w:tcPr>
+          <w:p>
+            <w:pPr>
+              <w:pStyle w:val="ListParagraph"/>
+              <w:ind w:left="0"/>
+              <w:jc w:val="center"/>
+              <w:rPr>
+                <w:rFonts w:asciiTheme="minorHAnsi" w:hAnsiTheme="minorHAnsi"/>
+                <w:i/>
+                <w:iCs/>
+              </w:rPr>
+            </w:pPr>
+            <w:r>
+              <w:rPr>
+                <w:rFonts w:asciiTheme="minorHAnsi" w:hAnsiTheme="minorHAnsi"/>
+                <w:i/>
+                <w:iCs/>
+              </w:rPr>
+              <w:t>Scale-free</w:t>
+            </w:r>
+          </w:p>
+        </w:tc>
+        <w:tc>
+          <w:tcPr>
+            <w:tcW w:w="3117" w:type="dxa"/>
+          </w:tcPr>
+          <w:p>
+            <w:pPr>
+              <w:pStyle w:val="ListParagraph"/>
+              <w:ind w:left="0"/>
+              <w:jc w:val="center"/>
+              <w:rPr>
+                <w:rFonts w:asciiTheme="minorHAnsi" w:hAnsiTheme="minorHAnsi"/>
+              </w:rPr>
+            </w:pPr>
+            <w:r>
+              <w:rPr>
+                <w:rFonts w:asciiTheme="minorHAnsi" w:hAnsiTheme="minorHAnsi"/>
+              </w:rPr>
+              <w:t>0.377</w:t>
+            </w:r>
+          </w:p>
+        </w:tc>
+        <w:tc>
+          <w:tcPr>
+            <w:tcW w:w="3117" w:type="dxa"/>
+          </w:tcPr>
+          <w:p>
+            <w:pPr>
+              <w:pStyle w:val="ListParagraph"/>
+              <w:ind w:left="0"/>
+              <w:jc w:val="center"/>
+              <w:rPr>
+                <w:rFonts w:asciiTheme="minorHAnsi" w:hAnsiTheme="minorHAnsi"/>
+              </w:rPr>
+            </w:pPr>
+            <w:r>
+              <w:rPr>
+                <w:rFonts w:asciiTheme="minorHAnsi" w:hAnsiTheme="minorHAnsi"/>
+              </w:rPr>
+              <w:t>0.34</w:t>
+            </w:r>
+          </w:p>
+        </w:tc>
+      </w:tr>
+      <w:tr>
+        <w:tc>
+          <w:tcPr>
+            <w:tcW w:w="3116" w:type="dxa"/>
+          </w:tcPr>
+          <w:p>
+            <w:pPr>
+              <w:pStyle w:val="ListParagraph"/>
+              <w:ind w:left="0"/>
+              <w:jc w:val="center"/>
+              <w:rPr>
+                <w:rFonts w:asciiTheme="minorHAnsi" w:hAnsiTheme="minorHAnsi"/>
+                <w:i/>
+                <w:iCs/>
+              </w:rPr>
+            </w:pPr>
+            <w:r>
+              <w:rPr>
+                <w:rFonts w:asciiTheme="minorHAnsi" w:hAnsiTheme="minorHAnsi"/>
+                <w:i/>
+                <w:iCs/>
+              </w:rPr>
+              <w:t>DZ2Net</w:t>
+            </w:r>
+          </w:p>
+        </w:tc>
+        <w:tc>
+          <w:tcPr>
+            <w:tcW w:w="3117" w:type="dxa"/>
+          </w:tcPr>
+          <w:p>
+            <w:pPr>
+              <w:pStyle w:val="ListParagraph"/>
+              <w:ind w:left="0"/>
+              <w:jc w:val="center"/>
+              <w:rPr>
+                <w:rFonts w:asciiTheme="minorHAnsi" w:hAnsiTheme="minorHAnsi"/>
+              </w:rPr>
+            </w:pPr>
+            <w:r>
+              <w:rPr>
+                <w:rFonts w:asciiTheme="minorHAnsi" w:hAnsiTheme="minorHAnsi"/>
+              </w:rPr>
+              <w:t>0.56</w:t>
+            </w:r>
+          </w:p>
+        </w:tc>
+        <w:tc>
+          <w:tcPr>
+            <w:tcW w:w="3117" w:type="dxa"/>
+          </w:tcPr>
+          <w:p>
+            <w:pPr>
+              <w:pStyle w:val="ListParagraph"/>
+              <w:ind w:left="0"/>
+              <w:jc w:val="center"/>
+              <w:rPr>
+                <w:rFonts w:asciiTheme="minorHAnsi" w:hAnsiTheme="minorHAnsi"/>
+              </w:rPr>
+            </w:pPr>
+            <w:r>
+              <w:rPr>
+                <w:rFonts w:asciiTheme="minorHAnsi" w:hAnsiTheme="minorHAnsi"/>
+              </w:rPr>
+              <w:t>0.515</w:t>
+            </w:r>
+          </w:p>
+        </w:tc>
+      </w:tr>
+    </w:tbl>
+    <w:p>
+      <w:pPr>
+        <w:pStyle w:val="ListParagraph"/>
+        <w:rPr>
+          <w:rFonts w:asciiTheme="minorHAnsi" w:hAnsiTheme="minorHAnsi"/>
+        </w:rPr>
+      </w:pPr>
+    </w:p>
+    <w:p>
+      <w:pPr>
+        <w:pStyle w:val="ListParagraph"/>
+        <w:rPr>
+          <w:rFonts w:asciiTheme="minorHAnsi" w:hAnsiTheme="minorHAnsi"/>
+        </w:rPr>
+      </w:pPr>
+      <w:r>
+        <w:rPr>
+          <w:rFonts w:asciiTheme="minorHAnsi" w:hAnsiTheme="minorHAnsi"/>
+        </w:rPr>
+        <w:t>S obzitom da mreža DZ2Net ima značajno veća oba koeficijenta, može se zaključiti da je klasterisanje izraženo u odnosu na ove dve mreže.</w:t>
+      </w:r>
+    </w:p>
+    <w:p>
+      <w:pPr>
+        <w:pStyle w:val="ListParagraph"/>
+        <w:rPr>
+          <w:rFonts w:asciiTheme="minorHAnsi" w:hAnsiTheme="minorHAnsi"/>
+        </w:rPr>
+      </w:pPr>
+    </w:p>
+    <w:p>
+      <w:pPr>
+        <w:pStyle w:val="ListParagraph"/>
+        <w:numPr>
+          <w:ilvl w:val="0"/>
+          <w:numId w:val="21"/>
+        </w:numPr>
+        <w:rPr>
+          <w:rFonts w:asciiTheme="minorHAnsi" w:hAnsiTheme="minorHAnsi"/>
+          <w:b/>
+          <w:bCs/>
+          <w:i/>
+          <w:iCs/>
+        </w:rPr>
+      </w:pPr>
+      <w:r>
+        <w:rPr>
+          <w:rFonts w:asciiTheme="minorHAnsi" w:hAnsiTheme="minorHAnsi"/>
+          <w:b/>
+          <w:bCs/>
+          <w:i/>
+          <w:iCs/>
+        </w:rPr>
+        <w:t>Izračunavanjem relevantnih mrežnih metrika formalno obrazložiti da li mreža iskazuje osobine malog sveta.</w:t>
+      </w:r>
+    </w:p>
+    <w:p>
+      <w:pPr>
+        <w:pStyle w:val="ListParagraph"/>
+        <w:rPr>
+          <w:rFonts w:asciiTheme="minorHAnsi" w:hAnsiTheme="minorHAnsi"/>
+        </w:rPr>
+      </w:pPr>
+      <w:r>
+        <w:rPr>
+          <w:rFonts w:asciiTheme="minorHAnsi" w:hAnsiTheme="minorHAnsi"/>
+        </w:rPr>
+        <w:t xml:space="preserve">U poredjenju sa </w:t>
+      </w:r>
+      <w:r>
+        <w:rPr>
+          <w:rFonts w:asciiTheme="minorHAnsi" w:hAnsiTheme="minorHAnsi"/>
+          <w:i/>
+          <w:iCs/>
+        </w:rPr>
+        <w:t xml:space="preserve">Erdos-Renyi </w:t>
+      </w:r>
+      <w:r>
+        <w:rPr>
+          <w:rFonts w:asciiTheme="minorHAnsi" w:hAnsiTheme="minorHAnsi"/>
+        </w:rPr>
+        <w:t xml:space="preserve">i </w:t>
+      </w:r>
+      <w:r>
+        <w:rPr>
+          <w:rFonts w:asciiTheme="minorHAnsi" w:hAnsiTheme="minorHAnsi"/>
+          <w:i/>
+          <w:iCs/>
+        </w:rPr>
+        <w:t xml:space="preserve">scale-free </w:t>
+      </w:r>
+      <w:r>
+        <w:rPr>
+          <w:rFonts w:asciiTheme="minorHAnsi" w:hAnsiTheme="minorHAnsi"/>
+        </w:rPr>
+        <w:t>mreža</w:t>
+      </w:r>
+      <w:r>
+        <w:rPr>
+          <w:rFonts w:asciiTheme="minorHAnsi" w:hAnsiTheme="minorHAnsi"/>
+        </w:rPr>
+        <w:t xml:space="preserve">ma, DZ2Net mreža ima približno jednako prosečno rastojanje između 2 čvora, i značajno veći koeficijent klasterizacije. </w:t>
+      </w:r>
+      <w:r>
+        <w:rPr>
+          <w:rFonts w:asciiTheme="minorHAnsi" w:hAnsiTheme="minorHAnsi"/>
+        </w:rPr>
+        <w:t>Ove dve osobine, zajedno sa dijametrom koji je samo 4, ukazuju na to da mreža ima osobine malog sveta.</w:t>
+      </w:r>
+    </w:p>
+    <w:p>
+      <w:pPr>
+        <w:pStyle w:val="ListParagraph"/>
+        <w:rPr>
+          <w:rFonts w:asciiTheme="minorHAnsi" w:hAnsiTheme="minorHAnsi"/>
+        </w:rPr>
+      </w:pPr>
+    </w:p>
+    <w:p>
+      <w:pPr>
+        <w:pStyle w:val="ListParagraph"/>
+        <w:rPr>
+          <w:rFonts w:asciiTheme="minorHAnsi" w:hAnsiTheme="minorHAnsi"/>
+        </w:rPr>
+      </w:pPr>
+    </w:p>
+    <w:p>
+      <w:pPr>
+        <w:pStyle w:val="ListParagraph"/>
+        <w:numPr>
+          <w:ilvl w:val="0"/>
+          <w:numId w:val="21"/>
+        </w:numPr>
+        <w:rPr>
+          <w:rFonts w:asciiTheme="minorHAnsi" w:hAnsiTheme="minorHAnsi"/>
+          <w:b/>
+          <w:bCs/>
+          <w:i/>
+          <w:iCs/>
+        </w:rPr>
+      </w:pPr>
+      <w:r>
+        <w:rPr>
+          <w:rFonts w:asciiTheme="minorHAnsi" w:hAnsiTheme="minorHAnsi"/>
+          <w:b/>
+          <w:bCs/>
+          <w:i/>
+          <w:iCs/>
+        </w:rPr>
+        <w:t>Izvršiti asortativnu analizu po stepenu čvora i dati odgovor da li je i koliko izraženo asortativno mešanje.</w:t>
+      </w:r>
+    </w:p>
+    <w:p>
+      <w:pPr>
+        <w:pStyle w:val="ListParagraph"/>
+        <w:rPr>
+          <w:rFonts w:asciiTheme="minorHAnsi" w:hAnsiTheme="minorHAnsi"/>
+        </w:rPr>
+      </w:pPr>
+      <w:r>
+        <w:rPr>
+          <w:rFonts w:asciiTheme="minorHAnsi" w:hAnsiTheme="minorHAnsi"/>
+          <w14:ligatures w14:val="standardContextual"/>
+        </w:rPr>
+        <w:drawing>
+          <wp:anchor distT="0" distB="0" distL="114300" distR="114300" simplePos="0" relativeHeight="251658240" behindDoc="0" locked="0" layoutInCell="1" allowOverlap="1" wp14:anchorId="21698FF5" wp14:editId="7DACF2C6">
+            <wp:simplePos x="0" y="0"/>
+            <wp:positionH relativeFrom="column">
+              <wp:posOffset>457200</wp:posOffset>
+            </wp:positionH>
+            <wp:positionV relativeFrom="paragraph">
+              <wp:posOffset>2540</wp:posOffset>
+            </wp:positionV>
+            <wp:extent cx="2419350" cy="2125459"/>
+            <wp:effectExtent l="0" t="0" r="0" b="8255"/>
+            <wp:wrapSquare wrapText="bothSides"/>
+            <wp:docPr id="1562136507" name="Picture 1"/>
+            <wp:cNvGraphicFramePr>
+              <a:graphicFrameLocks xmlns:a="http://schemas.openxmlformats.org/drawingml/2006/main" noChangeAspect="1"/>
+            </wp:cNvGraphicFramePr>
+            <a:graphic xmlns:a="http://schemas.openxmlformats.org/drawingml/2006/main">
+              <a:graphicData uri="http://schemas.openxmlformats.org/drawingml/2006/picture">
+                <pic:pic xmlns:pic="http://schemas.openxmlformats.org/drawingml/2006/picture">
+                  <pic:nvPicPr>
+                    <pic:cNvPr id="1562136507" name="Picture 1562136507"/>
+                    <pic:cNvPicPr/>
+                  </pic:nvPicPr>
+                  <pic:blipFill>
+                    <a:blip r:embed="rId8" cstate="print">
+                      <a:extLst>
+                        <a:ext uri="{28A0092B-C50C-407E-A947-70E740481C1C}">
+                          <a14:useLocalDpi xmlns:a14="http://schemas.microsoft.com/office/drawing/2010/main" val="0"/>
+                        </a:ext>
+                      </a:extLst>
+                    </a:blip>
+                    <a:stretch>
+                      <a:fillRect/>
+                    </a:stretch>
+                  </pic:blipFill>
+                  <pic:spPr>
+                    <a:xfrm>
+                      <a:off x="0" y="0"/>
+                      <a:ext cx="2419350" cy="2125459"/>
+                    </a:xfrm>
+                    <a:prstGeom prst="rect">
+                      <a:avLst/>
+                    </a:prstGeom>
+                  </pic:spPr>
+                </pic:pic>
+              </a:graphicData>
+            </a:graphic>
+            <wp14:sizeRelH relativeFrom="page">
+              <wp14:pctWidth>0</wp14:pctWidth>
+            </wp14:sizeRelH>
+            <wp14:sizeRelV relativeFrom="page">
+              <wp14:pctHeight>0</wp14:pctHeight>
+            </wp14:sizeRelV>
+          </wp:anchor>
+        </w:drawing>
+      </w:r>
+    </w:p>
+    <w:p>
+      <w:pPr>
+        <w:pStyle w:val="ListParagraph"/>
+        <w:rPr>
+          <w:rFonts w:asciiTheme="minorHAnsi" w:hAnsiTheme="minorHAnsi"/>
+        </w:rPr>
+      </w:pPr>
+      <w:r>
+        <w:rPr>
+          <w:rFonts w:asciiTheme="minorHAnsi" w:hAnsiTheme="minorHAnsi"/>
+        </w:rPr>
+        <w:t xml:space="preserve">Na grafiku je prikazan stepen prvog i drugog čvora svake od grana. </w:t>
+      </w:r>
+    </w:p>
+    <w:p>
+      <w:pPr>
+        <w:pStyle w:val="ListParagraph"/>
+        <w:rPr>
+          <w:rFonts w:asciiTheme="minorHAnsi" w:hAnsiTheme="minorHAnsi"/>
+        </w:rPr>
+      </w:pPr>
+      <w:r>
+        <w:rPr>
+          <w:rFonts w:asciiTheme="minorHAnsi" w:hAnsiTheme="minorHAnsi"/>
+        </w:rPr>
+        <w:t xml:space="preserve">Koeficijent </w:t>
+      </w:r>
+      <w:r>
+        <w:rPr>
+          <w:rFonts w:asciiTheme="minorHAnsi" w:hAnsiTheme="minorHAnsi"/>
+        </w:rPr>
+        <w:t xml:space="preserve">asortativnosti mreže koji iznosi 0.077. </w:t>
+      </w:r>
+      <w:r>
+        <w:rPr>
+          <w:rFonts w:asciiTheme="minorHAnsi" w:hAnsiTheme="minorHAnsi"/>
+        </w:rPr>
+        <w:t>Koeficijent je blizak nuli</w:t>
+      </w:r>
+      <w:r>
+        <w:rPr>
+          <w:rFonts w:asciiTheme="minorHAnsi" w:hAnsiTheme="minorHAnsi"/>
+        </w:rPr>
+        <w:t xml:space="preserve"> </w:t>
+      </w:r>
+      <w:r>
+        <w:rPr>
+          <w:rFonts w:asciiTheme="minorHAnsi" w:hAnsiTheme="minorHAnsi"/>
+        </w:rPr>
+        <w:t>što ukazuje na to da odnos stepena čvorova ne utiče na verovatnoću njihovog vezivanja. To se može videti i sa grafika gde se čvorovi vezuju za čvorove različitog stepena sa sličnom verovatnoćom.</w:t>
+      </w:r>
+    </w:p>
+    <w:p>
+      <w:pPr>
+        <w:pStyle w:val="ListParagraph"/>
+        <w:rPr>
+          <w:rFonts w:asciiTheme="minorHAnsi" w:hAnsiTheme="minorHAnsi"/>
+          <w:b/>
+          <w:bCs/>
+          <w:i/>
+          <w:iCs/>
+        </w:rPr>
+      </w:pPr>
+    </w:p>
+    <w:p>
+      <w:pPr>
+        <w:pStyle w:val="ListParagraph"/>
+        <w:rPr>
+          <w:rFonts w:asciiTheme="minorHAnsi" w:hAnsiTheme="minorHAnsi"/>
+          <w:b/>
+          <w:bCs/>
+          <w:i/>
+          <w:iCs/>
+        </w:rPr>
+      </w:pPr>
+    </w:p>
+    <w:p>
+      <w:pPr>
+        <w:pStyle w:val="ListParagraph"/>
+        <w:numPr>
+          <w:ilvl w:val="0"/>
+          <w:numId w:val="21"/>
+        </w:numPr>
+        <w:rPr>
+          <w:rFonts w:asciiTheme="minorHAnsi" w:hAnsiTheme="minorHAnsi"/>
+          <w:b/>
+          <w:bCs/>
+          <w:i/>
+          <w:iCs/>
+        </w:rPr>
+      </w:pPr>
+      <w:r>
+        <w:rPr>
+          <w:rFonts w:asciiTheme="minorHAnsi" w:hAnsiTheme="minorHAnsi"/>
+          <w:b/>
+          <w:bCs/>
+          <w:i/>
+          <w:iCs/>
+        </w:rPr>
+        <w:t>Kakva je distribucija čvorova po stepenu i da li prati power law raspodelu?</w:t>
+      </w:r>
+    </w:p>
+    <w:p>
+      <w:pPr>
+        <w:ind w:left="360"/>
+        <w:rPr>
+          <w:rFonts w:asciiTheme="minorHAnsi" w:hAnsiTheme="minorHAnsi"/>
+        </w:rPr>
+      </w:pPr>
+    </w:p>
+    <w:p>
+      <w:pPr>
+        <w:ind w:left="720"/>
+        <w:rPr>
+          <w:rFonts w:asciiTheme="minorHAnsi" w:hAnsiTheme="minorHAnsi"/>
+        </w:rPr>
+      </w:pPr>
+      <w:r>
+        <w:drawing>
+          <wp:anchor distT="0" distB="0" distL="114300" distR="114300" simplePos="0" relativeHeight="251659264" behindDoc="0" locked="0" layoutInCell="1" allowOverlap="1" wp14:anchorId="5E3A79C4" wp14:editId="2F72F2EF">
+            <wp:simplePos x="0" y="0"/>
+            <wp:positionH relativeFrom="margin">
+              <wp:align>left</wp:align>
+            </wp:positionH>
+            <wp:positionV relativeFrom="paragraph">
+              <wp:posOffset>6350</wp:posOffset>
+            </wp:positionV>
+            <wp:extent cx="2667000" cy="1778000"/>
+            <wp:effectExtent l="0" t="0" r="0" b="0"/>
+            <wp:wrapSquare wrapText="bothSides"/>
+            <wp:docPr id="37037449" name="Picture 2"/>
+            <wp:cNvGraphicFramePr>
+              <a:graphicFrameLocks xmlns:a="http://schemas.openxmlformats.org/drawingml/2006/main" noChangeAspect="1"/>
+            </wp:cNvGraphicFramePr>
+            <a:graphic xmlns:a="http://schemas.openxmlformats.org/drawingml/2006/main">
+              <a:graphicData uri="http://schemas.openxmlformats.org/drawingml/2006/picture">
+                <pic:pic xmlns:pic="http://schemas.openxmlformats.org/drawingml/2006/picture">
+                  <pic:nvPicPr>
+                    <pic:cNvPr id="37037449" name="Picture 37037449"/>
+                    <pic:cNvPicPr/>
+                  </pic:nvPicPr>
+                  <pic:blipFill>
+                    <a:blip r:embed="rId9">
+                      <a:extLst>
+                        <a:ext uri="{28A0092B-C50C-407E-A947-70E740481C1C}">
+                          <a14:useLocalDpi xmlns:a14="http://schemas.microsoft.com/office/drawing/2010/main" val="0"/>
+                        </a:ext>
+                      </a:extLst>
+                    </a:blip>
+                    <a:stretch>
+                      <a:fillRect/>
+                    </a:stretch>
+                  </pic:blipFill>
+                  <pic:spPr>
+                    <a:xfrm>
+                      <a:off x="0" y="0"/>
+                      <a:ext cx="2667000" cy="1778000"/>
+                    </a:xfrm>
+                    <a:prstGeom prst="rect">
+                      <a:avLst/>
+                    </a:prstGeom>
+                  </pic:spPr>
+                </pic:pic>
+              </a:graphicData>
+            </a:graphic>
+            <wp14:sizeRelH relativeFrom="page">
+              <wp14:pctWidth>0</wp14:pctWidth>
+            </wp14:sizeRelH>
+            <wp14:sizeRelV relativeFrom="page">
+              <wp14:pctHeight>0</wp14:pctHeight>
+            </wp14:sizeRelV>
+          </wp:anchor>
+        </w:drawing>
+      </w:r>
+      <w:r>
+        <w:rPr>
+          <w:rFonts w:asciiTheme="minorHAnsi" w:hAnsiTheme="minorHAnsi"/>
+          <w:i/>
+          <w:iCs/>
+        </w:rPr>
+        <w:t xml:space="preserve">Power law </w:t>
+      </w:r>
+      <w:r>
+        <w:rPr>
+          <w:rFonts w:asciiTheme="minorHAnsi" w:hAnsiTheme="minorHAnsi"/>
+        </w:rPr>
+        <w:t>raspodela data je formulom:</w:t>
+      </w:r>
+    </w:p>
+    <w:p>
+      <w:pPr>
+        <w:ind w:left="360"/>
+        <w:jc w:val="center"/>
+        <w:rPr>
+          <w:rFonts w:asciiTheme="minorHAnsi" w:hAnsiTheme="minorHAnsi"/>
+          <w:i/>
+        </w:rPr>
+      </w:pPr>
+      <m:oMathPara>
+        <m:oMath>
+          <m:r>
+            <w:rPr>
+              <w:rFonts w:ascii="Cambria Math" w:hAnsi="Cambria Math"/>
+            </w:rPr>
+            <m:t>P</m:t>
+          </m:r>
+          <m:d>
+            <m:dPr>
+              <m:ctrlPr>
+                <w:rPr>
+                  <w:rFonts w:ascii="Cambria Math" w:hAnsi="Cambria Math"/>
+                  <w:i/>
+                </w:rPr>
+              </m:ctrlPr>
+            </m:dPr>
+            <m:e>
+              <m:r>
+                <w:rPr>
+                  <w:rFonts w:ascii="Cambria Math" w:hAnsi="Cambria Math"/>
+                </w:rPr>
+                <m:t>x</m:t>
+              </m:r>
+            </m:e>
+          </m:d>
+          <m:r>
+            <w:rPr>
+              <w:rFonts w:ascii="Cambria Math" w:hAnsi="Cambria Math"/>
+            </w:rPr>
+            <m:t>=</m:t>
+          </m:r>
+          <m:sSup>
+            <m:sSupPr>
+              <m:ctrlPr>
+                <w:rPr>
+                  <w:rFonts w:ascii="Cambria Math" w:hAnsi="Cambria Math"/>
+                  <w:i/>
+                </w:rPr>
+              </m:ctrlPr>
+            </m:sSupPr>
+            <m:e>
+              <m:r>
+                <w:rPr>
+                  <w:rFonts w:ascii="Cambria Math" w:hAnsi="Cambria Math"/>
+                </w:rPr>
+                <m:t>k</m:t>
+              </m:r>
+            </m:e>
+            <m:sup>
+              <m:r>
+                <w:rPr>
+                  <w:rFonts w:ascii="Cambria Math" w:hAnsi="Cambria Math"/>
+                </w:rPr>
+                <m:t>γ</m:t>
+              </m:r>
+            </m:sup>
+          </m:sSup>
+          <m:r>
+            <w:rPr>
+              <w:rFonts w:ascii="Cambria Math" w:hAnsi="Cambria Math"/>
+            </w:rPr>
+            <m:t xml:space="preserve"> ,  2 ~ γ&lt;3</m:t>
+          </m:r>
+        </m:oMath>
+      </m:oMathPara>
+    </w:p>
+    <w:p>
+      <w:pPr>
+        <w:ind w:left="360"/>
+        <w:rPr>
+          <w:rFonts w:asciiTheme="minorHAnsi" w:hAnsiTheme="minorHAnsi"/>
+          <w:i/>
+        </w:rPr>
+      </w:pPr>
+    </w:p>
+    <w:p>
+      <w:pPr>
+        <w:ind w:left="360"/>
+        <w:rPr>
+          <w:rFonts w:asciiTheme="minorHAnsi" w:hAnsiTheme="minorHAnsi"/>
+        </w:rPr>
+      </w:pPr>
+      <w:r>
+        <w:rPr>
+          <w:rFonts w:asciiTheme="minorHAnsi" w:hAnsiTheme="minorHAnsi"/>
+        </w:rPr>
+        <w:t xml:space="preserve">Veliki broj čvorova je </w:t>
+      </w:r>
+      <w:r>
+        <w:rPr>
+          <w:rFonts w:asciiTheme="minorHAnsi" w:hAnsiTheme="minorHAnsi"/>
+        </w:rPr>
+        <w:t xml:space="preserve">slabo povezan a s porastom stepena eksponencijalno opada verovatnoća da se takav čvor generiše. </w:t>
+      </w:r>
+    </w:p>
+    <w:p>
+      <w:pPr>
+        <w:ind w:left="360"/>
+        <w:rPr>
+          <w:rFonts w:asciiTheme="minorHAnsi" w:hAnsiTheme="minorHAnsi"/>
+        </w:rPr>
+      </w:pPr>
+      <w:r>
+        <w:rPr>
+          <w:rFonts w:asciiTheme="minorHAnsi" w:hAnsiTheme="minorHAnsi"/>
+        </w:rPr>
+        <w:t>Sa histograma koji simulira raspodelu čvorova u zadatoj mreži jasno vidimo da ona ne prati tu raspodelu.</w:t>
+      </w:r>
+    </w:p>
+    <w:p>
+      <w:pPr>
+        <w:ind w:left="360"/>
+        <w:rPr>
+          <w:rFonts w:asciiTheme="minorHAnsi" w:hAnsiTheme="minorHAnsi"/>
+        </w:rPr>
+      </w:pPr>
+    </w:p>
+    <w:p>
+      <w:pPr>
+        <w:rPr>
+          <w:rFonts w:asciiTheme="minorHAnsi" w:hAnsiTheme="minorHAnsi"/>
+        </w:rPr>
+      </w:pPr>
+    </w:p>
+    <w:p>
+      <w:pPr>
+        <w:pStyle w:val="ListParagraph"/>
+        <w:numPr>
+          <w:ilvl w:val="0"/>
+          <w:numId w:val="21"/>
+        </w:numPr>
+        <w:rPr>
+          <w:rFonts w:asciiTheme="minorHAnsi" w:hAnsiTheme="minorHAnsi"/>
+          <w:b/>
+          <w:bCs/>
+          <w:i/>
+          <w:iCs/>
+        </w:rPr>
+      </w:pPr>
+      <w:r>
+        <w:rPr>
+          <w:rFonts w:asciiTheme="minorHAnsi" w:hAnsiTheme="minorHAnsi"/>
+          <w:b/>
+          <w:bCs/>
+          <w:i/>
+          <w:iCs/>
+        </w:rPr>
+        <w:t>Sprovesti analize centralnosti po stepenu, bliskosti i relacionoj centralnosti. Dati pregled najvažnijih aktera po svakoj od njih.</w:t>
+      </w:r>
+    </w:p>
+    <w:p>
+      <w:pPr>
+        <w:pStyle w:val="ListParagraph"/>
+        <w:rPr>
+          <w:rFonts w:asciiTheme="minorHAnsi" w:hAnsiTheme="minorHAnsi"/>
+        </w:rPr>
+      </w:pPr>
+      <w:r>
+        <w:rPr>
+          <w:rFonts w:asciiTheme="minorHAnsi" w:hAnsiTheme="minorHAnsi"/>
+        </w:rPr>
+        <w:t xml:space="preserve"> </w:t>
+      </w:r>
+    </w:p>
+    <w:tbl>
+      <w:tblPr>
+        <w:tblStyle w:val="TableGrid"/>
+        <w:tblW w:w="8967" w:type="dxa"/>
+        <w:tblInd w:w="384" w:type="dxa"/>
+        <w:tblLook w:val="04A0" w:firstRow="1" w:lastRow="0" w:firstColumn="1" w:lastColumn="0" w:noHBand="0" w:noVBand="1"/>
+      </w:tblPr>
+      <w:tblGrid>
+        <w:gridCol w:w="345"/>
+        <w:gridCol w:w="2744"/>
+        <w:gridCol w:w="2803"/>
+        <w:gridCol w:w="3075"/>
+      </w:tblGrid>
+      <w:tr>
+        <w:trPr>
+          <w:trHeight w:val="355"/>
+        </w:trPr>
+        <w:tc>
+          <w:tcPr>
+            <w:tcW w:w="345" w:type="dxa"/>
+          </w:tcPr>
+          <w:p>
+            <w:pPr>
+              <w:pStyle w:val="ListParagraph"/>
+              <w:ind w:left="0"/>
+              <w:rPr>
+                <w:rFonts w:asciiTheme="minorHAnsi" w:hAnsiTheme="minorHAnsi"/>
+              </w:rPr>
+            </w:pPr>
+          </w:p>
+        </w:tc>
+        <w:tc>
+          <w:tcPr>
+            <w:tcW w:w="2744" w:type="dxa"/>
+          </w:tcPr>
+          <w:p>
+            <w:pPr>
+              <w:pStyle w:val="ListParagraph"/>
+              <w:ind w:left="0"/>
+              <w:jc w:val="center"/>
+              <w:rPr>
+                <w:rFonts w:asciiTheme="minorHAnsi" w:hAnsiTheme="minorHAnsi"/>
+                <w:b/>
+                <w:bCs/>
+              </w:rPr>
+            </w:pPr>
+            <w:r>
+              <w:rPr>
+                <w:rFonts w:asciiTheme="minorHAnsi" w:hAnsiTheme="minorHAnsi"/>
+                <w:b/>
+                <w:bCs/>
+              </w:rPr>
+              <w:t>Stepen</w:t>
+            </w:r>
+          </w:p>
+        </w:tc>
+        <w:tc>
+          <w:tcPr>
+            <w:tcW w:w="2803" w:type="dxa"/>
+          </w:tcPr>
+          <w:p>
+            <w:pPr>
+              <w:pStyle w:val="ListParagraph"/>
+              <w:ind w:left="0"/>
+              <w:jc w:val="center"/>
+              <w:rPr>
+                <w:rFonts w:asciiTheme="minorHAnsi" w:hAnsiTheme="minorHAnsi"/>
+                <w:b/>
+                <w:bCs/>
+              </w:rPr>
+            </w:pPr>
+            <w:r>
+              <w:rPr>
+                <w:rFonts w:asciiTheme="minorHAnsi" w:hAnsiTheme="minorHAnsi"/>
+                <w:b/>
+                <w:bCs/>
+              </w:rPr>
+              <w:t>Bliskost</w:t>
+            </w:r>
+          </w:p>
+        </w:tc>
+        <w:tc>
+          <w:tcPr>
+            <w:tcW w:w="3075" w:type="dxa"/>
+          </w:tcPr>
+          <w:p>
+            <w:pPr>
+              <w:pStyle w:val="ListParagraph"/>
+              <w:ind w:left="0"/>
+              <w:jc w:val="center"/>
+              <w:rPr>
+                <w:rFonts w:asciiTheme="minorHAnsi" w:hAnsiTheme="minorHAnsi"/>
+                <w:b/>
+                <w:bCs/>
+              </w:rPr>
+            </w:pPr>
+            <w:r>
+              <w:rPr>
+                <w:rFonts w:asciiTheme="minorHAnsi" w:hAnsiTheme="minorHAnsi"/>
+                <w:b/>
+                <w:bCs/>
+              </w:rPr>
+              <w:t>Relaciona</w:t>
+            </w:r>
+          </w:p>
+        </w:tc>
+      </w:tr>
+      <w:tr>
+        <w:trPr>
+          <w:trHeight w:val="367"/>
+        </w:trPr>
+        <w:tc>
+          <w:tcPr>
+            <w:tcW w:w="345" w:type="dxa"/>
+          </w:tcPr>
+          <w:p>
+            <w:pPr>
+              <w:pStyle w:val="ListParagraph"/>
+              <w:ind w:left="0"/>
+              <w:jc w:val="center"/>
+              <w:rPr>
+                <w:rFonts w:asciiTheme="minorHAnsi" w:hAnsiTheme="minorHAnsi"/>
+                <w:b/>
+                <w:bCs/>
+              </w:rPr>
+            </w:pPr>
+            <w:r>
+              <w:rPr>
+                <w:rFonts w:asciiTheme="minorHAnsi" w:hAnsiTheme="minorHAnsi"/>
+                <w:b/>
+                <w:bCs/>
+              </w:rPr>
+              <w:t>1</w:t>
+            </w:r>
+          </w:p>
+        </w:tc>
+        <w:tc>
+          <w:tcPr>
+            <w:tcW w:w="2744" w:type="dxa"/>
+          </w:tcPr>
+          <w:p>
+            <w:pPr>
+              <w:pStyle w:val="ListParagraph"/>
+              <w:ind w:left="0"/>
+              <w:jc w:val="center"/>
+              <w:rPr>
+                <w:rFonts w:asciiTheme="minorHAnsi" w:hAnsiTheme="minorHAnsi"/>
+              </w:rPr>
+            </w:pPr>
+            <w:r>
+              <w:rPr>
+                <w:rFonts w:asciiTheme="minorHAnsi" w:hAnsiTheme="minorHAnsi"/>
+              </w:rPr>
+              <w:t>Student_030</w:t>
+            </w:r>
+            <w:r>
+              <w:rPr>
+                <w:rFonts w:asciiTheme="minorHAnsi" w:hAnsiTheme="minorHAnsi"/>
+              </w:rPr>
+              <w:t>(</w:t>
+            </w:r>
+            <w:r>
+              <w:rPr>
+                <w:rFonts w:asciiTheme="minorHAnsi" w:hAnsiTheme="minorHAnsi"/>
+              </w:rPr>
+              <w:t>0.58</w:t>
+            </w:r>
+            <w:r>
+              <w:rPr>
+                <w:rFonts w:asciiTheme="minorHAnsi" w:hAnsiTheme="minorHAnsi"/>
+              </w:rPr>
+              <w:t>)</w:t>
+            </w:r>
+          </w:p>
+        </w:tc>
+        <w:tc>
+          <w:tcPr>
+            <w:tcW w:w="2803" w:type="dxa"/>
+          </w:tcPr>
+          <w:p>
+            <w:pPr>
+              <w:pStyle w:val="ListParagraph"/>
+              <w:ind w:left="0"/>
+              <w:jc w:val="center"/>
+              <w:rPr>
+                <w:rFonts w:asciiTheme="minorHAnsi" w:hAnsiTheme="minorHAnsi"/>
+              </w:rPr>
+            </w:pPr>
+            <w:r>
+              <w:rPr>
+                <w:rFonts w:asciiTheme="minorHAnsi" w:hAnsiTheme="minorHAnsi"/>
+              </w:rPr>
+              <w:t>Student_030</w:t>
+            </w:r>
+            <w:r>
+              <w:rPr>
+                <w:rFonts w:asciiTheme="minorHAnsi" w:hAnsiTheme="minorHAnsi"/>
+              </w:rPr>
+              <w:t>(</w:t>
+            </w:r>
+            <w:r>
+              <w:rPr>
+                <w:rFonts w:asciiTheme="minorHAnsi" w:hAnsiTheme="minorHAnsi"/>
+              </w:rPr>
+              <w:t>0</w:t>
+            </w:r>
+            <w:r>
+              <w:rPr>
+                <w:rFonts w:asciiTheme="minorHAnsi" w:hAnsiTheme="minorHAnsi"/>
+              </w:rPr>
+              <w:t>.7</w:t>
+            </w:r>
+            <w:r>
+              <w:rPr>
+                <w:rFonts w:asciiTheme="minorHAnsi" w:hAnsiTheme="minorHAnsi"/>
+              </w:rPr>
+              <w:t>)</w:t>
+            </w:r>
+          </w:p>
+        </w:tc>
+        <w:tc>
+          <w:tcPr>
+            <w:tcW w:w="3075" w:type="dxa"/>
+          </w:tcPr>
+          <w:p>
+            <w:pPr>
+              <w:pStyle w:val="ListParagraph"/>
+              <w:ind w:left="0"/>
+              <w:jc w:val="center"/>
+              <w:rPr>
+                <w:rFonts w:asciiTheme="minorHAnsi" w:hAnsiTheme="minorHAnsi"/>
+              </w:rPr>
+            </w:pPr>
+            <w:r>
+              <w:rPr>
+                <w:rFonts w:asciiTheme="minorHAnsi" w:hAnsiTheme="minorHAnsi"/>
+              </w:rPr>
+              <w:t>Student_0</w:t>
+            </w:r>
+            <w:r>
+              <w:rPr>
+                <w:rFonts w:asciiTheme="minorHAnsi" w:hAnsiTheme="minorHAnsi"/>
+              </w:rPr>
+              <w:t>06</w:t>
+            </w:r>
+            <w:r>
+              <w:rPr>
+                <w:rFonts w:asciiTheme="minorHAnsi" w:hAnsiTheme="minorHAnsi"/>
+              </w:rPr>
+              <w:t>(</w:t>
+            </w:r>
+            <w:r>
+              <w:rPr>
+                <w:rFonts w:asciiTheme="minorHAnsi" w:hAnsiTheme="minorHAnsi"/>
+              </w:rPr>
+              <w:t>0.</w:t>
+            </w:r>
+            <w:r>
+              <w:rPr>
+                <w:rFonts w:asciiTheme="minorHAnsi" w:hAnsiTheme="minorHAnsi"/>
+              </w:rPr>
+              <w:t>1</w:t>
+            </w:r>
+            <w:r>
+              <w:rPr>
+                <w:rFonts w:asciiTheme="minorHAnsi" w:hAnsiTheme="minorHAnsi"/>
+              </w:rPr>
+              <w:t>)</w:t>
+            </w:r>
+          </w:p>
+        </w:tc>
+      </w:tr>
+      <w:tr>
+        <w:trPr>
+          <w:trHeight w:val="355"/>
+        </w:trPr>
+        <w:tc>
+          <w:tcPr>
+            <w:tcW w:w="345" w:type="dxa"/>
+          </w:tcPr>
+          <w:p>
+            <w:pPr>
+              <w:pStyle w:val="ListParagraph"/>
+              <w:ind w:left="0"/>
+              <w:jc w:val="center"/>
+              <w:rPr>
+                <w:rFonts w:asciiTheme="minorHAnsi" w:hAnsiTheme="minorHAnsi"/>
+                <w:b/>
+                <w:bCs/>
+              </w:rPr>
+            </w:pPr>
+            <w:r>
+              <w:rPr>
+                <w:rFonts w:asciiTheme="minorHAnsi" w:hAnsiTheme="minorHAnsi"/>
+                <w:b/>
+                <w:bCs/>
+              </w:rPr>
+              <w:t>2</w:t>
+            </w:r>
+          </w:p>
+        </w:tc>
+        <w:tc>
+          <w:tcPr>
+            <w:tcW w:w="2744" w:type="dxa"/>
+          </w:tcPr>
+          <w:p>
+            <w:pPr>
+              <w:pStyle w:val="ListParagraph"/>
+              <w:ind w:left="0"/>
+              <w:jc w:val="center"/>
+              <w:rPr>
+                <w:rFonts w:asciiTheme="minorHAnsi" w:hAnsiTheme="minorHAnsi"/>
+              </w:rPr>
+            </w:pPr>
+            <w:r>
+              <w:rPr>
+                <w:rFonts w:asciiTheme="minorHAnsi" w:hAnsiTheme="minorHAnsi"/>
+              </w:rPr>
+              <w:t>Student_0</w:t>
+            </w:r>
+            <w:r>
+              <w:rPr>
+                <w:rFonts w:asciiTheme="minorHAnsi" w:hAnsiTheme="minorHAnsi"/>
+              </w:rPr>
+              <w:t>47</w:t>
+            </w:r>
+            <w:r>
+              <w:rPr>
+                <w:rFonts w:asciiTheme="minorHAnsi" w:hAnsiTheme="minorHAnsi"/>
+              </w:rPr>
+              <w:t>(</w:t>
+            </w:r>
+            <w:r>
+              <w:rPr>
+                <w:rFonts w:asciiTheme="minorHAnsi" w:hAnsiTheme="minorHAnsi"/>
+              </w:rPr>
+              <w:t>0.5</w:t>
+            </w:r>
+            <w:r>
+              <w:rPr>
+                <w:rFonts w:asciiTheme="minorHAnsi" w:hAnsiTheme="minorHAnsi"/>
+              </w:rPr>
+              <w:t>3</w:t>
+            </w:r>
+            <w:r>
+              <w:rPr>
+                <w:rFonts w:asciiTheme="minorHAnsi" w:hAnsiTheme="minorHAnsi"/>
+              </w:rPr>
+              <w:t>)</w:t>
+            </w:r>
+          </w:p>
+        </w:tc>
+        <w:tc>
+          <w:tcPr>
+            <w:tcW w:w="2803" w:type="dxa"/>
+          </w:tcPr>
+          <w:p>
+            <w:pPr>
+              <w:pStyle w:val="ListParagraph"/>
+              <w:ind w:left="0"/>
+              <w:jc w:val="center"/>
+              <w:rPr>
+                <w:rFonts w:asciiTheme="minorHAnsi" w:hAnsiTheme="minorHAnsi"/>
+              </w:rPr>
+            </w:pPr>
+            <w:r>
+              <w:rPr>
+                <w:rFonts w:asciiTheme="minorHAnsi" w:hAnsiTheme="minorHAnsi"/>
+              </w:rPr>
+              <w:t>Student_0</w:t>
+            </w:r>
+            <w:r>
+              <w:rPr>
+                <w:rFonts w:asciiTheme="minorHAnsi" w:hAnsiTheme="minorHAnsi"/>
+              </w:rPr>
+              <w:t>47</w:t>
+            </w:r>
+            <w:r>
+              <w:rPr>
+                <w:rFonts w:asciiTheme="minorHAnsi" w:hAnsiTheme="minorHAnsi"/>
+              </w:rPr>
+              <w:t>(</w:t>
+            </w:r>
+            <w:r>
+              <w:rPr>
+                <w:rFonts w:asciiTheme="minorHAnsi" w:hAnsiTheme="minorHAnsi"/>
+              </w:rPr>
+              <w:t>0.</w:t>
+            </w:r>
+            <w:r>
+              <w:rPr>
+                <w:rFonts w:asciiTheme="minorHAnsi" w:hAnsiTheme="minorHAnsi"/>
+              </w:rPr>
+              <w:t>6</w:t>
+            </w:r>
+            <w:r>
+              <w:rPr>
+                <w:rFonts w:asciiTheme="minorHAnsi" w:hAnsiTheme="minorHAnsi"/>
+              </w:rPr>
+              <w:t>8</w:t>
+            </w:r>
+            <w:r>
+              <w:rPr>
+                <w:rFonts w:asciiTheme="minorHAnsi" w:hAnsiTheme="minorHAnsi"/>
+              </w:rPr>
+              <w:t>)</w:t>
+            </w:r>
+          </w:p>
+        </w:tc>
+        <w:tc>
+          <w:tcPr>
+            <w:tcW w:w="3075" w:type="dxa"/>
+          </w:tcPr>
+          <w:p>
+            <w:pPr>
+              <w:pStyle w:val="ListParagraph"/>
+              <w:ind w:left="0"/>
+              <w:jc w:val="center"/>
+              <w:rPr>
+                <w:rFonts w:asciiTheme="minorHAnsi" w:hAnsiTheme="minorHAnsi"/>
+              </w:rPr>
+            </w:pPr>
+            <w:r>
+              <w:rPr>
+                <w:rFonts w:asciiTheme="minorHAnsi" w:hAnsiTheme="minorHAnsi"/>
+              </w:rPr>
+              <w:t>Student_030</w:t>
+            </w:r>
+            <w:r>
+              <w:rPr>
+                <w:rFonts w:asciiTheme="minorHAnsi" w:hAnsiTheme="minorHAnsi"/>
+              </w:rPr>
+              <w:t>(</w:t>
+            </w:r>
+            <w:r>
+              <w:rPr>
+                <w:rFonts w:asciiTheme="minorHAnsi" w:hAnsiTheme="minorHAnsi"/>
+              </w:rPr>
+              <w:t>0.</w:t>
+            </w:r>
+            <w:r>
+              <w:rPr>
+                <w:rFonts w:asciiTheme="minorHAnsi" w:hAnsiTheme="minorHAnsi"/>
+              </w:rPr>
+              <w:t>07</w:t>
+            </w:r>
+            <w:r>
+              <w:rPr>
+                <w:rFonts w:asciiTheme="minorHAnsi" w:hAnsiTheme="minorHAnsi"/>
+              </w:rPr>
+              <w:t>)</w:t>
+            </w:r>
+          </w:p>
+        </w:tc>
+      </w:tr>
+      <w:tr>
+        <w:trPr>
+          <w:trHeight w:val="355"/>
+        </w:trPr>
+        <w:tc>
+          <w:tcPr>
+            <w:tcW w:w="345" w:type="dxa"/>
+          </w:tcPr>
+          <w:p>
+            <w:pPr>
+              <w:pStyle w:val="ListParagraph"/>
+              <w:ind w:left="0"/>
+              <w:jc w:val="center"/>
+              <w:rPr>
+                <w:rFonts w:asciiTheme="minorHAnsi" w:hAnsiTheme="minorHAnsi"/>
+                <w:b/>
+                <w:bCs/>
+              </w:rPr>
+            </w:pPr>
+            <w:r>
+              <w:rPr>
+                <w:rFonts w:asciiTheme="minorHAnsi" w:hAnsiTheme="minorHAnsi"/>
+                <w:b/>
+                <w:bCs/>
+              </w:rPr>
+              <w:t>3</w:t>
+            </w:r>
+          </w:p>
+        </w:tc>
+        <w:tc>
+          <w:tcPr>
+            <w:tcW w:w="2744" w:type="dxa"/>
+          </w:tcPr>
+          <w:p>
+            <w:pPr>
+              <w:pStyle w:val="ListParagraph"/>
+              <w:ind w:left="0"/>
+              <w:jc w:val="center"/>
+              <w:rPr>
+                <w:rFonts w:asciiTheme="minorHAnsi" w:hAnsiTheme="minorHAnsi"/>
+              </w:rPr>
+            </w:pPr>
+            <w:r>
+              <w:rPr>
+                <w:rFonts w:asciiTheme="minorHAnsi" w:hAnsiTheme="minorHAnsi"/>
+              </w:rPr>
+              <w:t>Student_03</w:t>
+            </w:r>
+            <w:r>
+              <w:rPr>
+                <w:rFonts w:asciiTheme="minorHAnsi" w:hAnsiTheme="minorHAnsi"/>
+              </w:rPr>
+              <w:t>7</w:t>
+            </w:r>
+            <w:r>
+              <w:rPr>
+                <w:rFonts w:asciiTheme="minorHAnsi" w:hAnsiTheme="minorHAnsi"/>
+              </w:rPr>
+              <w:t>(</w:t>
+            </w:r>
+            <w:r>
+              <w:rPr>
+                <w:rFonts w:asciiTheme="minorHAnsi" w:hAnsiTheme="minorHAnsi"/>
+              </w:rPr>
+              <w:t>0.5</w:t>
+            </w:r>
+            <w:r>
+              <w:rPr>
+                <w:rFonts w:asciiTheme="minorHAnsi" w:hAnsiTheme="minorHAnsi"/>
+              </w:rPr>
+              <w:t>)</w:t>
+            </w:r>
+          </w:p>
+        </w:tc>
+        <w:tc>
+          <w:tcPr>
+            <w:tcW w:w="2803" w:type="dxa"/>
+          </w:tcPr>
+          <w:p>
+            <w:pPr>
+              <w:pStyle w:val="ListParagraph"/>
+              <w:ind w:left="0"/>
+              <w:jc w:val="center"/>
+              <w:rPr>
+                <w:rFonts w:asciiTheme="minorHAnsi" w:hAnsiTheme="minorHAnsi"/>
+              </w:rPr>
+            </w:pPr>
+            <w:r>
+              <w:rPr>
+                <w:rFonts w:asciiTheme="minorHAnsi" w:hAnsiTheme="minorHAnsi"/>
+              </w:rPr>
+              <w:t>Student_0</w:t>
+            </w:r>
+            <w:r>
+              <w:rPr>
+                <w:rFonts w:asciiTheme="minorHAnsi" w:hAnsiTheme="minorHAnsi"/>
+              </w:rPr>
+              <w:t>09</w:t>
+            </w:r>
+            <w:r>
+              <w:rPr>
+                <w:rFonts w:asciiTheme="minorHAnsi" w:hAnsiTheme="minorHAnsi"/>
+              </w:rPr>
+              <w:t>(</w:t>
+            </w:r>
+            <w:r>
+              <w:rPr>
+                <w:rFonts w:asciiTheme="minorHAnsi" w:hAnsiTheme="minorHAnsi"/>
+              </w:rPr>
+              <w:t>0.</w:t>
+            </w:r>
+            <w:r>
+              <w:rPr>
+                <w:rFonts w:asciiTheme="minorHAnsi" w:hAnsiTheme="minorHAnsi"/>
+              </w:rPr>
+              <w:t>66</w:t>
+            </w:r>
+            <w:r>
+              <w:rPr>
+                <w:rFonts w:asciiTheme="minorHAnsi" w:hAnsiTheme="minorHAnsi"/>
+              </w:rPr>
+              <w:t>)</w:t>
+            </w:r>
+          </w:p>
+        </w:tc>
+        <w:tc>
+          <w:tcPr>
+            <w:tcW w:w="3075" w:type="dxa"/>
+          </w:tcPr>
+          <w:p>
+            <w:pPr>
+              <w:pStyle w:val="ListParagraph"/>
+              <w:ind w:left="0"/>
+              <w:jc w:val="center"/>
+              <w:rPr>
+                <w:rFonts w:asciiTheme="minorHAnsi" w:hAnsiTheme="minorHAnsi"/>
+              </w:rPr>
+            </w:pPr>
+            <w:r>
+              <w:rPr>
+                <w:rFonts w:asciiTheme="minorHAnsi" w:hAnsiTheme="minorHAnsi"/>
+              </w:rPr>
+              <w:t>Student_0</w:t>
+            </w:r>
+            <w:r>
+              <w:rPr>
+                <w:rFonts w:asciiTheme="minorHAnsi" w:hAnsiTheme="minorHAnsi"/>
+              </w:rPr>
+              <w:t>47</w:t>
+            </w:r>
+            <w:r>
+              <w:rPr>
+                <w:rFonts w:asciiTheme="minorHAnsi" w:hAnsiTheme="minorHAnsi"/>
+              </w:rPr>
+              <w:t>(</w:t>
+            </w:r>
+            <w:r>
+              <w:rPr>
+                <w:rFonts w:asciiTheme="minorHAnsi" w:hAnsiTheme="minorHAnsi"/>
+              </w:rPr>
+              <w:t>0.</w:t>
+            </w:r>
+            <w:r>
+              <w:rPr>
+                <w:rFonts w:asciiTheme="minorHAnsi" w:hAnsiTheme="minorHAnsi"/>
+              </w:rPr>
+              <w:t>06</w:t>
+            </w:r>
+            <w:r>
+              <w:rPr>
+                <w:rFonts w:asciiTheme="minorHAnsi" w:hAnsiTheme="minorHAnsi"/>
+              </w:rPr>
+              <w:t>)</w:t>
+            </w:r>
+          </w:p>
+        </w:tc>
+      </w:tr>
+      <w:tr>
+        <w:trPr>
+          <w:trHeight w:val="355"/>
+        </w:trPr>
+        <w:tc>
+          <w:tcPr>
+            <w:tcW w:w="345" w:type="dxa"/>
+          </w:tcPr>
+          <w:p>
+            <w:pPr>
+              <w:pStyle w:val="ListParagraph"/>
+              <w:ind w:left="0"/>
+              <w:jc w:val="center"/>
+              <w:rPr>
+                <w:rFonts w:asciiTheme="minorHAnsi" w:hAnsiTheme="minorHAnsi"/>
+                <w:b/>
+                <w:bCs/>
+              </w:rPr>
+            </w:pPr>
+            <w:r>
+              <w:rPr>
+                <w:rFonts w:asciiTheme="minorHAnsi" w:hAnsiTheme="minorHAnsi"/>
+                <w:b/>
+                <w:bCs/>
+              </w:rPr>
+              <w:t>4</w:t>
+            </w:r>
+          </w:p>
+        </w:tc>
+        <w:tc>
+          <w:tcPr>
+            <w:tcW w:w="2744" w:type="dxa"/>
+          </w:tcPr>
+          <w:p>
+            <w:pPr>
+              <w:pStyle w:val="ListParagraph"/>
+              <w:ind w:left="0"/>
+              <w:jc w:val="center"/>
+              <w:rPr>
+                <w:rFonts w:asciiTheme="minorHAnsi" w:hAnsiTheme="minorHAnsi"/>
+              </w:rPr>
+            </w:pPr>
+            <w:r>
+              <w:rPr>
+                <w:rFonts w:asciiTheme="minorHAnsi" w:hAnsiTheme="minorHAnsi"/>
+              </w:rPr>
+              <w:t>Student_0</w:t>
+            </w:r>
+            <w:r>
+              <w:rPr>
+                <w:rFonts w:asciiTheme="minorHAnsi" w:hAnsiTheme="minorHAnsi"/>
+              </w:rPr>
+              <w:t>09</w:t>
+            </w:r>
+            <w:r>
+              <w:rPr>
+                <w:rFonts w:asciiTheme="minorHAnsi" w:hAnsiTheme="minorHAnsi"/>
+              </w:rPr>
+              <w:t>(</w:t>
+            </w:r>
+            <w:r>
+              <w:rPr>
+                <w:rFonts w:asciiTheme="minorHAnsi" w:hAnsiTheme="minorHAnsi"/>
+              </w:rPr>
+              <w:t>0.</w:t>
+            </w:r>
+            <w:r>
+              <w:rPr>
+                <w:rFonts w:asciiTheme="minorHAnsi" w:hAnsiTheme="minorHAnsi"/>
+              </w:rPr>
+              <w:t>47</w:t>
+            </w:r>
+            <w:r>
+              <w:rPr>
+                <w:rFonts w:asciiTheme="minorHAnsi" w:hAnsiTheme="minorHAnsi"/>
+              </w:rPr>
+              <w:t>)</w:t>
+            </w:r>
+          </w:p>
+        </w:tc>
+        <w:tc>
+          <w:tcPr>
+            <w:tcW w:w="2803" w:type="dxa"/>
+          </w:tcPr>
+          <w:p>
+            <w:pPr>
+              <w:pStyle w:val="ListParagraph"/>
+              <w:ind w:left="0"/>
+              <w:jc w:val="center"/>
+              <w:rPr>
+                <w:rFonts w:asciiTheme="minorHAnsi" w:hAnsiTheme="minorHAnsi"/>
+              </w:rPr>
+            </w:pPr>
+            <w:r>
+              <w:rPr>
+                <w:rFonts w:asciiTheme="minorHAnsi" w:hAnsiTheme="minorHAnsi"/>
+              </w:rPr>
+              <w:t>Student_00</w:t>
+            </w:r>
+            <w:r>
+              <w:rPr>
+                <w:rFonts w:asciiTheme="minorHAnsi" w:hAnsiTheme="minorHAnsi"/>
+              </w:rPr>
+              <w:t>3</w:t>
+            </w:r>
+            <w:r>
+              <w:rPr>
+                <w:rFonts w:asciiTheme="minorHAnsi" w:hAnsiTheme="minorHAnsi"/>
+              </w:rPr>
+              <w:t>(</w:t>
+            </w:r>
+            <w:r>
+              <w:rPr>
+                <w:rFonts w:asciiTheme="minorHAnsi" w:hAnsiTheme="minorHAnsi"/>
+              </w:rPr>
+              <w:t>0.</w:t>
+            </w:r>
+            <w:r>
+              <w:rPr>
+                <w:rFonts w:asciiTheme="minorHAnsi" w:hAnsiTheme="minorHAnsi"/>
+              </w:rPr>
+              <w:t>66</w:t>
+            </w:r>
+            <w:r>
+              <w:rPr>
+                <w:rFonts w:asciiTheme="minorHAnsi" w:hAnsiTheme="minorHAnsi"/>
+              </w:rPr>
+              <w:t>)</w:t>
+            </w:r>
+          </w:p>
+        </w:tc>
+        <w:tc>
+          <w:tcPr>
+            <w:tcW w:w="3075" w:type="dxa"/>
+          </w:tcPr>
+          <w:p>
+            <w:pPr>
+              <w:pStyle w:val="ListParagraph"/>
+              <w:ind w:left="0"/>
+              <w:jc w:val="center"/>
+              <w:rPr>
+                <w:rFonts w:asciiTheme="minorHAnsi" w:hAnsiTheme="minorHAnsi"/>
+              </w:rPr>
+            </w:pPr>
+            <w:r>
+              <w:rPr>
+                <w:rFonts w:asciiTheme="minorHAnsi" w:hAnsiTheme="minorHAnsi"/>
+              </w:rPr>
+              <w:t>Student_0</w:t>
+            </w:r>
+            <w:r>
+              <w:rPr>
+                <w:rFonts w:asciiTheme="minorHAnsi" w:hAnsiTheme="minorHAnsi"/>
+              </w:rPr>
+              <w:t>09</w:t>
+            </w:r>
+            <w:r>
+              <w:rPr>
+                <w:rFonts w:asciiTheme="minorHAnsi" w:hAnsiTheme="minorHAnsi"/>
+              </w:rPr>
+              <w:t>(</w:t>
+            </w:r>
+            <w:r>
+              <w:rPr>
+                <w:rFonts w:asciiTheme="minorHAnsi" w:hAnsiTheme="minorHAnsi"/>
+              </w:rPr>
+              <w:t>0.</w:t>
+            </w:r>
+            <w:r>
+              <w:rPr>
+                <w:rFonts w:asciiTheme="minorHAnsi" w:hAnsiTheme="minorHAnsi"/>
+              </w:rPr>
+              <w:t>05</w:t>
+            </w:r>
+            <w:r>
+              <w:rPr>
+                <w:rFonts w:asciiTheme="minorHAnsi" w:hAnsiTheme="minorHAnsi"/>
+              </w:rPr>
+              <w:t>)</w:t>
+            </w:r>
+          </w:p>
+        </w:tc>
+      </w:tr>
+      <w:tr>
+        <w:trPr>
+          <w:trHeight w:val="367"/>
+        </w:trPr>
+        <w:tc>
+          <w:tcPr>
+            <w:tcW w:w="345" w:type="dxa"/>
+          </w:tcPr>
+          <w:p>
+            <w:pPr>
+              <w:pStyle w:val="ListParagraph"/>
+              <w:ind w:left="0"/>
+              <w:jc w:val="center"/>
+              <w:rPr>
+                <w:rFonts w:asciiTheme="minorHAnsi" w:hAnsiTheme="minorHAnsi"/>
+                <w:b/>
+                <w:bCs/>
+              </w:rPr>
+            </w:pPr>
+            <w:r>
+              <w:rPr>
+                <w:rFonts w:asciiTheme="minorHAnsi" w:hAnsiTheme="minorHAnsi"/>
+                <w:b/>
+                <w:bCs/>
+              </w:rPr>
+              <w:t>5</w:t>
+            </w:r>
+          </w:p>
+        </w:tc>
+        <w:tc>
+          <w:tcPr>
+            <w:tcW w:w="2744" w:type="dxa"/>
+          </w:tcPr>
+          <w:p>
+            <w:pPr>
+              <w:pStyle w:val="ListParagraph"/>
+              <w:ind w:left="0"/>
+              <w:jc w:val="center"/>
+              <w:rPr>
+                <w:rFonts w:asciiTheme="minorHAnsi" w:hAnsiTheme="minorHAnsi"/>
+              </w:rPr>
+            </w:pPr>
+            <w:r>
+              <w:rPr>
+                <w:rFonts w:asciiTheme="minorHAnsi" w:hAnsiTheme="minorHAnsi"/>
+              </w:rPr>
+              <w:t>Student_0</w:t>
+            </w:r>
+            <w:r>
+              <w:rPr>
+                <w:rFonts w:asciiTheme="minorHAnsi" w:hAnsiTheme="minorHAnsi"/>
+              </w:rPr>
+              <w:t>03</w:t>
+            </w:r>
+            <w:r>
+              <w:rPr>
+                <w:rFonts w:asciiTheme="minorHAnsi" w:hAnsiTheme="minorHAnsi"/>
+              </w:rPr>
+              <w:t>(</w:t>
+            </w:r>
+            <w:r>
+              <w:rPr>
+                <w:rFonts w:asciiTheme="minorHAnsi" w:hAnsiTheme="minorHAnsi"/>
+              </w:rPr>
+              <w:t>0.</w:t>
+            </w:r>
+            <w:r>
+              <w:rPr>
+                <w:rFonts w:asciiTheme="minorHAnsi" w:hAnsiTheme="minorHAnsi"/>
+              </w:rPr>
+              <w:t>47</w:t>
+            </w:r>
+            <w:r>
+              <w:rPr>
+                <w:rFonts w:asciiTheme="minorHAnsi" w:hAnsiTheme="minorHAnsi"/>
+              </w:rPr>
+              <w:t>)</w:t>
+            </w:r>
+          </w:p>
+        </w:tc>
+        <w:tc>
+          <w:tcPr>
+            <w:tcW w:w="2803" w:type="dxa"/>
+          </w:tcPr>
+          <w:p>
+            <w:pPr>
+              <w:pStyle w:val="ListParagraph"/>
+              <w:ind w:left="0"/>
+              <w:jc w:val="center"/>
+              <w:rPr>
+                <w:rFonts w:asciiTheme="minorHAnsi" w:hAnsiTheme="minorHAnsi"/>
+              </w:rPr>
+            </w:pPr>
+            <w:r>
+              <w:rPr>
+                <w:rFonts w:asciiTheme="minorHAnsi" w:hAnsiTheme="minorHAnsi"/>
+              </w:rPr>
+              <w:t>Student_03</w:t>
+            </w:r>
+            <w:r>
+              <w:rPr>
+                <w:rFonts w:asciiTheme="minorHAnsi" w:hAnsiTheme="minorHAnsi"/>
+              </w:rPr>
+              <w:t>7</w:t>
+            </w:r>
+            <w:r>
+              <w:rPr>
+                <w:rFonts w:asciiTheme="minorHAnsi" w:hAnsiTheme="minorHAnsi"/>
+              </w:rPr>
+              <w:t>(</w:t>
+            </w:r>
+            <w:r>
+              <w:rPr>
+                <w:rFonts w:asciiTheme="minorHAnsi" w:hAnsiTheme="minorHAnsi"/>
+              </w:rPr>
+              <w:t>0.</w:t>
+            </w:r>
+            <w:r>
+              <w:rPr>
+                <w:rFonts w:asciiTheme="minorHAnsi" w:hAnsiTheme="minorHAnsi"/>
+              </w:rPr>
+              <w:t>64</w:t>
+            </w:r>
+            <w:r>
+              <w:rPr>
+                <w:rFonts w:asciiTheme="minorHAnsi" w:hAnsiTheme="minorHAnsi"/>
+              </w:rPr>
+              <w:t>)</w:t>
+            </w:r>
+          </w:p>
+        </w:tc>
+        <w:tc>
+          <w:tcPr>
+            <w:tcW w:w="3075" w:type="dxa"/>
+          </w:tcPr>
+          <w:p>
+            <w:pPr>
+              <w:pStyle w:val="ListParagraph"/>
+              <w:ind w:left="0"/>
+              <w:jc w:val="center"/>
+              <w:rPr>
+                <w:rFonts w:asciiTheme="minorHAnsi" w:hAnsiTheme="minorHAnsi"/>
+              </w:rPr>
+            </w:pPr>
+            <w:r>
+              <w:rPr>
+                <w:rFonts w:asciiTheme="minorHAnsi" w:hAnsiTheme="minorHAnsi"/>
+              </w:rPr>
+              <w:t>Student_0</w:t>
+            </w:r>
+            <w:r>
+              <w:rPr>
+                <w:rFonts w:asciiTheme="minorHAnsi" w:hAnsiTheme="minorHAnsi"/>
+              </w:rPr>
+              <w:t>03</w:t>
+            </w:r>
+            <w:r>
+              <w:rPr>
+                <w:rFonts w:asciiTheme="minorHAnsi" w:hAnsiTheme="minorHAnsi"/>
+              </w:rPr>
+              <w:t>(</w:t>
+            </w:r>
+            <w:r>
+              <w:rPr>
+                <w:rFonts w:asciiTheme="minorHAnsi" w:hAnsiTheme="minorHAnsi"/>
+              </w:rPr>
+              <w:t>0.</w:t>
+            </w:r>
+            <w:r>
+              <w:rPr>
+                <w:rFonts w:asciiTheme="minorHAnsi" w:hAnsiTheme="minorHAnsi"/>
+              </w:rPr>
+              <w:t>05</w:t>
+            </w:r>
+            <w:r>
+              <w:rPr>
+                <w:rFonts w:asciiTheme="minorHAnsi" w:hAnsiTheme="minorHAnsi"/>
+              </w:rPr>
+              <w:t>)</w:t>
+            </w:r>
+          </w:p>
+        </w:tc>
+      </w:tr>
+    </w:tbl>
+    <w:p>
+      <w:pPr>
+        <w:pStyle w:val="ListParagraph"/>
+        <w:rPr>
+          <w:rFonts w:asciiTheme="minorHAnsi" w:hAnsiTheme="minorHAnsi"/>
+        </w:rPr>
+      </w:pPr>
+    </w:p>
+    <w:p>
+      <w:pPr>
+        <w:pStyle w:val="ListParagraph"/>
+        <w:rPr>
+          <w:rFonts w:asciiTheme="minorHAnsi" w:hAnsiTheme="minorHAnsi"/>
+        </w:rPr>
+      </w:pPr>
+      <w:r>
+        <w:rPr>
+          <w:rFonts w:asciiTheme="minorHAnsi" w:hAnsiTheme="minorHAnsi"/>
+        </w:rPr>
+        <w:t>Vidimo da su studenti sa najvećim stepenom takodje i oni koji imaju najveću centralnost po bliskosti. Što se tiče relacione centralnosti tu se pojavljuje Student_006 koji iako nije tako dobro povezan kao ostali, on deluje kao broker izmedju studenata 5 i 39 i ostatka mreže pa prirodno ima visoku relacionu centralnost.</w:t>
+      </w:r>
+    </w:p>
+    <w:p>
+      <w:pPr>
+        <w:pStyle w:val="ListParagraph"/>
+        <w:numPr>
+          <w:ilvl w:val="0"/>
+          <w:numId w:val="21"/>
+        </w:numPr>
+        <w:rPr>
+          <w:rFonts w:asciiTheme="minorHAnsi" w:hAnsiTheme="minorHAnsi"/>
+          <w:b/>
+          <w:bCs/>
+          <w:i/>
+          <w:iCs/>
+        </w:rPr>
+      </w:pPr>
+      <w:r>
+        <w:rPr>
+          <w:rFonts w:asciiTheme="minorHAnsi" w:hAnsiTheme="minorHAnsi"/>
+          <w:b/>
+          <w:bCs/>
+          <w:i/>
+          <w:iCs/>
+        </w:rPr>
+        <w:t>Ko su najvažniji akteri po centralnosti po sopstvenom vektoru</w:t>
+      </w:r>
+      <w:r>
+        <w:rPr>
+          <w:rFonts w:asciiTheme="minorHAnsi" w:hAnsiTheme="minorHAnsi"/>
+          <w:b/>
+          <w:bCs/>
+          <w:i/>
+          <w:iCs/>
+        </w:rPr>
+        <w:t>?</w:t>
+      </w:r>
+    </w:p>
+    <w:tbl>
+      <w:tblPr>
+        <w:tblStyle w:val="TableGrid"/>
+        <w:tblW w:w="0" w:type="auto"/>
+        <w:tblInd w:w="785" w:type="dxa"/>
+        <w:tblLook w:val="04A0" w:firstRow="1" w:lastRow="0" w:firstColumn="1" w:lastColumn="0" w:noHBand="0" w:noVBand="1"/>
+      </w:tblPr>
+      <w:tblGrid>
+        <w:gridCol w:w="425"/>
+        <w:gridCol w:w="4536"/>
+      </w:tblGrid>
+      <w:tr>
+        <w:tc>
+          <w:tcPr>
+            <w:tcW w:w="425" w:type="dxa"/>
+          </w:tcPr>
+          <w:p>
+            <w:pPr>
+              <w:pStyle w:val="ListParagraph"/>
+              <w:ind w:left="0"/>
+              <w:rPr>
+                <w:rFonts w:asciiTheme="minorHAnsi" w:hAnsiTheme="minorHAnsi"/>
+              </w:rPr>
+            </w:pPr>
+          </w:p>
+        </w:tc>
+        <w:tc>
+          <w:tcPr>
+            <w:tcW w:w="4536" w:type="dxa"/>
+          </w:tcPr>
+          <w:p>
+            <w:pPr>
+              <w:pStyle w:val="ListParagraph"/>
+              <w:ind w:left="0"/>
+              <w:jc w:val="center"/>
+              <w:rPr>
+                <w:rFonts w:asciiTheme="minorHAnsi" w:hAnsiTheme="minorHAnsi"/>
+                <w:b/>
+                <w:bCs/>
+              </w:rPr>
+            </w:pPr>
+            <w:r>
+              <w:rPr>
+                <w:rFonts w:asciiTheme="minorHAnsi" w:hAnsiTheme="minorHAnsi"/>
+                <w:b/>
+                <w:bCs/>
+              </w:rPr>
+              <w:t>Centralnost po sopstvenom vektoru</w:t>
+            </w:r>
+          </w:p>
+        </w:tc>
+      </w:tr>
+      <w:tr>
+        <w:tc>
+          <w:tcPr>
+            <w:tcW w:w="425" w:type="dxa"/>
+          </w:tcPr>
+          <w:p>
+            <w:pPr>
+              <w:pStyle w:val="ListParagraph"/>
+              <w:ind w:left="0"/>
+              <w:jc w:val="center"/>
+              <w:rPr>
+                <w:rFonts w:asciiTheme="minorHAnsi" w:hAnsiTheme="minorHAnsi"/>
+                <w:b/>
+                <w:bCs/>
+              </w:rPr>
+            </w:pPr>
+            <w:r>
+              <w:rPr>
+                <w:rFonts w:asciiTheme="minorHAnsi" w:hAnsiTheme="minorHAnsi"/>
+                <w:b/>
+                <w:bCs/>
+              </w:rPr>
+              <w:t>1.</w:t>
+            </w:r>
+          </w:p>
+        </w:tc>
+        <w:tc>
+          <w:tcPr>
+            <w:tcW w:w="4536" w:type="dxa"/>
+          </w:tcPr>
+          <w:p>
+            <w:pPr>
+              <w:pStyle w:val="ListParagraph"/>
+              <w:ind w:left="0"/>
+              <w:jc w:val="center"/>
+              <w:rPr>
+                <w:rFonts w:asciiTheme="minorHAnsi" w:hAnsiTheme="minorHAnsi"/>
+              </w:rPr>
+            </w:pPr>
+            <w:r>
+              <w:rPr>
+                <w:rFonts w:asciiTheme="minorHAnsi" w:hAnsiTheme="minorHAnsi"/>
+              </w:rPr>
+              <w:t>Student_030 (0.25)</w:t>
+            </w:r>
+          </w:p>
+        </w:tc>
+      </w:tr>
+      <w:tr>
+        <w:tc>
+          <w:tcPr>
+            <w:tcW w:w="425" w:type="dxa"/>
+          </w:tcPr>
+          <w:p>
+            <w:pPr>
+              <w:pStyle w:val="ListParagraph"/>
+              <w:ind w:left="0"/>
+              <w:jc w:val="center"/>
+              <w:rPr>
+                <w:rFonts w:asciiTheme="minorHAnsi" w:hAnsiTheme="minorHAnsi"/>
+                <w:b/>
+                <w:bCs/>
+              </w:rPr>
+            </w:pPr>
+            <w:r>
+              <w:rPr>
+                <w:rFonts w:asciiTheme="minorHAnsi" w:hAnsiTheme="minorHAnsi"/>
+                <w:b/>
+                <w:bCs/>
+              </w:rPr>
+              <w:t>2.</w:t>
+            </w:r>
+          </w:p>
+        </w:tc>
+        <w:tc>
+          <w:tcPr>
+            <w:tcW w:w="4536" w:type="dxa"/>
+          </w:tcPr>
+          <w:p>
+            <w:pPr>
+              <w:pStyle w:val="ListParagraph"/>
+              <w:ind w:left="0"/>
+              <w:jc w:val="center"/>
+              <w:rPr>
+                <w:rFonts w:asciiTheme="minorHAnsi" w:hAnsiTheme="minorHAnsi"/>
+              </w:rPr>
+            </w:pPr>
+            <w:r>
+              <w:rPr>
+                <w:rFonts w:asciiTheme="minorHAnsi" w:hAnsiTheme="minorHAnsi"/>
+              </w:rPr>
+              <w:t>Student_0</w:t>
+            </w:r>
+            <w:r>
+              <w:rPr>
+                <w:rFonts w:asciiTheme="minorHAnsi" w:hAnsiTheme="minorHAnsi"/>
+              </w:rPr>
+              <w:t>02</w:t>
+            </w:r>
+            <w:r>
+              <w:rPr>
+                <w:rFonts w:asciiTheme="minorHAnsi" w:hAnsiTheme="minorHAnsi"/>
+              </w:rPr>
+              <w:t xml:space="preserve"> (0.2</w:t>
+            </w:r>
+            <w:r>
+              <w:rPr>
+                <w:rFonts w:asciiTheme="minorHAnsi" w:hAnsiTheme="minorHAnsi"/>
+              </w:rPr>
+              <w:t>3</w:t>
+            </w:r>
+            <w:r>
+              <w:rPr>
+                <w:rFonts w:asciiTheme="minorHAnsi" w:hAnsiTheme="minorHAnsi"/>
+              </w:rPr>
+              <w:t>)</w:t>
+            </w:r>
+          </w:p>
+        </w:tc>
+      </w:tr>
+      <w:tr>
+        <w:tc>
+          <w:tcPr>
+            <w:tcW w:w="425" w:type="dxa"/>
+          </w:tcPr>
+          <w:p>
+            <w:pPr>
+              <w:pStyle w:val="ListParagraph"/>
+              <w:ind w:left="0"/>
+              <w:jc w:val="center"/>
+              <w:rPr>
+                <w:rFonts w:asciiTheme="minorHAnsi" w:hAnsiTheme="minorHAnsi"/>
+                <w:b/>
+                <w:bCs/>
+              </w:rPr>
+            </w:pPr>
+            <w:r>
+              <w:rPr>
+                <w:rFonts w:asciiTheme="minorHAnsi" w:hAnsiTheme="minorHAnsi"/>
+                <w:b/>
+                <w:bCs/>
+              </w:rPr>
+              <w:t>3.</w:t>
+            </w:r>
+          </w:p>
+        </w:tc>
+        <w:tc>
+          <w:tcPr>
+            <w:tcW w:w="4536" w:type="dxa"/>
+          </w:tcPr>
+          <w:p>
+            <w:pPr>
+              <w:pStyle w:val="ListParagraph"/>
+              <w:ind w:left="0"/>
+              <w:jc w:val="center"/>
+              <w:rPr>
+                <w:rFonts w:asciiTheme="minorHAnsi" w:hAnsiTheme="minorHAnsi"/>
+              </w:rPr>
+            </w:pPr>
+            <w:r>
+              <w:rPr>
+                <w:rFonts w:asciiTheme="minorHAnsi" w:hAnsiTheme="minorHAnsi"/>
+              </w:rPr>
+              <w:t>Student_03</w:t>
+            </w:r>
+            <w:r>
+              <w:rPr>
+                <w:rFonts w:asciiTheme="minorHAnsi" w:hAnsiTheme="minorHAnsi"/>
+              </w:rPr>
+              <w:t>7</w:t>
+            </w:r>
+            <w:r>
+              <w:rPr>
+                <w:rFonts w:asciiTheme="minorHAnsi" w:hAnsiTheme="minorHAnsi"/>
+              </w:rPr>
+              <w:t xml:space="preserve"> (0.2</w:t>
+            </w:r>
+            <w:r>
+              <w:rPr>
+                <w:rFonts w:asciiTheme="minorHAnsi" w:hAnsiTheme="minorHAnsi"/>
+              </w:rPr>
+              <w:t>2</w:t>
+            </w:r>
+            <w:r>
+              <w:rPr>
+                <w:rFonts w:asciiTheme="minorHAnsi" w:hAnsiTheme="minorHAnsi"/>
+              </w:rPr>
+              <w:t>)</w:t>
+            </w:r>
+          </w:p>
+        </w:tc>
+      </w:tr>
+      <w:tr>
+        <w:tc>
+          <w:tcPr>
+            <w:tcW w:w="425" w:type="dxa"/>
+          </w:tcPr>
+          <w:p>
+            <w:pPr>
+              <w:pStyle w:val="ListParagraph"/>
+              <w:ind w:left="0"/>
+              <w:jc w:val="center"/>
+              <w:rPr>
+                <w:rFonts w:asciiTheme="minorHAnsi" w:hAnsiTheme="minorHAnsi"/>
+                <w:b/>
+                <w:bCs/>
+              </w:rPr>
+            </w:pPr>
+            <w:r>
+              <w:rPr>
+                <w:rFonts w:asciiTheme="minorHAnsi" w:hAnsiTheme="minorHAnsi"/>
+                <w:b/>
+                <w:bCs/>
+              </w:rPr>
+              <w:t>4.</w:t>
+            </w:r>
+          </w:p>
+        </w:tc>
+        <w:tc>
+          <w:tcPr>
+            <w:tcW w:w="4536" w:type="dxa"/>
+          </w:tcPr>
+          <w:p>
+            <w:pPr>
+              <w:pStyle w:val="ListParagraph"/>
+              <w:ind w:left="0"/>
+              <w:jc w:val="center"/>
+              <w:rPr>
+                <w:rFonts w:asciiTheme="minorHAnsi" w:hAnsiTheme="minorHAnsi"/>
+              </w:rPr>
+            </w:pPr>
+            <w:r>
+              <w:rPr>
+                <w:rFonts w:asciiTheme="minorHAnsi" w:hAnsiTheme="minorHAnsi"/>
+              </w:rPr>
+              <w:t>Student_0</w:t>
+            </w:r>
+            <w:r>
+              <w:rPr>
+                <w:rFonts w:asciiTheme="minorHAnsi" w:hAnsiTheme="minorHAnsi"/>
+              </w:rPr>
+              <w:t>08</w:t>
+            </w:r>
+            <w:r>
+              <w:rPr>
+                <w:rFonts w:asciiTheme="minorHAnsi" w:hAnsiTheme="minorHAnsi"/>
+              </w:rPr>
+              <w:t xml:space="preserve"> (0.2</w:t>
+            </w:r>
+            <w:r>
+              <w:rPr>
+                <w:rFonts w:asciiTheme="minorHAnsi" w:hAnsiTheme="minorHAnsi"/>
+              </w:rPr>
+              <w:t>1</w:t>
+            </w:r>
+            <w:r>
+              <w:rPr>
+                <w:rFonts w:asciiTheme="minorHAnsi" w:hAnsiTheme="minorHAnsi"/>
+              </w:rPr>
+              <w:t>)</w:t>
+            </w:r>
+          </w:p>
+        </w:tc>
+      </w:tr>
+      <w:tr>
+        <w:tc>
+          <w:tcPr>
+            <w:tcW w:w="425" w:type="dxa"/>
+          </w:tcPr>
+          <w:p>
+            <w:pPr>
+              <w:pStyle w:val="ListParagraph"/>
+              <w:ind w:left="0"/>
+              <w:jc w:val="center"/>
+              <w:rPr>
+                <w:rFonts w:asciiTheme="minorHAnsi" w:hAnsiTheme="minorHAnsi"/>
+                <w:b/>
+                <w:bCs/>
+              </w:rPr>
+            </w:pPr>
+            <w:r>
+              <w:rPr>
+                <w:rFonts w:asciiTheme="minorHAnsi" w:hAnsiTheme="minorHAnsi"/>
+                <w:b/>
+                <w:bCs/>
+              </w:rPr>
+              <w:t>5.</w:t>
+            </w:r>
+          </w:p>
+        </w:tc>
+        <w:tc>
+          <w:tcPr>
+            <w:tcW w:w="4536" w:type="dxa"/>
+          </w:tcPr>
+          <w:p>
+            <w:pPr>
+              <w:pStyle w:val="ListParagraph"/>
+              <w:ind w:left="0"/>
+              <w:jc w:val="center"/>
+              <w:rPr>
+                <w:rFonts w:asciiTheme="minorHAnsi" w:hAnsiTheme="minorHAnsi"/>
+              </w:rPr>
+            </w:pPr>
+            <w:r>
+              <w:rPr>
+                <w:rFonts w:asciiTheme="minorHAnsi" w:hAnsiTheme="minorHAnsi"/>
+              </w:rPr>
+              <w:t>Student_0</w:t>
+            </w:r>
+            <w:r>
+              <w:rPr>
+                <w:rFonts w:asciiTheme="minorHAnsi" w:hAnsiTheme="minorHAnsi"/>
+              </w:rPr>
+              <w:t>20</w:t>
+            </w:r>
+            <w:r>
+              <w:rPr>
+                <w:rFonts w:asciiTheme="minorHAnsi" w:hAnsiTheme="minorHAnsi"/>
+              </w:rPr>
+              <w:t xml:space="preserve"> (0.2</w:t>
+            </w:r>
+            <w:r>
+              <w:rPr>
+                <w:rFonts w:asciiTheme="minorHAnsi" w:hAnsiTheme="minorHAnsi"/>
+              </w:rPr>
+              <w:t>1</w:t>
+            </w:r>
+            <w:r>
+              <w:rPr>
+                <w:rFonts w:asciiTheme="minorHAnsi" w:hAnsiTheme="minorHAnsi"/>
+              </w:rPr>
+              <w:t>)</w:t>
+            </w:r>
+          </w:p>
+        </w:tc>
+      </w:tr>
+    </w:tbl>
+    <w:p>
+      <w:pPr>
+        <w:pStyle w:val="ListParagraph"/>
+        <w:rPr>
+          <w:rFonts w:asciiTheme="minorHAnsi" w:hAnsiTheme="minorHAnsi"/>
+        </w:rPr>
+      </w:pPr>
+    </w:p>
+    <w:p>
+      <w:pPr>
+        <w:pStyle w:val="ListParagraph"/>
+        <w:rPr>
+          <w:rFonts w:asciiTheme="minorHAnsi" w:hAnsiTheme="minorHAnsi"/>
+        </w:rPr>
+      </w:pPr>
+      <w:r>
+        <w:rPr>
+          <w:rFonts w:asciiTheme="minorHAnsi" w:hAnsiTheme="minorHAnsi"/>
+        </w:rPr>
+        <w:t xml:space="preserve">Centralnost po sopstvenom vektoru ne govori samo o tome koliko je čvor dobro povezan već i o tome koliko su njegovi susedi dobro povezani u mreži. </w:t>
+      </w:r>
+      <w:r>
+        <w:rPr>
+          <w:rFonts w:asciiTheme="minorHAnsi" w:hAnsiTheme="minorHAnsi"/>
+        </w:rPr>
+        <w:t>Vidimo nove čvorove koji do sada nisu bili među najboljima kako sada jesu. To ukazuje da iako nisu nužno najvećeg stepena, povezani su sa čvorovima koji jesu.</w:t>
+      </w:r>
+    </w:p>
+    <w:p>
+      <w:pPr>
+        <w:pStyle w:val="ListParagraph"/>
+        <w:numPr>
+          <w:ilvl w:val="0"/>
+          <w:numId w:val="21"/>
+        </w:numPr>
+        <w:rPr>
+          <w:rFonts w:asciiTheme="minorHAnsi" w:hAnsiTheme="minorHAnsi"/>
+          <w:b/>
+          <w:bCs/>
+          <w:i/>
+          <w:iCs/>
+        </w:rPr>
+      </w:pPr>
+      <w:r>
+        <w:rPr>
+          <w:rFonts w:asciiTheme="minorHAnsi" w:hAnsiTheme="minorHAnsi"/>
+          <w:b/>
+          <w:bCs/>
+          <w:i/>
+          <w:iCs/>
+          <w:noProof/>
+          <w14:ligatures w14:val="standardContextual"/>
+        </w:rPr>
+        <w:drawing>
+          <wp:anchor distT="0" distB="0" distL="114300" distR="114300" simplePos="0" relativeHeight="251660288" behindDoc="0" locked="0" layoutInCell="1" allowOverlap="1" wp14:anchorId="3EA06EDF" wp14:editId="13CEDBEC">
+            <wp:simplePos x="0" y="0"/>
+            <wp:positionH relativeFrom="margin">
+              <wp:align>right</wp:align>
+            </wp:positionH>
+            <wp:positionV relativeFrom="paragraph">
+              <wp:posOffset>427990</wp:posOffset>
+            </wp:positionV>
+            <wp:extent cx="5676900" cy="2529205"/>
+            <wp:effectExtent l="0" t="0" r="0" b="4445"/>
+            <wp:wrapSquare wrapText="bothSides"/>
+            <wp:docPr id="1603794340" name="Picture 3"/>
+            <wp:cNvGraphicFramePr>
+              <a:graphicFrameLocks xmlns:a="http://schemas.openxmlformats.org/drawingml/2006/main" noChangeAspect="1"/>
+            </wp:cNvGraphicFramePr>
+            <a:graphic xmlns:a="http://schemas.openxmlformats.org/drawingml/2006/main">
+              <a:graphicData uri="http://schemas.openxmlformats.org/drawingml/2006/picture">
+                <pic:pic xmlns:pic="http://schemas.openxmlformats.org/drawingml/2006/picture">
+                  <pic:nvPicPr>
+                    <pic:cNvPr id="1603794340" name="Picture 1603794340"/>
+                    <pic:cNvPicPr/>
+                  </pic:nvPicPr>
+                  <pic:blipFill>
+                    <a:blip r:embed="rId10">
+                      <a:extLst>
+                        <a:ext uri="{28A0092B-C50C-407E-A947-70E740481C1C}">
+                          <a14:useLocalDpi xmlns:a14="http://schemas.microsoft.com/office/drawing/2010/main" val="0"/>
+                        </a:ext>
+                      </a:extLst>
+                    </a:blip>
+                    <a:stretch>
+                      <a:fillRect/>
+                    </a:stretch>
+                  </pic:blipFill>
+                  <pic:spPr>
+                    <a:xfrm>
+                      <a:off x="0" y="0"/>
+                      <a:ext cx="5676900" cy="2529205"/>
+                    </a:xfrm>
+                    <a:prstGeom prst="rect">
+                      <a:avLst/>
+                    </a:prstGeom>
+                  </pic:spPr>
+                </pic:pic>
+              </a:graphicData>
+            </a:graphic>
+            <wp14:sizeRelH relativeFrom="page">
+              <wp14:pctWidth>0</wp14:pctWidth>
+            </wp14:sizeRelH>
+            <wp14:sizeRelV relativeFrom="page">
+              <wp14:pctHeight>0</wp14:pctHeight>
+            </wp14:sizeRelV>
+          </wp:anchor>
+        </w:drawing>
+      </w:r>
+      <w:r>
+        <w:rPr>
+          <w:rFonts w:asciiTheme="minorHAnsi" w:hAnsiTheme="minorHAnsi"/>
+          <w:b/>
+          <w:bCs/>
+          <w:i/>
+          <w:iCs/>
+        </w:rPr>
+        <w:t>Na osnovu prethodna dva pitanja predložiti i konstruisati heuristiku (kompozitnu meru centralnosti) za pronalaženje najvažnijih aktera i pronaći ih.</w:t>
+      </w:r>
+    </w:p>
+    <w:p>
+      <w:pPr>
+        <w:ind w:left="720"/>
+        <w:rPr>
+          <w:rFonts w:asciiTheme="minorHAnsi" w:hAnsiTheme="minorHAnsi"/>
+        </w:rPr>
+      </w:pPr>
+      <w:r>
+        <w:rPr>
+          <w:rFonts w:asciiTheme="minorHAnsi" w:hAnsiTheme="minorHAnsi"/>
+        </w:rPr>
+        <w:t>Na grafiku prikazane su normalizovane vrednosti za sve 4 centralnosti. S obzirom da su vrednosti za centralnost po stepenu</w:t>
+      </w:r>
+      <w:r>
+        <w:rPr>
+          <w:rFonts w:asciiTheme="minorHAnsi" w:hAnsiTheme="minorHAnsi"/>
+        </w:rPr>
+        <w:t>, centralnosti i sopstvenom vektoru vrlo korelisane, trebalo bi u heuristici njih uzeti sa manjom težinom u odnosu na relacionu centralnost.</w:t>
+      </w:r>
+      <w:r>
+        <w:rPr>
+          <w:rFonts w:asciiTheme="minorHAnsi" w:hAnsiTheme="minorHAnsi"/>
+        </w:rPr>
+        <w:t xml:space="preserve"> Izabrana heuristika</w:t>
+      </w:r>
+      <w:r>
+        <w:rPr>
+          <w:rFonts w:asciiTheme="minorHAnsi" w:hAnsiTheme="minorHAnsi"/>
+        </w:rPr>
+        <w:t xml:space="preserve"> za neusmereni graf</w:t>
+      </w:r>
+      <w:r>
+        <w:rPr>
+          <w:rFonts w:asciiTheme="minorHAnsi" w:hAnsiTheme="minorHAnsi"/>
+        </w:rPr>
+        <w:t>:</w:t>
+      </w:r>
+    </w:p>
+    <w:p>
+      <w:pPr>
+        <w:ind w:left="720"/>
+        <w:jc w:val="center"/>
+        <w:rPr>
+          <w:rFonts w:asciiTheme="minorHAnsi" w:hAnsiTheme="minorHAnsi"/>
+        </w:rPr>
+      </w:pPr>
+      <m:oMathPara>
+        <m:oMath>
+          <m:r>
+            <w:rPr>
+              <w:rFonts w:ascii="Cambria Math" w:hAnsi="Cambria Math"/>
+            </w:rPr>
+            <m:t>h</m:t>
+          </m:r>
+          <m:d>
+            <m:dPr>
+              <m:ctrlPr>
+                <w:rPr>
+                  <w:rFonts w:ascii="Cambria Math" w:hAnsi="Cambria Math"/>
+                  <w:i/>
+                </w:rPr>
+              </m:ctrlPr>
+            </m:dPr>
+            <m:e>
+              <m:r>
+                <w:rPr>
+                  <w:rFonts w:ascii="Cambria Math" w:hAnsi="Cambria Math"/>
+                </w:rPr>
+                <m:t>n</m:t>
+              </m:r>
+            </m:e>
+          </m:d>
+          <m:r>
+            <w:rPr>
+              <w:rFonts w:ascii="Cambria Math" w:hAnsi="Cambria Math"/>
+            </w:rPr>
+            <m:t>=</m:t>
+          </m:r>
+          <m:f>
+            <m:fPr>
+              <m:ctrlPr>
+                <w:rPr>
+                  <w:rFonts w:ascii="Cambria Math" w:hAnsi="Cambria Math"/>
+                  <w:i/>
+                </w:rPr>
+              </m:ctrlPr>
+            </m:fPr>
+            <m:num>
+              <m:r>
+                <w:rPr>
+                  <w:rFonts w:ascii="Cambria Math" w:hAnsi="Cambria Math"/>
+                </w:rPr>
+                <m:t>1</m:t>
+              </m:r>
+            </m:num>
+            <m:den>
+              <m:r>
+                <w:rPr>
+                  <w:rFonts w:ascii="Cambria Math" w:hAnsi="Cambria Math"/>
+                </w:rPr>
+                <m:t>6</m:t>
+              </m:r>
+            </m:den>
+          </m:f>
+          <m:r>
+            <w:rPr>
+              <w:rFonts w:ascii="Cambria Math" w:hAnsi="Cambria Math"/>
+              <w:lang w:val="en-US"/>
+            </w:rPr>
+            <m:t>[</m:t>
+          </m:r>
+          <m:r>
+            <w:rPr>
+              <w:rFonts w:ascii="Cambria Math" w:hAnsi="Cambria Math"/>
+            </w:rPr>
+            <m:t>D</m:t>
+          </m:r>
+          <m:d>
+            <m:dPr>
+              <m:ctrlPr>
+                <w:rPr>
+                  <w:rFonts w:ascii="Cambria Math" w:hAnsi="Cambria Math"/>
+                  <w:i/>
+                </w:rPr>
+              </m:ctrlPr>
+            </m:dPr>
+            <m:e>
+              <m:r>
+                <w:rPr>
+                  <w:rFonts w:ascii="Cambria Math" w:hAnsi="Cambria Math"/>
+                </w:rPr>
+                <m:t>n</m:t>
+              </m:r>
+            </m:e>
+          </m:d>
+          <m:r>
+            <w:rPr>
+              <w:rFonts w:ascii="Cambria Math" w:hAnsi="Cambria Math"/>
+            </w:rPr>
+            <m:t>+C</m:t>
+          </m:r>
+          <m:d>
+            <m:dPr>
+              <m:ctrlPr>
+                <w:rPr>
+                  <w:rFonts w:ascii="Cambria Math" w:hAnsi="Cambria Math"/>
+                  <w:i/>
+                </w:rPr>
+              </m:ctrlPr>
+            </m:dPr>
+            <m:e>
+              <m:r>
+                <w:rPr>
+                  <w:rFonts w:ascii="Cambria Math" w:hAnsi="Cambria Math"/>
+                </w:rPr>
+                <m:t>n</m:t>
+              </m:r>
+            </m:e>
+          </m:d>
+          <m:r>
+            <w:rPr>
+              <w:rFonts w:ascii="Cambria Math" w:hAnsi="Cambria Math"/>
+            </w:rPr>
+            <m:t>+E</m:t>
+          </m:r>
+          <m:d>
+            <m:dPr>
+              <m:ctrlPr>
+                <w:rPr>
+                  <w:rFonts w:ascii="Cambria Math" w:hAnsi="Cambria Math"/>
+                  <w:i/>
+                </w:rPr>
+              </m:ctrlPr>
+            </m:dPr>
+            <m:e>
+              <m:r>
+                <w:rPr>
+                  <w:rFonts w:ascii="Cambria Math" w:hAnsi="Cambria Math"/>
+                </w:rPr>
+                <m:t>n</m:t>
+              </m:r>
+            </m:e>
+          </m:d>
+          <m:r>
+            <w:rPr>
+              <w:rFonts w:ascii="Cambria Math" w:hAnsi="Cambria Math"/>
+            </w:rPr>
+            <m:t>]+</m:t>
+          </m:r>
+          <m:f>
+            <m:fPr>
+              <m:ctrlPr>
+                <w:rPr>
+                  <w:rFonts w:ascii="Cambria Math" w:hAnsi="Cambria Math"/>
+                  <w:i/>
+                </w:rPr>
+              </m:ctrlPr>
+            </m:fPr>
+            <m:num>
+              <m:r>
+                <w:rPr>
+                  <w:rFonts w:ascii="Cambria Math" w:hAnsi="Cambria Math"/>
+                </w:rPr>
+                <m:t>1</m:t>
+              </m:r>
+            </m:num>
+            <m:den>
+              <m:r>
+                <w:rPr>
+                  <w:rFonts w:ascii="Cambria Math" w:hAnsi="Cambria Math"/>
+                </w:rPr>
+                <m:t>2</m:t>
+              </m:r>
+            </m:den>
+          </m:f>
+          <m:r>
+            <w:rPr>
+              <w:rFonts w:ascii="Cambria Math" w:hAnsi="Cambria Math"/>
+            </w:rPr>
+            <m:t>B(n)</m:t>
+          </m:r>
+        </m:oMath>
+      </m:oMathPara>
+    </w:p>
+    <w:p>
+      <w:pPr>
+        <w:ind w:left="720"/>
+        <w:rPr>
+          <w:rFonts w:asciiTheme="minorHAnsi" w:hAnsiTheme="minorHAnsi"/>
+        </w:rPr>
+      </w:pPr>
+      <w:r>
+        <w:rPr>
+          <w:rFonts w:asciiTheme="minorHAnsi" w:hAnsiTheme="minorHAnsi"/>
+        </w:rPr>
+        <w:t>Gde su vrednosti svake od centralnosti normalizovane na interval od 0 do 1.</w:t>
+      </w:r>
+    </w:p>
+    <w:tbl>
+      <w:tblPr>
+        <w:tblStyle w:val="TableGrid"/>
+        <w:tblW w:w="0" w:type="auto"/>
+        <w:tblInd w:w="755" w:type="dxa"/>
+        <w:tblLook w:val="04A0" w:firstRow="1" w:lastRow="0" w:firstColumn="1" w:lastColumn="0" w:noHBand="0" w:noVBand="1"/>
+      </w:tblPr>
+      <w:tblGrid>
+        <w:gridCol w:w="417"/>
+        <w:gridCol w:w="4536"/>
+      </w:tblGrid>
+      <w:tr>
+        <w:tc>
+          <w:tcPr>
+            <w:tcW w:w="417" w:type="dxa"/>
+          </w:tcPr>
+          <w:p>
+            <w:pPr>
+              <w:pStyle w:val="ListParagraph"/>
+              <w:ind w:left="0"/>
+              <w:rPr>
+                <w:rFonts w:asciiTheme="minorHAnsi" w:hAnsiTheme="minorHAnsi"/>
+              </w:rPr>
+            </w:pPr>
+          </w:p>
+        </w:tc>
+        <w:tc>
+          <w:tcPr>
+            <w:tcW w:w="4536" w:type="dxa"/>
+          </w:tcPr>
+          <w:p>
+            <w:pPr>
+              <w:pStyle w:val="ListParagraph"/>
+              <w:ind w:left="0"/>
+              <w:jc w:val="center"/>
+              <w:rPr>
+                <w:rFonts w:asciiTheme="minorHAnsi" w:hAnsiTheme="minorHAnsi"/>
+                <w:b/>
+                <w:bCs/>
+              </w:rPr>
+            </w:pPr>
+            <w:r>
+              <w:rPr>
+                <w:rFonts w:asciiTheme="minorHAnsi" w:hAnsiTheme="minorHAnsi"/>
+                <w:b/>
+                <w:bCs/>
+              </w:rPr>
+              <w:t xml:space="preserve">Centralnost po </w:t>
+            </w:r>
+            <w:r>
+              <w:rPr>
+                <w:rFonts w:asciiTheme="minorHAnsi" w:hAnsiTheme="minorHAnsi"/>
+                <w:b/>
+                <w:bCs/>
+              </w:rPr>
+              <w:t>heuristici</w:t>
+            </w:r>
+          </w:p>
+        </w:tc>
+      </w:tr>
+      <w:tr>
+        <w:tc>
+          <w:tcPr>
+            <w:tcW w:w="417" w:type="dxa"/>
+          </w:tcPr>
+          <w:p>
+            <w:pPr>
+              <w:pStyle w:val="ListParagraph"/>
+              <w:ind w:left="0"/>
+              <w:jc w:val="center"/>
+              <w:rPr>
+                <w:rFonts w:asciiTheme="minorHAnsi" w:hAnsiTheme="minorHAnsi"/>
+                <w:b/>
+                <w:bCs/>
+              </w:rPr>
+            </w:pPr>
+            <w:r>
+              <w:rPr>
+                <w:rFonts w:asciiTheme="minorHAnsi" w:hAnsiTheme="minorHAnsi"/>
+                <w:b/>
+                <w:bCs/>
+              </w:rPr>
+              <w:t>1.</w:t>
+            </w:r>
+          </w:p>
+        </w:tc>
+        <w:tc>
+          <w:tcPr>
+            <w:tcW w:w="4536" w:type="dxa"/>
+          </w:tcPr>
+          <w:p>
+            <w:pPr>
+              <w:pStyle w:val="ListParagraph"/>
+              <w:ind w:left="0"/>
+              <w:jc w:val="center"/>
+              <w:rPr>
+                <w:rFonts w:asciiTheme="minorHAnsi" w:hAnsiTheme="minorHAnsi"/>
+              </w:rPr>
+            </w:pPr>
+            <w:r>
+              <w:rPr>
+                <w:rFonts w:asciiTheme="minorHAnsi" w:hAnsiTheme="minorHAnsi"/>
+              </w:rPr>
+              <w:t>Student_030 (0.</w:t>
+            </w:r>
+            <w:r>
+              <w:rPr>
+                <w:rFonts w:asciiTheme="minorHAnsi" w:hAnsiTheme="minorHAnsi"/>
+              </w:rPr>
+              <w:t>8</w:t>
+            </w:r>
+            <w:r>
+              <w:rPr>
+                <w:rFonts w:asciiTheme="minorHAnsi" w:hAnsiTheme="minorHAnsi"/>
+              </w:rPr>
+              <w:t>5)</w:t>
+            </w:r>
+          </w:p>
+        </w:tc>
+      </w:tr>
+      <w:tr>
+        <w:tc>
+          <w:tcPr>
+            <w:tcW w:w="417" w:type="dxa"/>
+          </w:tcPr>
+          <w:p>
+            <w:pPr>
+              <w:pStyle w:val="ListParagraph"/>
+              <w:ind w:left="0"/>
+              <w:jc w:val="center"/>
+              <w:rPr>
+                <w:rFonts w:asciiTheme="minorHAnsi" w:hAnsiTheme="minorHAnsi"/>
+                <w:b/>
+                <w:bCs/>
+              </w:rPr>
+            </w:pPr>
+            <w:r>
+              <w:rPr>
+                <w:rFonts w:asciiTheme="minorHAnsi" w:hAnsiTheme="minorHAnsi"/>
+                <w:b/>
+                <w:bCs/>
+              </w:rPr>
+              <w:t>2.</w:t>
+            </w:r>
+          </w:p>
+        </w:tc>
+        <w:tc>
+          <w:tcPr>
+            <w:tcW w:w="4536" w:type="dxa"/>
+          </w:tcPr>
+          <w:p>
+            <w:pPr>
+              <w:pStyle w:val="ListParagraph"/>
+              <w:ind w:left="0"/>
+              <w:jc w:val="center"/>
+              <w:rPr>
+                <w:rFonts w:asciiTheme="minorHAnsi" w:hAnsiTheme="minorHAnsi"/>
+              </w:rPr>
+            </w:pPr>
+            <w:r>
+              <w:rPr>
+                <w:rFonts w:asciiTheme="minorHAnsi" w:hAnsiTheme="minorHAnsi"/>
+              </w:rPr>
+              <w:t>Student_0</w:t>
+            </w:r>
+            <w:r>
+              <w:rPr>
+                <w:rFonts w:asciiTheme="minorHAnsi" w:hAnsiTheme="minorHAnsi"/>
+              </w:rPr>
+              <w:t>47</w:t>
+            </w:r>
+            <w:r>
+              <w:rPr>
+                <w:rFonts w:asciiTheme="minorHAnsi" w:hAnsiTheme="minorHAnsi"/>
+              </w:rPr>
+              <w:t xml:space="preserve"> (0.</w:t>
+            </w:r>
+            <w:r>
+              <w:rPr>
+                <w:rFonts w:asciiTheme="minorHAnsi" w:hAnsiTheme="minorHAnsi"/>
+              </w:rPr>
+              <w:t>74</w:t>
+            </w:r>
+            <w:r>
+              <w:rPr>
+                <w:rFonts w:asciiTheme="minorHAnsi" w:hAnsiTheme="minorHAnsi"/>
+              </w:rPr>
+              <w:t>)</w:t>
+            </w:r>
+          </w:p>
+        </w:tc>
+      </w:tr>
+      <w:tr>
+        <w:tc>
+          <w:tcPr>
+            <w:tcW w:w="417" w:type="dxa"/>
+          </w:tcPr>
+          <w:p>
+            <w:pPr>
+              <w:pStyle w:val="ListParagraph"/>
+              <w:ind w:left="0"/>
+              <w:jc w:val="center"/>
+              <w:rPr>
+                <w:rFonts w:asciiTheme="minorHAnsi" w:hAnsiTheme="minorHAnsi"/>
+                <w:b/>
+                <w:bCs/>
+              </w:rPr>
+            </w:pPr>
+            <w:r>
+              <w:rPr>
+                <w:rFonts w:asciiTheme="minorHAnsi" w:hAnsiTheme="minorHAnsi"/>
+                <w:b/>
+                <w:bCs/>
+              </w:rPr>
+              <w:t>3.</w:t>
+            </w:r>
+          </w:p>
+        </w:tc>
+        <w:tc>
+          <w:tcPr>
+            <w:tcW w:w="4536" w:type="dxa"/>
+          </w:tcPr>
+          <w:p>
+            <w:pPr>
+              <w:pStyle w:val="ListParagraph"/>
+              <w:ind w:left="0"/>
+              <w:jc w:val="center"/>
+              <w:rPr>
+                <w:rFonts w:asciiTheme="minorHAnsi" w:hAnsiTheme="minorHAnsi"/>
+              </w:rPr>
+            </w:pPr>
+            <w:r>
+              <w:rPr>
+                <w:rFonts w:asciiTheme="minorHAnsi" w:hAnsiTheme="minorHAnsi"/>
+              </w:rPr>
+              <w:t>Student_0</w:t>
+            </w:r>
+            <w:r>
+              <w:rPr>
+                <w:rFonts w:asciiTheme="minorHAnsi" w:hAnsiTheme="minorHAnsi"/>
+              </w:rPr>
+              <w:t>06</w:t>
+            </w:r>
+            <w:r>
+              <w:rPr>
+                <w:rFonts w:asciiTheme="minorHAnsi" w:hAnsiTheme="minorHAnsi"/>
+              </w:rPr>
+              <w:t xml:space="preserve"> (0.</w:t>
+            </w:r>
+            <w:r>
+              <w:rPr>
+                <w:rFonts w:asciiTheme="minorHAnsi" w:hAnsiTheme="minorHAnsi"/>
+              </w:rPr>
+              <w:t>7</w:t>
+            </w:r>
+            <w:r>
+              <w:rPr>
+                <w:rFonts w:asciiTheme="minorHAnsi" w:hAnsiTheme="minorHAnsi"/>
+              </w:rPr>
+              <w:t>)</w:t>
+            </w:r>
+          </w:p>
+        </w:tc>
+      </w:tr>
+      <w:tr>
+        <w:tc>
+          <w:tcPr>
+            <w:tcW w:w="417" w:type="dxa"/>
+          </w:tcPr>
+          <w:p>
+            <w:pPr>
+              <w:pStyle w:val="ListParagraph"/>
+              <w:ind w:left="0"/>
+              <w:jc w:val="center"/>
+              <w:rPr>
+                <w:rFonts w:asciiTheme="minorHAnsi" w:hAnsiTheme="minorHAnsi"/>
+                <w:b/>
+                <w:bCs/>
+              </w:rPr>
+            </w:pPr>
+            <w:r>
+              <w:rPr>
+                <w:rFonts w:asciiTheme="minorHAnsi" w:hAnsiTheme="minorHAnsi"/>
+                <w:b/>
+                <w:bCs/>
+              </w:rPr>
+              <w:t>4.</w:t>
+            </w:r>
+          </w:p>
+        </w:tc>
+        <w:tc>
+          <w:tcPr>
+            <w:tcW w:w="4536" w:type="dxa"/>
+          </w:tcPr>
+          <w:p>
+            <w:pPr>
+              <w:pStyle w:val="ListParagraph"/>
+              <w:ind w:left="0"/>
+              <w:jc w:val="center"/>
+              <w:rPr>
+                <w:rFonts w:asciiTheme="minorHAnsi" w:hAnsiTheme="minorHAnsi"/>
+              </w:rPr>
+            </w:pPr>
+            <w:r>
+              <w:rPr>
+                <w:rFonts w:asciiTheme="minorHAnsi" w:hAnsiTheme="minorHAnsi"/>
+              </w:rPr>
+              <w:t>Student_00</w:t>
+            </w:r>
+            <w:r>
+              <w:rPr>
+                <w:rFonts w:asciiTheme="minorHAnsi" w:hAnsiTheme="minorHAnsi"/>
+              </w:rPr>
+              <w:t>9</w:t>
+            </w:r>
+            <w:r>
+              <w:rPr>
+                <w:rFonts w:asciiTheme="minorHAnsi" w:hAnsiTheme="minorHAnsi"/>
+              </w:rPr>
+              <w:t xml:space="preserve"> (0.</w:t>
+            </w:r>
+            <w:r>
+              <w:rPr>
+                <w:rFonts w:asciiTheme="minorHAnsi" w:hAnsiTheme="minorHAnsi"/>
+              </w:rPr>
+              <w:t>66</w:t>
+            </w:r>
+            <w:r>
+              <w:rPr>
+                <w:rFonts w:asciiTheme="minorHAnsi" w:hAnsiTheme="minorHAnsi"/>
+              </w:rPr>
+              <w:t>)</w:t>
+            </w:r>
+          </w:p>
+        </w:tc>
+      </w:tr>
+      <w:tr>
+        <w:tc>
+          <w:tcPr>
+            <w:tcW w:w="417" w:type="dxa"/>
+          </w:tcPr>
+          <w:p>
+            <w:pPr>
+              <w:pStyle w:val="ListParagraph"/>
+              <w:ind w:left="0"/>
+              <w:jc w:val="center"/>
+              <w:rPr>
+                <w:rFonts w:asciiTheme="minorHAnsi" w:hAnsiTheme="minorHAnsi"/>
+                <w:b/>
+                <w:bCs/>
+              </w:rPr>
+            </w:pPr>
+            <w:r>
+              <w:rPr>
+                <w:rFonts w:asciiTheme="minorHAnsi" w:hAnsiTheme="minorHAnsi"/>
+                <w:b/>
+                <w:bCs/>
+              </w:rPr>
+              <w:t>5.</w:t>
+            </w:r>
+          </w:p>
+        </w:tc>
+        <w:tc>
+          <w:tcPr>
+            <w:tcW w:w="4536" w:type="dxa"/>
+          </w:tcPr>
+          <w:p>
+            <w:pPr>
+              <w:pStyle w:val="ListParagraph"/>
+              <w:ind w:left="0"/>
+              <w:jc w:val="center"/>
+              <w:rPr>
+                <w:rFonts w:asciiTheme="minorHAnsi" w:hAnsiTheme="minorHAnsi"/>
+              </w:rPr>
+            </w:pPr>
+            <w:r>
+              <w:rPr>
+                <w:rFonts w:asciiTheme="minorHAnsi" w:hAnsiTheme="minorHAnsi"/>
+              </w:rPr>
+              <w:t>Student_0</w:t>
+            </w:r>
+            <w:r>
+              <w:rPr>
+                <w:rFonts w:asciiTheme="minorHAnsi" w:hAnsiTheme="minorHAnsi"/>
+              </w:rPr>
+              <w:t>03</w:t>
+            </w:r>
+            <w:r>
+              <w:rPr>
+                <w:rFonts w:asciiTheme="minorHAnsi" w:hAnsiTheme="minorHAnsi"/>
+              </w:rPr>
+              <w:t xml:space="preserve"> (0.</w:t>
+            </w:r>
+            <w:r>
+              <w:rPr>
+                <w:rFonts w:asciiTheme="minorHAnsi" w:hAnsiTheme="minorHAnsi"/>
+              </w:rPr>
+              <w:t>65</w:t>
+            </w:r>
+            <w:r>
+              <w:rPr>
+                <w:rFonts w:asciiTheme="minorHAnsi" w:hAnsiTheme="minorHAnsi"/>
+              </w:rPr>
+              <w:t>)</w:t>
+            </w:r>
+          </w:p>
+        </w:tc>
+      </w:tr>
+    </w:tbl>
+    <w:p>
+      <w:pPr>
+        <w:ind w:left="720"/>
+        <w:rPr>
+          <w:rFonts w:asciiTheme="minorHAnsi" w:hAnsiTheme="minorHAnsi"/>
+        </w:rPr>
+      </w:pPr>
+    </w:p>
+    <w:p>
+      <w:pPr>
+        <w:ind w:left="720"/>
+        <w:rPr>
+          <w:rFonts w:asciiTheme="minorHAnsi" w:hAnsiTheme="minorHAnsi"/>
+        </w:rPr>
+      </w:pPr>
+      <w:r>
+        <w:rPr>
+          <w:rFonts w:asciiTheme="minorHAnsi" w:hAnsiTheme="minorHAnsi"/>
+        </w:rPr>
+        <w:br/>
+      </w:r>
+    </w:p>
+    <w:p>
+      <w:pPr>
+        <w:pStyle w:val="ListParagraph"/>
+        <w:rPr>
+          <w:rFonts w:asciiTheme="minorHAnsi" w:hAnsiTheme="minorHAnsi"/>
+          <w:b/>
+          <w:bCs/>
+          <w:i/>
+          <w:iCs/>
+        </w:rPr>
+      </w:pPr>
+    </w:p>
+    <w:p>
+      <w:pPr>
+        <w:pStyle w:val="ListParagraph"/>
+        <w:numPr>
+          <w:ilvl w:val="0"/>
+          <w:numId w:val="21"/>
+        </w:numPr>
+        <w:rPr>
+          <w:rFonts w:asciiTheme="minorHAnsi" w:hAnsiTheme="minorHAnsi"/>
+          <w:b/>
+          <w:bCs/>
+          <w:i/>
+          <w:iCs/>
+        </w:rPr>
+      </w:pPr>
+      <w:r>
+        <w:rPr>
+          <w:rFonts w:asciiTheme="minorHAnsi" w:hAnsiTheme="minorHAnsi"/>
+          <w:b/>
+          <w:bCs/>
+          <w:i/>
+          <w:iCs/>
+        </w:rPr>
+        <w:t>Sprovesti klasterisanje Luvenskom metodom (maksimizacijom modularnosti) u alatu Gephi za tri različite vrednosti parametra rezolucije.</w:t>
+      </w:r>
+    </w:p>
+    <w:p>
+      <w:pPr>
+        <w:pStyle w:val="ListParagraph"/>
+        <w:numPr>
+          <w:ilvl w:val="0"/>
+          <w:numId w:val="21"/>
+        </w:numPr>
+        <w:rPr>
+          <w:rFonts w:asciiTheme="minorHAnsi" w:hAnsiTheme="minorHAnsi"/>
+          <w:b/>
+          <w:bCs/>
+          <w:i/>
+          <w:iCs/>
+        </w:rPr>
+      </w:pPr>
+      <w:r>
+        <w:rPr>
+          <w:rFonts w:asciiTheme="minorHAnsi" w:hAnsiTheme="minorHAnsi"/>
+          <w:b/>
+          <w:bCs/>
+          <w:i/>
+          <w:iCs/>
+        </w:rPr>
+        <w:t>Koje zajednice (komune) se mogu uočiti prilikom analize mreže, a koji akteri su ključni brokeri?</w:t>
+      </w:r>
+    </w:p>
+    <w:p>
+      <w:pPr>
+        <w:pStyle w:val="ListParagraph"/>
+        <w:numPr>
+          <w:ilvl w:val="0"/>
+          <w:numId w:val="21"/>
+        </w:numPr>
+        <w:rPr>
+          <w:rFonts w:asciiTheme="minorHAnsi" w:hAnsiTheme="minorHAnsi"/>
+          <w:b/>
+          <w:bCs/>
+          <w:i/>
+          <w:iCs/>
+        </w:rPr>
+      </w:pPr>
+      <w:r>
+        <w:rPr>
+          <w:rFonts w:asciiTheme="minorHAnsi" w:hAnsiTheme="minorHAnsi"/>
+          <w:b/>
+          <w:bCs/>
+          <w:i/>
+          <w:iCs/>
+        </w:rPr>
+        <w:t>Sprovesti sprektralnu analizu i proceniti potencijalne kandidate za broj komuna u mreži.</w:t>
+      </w:r>
+    </w:p>
+    <w:p>
+      <w:pPr>
+        <w:pStyle w:val="ListParagraph"/>
+        <w:numPr>
+          <w:ilvl w:val="0"/>
+          <w:numId w:val="21"/>
+        </w:numPr>
+        <w:rPr>
+          <w:rFonts w:asciiTheme="minorHAnsi" w:hAnsiTheme="minorHAnsi"/>
+          <w:b/>
+          <w:bCs/>
+          <w:i/>
+          <w:iCs/>
+        </w:rPr>
+      </w:pPr>
+      <w:r>
+        <w:rPr>
+          <w:rFonts w:asciiTheme="minorHAnsi" w:hAnsiTheme="minorHAnsi"/>
+          <w:b/>
+          <w:bCs/>
+          <w:i/>
+          <w:iCs/>
+        </w:rPr>
+        <w:t>Ko su akteri koji se mogu okarakterisati kao ključni brokeri (mostovi) u mreži? Šta ih čini brokerima?</w:t>
+      </w:r>
+    </w:p>
+    <w:p>
+      <w:pPr>
+        <w:pStyle w:val="ListParagraph"/>
+        <w:numPr>
+          <w:ilvl w:val="0"/>
+          <w:numId w:val="21"/>
+        </w:numPr>
+        <w:rPr>
+          <w:rFonts w:asciiTheme="minorHAnsi" w:hAnsiTheme="minorHAnsi"/>
+          <w:b/>
+          <w:bCs/>
+          <w:i/>
+          <w:iCs/>
+        </w:rPr>
+      </w:pPr>
+    </w:p>
+    <w:p/>
+    <w:p/>
+    <w:p/>
     <w:p>
       <w:pPr>
         <w:pStyle w:val="ListParagraph"/>
@@ -2716,7 +6372,7 @@
       </w:pPr>
     </w:p>
     <w:sectPr>
-      <w:footerReference w:type="default" r:id="rId8"/>
+      <w:footerReference w:type="default" r:id="rId11"/>
       <w:pgSz w:w="12240" w:h="15840"/>
       <w:pgMar w:top="1440" w:right="1440" w:bottom="1440" w:left="1440" w:header="708" w:footer="708" w:gutter="0"/>
       <w:cols w:space="708"/>
@@ -2810,6 +6466,92 @@
 <file path=word/numbering.xml><?xml version="1.0" encoding="utf-8"?>
 <w:numbering xmlns:wpc="http://schemas.microsoft.com/office/word/2010/wordprocessingCanvas" xmlns:cx="http://schemas.microsoft.com/office/drawing/2014/chartex" xmlns:cx1="http://schemas.microsoft.com/office/drawing/2015/9/8/chartex" xmlns:cx2="http://schemas.microsoft.com/office/drawing/2015/10/21/chartex" xmlns:cx3="http://schemas.microsoft.com/office/drawing/2016/5/9/chartex" xmlns:cx4="http://schemas.microsoft.com/office/drawing/2016/5/10/chartex" xmlns:cx5="http://schemas.microsoft.com/office/drawing/2016/5/11/chartex" xmlns:cx6="http://schemas.microsoft.com/office/drawing/2016/5/12/chartex" xmlns:cx7="http://schemas.microsoft.com/office/drawing/2016/5/13/chartex" xmlns:cx8="http://schemas.microsoft.com/office/drawing/2016/5/14/chartex" xmlns:mc="http://schemas.openxmlformats.org/markup-compatibility/2006" xmlns:aink="http://schemas.microsoft.com/office/drawing/2016/ink" xmlns:am3d="http://schemas.microsoft.com/office/drawing/2017/model3d" xmlns:o="urn:schemas-microsoft-com:office:office" xmlns:oel="http://schemas.microsoft.com/office/2019/extlst" xmlns:r="http://schemas.openxmlformats.org/officeDocument/2006/relationships" xmlns:m="http://schemas.openxmlformats.org/officeDocument/2006/math" xmlns:v="urn:schemas-microsoft-com:vml" xmlns:wp14="http://schemas.microsoft.com/office/word/2010/wordprocessingDrawing" xmlns:wp="http://schemas.openxmlformats.org/drawingml/2006/wordprocessingDrawing" xmlns:w10="urn:schemas-microsoft-com:office:word" xmlns:w="http://schemas.openxmlformats.org/wordprocessingml/2006/main" xmlns:w14="http://schemas.microsoft.com/office/word/2010/wordml" xmlns:w15="http://schemas.microsoft.com/office/word/2012/wordml" xmlns:w16cex="http://schemas.microsoft.com/office/word/2018/wordml/cex" xmlns:w16cid="http://schemas.microsoft.com/office/word/2016/wordml/cid" xmlns:w16="http://schemas.microsoft.com/office/word/2018/wordml" xmlns:w16du="http://schemas.microsoft.com/office/word/2023/wordml/word16du" xmlns:w16sdtdh="http://schemas.microsoft.com/office/word/2020/wordml/sdtdatahash" xmlns:w16sdtfl="http://schemas.microsoft.com/office/word/2024/wordml/sdtformatlock" xmlns:w16se="http://schemas.microsoft.com/office/word/2015/wordml/symex" xmlns:wpg="http://schemas.microsoft.com/office/word/2010/wordprocessingGroup" xmlns:wpi="http://schemas.microsoft.com/office/word/2010/wordprocessingInk" xmlns:wne="http://schemas.microsoft.com/office/word/2006/wordml" xmlns:wps="http://schemas.microsoft.com/office/word/2010/wordprocessingShape" mc:Ignorable="w14 w15 w16se w16cid w16 w16cex w16sdtdh w16sdtfl w16du wp14">
   <w:abstractNum w:abstractNumId="0" w15:restartNumberingAfterBreak="0">
+    <w:nsid w:val="03B15BD4"/>
+    <w:multiLevelType w:val="hybridMultilevel"/>
+    <w:tmpl w:val="2CF62A54"/>
+    <w:lvl w:ilvl="0" w:tplc="0809000F">
+      <w:start w:val="1"/>
+      <w:numFmt w:val="decimal"/>
+      <w:lvlText w:val="%1."/>
+      <w:lvlJc w:val="left"/>
+      <w:pPr>
+        <w:ind w:left="720" w:hanging="360"/>
+      </w:pPr>
+    </w:lvl>
+    <w:lvl w:ilvl="1" w:tplc="08090019" w:tentative="1">
+      <w:start w:val="1"/>
+      <w:numFmt w:val="lowerLetter"/>
+      <w:lvlText w:val="%2."/>
+      <w:lvlJc w:val="left"/>
+      <w:pPr>
+        <w:ind w:left="1440" w:hanging="360"/>
+      </w:pPr>
+    </w:lvl>
+    <w:lvl w:ilvl="2" w:tplc="0809001B" w:tentative="1">
+      <w:start w:val="1"/>
+      <w:numFmt w:val="lowerRoman"/>
+      <w:lvlText w:val="%3."/>
+      <w:lvlJc w:val="right"/>
+      <w:pPr>
+        <w:ind w:left="2160" w:hanging="180"/>
+      </w:pPr>
+    </w:lvl>
+    <w:lvl w:ilvl="3" w:tplc="0809000F" w:tentative="1">
+      <w:start w:val="1"/>
+      <w:numFmt w:val="decimal"/>
+      <w:lvlText w:val="%4."/>
+      <w:lvlJc w:val="left"/>
+      <w:pPr>
+        <w:ind w:left="2880" w:hanging="360"/>
+      </w:pPr>
+    </w:lvl>
+    <w:lvl w:ilvl="4" w:tplc="08090019" w:tentative="1">
+      <w:start w:val="1"/>
+      <w:numFmt w:val="lowerLetter"/>
+      <w:lvlText w:val="%5."/>
+      <w:lvlJc w:val="left"/>
+      <w:pPr>
+        <w:ind w:left="3600" w:hanging="360"/>
+      </w:pPr>
+    </w:lvl>
+    <w:lvl w:ilvl="5" w:tplc="0809001B" w:tentative="1">
+      <w:start w:val="1"/>
+      <w:numFmt w:val="lowerRoman"/>
+      <w:lvlText w:val="%6."/>
+      <w:lvlJc w:val="right"/>
+      <w:pPr>
+        <w:ind w:left="4320" w:hanging="180"/>
+      </w:pPr>
+    </w:lvl>
+    <w:lvl w:ilvl="6" w:tplc="0809000F" w:tentative="1">
+      <w:start w:val="1"/>
+      <w:numFmt w:val="decimal"/>
+      <w:lvlText w:val="%7."/>
+      <w:lvlJc w:val="left"/>
+      <w:pPr>
+        <w:ind w:left="5040" w:hanging="360"/>
+      </w:pPr>
+    </w:lvl>
+    <w:lvl w:ilvl="7" w:tplc="08090019" w:tentative="1">
+      <w:start w:val="1"/>
+      <w:numFmt w:val="lowerLetter"/>
+      <w:lvlText w:val="%8."/>
+      <w:lvlJc w:val="left"/>
+      <w:pPr>
+        <w:ind w:left="5760" w:hanging="360"/>
+      </w:pPr>
+    </w:lvl>
+    <w:lvl w:ilvl="8" w:tplc="0809001B" w:tentative="1">
+      <w:start w:val="1"/>
+      <w:numFmt w:val="lowerRoman"/>
+      <w:lvlText w:val="%9."/>
+      <w:lvlJc w:val="right"/>
+      <w:pPr>
+        <w:ind w:left="6480" w:hanging="180"/>
+      </w:pPr>
+    </w:lvl>
+  </w:abstractNum>
+  <w:abstractNum w:abstractNumId="1" w15:restartNumberingAfterBreak="0">
     <w:nsid w:val="0CD61C5C"/>
     <w:multiLevelType w:val="multilevel"/>
     <w:tmpl w:val="DBC6DE26"/>
@@ -2930,7 +6672,7 @@
       </w:rPr>
     </w:lvl>
   </w:abstractNum>
-  <w:abstractNum w:abstractNumId="1" w15:restartNumberingAfterBreak="0">
+  <w:abstractNum w:abstractNumId="2" w15:restartNumberingAfterBreak="0">
     <w:nsid w:val="15440A72"/>
     <w:multiLevelType w:val="hybridMultilevel"/>
     <w:tmpl w:val="89749236"/>
@@ -3019,7 +6761,7 @@
       </w:pPr>
     </w:lvl>
   </w:abstractNum>
-  <w:abstractNum w:abstractNumId="2" w15:restartNumberingAfterBreak="0">
+  <w:abstractNum w:abstractNumId="3" w15:restartNumberingAfterBreak="0">
     <w:nsid w:val="1A4460FF"/>
     <w:multiLevelType w:val="hybridMultilevel"/>
     <w:tmpl w:val="FF700EF8"/>
@@ -3108,7 +6850,7 @@
       </w:pPr>
     </w:lvl>
   </w:abstractNum>
-  <w:abstractNum w:abstractNumId="3" w15:restartNumberingAfterBreak="0">
+  <w:abstractNum w:abstractNumId="4" w15:restartNumberingAfterBreak="0">
     <w:nsid w:val="2205495F"/>
     <w:multiLevelType w:val="multilevel"/>
     <w:tmpl w:val="1CDA2E7A"/>
@@ -3221,7 +6963,7 @@
       </w:rPr>
     </w:lvl>
   </w:abstractNum>
-  <w:abstractNum w:abstractNumId="4" w15:restartNumberingAfterBreak="0">
+  <w:abstractNum w:abstractNumId="5" w15:restartNumberingAfterBreak="0">
     <w:nsid w:val="250C754E"/>
     <w:multiLevelType w:val="hybridMultilevel"/>
     <w:tmpl w:val="D524660C"/>
@@ -3310,7 +7052,93 @@
       </w:pPr>
     </w:lvl>
   </w:abstractNum>
-  <w:abstractNum w:abstractNumId="5" w15:restartNumberingAfterBreak="0">
+  <w:abstractNum w:abstractNumId="6" w15:restartNumberingAfterBreak="0">
+    <w:nsid w:val="25875DB4"/>
+    <w:multiLevelType w:val="hybridMultilevel"/>
+    <w:tmpl w:val="02EA4892"/>
+    <w:lvl w:ilvl="0" w:tplc="0809000F">
+      <w:start w:val="1"/>
+      <w:numFmt w:val="decimal"/>
+      <w:lvlText w:val="%1."/>
+      <w:lvlJc w:val="left"/>
+      <w:pPr>
+        <w:ind w:left="720" w:hanging="360"/>
+      </w:pPr>
+    </w:lvl>
+    <w:lvl w:ilvl="1" w:tplc="08090019" w:tentative="1">
+      <w:start w:val="1"/>
+      <w:numFmt w:val="lowerLetter"/>
+      <w:lvlText w:val="%2."/>
+      <w:lvlJc w:val="left"/>
+      <w:pPr>
+        <w:ind w:left="1440" w:hanging="360"/>
+      </w:pPr>
+    </w:lvl>
+    <w:lvl w:ilvl="2" w:tplc="0809001B" w:tentative="1">
+      <w:start w:val="1"/>
+      <w:numFmt w:val="lowerRoman"/>
+      <w:lvlText w:val="%3."/>
+      <w:lvlJc w:val="right"/>
+      <w:pPr>
+        <w:ind w:left="2160" w:hanging="180"/>
+      </w:pPr>
+    </w:lvl>
+    <w:lvl w:ilvl="3" w:tplc="0809000F" w:tentative="1">
+      <w:start w:val="1"/>
+      <w:numFmt w:val="decimal"/>
+      <w:lvlText w:val="%4."/>
+      <w:lvlJc w:val="left"/>
+      <w:pPr>
+        <w:ind w:left="2880" w:hanging="360"/>
+      </w:pPr>
+    </w:lvl>
+    <w:lvl w:ilvl="4" w:tplc="08090019" w:tentative="1">
+      <w:start w:val="1"/>
+      <w:numFmt w:val="lowerLetter"/>
+      <w:lvlText w:val="%5."/>
+      <w:lvlJc w:val="left"/>
+      <w:pPr>
+        <w:ind w:left="3600" w:hanging="360"/>
+      </w:pPr>
+    </w:lvl>
+    <w:lvl w:ilvl="5" w:tplc="0809001B" w:tentative="1">
+      <w:start w:val="1"/>
+      <w:numFmt w:val="lowerRoman"/>
+      <w:lvlText w:val="%6."/>
+      <w:lvlJc w:val="right"/>
+      <w:pPr>
+        <w:ind w:left="4320" w:hanging="180"/>
+      </w:pPr>
+    </w:lvl>
+    <w:lvl w:ilvl="6" w:tplc="0809000F" w:tentative="1">
+      <w:start w:val="1"/>
+      <w:numFmt w:val="decimal"/>
+      <w:lvlText w:val="%7."/>
+      <w:lvlJc w:val="left"/>
+      <w:pPr>
+        <w:ind w:left="5040" w:hanging="360"/>
+      </w:pPr>
+    </w:lvl>
+    <w:lvl w:ilvl="7" w:tplc="08090019" w:tentative="1">
+      <w:start w:val="1"/>
+      <w:numFmt w:val="lowerLetter"/>
+      <w:lvlText w:val="%8."/>
+      <w:lvlJc w:val="left"/>
+      <w:pPr>
+        <w:ind w:left="5760" w:hanging="360"/>
+      </w:pPr>
+    </w:lvl>
+    <w:lvl w:ilvl="8" w:tplc="0809001B" w:tentative="1">
+      <w:start w:val="1"/>
+      <w:numFmt w:val="lowerRoman"/>
+      <w:lvlText w:val="%9."/>
+      <w:lvlJc w:val="right"/>
+      <w:pPr>
+        <w:ind w:left="6480" w:hanging="180"/>
+      </w:pPr>
+    </w:lvl>
+  </w:abstractNum>
+  <w:abstractNum w:abstractNumId="7" w15:restartNumberingAfterBreak="0">
     <w:nsid w:val="288363FE"/>
     <w:multiLevelType w:val="hybridMultilevel"/>
     <w:tmpl w:val="72D01D9A"/>
@@ -3399,7 +7227,7 @@
       </w:pPr>
     </w:lvl>
   </w:abstractNum>
-  <w:abstractNum w:abstractNumId="6" w15:restartNumberingAfterBreak="0">
+  <w:abstractNum w:abstractNumId="8" w15:restartNumberingAfterBreak="0">
     <w:nsid w:val="36E95839"/>
     <w:multiLevelType w:val="multilevel"/>
     <w:tmpl w:val="B1DA7A60"/>
@@ -3512,7 +7340,7 @@
       </w:rPr>
     </w:lvl>
   </w:abstractNum>
-  <w:abstractNum w:abstractNumId="7" w15:restartNumberingAfterBreak="0">
+  <w:abstractNum w:abstractNumId="9" w15:restartNumberingAfterBreak="0">
     <w:nsid w:val="4B763ECC"/>
     <w:multiLevelType w:val="hybridMultilevel"/>
     <w:tmpl w:val="6D7A5188"/>
@@ -3601,7 +7429,7 @@
       </w:pPr>
     </w:lvl>
   </w:abstractNum>
-  <w:abstractNum w:abstractNumId="8" w15:restartNumberingAfterBreak="0">
+  <w:abstractNum w:abstractNumId="10" w15:restartNumberingAfterBreak="0">
     <w:nsid w:val="5AAA67CA"/>
     <w:multiLevelType w:val="hybridMultilevel"/>
     <w:tmpl w:val="AA90D2FE"/>
@@ -3690,7 +7518,7 @@
       </w:pPr>
     </w:lvl>
   </w:abstractNum>
-  <w:abstractNum w:abstractNumId="9" w15:restartNumberingAfterBreak="0">
+  <w:abstractNum w:abstractNumId="11" w15:restartNumberingAfterBreak="0">
     <w:nsid w:val="666320AE"/>
     <w:multiLevelType w:val="hybridMultilevel"/>
     <w:tmpl w:val="BA749E0C"/>
@@ -3779,7 +7607,7 @@
       </w:pPr>
     </w:lvl>
   </w:abstractNum>
-  <w:abstractNum w:abstractNumId="10" w15:restartNumberingAfterBreak="0">
+  <w:abstractNum w:abstractNumId="12" w15:restartNumberingAfterBreak="0">
     <w:nsid w:val="68F07A08"/>
     <w:multiLevelType w:val="hybridMultilevel"/>
     <w:tmpl w:val="9BBC0274"/>
@@ -3868,7 +7696,93 @@
       </w:pPr>
     </w:lvl>
   </w:abstractNum>
-  <w:abstractNum w:abstractNumId="11" w15:restartNumberingAfterBreak="0">
+  <w:abstractNum w:abstractNumId="13" w15:restartNumberingAfterBreak="0">
+    <w:nsid w:val="6F5E3912"/>
+    <w:multiLevelType w:val="hybridMultilevel"/>
+    <w:tmpl w:val="53C05C50"/>
+    <w:lvl w:ilvl="0" w:tplc="0809000F">
+      <w:start w:val="1"/>
+      <w:numFmt w:val="decimal"/>
+      <w:lvlText w:val="%1."/>
+      <w:lvlJc w:val="left"/>
+      <w:pPr>
+        <w:ind w:left="720" w:hanging="360"/>
+      </w:pPr>
+    </w:lvl>
+    <w:lvl w:ilvl="1" w:tplc="08090019" w:tentative="1">
+      <w:start w:val="1"/>
+      <w:numFmt w:val="lowerLetter"/>
+      <w:lvlText w:val="%2."/>
+      <w:lvlJc w:val="left"/>
+      <w:pPr>
+        <w:ind w:left="1440" w:hanging="360"/>
+      </w:pPr>
+    </w:lvl>
+    <w:lvl w:ilvl="2" w:tplc="0809001B" w:tentative="1">
+      <w:start w:val="1"/>
+      <w:numFmt w:val="lowerRoman"/>
+      <w:lvlText w:val="%3."/>
+      <w:lvlJc w:val="right"/>
+      <w:pPr>
+        <w:ind w:left="2160" w:hanging="180"/>
+      </w:pPr>
+    </w:lvl>
+    <w:lvl w:ilvl="3" w:tplc="0809000F" w:tentative="1">
+      <w:start w:val="1"/>
+      <w:numFmt w:val="decimal"/>
+      <w:lvlText w:val="%4."/>
+      <w:lvlJc w:val="left"/>
+      <w:pPr>
+        <w:ind w:left="2880" w:hanging="360"/>
+      </w:pPr>
+    </w:lvl>
+    <w:lvl w:ilvl="4" w:tplc="08090019" w:tentative="1">
+      <w:start w:val="1"/>
+      <w:numFmt w:val="lowerLetter"/>
+      <w:lvlText w:val="%5."/>
+      <w:lvlJc w:val="left"/>
+      <w:pPr>
+        <w:ind w:left="3600" w:hanging="360"/>
+      </w:pPr>
+    </w:lvl>
+    <w:lvl w:ilvl="5" w:tplc="0809001B" w:tentative="1">
+      <w:start w:val="1"/>
+      <w:numFmt w:val="lowerRoman"/>
+      <w:lvlText w:val="%6."/>
+      <w:lvlJc w:val="right"/>
+      <w:pPr>
+        <w:ind w:left="4320" w:hanging="180"/>
+      </w:pPr>
+    </w:lvl>
+    <w:lvl w:ilvl="6" w:tplc="0809000F" w:tentative="1">
+      <w:start w:val="1"/>
+      <w:numFmt w:val="decimal"/>
+      <w:lvlText w:val="%7."/>
+      <w:lvlJc w:val="left"/>
+      <w:pPr>
+        <w:ind w:left="5040" w:hanging="360"/>
+      </w:pPr>
+    </w:lvl>
+    <w:lvl w:ilvl="7" w:tplc="08090019" w:tentative="1">
+      <w:start w:val="1"/>
+      <w:numFmt w:val="lowerLetter"/>
+      <w:lvlText w:val="%8."/>
+      <w:lvlJc w:val="left"/>
+      <w:pPr>
+        <w:ind w:left="5760" w:hanging="360"/>
+      </w:pPr>
+    </w:lvl>
+    <w:lvl w:ilvl="8" w:tplc="0809001B" w:tentative="1">
+      <w:start w:val="1"/>
+      <w:numFmt w:val="lowerRoman"/>
+      <w:lvlText w:val="%9."/>
+      <w:lvlJc w:val="right"/>
+      <w:pPr>
+        <w:ind w:left="6480" w:hanging="180"/>
+      </w:pPr>
+    </w:lvl>
+  </w:abstractNum>
+  <w:abstractNum w:abstractNumId="14" w15:restartNumberingAfterBreak="0">
     <w:nsid w:val="71227D71"/>
     <w:multiLevelType w:val="hybridMultilevel"/>
     <w:tmpl w:val="42ECD75E"/>
@@ -3959,7 +7873,93 @@
       </w:pPr>
     </w:lvl>
   </w:abstractNum>
-  <w:abstractNum w:abstractNumId="12" w15:restartNumberingAfterBreak="0">
+  <w:abstractNum w:abstractNumId="15" w15:restartNumberingAfterBreak="0">
+    <w:nsid w:val="71A935AB"/>
+    <w:multiLevelType w:val="hybridMultilevel"/>
+    <w:tmpl w:val="64466580"/>
+    <w:lvl w:ilvl="0" w:tplc="0809000F">
+      <w:start w:val="1"/>
+      <w:numFmt w:val="decimal"/>
+      <w:lvlText w:val="%1."/>
+      <w:lvlJc w:val="left"/>
+      <w:pPr>
+        <w:ind w:left="720" w:hanging="360"/>
+      </w:pPr>
+    </w:lvl>
+    <w:lvl w:ilvl="1" w:tplc="08090019" w:tentative="1">
+      <w:start w:val="1"/>
+      <w:numFmt w:val="lowerLetter"/>
+      <w:lvlText w:val="%2."/>
+      <w:lvlJc w:val="left"/>
+      <w:pPr>
+        <w:ind w:left="1440" w:hanging="360"/>
+      </w:pPr>
+    </w:lvl>
+    <w:lvl w:ilvl="2" w:tplc="0809001B" w:tentative="1">
+      <w:start w:val="1"/>
+      <w:numFmt w:val="lowerRoman"/>
+      <w:lvlText w:val="%3."/>
+      <w:lvlJc w:val="right"/>
+      <w:pPr>
+        <w:ind w:left="2160" w:hanging="180"/>
+      </w:pPr>
+    </w:lvl>
+    <w:lvl w:ilvl="3" w:tplc="0809000F" w:tentative="1">
+      <w:start w:val="1"/>
+      <w:numFmt w:val="decimal"/>
+      <w:lvlText w:val="%4."/>
+      <w:lvlJc w:val="left"/>
+      <w:pPr>
+        <w:ind w:left="2880" w:hanging="360"/>
+      </w:pPr>
+    </w:lvl>
+    <w:lvl w:ilvl="4" w:tplc="08090019" w:tentative="1">
+      <w:start w:val="1"/>
+      <w:numFmt w:val="lowerLetter"/>
+      <w:lvlText w:val="%5."/>
+      <w:lvlJc w:val="left"/>
+      <w:pPr>
+        <w:ind w:left="3600" w:hanging="360"/>
+      </w:pPr>
+    </w:lvl>
+    <w:lvl w:ilvl="5" w:tplc="0809001B" w:tentative="1">
+      <w:start w:val="1"/>
+      <w:numFmt w:val="lowerRoman"/>
+      <w:lvlText w:val="%6."/>
+      <w:lvlJc w:val="right"/>
+      <w:pPr>
+        <w:ind w:left="4320" w:hanging="180"/>
+      </w:pPr>
+    </w:lvl>
+    <w:lvl w:ilvl="6" w:tplc="0809000F" w:tentative="1">
+      <w:start w:val="1"/>
+      <w:numFmt w:val="decimal"/>
+      <w:lvlText w:val="%7."/>
+      <w:lvlJc w:val="left"/>
+      <w:pPr>
+        <w:ind w:left="5040" w:hanging="360"/>
+      </w:pPr>
+    </w:lvl>
+    <w:lvl w:ilvl="7" w:tplc="08090019" w:tentative="1">
+      <w:start w:val="1"/>
+      <w:numFmt w:val="lowerLetter"/>
+      <w:lvlText w:val="%8."/>
+      <w:lvlJc w:val="left"/>
+      <w:pPr>
+        <w:ind w:left="5760" w:hanging="360"/>
+      </w:pPr>
+    </w:lvl>
+    <w:lvl w:ilvl="8" w:tplc="0809001B" w:tentative="1">
+      <w:start w:val="1"/>
+      <w:numFmt w:val="lowerRoman"/>
+      <w:lvlText w:val="%9."/>
+      <w:lvlJc w:val="right"/>
+      <w:pPr>
+        <w:ind w:left="6480" w:hanging="180"/>
+      </w:pPr>
+    </w:lvl>
+  </w:abstractNum>
+  <w:abstractNum w:abstractNumId="16" w15:restartNumberingAfterBreak="0">
     <w:nsid w:val="75255EBB"/>
     <w:multiLevelType w:val="hybridMultilevel"/>
     <w:tmpl w:val="2F647F8A"/>
@@ -4048,7 +8048,7 @@
       </w:pPr>
     </w:lvl>
   </w:abstractNum>
-  <w:abstractNum w:abstractNumId="13" w15:restartNumberingAfterBreak="0">
+  <w:abstractNum w:abstractNumId="17" w15:restartNumberingAfterBreak="0">
     <w:nsid w:val="768B0280"/>
     <w:multiLevelType w:val="multilevel"/>
     <w:tmpl w:val="471EBAE8"/>
@@ -4161,7 +8161,93 @@
       </w:rPr>
     </w:lvl>
   </w:abstractNum>
-  <w:abstractNum w:abstractNumId="14" w15:restartNumberingAfterBreak="0">
+  <w:abstractNum w:abstractNumId="18" w15:restartNumberingAfterBreak="0">
+    <w:nsid w:val="78121466"/>
+    <w:multiLevelType w:val="hybridMultilevel"/>
+    <w:tmpl w:val="739201E0"/>
+    <w:lvl w:ilvl="0" w:tplc="0809000F">
+      <w:start w:val="1"/>
+      <w:numFmt w:val="decimal"/>
+      <w:lvlText w:val="%1."/>
+      <w:lvlJc w:val="left"/>
+      <w:pPr>
+        <w:ind w:left="720" w:hanging="360"/>
+      </w:pPr>
+    </w:lvl>
+    <w:lvl w:ilvl="1" w:tplc="08090019" w:tentative="1">
+      <w:start w:val="1"/>
+      <w:numFmt w:val="lowerLetter"/>
+      <w:lvlText w:val="%2."/>
+      <w:lvlJc w:val="left"/>
+      <w:pPr>
+        <w:ind w:left="1440" w:hanging="360"/>
+      </w:pPr>
+    </w:lvl>
+    <w:lvl w:ilvl="2" w:tplc="0809001B" w:tentative="1">
+      <w:start w:val="1"/>
+      <w:numFmt w:val="lowerRoman"/>
+      <w:lvlText w:val="%3."/>
+      <w:lvlJc w:val="right"/>
+      <w:pPr>
+        <w:ind w:left="2160" w:hanging="180"/>
+      </w:pPr>
+    </w:lvl>
+    <w:lvl w:ilvl="3" w:tplc="0809000F" w:tentative="1">
+      <w:start w:val="1"/>
+      <w:numFmt w:val="decimal"/>
+      <w:lvlText w:val="%4."/>
+      <w:lvlJc w:val="left"/>
+      <w:pPr>
+        <w:ind w:left="2880" w:hanging="360"/>
+      </w:pPr>
+    </w:lvl>
+    <w:lvl w:ilvl="4" w:tplc="08090019" w:tentative="1">
+      <w:start w:val="1"/>
+      <w:numFmt w:val="lowerLetter"/>
+      <w:lvlText w:val="%5."/>
+      <w:lvlJc w:val="left"/>
+      <w:pPr>
+        <w:ind w:left="3600" w:hanging="360"/>
+      </w:pPr>
+    </w:lvl>
+    <w:lvl w:ilvl="5" w:tplc="0809001B" w:tentative="1">
+      <w:start w:val="1"/>
+      <w:numFmt w:val="lowerRoman"/>
+      <w:lvlText w:val="%6."/>
+      <w:lvlJc w:val="right"/>
+      <w:pPr>
+        <w:ind w:left="4320" w:hanging="180"/>
+      </w:pPr>
+    </w:lvl>
+    <w:lvl w:ilvl="6" w:tplc="0809000F" w:tentative="1">
+      <w:start w:val="1"/>
+      <w:numFmt w:val="decimal"/>
+      <w:lvlText w:val="%7."/>
+      <w:lvlJc w:val="left"/>
+      <w:pPr>
+        <w:ind w:left="5040" w:hanging="360"/>
+      </w:pPr>
+    </w:lvl>
+    <w:lvl w:ilvl="7" w:tplc="08090019" w:tentative="1">
+      <w:start w:val="1"/>
+      <w:numFmt w:val="lowerLetter"/>
+      <w:lvlText w:val="%8."/>
+      <w:lvlJc w:val="left"/>
+      <w:pPr>
+        <w:ind w:left="5760" w:hanging="360"/>
+      </w:pPr>
+    </w:lvl>
+    <w:lvl w:ilvl="8" w:tplc="0809001B" w:tentative="1">
+      <w:start w:val="1"/>
+      <w:numFmt w:val="lowerRoman"/>
+      <w:lvlText w:val="%9."/>
+      <w:lvlJc w:val="right"/>
+      <w:pPr>
+        <w:ind w:left="6480" w:hanging="180"/>
+      </w:pPr>
+    </w:lvl>
+  </w:abstractNum>
+  <w:abstractNum w:abstractNumId="19" w15:restartNumberingAfterBreak="0">
     <w:nsid w:val="793112B6"/>
     <w:multiLevelType w:val="hybridMultilevel"/>
     <w:tmpl w:val="C3424254"/>
@@ -4250,7 +8336,7 @@
       </w:pPr>
     </w:lvl>
   </w:abstractNum>
-  <w:abstractNum w:abstractNumId="15" w15:restartNumberingAfterBreak="0">
+  <w:abstractNum w:abstractNumId="20" w15:restartNumberingAfterBreak="0">
     <w:nsid w:val="7CF4604B"/>
     <w:multiLevelType w:val="hybridMultilevel"/>
     <w:tmpl w:val="290E6412"/>
@@ -4340,52 +8426,67 @@
     </w:lvl>
   </w:abstractNum>
   <w:num w:numId="1" w16cid:durableId="141850893">
+    <w:abstractNumId w:val="20"/>
+  </w:num>
+  <w:num w:numId="2" w16cid:durableId="1757706384">
+    <w:abstractNumId w:val="19"/>
+  </w:num>
+  <w:num w:numId="3" w16cid:durableId="1726754736">
+    <w:abstractNumId w:val="9"/>
+  </w:num>
+  <w:num w:numId="4" w16cid:durableId="333413532">
+    <w:abstractNumId w:val="1"/>
+  </w:num>
+  <w:num w:numId="5" w16cid:durableId="35083894">
+    <w:abstractNumId w:val="10"/>
+  </w:num>
+  <w:num w:numId="6" w16cid:durableId="1064721595">
+    <w:abstractNumId w:val="11"/>
+  </w:num>
+  <w:num w:numId="7" w16cid:durableId="1809587520">
+    <w:abstractNumId w:val="17"/>
+  </w:num>
+  <w:num w:numId="8" w16cid:durableId="708723770">
+    <w:abstractNumId w:val="8"/>
+  </w:num>
+  <w:num w:numId="9" w16cid:durableId="643436844">
+    <w:abstractNumId w:val="7"/>
+  </w:num>
+  <w:num w:numId="10" w16cid:durableId="1937401441">
+    <w:abstractNumId w:val="16"/>
+  </w:num>
+  <w:num w:numId="11" w16cid:durableId="872617102">
+    <w:abstractNumId w:val="12"/>
+  </w:num>
+  <w:num w:numId="12" w16cid:durableId="1952933771">
+    <w:abstractNumId w:val="3"/>
+  </w:num>
+  <w:num w:numId="13" w16cid:durableId="517350371">
+    <w:abstractNumId w:val="5"/>
+  </w:num>
+  <w:num w:numId="14" w16cid:durableId="1525511247">
+    <w:abstractNumId w:val="2"/>
+  </w:num>
+  <w:num w:numId="15" w16cid:durableId="905411106">
+    <w:abstractNumId w:val="4"/>
+  </w:num>
+  <w:num w:numId="16" w16cid:durableId="467431573">
+    <w:abstractNumId w:val="14"/>
+  </w:num>
+  <w:num w:numId="17" w16cid:durableId="1147628961">
+    <w:abstractNumId w:val="0"/>
+  </w:num>
+  <w:num w:numId="18" w16cid:durableId="325134237">
+    <w:abstractNumId w:val="13"/>
+  </w:num>
+  <w:num w:numId="19" w16cid:durableId="1136295636">
     <w:abstractNumId w:val="15"/>
   </w:num>
-  <w:num w:numId="2" w16cid:durableId="1757706384">
-    <w:abstractNumId w:val="14"/>
-  </w:num>
-  <w:num w:numId="3" w16cid:durableId="1726754736">
-    <w:abstractNumId w:val="7"/>
-  </w:num>
-  <w:num w:numId="4" w16cid:durableId="333413532">
-    <w:abstractNumId w:val="0"/>
-  </w:num>
-  <w:num w:numId="5" w16cid:durableId="35083894">
-    <w:abstractNumId w:val="8"/>
-  </w:num>
-  <w:num w:numId="6" w16cid:durableId="1064721595">
-    <w:abstractNumId w:val="9"/>
-  </w:num>
-  <w:num w:numId="7" w16cid:durableId="1809587520">
-    <w:abstractNumId w:val="13"/>
-  </w:num>
-  <w:num w:numId="8" w16cid:durableId="708723770">
+  <w:num w:numId="20" w16cid:durableId="383413452">
     <w:abstractNumId w:val="6"/>
   </w:num>
-  <w:num w:numId="9" w16cid:durableId="643436844">
-    <w:abstractNumId w:val="5"/>
-  </w:num>
-  <w:num w:numId="10" w16cid:durableId="1937401441">
-    <w:abstractNumId w:val="12"/>
-  </w:num>
-  <w:num w:numId="11" w16cid:durableId="872617102">
-    <w:abstractNumId w:val="10"/>
-  </w:num>
-  <w:num w:numId="12" w16cid:durableId="1952933771">
-    <w:abstractNumId w:val="2"/>
-  </w:num>
-  <w:num w:numId="13" w16cid:durableId="517350371">
-    <w:abstractNumId w:val="4"/>
-  </w:num>
-  <w:num w:numId="14" w16cid:durableId="1525511247">
-    <w:abstractNumId w:val="1"/>
-  </w:num>
-  <w:num w:numId="15" w16cid:durableId="905411106">
-    <w:abstractNumId w:val="3"/>
-  </w:num>
-  <w:num w:numId="16" w16cid:durableId="467431573">
-    <w:abstractNumId w:val="11"/>
+  <w:num w:numId="21" w16cid:durableId="361639885">
+    <w:abstractNumId w:val="18"/>
   </w:num>
 </w:numbering>
 </file>
@@ -5000,7 +9101,6 @@
   <w:style w:type="character" w:default="1" w:styleId="DefaultParagraphFont">
     <w:name w:val="Default Paragraph Font"/>
     <w:uiPriority w:val="1"/>
-    <w:semiHidden/>
     <w:unhideWhenUsed/>
   </w:style>
   <w:style w:type="table" w:default="1" w:styleId="TableNormal">
@@ -5560,6 +9660,35 @@
       <w:ind w:left="240"/>
     </w:pPr>
   </w:style>
+  <w:style w:type="character" w:styleId="PlaceholderText">
+    <w:name w:val="Placeholder Text"/>
+    <w:basedOn w:val="DefaultParagraphFont"/>
+    <w:uiPriority w:val="99"/>
+    <w:semiHidden/>
+    <w:rsid w:val="00274F42"/>
+    <w:rPr>
+      <w:color w:val="666666"/>
+    </w:rPr>
+  </w:style>
+  <w:style w:type="table" w:styleId="TableGridLight">
+    <w:name w:val="Grid Table Light"/>
+    <w:basedOn w:val="TableNormal"/>
+    <w:uiPriority w:val="40"/>
+    <w:rsid w:val="009E6997"/>
+    <w:pPr>
+      <w:spacing w:after="0" w:line="240" w:lineRule="auto"/>
+    </w:pPr>
+    <w:tblPr>
+      <w:tblBorders>
+        <w:top w:val="single" w:sz="4" w:space="0" w:color="BFBFBF" w:themeColor="background1" w:themeShade="BF"/>
+        <w:left w:val="single" w:sz="4" w:space="0" w:color="BFBFBF" w:themeColor="background1" w:themeShade="BF"/>
+        <w:bottom w:val="single" w:sz="4" w:space="0" w:color="BFBFBF" w:themeColor="background1" w:themeShade="BF"/>
+        <w:right w:val="single" w:sz="4" w:space="0" w:color="BFBFBF" w:themeColor="background1" w:themeShade="BF"/>
+        <w:insideH w:val="single" w:sz="4" w:space="0" w:color="BFBFBF" w:themeColor="background1" w:themeShade="BF"/>
+        <w:insideV w:val="single" w:sz="4" w:space="0" w:color="BFBFBF" w:themeColor="background1" w:themeShade="BF"/>
+      </w:tblBorders>
+    </w:tblPr>
+  </w:style>
 </w:styles>
 </file>
 

</xml_diff>

<commit_message>
First 8 question for DZNet1
First 8 question for DZNet1 answered and code following those questions written
</commit_message>
<xml_diff>
--- a/report.docx
+++ b/report.docx
@@ -529,11 +529,10 @@
           <w:r>
             <w:fldChar w:fldCharType="separate"/>
           </w:r>
-          <w:hyperlink w:anchor="_Toc220420947" w:history="1">
+          <w:hyperlink w:anchor="_Toc220689041" w:history="1">
             <w:r>
               <w:rPr>
                 <w:rStyle w:val="Hyperlink"/>
-                <w:rFonts w:asciiTheme="minorHAnsi" w:hAnsiTheme="minorHAnsi"/>
               </w:rPr>
               <w:t>1</w:t>
             </w:r>
@@ -548,54 +547,46 @@
             <w:r>
               <w:rPr>
                 <w:rStyle w:val="Hyperlink"/>
-                <w:rFonts w:asciiTheme="minorHAnsi" w:hAnsiTheme="minorHAnsi"/>
               </w:rPr>
               <w:t>Analiza mreže DZ1Net</w:t>
             </w:r>
             <w:r>
               <w:rPr>
-                <w:rFonts w:asciiTheme="minorHAnsi" w:hAnsiTheme="minorHAnsi"/>
                 <w:webHidden/>
               </w:rPr>
               <w:tab/>
             </w:r>
             <w:r>
               <w:rPr>
-                <w:rFonts w:asciiTheme="minorHAnsi" w:hAnsiTheme="minorHAnsi"/>
                 <w:webHidden/>
               </w:rPr>
               <w:fldChar w:fldCharType="begin"/>
             </w:r>
             <w:r>
               <w:rPr>
-                <w:rFonts w:asciiTheme="minorHAnsi" w:hAnsiTheme="minorHAnsi"/>
                 <w:webHidden/>
               </w:rPr>
-              <w:instrText xml:space="preserve"> PAGEREF _Toc220420947 \h </w:instrText>
-            </w:r>
-            <w:r>
-              <w:rPr>
-                <w:rFonts w:asciiTheme="minorHAnsi" w:hAnsiTheme="minorHAnsi"/>
+              <w:instrText xml:space="preserve"> PAGEREF _Toc220689041 \h </w:instrText>
+            </w:r>
+            <w:r>
+              <w:rPr>
                 <w:webHidden/>
               </w:rPr>
             </w:r>
             <w:r>
               <w:rPr>
-                <w:rFonts w:asciiTheme="minorHAnsi" w:hAnsiTheme="minorHAnsi"/>
                 <w:webHidden/>
               </w:rPr>
               <w:fldChar w:fldCharType="separate"/>
             </w:r>
             <w:r>
               <w:rPr>
-                <w:rFonts w:asciiTheme="minorHAnsi" w:hAnsiTheme="minorHAnsi"/>
                 <w:webHidden/>
               </w:rPr>
               <w:t>3</w:t>
             </w:r>
             <w:r>
               <w:rPr>
-                <w:rFonts w:asciiTheme="minorHAnsi" w:hAnsiTheme="minorHAnsi"/>
                 <w:webHidden/>
               </w:rPr>
               <w:fldChar w:fldCharType="end"/>
@@ -615,11 +606,10 @@
               <w14:ligatures w14:val="standardContextual"/>
             </w:rPr>
           </w:pPr>
-          <w:hyperlink w:anchor="_Toc220420948" w:history="1">
+          <w:hyperlink w:anchor="_Toc220689042" w:history="1">
             <w:r>
               <w:rPr>
                 <w:rStyle w:val="Hyperlink"/>
-                <w:rFonts w:asciiTheme="minorHAnsi" w:hAnsiTheme="minorHAnsi"/>
               </w:rPr>
               <w:t>1.1</w:t>
             </w:r>
@@ -634,54 +624,46 @@
             <w:r>
               <w:rPr>
                 <w:rStyle w:val="Hyperlink"/>
-                <w:rFonts w:asciiTheme="minorHAnsi" w:hAnsiTheme="minorHAnsi"/>
               </w:rPr>
               <w:t>Analiza skupa podataka</w:t>
             </w:r>
             <w:r>
               <w:rPr>
-                <w:rFonts w:asciiTheme="minorHAnsi" w:hAnsiTheme="minorHAnsi"/>
                 <w:webHidden/>
               </w:rPr>
               <w:tab/>
             </w:r>
             <w:r>
               <w:rPr>
-                <w:rFonts w:asciiTheme="minorHAnsi" w:hAnsiTheme="minorHAnsi"/>
                 <w:webHidden/>
               </w:rPr>
               <w:fldChar w:fldCharType="begin"/>
             </w:r>
             <w:r>
               <w:rPr>
-                <w:rFonts w:asciiTheme="minorHAnsi" w:hAnsiTheme="minorHAnsi"/>
                 <w:webHidden/>
               </w:rPr>
-              <w:instrText xml:space="preserve"> PAGEREF _Toc220420948 \h </w:instrText>
-            </w:r>
-            <w:r>
-              <w:rPr>
-                <w:rFonts w:asciiTheme="minorHAnsi" w:hAnsiTheme="minorHAnsi"/>
+              <w:instrText xml:space="preserve"> PAGEREF _Toc220689042 \h </w:instrText>
+            </w:r>
+            <w:r>
+              <w:rPr>
                 <w:webHidden/>
               </w:rPr>
             </w:r>
             <w:r>
               <w:rPr>
-                <w:rFonts w:asciiTheme="minorHAnsi" w:hAnsiTheme="minorHAnsi"/>
                 <w:webHidden/>
               </w:rPr>
               <w:fldChar w:fldCharType="separate"/>
             </w:r>
             <w:r>
               <w:rPr>
-                <w:rFonts w:asciiTheme="minorHAnsi" w:hAnsiTheme="minorHAnsi"/>
                 <w:webHidden/>
               </w:rPr>
               <w:t>3</w:t>
             </w:r>
             <w:r>
               <w:rPr>
-                <w:rFonts w:asciiTheme="minorHAnsi" w:hAnsiTheme="minorHAnsi"/>
                 <w:webHidden/>
               </w:rPr>
               <w:fldChar w:fldCharType="end"/>
@@ -701,11 +683,10 @@
               <w14:ligatures w14:val="standardContextual"/>
             </w:rPr>
           </w:pPr>
-          <w:hyperlink w:anchor="_Toc220420949" w:history="1">
+          <w:hyperlink w:anchor="_Toc220689043" w:history="1">
             <w:r>
               <w:rPr>
                 <w:rStyle w:val="Hyperlink"/>
-                <w:rFonts w:asciiTheme="minorHAnsi" w:hAnsiTheme="minorHAnsi"/>
               </w:rPr>
               <w:t>1.2</w:t>
             </w:r>
@@ -720,54 +701,46 @@
             <w:r>
               <w:rPr>
                 <w:rStyle w:val="Hyperlink"/>
-                <w:rFonts w:asciiTheme="minorHAnsi" w:hAnsiTheme="minorHAnsi"/>
               </w:rPr>
               <w:t>Odgovori na istraživačka pitanja</w:t>
             </w:r>
             <w:r>
               <w:rPr>
-                <w:rFonts w:asciiTheme="minorHAnsi" w:hAnsiTheme="minorHAnsi"/>
                 <w:webHidden/>
               </w:rPr>
               <w:tab/>
             </w:r>
             <w:r>
               <w:rPr>
-                <w:rFonts w:asciiTheme="minorHAnsi" w:hAnsiTheme="minorHAnsi"/>
                 <w:webHidden/>
               </w:rPr>
               <w:fldChar w:fldCharType="begin"/>
             </w:r>
             <w:r>
               <w:rPr>
-                <w:rFonts w:asciiTheme="minorHAnsi" w:hAnsiTheme="minorHAnsi"/>
                 <w:webHidden/>
               </w:rPr>
-              <w:instrText xml:space="preserve"> PAGEREF _Toc220420949 \h </w:instrText>
-            </w:r>
-            <w:r>
-              <w:rPr>
-                <w:rFonts w:asciiTheme="minorHAnsi" w:hAnsiTheme="minorHAnsi"/>
+              <w:instrText xml:space="preserve"> PAGEREF _Toc220689043 \h </w:instrText>
+            </w:r>
+            <w:r>
+              <w:rPr>
                 <w:webHidden/>
               </w:rPr>
             </w:r>
             <w:r>
               <w:rPr>
-                <w:rFonts w:asciiTheme="minorHAnsi" w:hAnsiTheme="minorHAnsi"/>
                 <w:webHidden/>
               </w:rPr>
               <w:fldChar w:fldCharType="separate"/>
             </w:r>
             <w:r>
               <w:rPr>
-                <w:rFonts w:asciiTheme="minorHAnsi" w:hAnsiTheme="minorHAnsi"/>
                 <w:webHidden/>
               </w:rPr>
               <w:t>3</w:t>
             </w:r>
             <w:r>
               <w:rPr>
-                <w:rFonts w:asciiTheme="minorHAnsi" w:hAnsiTheme="minorHAnsi"/>
                 <w:webHidden/>
               </w:rPr>
               <w:fldChar w:fldCharType="end"/>
@@ -787,11 +760,10 @@
               <w14:ligatures w14:val="standardContextual"/>
             </w:rPr>
           </w:pPr>
-          <w:hyperlink w:anchor="_Toc220420950" w:history="1">
+          <w:hyperlink w:anchor="_Toc220689044" w:history="1">
             <w:r>
               <w:rPr>
                 <w:rStyle w:val="Hyperlink"/>
-                <w:rFonts w:asciiTheme="minorHAnsi" w:hAnsiTheme="minorHAnsi"/>
               </w:rPr>
               <w:t>1</w:t>
             </w:r>
@@ -806,54 +778,46 @@
             <w:r>
               <w:rPr>
                 <w:rStyle w:val="Hyperlink"/>
-                <w:rFonts w:asciiTheme="minorHAnsi" w:hAnsiTheme="minorHAnsi"/>
               </w:rPr>
               <w:t>Analiza mreže DZ2Net</w:t>
             </w:r>
             <w:r>
               <w:rPr>
-                <w:rFonts w:asciiTheme="minorHAnsi" w:hAnsiTheme="minorHAnsi"/>
                 <w:webHidden/>
               </w:rPr>
               <w:tab/>
             </w:r>
             <w:r>
               <w:rPr>
-                <w:rFonts w:asciiTheme="minorHAnsi" w:hAnsiTheme="minorHAnsi"/>
                 <w:webHidden/>
               </w:rPr>
               <w:fldChar w:fldCharType="begin"/>
             </w:r>
             <w:r>
               <w:rPr>
-                <w:rFonts w:asciiTheme="minorHAnsi" w:hAnsiTheme="minorHAnsi"/>
                 <w:webHidden/>
               </w:rPr>
-              <w:instrText xml:space="preserve"> PAGEREF _Toc220420950 \h </w:instrText>
-            </w:r>
-            <w:r>
-              <w:rPr>
-                <w:rFonts w:asciiTheme="minorHAnsi" w:hAnsiTheme="minorHAnsi"/>
+              <w:instrText xml:space="preserve"> PAGEREF _Toc220689044 \h </w:instrText>
+            </w:r>
+            <w:r>
+              <w:rPr>
                 <w:webHidden/>
               </w:rPr>
             </w:r>
             <w:r>
               <w:rPr>
-                <w:rFonts w:asciiTheme="minorHAnsi" w:hAnsiTheme="minorHAnsi"/>
                 <w:webHidden/>
               </w:rPr>
               <w:fldChar w:fldCharType="separate"/>
             </w:r>
             <w:r>
               <w:rPr>
-                <w:rFonts w:asciiTheme="minorHAnsi" w:hAnsiTheme="minorHAnsi"/>
                 <w:webHidden/>
               </w:rPr>
-              <w:t>4</w:t>
-            </w:r>
-            <w:r>
-              <w:rPr>
-                <w:rFonts w:asciiTheme="minorHAnsi" w:hAnsiTheme="minorHAnsi"/>
+              <w:t>7</w:t>
+            </w:r>
+            <w:r>
+              <w:rPr>
                 <w:webHidden/>
               </w:rPr>
               <w:fldChar w:fldCharType="end"/>
@@ -873,11 +837,10 @@
               <w14:ligatures w14:val="standardContextual"/>
             </w:rPr>
           </w:pPr>
-          <w:hyperlink w:anchor="_Toc220420951" w:history="1">
+          <w:hyperlink w:anchor="_Toc220689045" w:history="1">
             <w:r>
               <w:rPr>
                 <w:rStyle w:val="Hyperlink"/>
-                <w:rFonts w:asciiTheme="minorHAnsi" w:hAnsiTheme="minorHAnsi"/>
               </w:rPr>
               <w:t>2.1</w:t>
             </w:r>
@@ -892,54 +855,46 @@
             <w:r>
               <w:rPr>
                 <w:rStyle w:val="Hyperlink"/>
-                <w:rFonts w:asciiTheme="minorHAnsi" w:hAnsiTheme="minorHAnsi"/>
               </w:rPr>
               <w:t>Analiza skupa podataka</w:t>
             </w:r>
             <w:r>
               <w:rPr>
-                <w:rFonts w:asciiTheme="minorHAnsi" w:hAnsiTheme="minorHAnsi"/>
                 <w:webHidden/>
               </w:rPr>
               <w:tab/>
             </w:r>
             <w:r>
               <w:rPr>
-                <w:rFonts w:asciiTheme="minorHAnsi" w:hAnsiTheme="minorHAnsi"/>
                 <w:webHidden/>
               </w:rPr>
               <w:fldChar w:fldCharType="begin"/>
             </w:r>
             <w:r>
               <w:rPr>
-                <w:rFonts w:asciiTheme="minorHAnsi" w:hAnsiTheme="minorHAnsi"/>
                 <w:webHidden/>
               </w:rPr>
-              <w:instrText xml:space="preserve"> PAGEREF _Toc220420951 \h </w:instrText>
-            </w:r>
-            <w:r>
-              <w:rPr>
-                <w:rFonts w:asciiTheme="minorHAnsi" w:hAnsiTheme="minorHAnsi"/>
+              <w:instrText xml:space="preserve"> PAGEREF _Toc220689045 \h </w:instrText>
+            </w:r>
+            <w:r>
+              <w:rPr>
                 <w:webHidden/>
               </w:rPr>
             </w:r>
             <w:r>
               <w:rPr>
-                <w:rFonts w:asciiTheme="minorHAnsi" w:hAnsiTheme="minorHAnsi"/>
                 <w:webHidden/>
               </w:rPr>
               <w:fldChar w:fldCharType="separate"/>
             </w:r>
             <w:r>
               <w:rPr>
-                <w:rFonts w:asciiTheme="minorHAnsi" w:hAnsiTheme="minorHAnsi"/>
                 <w:webHidden/>
               </w:rPr>
-              <w:t>4</w:t>
-            </w:r>
-            <w:r>
-              <w:rPr>
-                <w:rFonts w:asciiTheme="minorHAnsi" w:hAnsiTheme="minorHAnsi"/>
+              <w:t>7</w:t>
+            </w:r>
+            <w:r>
+              <w:rPr>
                 <w:webHidden/>
               </w:rPr>
               <w:fldChar w:fldCharType="end"/>
@@ -959,11 +914,10 @@
               <w14:ligatures w14:val="standardContextual"/>
             </w:rPr>
           </w:pPr>
-          <w:hyperlink w:anchor="_Toc220420952" w:history="1">
+          <w:hyperlink w:anchor="_Toc220689046" w:history="1">
             <w:r>
               <w:rPr>
                 <w:rStyle w:val="Hyperlink"/>
-                <w:rFonts w:asciiTheme="minorHAnsi" w:hAnsiTheme="minorHAnsi"/>
               </w:rPr>
               <w:t>2.2</w:t>
             </w:r>
@@ -978,54 +932,46 @@
             <w:r>
               <w:rPr>
                 <w:rStyle w:val="Hyperlink"/>
-                <w:rFonts w:asciiTheme="minorHAnsi" w:hAnsiTheme="minorHAnsi"/>
               </w:rPr>
               <w:t>Odgovori na istraživačka pitanja</w:t>
             </w:r>
             <w:r>
               <w:rPr>
-                <w:rFonts w:asciiTheme="minorHAnsi" w:hAnsiTheme="minorHAnsi"/>
                 <w:webHidden/>
               </w:rPr>
               <w:tab/>
             </w:r>
             <w:r>
               <w:rPr>
-                <w:rFonts w:asciiTheme="minorHAnsi" w:hAnsiTheme="minorHAnsi"/>
                 <w:webHidden/>
               </w:rPr>
               <w:fldChar w:fldCharType="begin"/>
             </w:r>
             <w:r>
               <w:rPr>
-                <w:rFonts w:asciiTheme="minorHAnsi" w:hAnsiTheme="minorHAnsi"/>
                 <w:webHidden/>
               </w:rPr>
-              <w:instrText xml:space="preserve"> PAGEREF _Toc220420952 \h </w:instrText>
-            </w:r>
-            <w:r>
-              <w:rPr>
-                <w:rFonts w:asciiTheme="minorHAnsi" w:hAnsiTheme="minorHAnsi"/>
+              <w:instrText xml:space="preserve"> PAGEREF _Toc220689046 \h </w:instrText>
+            </w:r>
+            <w:r>
+              <w:rPr>
                 <w:webHidden/>
               </w:rPr>
             </w:r>
             <w:r>
               <w:rPr>
-                <w:rFonts w:asciiTheme="minorHAnsi" w:hAnsiTheme="minorHAnsi"/>
                 <w:webHidden/>
               </w:rPr>
               <w:fldChar w:fldCharType="separate"/>
             </w:r>
             <w:r>
               <w:rPr>
-                <w:rFonts w:asciiTheme="minorHAnsi" w:hAnsiTheme="minorHAnsi"/>
                 <w:webHidden/>
               </w:rPr>
-              <w:t>4</w:t>
-            </w:r>
-            <w:r>
-              <w:rPr>
-                <w:rFonts w:asciiTheme="minorHAnsi" w:hAnsiTheme="minorHAnsi"/>
+              <w:t>7</w:t>
+            </w:r>
+            <w:r>
+              <w:rPr>
                 <w:webHidden/>
               </w:rPr>
               <w:fldChar w:fldCharType="end"/>
@@ -1045,11 +991,10 @@
               <w14:ligatures w14:val="standardContextual"/>
             </w:rPr>
           </w:pPr>
-          <w:hyperlink w:anchor="_Toc220420953" w:history="1">
+          <w:hyperlink w:anchor="_Toc220689047" w:history="1">
             <w:r>
               <w:rPr>
                 <w:rStyle w:val="Hyperlink"/>
-                <w:rFonts w:asciiTheme="minorHAnsi" w:hAnsiTheme="minorHAnsi"/>
               </w:rPr>
               <w:t>2</w:t>
             </w:r>
@@ -1064,54 +1009,46 @@
             <w:r>
               <w:rPr>
                 <w:rStyle w:val="Hyperlink"/>
-                <w:rFonts w:asciiTheme="minorHAnsi" w:hAnsiTheme="minorHAnsi"/>
               </w:rPr>
               <w:t>Analiza mreže DZAggNet</w:t>
             </w:r>
             <w:r>
               <w:rPr>
-                <w:rFonts w:asciiTheme="minorHAnsi" w:hAnsiTheme="minorHAnsi"/>
                 <w:webHidden/>
               </w:rPr>
               <w:tab/>
             </w:r>
             <w:r>
               <w:rPr>
-                <w:rFonts w:asciiTheme="minorHAnsi" w:hAnsiTheme="minorHAnsi"/>
                 <w:webHidden/>
               </w:rPr>
               <w:fldChar w:fldCharType="begin"/>
             </w:r>
             <w:r>
               <w:rPr>
-                <w:rFonts w:asciiTheme="minorHAnsi" w:hAnsiTheme="minorHAnsi"/>
                 <w:webHidden/>
               </w:rPr>
-              <w:instrText xml:space="preserve"> PAGEREF _Toc220420953 \h </w:instrText>
-            </w:r>
-            <w:r>
-              <w:rPr>
-                <w:rFonts w:asciiTheme="minorHAnsi" w:hAnsiTheme="minorHAnsi"/>
+              <w:instrText xml:space="preserve"> PAGEREF _Toc220689047 \h </w:instrText>
+            </w:r>
+            <w:r>
+              <w:rPr>
                 <w:webHidden/>
               </w:rPr>
             </w:r>
             <w:r>
               <w:rPr>
-                <w:rFonts w:asciiTheme="minorHAnsi" w:hAnsiTheme="minorHAnsi"/>
                 <w:webHidden/>
               </w:rPr>
               <w:fldChar w:fldCharType="separate"/>
             </w:r>
             <w:r>
               <w:rPr>
-                <w:rFonts w:asciiTheme="minorHAnsi" w:hAnsiTheme="minorHAnsi"/>
                 <w:webHidden/>
               </w:rPr>
-              <w:t>4</w:t>
-            </w:r>
-            <w:r>
-              <w:rPr>
-                <w:rFonts w:asciiTheme="minorHAnsi" w:hAnsiTheme="minorHAnsi"/>
+              <w:t>10</w:t>
+            </w:r>
+            <w:r>
+              <w:rPr>
                 <w:webHidden/>
               </w:rPr>
               <w:fldChar w:fldCharType="end"/>
@@ -1131,11 +1068,10 @@
               <w14:ligatures w14:val="standardContextual"/>
             </w:rPr>
           </w:pPr>
-          <w:hyperlink w:anchor="_Toc220420954" w:history="1">
+          <w:hyperlink w:anchor="_Toc220689048" w:history="1">
             <w:r>
               <w:rPr>
                 <w:rStyle w:val="Hyperlink"/>
-                <w:rFonts w:asciiTheme="minorHAnsi" w:hAnsiTheme="minorHAnsi"/>
               </w:rPr>
               <w:t>3.1</w:t>
             </w:r>
@@ -1150,54 +1086,46 @@
             <w:r>
               <w:rPr>
                 <w:rStyle w:val="Hyperlink"/>
-                <w:rFonts w:asciiTheme="minorHAnsi" w:hAnsiTheme="minorHAnsi"/>
               </w:rPr>
               <w:t>Analiza skupa podataka</w:t>
             </w:r>
             <w:r>
               <w:rPr>
-                <w:rFonts w:asciiTheme="minorHAnsi" w:hAnsiTheme="minorHAnsi"/>
                 <w:webHidden/>
               </w:rPr>
               <w:tab/>
             </w:r>
             <w:r>
               <w:rPr>
-                <w:rFonts w:asciiTheme="minorHAnsi" w:hAnsiTheme="minorHAnsi"/>
                 <w:webHidden/>
               </w:rPr>
               <w:fldChar w:fldCharType="begin"/>
             </w:r>
             <w:r>
               <w:rPr>
-                <w:rFonts w:asciiTheme="minorHAnsi" w:hAnsiTheme="minorHAnsi"/>
                 <w:webHidden/>
               </w:rPr>
-              <w:instrText xml:space="preserve"> PAGEREF _Toc220420954 \h </w:instrText>
-            </w:r>
-            <w:r>
-              <w:rPr>
-                <w:rFonts w:asciiTheme="minorHAnsi" w:hAnsiTheme="minorHAnsi"/>
+              <w:instrText xml:space="preserve"> PAGEREF _Toc220689048 \h </w:instrText>
+            </w:r>
+            <w:r>
+              <w:rPr>
                 <w:webHidden/>
               </w:rPr>
             </w:r>
             <w:r>
               <w:rPr>
-                <w:rFonts w:asciiTheme="minorHAnsi" w:hAnsiTheme="minorHAnsi"/>
                 <w:webHidden/>
               </w:rPr>
               <w:fldChar w:fldCharType="separate"/>
             </w:r>
             <w:r>
               <w:rPr>
-                <w:rFonts w:asciiTheme="minorHAnsi" w:hAnsiTheme="minorHAnsi"/>
                 <w:webHidden/>
               </w:rPr>
-              <w:t>4</w:t>
-            </w:r>
-            <w:r>
-              <w:rPr>
-                <w:rFonts w:asciiTheme="minorHAnsi" w:hAnsiTheme="minorHAnsi"/>
+              <w:t>10</w:t>
+            </w:r>
+            <w:r>
+              <w:rPr>
                 <w:webHidden/>
               </w:rPr>
               <w:fldChar w:fldCharType="end"/>
@@ -1217,11 +1145,10 @@
               <w14:ligatures w14:val="standardContextual"/>
             </w:rPr>
           </w:pPr>
-          <w:hyperlink w:anchor="_Toc220420955" w:history="1">
+          <w:hyperlink w:anchor="_Toc220689049" w:history="1">
             <w:r>
               <w:rPr>
                 <w:rStyle w:val="Hyperlink"/>
-                <w:rFonts w:asciiTheme="minorHAnsi" w:hAnsiTheme="minorHAnsi"/>
               </w:rPr>
               <w:t>3.2</w:t>
             </w:r>
@@ -1236,54 +1163,46 @@
             <w:r>
               <w:rPr>
                 <w:rStyle w:val="Hyperlink"/>
-                <w:rFonts w:asciiTheme="minorHAnsi" w:hAnsiTheme="minorHAnsi"/>
               </w:rPr>
               <w:t>Odgovori na istraživačka pitanja</w:t>
             </w:r>
             <w:r>
               <w:rPr>
-                <w:rFonts w:asciiTheme="minorHAnsi" w:hAnsiTheme="minorHAnsi"/>
                 <w:webHidden/>
               </w:rPr>
               <w:tab/>
             </w:r>
             <w:r>
               <w:rPr>
-                <w:rFonts w:asciiTheme="minorHAnsi" w:hAnsiTheme="minorHAnsi"/>
                 <w:webHidden/>
               </w:rPr>
               <w:fldChar w:fldCharType="begin"/>
             </w:r>
             <w:r>
               <w:rPr>
-                <w:rFonts w:asciiTheme="minorHAnsi" w:hAnsiTheme="minorHAnsi"/>
                 <w:webHidden/>
               </w:rPr>
-              <w:instrText xml:space="preserve"> PAGEREF _Toc220420955 \h </w:instrText>
-            </w:r>
-            <w:r>
-              <w:rPr>
-                <w:rFonts w:asciiTheme="minorHAnsi" w:hAnsiTheme="minorHAnsi"/>
+              <w:instrText xml:space="preserve"> PAGEREF _Toc220689049 \h </w:instrText>
+            </w:r>
+            <w:r>
+              <w:rPr>
                 <w:webHidden/>
               </w:rPr>
             </w:r>
             <w:r>
               <w:rPr>
-                <w:rFonts w:asciiTheme="minorHAnsi" w:hAnsiTheme="minorHAnsi"/>
                 <w:webHidden/>
               </w:rPr>
               <w:fldChar w:fldCharType="separate"/>
             </w:r>
             <w:r>
               <w:rPr>
-                <w:rFonts w:asciiTheme="minorHAnsi" w:hAnsiTheme="minorHAnsi"/>
                 <w:webHidden/>
               </w:rPr>
-              <w:t>4</w:t>
-            </w:r>
-            <w:r>
-              <w:rPr>
-                <w:rFonts w:asciiTheme="minorHAnsi" w:hAnsiTheme="minorHAnsi"/>
+              <w:t>10</w:t>
+            </w:r>
+            <w:r>
+              <w:rPr>
                 <w:webHidden/>
               </w:rPr>
               <w:fldChar w:fldCharType="end"/>
@@ -1303,11 +1222,10 @@
               <w14:ligatures w14:val="standardContextual"/>
             </w:rPr>
           </w:pPr>
-          <w:hyperlink w:anchor="_Toc220420956" w:history="1">
+          <w:hyperlink w:anchor="_Toc220689050" w:history="1">
             <w:r>
               <w:rPr>
                 <w:rStyle w:val="Hyperlink"/>
-                <w:rFonts w:asciiTheme="minorHAnsi" w:hAnsiTheme="minorHAnsi"/>
               </w:rPr>
               <w:t>3</w:t>
             </w:r>
@@ -1322,54 +1240,46 @@
             <w:r>
               <w:rPr>
                 <w:rStyle w:val="Hyperlink"/>
-                <w:rFonts w:asciiTheme="minorHAnsi" w:hAnsiTheme="minorHAnsi"/>
               </w:rPr>
               <w:t>Analiza mreže DZAggNetT</w:t>
             </w:r>
             <w:r>
               <w:rPr>
-                <w:rFonts w:asciiTheme="minorHAnsi" w:hAnsiTheme="minorHAnsi"/>
                 <w:webHidden/>
               </w:rPr>
               <w:tab/>
             </w:r>
             <w:r>
               <w:rPr>
-                <w:rFonts w:asciiTheme="minorHAnsi" w:hAnsiTheme="minorHAnsi"/>
                 <w:webHidden/>
               </w:rPr>
               <w:fldChar w:fldCharType="begin"/>
             </w:r>
             <w:r>
               <w:rPr>
-                <w:rFonts w:asciiTheme="minorHAnsi" w:hAnsiTheme="minorHAnsi"/>
                 <w:webHidden/>
               </w:rPr>
-              <w:instrText xml:space="preserve"> PAGEREF _Toc220420956 \h </w:instrText>
-            </w:r>
-            <w:r>
-              <w:rPr>
-                <w:rFonts w:asciiTheme="minorHAnsi" w:hAnsiTheme="minorHAnsi"/>
+              <w:instrText xml:space="preserve"> PAGEREF _Toc220689050 \h </w:instrText>
+            </w:r>
+            <w:r>
+              <w:rPr>
                 <w:webHidden/>
               </w:rPr>
             </w:r>
             <w:r>
               <w:rPr>
-                <w:rFonts w:asciiTheme="minorHAnsi" w:hAnsiTheme="minorHAnsi"/>
                 <w:webHidden/>
               </w:rPr>
               <w:fldChar w:fldCharType="separate"/>
             </w:r>
             <w:r>
               <w:rPr>
-                <w:rFonts w:asciiTheme="minorHAnsi" w:hAnsiTheme="minorHAnsi"/>
                 <w:webHidden/>
               </w:rPr>
-              <w:t>4</w:t>
-            </w:r>
-            <w:r>
-              <w:rPr>
-                <w:rFonts w:asciiTheme="minorHAnsi" w:hAnsiTheme="minorHAnsi"/>
+              <w:t>10</w:t>
+            </w:r>
+            <w:r>
+              <w:rPr>
                 <w:webHidden/>
               </w:rPr>
               <w:fldChar w:fldCharType="end"/>
@@ -1389,11 +1299,10 @@
               <w14:ligatures w14:val="standardContextual"/>
             </w:rPr>
           </w:pPr>
-          <w:hyperlink w:anchor="_Toc220420957" w:history="1">
+          <w:hyperlink w:anchor="_Toc220689051" w:history="1">
             <w:r>
               <w:rPr>
                 <w:rStyle w:val="Hyperlink"/>
-                <w:rFonts w:asciiTheme="minorHAnsi" w:hAnsiTheme="minorHAnsi"/>
               </w:rPr>
               <w:t>3.1</w:t>
             </w:r>
@@ -1408,54 +1317,46 @@
             <w:r>
               <w:rPr>
                 <w:rStyle w:val="Hyperlink"/>
-                <w:rFonts w:asciiTheme="minorHAnsi" w:hAnsiTheme="minorHAnsi"/>
               </w:rPr>
               <w:t>Analiza skupa podataka</w:t>
             </w:r>
             <w:r>
               <w:rPr>
-                <w:rFonts w:asciiTheme="minorHAnsi" w:hAnsiTheme="minorHAnsi"/>
                 <w:webHidden/>
               </w:rPr>
               <w:tab/>
             </w:r>
             <w:r>
               <w:rPr>
-                <w:rFonts w:asciiTheme="minorHAnsi" w:hAnsiTheme="minorHAnsi"/>
                 <w:webHidden/>
               </w:rPr>
               <w:fldChar w:fldCharType="begin"/>
             </w:r>
             <w:r>
               <w:rPr>
-                <w:rFonts w:asciiTheme="minorHAnsi" w:hAnsiTheme="minorHAnsi"/>
                 <w:webHidden/>
               </w:rPr>
-              <w:instrText xml:space="preserve"> PAGEREF _Toc220420957 \h </w:instrText>
-            </w:r>
-            <w:r>
-              <w:rPr>
-                <w:rFonts w:asciiTheme="minorHAnsi" w:hAnsiTheme="minorHAnsi"/>
+              <w:instrText xml:space="preserve"> PAGEREF _Toc220689051 \h </w:instrText>
+            </w:r>
+            <w:r>
+              <w:rPr>
                 <w:webHidden/>
               </w:rPr>
             </w:r>
             <w:r>
               <w:rPr>
-                <w:rFonts w:asciiTheme="minorHAnsi" w:hAnsiTheme="minorHAnsi"/>
                 <w:webHidden/>
               </w:rPr>
               <w:fldChar w:fldCharType="separate"/>
             </w:r>
             <w:r>
               <w:rPr>
-                <w:rFonts w:asciiTheme="minorHAnsi" w:hAnsiTheme="minorHAnsi"/>
                 <w:webHidden/>
               </w:rPr>
-              <w:t>4</w:t>
-            </w:r>
-            <w:r>
-              <w:rPr>
-                <w:rFonts w:asciiTheme="minorHAnsi" w:hAnsiTheme="minorHAnsi"/>
+              <w:t>10</w:t>
+            </w:r>
+            <w:r>
+              <w:rPr>
                 <w:webHidden/>
               </w:rPr>
               <w:fldChar w:fldCharType="end"/>
@@ -1475,11 +1376,10 @@
               <w14:ligatures w14:val="standardContextual"/>
             </w:rPr>
           </w:pPr>
-          <w:hyperlink w:anchor="_Toc220420958" w:history="1">
+          <w:hyperlink w:anchor="_Toc220689052" w:history="1">
             <w:r>
               <w:rPr>
                 <w:rStyle w:val="Hyperlink"/>
-                <w:rFonts w:asciiTheme="minorHAnsi" w:hAnsiTheme="minorHAnsi"/>
               </w:rPr>
               <w:t>3.2</w:t>
             </w:r>
@@ -1494,54 +1394,46 @@
             <w:r>
               <w:rPr>
                 <w:rStyle w:val="Hyperlink"/>
-                <w:rFonts w:asciiTheme="minorHAnsi" w:hAnsiTheme="minorHAnsi"/>
               </w:rPr>
               <w:t>Odgovori na istraživačka pitanja</w:t>
             </w:r>
             <w:r>
               <w:rPr>
-                <w:rFonts w:asciiTheme="minorHAnsi" w:hAnsiTheme="minorHAnsi"/>
                 <w:webHidden/>
               </w:rPr>
               <w:tab/>
             </w:r>
             <w:r>
               <w:rPr>
-                <w:rFonts w:asciiTheme="minorHAnsi" w:hAnsiTheme="minorHAnsi"/>
                 <w:webHidden/>
               </w:rPr>
               <w:fldChar w:fldCharType="begin"/>
             </w:r>
             <w:r>
               <w:rPr>
-                <w:rFonts w:asciiTheme="minorHAnsi" w:hAnsiTheme="minorHAnsi"/>
                 <w:webHidden/>
               </w:rPr>
-              <w:instrText xml:space="preserve"> PAGEREF _Toc220420958 \h </w:instrText>
-            </w:r>
-            <w:r>
-              <w:rPr>
-                <w:rFonts w:asciiTheme="minorHAnsi" w:hAnsiTheme="minorHAnsi"/>
+              <w:instrText xml:space="preserve"> PAGEREF _Toc220689052 \h </w:instrText>
+            </w:r>
+            <w:r>
+              <w:rPr>
                 <w:webHidden/>
               </w:rPr>
             </w:r>
             <w:r>
               <w:rPr>
-                <w:rFonts w:asciiTheme="minorHAnsi" w:hAnsiTheme="minorHAnsi"/>
                 <w:webHidden/>
               </w:rPr>
               <w:fldChar w:fldCharType="separate"/>
             </w:r>
             <w:r>
               <w:rPr>
-                <w:rFonts w:asciiTheme="minorHAnsi" w:hAnsiTheme="minorHAnsi"/>
                 <w:webHidden/>
               </w:rPr>
-              <w:t>4</w:t>
-            </w:r>
-            <w:r>
-              <w:rPr>
-                <w:rFonts w:asciiTheme="minorHAnsi" w:hAnsiTheme="minorHAnsi"/>
+              <w:t>10</w:t>
+            </w:r>
+            <w:r>
+              <w:rPr>
                 <w:webHidden/>
               </w:rPr>
               <w:fldChar w:fldCharType="end"/>
@@ -1582,8 +1474,9 @@
         </w:numPr>
         <w:jc w:val="both"/>
       </w:pPr>
-      <w:bookmarkStart w:id="0" w:name="_Toc220420947"/>
-      <w:r>
+      <w:bookmarkStart w:id="0" w:name="_Toc220689041"/>
+      <w:r>
+        <w:lastRenderedPageBreak/>
         <w:t>Analiza mreže DZ1Net</w:t>
       </w:r>
       <w:bookmarkEnd w:id="0"/>
@@ -1597,7 +1490,7 @@
         </w:numPr>
         <w:jc w:val="both"/>
       </w:pPr>
-      <w:bookmarkStart w:id="1" w:name="_Toc220420948"/>
+      <w:bookmarkStart w:id="1" w:name="_Toc220689042"/>
       <w:r>
         <w:t>Analiza skupa podataka</w:t>
       </w:r>
@@ -2183,7 +2076,7 @@
         </w:numPr>
         <w:jc w:val="both"/>
       </w:pPr>
-      <w:bookmarkStart w:id="2" w:name="_Toc220420949"/>
+      <w:bookmarkStart w:id="2" w:name="_Toc220689043"/>
       <w:r>
         <w:t>Odgovori na istraživačka pitanja</w:t>
       </w:r>
@@ -2264,6 +2157,18 @@
     </w:p>
     <w:p>
       <w:pPr>
+        <w:pStyle w:val="ListParagraph"/>
+        <w:jc w:val="both"/>
+        <w:rPr>
+          <w:rFonts w:asciiTheme="minorHAnsi" w:hAnsiTheme="minorHAnsi"/>
+          <w:b/>
+          <w:i/>
+          <w:iCs/>
+        </w:rPr>
+      </w:pPr>
+    </w:p>
+    <w:p>
+      <w:pPr>
         <w:ind w:left="720"/>
         <w:jc w:val="both"/>
         <w:rPr>
@@ -2306,13 +2211,19 @@
           <w:rFonts w:asciiTheme="minorHAnsi" w:hAnsiTheme="minorHAnsi"/>
           <w:bCs/>
         </w:rPr>
-        <w:t xml:space="preserve">. </w:t>
-      </w:r>
-      <w:r>
-        <w:rPr>
-          <w:rFonts w:asciiTheme="minorHAnsi" w:hAnsiTheme="minorHAnsi"/>
-          <w:bCs/>
-          <w:highlight w:val="yellow"/>
+        <w:t>.</w:t>
+      </w:r>
+      <w:r>
+        <w:rPr>
+          <w:rFonts w:asciiTheme="minorHAnsi" w:hAnsiTheme="minorHAnsi"/>
+          <w:bCs/>
+        </w:rPr>
+        <w:t xml:space="preserve"> </w:t>
+      </w:r>
+      <w:r>
+        <w:rPr>
+          <w:rFonts w:asciiTheme="minorHAnsi" w:hAnsiTheme="minorHAnsi"/>
+          <w:bCs/>
         </w:rPr>
         <w:t xml:space="preserve">Dobijeni rezultat </w:t>
       </w:r>
@@ -2320,7 +2231,6 @@
         <w:rPr>
           <w:rFonts w:asciiTheme="minorHAnsi" w:hAnsiTheme="minorHAnsi"/>
           <w:bCs/>
-          <w:highlight w:val="yellow"/>
         </w:rPr>
         <w:t xml:space="preserve">nam signalizira </w:t>
       </w:r>
@@ -2328,7 +2238,6 @@
         <w:rPr>
           <w:rFonts w:asciiTheme="minorHAnsi" w:hAnsiTheme="minorHAnsi"/>
           <w:bCs/>
-          <w:highlight w:val="yellow"/>
         </w:rPr>
         <w:t xml:space="preserve">da je mreža gusta i </w:t>
       </w:r>
@@ -2336,9 +2245,15 @@
         <w:rPr>
           <w:rFonts w:asciiTheme="minorHAnsi" w:hAnsiTheme="minorHAnsi"/>
           <w:bCs/>
-          <w:highlight w:val="yellow"/>
         </w:rPr>
         <w:t>da veliki broj studenata deli sličnost sa ostalim studentima.</w:t>
+      </w:r>
+      <w:r>
+        <w:rPr>
+          <w:rFonts w:asciiTheme="minorHAnsi" w:hAnsiTheme="minorHAnsi"/>
+          <w:bCs/>
+        </w:rPr>
+        <w:t xml:space="preserve">  </w:t>
       </w:r>
     </w:p>
     <w:p>
@@ -2386,6 +2301,16 @@
         <w:rPr>
           <w:rFonts w:asciiTheme="minorHAnsi" w:hAnsiTheme="minorHAnsi"/>
           <w:bCs/>
+        </w:rPr>
+      </w:pPr>
+    </w:p>
+    <w:p>
+      <w:pPr>
+        <w:ind w:left="720"/>
+        <w:jc w:val="both"/>
+        <w:rPr>
+          <w:rFonts w:asciiTheme="minorHAnsi" w:hAnsiTheme="minorHAnsi"/>
+          <w:bCs/>
           <w:i/>
           <w:iCs/>
         </w:rPr>
@@ -2429,6 +2354,23 @@
           <w:bCs/>
         </w:rPr>
         <w:t>Dijametar mreže je 5.</w:t>
+      </w:r>
+    </w:p>
+    <w:p>
+      <w:pPr>
+        <w:ind w:left="720"/>
+        <w:jc w:val="both"/>
+        <w:rPr>
+          <w:rFonts w:asciiTheme="minorHAnsi" w:hAnsiTheme="minorHAnsi"/>
+          <w:bCs/>
+        </w:rPr>
+      </w:pPr>
+      <w:r>
+        <w:rPr>
+          <w:rFonts w:asciiTheme="minorHAnsi" w:hAnsiTheme="minorHAnsi"/>
+          <w:bCs/>
+        </w:rPr>
+        <w:t xml:space="preserve">Ove metrike su izračunate nakon računanja metrika koje se tiču trećeg pitanja jer su blisko povezane (Da je postojalo više od jedne komponente, morali bi da računamo ove parametre za svaku od tih komponenti ili samo za najveću). Dobijeni podaci signaliziraju da je mreža dobro povezana jer je prosečan put vrlo kratak (svega 2 čvora u proseku), a ni outlier-i ne daju predugačak put (svega 5). </w:t>
       </w:r>
     </w:p>
     <w:p>
@@ -2471,6 +2413,16 @@
     </w:p>
     <w:p>
       <w:pPr>
+        <w:pStyle w:val="ListParagraph"/>
+        <w:jc w:val="both"/>
+        <w:rPr>
+          <w:rFonts w:asciiTheme="minorHAnsi" w:hAnsiTheme="minorHAnsi"/>
+          <w:b/>
+        </w:rPr>
+      </w:pPr>
+    </w:p>
+    <w:p>
+      <w:pPr>
         <w:ind w:left="720"/>
         <w:jc w:val="both"/>
         <w:rPr>
@@ -2481,7 +2433,21 @@
         <w:rPr>
           <w:rFonts w:asciiTheme="minorHAnsi" w:hAnsiTheme="minorHAnsi"/>
         </w:rPr>
-        <w:t xml:space="preserve">Broj povezanih komponenata je  </w:t>
+        <w:t xml:space="preserve">Broj komponenata u mreži je 1. Ova komponenta je ujedno i gigantska (sadrži više od 50% čvorova, tačnije 44, odnosno sve). Obzirom da su svi čvorovi u gigantskoj komponenti, graf koji analiziramo je </w:t>
+      </w:r>
+      <w:r>
+        <w:rPr>
+          <w:rFonts w:asciiTheme="minorHAnsi" w:hAnsiTheme="minorHAnsi"/>
+          <w:i/>
+          <w:iCs/>
+        </w:rPr>
+        <w:t xml:space="preserve">potpuno povezan. </w:t>
+      </w:r>
+      <w:r>
+        <w:rPr>
+          <w:rFonts w:asciiTheme="minorHAnsi" w:hAnsiTheme="minorHAnsi"/>
+        </w:rPr>
+        <w:t>Takođe na osnovu skupa podataka znamo da se radi o domaćim zadacima koji nisu prevelikog obima (ASP i P2 zadaci imaju svega stotinak linija koda) te ovako dobru povezanost možemo da pripišemo i tome (ne znači da su svi prepisivali, jer su domaći zadaci verovatno zahtevali određeni format ispisa, te je određena doza sličnosti između studenata bila neminovna).</w:t>
       </w:r>
     </w:p>
     <w:p>
@@ -2492,25 +2458,92 @@
           <w:rFonts w:asciiTheme="minorHAnsi" w:hAnsiTheme="minorHAnsi"/>
         </w:rPr>
       </w:pPr>
-    </w:p>
-    <w:p>
-      <w:pPr>
+      <w:r>
+        <w:rPr>
+          <w:rFonts w:asciiTheme="minorHAnsi" w:hAnsiTheme="minorHAnsi"/>
+        </w:rPr>
+        <w:t>Koeficijent koji se odnosi na centralizaciju je 0.6645</w:t>
+      </w:r>
+      <w:r>
+        <w:rPr>
+          <w:rFonts w:asciiTheme="minorHAnsi" w:hAnsiTheme="minorHAnsi"/>
+        </w:rPr>
+        <w:t xml:space="preserve">. Ovo je visoka brojka i signalizira nam da verovatno postoji nekoliko hub-ova i da mreža nije toliko nasumična. </w:t>
+      </w:r>
+    </w:p>
+    <w:p>
+      <w:pPr>
+        <w:ind w:left="360"/>
         <w:jc w:val="both"/>
         <w:rPr>
           <w:rFonts w:asciiTheme="minorHAnsi" w:hAnsiTheme="minorHAnsi"/>
-        </w:rPr>
-      </w:pPr>
-    </w:p>
-    <w:p>
-      <w:pPr>
+          <w:b/>
+          <w:bCs/>
+        </w:rPr>
+      </w:pPr>
+    </w:p>
+    <w:p>
+      <w:pPr>
+        <w:pStyle w:val="ListParagraph"/>
+        <w:numPr>
+          <w:ilvl w:val="0"/>
+          <w:numId w:val="16"/>
+        </w:numPr>
         <w:jc w:val="both"/>
         <w:rPr>
           <w:rFonts w:asciiTheme="minorHAnsi" w:hAnsiTheme="minorHAnsi"/>
-        </w:rPr>
-      </w:pPr>
-    </w:p>
-    <w:p>
-      <w:pPr>
+          <w:b/>
+          <w:bCs/>
+        </w:rPr>
+      </w:pPr>
+      <w:r>
+        <w:rPr>
+          <w:rFonts w:asciiTheme="minorHAnsi" w:hAnsiTheme="minorHAnsi"/>
+          <w:b/>
+          <w:bCs/>
+        </w:rPr>
+        <w:t xml:space="preserve">Koliki je prosečni, a koliki globalni koeficijent klasterizacije mreže? Kakva je raspodela lokalnog koeficijenta klasterizacije njenih čvorova? Da li je klasterisanje izraženo ili ne? Odgovor dati upoređivanjem sa slučajno generisanim </w:t>
+      </w:r>
+      <w:r>
+        <w:rPr>
+          <w:rFonts w:asciiTheme="minorHAnsi" w:hAnsiTheme="minorHAnsi"/>
+          <w:b/>
+          <w:bCs/>
+          <w:i/>
+          <w:iCs/>
+        </w:rPr>
+        <w:t xml:space="preserve">Erdos-Renyi </w:t>
+      </w:r>
+      <w:r>
+        <w:rPr>
+          <w:rFonts w:asciiTheme="minorHAnsi" w:hAnsiTheme="minorHAnsi"/>
+          <w:b/>
+          <w:bCs/>
+        </w:rPr>
+        <w:t xml:space="preserve">i </w:t>
+      </w:r>
+      <w:r>
+        <w:rPr>
+          <w:rFonts w:asciiTheme="minorHAnsi" w:hAnsiTheme="minorHAnsi"/>
+          <w:b/>
+          <w:bCs/>
+          <w:i/>
+          <w:iCs/>
+        </w:rPr>
+        <w:t xml:space="preserve">scale free </w:t>
+      </w:r>
+      <w:r>
+        <w:rPr>
+          <w:rFonts w:asciiTheme="minorHAnsi" w:hAnsiTheme="minorHAnsi"/>
+          <w:b/>
+          <w:bCs/>
+        </w:rPr>
+        <w:t xml:space="preserve">mrežama istih dimenzija. </w:t>
+      </w:r>
+    </w:p>
+    <w:p>
+      <w:pPr>
+        <w:ind w:left="720"/>
         <w:jc w:val="both"/>
         <w:rPr>
           <w:rFonts w:asciiTheme="minorHAnsi" w:hAnsiTheme="minorHAnsi"/>
@@ -2519,35 +2552,113 @@
     </w:p>
     <w:p>
       <w:pPr>
+        <w:ind w:left="720"/>
         <w:jc w:val="both"/>
         <w:rPr>
           <w:rFonts w:asciiTheme="minorHAnsi" w:hAnsiTheme="minorHAnsi"/>
         </w:rPr>
       </w:pPr>
-    </w:p>
-    <w:p>
-      <w:pPr>
+      <w:r>
+        <w:rPr>
+          <w:rFonts w:asciiTheme="minorHAnsi" w:hAnsiTheme="minorHAnsi"/>
+        </w:rPr>
+        <w:t>Analizom kroz kod dobijeni su sledeći rezultati:</w:t>
+      </w:r>
+    </w:p>
+    <w:p>
+      <w:pPr>
+        <w:ind w:left="720"/>
         <w:jc w:val="both"/>
         <w:rPr>
           <w:rFonts w:asciiTheme="minorHAnsi" w:hAnsiTheme="minorHAnsi"/>
         </w:rPr>
       </w:pPr>
-    </w:p>
-    <w:p>
-      <w:pPr>
+      <w:r>
+        <w:rPr>
+          <w:rFonts w:asciiTheme="minorHAnsi" w:hAnsiTheme="minorHAnsi"/>
+          <w:i/>
+          <w:iCs/>
+        </w:rPr>
+        <w:t>Real Graph - Avg Clustering</w:t>
+      </w:r>
+      <w:r>
+        <w:rPr>
+          <w:rFonts w:asciiTheme="minorHAnsi" w:hAnsiTheme="minorHAnsi"/>
+        </w:rPr>
+        <w:t xml:space="preserve">: 0.4941, </w:t>
+      </w:r>
+      <w:r>
+        <w:rPr>
+          <w:rFonts w:asciiTheme="minorHAnsi" w:hAnsiTheme="minorHAnsi"/>
+          <w:i/>
+          <w:iCs/>
+        </w:rPr>
+        <w:t>Global</w:t>
+      </w:r>
+      <w:r>
+        <w:rPr>
+          <w:rFonts w:asciiTheme="minorHAnsi" w:hAnsiTheme="minorHAnsi"/>
+        </w:rPr>
+        <w:t>: 0.5778</w:t>
+      </w:r>
+    </w:p>
+    <w:p>
+      <w:pPr>
+        <w:ind w:left="720"/>
         <w:jc w:val="both"/>
         <w:rPr>
           <w:rFonts w:asciiTheme="minorHAnsi" w:hAnsiTheme="minorHAnsi"/>
         </w:rPr>
       </w:pPr>
-    </w:p>
-    <w:p>
-      <w:pPr>
+      <w:r>
+        <w:rPr>
+          <w:rFonts w:asciiTheme="minorHAnsi" w:hAnsiTheme="minorHAnsi"/>
+          <w:i/>
+          <w:iCs/>
+        </w:rPr>
+        <w:t>Random Graph - Avg Clustering</w:t>
+      </w:r>
+      <w:r>
+        <w:rPr>
+          <w:rFonts w:asciiTheme="minorHAnsi" w:hAnsiTheme="minorHAnsi"/>
+        </w:rPr>
+        <w:t>: 0.2</w:t>
+      </w:r>
+      <w:r>
+        <w:rPr>
+          <w:rFonts w:asciiTheme="minorHAnsi" w:hAnsiTheme="minorHAnsi"/>
+        </w:rPr>
+        <w:t>599</w:t>
+      </w:r>
+    </w:p>
+    <w:p>
+      <w:pPr>
+        <w:ind w:left="720"/>
         <w:jc w:val="both"/>
         <w:rPr>
           <w:rFonts w:asciiTheme="minorHAnsi" w:hAnsiTheme="minorHAnsi"/>
         </w:rPr>
       </w:pPr>
+      <w:r>
+        <w:rPr>
+          <w:rFonts w:asciiTheme="minorHAnsi" w:hAnsiTheme="minorHAnsi"/>
+          <w:i/>
+          <w:iCs/>
+        </w:rPr>
+        <w:t>Scale-Free Graph - Avg Clustering</w:t>
+      </w:r>
+      <w:r>
+        <w:rPr>
+          <w:rFonts w:asciiTheme="minorHAnsi" w:hAnsiTheme="minorHAnsi"/>
+        </w:rPr>
+        <w:t>: 0.</w:t>
+      </w:r>
+      <w:r>
+        <w:rPr>
+          <w:rFonts w:asciiTheme="minorHAnsi" w:hAnsiTheme="minorHAnsi"/>
+        </w:rPr>
+        <w:t>5095</w:t>
+      </w:r>
     </w:p>
     <w:p>
       <w:pPr>
@@ -2559,22 +2670,218 @@
     </w:p>
     <w:p>
       <w:pPr>
+        <w:ind w:left="720"/>
         <w:jc w:val="both"/>
         <w:rPr>
           <w:rFonts w:asciiTheme="minorHAnsi" w:hAnsiTheme="minorHAnsi"/>
         </w:rPr>
       </w:pPr>
-    </w:p>
-    <w:p>
-      <w:pPr>
+      <w:r>
+        <w:rPr>
+          <w:rFonts w:asciiTheme="minorHAnsi" w:hAnsiTheme="minorHAnsi"/>
+        </w:rPr>
+        <w:t xml:space="preserve">Mreža pokazuje </w:t>
+      </w:r>
+      <w:r>
+        <w:rPr>
+          <w:rFonts w:asciiTheme="minorHAnsi" w:hAnsiTheme="minorHAnsi"/>
+          <w:i/>
+          <w:iCs/>
+        </w:rPr>
+        <w:t>prosečni koeficijent klasterizacije</w:t>
+      </w:r>
+      <w:r>
+        <w:rPr>
+          <w:rFonts w:asciiTheme="minorHAnsi" w:hAnsiTheme="minorHAnsi"/>
+          <w:b/>
+          <w:bCs/>
+        </w:rPr>
+        <w:t xml:space="preserve"> </w:t>
+      </w:r>
+      <w:r>
+        <w:rPr>
+          <w:rFonts w:asciiTheme="minorHAnsi" w:hAnsiTheme="minorHAnsi"/>
+        </w:rPr>
+        <w:t>od</w:t>
+      </w:r>
+      <w:r>
+        <w:rPr>
+          <w:rFonts w:asciiTheme="minorHAnsi" w:hAnsiTheme="minorHAnsi"/>
+          <w:b/>
+          <w:bCs/>
+        </w:rPr>
+        <w:t xml:space="preserve"> </w:t>
+      </w:r>
+      <w:r>
+        <w:rPr>
+          <w:rFonts w:asciiTheme="minorHAnsi" w:hAnsiTheme="minorHAnsi"/>
+          <w:i/>
+          <w:iCs/>
+        </w:rPr>
+        <w:t>0,4941</w:t>
+      </w:r>
+      <w:r>
+        <w:rPr>
+          <w:rFonts w:asciiTheme="minorHAnsi" w:hAnsiTheme="minorHAnsi"/>
+        </w:rPr>
+        <w:t xml:space="preserve"> i </w:t>
+      </w:r>
+      <w:r>
+        <w:rPr>
+          <w:rFonts w:asciiTheme="minorHAnsi" w:hAnsiTheme="minorHAnsi"/>
+          <w:i/>
+          <w:iCs/>
+        </w:rPr>
+        <w:t>globaln</w:t>
+      </w:r>
+      <w:r>
+        <w:rPr>
+          <w:rFonts w:asciiTheme="minorHAnsi" w:hAnsiTheme="minorHAnsi"/>
+          <w:i/>
+          <w:iCs/>
+        </w:rPr>
+        <w:t>i koeficijent klasterizacije</w:t>
+      </w:r>
+      <w:r>
+        <w:rPr>
+          <w:rFonts w:asciiTheme="minorHAnsi" w:hAnsiTheme="minorHAnsi"/>
+          <w:b/>
+          <w:bCs/>
+        </w:rPr>
+        <w:t xml:space="preserve"> </w:t>
+      </w:r>
+      <w:r>
+        <w:rPr>
+          <w:rFonts w:asciiTheme="minorHAnsi" w:hAnsiTheme="minorHAnsi"/>
+          <w:bCs/>
+        </w:rPr>
+        <w:t xml:space="preserve">od </w:t>
+      </w:r>
+      <w:r>
+        <w:rPr>
+          <w:rFonts w:asciiTheme="minorHAnsi" w:hAnsiTheme="minorHAnsi"/>
+          <w:bCs/>
+          <w:i/>
+          <w:iCs/>
+        </w:rPr>
+        <w:t>0,5778</w:t>
+      </w:r>
+      <w:r>
+        <w:rPr>
+          <w:rFonts w:asciiTheme="minorHAnsi" w:hAnsiTheme="minorHAnsi"/>
+        </w:rPr>
+        <w:t>. Ove vrednosti ukazuju na to da je klasterizacija izrazito</w:t>
+      </w:r>
+      <w:r>
+        <w:rPr>
+          <w:rFonts w:asciiTheme="minorHAnsi" w:hAnsiTheme="minorHAnsi"/>
+          <w:b/>
+          <w:bCs/>
+        </w:rPr>
+        <w:t xml:space="preserve"> </w:t>
+      </w:r>
+      <w:r>
+        <w:rPr>
+          <w:rFonts w:asciiTheme="minorHAnsi" w:hAnsiTheme="minorHAnsi"/>
+        </w:rPr>
+        <w:t>naglašena, budući da je u realnom grafu</w:t>
+      </w:r>
+      <w:r>
+        <w:rPr>
+          <w:rFonts w:asciiTheme="minorHAnsi" w:hAnsiTheme="minorHAnsi"/>
+        </w:rPr>
+        <w:t xml:space="preserve"> </w:t>
+      </w:r>
+      <w:r>
+        <w:rPr>
+          <w:rFonts w:asciiTheme="minorHAnsi" w:hAnsiTheme="minorHAnsi"/>
+        </w:rPr>
+        <w:t>ona skoro dvostruko veća nego u nasumičnom Erdos-Renyi modelu (</w:t>
+      </w:r>
+      <w:r>
+        <w:rPr>
+          <w:rFonts w:asciiTheme="minorHAnsi" w:hAnsiTheme="minorHAnsi"/>
+          <w:i/>
+          <w:iCs/>
+        </w:rPr>
+        <w:t>0.2599</w:t>
+      </w:r>
+      <w:r>
+        <w:rPr>
+          <w:rFonts w:asciiTheme="minorHAnsi" w:hAnsiTheme="minorHAnsi"/>
+        </w:rPr>
+        <w:t>).</w:t>
+      </w:r>
+    </w:p>
+    <w:p>
+      <w:pPr>
+        <w:ind w:left="720"/>
         <w:jc w:val="both"/>
         <w:rPr>
           <w:rFonts w:asciiTheme="minorHAnsi" w:hAnsiTheme="minorHAnsi"/>
         </w:rPr>
       </w:pPr>
-    </w:p>
-    <w:p>
-      <w:pPr>
+      <w:r>
+        <w:rPr>
+          <w:rFonts w:asciiTheme="minorHAnsi" w:hAnsiTheme="minorHAnsi"/>
+        </w:rPr>
+        <w:lastRenderedPageBreak/>
+        <w:t>Blisko poklapanje sa Scale-Free modelom</w:t>
+      </w:r>
+      <w:r>
+        <w:rPr>
+          <w:rFonts w:asciiTheme="minorHAnsi" w:hAnsiTheme="minorHAnsi"/>
+          <w:b/>
+          <w:bCs/>
+        </w:rPr>
+        <w:t xml:space="preserve"> </w:t>
+      </w:r>
+      <w:r>
+        <w:rPr>
+          <w:rFonts w:asciiTheme="minorHAnsi" w:hAnsiTheme="minorHAnsi"/>
+        </w:rPr>
+        <w:t>(</w:t>
+      </w:r>
+      <w:r>
+        <w:rPr>
+          <w:rFonts w:asciiTheme="minorHAnsi" w:hAnsiTheme="minorHAnsi"/>
+          <w:i/>
+          <w:iCs/>
+        </w:rPr>
+        <w:t>0.5095</w:t>
+      </w:r>
+      <w:r>
+        <w:rPr>
+          <w:rFonts w:asciiTheme="minorHAnsi" w:hAnsiTheme="minorHAnsi"/>
+        </w:rPr>
+        <w:t xml:space="preserve">) sugeriše dinamiku preferencijalnog vezivanja, gde mali broj čvorova služi kao primarni izvor za veliki broj drugih studenata. Distribucija lokalne klasterizacije otkriva strukturu </w:t>
+      </w:r>
+      <w:r>
+        <w:rPr>
+          <w:rFonts w:asciiTheme="minorHAnsi" w:hAnsiTheme="minorHAnsi"/>
+          <w:i/>
+          <w:iCs/>
+        </w:rPr>
+        <w:t>malog sveta</w:t>
+      </w:r>
+      <w:r>
+        <w:rPr>
+          <w:rFonts w:asciiTheme="minorHAnsi" w:hAnsiTheme="minorHAnsi"/>
+          <w:b/>
+          <w:bCs/>
+        </w:rPr>
+        <w:t xml:space="preserve"> </w:t>
+      </w:r>
+      <w:r>
+        <w:rPr>
+          <w:rFonts w:asciiTheme="minorHAnsi" w:hAnsiTheme="minorHAnsi"/>
+        </w:rPr>
+        <w:t>(Small-World): dok se većina studenata nalazi u gustom "kolaborativnom jezgru" ( 0,3–0,8), 4 studenta sa vrednošću deluju kao centralne tačke u obliku zvezde, dok 2 studenta sa vrednošću identifikuju savršene, zatvorene grupe za prepisivanje.</w:t>
+      </w:r>
+    </w:p>
+    <w:p>
+      <w:pPr>
+        <w:ind w:left="720"/>
         <w:jc w:val="both"/>
         <w:rPr>
           <w:rFonts w:asciiTheme="minorHAnsi" w:hAnsiTheme="minorHAnsi"/>
@@ -2583,11 +2890,126 @@
     </w:p>
     <w:p>
       <w:pPr>
+        <w:keepNext/>
+        <w:ind w:left="720"/>
+        <w:jc w:val="center"/>
+      </w:pPr>
+      <w:r>
+        <w:drawing>
+          <wp:inline distT="0" distB="0" distL="0" distR="0" wp14:anchorId="1DDFC22F" wp14:editId="63E1A089">
+            <wp:extent cx="3998001" cy="3234266"/>
+            <wp:effectExtent l="0" t="0" r="2540" b="4445"/>
+            <wp:docPr id="943127374" name="Picture 1"/>
+            <wp:cNvGraphicFramePr>
+              <a:graphicFrameLocks xmlns:a="http://schemas.openxmlformats.org/drawingml/2006/main" noChangeAspect="1"/>
+            </wp:cNvGraphicFramePr>
+            <a:graphic xmlns:a="http://schemas.openxmlformats.org/drawingml/2006/main">
+              <a:graphicData uri="http://schemas.openxmlformats.org/drawingml/2006/picture">
+                <pic:pic xmlns:pic="http://schemas.openxmlformats.org/drawingml/2006/picture">
+                  <pic:nvPicPr>
+                    <pic:cNvPr id="0" name="Picture 1"/>
+                    <pic:cNvPicPr>
+                      <a:picLocks noChangeAspect="1" noChangeArrowheads="1"/>
+                    </pic:cNvPicPr>
+                  </pic:nvPicPr>
+                  <pic:blipFill>
+                    <a:blip r:embed="rId8">
+                      <a:extLst>
+                        <a:ext uri="{28A0092B-C50C-407E-A947-70E740481C1C}">
+                          <a14:useLocalDpi xmlns:a14="http://schemas.microsoft.com/office/drawing/2010/main" val="0"/>
+                        </a:ext>
+                      </a:extLst>
+                    </a:blip>
+                    <a:srcRect/>
+                    <a:stretch>
+                      <a:fillRect/>
+                    </a:stretch>
+                  </pic:blipFill>
+                  <pic:spPr bwMode="auto">
+                    <a:xfrm>
+                      <a:off x="0" y="0"/>
+                      <a:ext cx="4035424" cy="3264540"/>
+                    </a:xfrm>
+                    <a:prstGeom prst="rect">
+                      <a:avLst/>
+                    </a:prstGeom>
+                    <a:noFill/>
+                    <a:ln>
+                      <a:noFill/>
+                    </a:ln>
+                  </pic:spPr>
+                </pic:pic>
+              </a:graphicData>
+            </a:graphic>
+          </wp:inline>
+        </w:drawing>
+      </w:r>
+    </w:p>
+    <w:p>
+      <w:pPr>
+        <w:spacing w:before="240" w:after="240"/>
+        <w:jc w:val="center"/>
+        <w:rPr>
+          <w:rFonts w:asciiTheme="minorHAnsi" w:hAnsiTheme="minorHAnsi"/>
+          <w:sz w:val="22"/>
+          <w:szCs w:val="22"/>
+        </w:rPr>
+      </w:pPr>
+      <w:r>
+        <w:rPr>
+          <w:rFonts w:asciiTheme="minorHAnsi" w:hAnsiTheme="minorHAnsi"/>
+          <w:i/>
+          <w:iCs/>
+          <w:color w:val="0E2841" w:themeColor="text2"/>
+          <w:sz w:val="22"/>
+          <w:szCs w:val="22"/>
+        </w:rPr>
+        <w:t>Slika 1.2.1 - Distribucija lokalnih koef</w:t>
+      </w:r>
+      <w:r>
+        <w:rPr>
+          <w:rFonts w:asciiTheme="minorHAnsi" w:hAnsiTheme="minorHAnsi"/>
+          <w:i/>
+          <w:iCs/>
+          <w:color w:val="0E2841" w:themeColor="text2"/>
+          <w:sz w:val="22"/>
+          <w:szCs w:val="22"/>
+        </w:rPr>
+        <w:t>icijenata klasterizacije</w:t>
+      </w:r>
+    </w:p>
+    <w:p>
+      <w:pPr>
+        <w:jc w:val="center"/>
+        <w:rPr>
+          <w:rFonts w:asciiTheme="minorHAnsi" w:hAnsiTheme="minorHAnsi"/>
+          <w:sz w:val="22"/>
+          <w:szCs w:val="22"/>
+        </w:rPr>
+      </w:pPr>
+    </w:p>
+    <w:p>
+      <w:pPr>
+        <w:pStyle w:val="ListParagraph"/>
+        <w:numPr>
+          <w:ilvl w:val="0"/>
+          <w:numId w:val="16"/>
+        </w:numPr>
         <w:jc w:val="both"/>
         <w:rPr>
           <w:rFonts w:asciiTheme="minorHAnsi" w:hAnsiTheme="minorHAnsi"/>
-        </w:rPr>
-      </w:pPr>
+          <w:b/>
+          <w:bCs/>
+        </w:rPr>
+      </w:pPr>
+      <w:r>
+        <w:rPr>
+          <w:rFonts w:asciiTheme="minorHAnsi" w:hAnsiTheme="minorHAnsi"/>
+          <w:b/>
+          <w:bCs/>
+        </w:rPr>
+        <w:t xml:space="preserve">Izračunavanjem relevantnih mrežnih metrika formalno obrazložiti da li mreža iskazuje osobine malog sveta. </w:t>
+      </w:r>
     </w:p>
     <w:p>
       <w:pPr>
@@ -2599,14 +3021,100 @@
     </w:p>
     <w:p>
       <w:pPr>
+        <w:ind w:left="720"/>
         <w:jc w:val="both"/>
         <w:rPr>
           <w:rFonts w:asciiTheme="minorHAnsi" w:hAnsiTheme="minorHAnsi"/>
         </w:rPr>
       </w:pPr>
-    </w:p>
-    <w:p>
-      <w:pPr>
+      <w:r>
+        <w:rPr>
+          <w:rFonts w:asciiTheme="minorHAnsi" w:hAnsiTheme="minorHAnsi"/>
+        </w:rPr>
+        <w:t>Kao što je u prethodnom pitanju pomenuto, m</w:t>
+      </w:r>
+      <w:r>
+        <w:rPr>
+          <w:rFonts w:asciiTheme="minorHAnsi" w:hAnsiTheme="minorHAnsi"/>
+        </w:rPr>
+        <w:t xml:space="preserve">reža formalno ispoljava karakteristike </w:t>
+      </w:r>
+      <w:r>
+        <w:rPr>
+          <w:rFonts w:asciiTheme="minorHAnsi" w:hAnsiTheme="minorHAnsi"/>
+          <w:i/>
+          <w:iCs/>
+        </w:rPr>
+        <w:t>malog sveta</w:t>
+      </w:r>
+      <w:r>
+        <w:rPr>
+          <w:rFonts w:asciiTheme="minorHAnsi" w:hAnsiTheme="minorHAnsi"/>
+        </w:rPr>
+        <w:t xml:space="preserve"> jer kombinuje visok koeficijent klasterizacije (</w:t>
+      </w:r>
+      <w:r>
+        <w:rPr>
+          <w:rFonts w:asciiTheme="minorHAnsi" w:hAnsiTheme="minorHAnsi"/>
+          <w:i/>
+          <w:iCs/>
+        </w:rPr>
+        <w:t>0.4941</w:t>
+      </w:r>
+      <w:r>
+        <w:rPr>
+          <w:rFonts w:asciiTheme="minorHAnsi" w:hAnsiTheme="minorHAnsi"/>
+        </w:rPr>
+        <w:t>) sa izuzetno kratkim prosečnim putem između studenata (</w:t>
+      </w:r>
+      <w:r>
+        <w:rPr>
+          <w:rFonts w:asciiTheme="minorHAnsi" w:hAnsiTheme="minorHAnsi"/>
+        </w:rPr>
+        <w:t>2.0233</w:t>
+      </w:r>
+      <w:r>
+        <w:rPr>
+          <w:rFonts w:asciiTheme="minorHAnsi" w:hAnsiTheme="minorHAnsi"/>
+        </w:rPr>
+        <w:t>). Ova struktura potvrđuje da se informacije i sličan kod šire velikom brzinom kroz čitavu populaciju zahvaljujući postojanju lokalnih grupa i ključnih pojedinaca</w:t>
+      </w:r>
+      <w:r>
+        <w:rPr>
+          <w:rFonts w:asciiTheme="minorHAnsi" w:hAnsiTheme="minorHAnsi"/>
+        </w:rPr>
+        <w:t xml:space="preserve"> </w:t>
+      </w:r>
+      <w:r>
+        <w:rPr>
+          <w:rFonts w:asciiTheme="minorHAnsi" w:hAnsiTheme="minorHAnsi"/>
+        </w:rPr>
+        <w:t>(</w:t>
+      </w:r>
+      <w:r>
+        <w:rPr>
+          <w:rFonts w:asciiTheme="minorHAnsi" w:hAnsiTheme="minorHAnsi"/>
+          <w:i/>
+          <w:iCs/>
+        </w:rPr>
+        <w:t>hub-ovi</w:t>
+      </w:r>
+      <w:r>
+        <w:rPr>
+          <w:rFonts w:asciiTheme="minorHAnsi" w:hAnsiTheme="minorHAnsi"/>
+        </w:rPr>
+        <w:t>)</w:t>
+      </w:r>
+      <w:r>
+        <w:rPr>
+          <w:rFonts w:asciiTheme="minorHAnsi" w:hAnsiTheme="minorHAnsi"/>
+        </w:rPr>
+        <w:t xml:space="preserve"> koji služe kao "prečice" u mreži.</w:t>
+      </w:r>
+    </w:p>
+    <w:p>
+      <w:pPr>
+        <w:ind w:left="720"/>
         <w:jc w:val="both"/>
         <w:rPr>
           <w:rFonts w:asciiTheme="minorHAnsi" w:hAnsiTheme="minorHAnsi"/>
@@ -2615,22 +3123,42 @@
     </w:p>
     <w:p>
       <w:pPr>
+        <w:ind w:left="360"/>
         <w:jc w:val="both"/>
         <w:rPr>
           <w:rFonts w:asciiTheme="minorHAnsi" w:hAnsiTheme="minorHAnsi"/>
-        </w:rPr>
-      </w:pPr>
-    </w:p>
-    <w:p>
-      <w:pPr>
+          <w:b/>
+          <w:bCs/>
+          <w:highlight w:val="lightGray"/>
+        </w:rPr>
+      </w:pPr>
+    </w:p>
+    <w:p>
+      <w:pPr>
+        <w:pStyle w:val="ListParagraph"/>
+        <w:numPr>
+          <w:ilvl w:val="0"/>
+          <w:numId w:val="16"/>
+        </w:numPr>
         <w:jc w:val="both"/>
         <w:rPr>
           <w:rFonts w:asciiTheme="minorHAnsi" w:hAnsiTheme="minorHAnsi"/>
-        </w:rPr>
-      </w:pPr>
-    </w:p>
-    <w:p>
-      <w:pPr>
+          <w:b/>
+          <w:bCs/>
+        </w:rPr>
+      </w:pPr>
+      <w:r>
+        <w:rPr>
+          <w:rFonts w:asciiTheme="minorHAnsi" w:hAnsiTheme="minorHAnsi"/>
+          <w:b/>
+          <w:bCs/>
+        </w:rPr>
+        <w:t xml:space="preserve">Izvršiti asortativnu analizu po stepenu čvora i dati odgovor da li je i koliko izraženo asortativno mešanje. Obratiti pažnju da je stepen čvora numerička, a ne kategorička varijabla i izabrati adekvatnu metriku za meru asortativnog mešanja. Priložiti i vizuelizaciju. </w:t>
+      </w:r>
+    </w:p>
+    <w:p>
+      <w:pPr>
+        <w:ind w:left="360"/>
         <w:jc w:val="both"/>
         <w:rPr>
           <w:rFonts w:asciiTheme="minorHAnsi" w:hAnsiTheme="minorHAnsi"/>
@@ -2639,14 +3167,123 @@
     </w:p>
     <w:p>
       <w:pPr>
+        <w:ind w:left="720"/>
         <w:jc w:val="both"/>
         <w:rPr>
           <w:rFonts w:asciiTheme="minorHAnsi" w:hAnsiTheme="minorHAnsi"/>
         </w:rPr>
       </w:pPr>
-    </w:p>
-    <w:p>
-      <w:pPr>
+      <w:r>
+        <w:rPr>
+          <w:rFonts w:asciiTheme="minorHAnsi" w:hAnsiTheme="minorHAnsi"/>
+        </w:rPr>
+        <w:lastRenderedPageBreak/>
+        <w:t xml:space="preserve">Mreža ispoljava </w:t>
+      </w:r>
+      <w:r>
+        <w:rPr>
+          <w:rFonts w:asciiTheme="minorHAnsi" w:hAnsiTheme="minorHAnsi"/>
+          <w:i/>
+          <w:iCs/>
+        </w:rPr>
+        <w:t xml:space="preserve">pozitivnu asortativnost </w:t>
+      </w:r>
+      <w:r>
+        <w:rPr>
+          <w:rFonts w:asciiTheme="minorHAnsi" w:hAnsiTheme="minorHAnsi"/>
+        </w:rPr>
+        <w:t xml:space="preserve">sa koeficijentom korelacije od </w:t>
+      </w:r>
+      <w:r>
+        <w:rPr>
+          <w:rFonts w:asciiTheme="minorHAnsi" w:hAnsiTheme="minorHAnsi"/>
+          <w:i/>
+          <w:iCs/>
+        </w:rPr>
+        <w:t>0</w:t>
+      </w:r>
+      <w:r>
+        <w:rPr>
+          <w:rFonts w:asciiTheme="minorHAnsi" w:hAnsiTheme="minorHAnsi"/>
+          <w:i/>
+          <w:iCs/>
+        </w:rPr>
+        <w:t>.</w:t>
+      </w:r>
+      <w:r>
+        <w:rPr>
+          <w:rFonts w:asciiTheme="minorHAnsi" w:hAnsiTheme="minorHAnsi"/>
+          <w:i/>
+          <w:iCs/>
+        </w:rPr>
+        <w:t>2573</w:t>
+      </w:r>
+      <w:r>
+        <w:rPr>
+          <w:rFonts w:asciiTheme="minorHAnsi" w:hAnsiTheme="minorHAnsi"/>
+        </w:rPr>
+        <w:t>.</w:t>
+      </w:r>
+      <w:r>
+        <w:rPr>
+          <w:rFonts w:asciiTheme="minorHAnsi" w:hAnsiTheme="minorHAnsi"/>
+        </w:rPr>
+        <w:t xml:space="preserve"> </w:t>
+      </w:r>
+      <w:r>
+        <w:rPr>
+          <w:rFonts w:asciiTheme="minorHAnsi" w:hAnsiTheme="minorHAnsi"/>
+        </w:rPr>
+        <w:t xml:space="preserve">Za analizu je korišćen </w:t>
+      </w:r>
+      <w:r>
+        <w:rPr>
+          <w:rFonts w:asciiTheme="minorHAnsi" w:hAnsiTheme="minorHAnsi"/>
+          <w:i/>
+          <w:iCs/>
+        </w:rPr>
+        <w:t>Pearson</w:t>
+      </w:r>
+      <w:r>
+        <w:rPr>
+          <w:rFonts w:asciiTheme="minorHAnsi" w:hAnsiTheme="minorHAnsi"/>
+          <w:i/>
+          <w:iCs/>
+        </w:rPr>
+        <w:t>-</w:t>
+      </w:r>
+      <w:r>
+        <w:rPr>
+          <w:rFonts w:asciiTheme="minorHAnsi" w:hAnsiTheme="minorHAnsi"/>
+          <w:i/>
+          <w:iCs/>
+        </w:rPr>
+        <w:t>ov koeficijent korelacije stepena čvorova</w:t>
+      </w:r>
+      <w:r>
+        <w:rPr>
+          <w:rFonts w:asciiTheme="minorHAnsi" w:hAnsiTheme="minorHAnsi"/>
+        </w:rPr>
+        <w:t xml:space="preserve">, koji je najadekvatnija metrička mera jer direktno kvantifikuje linearnu povezanost između numeričkih vrednosti stepena susednih čvorova. Ovo ukazuje na to da u mrežnom grafu postoji umerena tendencija čvorova da se povezuju sa čvorovima sličnog stepena, što znači da se "popularni" studenti (oni sa mnogo veza) primarno povezuju međusobno. Ovakav rezultat potvrđuje postojanje </w:t>
+      </w:r>
+      <w:r>
+        <w:rPr>
+          <w:rFonts w:asciiTheme="minorHAnsi" w:hAnsiTheme="minorHAnsi"/>
+          <w:i/>
+          <w:iCs/>
+        </w:rPr>
+        <w:t>centralnog jezgra (core)</w:t>
+      </w:r>
+      <w:r>
+        <w:rPr>
+          <w:rFonts w:asciiTheme="minorHAnsi" w:hAnsiTheme="minorHAnsi"/>
+        </w:rPr>
+        <w:t xml:space="preserve"> sastavljenog od najaktivnijih učesnika koji formiraju međusobno povezanu strukturu, umesto da budu izolovani izvori za studente sa malim brojem veza.</w:t>
+      </w:r>
+    </w:p>
+    <w:p>
+      <w:pPr>
+        <w:ind w:left="720"/>
         <w:jc w:val="both"/>
         <w:rPr>
           <w:rFonts w:asciiTheme="minorHAnsi" w:hAnsiTheme="minorHAnsi"/>
@@ -2655,22 +3292,637 @@
     </w:p>
     <w:p>
       <w:pPr>
+        <w:keepNext/>
+        <w:ind w:left="720"/>
         <w:jc w:val="both"/>
-        <w:rPr>
-          <w:rFonts w:asciiTheme="minorHAnsi" w:hAnsiTheme="minorHAnsi"/>
-        </w:rPr>
-      </w:pPr>
+      </w:pPr>
+      <w:r>
+        <w:drawing>
+          <wp:inline distT="0" distB="0" distL="0" distR="0" wp14:anchorId="74052C1B" wp14:editId="680E17FD">
+            <wp:extent cx="5020733" cy="3214663"/>
+            <wp:effectExtent l="0" t="0" r="8890" b="5080"/>
+            <wp:docPr id="390406049" name="Picture 3"/>
+            <wp:cNvGraphicFramePr>
+              <a:graphicFrameLocks xmlns:a="http://schemas.openxmlformats.org/drawingml/2006/main" noChangeAspect="1"/>
+            </wp:cNvGraphicFramePr>
+            <a:graphic xmlns:a="http://schemas.openxmlformats.org/drawingml/2006/main">
+              <a:graphicData uri="http://schemas.openxmlformats.org/drawingml/2006/picture">
+                <pic:pic xmlns:pic="http://schemas.openxmlformats.org/drawingml/2006/picture">
+                  <pic:nvPicPr>
+                    <pic:cNvPr id="0" name="Picture 5"/>
+                    <pic:cNvPicPr>
+                      <a:picLocks noChangeAspect="1" noChangeArrowheads="1"/>
+                    </pic:cNvPicPr>
+                  </pic:nvPicPr>
+                  <pic:blipFill>
+                    <a:blip r:embed="rId9">
+                      <a:extLst>
+                        <a:ext uri="{28A0092B-C50C-407E-A947-70E740481C1C}">
+                          <a14:useLocalDpi xmlns:a14="http://schemas.microsoft.com/office/drawing/2010/main" val="0"/>
+                        </a:ext>
+                      </a:extLst>
+                    </a:blip>
+                    <a:srcRect/>
+                    <a:stretch>
+                      <a:fillRect/>
+                    </a:stretch>
+                  </pic:blipFill>
+                  <pic:spPr bwMode="auto">
+                    <a:xfrm>
+                      <a:off x="0" y="0"/>
+                      <a:ext cx="5040448" cy="3227286"/>
+                    </a:xfrm>
+                    <a:prstGeom prst="rect">
+                      <a:avLst/>
+                    </a:prstGeom>
+                    <a:noFill/>
+                    <a:ln>
+                      <a:noFill/>
+                    </a:ln>
+                  </pic:spPr>
+                </pic:pic>
+              </a:graphicData>
+            </a:graphic>
+          </wp:inline>
+        </w:drawing>
+      </w:r>
+    </w:p>
+    <w:p>
+      <w:pPr>
+        <w:pStyle w:val="Caption"/>
+        <w:spacing w:before="240"/>
+        <w:jc w:val="center"/>
+        <w:rPr>
+          <w:rFonts w:asciiTheme="minorHAnsi" w:hAnsiTheme="minorHAnsi"/>
+          <w:sz w:val="22"/>
+          <w:szCs w:val="22"/>
+        </w:rPr>
+      </w:pPr>
+      <w:r>
+        <w:rPr>
+          <w:rFonts w:asciiTheme="minorHAnsi" w:hAnsiTheme="minorHAnsi"/>
+          <w:sz w:val="22"/>
+          <w:szCs w:val="22"/>
+        </w:rPr>
+        <w:t>Slika 1.2.2. – Vizuelizacija asortativne analize po stepenu čvora</w:t>
+      </w:r>
     </w:p>
     <w:p>
       <w:pPr>
         <w:jc w:val="both"/>
         <w:rPr>
           <w:rFonts w:asciiTheme="minorHAnsi" w:hAnsiTheme="minorHAnsi"/>
-        </w:rPr>
-      </w:pPr>
-    </w:p>
-    <w:p>
-      <w:pPr>
+          <w:b/>
+          <w:bCs/>
+        </w:rPr>
+      </w:pPr>
+    </w:p>
+    <w:p>
+      <w:pPr>
+        <w:pStyle w:val="ListParagraph"/>
+        <w:numPr>
+          <w:ilvl w:val="0"/>
+          <w:numId w:val="16"/>
+        </w:numPr>
+        <w:jc w:val="both"/>
+        <w:rPr>
+          <w:rFonts w:asciiTheme="minorHAnsi" w:hAnsiTheme="minorHAnsi"/>
+          <w:b/>
+          <w:bCs/>
+        </w:rPr>
+      </w:pPr>
+      <w:r>
+        <w:rPr>
+          <w:rFonts w:asciiTheme="minorHAnsi" w:hAnsiTheme="minorHAnsi"/>
+          <w:b/>
+          <w:bCs/>
+        </w:rPr>
+        <w:t xml:space="preserve">Kakva je distribucija čvorova po stepenu i da li prati </w:t>
+      </w:r>
+      <w:r>
+        <w:rPr>
+          <w:rFonts w:asciiTheme="minorHAnsi" w:hAnsiTheme="minorHAnsi"/>
+          <w:b/>
+          <w:bCs/>
+          <w:i/>
+          <w:iCs/>
+        </w:rPr>
+        <w:t xml:space="preserve">power law </w:t>
+      </w:r>
+      <w:r>
+        <w:rPr>
+          <w:rFonts w:asciiTheme="minorHAnsi" w:hAnsiTheme="minorHAnsi"/>
+          <w:b/>
+          <w:bCs/>
+        </w:rPr>
+        <w:t xml:space="preserve">raspodelu? Za dobijanje punih poena za ovo pitanje potrebno je formalno matematički potkrepiti odgovor. </w:t>
+      </w:r>
+    </w:p>
+    <w:p>
+      <w:pPr>
+        <w:ind w:left="360"/>
+        <w:jc w:val="both"/>
+        <w:rPr>
+          <w:rFonts w:asciiTheme="minorHAnsi" w:hAnsiTheme="minorHAnsi"/>
+        </w:rPr>
+      </w:pPr>
+    </w:p>
+    <w:p>
+      <w:pPr>
+        <w:ind w:left="720"/>
+        <w:jc w:val="both"/>
+        <w:rPr>
+          <w:rFonts w:asciiTheme="minorHAnsi" w:hAnsiTheme="minorHAnsi"/>
+        </w:rPr>
+      </w:pPr>
+      <w:r>
+        <w:rPr>
+          <w:rFonts w:asciiTheme="minorHAnsi" w:hAnsiTheme="minorHAnsi"/>
+        </w:rPr>
+        <w:t xml:space="preserve">Distribucija stepena čvora formalno </w:t>
+      </w:r>
+      <w:r>
+        <w:rPr>
+          <w:rFonts w:asciiTheme="minorHAnsi" w:hAnsiTheme="minorHAnsi"/>
+          <w:i/>
+          <w:iCs/>
+        </w:rPr>
+        <w:t>ne prati zakon stepena (Power Law)</w:t>
+      </w:r>
+      <w:r>
+        <w:rPr>
+          <w:rFonts w:asciiTheme="minorHAnsi" w:hAnsiTheme="minorHAnsi"/>
+        </w:rPr>
+        <w:t>, uprkos tome što izračunati eksponent skaliranja (</w:t>
+      </w:r>
+      <w:r>
+        <w:rPr>
+          <w:rFonts w:asciiTheme="minorHAnsi" w:hAnsiTheme="minorHAnsi"/>
+        </w:rPr>
+        <w:t>alpha = 2.28</w:t>
+      </w:r>
+      <w:r>
+        <w:rPr>
+          <w:rFonts w:asciiTheme="minorHAnsi" w:hAnsiTheme="minorHAnsi"/>
+        </w:rPr>
+        <w:t>) upada u teoretski očekivani opseg za "Scale-Free" mreže. Log-likelihood test daje negativnu vrednost (</w:t>
+      </w:r>
+      <w:r>
+        <w:rPr>
+          <w:rFonts w:asciiTheme="minorHAnsi" w:hAnsiTheme="minorHAnsi"/>
+        </w:rPr>
+        <w:t>R = - 4.13</w:t>
+      </w:r>
+      <w:r>
+        <w:rPr>
+          <w:rFonts w:asciiTheme="minorHAnsi" w:hAnsiTheme="minorHAnsi"/>
+        </w:rPr>
+        <w:t>) uz visoku statističku značajnost (</w:t>
+      </w:r>
+      <w:r>
+        <w:rPr>
+          <w:rFonts w:asciiTheme="minorHAnsi" w:hAnsiTheme="minorHAnsi"/>
+        </w:rPr>
+        <w:t>p &lt; 0.001</w:t>
+      </w:r>
+      <w:r>
+        <w:rPr>
+          <w:rFonts w:asciiTheme="minorHAnsi" w:hAnsiTheme="minorHAnsi"/>
+        </w:rPr>
+        <w:t xml:space="preserve">), što matematički potvrđuje da </w:t>
+      </w:r>
+      <w:r>
+        <w:rPr>
+          <w:rFonts w:asciiTheme="minorHAnsi" w:hAnsiTheme="minorHAnsi"/>
+          <w:i/>
+          <w:iCs/>
+        </w:rPr>
+        <w:t>eksponencijalna distribucija</w:t>
+      </w:r>
+      <w:r>
+        <w:rPr>
+          <w:rFonts w:asciiTheme="minorHAnsi" w:hAnsiTheme="minorHAnsi"/>
+        </w:rPr>
+        <w:t xml:space="preserve"> bolje opisuje podatke od zakona stepena.</w:t>
+      </w:r>
+    </w:p>
+    <w:p>
+      <w:pPr>
+        <w:ind w:left="720"/>
+        <w:jc w:val="both"/>
+        <w:rPr>
+          <w:rFonts w:asciiTheme="minorHAnsi" w:hAnsiTheme="minorHAnsi"/>
+        </w:rPr>
+      </w:pPr>
+      <w:r>
+        <w:rPr>
+          <w:rFonts w:asciiTheme="minorHAnsi" w:hAnsiTheme="minorHAnsi"/>
+        </w:rPr>
+        <w:t>Ovakav rezultat je karakterističan za mreže manjeg obima (</w:t>
+      </w:r>
+      <w:r>
+        <w:rPr>
+          <w:rFonts w:asciiTheme="minorHAnsi" w:hAnsiTheme="minorHAnsi"/>
+        </w:rPr>
+        <w:t>N = 44</w:t>
+      </w:r>
+      <w:r>
+        <w:rPr>
+          <w:rFonts w:asciiTheme="minorHAnsi" w:hAnsiTheme="minorHAnsi"/>
+        </w:rPr>
+        <w:t>)</w:t>
+      </w:r>
+      <w:r>
+        <w:rPr>
+          <w:rFonts w:asciiTheme="minorHAnsi" w:hAnsiTheme="minorHAnsi"/>
+        </w:rPr>
+        <w:t>.</w:t>
+      </w:r>
+      <w:r>
+        <w:rPr>
+          <w:rFonts w:asciiTheme="minorHAnsi" w:hAnsiTheme="minorHAnsi"/>
+        </w:rPr>
+        <w:t xml:space="preserve"> </w:t>
+      </w:r>
+      <w:r>
+        <w:rPr>
+          <w:rFonts w:asciiTheme="minorHAnsi" w:hAnsiTheme="minorHAnsi"/>
+        </w:rPr>
+        <w:t>I</w:t>
+      </w:r>
+      <w:r>
+        <w:rPr>
+          <w:rFonts w:asciiTheme="minorHAnsi" w:hAnsiTheme="minorHAnsi"/>
+        </w:rPr>
+        <w:t xml:space="preserve">ako u mreži postoje izraženi </w:t>
+      </w:r>
+      <w:r>
+        <w:rPr>
+          <w:rFonts w:asciiTheme="minorHAnsi" w:hAnsiTheme="minorHAnsi"/>
+          <w:i/>
+          <w:iCs/>
+        </w:rPr>
+        <w:t>hub</w:t>
+      </w:r>
+      <w:r>
+        <w:rPr>
+          <w:rFonts w:asciiTheme="minorHAnsi" w:hAnsiTheme="minorHAnsi"/>
+        </w:rPr>
+        <w:t xml:space="preserve"> čvorovi koji daju privid Scale-Free strukture, fizička ograničenja veličine grupe sprečavaju formiranje "teškog repa"</w:t>
+      </w:r>
+      <w:r>
+        <w:rPr>
+          <w:rFonts w:asciiTheme="minorHAnsi" w:hAnsiTheme="minorHAnsi"/>
+        </w:rPr>
+        <w:t xml:space="preserve"> (</w:t>
+      </w:r>
+      <w:r>
+        <w:rPr>
+          <w:rFonts w:asciiTheme="minorHAnsi" w:hAnsiTheme="minorHAnsi"/>
+          <w:i/>
+          <w:iCs/>
+        </w:rPr>
+        <w:t>heavy tail</w:t>
+      </w:r>
+      <w:r>
+        <w:rPr>
+          <w:rFonts w:asciiTheme="minorHAnsi" w:hAnsiTheme="minorHAnsi"/>
+        </w:rPr>
+        <w:t>)</w:t>
+      </w:r>
+      <w:r>
+        <w:rPr>
+          <w:rFonts w:asciiTheme="minorHAnsi" w:hAnsiTheme="minorHAnsi"/>
+        </w:rPr>
+        <w:t xml:space="preserve"> distribucije neophodnog za formalnu potvrdu zakona stepena.</w:t>
+      </w:r>
+    </w:p>
+    <w:p>
+      <w:pPr>
+        <w:ind w:left="720"/>
+        <w:jc w:val="both"/>
+        <w:rPr>
+          <w:rFonts w:asciiTheme="minorHAnsi" w:hAnsiTheme="minorHAnsi"/>
+        </w:rPr>
+      </w:pPr>
+    </w:p>
+    <w:p>
+      <w:pPr>
+        <w:keepNext/>
+        <w:ind w:left="720"/>
+        <w:jc w:val="center"/>
+      </w:pPr>
+      <w:r>
+        <w:drawing>
+          <wp:inline distT="0" distB="0" distL="0" distR="0" wp14:anchorId="49D83C7F" wp14:editId="4B34FE57">
+            <wp:extent cx="5063728" cy="3242733"/>
+            <wp:effectExtent l="0" t="0" r="3810" b="0"/>
+            <wp:docPr id="2103788316" name="Picture 2"/>
+            <wp:cNvGraphicFramePr>
+              <a:graphicFrameLocks xmlns:a="http://schemas.openxmlformats.org/drawingml/2006/main" noChangeAspect="1"/>
+            </wp:cNvGraphicFramePr>
+            <a:graphic xmlns:a="http://schemas.openxmlformats.org/drawingml/2006/main">
+              <a:graphicData uri="http://schemas.openxmlformats.org/drawingml/2006/picture">
+                <pic:pic xmlns:pic="http://schemas.openxmlformats.org/drawingml/2006/picture">
+                  <pic:nvPicPr>
+                    <pic:cNvPr id="0" name="Picture 3"/>
+                    <pic:cNvPicPr>
+                      <a:picLocks noChangeAspect="1" noChangeArrowheads="1"/>
+                    </pic:cNvPicPr>
+                  </pic:nvPicPr>
+                  <pic:blipFill>
+                    <a:blip r:embed="rId10">
+                      <a:extLst>
+                        <a:ext uri="{28A0092B-C50C-407E-A947-70E740481C1C}">
+                          <a14:useLocalDpi xmlns:a14="http://schemas.microsoft.com/office/drawing/2010/main" val="0"/>
+                        </a:ext>
+                      </a:extLst>
+                    </a:blip>
+                    <a:srcRect/>
+                    <a:stretch>
+                      <a:fillRect/>
+                    </a:stretch>
+                  </pic:blipFill>
+                  <pic:spPr bwMode="auto">
+                    <a:xfrm>
+                      <a:off x="0" y="0"/>
+                      <a:ext cx="5125119" cy="3282047"/>
+                    </a:xfrm>
+                    <a:prstGeom prst="rect">
+                      <a:avLst/>
+                    </a:prstGeom>
+                    <a:noFill/>
+                    <a:ln>
+                      <a:noFill/>
+                    </a:ln>
+                  </pic:spPr>
+                </pic:pic>
+              </a:graphicData>
+            </a:graphic>
+          </wp:inline>
+        </w:drawing>
+      </w:r>
+    </w:p>
+    <w:p>
+      <w:pPr>
+        <w:pStyle w:val="Caption"/>
+        <w:jc w:val="center"/>
+        <w:rPr>
+          <w:rFonts w:asciiTheme="minorHAnsi" w:hAnsiTheme="minorHAnsi"/>
+          <w:sz w:val="22"/>
+          <w:szCs w:val="22"/>
+        </w:rPr>
+      </w:pPr>
+      <w:r>
+        <w:rPr>
+          <w:rFonts w:asciiTheme="minorHAnsi" w:hAnsiTheme="minorHAnsi"/>
+          <w:sz w:val="22"/>
+          <w:szCs w:val="22"/>
+        </w:rPr>
+        <w:t xml:space="preserve">Slika </w:t>
+      </w:r>
+      <w:r>
+        <w:rPr>
+          <w:rFonts w:asciiTheme="minorHAnsi" w:hAnsiTheme="minorHAnsi"/>
+          <w:sz w:val="22"/>
+          <w:szCs w:val="22"/>
+        </w:rPr>
+        <w:t>1.2.</w:t>
+      </w:r>
+      <w:r>
+        <w:rPr>
+          <w:rFonts w:asciiTheme="minorHAnsi" w:hAnsiTheme="minorHAnsi"/>
+          <w:sz w:val="22"/>
+          <w:szCs w:val="22"/>
+        </w:rPr>
+        <w:t>3</w:t>
+      </w:r>
+      <w:r>
+        <w:rPr>
+          <w:rFonts w:asciiTheme="minorHAnsi" w:hAnsiTheme="minorHAnsi"/>
+          <w:sz w:val="22"/>
+          <w:szCs w:val="22"/>
+        </w:rPr>
+        <w:t xml:space="preserve">. – Distribucija čvorova </w:t>
+      </w:r>
+      <w:r>
+        <w:rPr>
+          <w:rFonts w:asciiTheme="minorHAnsi" w:hAnsiTheme="minorHAnsi"/>
+          <w:sz w:val="22"/>
+          <w:szCs w:val="22"/>
+        </w:rPr>
+        <w:t xml:space="preserve">po </w:t>
+      </w:r>
+      <w:r>
+        <w:rPr>
+          <w:rFonts w:asciiTheme="minorHAnsi" w:hAnsiTheme="minorHAnsi"/>
+          <w:sz w:val="22"/>
+          <w:szCs w:val="22"/>
+        </w:rPr>
+        <w:t>stepenu i zakon stepena</w:t>
+      </w:r>
+    </w:p>
+    <w:p>
+      <w:pPr>
+        <w:ind w:left="720"/>
+        <w:jc w:val="both"/>
+        <w:rPr>
+          <w:rFonts w:asciiTheme="minorHAnsi" w:hAnsiTheme="minorHAnsi"/>
+        </w:rPr>
+      </w:pPr>
+    </w:p>
+    <w:p>
+      <w:pPr>
+        <w:ind w:left="360"/>
+        <w:jc w:val="both"/>
+        <w:rPr>
+          <w:rFonts w:asciiTheme="minorHAnsi" w:hAnsiTheme="minorHAnsi"/>
+          <w:b/>
+          <w:bCs/>
+          <w:highlight w:val="lightGray"/>
+        </w:rPr>
+      </w:pPr>
+    </w:p>
+    <w:p>
+      <w:pPr>
+        <w:pStyle w:val="ListParagraph"/>
+        <w:numPr>
+          <w:ilvl w:val="0"/>
+          <w:numId w:val="16"/>
+        </w:numPr>
+        <w:jc w:val="both"/>
+        <w:rPr>
+          <w:rFonts w:asciiTheme="minorHAnsi" w:hAnsiTheme="minorHAnsi"/>
+          <w:b/>
+          <w:bCs/>
+        </w:rPr>
+      </w:pPr>
+      <w:r>
+        <w:rPr>
+          <w:rFonts w:asciiTheme="minorHAnsi" w:hAnsiTheme="minorHAnsi"/>
+          <w:b/>
+          <w:bCs/>
+        </w:rPr>
+        <w:t xml:space="preserve">Sprovesti analize centralnosti po stepenu, bliskosti i relacionoj centralnosti. Dati pregled najvažnijih aktera po svakoj od njih. </w:t>
+      </w:r>
+    </w:p>
+    <w:p>
+      <w:pPr>
+        <w:ind w:left="720"/>
+        <w:jc w:val="both"/>
+        <w:rPr>
+          <w:rFonts w:asciiTheme="minorHAnsi" w:hAnsiTheme="minorHAnsi"/>
+        </w:rPr>
+      </w:pPr>
+    </w:p>
+    <w:p>
+      <w:pPr>
+        <w:ind w:left="720"/>
+        <w:jc w:val="both"/>
+        <w:rPr>
+          <w:rFonts w:asciiTheme="minorHAnsi" w:hAnsiTheme="minorHAnsi"/>
+        </w:rPr>
+      </w:pPr>
+      <w:r>
+        <w:rPr>
+          <w:rFonts w:asciiTheme="minorHAnsi" w:hAnsiTheme="minorHAnsi"/>
+        </w:rPr>
+        <w:t xml:space="preserve">Analiza centralnosti identifikuje </w:t>
+      </w:r>
+      <w:r>
+        <w:rPr>
+          <w:rFonts w:asciiTheme="minorHAnsi" w:hAnsiTheme="minorHAnsi"/>
+          <w:i/>
+          <w:iCs/>
+        </w:rPr>
+        <w:t>Studenta_020</w:t>
+      </w:r>
+      <w:r>
+        <w:rPr>
+          <w:rFonts w:asciiTheme="minorHAnsi" w:hAnsiTheme="minorHAnsi"/>
+        </w:rPr>
+        <w:t xml:space="preserve"> kao najuticajniju figuru u mreži, s obzirom na to da dominira i po broju direktnih veza i po bliskosti ostalim čvorovima, što njegov rad postavlja u sam centar procesa širenja sličnog koda. Dok visoke vrednosti centralnosti po stepenu kod studenata </w:t>
+      </w:r>
+      <w:r>
+        <w:rPr>
+          <w:rFonts w:asciiTheme="minorHAnsi" w:hAnsiTheme="minorHAnsi"/>
+          <w:i/>
+          <w:iCs/>
+        </w:rPr>
+        <w:t>Student_020</w:t>
+      </w:r>
+      <w:r>
+        <w:rPr>
+          <w:rFonts w:asciiTheme="minorHAnsi" w:hAnsiTheme="minorHAnsi"/>
+        </w:rPr>
+        <w:t xml:space="preserve"> i </w:t>
+      </w:r>
+      <w:r>
+        <w:rPr>
+          <w:rFonts w:asciiTheme="minorHAnsi" w:hAnsiTheme="minorHAnsi"/>
+          <w:i/>
+          <w:iCs/>
+        </w:rPr>
+        <w:t>Student_009</w:t>
+      </w:r>
+      <w:r>
+        <w:rPr>
+          <w:rFonts w:asciiTheme="minorHAnsi" w:hAnsiTheme="minorHAnsi"/>
+        </w:rPr>
+        <w:t xml:space="preserve"> ukazuju na njihovu ulogu primarnih izvora informacija, visoka relacionu centralnost izdvaja </w:t>
+      </w:r>
+      <w:r>
+        <w:rPr>
+          <w:rFonts w:asciiTheme="minorHAnsi" w:hAnsiTheme="minorHAnsi"/>
+          <w:i/>
+          <w:iCs/>
+        </w:rPr>
+        <w:t>Studenta_046</w:t>
+      </w:r>
+      <w:r>
+        <w:rPr>
+          <w:rFonts w:asciiTheme="minorHAnsi" w:hAnsiTheme="minorHAnsi"/>
+        </w:rPr>
+        <w:t xml:space="preserve"> kao ključnog strateškog posrednika. Ovaj student deluje kao nezaobilazni "most" koji povezuje različite podgrupe unutar </w:t>
+      </w:r>
+      <w:r>
+        <w:rPr>
+          <w:rFonts w:asciiTheme="minorHAnsi" w:hAnsiTheme="minorHAnsi"/>
+        </w:rPr>
+        <w:t>grupe</w:t>
+      </w:r>
+      <w:r>
+        <w:rPr>
+          <w:rFonts w:asciiTheme="minorHAnsi" w:hAnsiTheme="minorHAnsi"/>
+        </w:rPr>
+        <w:t>, čime se potvrđuje da se struktura plagijarizma oslanja na kombinaciju centralnih izvora i specifičnih aktera koji omogućavaju protok koda kroz čitavu zajednicu.</w:t>
+      </w:r>
+    </w:p>
+    <w:p>
+      <w:pPr>
+        <w:ind w:left="300"/>
+        <w:jc w:val="both"/>
+        <w:rPr>
+          <w:rFonts w:asciiTheme="minorHAnsi" w:hAnsiTheme="minorHAnsi"/>
+        </w:rPr>
+      </w:pPr>
+    </w:p>
+    <w:p>
+      <w:pPr>
+        <w:ind w:left="360"/>
+        <w:jc w:val="both"/>
+        <w:rPr>
+          <w:rFonts w:asciiTheme="minorHAnsi" w:hAnsiTheme="minorHAnsi"/>
+          <w:b/>
+          <w:bCs/>
+          <w:highlight w:val="lightGray"/>
+        </w:rPr>
+      </w:pPr>
+    </w:p>
+    <w:p>
+      <w:pPr>
+        <w:pStyle w:val="ListParagraph"/>
+        <w:numPr>
+          <w:ilvl w:val="0"/>
+          <w:numId w:val="16"/>
+        </w:numPr>
+        <w:jc w:val="both"/>
+        <w:rPr>
+          <w:rFonts w:asciiTheme="minorHAnsi" w:hAnsiTheme="minorHAnsi"/>
+          <w:b/>
+          <w:bCs/>
+        </w:rPr>
+      </w:pPr>
+      <w:r>
+        <w:rPr>
+          <w:rFonts w:asciiTheme="minorHAnsi" w:hAnsiTheme="minorHAnsi"/>
+          <w:b/>
+          <w:bCs/>
+        </w:rPr>
+        <w:t>Ko su najvažniji akteri po centralnosti po sopstvenom vektoru ili ekvivalentnim metrikama (</w:t>
+      </w:r>
+      <w:r>
+        <w:rPr>
+          <w:rFonts w:asciiTheme="minorHAnsi" w:hAnsiTheme="minorHAnsi"/>
+          <w:b/>
+          <w:bCs/>
+          <w:i/>
+          <w:iCs/>
+        </w:rPr>
+        <w:t>hub score, authority score</w:t>
+      </w:r>
+      <w:r>
+        <w:rPr>
+          <w:rFonts w:asciiTheme="minorHAnsi" w:hAnsiTheme="minorHAnsi"/>
+          <w:b/>
+          <w:bCs/>
+        </w:rPr>
+        <w:t xml:space="preserve">) ako je mreža modelovana kao usmereni graf? Šta nam to govori o njima? </w:t>
+      </w:r>
+    </w:p>
+    <w:p>
+      <w:pPr>
+        <w:ind w:left="360"/>
         <w:jc w:val="both"/>
         <w:rPr>
           <w:rFonts w:asciiTheme="minorHAnsi" w:hAnsiTheme="minorHAnsi"/>
@@ -2694,8 +3946,9 @@
         </w:numPr>
         <w:jc w:val="both"/>
       </w:pPr>
-      <w:bookmarkStart w:id="3" w:name="_Toc220420950"/>
-      <w:r>
+      <w:bookmarkStart w:id="3" w:name="_Toc220689044"/>
+      <w:r>
+        <w:lastRenderedPageBreak/>
         <w:t>Analiza mreže DZ2Net</w:t>
       </w:r>
       <w:bookmarkEnd w:id="3"/>
@@ -2705,7 +3958,7 @@
         <w:pStyle w:val="Heading2"/>
         <w:jc w:val="both"/>
       </w:pPr>
-      <w:bookmarkStart w:id="4" w:name="_Toc220420951"/>
+      <w:bookmarkStart w:id="4" w:name="_Toc220689045"/>
       <w:r>
         <w:t>2.1</w:t>
       </w:r>
@@ -2720,7 +3973,7 @@
         <w:pStyle w:val="Heading2"/>
         <w:jc w:val="both"/>
       </w:pPr>
-      <w:bookmarkStart w:id="5" w:name="_Toc220420952"/>
+      <w:bookmarkStart w:id="5" w:name="_Toc220689046"/>
       <w:r>
         <w:t>2.2</w:t>
       </w:r>
@@ -2859,19 +4112,7 @@
         <w:rPr>
           <w:rFonts w:asciiTheme="minorHAnsi" w:hAnsiTheme="minorHAnsi"/>
         </w:rPr>
-        <w:t xml:space="preserve">Centralizacija mreže upoređena je sa idealnom zvezdastom mrežom iste veličine, koja predstavlja maksimalno centralizovan slučaj. Dobijeni rezultat pokazuje da posmatrana mreža dostiže </w:t>
-      </w:r>
-      <w:r>
-        <w:rPr>
-          <w:rFonts w:asciiTheme="minorHAnsi" w:hAnsiTheme="minorHAnsi"/>
-        </w:rPr>
-        <w:t>25.5</w:t>
-      </w:r>
-      <w:r>
-        <w:rPr>
-          <w:rFonts w:asciiTheme="minorHAnsi" w:hAnsiTheme="minorHAnsi"/>
-        </w:rPr>
-        <w:t xml:space="preserve">% maksimalne moguće centralizacije, što ukazuje na </w:t>
+        <w:t xml:space="preserve">Centralizacija mreže upoređena je sa idealnom zvezdastom mrežom iste veličine, koja predstavlja maksimalno centralizovan slučaj. Dobijeni rezultat pokazuje da posmatrana mreža dostiže 25.5% maksimalne moguće centralizacije, što ukazuje na </w:t>
       </w:r>
       <w:r>
         <w:rPr>
@@ -3315,7 +4556,21 @@
         <w:rPr>
           <w:rFonts w:asciiTheme="minorHAnsi" w:hAnsiTheme="minorHAnsi"/>
         </w:rPr>
-        <w:t>S obzitom da mreža DZ2Net ima značajno veća oba koeficijenta, može se zaključiti da je klasterisanje izraženo u odnosu na ove dve mreže.</w:t>
+        <w:t xml:space="preserve">S </w:t>
+      </w:r>
+      <w:proofErr w:type="spellStart"/>
+      <w:r>
+        <w:rPr>
+          <w:rFonts w:asciiTheme="minorHAnsi" w:hAnsiTheme="minorHAnsi"/>
+        </w:rPr>
+        <w:t>obzitom</w:t>
+      </w:r>
+      <w:proofErr w:type="spellEnd"/>
+      <w:r>
+        <w:rPr>
+          <w:rFonts w:asciiTheme="minorHAnsi" w:hAnsiTheme="minorHAnsi"/>
+        </w:rPr>
+        <w:t xml:space="preserve"> da mreža DZ2Net ima značajno veća oba koeficijenta, može se zaključiti da je klasterisanje izraženo u odnosu na ove dve mreže.</w:t>
       </w:r>
     </w:p>
     <w:p>
@@ -3363,7 +4618,21 @@
         <w:rPr>
           <w:rFonts w:asciiTheme="minorHAnsi" w:hAnsiTheme="minorHAnsi"/>
         </w:rPr>
-        <w:t xml:space="preserve">U poredjenju sa </w:t>
+        <w:t xml:space="preserve">U </w:t>
+      </w:r>
+      <w:proofErr w:type="spellStart"/>
+      <w:r>
+        <w:rPr>
+          <w:rFonts w:asciiTheme="minorHAnsi" w:hAnsiTheme="minorHAnsi"/>
+        </w:rPr>
+        <w:t>poredjenju</w:t>
+      </w:r>
+      <w:proofErr w:type="spellEnd"/>
+      <w:r>
+        <w:rPr>
+          <w:rFonts w:asciiTheme="minorHAnsi" w:hAnsiTheme="minorHAnsi"/>
+        </w:rPr>
+        <w:t xml:space="preserve"> sa </w:t>
       </w:r>
       <w:r>
         <w:rPr>
@@ -3391,13 +4660,7 @@
         <w:rPr>
           <w:rFonts w:asciiTheme="minorHAnsi" w:hAnsiTheme="minorHAnsi"/>
         </w:rPr>
-        <w:t>mreža</w:t>
-      </w:r>
-      <w:r>
-        <w:rPr>
-          <w:rFonts w:asciiTheme="minorHAnsi" w:hAnsiTheme="minorHAnsi"/>
-        </w:rPr>
-        <w:t xml:space="preserve">ma, DZ2Net mreža ima približno jednako prosečno rastojanje između 2 čvora, i značajno veći koeficijent klasterizacije. </w:t>
+        <w:t xml:space="preserve">mrežama, DZ2Net mreža ima približno jednako prosečno rastojanje između 2 čvora, i značajno veći koeficijent klasterizacije. </w:t>
       </w:r>
       <w:r>
         <w:rPr>
@@ -3445,6 +4708,7 @@
           <w:i/>
           <w:iCs/>
         </w:rPr>
+        <w:lastRenderedPageBreak/>
         <w:t>Izvršiti asortativnu analizu po stepenu čvora i dati odgovor da li je i koliko izraženo asortativno mešanje.</w:t>
       </w:r>
     </w:p>
@@ -3461,7 +4725,7 @@
           <w14:ligatures w14:val="standardContextual"/>
         </w:rPr>
         <w:drawing>
-          <wp:anchor distT="0" distB="0" distL="114300" distR="114300" simplePos="0" relativeHeight="251658240" behindDoc="0" locked="0" layoutInCell="1" allowOverlap="1" wp14:anchorId="21698FF5" wp14:editId="7DACF2C6">
+          <wp:anchor distT="0" distB="0" distL="114300" distR="114300" simplePos="0" relativeHeight="251658240" behindDoc="0" locked="0" layoutInCell="1" allowOverlap="1" wp14:anchorId="21698FF5" wp14:editId="29B92124">
             <wp:simplePos x="0" y="0"/>
             <wp:positionH relativeFrom="column">
               <wp:posOffset>457200</wp:posOffset>
@@ -3484,7 +4748,7 @@
                     <pic:cNvPicPr/>
                   </pic:nvPicPr>
                   <pic:blipFill>
-                    <a:blip r:embed="rId8" cstate="print">
+                    <a:blip r:embed="rId11" cstate="print">
                       <a:extLst>
                         <a:ext uri="{28A0092B-C50C-407E-A947-70E740481C1C}">
                           <a14:useLocalDpi xmlns:a14="http://schemas.microsoft.com/office/drawing/2010/main" val="0"/>
@@ -3544,11 +4808,19 @@
         </w:rPr>
         <w:t xml:space="preserve">Koeficijent </w:t>
       </w:r>
-      <w:r>
-        <w:rPr>
-          <w:rFonts w:asciiTheme="minorHAnsi" w:hAnsiTheme="minorHAnsi"/>
-        </w:rPr>
-        <w:t xml:space="preserve">asortativnosti mreže koji iznosi 0.077. </w:t>
+      <w:proofErr w:type="spellStart"/>
+      <w:r>
+        <w:rPr>
+          <w:rFonts w:asciiTheme="minorHAnsi" w:hAnsiTheme="minorHAnsi"/>
+        </w:rPr>
+        <w:t>asortativnosti</w:t>
+      </w:r>
+      <w:proofErr w:type="spellEnd"/>
+      <w:r>
+        <w:rPr>
+          <w:rFonts w:asciiTheme="minorHAnsi" w:hAnsiTheme="minorHAnsi"/>
+        </w:rPr>
+        <w:t xml:space="preserve"> mreže koji iznosi 0.077. </w:t>
       </w:r>
       <w:r>
         <w:rPr>
@@ -3659,7 +4931,7 @@
                     <pic:cNvPicPr/>
                   </pic:nvPicPr>
                   <pic:blipFill>
-                    <a:blip r:embed="rId9">
+                    <a:blip r:embed="rId12">
                       <a:extLst>
                         <a:ext uri="{28A0092B-C50C-407E-A947-70E740481C1C}">
                           <a14:useLocalDpi xmlns:a14="http://schemas.microsoft.com/office/drawing/2010/main" val="0"/>
@@ -3802,13 +5074,7 @@
         <w:rPr>
           <w:rFonts w:asciiTheme="minorHAnsi" w:hAnsiTheme="minorHAnsi"/>
         </w:rPr>
-        <w:t xml:space="preserve">Veliki broj čvorova je </w:t>
-      </w:r>
-      <w:r>
-        <w:rPr>
-          <w:rFonts w:asciiTheme="minorHAnsi" w:hAnsiTheme="minorHAnsi"/>
-        </w:rPr>
-        <w:t xml:space="preserve">slabo povezan a s porastom stepena eksponencijalno opada verovatnoća da se takav čvor generiše. </w:t>
+        <w:t xml:space="preserve">Veliki broj čvorova je slabo povezan a s porastom stepena eksponencijalno opada verovatnoća da se takav čvor generiše. </w:t>
       </w:r>
     </w:p>
     <w:p>
@@ -4033,25 +5299,7 @@
               <w:rPr>
                 <w:rFonts w:asciiTheme="minorHAnsi" w:hAnsiTheme="minorHAnsi"/>
               </w:rPr>
-              <w:t>Student_030</w:t>
-            </w:r>
-            <w:r>
-              <w:rPr>
-                <w:rFonts w:asciiTheme="minorHAnsi" w:hAnsiTheme="minorHAnsi"/>
-              </w:rPr>
-              <w:t>(</w:t>
-            </w:r>
-            <w:r>
-              <w:rPr>
-                <w:rFonts w:asciiTheme="minorHAnsi" w:hAnsiTheme="minorHAnsi"/>
-              </w:rPr>
-              <w:t>0.58</w:t>
-            </w:r>
-            <w:r>
-              <w:rPr>
-                <w:rFonts w:asciiTheme="minorHAnsi" w:hAnsiTheme="minorHAnsi"/>
-              </w:rPr>
-              <w:t>)</w:t>
+              <w:t>Student_030(0.58)</w:t>
             </w:r>
           </w:p>
         </w:tc>
@@ -4072,31 +5320,7 @@
               <w:rPr>
                 <w:rFonts w:asciiTheme="minorHAnsi" w:hAnsiTheme="minorHAnsi"/>
               </w:rPr>
-              <w:t>Student_030</w:t>
-            </w:r>
-            <w:r>
-              <w:rPr>
-                <w:rFonts w:asciiTheme="minorHAnsi" w:hAnsiTheme="minorHAnsi"/>
-              </w:rPr>
-              <w:t>(</w:t>
-            </w:r>
-            <w:r>
-              <w:rPr>
-                <w:rFonts w:asciiTheme="minorHAnsi" w:hAnsiTheme="minorHAnsi"/>
-              </w:rPr>
-              <w:t>0</w:t>
-            </w:r>
-            <w:r>
-              <w:rPr>
-                <w:rFonts w:asciiTheme="minorHAnsi" w:hAnsiTheme="minorHAnsi"/>
-              </w:rPr>
-              <w:t>.7</w:t>
-            </w:r>
-            <w:r>
-              <w:rPr>
-                <w:rFonts w:asciiTheme="minorHAnsi" w:hAnsiTheme="minorHAnsi"/>
-              </w:rPr>
-              <w:t>)</w:t>
+              <w:t>Student_030(0.7)</w:t>
             </w:r>
           </w:p>
         </w:tc>
@@ -4117,37 +5341,7 @@
               <w:rPr>
                 <w:rFonts w:asciiTheme="minorHAnsi" w:hAnsiTheme="minorHAnsi"/>
               </w:rPr>
-              <w:t>Student_0</w:t>
-            </w:r>
-            <w:r>
-              <w:rPr>
-                <w:rFonts w:asciiTheme="minorHAnsi" w:hAnsiTheme="minorHAnsi"/>
-              </w:rPr>
-              <w:t>06</w:t>
-            </w:r>
-            <w:r>
-              <w:rPr>
-                <w:rFonts w:asciiTheme="minorHAnsi" w:hAnsiTheme="minorHAnsi"/>
-              </w:rPr>
-              <w:t>(</w:t>
-            </w:r>
-            <w:r>
-              <w:rPr>
-                <w:rFonts w:asciiTheme="minorHAnsi" w:hAnsiTheme="minorHAnsi"/>
-              </w:rPr>
-              <w:t>0.</w:t>
-            </w:r>
-            <w:r>
-              <w:rPr>
-                <w:rFonts w:asciiTheme="minorHAnsi" w:hAnsiTheme="minorHAnsi"/>
-              </w:rPr>
-              <w:t>1</w:t>
-            </w:r>
-            <w:r>
-              <w:rPr>
-                <w:rFonts w:asciiTheme="minorHAnsi" w:hAnsiTheme="minorHAnsi"/>
-              </w:rPr>
-              <w:t>)</w:t>
+              <w:t>Student_006(0.1)</w:t>
             </w:r>
           </w:p>
         </w:tc>
@@ -4198,37 +5392,7 @@
               <w:rPr>
                 <w:rFonts w:asciiTheme="minorHAnsi" w:hAnsiTheme="minorHAnsi"/>
               </w:rPr>
-              <w:t>Student_0</w:t>
-            </w:r>
-            <w:r>
-              <w:rPr>
-                <w:rFonts w:asciiTheme="minorHAnsi" w:hAnsiTheme="minorHAnsi"/>
-              </w:rPr>
-              <w:t>47</w:t>
-            </w:r>
-            <w:r>
-              <w:rPr>
-                <w:rFonts w:asciiTheme="minorHAnsi" w:hAnsiTheme="minorHAnsi"/>
-              </w:rPr>
-              <w:t>(</w:t>
-            </w:r>
-            <w:r>
-              <w:rPr>
-                <w:rFonts w:asciiTheme="minorHAnsi" w:hAnsiTheme="minorHAnsi"/>
-              </w:rPr>
-              <w:t>0.5</w:t>
-            </w:r>
-            <w:r>
-              <w:rPr>
-                <w:rFonts w:asciiTheme="minorHAnsi" w:hAnsiTheme="minorHAnsi"/>
-              </w:rPr>
-              <w:t>3</w:t>
-            </w:r>
-            <w:r>
-              <w:rPr>
-                <w:rFonts w:asciiTheme="minorHAnsi" w:hAnsiTheme="minorHAnsi"/>
-              </w:rPr>
-              <w:t>)</w:t>
+              <w:t>Student_047(0.53)</w:t>
             </w:r>
           </w:p>
         </w:tc>
@@ -4249,43 +5413,7 @@
               <w:rPr>
                 <w:rFonts w:asciiTheme="minorHAnsi" w:hAnsiTheme="minorHAnsi"/>
               </w:rPr>
-              <w:t>Student_0</w:t>
-            </w:r>
-            <w:r>
-              <w:rPr>
-                <w:rFonts w:asciiTheme="minorHAnsi" w:hAnsiTheme="minorHAnsi"/>
-              </w:rPr>
-              <w:t>47</w:t>
-            </w:r>
-            <w:r>
-              <w:rPr>
-                <w:rFonts w:asciiTheme="minorHAnsi" w:hAnsiTheme="minorHAnsi"/>
-              </w:rPr>
-              <w:t>(</w:t>
-            </w:r>
-            <w:r>
-              <w:rPr>
-                <w:rFonts w:asciiTheme="minorHAnsi" w:hAnsiTheme="minorHAnsi"/>
-              </w:rPr>
-              <w:t>0.</w:t>
-            </w:r>
-            <w:r>
-              <w:rPr>
-                <w:rFonts w:asciiTheme="minorHAnsi" w:hAnsiTheme="minorHAnsi"/>
-              </w:rPr>
-              <w:t>6</w:t>
-            </w:r>
-            <w:r>
-              <w:rPr>
-                <w:rFonts w:asciiTheme="minorHAnsi" w:hAnsiTheme="minorHAnsi"/>
-              </w:rPr>
-              <w:t>8</w:t>
-            </w:r>
-            <w:r>
-              <w:rPr>
-                <w:rFonts w:asciiTheme="minorHAnsi" w:hAnsiTheme="minorHAnsi"/>
-              </w:rPr>
-              <w:t>)</w:t>
+              <w:t>Student_047(0.68)</w:t>
             </w:r>
           </w:p>
         </w:tc>
@@ -4306,31 +5434,7 @@
               <w:rPr>
                 <w:rFonts w:asciiTheme="minorHAnsi" w:hAnsiTheme="minorHAnsi"/>
               </w:rPr>
-              <w:t>Student_030</w:t>
-            </w:r>
-            <w:r>
-              <w:rPr>
-                <w:rFonts w:asciiTheme="minorHAnsi" w:hAnsiTheme="minorHAnsi"/>
-              </w:rPr>
-              <w:t>(</w:t>
-            </w:r>
-            <w:r>
-              <w:rPr>
-                <w:rFonts w:asciiTheme="minorHAnsi" w:hAnsiTheme="minorHAnsi"/>
-              </w:rPr>
-              <w:t>0.</w:t>
-            </w:r>
-            <w:r>
-              <w:rPr>
-                <w:rFonts w:asciiTheme="minorHAnsi" w:hAnsiTheme="minorHAnsi"/>
-              </w:rPr>
-              <w:t>07</w:t>
-            </w:r>
-            <w:r>
-              <w:rPr>
-                <w:rFonts w:asciiTheme="minorHAnsi" w:hAnsiTheme="minorHAnsi"/>
-              </w:rPr>
-              <w:t>)</w:t>
+              <w:t>Student_030(0.07)</w:t>
             </w:r>
           </w:p>
         </w:tc>
@@ -4381,31 +5485,7 @@
               <w:rPr>
                 <w:rFonts w:asciiTheme="minorHAnsi" w:hAnsiTheme="minorHAnsi"/>
               </w:rPr>
-              <w:t>Student_03</w:t>
-            </w:r>
-            <w:r>
-              <w:rPr>
-                <w:rFonts w:asciiTheme="minorHAnsi" w:hAnsiTheme="minorHAnsi"/>
-              </w:rPr>
-              <w:t>7</w:t>
-            </w:r>
-            <w:r>
-              <w:rPr>
-                <w:rFonts w:asciiTheme="minorHAnsi" w:hAnsiTheme="minorHAnsi"/>
-              </w:rPr>
-              <w:t>(</w:t>
-            </w:r>
-            <w:r>
-              <w:rPr>
-                <w:rFonts w:asciiTheme="minorHAnsi" w:hAnsiTheme="minorHAnsi"/>
-              </w:rPr>
-              <w:t>0.5</w:t>
-            </w:r>
-            <w:r>
-              <w:rPr>
-                <w:rFonts w:asciiTheme="minorHAnsi" w:hAnsiTheme="minorHAnsi"/>
-              </w:rPr>
-              <w:t>)</w:t>
+              <w:t>Student_037(0.5)</w:t>
             </w:r>
           </w:p>
         </w:tc>
@@ -4426,37 +5506,7 @@
               <w:rPr>
                 <w:rFonts w:asciiTheme="minorHAnsi" w:hAnsiTheme="minorHAnsi"/>
               </w:rPr>
-              <w:t>Student_0</w:t>
-            </w:r>
-            <w:r>
-              <w:rPr>
-                <w:rFonts w:asciiTheme="minorHAnsi" w:hAnsiTheme="minorHAnsi"/>
-              </w:rPr>
-              <w:t>09</w:t>
-            </w:r>
-            <w:r>
-              <w:rPr>
-                <w:rFonts w:asciiTheme="minorHAnsi" w:hAnsiTheme="minorHAnsi"/>
-              </w:rPr>
-              <w:t>(</w:t>
-            </w:r>
-            <w:r>
-              <w:rPr>
-                <w:rFonts w:asciiTheme="minorHAnsi" w:hAnsiTheme="minorHAnsi"/>
-              </w:rPr>
-              <w:t>0.</w:t>
-            </w:r>
-            <w:r>
-              <w:rPr>
-                <w:rFonts w:asciiTheme="minorHAnsi" w:hAnsiTheme="minorHAnsi"/>
-              </w:rPr>
-              <w:t>66</w:t>
-            </w:r>
-            <w:r>
-              <w:rPr>
-                <w:rFonts w:asciiTheme="minorHAnsi" w:hAnsiTheme="minorHAnsi"/>
-              </w:rPr>
-              <w:t>)</w:t>
+              <w:t>Student_009(0.66)</w:t>
             </w:r>
           </w:p>
         </w:tc>
@@ -4477,37 +5527,7 @@
               <w:rPr>
                 <w:rFonts w:asciiTheme="minorHAnsi" w:hAnsiTheme="minorHAnsi"/>
               </w:rPr>
-              <w:t>Student_0</w:t>
-            </w:r>
-            <w:r>
-              <w:rPr>
-                <w:rFonts w:asciiTheme="minorHAnsi" w:hAnsiTheme="minorHAnsi"/>
-              </w:rPr>
-              <w:t>47</w:t>
-            </w:r>
-            <w:r>
-              <w:rPr>
-                <w:rFonts w:asciiTheme="minorHAnsi" w:hAnsiTheme="minorHAnsi"/>
-              </w:rPr>
-              <w:t>(</w:t>
-            </w:r>
-            <w:r>
-              <w:rPr>
-                <w:rFonts w:asciiTheme="minorHAnsi" w:hAnsiTheme="minorHAnsi"/>
-              </w:rPr>
-              <w:t>0.</w:t>
-            </w:r>
-            <w:r>
-              <w:rPr>
-                <w:rFonts w:asciiTheme="minorHAnsi" w:hAnsiTheme="minorHAnsi"/>
-              </w:rPr>
-              <w:t>06</w:t>
-            </w:r>
-            <w:r>
-              <w:rPr>
-                <w:rFonts w:asciiTheme="minorHAnsi" w:hAnsiTheme="minorHAnsi"/>
-              </w:rPr>
-              <w:t>)</w:t>
+              <w:t>Student_047(0.06)</w:t>
             </w:r>
           </w:p>
         </w:tc>
@@ -4558,37 +5578,7 @@
               <w:rPr>
                 <w:rFonts w:asciiTheme="minorHAnsi" w:hAnsiTheme="minorHAnsi"/>
               </w:rPr>
-              <w:t>Student_0</w:t>
-            </w:r>
-            <w:r>
-              <w:rPr>
-                <w:rFonts w:asciiTheme="minorHAnsi" w:hAnsiTheme="minorHAnsi"/>
-              </w:rPr>
-              <w:t>09</w:t>
-            </w:r>
-            <w:r>
-              <w:rPr>
-                <w:rFonts w:asciiTheme="minorHAnsi" w:hAnsiTheme="minorHAnsi"/>
-              </w:rPr>
-              <w:t>(</w:t>
-            </w:r>
-            <w:r>
-              <w:rPr>
-                <w:rFonts w:asciiTheme="minorHAnsi" w:hAnsiTheme="minorHAnsi"/>
-              </w:rPr>
-              <w:t>0.</w:t>
-            </w:r>
-            <w:r>
-              <w:rPr>
-                <w:rFonts w:asciiTheme="minorHAnsi" w:hAnsiTheme="minorHAnsi"/>
-              </w:rPr>
-              <w:t>47</w:t>
-            </w:r>
-            <w:r>
-              <w:rPr>
-                <w:rFonts w:asciiTheme="minorHAnsi" w:hAnsiTheme="minorHAnsi"/>
-              </w:rPr>
-              <w:t>)</w:t>
+              <w:t>Student_009(0.47)</w:t>
             </w:r>
           </w:p>
         </w:tc>
@@ -4609,37 +5599,7 @@
               <w:rPr>
                 <w:rFonts w:asciiTheme="minorHAnsi" w:hAnsiTheme="minorHAnsi"/>
               </w:rPr>
-              <w:t>Student_00</w:t>
-            </w:r>
-            <w:r>
-              <w:rPr>
-                <w:rFonts w:asciiTheme="minorHAnsi" w:hAnsiTheme="minorHAnsi"/>
-              </w:rPr>
-              <w:t>3</w:t>
-            </w:r>
-            <w:r>
-              <w:rPr>
-                <w:rFonts w:asciiTheme="minorHAnsi" w:hAnsiTheme="minorHAnsi"/>
-              </w:rPr>
-              <w:t>(</w:t>
-            </w:r>
-            <w:r>
-              <w:rPr>
-                <w:rFonts w:asciiTheme="minorHAnsi" w:hAnsiTheme="minorHAnsi"/>
-              </w:rPr>
-              <w:t>0.</w:t>
-            </w:r>
-            <w:r>
-              <w:rPr>
-                <w:rFonts w:asciiTheme="minorHAnsi" w:hAnsiTheme="minorHAnsi"/>
-              </w:rPr>
-              <w:t>66</w:t>
-            </w:r>
-            <w:r>
-              <w:rPr>
-                <w:rFonts w:asciiTheme="minorHAnsi" w:hAnsiTheme="minorHAnsi"/>
-              </w:rPr>
-              <w:t>)</w:t>
+              <w:t>Student_003(0.66)</w:t>
             </w:r>
           </w:p>
         </w:tc>
@@ -4660,37 +5620,7 @@
               <w:rPr>
                 <w:rFonts w:asciiTheme="minorHAnsi" w:hAnsiTheme="minorHAnsi"/>
               </w:rPr>
-              <w:t>Student_0</w:t>
-            </w:r>
-            <w:r>
-              <w:rPr>
-                <w:rFonts w:asciiTheme="minorHAnsi" w:hAnsiTheme="minorHAnsi"/>
-              </w:rPr>
-              <w:t>09</w:t>
-            </w:r>
-            <w:r>
-              <w:rPr>
-                <w:rFonts w:asciiTheme="minorHAnsi" w:hAnsiTheme="minorHAnsi"/>
-              </w:rPr>
-              <w:t>(</w:t>
-            </w:r>
-            <w:r>
-              <w:rPr>
-                <w:rFonts w:asciiTheme="minorHAnsi" w:hAnsiTheme="minorHAnsi"/>
-              </w:rPr>
-              <w:t>0.</w:t>
-            </w:r>
-            <w:r>
-              <w:rPr>
-                <w:rFonts w:asciiTheme="minorHAnsi" w:hAnsiTheme="minorHAnsi"/>
-              </w:rPr>
-              <w:t>05</w:t>
-            </w:r>
-            <w:r>
-              <w:rPr>
-                <w:rFonts w:asciiTheme="minorHAnsi" w:hAnsiTheme="minorHAnsi"/>
-              </w:rPr>
-              <w:t>)</w:t>
+              <w:t>Student_009(0.05)</w:t>
             </w:r>
           </w:p>
         </w:tc>
@@ -4741,37 +5671,7 @@
               <w:rPr>
                 <w:rFonts w:asciiTheme="minorHAnsi" w:hAnsiTheme="minorHAnsi"/>
               </w:rPr>
-              <w:t>Student_0</w:t>
-            </w:r>
-            <w:r>
-              <w:rPr>
-                <w:rFonts w:asciiTheme="minorHAnsi" w:hAnsiTheme="minorHAnsi"/>
-              </w:rPr>
-              <w:t>03</w:t>
-            </w:r>
-            <w:r>
-              <w:rPr>
-                <w:rFonts w:asciiTheme="minorHAnsi" w:hAnsiTheme="minorHAnsi"/>
-              </w:rPr>
-              <w:t>(</w:t>
-            </w:r>
-            <w:r>
-              <w:rPr>
-                <w:rFonts w:asciiTheme="minorHAnsi" w:hAnsiTheme="minorHAnsi"/>
-              </w:rPr>
-              <w:t>0.</w:t>
-            </w:r>
-            <w:r>
-              <w:rPr>
-                <w:rFonts w:asciiTheme="minorHAnsi" w:hAnsiTheme="minorHAnsi"/>
-              </w:rPr>
-              <w:t>47</w:t>
-            </w:r>
-            <w:r>
-              <w:rPr>
-                <w:rFonts w:asciiTheme="minorHAnsi" w:hAnsiTheme="minorHAnsi"/>
-              </w:rPr>
-              <w:t>)</w:t>
+              <w:t>Student_003(0.47)</w:t>
             </w:r>
           </w:p>
         </w:tc>
@@ -4792,37 +5692,7 @@
               <w:rPr>
                 <w:rFonts w:asciiTheme="minorHAnsi" w:hAnsiTheme="minorHAnsi"/>
               </w:rPr>
-              <w:t>Student_03</w:t>
-            </w:r>
-            <w:r>
-              <w:rPr>
-                <w:rFonts w:asciiTheme="minorHAnsi" w:hAnsiTheme="minorHAnsi"/>
-              </w:rPr>
-              <w:t>7</w:t>
-            </w:r>
-            <w:r>
-              <w:rPr>
-                <w:rFonts w:asciiTheme="minorHAnsi" w:hAnsiTheme="minorHAnsi"/>
-              </w:rPr>
-              <w:t>(</w:t>
-            </w:r>
-            <w:r>
-              <w:rPr>
-                <w:rFonts w:asciiTheme="minorHAnsi" w:hAnsiTheme="minorHAnsi"/>
-              </w:rPr>
-              <w:t>0.</w:t>
-            </w:r>
-            <w:r>
-              <w:rPr>
-                <w:rFonts w:asciiTheme="minorHAnsi" w:hAnsiTheme="minorHAnsi"/>
-              </w:rPr>
-              <w:t>64</w:t>
-            </w:r>
-            <w:r>
-              <w:rPr>
-                <w:rFonts w:asciiTheme="minorHAnsi" w:hAnsiTheme="minorHAnsi"/>
-              </w:rPr>
-              <w:t>)</w:t>
+              <w:t>Student_037(0.64)</w:t>
             </w:r>
           </w:p>
         </w:tc>
@@ -4843,25 +5713,7 @@
               <w:rPr>
                 <w:rFonts w:asciiTheme="minorHAnsi" w:hAnsiTheme="minorHAnsi"/>
               </w:rPr>
-              <w:t>Student_0</w:t>
-            </w:r>
-            <w:r>
-              <w:rPr>
-                <w:rFonts w:asciiTheme="minorHAnsi" w:hAnsiTheme="minorHAnsi"/>
-              </w:rPr>
-              <w:t>03</w:t>
-            </w:r>
-            <w:r>
-              <w:rPr>
-                <w:rFonts w:asciiTheme="minorHAnsi" w:hAnsiTheme="minorHAnsi"/>
-              </w:rPr>
-              <w:t>(</w:t>
-            </w:r>
-            <w:r>
-              <w:rPr>
-                <w:rFonts w:asciiTheme="minorHAnsi" w:hAnsiTheme="minorHAnsi"/>
-              </w:rPr>
-              <w:t>0.</w:t>
+              <w:t>Student_003(0.</w:t>
             </w:r>
             <w:r>
               <w:rPr>
@@ -4898,7 +5750,35 @@
         <w:rPr>
           <w:rFonts w:asciiTheme="minorHAnsi" w:hAnsiTheme="minorHAnsi"/>
         </w:rPr>
-        <w:t>Vidimo da su studenti sa najvećim stepenom takodje i oni koji imaju najveću centralnost po bliskosti. Što se tiče relacione centralnosti tu se pojavljuje Student_006 koji iako nije tako dobro povezan kao ostali, on deluje kao broker izmedju studenata 5 i 39 i ostatka mreže pa prirodno ima visoku relacionu centralnost.</w:t>
+        <w:t xml:space="preserve">Vidimo da su studenti sa najvećim stepenom </w:t>
+      </w:r>
+      <w:proofErr w:type="spellStart"/>
+      <w:r>
+        <w:rPr>
+          <w:rFonts w:asciiTheme="minorHAnsi" w:hAnsiTheme="minorHAnsi"/>
+        </w:rPr>
+        <w:t>takodje</w:t>
+      </w:r>
+      <w:proofErr w:type="spellEnd"/>
+      <w:r>
+        <w:rPr>
+          <w:rFonts w:asciiTheme="minorHAnsi" w:hAnsiTheme="minorHAnsi"/>
+        </w:rPr>
+        <w:t xml:space="preserve"> i oni koji imaju najveću centralnost po bliskosti. Što se tiče relacione centralnosti tu se pojavljuje Student_006 koji iako nije tako dobro povezan kao ostali, on deluje kao broker </w:t>
+      </w:r>
+      <w:proofErr w:type="spellStart"/>
+      <w:r>
+        <w:rPr>
+          <w:rFonts w:asciiTheme="minorHAnsi" w:hAnsiTheme="minorHAnsi"/>
+        </w:rPr>
+        <w:t>izmedju</w:t>
+      </w:r>
+      <w:proofErr w:type="spellEnd"/>
+      <w:r>
+        <w:rPr>
+          <w:rFonts w:asciiTheme="minorHAnsi" w:hAnsiTheme="minorHAnsi"/>
+        </w:rPr>
+        <w:t xml:space="preserve"> studenata 5 i 39 i ostatka mreže pa prirodno ima visoku relacionu centralnost.</w:t>
       </w:r>
     </w:p>
     <w:p>
@@ -4924,17 +5804,8 @@
           <w:i/>
           <w:iCs/>
         </w:rPr>
-        <w:t>Ko su najvažniji akteri po centralnosti po sopstvenom vektoru</w:t>
-      </w:r>
-      <w:r>
-        <w:rPr>
-          <w:rFonts w:asciiTheme="minorHAnsi" w:hAnsiTheme="minorHAnsi"/>
-          <w:b/>
-          <w:bCs/>
-          <w:i/>
-          <w:iCs/>
-        </w:rPr>
-        <w:t>?</w:t>
+        <w:lastRenderedPageBreak/>
+        <w:t>Ko su najvažniji akteri po centralnosti po sopstvenom vektoru?</w:t>
       </w:r>
     </w:p>
     <w:tbl>
@@ -5080,31 +5951,7 @@
               <w:rPr>
                 <w:rFonts w:asciiTheme="minorHAnsi" w:hAnsiTheme="minorHAnsi"/>
               </w:rPr>
-              <w:t>Student_0</w:t>
-            </w:r>
-            <w:r>
-              <w:rPr>
-                <w:rFonts w:asciiTheme="minorHAnsi" w:hAnsiTheme="minorHAnsi"/>
-              </w:rPr>
-              <w:t>02</w:t>
-            </w:r>
-            <w:r>
-              <w:rPr>
-                <w:rFonts w:asciiTheme="minorHAnsi" w:hAnsiTheme="minorHAnsi"/>
-              </w:rPr>
-              <w:t xml:space="preserve"> (0.2</w:t>
-            </w:r>
-            <w:r>
-              <w:rPr>
-                <w:rFonts w:asciiTheme="minorHAnsi" w:hAnsiTheme="minorHAnsi"/>
-              </w:rPr>
-              <w:t>3</w:t>
-            </w:r>
-            <w:r>
-              <w:rPr>
-                <w:rFonts w:asciiTheme="minorHAnsi" w:hAnsiTheme="minorHAnsi"/>
-              </w:rPr>
-              <w:t>)</w:t>
+              <w:t>Student_002 (0.23)</w:t>
             </w:r>
           </w:p>
         </w:tc>
@@ -5152,31 +5999,7 @@
               <w:rPr>
                 <w:rFonts w:asciiTheme="minorHAnsi" w:hAnsiTheme="minorHAnsi"/>
               </w:rPr>
-              <w:t>Student_03</w:t>
-            </w:r>
-            <w:r>
-              <w:rPr>
-                <w:rFonts w:asciiTheme="minorHAnsi" w:hAnsiTheme="minorHAnsi"/>
-              </w:rPr>
-              <w:t>7</w:t>
-            </w:r>
-            <w:r>
-              <w:rPr>
-                <w:rFonts w:asciiTheme="minorHAnsi" w:hAnsiTheme="minorHAnsi"/>
-              </w:rPr>
-              <w:t xml:space="preserve"> (0.2</w:t>
-            </w:r>
-            <w:r>
-              <w:rPr>
-                <w:rFonts w:asciiTheme="minorHAnsi" w:hAnsiTheme="minorHAnsi"/>
-              </w:rPr>
-              <w:t>2</w:t>
-            </w:r>
-            <w:r>
-              <w:rPr>
-                <w:rFonts w:asciiTheme="minorHAnsi" w:hAnsiTheme="minorHAnsi"/>
-              </w:rPr>
-              <w:t>)</w:t>
+              <w:t>Student_037 (0.22)</w:t>
             </w:r>
           </w:p>
         </w:tc>
@@ -5224,31 +6047,7 @@
               <w:rPr>
                 <w:rFonts w:asciiTheme="minorHAnsi" w:hAnsiTheme="minorHAnsi"/>
               </w:rPr>
-              <w:t>Student_0</w:t>
-            </w:r>
-            <w:r>
-              <w:rPr>
-                <w:rFonts w:asciiTheme="minorHAnsi" w:hAnsiTheme="minorHAnsi"/>
-              </w:rPr>
-              <w:t>08</w:t>
-            </w:r>
-            <w:r>
-              <w:rPr>
-                <w:rFonts w:asciiTheme="minorHAnsi" w:hAnsiTheme="minorHAnsi"/>
-              </w:rPr>
-              <w:t xml:space="preserve"> (0.2</w:t>
-            </w:r>
-            <w:r>
-              <w:rPr>
-                <w:rFonts w:asciiTheme="minorHAnsi" w:hAnsiTheme="minorHAnsi"/>
-              </w:rPr>
-              <w:t>1</w:t>
-            </w:r>
-            <w:r>
-              <w:rPr>
-                <w:rFonts w:asciiTheme="minorHAnsi" w:hAnsiTheme="minorHAnsi"/>
-              </w:rPr>
-              <w:t>)</w:t>
+              <w:t>Student_008 (0.21)</w:t>
             </w:r>
           </w:p>
         </w:tc>
@@ -5296,31 +6095,7 @@
               <w:rPr>
                 <w:rFonts w:asciiTheme="minorHAnsi" w:hAnsiTheme="minorHAnsi"/>
               </w:rPr>
-              <w:t>Student_0</w:t>
-            </w:r>
-            <w:r>
-              <w:rPr>
-                <w:rFonts w:asciiTheme="minorHAnsi" w:hAnsiTheme="minorHAnsi"/>
-              </w:rPr>
-              <w:t>20</w:t>
-            </w:r>
-            <w:r>
-              <w:rPr>
-                <w:rFonts w:asciiTheme="minorHAnsi" w:hAnsiTheme="minorHAnsi"/>
-              </w:rPr>
-              <w:t xml:space="preserve"> (0.2</w:t>
-            </w:r>
-            <w:r>
-              <w:rPr>
-                <w:rFonts w:asciiTheme="minorHAnsi" w:hAnsiTheme="minorHAnsi"/>
-              </w:rPr>
-              <w:t>1</w:t>
-            </w:r>
-            <w:r>
-              <w:rPr>
-                <w:rFonts w:asciiTheme="minorHAnsi" w:hAnsiTheme="minorHAnsi"/>
-              </w:rPr>
-              <w:t>)</w:t>
+              <w:t>Student_020 (0.21)</w:t>
             </w:r>
           </w:p>
         </w:tc>
@@ -5376,7 +6151,6 @@
           <w:bCs/>
           <w:i/>
           <w:iCs/>
-          <w:noProof/>
           <w14:ligatures w14:val="standardContextual"/>
         </w:rPr>
         <w:drawing>
@@ -5403,7 +6177,7 @@
                     <pic:cNvPicPr/>
                   </pic:nvPicPr>
                   <pic:blipFill>
-                    <a:blip r:embed="rId10">
+                    <a:blip r:embed="rId13">
                       <a:extLst>
                         <a:ext uri="{28A0092B-C50C-407E-A947-70E740481C1C}">
                           <a14:useLocalDpi xmlns:a14="http://schemas.microsoft.com/office/drawing/2010/main" val="0"/>
@@ -5463,7 +6237,21 @@
         <w:rPr>
           <w:rFonts w:asciiTheme="minorHAnsi" w:hAnsiTheme="minorHAnsi"/>
         </w:rPr>
-        <w:t>, centralnosti i sopstvenom vektoru vrlo korelisane, trebalo bi u heuristici njih uzeti sa manjom težinom u odnosu na relacionu centralnost.</w:t>
+        <w:t xml:space="preserve">, centralnosti i sopstvenom vektoru vrlo </w:t>
+      </w:r>
+      <w:proofErr w:type="spellStart"/>
+      <w:r>
+        <w:rPr>
+          <w:rFonts w:asciiTheme="minorHAnsi" w:hAnsiTheme="minorHAnsi"/>
+        </w:rPr>
+        <w:t>korelisane</w:t>
+      </w:r>
+      <w:proofErr w:type="spellEnd"/>
+      <w:r>
+        <w:rPr>
+          <w:rFonts w:asciiTheme="minorHAnsi" w:hAnsiTheme="minorHAnsi"/>
+        </w:rPr>
+        <w:t>, trebalo bi u heuristici njih uzeti sa manjom težinom u odnosu na relacionu centralnost.</w:t>
       </w:r>
       <w:r>
         <w:rPr>
@@ -5553,15 +6341,8 @@
           <m:r>
             <w:rPr>
               <w:rFonts w:ascii="Cambria Math" w:hAnsi="Cambria Math"/>
-              <w:lang w:val="en-US"/>
             </w:rPr>
-            <m:t>[</m:t>
-          </m:r>
-          <m:r>
-            <w:rPr>
-              <w:rFonts w:ascii="Cambria Math" w:hAnsi="Cambria Math"/>
-            </w:rPr>
-            <m:t>D</m:t>
+            <m:t>[D</m:t>
           </m:r>
           <m:d>
             <m:dPr>
@@ -5731,15 +6512,7 @@
                 <w:b/>
                 <w:bCs/>
               </w:rPr>
-              <w:t xml:space="preserve">Centralnost po </w:t>
-            </w:r>
-            <w:r>
-              <w:rPr>
-                <w:rFonts w:asciiTheme="minorHAnsi" w:hAnsiTheme="minorHAnsi"/>
-                <w:b/>
-                <w:bCs/>
-              </w:rPr>
-              <w:t>heuristici</w:t>
+              <w:t>Centralnost po heuristici</w:t>
             </w:r>
           </w:p>
         </w:tc>
@@ -5787,19 +6560,7 @@
               <w:rPr>
                 <w:rFonts w:asciiTheme="minorHAnsi" w:hAnsiTheme="minorHAnsi"/>
               </w:rPr>
-              <w:t>Student_030 (0.</w:t>
-            </w:r>
-            <w:r>
-              <w:rPr>
-                <w:rFonts w:asciiTheme="minorHAnsi" w:hAnsiTheme="minorHAnsi"/>
-              </w:rPr>
-              <w:t>8</w:t>
-            </w:r>
-            <w:r>
-              <w:rPr>
-                <w:rFonts w:asciiTheme="minorHAnsi" w:hAnsiTheme="minorHAnsi"/>
-              </w:rPr>
-              <w:t>5)</w:t>
+              <w:t>Student_030 (0.85)</w:t>
             </w:r>
           </w:p>
         </w:tc>
@@ -5847,31 +6608,7 @@
               <w:rPr>
                 <w:rFonts w:asciiTheme="minorHAnsi" w:hAnsiTheme="minorHAnsi"/>
               </w:rPr>
-              <w:t>Student_0</w:t>
-            </w:r>
-            <w:r>
-              <w:rPr>
-                <w:rFonts w:asciiTheme="minorHAnsi" w:hAnsiTheme="minorHAnsi"/>
-              </w:rPr>
-              <w:t>47</w:t>
-            </w:r>
-            <w:r>
-              <w:rPr>
-                <w:rFonts w:asciiTheme="minorHAnsi" w:hAnsiTheme="minorHAnsi"/>
-              </w:rPr>
-              <w:t xml:space="preserve"> (0.</w:t>
-            </w:r>
-            <w:r>
-              <w:rPr>
-                <w:rFonts w:asciiTheme="minorHAnsi" w:hAnsiTheme="minorHAnsi"/>
-              </w:rPr>
-              <w:t>74</w:t>
-            </w:r>
-            <w:r>
-              <w:rPr>
-                <w:rFonts w:asciiTheme="minorHAnsi" w:hAnsiTheme="minorHAnsi"/>
-              </w:rPr>
-              <w:t>)</w:t>
+              <w:t>Student_047 (0.74)</w:t>
             </w:r>
           </w:p>
         </w:tc>
@@ -5919,19 +6656,7 @@
               <w:rPr>
                 <w:rFonts w:asciiTheme="minorHAnsi" w:hAnsiTheme="minorHAnsi"/>
               </w:rPr>
-              <w:t>Student_0</w:t>
-            </w:r>
-            <w:r>
-              <w:rPr>
-                <w:rFonts w:asciiTheme="minorHAnsi" w:hAnsiTheme="minorHAnsi"/>
-              </w:rPr>
-              <w:t>06</w:t>
-            </w:r>
-            <w:r>
-              <w:rPr>
-                <w:rFonts w:asciiTheme="minorHAnsi" w:hAnsiTheme="minorHAnsi"/>
-              </w:rPr>
-              <w:t xml:space="preserve"> (0.</w:t>
+              <w:t>Student_006 (0.</w:t>
             </w:r>
             <w:r>
               <w:rPr>
@@ -5991,31 +6716,7 @@
               <w:rPr>
                 <w:rFonts w:asciiTheme="minorHAnsi" w:hAnsiTheme="minorHAnsi"/>
               </w:rPr>
-              <w:t>Student_00</w:t>
-            </w:r>
-            <w:r>
-              <w:rPr>
-                <w:rFonts w:asciiTheme="minorHAnsi" w:hAnsiTheme="minorHAnsi"/>
-              </w:rPr>
-              <w:t>9</w:t>
-            </w:r>
-            <w:r>
-              <w:rPr>
-                <w:rFonts w:asciiTheme="minorHAnsi" w:hAnsiTheme="minorHAnsi"/>
-              </w:rPr>
-              <w:t xml:space="preserve"> (0.</w:t>
-            </w:r>
-            <w:r>
-              <w:rPr>
-                <w:rFonts w:asciiTheme="minorHAnsi" w:hAnsiTheme="minorHAnsi"/>
-              </w:rPr>
-              <w:t>66</w:t>
-            </w:r>
-            <w:r>
-              <w:rPr>
-                <w:rFonts w:asciiTheme="minorHAnsi" w:hAnsiTheme="minorHAnsi"/>
-              </w:rPr>
-              <w:t>)</w:t>
+              <w:t>Student_009 (0.66)</w:t>
             </w:r>
           </w:p>
         </w:tc>
@@ -6063,31 +6764,7 @@
               <w:rPr>
                 <w:rFonts w:asciiTheme="minorHAnsi" w:hAnsiTheme="minorHAnsi"/>
               </w:rPr>
-              <w:t>Student_0</w:t>
-            </w:r>
-            <w:r>
-              <w:rPr>
-                <w:rFonts w:asciiTheme="minorHAnsi" w:hAnsiTheme="minorHAnsi"/>
-              </w:rPr>
-              <w:t>03</w:t>
-            </w:r>
-            <w:r>
-              <w:rPr>
-                <w:rFonts w:asciiTheme="minorHAnsi" w:hAnsiTheme="minorHAnsi"/>
-              </w:rPr>
-              <w:t xml:space="preserve"> (0.</w:t>
-            </w:r>
-            <w:r>
-              <w:rPr>
-                <w:rFonts w:asciiTheme="minorHAnsi" w:hAnsiTheme="minorHAnsi"/>
-              </w:rPr>
-              <w:t>65</w:t>
-            </w:r>
-            <w:r>
-              <w:rPr>
-                <w:rFonts w:asciiTheme="minorHAnsi" w:hAnsiTheme="minorHAnsi"/>
-              </w:rPr>
-              <w:t>)</w:t>
+              <w:t>Student_003 (0.65)</w:t>
             </w:r>
           </w:p>
         </w:tc>
@@ -6112,6 +6789,7 @@
         <w:rPr>
           <w:rFonts w:asciiTheme="minorHAnsi" w:hAnsiTheme="minorHAnsi"/>
         </w:rPr>
+        <w:lastRenderedPageBreak/>
         <w:br/>
       </w:r>
     </w:p>
@@ -6150,7 +6828,73 @@
           <w:i/>
           <w:iCs/>
         </w:rPr>
-        <w:t>Sprovesti klasterisanje Luvenskom metodom (maksimizacijom modularnosti) u alatu Gephi za tri različite vrednosti parametra rezolucije.</w:t>
+        <w:t xml:space="preserve">Sprovesti klasterisanje </w:t>
+      </w:r>
+      <w:proofErr w:type="spellStart"/>
+      <w:r>
+        <w:rPr>
+          <w:rFonts w:asciiTheme="minorHAnsi" w:hAnsiTheme="minorHAnsi"/>
+          <w:b/>
+          <w:bCs/>
+          <w:i/>
+          <w:iCs/>
+        </w:rPr>
+        <w:t>Luvenskom</w:t>
+      </w:r>
+      <w:proofErr w:type="spellEnd"/>
+      <w:r>
+        <w:rPr>
+          <w:rFonts w:asciiTheme="minorHAnsi" w:hAnsiTheme="minorHAnsi"/>
+          <w:b/>
+          <w:bCs/>
+          <w:i/>
+          <w:iCs/>
+        </w:rPr>
+        <w:t xml:space="preserve"> metodom (</w:t>
+      </w:r>
+      <w:proofErr w:type="spellStart"/>
+      <w:r>
+        <w:rPr>
+          <w:rFonts w:asciiTheme="minorHAnsi" w:hAnsiTheme="minorHAnsi"/>
+          <w:b/>
+          <w:bCs/>
+          <w:i/>
+          <w:iCs/>
+        </w:rPr>
+        <w:t>maksimizacijom</w:t>
+      </w:r>
+      <w:proofErr w:type="spellEnd"/>
+      <w:r>
+        <w:rPr>
+          <w:rFonts w:asciiTheme="minorHAnsi" w:hAnsiTheme="minorHAnsi"/>
+          <w:b/>
+          <w:bCs/>
+          <w:i/>
+          <w:iCs/>
+        </w:rPr>
+        <w:t xml:space="preserve"> </w:t>
+      </w:r>
+      <w:proofErr w:type="spellStart"/>
+      <w:r>
+        <w:rPr>
+          <w:rFonts w:asciiTheme="minorHAnsi" w:hAnsiTheme="minorHAnsi"/>
+          <w:b/>
+          <w:bCs/>
+          <w:i/>
+          <w:iCs/>
+        </w:rPr>
+        <w:t>modularnosti</w:t>
+      </w:r>
+      <w:proofErr w:type="spellEnd"/>
+      <w:r>
+        <w:rPr>
+          <w:rFonts w:asciiTheme="minorHAnsi" w:hAnsiTheme="minorHAnsi"/>
+          <w:b/>
+          <w:bCs/>
+          <w:i/>
+          <w:iCs/>
+        </w:rPr>
+        <w:t>) u alatu Gephi za tri različite vrednosti parametra rezolucije.</w:t>
       </w:r>
     </w:p>
     <w:p>
@@ -6202,7 +6946,29 @@
           <w:i/>
           <w:iCs/>
         </w:rPr>
-        <w:t>Sprovesti sprektralnu analizu i proceniti potencijalne kandidate za broj komuna u mreži.</w:t>
+        <w:t xml:space="preserve">Sprovesti </w:t>
+      </w:r>
+      <w:proofErr w:type="spellStart"/>
+      <w:r>
+        <w:rPr>
+          <w:rFonts w:asciiTheme="minorHAnsi" w:hAnsiTheme="minorHAnsi"/>
+          <w:b/>
+          <w:bCs/>
+          <w:i/>
+          <w:iCs/>
+        </w:rPr>
+        <w:t>sprektralnu</w:t>
+      </w:r>
+      <w:proofErr w:type="spellEnd"/>
+      <w:r>
+        <w:rPr>
+          <w:rFonts w:asciiTheme="minorHAnsi" w:hAnsiTheme="minorHAnsi"/>
+          <w:b/>
+          <w:bCs/>
+          <w:i/>
+          <w:iCs/>
+        </w:rPr>
+        <w:t xml:space="preserve"> analizu i proceniti potencijalne kandidate za broj komuna u mreži.</w:t>
       </w:r>
     </w:p>
     <w:p>
@@ -6268,7 +7034,7 @@
         </w:numPr>
         <w:jc w:val="both"/>
       </w:pPr>
-      <w:bookmarkStart w:id="6" w:name="_Toc220420953"/>
+      <w:bookmarkStart w:id="6" w:name="_Toc220689047"/>
       <w:r>
         <w:t>Analiza mreže DZAggNet</w:t>
       </w:r>
@@ -6280,7 +7046,7 @@
         <w:ind w:left="720"/>
         <w:jc w:val="both"/>
       </w:pPr>
-      <w:bookmarkStart w:id="7" w:name="_Toc220420954"/>
+      <w:bookmarkStart w:id="7" w:name="_Toc220689048"/>
       <w:r>
         <w:t>3.1</w:t>
       </w:r>
@@ -6296,7 +7062,7 @@
         <w:ind w:firstLine="720"/>
         <w:jc w:val="both"/>
       </w:pPr>
-      <w:bookmarkStart w:id="8" w:name="_Toc220420955"/>
+      <w:bookmarkStart w:id="8" w:name="_Toc220689049"/>
       <w:r>
         <w:t>3.2</w:t>
       </w:r>
@@ -6324,7 +7090,7 @@
         </w:numPr>
         <w:jc w:val="both"/>
       </w:pPr>
-      <w:bookmarkStart w:id="9" w:name="_Toc220420956"/>
+      <w:bookmarkStart w:id="9" w:name="_Toc220689050"/>
       <w:r>
         <w:t>Analiza mreže DZAggNetT</w:t>
       </w:r>
@@ -6336,7 +7102,7 @@
         <w:ind w:firstLine="720"/>
         <w:jc w:val="both"/>
       </w:pPr>
-      <w:bookmarkStart w:id="10" w:name="_Toc220420957"/>
+      <w:bookmarkStart w:id="10" w:name="_Toc220689051"/>
       <w:r>
         <w:t>3.1</w:t>
       </w:r>
@@ -6352,7 +7118,7 @@
         <w:ind w:left="720"/>
         <w:jc w:val="both"/>
       </w:pPr>
-      <w:bookmarkStart w:id="11" w:name="_Toc220420958"/>
+      <w:bookmarkStart w:id="11" w:name="_Toc220689052"/>
       <w:r>
         <w:t>3.2</w:t>
       </w:r>
@@ -6372,7 +7138,7 @@
       </w:pPr>
     </w:p>
     <w:sectPr>
-      <w:footerReference w:type="default" r:id="rId11"/>
+      <w:footerReference w:type="default" r:id="rId14"/>
       <w:pgSz w:w="12240" w:h="15840"/>
       <w:pgMar w:top="1440" w:right="1440" w:bottom="1440" w:left="1440" w:header="708" w:footer="708" w:gutter="0"/>
       <w:cols w:space="708"/>
@@ -9689,6 +10455,25 @@
       </w:tblBorders>
     </w:tblPr>
   </w:style>
+  <w:style w:type="paragraph" w:styleId="Caption">
+    <w:name w:val="caption"/>
+    <w:basedOn w:val="Normal"/>
+    <w:next w:val="Normal"/>
+    <w:uiPriority w:val="35"/>
+    <w:unhideWhenUsed/>
+    <w:qFormat/>
+    <w:rsid w:val="001824FD"/>
+    <w:pPr>
+      <w:spacing w:after="200"/>
+    </w:pPr>
+    <w:rPr>
+      <w:i/>
+      <w:iCs/>
+      <w:color w:val="0E2841" w:themeColor="text2"/>
+      <w:sz w:val="18"/>
+      <w:szCs w:val="18"/>
+    </w:rPr>
+  </w:style>
 </w:styles>
 </file>
 

</xml_diff>

<commit_message>
Report and calculations for questions 11-14 for DZ2Net
</commit_message>
<xml_diff>
--- a/report.docx
+++ b/report.docx
@@ -79,6 +79,7 @@
       </w:pPr>
       <w:r>
         <w:rPr>
+          <w:noProof/>
           <w:lang w:val="sr-Latn-RS"/>
         </w:rPr>
         <w:drawing>
@@ -518,7 +519,7 @@
               <w:rFonts w:asciiTheme="minorHAnsi" w:eastAsiaTheme="minorEastAsia" w:hAnsiTheme="minorHAnsi" w:cstheme="minorBidi"/>
               <w:noProof/>
               <w:kern w:val="2"/>
-              <w:lang w:val="en-US"/>
+              <w:lang w:val="en-GB" w:eastAsia="en-GB"/>
               <w14:ligatures w14:val="standardContextual"/>
             </w:rPr>
           </w:pPr>
@@ -531,7 +532,7 @@
           <w:r>
             <w:fldChar w:fldCharType="separate"/>
           </w:r>
-          <w:hyperlink w:anchor="_Toc220856856" w:history="1">
+          <w:hyperlink w:anchor="_Toc220865240" w:history="1">
             <w:r>
               <w:rPr>
                 <w:rStyle w:val="Hyperlink"/>
@@ -544,7 +545,7 @@
                 <w:rFonts w:asciiTheme="minorHAnsi" w:eastAsiaTheme="minorEastAsia" w:hAnsiTheme="minorHAnsi" w:cstheme="minorBidi"/>
                 <w:noProof/>
                 <w:kern w:val="2"/>
-                <w:lang w:val="en-US"/>
+                <w:lang w:val="en-GB" w:eastAsia="en-GB"/>
                 <w14:ligatures w14:val="standardContextual"/>
               </w:rPr>
               <w:tab/>
@@ -575,7 +576,7 @@
                 <w:noProof/>
                 <w:webHidden/>
               </w:rPr>
-              <w:instrText xml:space="preserve"> PAGEREF _Toc220856856 \h </w:instrText>
+              <w:instrText xml:space="preserve"> PAGEREF _Toc220865240 \h </w:instrText>
             </w:r>
             <w:r>
               <w:rPr>
@@ -617,11 +618,11 @@
               <w:rFonts w:asciiTheme="minorHAnsi" w:eastAsiaTheme="minorEastAsia" w:hAnsiTheme="minorHAnsi" w:cstheme="minorBidi"/>
               <w:noProof/>
               <w:kern w:val="2"/>
-              <w:lang w:val="en-US"/>
+              <w:lang w:val="en-GB" w:eastAsia="en-GB"/>
               <w14:ligatures w14:val="standardContextual"/>
             </w:rPr>
           </w:pPr>
-          <w:hyperlink w:anchor="_Toc220856857" w:history="1">
+          <w:hyperlink w:anchor="_Toc220865241" w:history="1">
             <w:r>
               <w:rPr>
                 <w:rStyle w:val="Hyperlink"/>
@@ -634,7 +635,7 @@
                 <w:rFonts w:asciiTheme="minorHAnsi" w:eastAsiaTheme="minorEastAsia" w:hAnsiTheme="minorHAnsi" w:cstheme="minorBidi"/>
                 <w:noProof/>
                 <w:kern w:val="2"/>
-                <w:lang w:val="en-US"/>
+                <w:lang w:val="en-GB" w:eastAsia="en-GB"/>
                 <w14:ligatures w14:val="standardContextual"/>
               </w:rPr>
               <w:tab/>
@@ -665,7 +666,7 @@
                 <w:noProof/>
                 <w:webHidden/>
               </w:rPr>
-              <w:instrText xml:space="preserve"> PAGEREF _Toc220856857 \h </w:instrText>
+              <w:instrText xml:space="preserve"> PAGEREF _Toc220865241 \h </w:instrText>
             </w:r>
             <w:r>
               <w:rPr>
@@ -707,11 +708,11 @@
               <w:rFonts w:asciiTheme="minorHAnsi" w:eastAsiaTheme="minorEastAsia" w:hAnsiTheme="minorHAnsi" w:cstheme="minorBidi"/>
               <w:noProof/>
               <w:kern w:val="2"/>
-              <w:lang w:val="en-US"/>
+              <w:lang w:val="en-GB" w:eastAsia="en-GB"/>
               <w14:ligatures w14:val="standardContextual"/>
             </w:rPr>
           </w:pPr>
-          <w:hyperlink w:anchor="_Toc220856858" w:history="1">
+          <w:hyperlink w:anchor="_Toc220865242" w:history="1">
             <w:r>
               <w:rPr>
                 <w:rStyle w:val="Hyperlink"/>
@@ -724,7 +725,7 @@
                 <w:rFonts w:asciiTheme="minorHAnsi" w:eastAsiaTheme="minorEastAsia" w:hAnsiTheme="minorHAnsi" w:cstheme="minorBidi"/>
                 <w:noProof/>
                 <w:kern w:val="2"/>
-                <w:lang w:val="en-US"/>
+                <w:lang w:val="en-GB" w:eastAsia="en-GB"/>
                 <w14:ligatures w14:val="standardContextual"/>
               </w:rPr>
               <w:tab/>
@@ -755,7 +756,7 @@
                 <w:noProof/>
                 <w:webHidden/>
               </w:rPr>
-              <w:instrText xml:space="preserve"> PAGEREF _Toc220856858 \h </w:instrText>
+              <w:instrText xml:space="preserve"> PAGEREF _Toc220865242 \h </w:instrText>
             </w:r>
             <w:r>
               <w:rPr>
@@ -797,11 +798,11 @@
               <w:rFonts w:asciiTheme="minorHAnsi" w:eastAsiaTheme="minorEastAsia" w:hAnsiTheme="minorHAnsi" w:cstheme="minorBidi"/>
               <w:noProof/>
               <w:kern w:val="2"/>
-              <w:lang w:val="en-US"/>
+              <w:lang w:val="en-GB" w:eastAsia="en-GB"/>
               <w14:ligatures w14:val="standardContextual"/>
             </w:rPr>
           </w:pPr>
-          <w:hyperlink w:anchor="_Toc220856859" w:history="1">
+          <w:hyperlink w:anchor="_Toc220865243" w:history="1">
             <w:r>
               <w:rPr>
                 <w:rStyle w:val="Hyperlink"/>
@@ -814,7 +815,7 @@
                 <w:rFonts w:asciiTheme="minorHAnsi" w:eastAsiaTheme="minorEastAsia" w:hAnsiTheme="minorHAnsi" w:cstheme="minorBidi"/>
                 <w:noProof/>
                 <w:kern w:val="2"/>
-                <w:lang w:val="en-US"/>
+                <w:lang w:val="en-GB" w:eastAsia="en-GB"/>
                 <w14:ligatures w14:val="standardContextual"/>
               </w:rPr>
               <w:tab/>
@@ -845,7 +846,7 @@
                 <w:noProof/>
                 <w:webHidden/>
               </w:rPr>
-              <w:instrText xml:space="preserve"> PAGEREF _Toc220856859 \h </w:instrText>
+              <w:instrText xml:space="preserve"> PAGEREF _Toc220865243 \h </w:instrText>
             </w:r>
             <w:r>
               <w:rPr>
@@ -865,7 +866,7 @@
                 <w:noProof/>
                 <w:webHidden/>
               </w:rPr>
-              <w:t>11</w:t>
+              <w:t>12</w:t>
             </w:r>
             <w:r>
               <w:rPr>
@@ -887,11 +888,11 @@
               <w:rFonts w:asciiTheme="minorHAnsi" w:eastAsiaTheme="minorEastAsia" w:hAnsiTheme="minorHAnsi" w:cstheme="minorBidi"/>
               <w:noProof/>
               <w:kern w:val="2"/>
-              <w:lang w:val="en-US"/>
+              <w:lang w:val="en-GB" w:eastAsia="en-GB"/>
               <w14:ligatures w14:val="standardContextual"/>
             </w:rPr>
           </w:pPr>
-          <w:hyperlink w:anchor="_Toc220856860" w:history="1">
+          <w:hyperlink w:anchor="_Toc220865244" w:history="1">
             <w:r>
               <w:rPr>
                 <w:rStyle w:val="Hyperlink"/>
@@ -904,7 +905,7 @@
                 <w:rFonts w:asciiTheme="minorHAnsi" w:eastAsiaTheme="minorEastAsia" w:hAnsiTheme="minorHAnsi" w:cstheme="minorBidi"/>
                 <w:noProof/>
                 <w:kern w:val="2"/>
-                <w:lang w:val="en-US"/>
+                <w:lang w:val="en-GB" w:eastAsia="en-GB"/>
                 <w14:ligatures w14:val="standardContextual"/>
               </w:rPr>
               <w:tab/>
@@ -935,7 +936,7 @@
                 <w:noProof/>
                 <w:webHidden/>
               </w:rPr>
-              <w:instrText xml:space="preserve"> PAGEREF _Toc220856860 \h </w:instrText>
+              <w:instrText xml:space="preserve"> PAGEREF _Toc220865244 \h </w:instrText>
             </w:r>
             <w:r>
               <w:rPr>
@@ -955,7 +956,7 @@
                 <w:noProof/>
                 <w:webHidden/>
               </w:rPr>
-              <w:t>11</w:t>
+              <w:t>12</w:t>
             </w:r>
             <w:r>
               <w:rPr>
@@ -977,11 +978,11 @@
               <w:rFonts w:asciiTheme="minorHAnsi" w:eastAsiaTheme="minorEastAsia" w:hAnsiTheme="minorHAnsi" w:cstheme="minorBidi"/>
               <w:noProof/>
               <w:kern w:val="2"/>
-              <w:lang w:val="en-US"/>
+              <w:lang w:val="en-GB" w:eastAsia="en-GB"/>
               <w14:ligatures w14:val="standardContextual"/>
             </w:rPr>
           </w:pPr>
-          <w:hyperlink w:anchor="_Toc220856861" w:history="1">
+          <w:hyperlink w:anchor="_Toc220865245" w:history="1">
             <w:r>
               <w:rPr>
                 <w:rStyle w:val="Hyperlink"/>
@@ -994,7 +995,7 @@
                 <w:rFonts w:asciiTheme="minorHAnsi" w:eastAsiaTheme="minorEastAsia" w:hAnsiTheme="minorHAnsi" w:cstheme="minorBidi"/>
                 <w:noProof/>
                 <w:kern w:val="2"/>
-                <w:lang w:val="en-US"/>
+                <w:lang w:val="en-GB" w:eastAsia="en-GB"/>
                 <w14:ligatures w14:val="standardContextual"/>
               </w:rPr>
               <w:tab/>
@@ -1025,7 +1026,7 @@
                 <w:noProof/>
                 <w:webHidden/>
               </w:rPr>
-              <w:instrText xml:space="preserve"> PAGEREF _Toc220856861 \h </w:instrText>
+              <w:instrText xml:space="preserve"> PAGEREF _Toc220865245 \h </w:instrText>
             </w:r>
             <w:r>
               <w:rPr>
@@ -1045,7 +1046,7 @@
                 <w:noProof/>
                 <w:webHidden/>
               </w:rPr>
-              <w:t>11</w:t>
+              <w:t>13</w:t>
             </w:r>
             <w:r>
               <w:rPr>
@@ -1067,11 +1068,11 @@
               <w:rFonts w:asciiTheme="minorHAnsi" w:eastAsiaTheme="minorEastAsia" w:hAnsiTheme="minorHAnsi" w:cstheme="minorBidi"/>
               <w:noProof/>
               <w:kern w:val="2"/>
-              <w:lang w:val="en-US"/>
+              <w:lang w:val="en-GB" w:eastAsia="en-GB"/>
               <w14:ligatures w14:val="standardContextual"/>
             </w:rPr>
           </w:pPr>
-          <w:hyperlink w:anchor="_Toc220856862" w:history="1">
+          <w:hyperlink w:anchor="_Toc220865246" w:history="1">
             <w:r>
               <w:rPr>
                 <w:rStyle w:val="Hyperlink"/>
@@ -1084,7 +1085,7 @@
                 <w:rFonts w:asciiTheme="minorHAnsi" w:eastAsiaTheme="minorEastAsia" w:hAnsiTheme="minorHAnsi" w:cstheme="minorBidi"/>
                 <w:noProof/>
                 <w:kern w:val="2"/>
-                <w:lang w:val="en-US"/>
+                <w:lang w:val="en-GB" w:eastAsia="en-GB"/>
                 <w14:ligatures w14:val="standardContextual"/>
               </w:rPr>
               <w:tab/>
@@ -1115,7 +1116,7 @@
                 <w:noProof/>
                 <w:webHidden/>
               </w:rPr>
-              <w:instrText xml:space="preserve"> PAGEREF _Toc220856862 \h </w:instrText>
+              <w:instrText xml:space="preserve"> PAGEREF _Toc220865246 \h </w:instrText>
             </w:r>
             <w:r>
               <w:rPr>
@@ -1135,7 +1136,7 @@
                 <w:noProof/>
                 <w:webHidden/>
               </w:rPr>
-              <w:t>14</w:t>
+              <w:t>17</w:t>
             </w:r>
             <w:r>
               <w:rPr>
@@ -1157,11 +1158,11 @@
               <w:rFonts w:asciiTheme="minorHAnsi" w:eastAsiaTheme="minorEastAsia" w:hAnsiTheme="minorHAnsi" w:cstheme="minorBidi"/>
               <w:noProof/>
               <w:kern w:val="2"/>
-              <w:lang w:val="en-US"/>
+              <w:lang w:val="en-GB" w:eastAsia="en-GB"/>
               <w14:ligatures w14:val="standardContextual"/>
             </w:rPr>
           </w:pPr>
-          <w:hyperlink w:anchor="_Toc220856863" w:history="1">
+          <w:hyperlink w:anchor="_Toc220865247" w:history="1">
             <w:r>
               <w:rPr>
                 <w:rStyle w:val="Hyperlink"/>
@@ -1174,7 +1175,7 @@
                 <w:rFonts w:asciiTheme="minorHAnsi" w:eastAsiaTheme="minorEastAsia" w:hAnsiTheme="minorHAnsi" w:cstheme="minorBidi"/>
                 <w:noProof/>
                 <w:kern w:val="2"/>
-                <w:lang w:val="en-US"/>
+                <w:lang w:val="en-GB" w:eastAsia="en-GB"/>
                 <w14:ligatures w14:val="standardContextual"/>
               </w:rPr>
               <w:tab/>
@@ -1205,7 +1206,7 @@
                 <w:noProof/>
                 <w:webHidden/>
               </w:rPr>
-              <w:instrText xml:space="preserve"> PAGEREF _Toc220856863 \h </w:instrText>
+              <w:instrText xml:space="preserve"> PAGEREF _Toc220865247 \h </w:instrText>
             </w:r>
             <w:r>
               <w:rPr>
@@ -1225,7 +1226,7 @@
                 <w:noProof/>
                 <w:webHidden/>
               </w:rPr>
-              <w:t>14</w:t>
+              <w:t>17</w:t>
             </w:r>
             <w:r>
               <w:rPr>
@@ -1247,11 +1248,11 @@
               <w:rFonts w:asciiTheme="minorHAnsi" w:eastAsiaTheme="minorEastAsia" w:hAnsiTheme="minorHAnsi" w:cstheme="minorBidi"/>
               <w:noProof/>
               <w:kern w:val="2"/>
-              <w:lang w:val="en-US"/>
+              <w:lang w:val="en-GB" w:eastAsia="en-GB"/>
               <w14:ligatures w14:val="standardContextual"/>
             </w:rPr>
           </w:pPr>
-          <w:hyperlink w:anchor="_Toc220856864" w:history="1">
+          <w:hyperlink w:anchor="_Toc220865248" w:history="1">
             <w:r>
               <w:rPr>
                 <w:rStyle w:val="Hyperlink"/>
@@ -1264,7 +1265,7 @@
                 <w:rFonts w:asciiTheme="minorHAnsi" w:eastAsiaTheme="minorEastAsia" w:hAnsiTheme="minorHAnsi" w:cstheme="minorBidi"/>
                 <w:noProof/>
                 <w:kern w:val="2"/>
-                <w:lang w:val="en-US"/>
+                <w:lang w:val="en-GB" w:eastAsia="en-GB"/>
                 <w14:ligatures w14:val="standardContextual"/>
               </w:rPr>
               <w:tab/>
@@ -1295,7 +1296,7 @@
                 <w:noProof/>
                 <w:webHidden/>
               </w:rPr>
-              <w:instrText xml:space="preserve"> PAGEREF _Toc220856864 \h </w:instrText>
+              <w:instrText xml:space="preserve"> PAGEREF _Toc220865248 \h </w:instrText>
             </w:r>
             <w:r>
               <w:rPr>
@@ -1315,7 +1316,7 @@
                 <w:noProof/>
                 <w:webHidden/>
               </w:rPr>
-              <w:t>14</w:t>
+              <w:t>17</w:t>
             </w:r>
             <w:r>
               <w:rPr>
@@ -1337,11 +1338,11 @@
               <w:rFonts w:asciiTheme="minorHAnsi" w:eastAsiaTheme="minorEastAsia" w:hAnsiTheme="minorHAnsi" w:cstheme="minorBidi"/>
               <w:noProof/>
               <w:kern w:val="2"/>
-              <w:lang w:val="en-US"/>
+              <w:lang w:val="en-GB" w:eastAsia="en-GB"/>
               <w14:ligatures w14:val="standardContextual"/>
             </w:rPr>
           </w:pPr>
-          <w:hyperlink w:anchor="_Toc220856865" w:history="1">
+          <w:hyperlink w:anchor="_Toc220865249" w:history="1">
             <w:r>
               <w:rPr>
                 <w:rStyle w:val="Hyperlink"/>
@@ -1354,7 +1355,7 @@
                 <w:rFonts w:asciiTheme="minorHAnsi" w:eastAsiaTheme="minorEastAsia" w:hAnsiTheme="minorHAnsi" w:cstheme="minorBidi"/>
                 <w:noProof/>
                 <w:kern w:val="2"/>
-                <w:lang w:val="en-US"/>
+                <w:lang w:val="en-GB" w:eastAsia="en-GB"/>
                 <w14:ligatures w14:val="standardContextual"/>
               </w:rPr>
               <w:tab/>
@@ -1385,7 +1386,7 @@
                 <w:noProof/>
                 <w:webHidden/>
               </w:rPr>
-              <w:instrText xml:space="preserve"> PAGEREF _Toc220856865 \h </w:instrText>
+              <w:instrText xml:space="preserve"> PAGEREF _Toc220865249 \h </w:instrText>
             </w:r>
             <w:r>
               <w:rPr>
@@ -1405,7 +1406,7 @@
                 <w:noProof/>
                 <w:webHidden/>
               </w:rPr>
-              <w:t>14</w:t>
+              <w:t>17</w:t>
             </w:r>
             <w:r>
               <w:rPr>
@@ -1427,11 +1428,11 @@
               <w:rFonts w:asciiTheme="minorHAnsi" w:eastAsiaTheme="minorEastAsia" w:hAnsiTheme="minorHAnsi" w:cstheme="minorBidi"/>
               <w:noProof/>
               <w:kern w:val="2"/>
-              <w:lang w:val="en-US"/>
+              <w:lang w:val="en-GB" w:eastAsia="en-GB"/>
               <w14:ligatures w14:val="standardContextual"/>
             </w:rPr>
           </w:pPr>
-          <w:hyperlink w:anchor="_Toc220856866" w:history="1">
+          <w:hyperlink w:anchor="_Toc220865250" w:history="1">
             <w:r>
               <w:rPr>
                 <w:rStyle w:val="Hyperlink"/>
@@ -1444,7 +1445,7 @@
                 <w:rFonts w:asciiTheme="minorHAnsi" w:eastAsiaTheme="minorEastAsia" w:hAnsiTheme="minorHAnsi" w:cstheme="minorBidi"/>
                 <w:noProof/>
                 <w:kern w:val="2"/>
-                <w:lang w:val="en-US"/>
+                <w:lang w:val="en-GB" w:eastAsia="en-GB"/>
                 <w14:ligatures w14:val="standardContextual"/>
               </w:rPr>
               <w:tab/>
@@ -1475,7 +1476,7 @@
                 <w:noProof/>
                 <w:webHidden/>
               </w:rPr>
-              <w:instrText xml:space="preserve"> PAGEREF _Toc220856866 \h </w:instrText>
+              <w:instrText xml:space="preserve"> PAGEREF _Toc220865250 \h </w:instrText>
             </w:r>
             <w:r>
               <w:rPr>
@@ -1495,7 +1496,7 @@
                 <w:noProof/>
                 <w:webHidden/>
               </w:rPr>
-              <w:t>14</w:t>
+              <w:t>17</w:t>
             </w:r>
             <w:r>
               <w:rPr>
@@ -1517,11 +1518,11 @@
               <w:rFonts w:asciiTheme="minorHAnsi" w:eastAsiaTheme="minorEastAsia" w:hAnsiTheme="minorHAnsi" w:cstheme="minorBidi"/>
               <w:noProof/>
               <w:kern w:val="2"/>
-              <w:lang w:val="en-US"/>
+              <w:lang w:val="en-GB" w:eastAsia="en-GB"/>
               <w14:ligatures w14:val="standardContextual"/>
             </w:rPr>
           </w:pPr>
-          <w:hyperlink w:anchor="_Toc220856867" w:history="1">
+          <w:hyperlink w:anchor="_Toc220865251" w:history="1">
             <w:r>
               <w:rPr>
                 <w:rStyle w:val="Hyperlink"/>
@@ -1534,7 +1535,7 @@
                 <w:rFonts w:asciiTheme="minorHAnsi" w:eastAsiaTheme="minorEastAsia" w:hAnsiTheme="minorHAnsi" w:cstheme="minorBidi"/>
                 <w:noProof/>
                 <w:kern w:val="2"/>
-                <w:lang w:val="en-US"/>
+                <w:lang w:val="en-GB" w:eastAsia="en-GB"/>
                 <w14:ligatures w14:val="standardContextual"/>
               </w:rPr>
               <w:tab/>
@@ -1565,7 +1566,7 @@
                 <w:noProof/>
                 <w:webHidden/>
               </w:rPr>
-              <w:instrText xml:space="preserve"> PAGEREF _Toc220856867 \h </w:instrText>
+              <w:instrText xml:space="preserve"> PAGEREF _Toc220865251 \h </w:instrText>
             </w:r>
             <w:r>
               <w:rPr>
@@ -1585,7 +1586,7 @@
                 <w:noProof/>
                 <w:webHidden/>
               </w:rPr>
-              <w:t>14</w:t>
+              <w:t>17</w:t>
             </w:r>
             <w:r>
               <w:rPr>
@@ -1630,9 +1631,8 @@
         </w:numPr>
         <w:jc w:val="both"/>
       </w:pPr>
-      <w:bookmarkStart w:id="0" w:name="_Toc220856856"/>
-      <w:r>
-        <w:lastRenderedPageBreak/>
+      <w:bookmarkStart w:id="0" w:name="_Toc220865240"/>
+      <w:r>
         <w:t>Analiza mreže DZ1Net</w:t>
       </w:r>
       <w:bookmarkEnd w:id="0"/>
@@ -1646,7 +1646,7 @@
         </w:numPr>
         <w:jc w:val="both"/>
       </w:pPr>
-      <w:bookmarkStart w:id="1" w:name="_Toc220856857"/>
+      <w:bookmarkStart w:id="1" w:name="_Toc220865241"/>
       <w:r>
         <w:t>Analiza skupa podataka</w:t>
       </w:r>
@@ -2102,18 +2102,8 @@
                 <w:i/>
                 <w:iCs/>
               </w:rPr>
-              <w:t xml:space="preserve">Number of </w:t>
-            </w:r>
-            <w:proofErr w:type="spellStart"/>
-            <w:r>
-              <w:rPr>
-                <w:rFonts w:asciiTheme="minorHAnsi" w:hAnsiTheme="minorHAnsi"/>
-                <w:i/>
-                <w:iCs/>
-              </w:rPr>
-              <w:t>appearances</w:t>
-            </w:r>
-            <w:proofErr w:type="spellEnd"/>
+              <w:t>Number of appearances</w:t>
+            </w:r>
           </w:p>
         </w:tc>
       </w:tr>
@@ -2383,6 +2373,7 @@
       <w:r>
         <w:rPr>
           <w:rFonts w:asciiTheme="minorHAnsi" w:hAnsiTheme="minorHAnsi"/>
+          <w:noProof/>
           <w:sz w:val="22"/>
           <w:szCs w:val="22"/>
         </w:rPr>
@@ -2785,9 +2776,8 @@
         </w:numPr>
         <w:jc w:val="both"/>
       </w:pPr>
-      <w:bookmarkStart w:id="2" w:name="_Toc220856858"/>
-      <w:r>
-        <w:lastRenderedPageBreak/>
+      <w:bookmarkStart w:id="2" w:name="_Toc220865242"/>
+      <w:r>
         <w:t>Odgovori na istraživačka pitanja</w:t>
       </w:r>
       <w:bookmarkEnd w:id="2"/>
@@ -3394,7 +3384,6 @@
         <w:rPr>
           <w:rFonts w:asciiTheme="minorHAnsi" w:hAnsiTheme="minorHAnsi"/>
         </w:rPr>
-        <w:lastRenderedPageBreak/>
         <w:t xml:space="preserve">Mreža pokazuje </w:t>
       </w:r>
       <w:r>
@@ -3589,6 +3578,9 @@
         <w:jc w:val="center"/>
       </w:pPr>
       <w:r>
+        <w:rPr>
+          <w:noProof/>
+        </w:rPr>
         <w:drawing>
           <wp:inline distT="0" distB="0" distL="0" distR="0" wp14:anchorId="1DDFC22F" wp14:editId="63E1A089">
             <wp:extent cx="3998001" cy="3234266"/>
@@ -3830,7 +3822,6 @@
           <w:b/>
           <w:bCs/>
         </w:rPr>
-        <w:lastRenderedPageBreak/>
         <w:t xml:space="preserve">Izvršiti asortativnu analizu po stepenu čvora i dati odgovor da li je i koliko izraženo asortativno mešanje. Obratiti pažnju da je stepen čvora numerička, a ne kategorička varijabla i izabrati adekvatnu metriku za meru asortativnog mešanja. Priložiti i vizuelizaciju. </w:t>
       </w:r>
     </w:p>
@@ -3930,6 +3921,9 @@
         <w:jc w:val="both"/>
       </w:pPr>
       <w:r>
+        <w:rPr>
+          <w:noProof/>
+        </w:rPr>
         <w:drawing>
           <wp:inline distT="0" distB="0" distL="0" distR="0" wp14:anchorId="74052C1B" wp14:editId="680E17FD">
             <wp:extent cx="5020733" cy="3214663"/>
@@ -4086,14 +4080,7 @@
         <w:rPr>
           <w:rFonts w:asciiTheme="minorHAnsi" w:hAnsiTheme="minorHAnsi"/>
         </w:rPr>
-        <w:t xml:space="preserve">, uprkos tome što izračunati eksponent skaliranja (alpha = 2.28) upada u teoretski očekivani opseg za "Scale-Free" mreže. Log-likelihood test daje negativnu vrednost (R = - 4.13) </w:t>
-      </w:r>
-      <w:r>
-        <w:rPr>
-          <w:rFonts w:asciiTheme="minorHAnsi" w:hAnsiTheme="minorHAnsi"/>
-        </w:rPr>
-        <w:lastRenderedPageBreak/>
-        <w:t xml:space="preserve">uz visoku statističku značajnost (p &lt; 0.001), što matematički potvrđuje da </w:t>
+        <w:t xml:space="preserve">, uprkos tome što izračunati eksponent skaliranja (alpha = 2.28) upada u teoretski očekivani opseg za "Scale-Free" mreže. Log-likelihood test daje negativnu vrednost (R = - 4.13) uz visoku statističku značajnost (p &lt; 0.001), što matematički potvrđuje da </w:t>
       </w:r>
       <w:r>
         <w:rPr>
@@ -4169,6 +4156,9 @@
         <w:jc w:val="center"/>
       </w:pPr>
       <w:r>
+        <w:rPr>
+          <w:noProof/>
+        </w:rPr>
         <w:drawing>
           <wp:inline distT="0" distB="0" distL="0" distR="0" wp14:anchorId="49D83C7F" wp14:editId="4B34FE57">
             <wp:extent cx="5063728" cy="3242733"/>
@@ -4690,13 +4680,7 @@
               <w:rPr>
                 <w:rFonts w:asciiTheme="minorHAnsi" w:hAnsiTheme="minorHAnsi"/>
               </w:rPr>
-              <w:t>Student_0</w:t>
-            </w:r>
-            <w:r>
-              <w:rPr>
-                <w:rFonts w:asciiTheme="minorHAnsi" w:hAnsiTheme="minorHAnsi"/>
-              </w:rPr>
-              <w:t>09</w:t>
+              <w:t>Student_009</w:t>
             </w:r>
           </w:p>
         </w:tc>
@@ -4772,13 +4756,7 @@
               <w:rPr>
                 <w:rFonts w:asciiTheme="minorHAnsi" w:hAnsiTheme="minorHAnsi"/>
               </w:rPr>
-              <w:t>Student_0</w:t>
-            </w:r>
-            <w:r>
-              <w:rPr>
-                <w:rFonts w:asciiTheme="minorHAnsi" w:hAnsiTheme="minorHAnsi"/>
-              </w:rPr>
-              <w:t>02</w:t>
+              <w:t>Student_002</w:t>
             </w:r>
           </w:p>
         </w:tc>
@@ -4924,27 +4902,7 @@
                 <w:sz w:val="22"/>
                 <w:szCs w:val="22"/>
               </w:rPr>
-              <w:t>Hub</w:t>
-            </w:r>
-            <w:r>
-              <w:rPr>
-                <w:rFonts w:asciiTheme="minorHAnsi" w:hAnsiTheme="minorHAnsi"/>
-                <w:i/>
-                <w:iCs/>
-                <w:sz w:val="22"/>
-                <w:szCs w:val="22"/>
-              </w:rPr>
-              <w:t xml:space="preserve"> </w:t>
-            </w:r>
-            <w:r>
-              <w:rPr>
-                <w:rFonts w:asciiTheme="minorHAnsi" w:hAnsiTheme="minorHAnsi"/>
-                <w:i/>
-                <w:iCs/>
-                <w:sz w:val="22"/>
-                <w:szCs w:val="22"/>
-              </w:rPr>
-              <w:t>Score</w:t>
+              <w:t>Hub Score</w:t>
             </w:r>
           </w:p>
         </w:tc>
@@ -5177,39 +5135,7 @@
           <w:sz w:val="22"/>
           <w:szCs w:val="22"/>
         </w:rPr>
-        <w:t>Tabela 1.2</w:t>
-      </w:r>
-      <w:r>
-        <w:rPr>
-          <w:rFonts w:asciiTheme="minorHAnsi" w:hAnsiTheme="minorHAnsi"/>
-          <w:sz w:val="22"/>
-          <w:szCs w:val="22"/>
-        </w:rPr>
-        <w:t xml:space="preserve">.2 </w:t>
-      </w:r>
-      <w:r>
-        <w:rPr>
-          <w:rFonts w:asciiTheme="minorHAnsi" w:hAnsiTheme="minorHAnsi"/>
-          <w:sz w:val="22"/>
-          <w:szCs w:val="22"/>
-        </w:rPr>
-        <w:t xml:space="preserve">- Tabela </w:t>
-      </w:r>
-      <w:r>
-        <w:rPr>
-          <w:rFonts w:asciiTheme="minorHAnsi" w:hAnsiTheme="minorHAnsi"/>
-          <w:sz w:val="22"/>
-          <w:szCs w:val="22"/>
-        </w:rPr>
-        <w:t>hub</w:t>
-      </w:r>
-      <w:r>
-        <w:rPr>
-          <w:rFonts w:asciiTheme="minorHAnsi" w:hAnsiTheme="minorHAnsi"/>
-          <w:sz w:val="22"/>
-          <w:szCs w:val="22"/>
-        </w:rPr>
-        <w:t xml:space="preserve"> score-a</w:t>
+        <w:t>Tabela 1.2.2 - Tabela hub score-a</w:t>
       </w:r>
     </w:p>
     <w:p>
@@ -6042,31 +5968,7 @@
           <w:sz w:val="22"/>
           <w:szCs w:val="22"/>
         </w:rPr>
-        <w:t>Tabela 1.2.</w:t>
-      </w:r>
-      <w:r>
-        <w:rPr>
-          <w:rFonts w:asciiTheme="minorHAnsi" w:hAnsiTheme="minorHAnsi"/>
-          <w:sz w:val="22"/>
-          <w:szCs w:val="22"/>
-        </w:rPr>
-        <w:t>3</w:t>
-      </w:r>
-      <w:r>
-        <w:rPr>
-          <w:rFonts w:asciiTheme="minorHAnsi" w:hAnsiTheme="minorHAnsi"/>
-          <w:sz w:val="22"/>
-          <w:szCs w:val="22"/>
-        </w:rPr>
-        <w:t xml:space="preserve"> - Tabela </w:t>
-      </w:r>
-      <w:r>
-        <w:rPr>
-          <w:rFonts w:asciiTheme="minorHAnsi" w:hAnsiTheme="minorHAnsi"/>
-          <w:sz w:val="22"/>
-          <w:szCs w:val="22"/>
-        </w:rPr>
-        <w:t>za pronalaženje najvažnijih aktera</w:t>
+        <w:t>Tabela 1.2.3 - Tabela za pronalaženje najvažnijih aktera</w:t>
       </w:r>
     </w:p>
     <w:p>
@@ -6165,14 +6067,7 @@
         <w:rPr>
           <w:rFonts w:asciiTheme="minorHAnsi" w:hAnsiTheme="minorHAnsi"/>
         </w:rPr>
-        <w:t xml:space="preserve"> potvrđeni kao sekundarni, ali ključni autoriteti. Ovakav pristup omogućava jasnu identifikaciju ključnih aktera koji predstavljaju sam koren mreže plagijarizma, jer CSI prepoznaje čvorove koji nisu </w:t>
-      </w:r>
-      <w:r>
-        <w:rPr>
-          <w:rFonts w:asciiTheme="minorHAnsi" w:hAnsiTheme="minorHAnsi"/>
-        </w:rPr>
-        <w:lastRenderedPageBreak/>
-        <w:t>samo popularni po broju veza, već su i matematički potvrđeni kao primarni generatori sadržaja u grafu.</w:t>
+        <w:t xml:space="preserve"> potvrđeni kao sekundarni, ali ključni autoriteti. Ovakav pristup omogućava jasnu identifikaciju ključnih aktera koji predstavljaju sam koren mreže plagijarizma, jer CSI prepoznaje čvorove koji nisu samo popularni po broju veza, već su i matematički potvrđeni kao primarni generatori sadržaja u grafu.</w:t>
       </w:r>
     </w:p>
     <w:p>
@@ -6922,7 +6817,6 @@
         <w:rPr>
           <w:noProof/>
         </w:rPr>
-        <w:lastRenderedPageBreak/>
         <w:drawing>
           <wp:inline distT="0" distB="0" distL="0" distR="0" wp14:anchorId="4AC8E0F8" wp14:editId="34C88491">
             <wp:extent cx="3909060" cy="3691890"/>
@@ -7027,6 +6921,7 @@
           <w:rFonts w:asciiTheme="minorHAnsi" w:eastAsiaTheme="minorHAnsi" w:hAnsiTheme="minorHAnsi"/>
           <w:b/>
           <w:bCs/>
+          <w:noProof/>
           <w:color w:val="000000"/>
           <w:lang w:val="en-US"/>
           <w14:ligatures w14:val="standardContextual"/>
@@ -7153,7 +7048,6 @@
           <w:color w:val="000000"/>
           <w14:ligatures w14:val="standardContextual"/>
         </w:rPr>
-        <w:lastRenderedPageBreak/>
         <w:t>Na osnovu rezultata, rezolucija 0.4 je jedini validan parametar za ovu mrežu. Pozitivna modularnost (</w:t>
       </w:r>
       <w:r>
@@ -7247,33 +7141,69 @@
         </w:numPr>
         <w:jc w:val="both"/>
       </w:pPr>
-      <w:bookmarkStart w:id="3" w:name="_Toc220856859"/>
+      <w:bookmarkStart w:id="3" w:name="_Toc220865243"/>
       <w:r>
         <w:t>Analiza mreže DZ2Net</w:t>
       </w:r>
       <w:bookmarkEnd w:id="3"/>
     </w:p>
+    <w:p>
+      <w:pPr>
+        <w:pStyle w:val="Heading2"/>
+        <w:numPr>
+          <w:ilvl w:val="1"/>
+          <w:numId w:val="15"/>
+        </w:numPr>
+        <w:jc w:val="both"/>
+      </w:pPr>
+      <w:bookmarkStart w:id="4" w:name="_Toc220865244"/>
+      <w:r>
+        <w:t>Analiza skupa podataka</w:t>
+      </w:r>
+      <w:bookmarkEnd w:id="4"/>
+    </w:p>
+    <w:p/>
+    <w:p/>
+    <w:p/>
+    <w:p/>
+    <w:p/>
+    <w:p/>
+    <w:p/>
+    <w:p/>
+    <w:p/>
+    <w:p/>
+    <w:p/>
+    <w:p/>
+    <w:p/>
+    <w:p/>
+    <w:p/>
+    <w:p/>
+    <w:p/>
+    <w:p/>
+    <w:p/>
+    <w:p/>
+    <w:p/>
+    <w:p/>
+    <w:p/>
+    <w:p/>
+    <w:p/>
+    <w:p/>
+    <w:p/>
+    <w:p/>
+    <w:p/>
+    <w:p/>
+    <w:p/>
+    <w:p/>
+    <w:p/>
+    <w:p/>
+    <w:p/>
+    <w:p/>
     <w:p>
       <w:pPr>
         <w:pStyle w:val="Heading2"/>
         <w:jc w:val="both"/>
       </w:pPr>
-      <w:bookmarkStart w:id="4" w:name="_Toc220856860"/>
-      <w:r>
-        <w:t>2.1</w:t>
-      </w:r>
-      <w:r>
-        <w:tab/>
-        <w:t>Analiza skupa podataka</w:t>
-      </w:r>
-      <w:bookmarkEnd w:id="4"/>
-    </w:p>
-    <w:p>
-      <w:pPr>
-        <w:pStyle w:val="Heading2"/>
-        <w:jc w:val="both"/>
-      </w:pPr>
-      <w:bookmarkStart w:id="5" w:name="_Toc220856861"/>
+      <w:bookmarkStart w:id="5" w:name="_Toc220865245"/>
       <w:r>
         <w:t>2.2</w:t>
       </w:r>
@@ -7474,43 +7404,31 @@
           <w:i/>
           <w:iCs/>
         </w:rPr>
-        <w:t>Koliki je prosečni, a koliki globalni koeficijent klasterizacije mreže? Kakva je raspodela lokalnog koeficijenta klasterizacije njenih čvorova? Da li je klasterisanje izraženo ili ne?</w:t>
-      </w:r>
-    </w:p>
-    <w:p>
-      <w:pPr>
-        <w:pStyle w:val="ListParagraph"/>
-        <w:rPr>
-          <w:rFonts w:asciiTheme="minorHAnsi" w:hAnsiTheme="minorHAnsi"/>
-        </w:rPr>
-      </w:pPr>
-    </w:p>
-    <w:p>
-      <w:pPr>
-        <w:pStyle w:val="ListParagraph"/>
-        <w:rPr>
-          <w:rFonts w:asciiTheme="minorHAnsi" w:hAnsiTheme="minorHAnsi"/>
-        </w:rPr>
-      </w:pPr>
-      <w:r>
-        <w:rPr>
-          <w:rFonts w:asciiTheme="minorHAnsi" w:hAnsiTheme="minorHAnsi"/>
-        </w:rPr>
-        <w:t xml:space="preserve">Uzet je uzorak od 10 nasumičnih </w:t>
-      </w:r>
-      <w:r>
-        <w:rPr>
-          <w:rFonts w:asciiTheme="minorHAnsi" w:hAnsiTheme="minorHAnsi"/>
+        <w:t>Koliki je prosečni, a koliki globalni koeficijent klasterizacije mreže? Kakva je raspodela lokalnog koeficijenta klasterizacije njenih čvorova? Da li je klasterisanje izraženo ili ne</w:t>
+      </w:r>
+      <w:r>
+        <w:rPr>
+          <w:rFonts w:asciiTheme="minorHAnsi" w:hAnsiTheme="minorHAnsi"/>
+          <w:b/>
+          <w:bCs/>
           <w:i/>
           <w:iCs/>
         </w:rPr>
-        <w:t xml:space="preserve">Erdos-Renyi </w:t>
-      </w:r>
-      <w:r>
-        <w:rPr>
-          <w:rFonts w:asciiTheme="minorHAnsi" w:hAnsiTheme="minorHAnsi"/>
-        </w:rPr>
-        <w:t xml:space="preserve">i </w:t>
+        <w:t>?</w:t>
+      </w:r>
+    </w:p>
+    <w:p>
+      <w:pPr>
+        <w:pStyle w:val="ListParagraph"/>
+        <w:rPr>
+          <w:rFonts w:asciiTheme="minorHAnsi" w:hAnsiTheme="minorHAnsi"/>
+        </w:rPr>
+      </w:pPr>
+      <w:r>
+        <w:rPr>
+          <w:rFonts w:asciiTheme="minorHAnsi" w:hAnsiTheme="minorHAnsi"/>
+        </w:rPr>
+        <w:t xml:space="preserve">Uzet je uzorak od 10 nasumičnih </w:t>
       </w:r>
       <w:r>
         <w:rPr>
@@ -7518,6 +7436,20 @@
           <w:i/>
           <w:iCs/>
         </w:rPr>
+        <w:t xml:space="preserve">Erdos-Renyi </w:t>
+      </w:r>
+      <w:r>
+        <w:rPr>
+          <w:rFonts w:asciiTheme="minorHAnsi" w:hAnsiTheme="minorHAnsi"/>
+        </w:rPr>
+        <w:t xml:space="preserve">i </w:t>
+      </w:r>
+      <w:r>
+        <w:rPr>
+          <w:rFonts w:asciiTheme="minorHAnsi" w:hAnsiTheme="minorHAnsi"/>
+          <w:i/>
+          <w:iCs/>
+        </w:rPr>
         <w:t xml:space="preserve">scale-free </w:t>
       </w:r>
       <w:r>
@@ -7529,6 +7461,7 @@
     </w:p>
     <w:p>
       <w:pPr>
+        <w:pStyle w:val="ListParagraph"/>
         <w:rPr>
           <w:rFonts w:asciiTheme="minorHAnsi" w:hAnsiTheme="minorHAnsi"/>
         </w:rPr>
@@ -7537,19 +7470,22 @@
     <w:tbl>
       <w:tblPr>
         <w:tblStyle w:val="TableGrid"/>
-        <w:tblW w:w="0" w:type="auto"/>
+        <w:tblW w:w="8484" w:type="dxa"/>
         <w:tblInd w:w="720" w:type="dxa"/>
         <w:tblLook w:val="04A0" w:firstRow="1" w:lastRow="0" w:firstColumn="1" w:lastColumn="0" w:noHBand="0" w:noVBand="1"/>
       </w:tblPr>
       <w:tblGrid>
-        <w:gridCol w:w="2844"/>
-        <w:gridCol w:w="2893"/>
-        <w:gridCol w:w="2893"/>
+        <w:gridCol w:w="2842"/>
+        <w:gridCol w:w="2892"/>
+        <w:gridCol w:w="2750"/>
       </w:tblGrid>
       <w:tr>
-        <w:tc>
-          <w:tcPr>
-            <w:tcW w:w="3116" w:type="dxa"/>
+        <w:trPr>
+          <w:trHeight w:val="301"/>
+        </w:trPr>
+        <w:tc>
+          <w:tcPr>
+            <w:tcW w:w="2842" w:type="dxa"/>
           </w:tcPr>
           <w:p>
             <w:pPr>
@@ -7574,7 +7510,7 @@
         </w:tc>
         <w:tc>
           <w:tcPr>
-            <w:tcW w:w="3117" w:type="dxa"/>
+            <w:tcW w:w="2892" w:type="dxa"/>
           </w:tcPr>
           <w:p>
             <w:pPr>
@@ -7599,7 +7535,7 @@
         </w:tc>
         <w:tc>
           <w:tcPr>
-            <w:tcW w:w="3117" w:type="dxa"/>
+            <w:tcW w:w="2750" w:type="dxa"/>
           </w:tcPr>
           <w:p>
             <w:pPr>
@@ -7624,9 +7560,12 @@
         </w:tc>
       </w:tr>
       <w:tr>
-        <w:tc>
-          <w:tcPr>
-            <w:tcW w:w="3116" w:type="dxa"/>
+        <w:trPr>
+          <w:trHeight w:val="313"/>
+        </w:trPr>
+        <w:tc>
+          <w:tcPr>
+            <w:tcW w:w="2842" w:type="dxa"/>
           </w:tcPr>
           <w:p>
             <w:pPr>
@@ -7651,7 +7590,7 @@
         </w:tc>
         <w:tc>
           <w:tcPr>
-            <w:tcW w:w="3117" w:type="dxa"/>
+            <w:tcW w:w="2892" w:type="dxa"/>
           </w:tcPr>
           <w:p>
             <w:pPr>
@@ -7678,7 +7617,7 @@
         </w:tc>
         <w:tc>
           <w:tcPr>
-            <w:tcW w:w="3117" w:type="dxa"/>
+            <w:tcW w:w="2750" w:type="dxa"/>
           </w:tcPr>
           <w:p>
             <w:pPr>
@@ -7699,9 +7638,12 @@
         </w:tc>
       </w:tr>
       <w:tr>
-        <w:tc>
-          <w:tcPr>
-            <w:tcW w:w="3116" w:type="dxa"/>
+        <w:trPr>
+          <w:trHeight w:val="301"/>
+        </w:trPr>
+        <w:tc>
+          <w:tcPr>
+            <w:tcW w:w="2842" w:type="dxa"/>
           </w:tcPr>
           <w:p>
             <w:pPr>
@@ -7726,7 +7668,7 @@
         </w:tc>
         <w:tc>
           <w:tcPr>
-            <w:tcW w:w="3117" w:type="dxa"/>
+            <w:tcW w:w="2892" w:type="dxa"/>
           </w:tcPr>
           <w:p>
             <w:pPr>
@@ -7747,7 +7689,7 @@
         </w:tc>
         <w:tc>
           <w:tcPr>
-            <w:tcW w:w="3117" w:type="dxa"/>
+            <w:tcW w:w="2750" w:type="dxa"/>
           </w:tcPr>
           <w:p>
             <w:pPr>
@@ -7768,9 +7710,12 @@
         </w:tc>
       </w:tr>
       <w:tr>
-        <w:tc>
-          <w:tcPr>
-            <w:tcW w:w="3116" w:type="dxa"/>
+        <w:trPr>
+          <w:trHeight w:val="301"/>
+        </w:trPr>
+        <w:tc>
+          <w:tcPr>
+            <w:tcW w:w="2842" w:type="dxa"/>
           </w:tcPr>
           <w:p>
             <w:pPr>
@@ -7795,7 +7740,7 @@
         </w:tc>
         <w:tc>
           <w:tcPr>
-            <w:tcW w:w="3117" w:type="dxa"/>
+            <w:tcW w:w="2892" w:type="dxa"/>
           </w:tcPr>
           <w:p>
             <w:pPr>
@@ -7816,11 +7761,12 @@
         </w:tc>
         <w:tc>
           <w:tcPr>
-            <w:tcW w:w="3117" w:type="dxa"/>
+            <w:tcW w:w="2750" w:type="dxa"/>
           </w:tcPr>
           <w:p>
             <w:pPr>
               <w:pStyle w:val="ListParagraph"/>
+              <w:keepNext/>
               <w:ind w:left="0"/>
               <w:jc w:val="center"/>
               <w:rPr>
@@ -7839,38 +7785,169 @@
     </w:tbl>
     <w:p>
       <w:pPr>
+        <w:pStyle w:val="Caption"/>
+        <w:jc w:val="center"/>
+        <w:rPr>
+          <w:rFonts w:asciiTheme="minorHAnsi" w:hAnsiTheme="minorHAnsi"/>
+          <w:sz w:val="22"/>
+          <w:szCs w:val="22"/>
+        </w:rPr>
+      </w:pPr>
+      <w:r>
+        <w:rPr>
+          <w:sz w:val="22"/>
+          <w:szCs w:val="22"/>
+        </w:rPr>
+        <w:t xml:space="preserve">Tabela </w:t>
+      </w:r>
+      <w:r>
+        <w:rPr>
+          <w:sz w:val="22"/>
+          <w:szCs w:val="22"/>
+        </w:rPr>
+        <w:fldChar w:fldCharType="begin"/>
+      </w:r>
+      <w:r>
+        <w:rPr>
+          <w:sz w:val="22"/>
+          <w:szCs w:val="22"/>
+        </w:rPr>
+        <w:instrText xml:space="preserve"> SEQ Tabela \* ARABIC </w:instrText>
+      </w:r>
+      <w:r>
+        <w:rPr>
+          <w:sz w:val="22"/>
+          <w:szCs w:val="22"/>
+        </w:rPr>
+        <w:fldChar w:fldCharType="separate"/>
+      </w:r>
+      <w:r>
+        <w:rPr>
+          <w:noProof/>
+          <w:sz w:val="22"/>
+          <w:szCs w:val="22"/>
+        </w:rPr>
+        <w:t>2</w:t>
+      </w:r>
+      <w:r>
+        <w:rPr>
+          <w:sz w:val="22"/>
+          <w:szCs w:val="22"/>
+        </w:rPr>
+        <w:fldChar w:fldCharType="end"/>
+      </w:r>
+      <w:r>
+        <w:rPr>
+          <w:sz w:val="22"/>
+          <w:szCs w:val="22"/>
+        </w:rPr>
+        <w:t>.2.1. - Koeficijenti klasterizacije</w:t>
+      </w:r>
+    </w:p>
+    <w:p>
+      <w:pPr>
         <w:pStyle w:val="ListParagraph"/>
         <w:rPr>
           <w:rFonts w:asciiTheme="minorHAnsi" w:hAnsiTheme="minorHAnsi"/>
         </w:rPr>
       </w:pPr>
+      <w:r>
+        <w:rPr>
+          <w:rFonts w:asciiTheme="minorHAnsi" w:hAnsiTheme="minorHAnsi"/>
+        </w:rPr>
+        <w:t>S obz</w:t>
+      </w:r>
+      <w:r>
+        <w:rPr>
+          <w:rFonts w:asciiTheme="minorHAnsi" w:hAnsiTheme="minorHAnsi"/>
+        </w:rPr>
+        <w:t>ir</w:t>
+      </w:r>
+      <w:r>
+        <w:rPr>
+          <w:rFonts w:asciiTheme="minorHAnsi" w:hAnsiTheme="minorHAnsi"/>
+        </w:rPr>
+        <w:t>om da mreža DZ2Net ima značajno veća oba koeficijenta, može se zaključiti da je klasterisanje izraženo u odnosu na ove dve mreže.</w:t>
+      </w:r>
     </w:p>
     <w:p>
       <w:pPr>
         <w:pStyle w:val="ListParagraph"/>
-        <w:rPr>
-          <w:rFonts w:asciiTheme="minorHAnsi" w:hAnsiTheme="minorHAnsi"/>
-        </w:rPr>
-      </w:pPr>
-      <w:r>
-        <w:rPr>
-          <w:rFonts w:asciiTheme="minorHAnsi" w:hAnsiTheme="minorHAnsi"/>
-        </w:rPr>
-        <w:t xml:space="preserve">S </w:t>
-      </w:r>
-      <w:proofErr w:type="spellStart"/>
-      <w:r>
-        <w:rPr>
-          <w:rFonts w:asciiTheme="minorHAnsi" w:hAnsiTheme="minorHAnsi"/>
-        </w:rPr>
-        <w:t>obzitom</w:t>
-      </w:r>
-      <w:proofErr w:type="spellEnd"/>
-      <w:r>
-        <w:rPr>
-          <w:rFonts w:asciiTheme="minorHAnsi" w:hAnsiTheme="minorHAnsi"/>
-        </w:rPr>
-        <w:t xml:space="preserve"> da mreža DZ2Net ima značajno veća oba koeficijenta, može se zaključiti da je klasterisanje izraženo u odnosu na ove dve mreže.</w:t>
+        <w:keepNext/>
+        <w:jc w:val="center"/>
+      </w:pPr>
+      <w:r>
+        <w:rPr>
+          <w:rFonts w:asciiTheme="minorHAnsi" w:hAnsiTheme="minorHAnsi"/>
+          <w:noProof/>
+          <w14:ligatures w14:val="standardContextual"/>
+        </w:rPr>
+        <w:drawing>
+          <wp:inline distT="0" distB="0" distL="0" distR="0" wp14:anchorId="4D86F0CE" wp14:editId="237529C5">
+            <wp:extent cx="4711065" cy="2414147"/>
+            <wp:effectExtent l="0" t="0" r="0" b="5715"/>
+            <wp:docPr id="649582027" name="Picture 12"/>
+            <wp:cNvGraphicFramePr>
+              <a:graphicFrameLocks xmlns:a="http://schemas.openxmlformats.org/drawingml/2006/main" noChangeAspect="1"/>
+            </wp:cNvGraphicFramePr>
+            <a:graphic xmlns:a="http://schemas.openxmlformats.org/drawingml/2006/main">
+              <a:graphicData uri="http://schemas.openxmlformats.org/drawingml/2006/picture">
+                <pic:pic xmlns:pic="http://schemas.openxmlformats.org/drawingml/2006/picture">
+                  <pic:nvPicPr>
+                    <pic:cNvPr id="649582027" name="Picture 649582027"/>
+                    <pic:cNvPicPr/>
+                  </pic:nvPicPr>
+                  <pic:blipFill>
+                    <a:blip r:embed="rId15">
+                      <a:extLst>
+                        <a:ext uri="{28A0092B-C50C-407E-A947-70E740481C1C}">
+                          <a14:useLocalDpi xmlns:a14="http://schemas.microsoft.com/office/drawing/2010/main" val="0"/>
+                        </a:ext>
+                      </a:extLst>
+                    </a:blip>
+                    <a:stretch>
+                      <a:fillRect/>
+                    </a:stretch>
+                  </pic:blipFill>
+                  <pic:spPr>
+                    <a:xfrm>
+                      <a:off x="0" y="0"/>
+                      <a:ext cx="4760334" cy="2439394"/>
+                    </a:xfrm>
+                    <a:prstGeom prst="rect">
+                      <a:avLst/>
+                    </a:prstGeom>
+                  </pic:spPr>
+                </pic:pic>
+              </a:graphicData>
+            </a:graphic>
+          </wp:inline>
+        </w:drawing>
+      </w:r>
+    </w:p>
+    <w:p>
+      <w:pPr>
+        <w:pStyle w:val="Caption"/>
+        <w:jc w:val="center"/>
+        <w:rPr>
+          <w:rFonts w:asciiTheme="minorHAnsi" w:hAnsiTheme="minorHAnsi"/>
+          <w:sz w:val="22"/>
+          <w:szCs w:val="22"/>
+        </w:rPr>
+      </w:pPr>
+      <w:r>
+        <w:rPr>
+          <w:sz w:val="22"/>
+          <w:szCs w:val="22"/>
+        </w:rPr>
+        <w:t xml:space="preserve">    </w:t>
+      </w:r>
+      <w:r>
+        <w:rPr>
+          <w:sz w:val="22"/>
+          <w:szCs w:val="22"/>
+        </w:rPr>
+        <w:t>Slika 2.2.1 – Distribucija lokalnih koeficijenata klasterizacije</w:t>
       </w:r>
     </w:p>
     <w:p>
@@ -7918,21 +7995,7 @@
         <w:rPr>
           <w:rFonts w:asciiTheme="minorHAnsi" w:hAnsiTheme="minorHAnsi"/>
         </w:rPr>
-        <w:t xml:space="preserve">U </w:t>
-      </w:r>
-      <w:proofErr w:type="spellStart"/>
-      <w:r>
-        <w:rPr>
-          <w:rFonts w:asciiTheme="minorHAnsi" w:hAnsiTheme="minorHAnsi"/>
-        </w:rPr>
-        <w:t>poredjenju</w:t>
-      </w:r>
-      <w:proofErr w:type="spellEnd"/>
-      <w:r>
-        <w:rPr>
-          <w:rFonts w:asciiTheme="minorHAnsi" w:hAnsiTheme="minorHAnsi"/>
-        </w:rPr>
-        <w:t xml:space="preserve"> sa </w:t>
+        <w:t xml:space="preserve">U poredjenju sa </w:t>
       </w:r>
       <w:r>
         <w:rPr>
@@ -7960,14 +8023,7 @@
         <w:rPr>
           <w:rFonts w:asciiTheme="minorHAnsi" w:hAnsiTheme="minorHAnsi"/>
         </w:rPr>
-        <w:t xml:space="preserve">mrežama, DZ2Net mreža ima približno jednako prosečno rastojanje između 2 čvora, i značajno veći koeficijent </w:t>
-      </w:r>
-      <w:r>
-        <w:rPr>
-          <w:rFonts w:asciiTheme="minorHAnsi" w:hAnsiTheme="minorHAnsi"/>
-        </w:rPr>
-        <w:lastRenderedPageBreak/>
-        <w:t xml:space="preserve">klasterizacije. </w:t>
+        <w:t xml:space="preserve">mrežama, DZ2Net mreža ima približno jednako prosečno rastojanje između 2 čvora, i značajno veći koeficijent klasterizacije. </w:t>
       </w:r>
       <w:r>
         <w:rPr>
@@ -7975,6 +8031,38 @@
         </w:rPr>
         <w:t>Ove dve osobine, zajedno sa dijametrom koji je samo 4, ukazuju na to da mreža ima osobine malog sveta.</w:t>
       </w:r>
+    </w:p>
+    <w:p>
+      <w:pPr>
+        <w:pStyle w:val="ListParagraph"/>
+        <w:rPr>
+          <w:rFonts w:asciiTheme="minorHAnsi" w:hAnsiTheme="minorHAnsi"/>
+        </w:rPr>
+      </w:pPr>
+    </w:p>
+    <w:p>
+      <w:pPr>
+        <w:pStyle w:val="ListParagraph"/>
+        <w:rPr>
+          <w:rFonts w:asciiTheme="minorHAnsi" w:hAnsiTheme="minorHAnsi"/>
+        </w:rPr>
+      </w:pPr>
+    </w:p>
+    <w:p>
+      <w:pPr>
+        <w:pStyle w:val="ListParagraph"/>
+        <w:rPr>
+          <w:rFonts w:asciiTheme="minorHAnsi" w:hAnsiTheme="minorHAnsi"/>
+        </w:rPr>
+      </w:pPr>
+    </w:p>
+    <w:p>
+      <w:pPr>
+        <w:pStyle w:val="ListParagraph"/>
+        <w:rPr>
+          <w:rFonts w:asciiTheme="minorHAnsi" w:hAnsiTheme="minorHAnsi"/>
+        </w:rPr>
+      </w:pPr>
     </w:p>
     <w:p>
       <w:pPr>
@@ -8027,20 +8115,165 @@
       </w:pPr>
       <w:r>
         <w:rPr>
-          <w:rFonts w:asciiTheme="minorHAnsi" w:hAnsiTheme="minorHAnsi"/>
+          <w:noProof/>
+        </w:rPr>
+        <mc:AlternateContent>
+          <mc:Choice Requires="wps">
+            <w:drawing>
+              <wp:anchor distT="0" distB="0" distL="114300" distR="114300" simplePos="0" relativeHeight="251662336" behindDoc="0" locked="0" layoutInCell="1" allowOverlap="1" wp14:anchorId="381EA687" wp14:editId="02BA93EB">
+                <wp:simplePos x="0" y="0"/>
+                <wp:positionH relativeFrom="column">
+                  <wp:posOffset>279400</wp:posOffset>
+                </wp:positionH>
+                <wp:positionV relativeFrom="paragraph">
+                  <wp:posOffset>2319655</wp:posOffset>
+                </wp:positionV>
+                <wp:extent cx="2565400" cy="635"/>
+                <wp:effectExtent l="0" t="0" r="0" b="0"/>
+                <wp:wrapSquare wrapText="bothSides"/>
+                <wp:docPr id="1189912415" name="Text Box 1"/>
+                <wp:cNvGraphicFramePr/>
+                <a:graphic xmlns:a="http://schemas.openxmlformats.org/drawingml/2006/main">
+                  <a:graphicData uri="http://schemas.microsoft.com/office/word/2010/wordprocessingShape">
+                    <wps:wsp>
+                      <wps:cNvSpPr txBox="1"/>
+                      <wps:spPr>
+                        <a:xfrm>
+                          <a:off x="0" y="0"/>
+                          <a:ext cx="2565400" cy="635"/>
+                        </a:xfrm>
+                        <a:prstGeom prst="rect">
+                          <a:avLst/>
+                        </a:prstGeom>
+                        <a:solidFill>
+                          <a:prstClr val="white"/>
+                        </a:solidFill>
+                        <a:ln>
+                          <a:noFill/>
+                        </a:ln>
+                      </wps:spPr>
+                      <wps:txbx>
+                        <w:txbxContent>
+                          <w:p>
+                            <w:pPr>
+                              <w:pStyle w:val="Caption"/>
+                              <w:jc w:val="center"/>
+                              <w:rPr>
+                                <w:noProof/>
+                                <w:sz w:val="22"/>
+                                <w:szCs w:val="22"/>
+                                <w:lang w:val="en-GB"/>
+                              </w:rPr>
+                            </w:pPr>
+                            <w:r>
+                              <w:rPr>
+                                <w:sz w:val="22"/>
+                                <w:szCs w:val="22"/>
+                                <w:lang w:val="en-GB"/>
+                              </w:rPr>
+                              <w:t>Slika 2.2.</w:t>
+                            </w:r>
+                            <w:r>
+                              <w:rPr>
+                                <w:sz w:val="22"/>
+                                <w:szCs w:val="22"/>
+                                <w:lang w:val="en-GB"/>
+                              </w:rPr>
+                              <w:t>2</w:t>
+                            </w:r>
+                            <w:r>
+                              <w:rPr>
+                                <w:sz w:val="22"/>
+                                <w:szCs w:val="22"/>
+                                <w:lang w:val="en-GB"/>
+                              </w:rPr>
+                              <w:t>. - Asortativnost</w:t>
+                            </w:r>
+                          </w:p>
+                        </w:txbxContent>
+                      </wps:txbx>
+                      <wps:bodyPr rot="0" spcFirstLastPara="0" vertOverflow="overflow" horzOverflow="overflow" vert="horz" wrap="square" lIns="0" tIns="0" rIns="0" bIns="0" numCol="1" spcCol="0" rtlCol="0" fromWordArt="0" anchor="t" anchorCtr="0" forceAA="0" compatLnSpc="1">
+                        <a:prstTxWarp prst="textNoShape">
+                          <a:avLst/>
+                        </a:prstTxWarp>
+                        <a:spAutoFit/>
+                      </wps:bodyPr>
+                    </wps:wsp>
+                  </a:graphicData>
+                </a:graphic>
+              </wp:anchor>
+            </w:drawing>
+          </mc:Choice>
+          <mc:Fallback>
+            <w:pict>
+              <v:shapetype w14:anchorId="381EA687" id="_x0000_t202" coordsize="21600,21600" o:spt="202" path="m,l,21600r21600,l21600,xe">
+                <v:stroke joinstyle="miter"/>
+                <v:path gradientshapeok="t" o:connecttype="rect"/>
+              </v:shapetype>
+              <v:shape id="Text Box 1" o:spid="_x0000_s1026" type="#_x0000_t202" style="position:absolute;left:0;text-align:left;margin-left:22pt;margin-top:182.65pt;width:202pt;height:.05pt;z-index:251662336;visibility:visible;mso-wrap-style:square;mso-wrap-distance-left:9pt;mso-wrap-distance-top:0;mso-wrap-distance-right:9pt;mso-wrap-distance-bottom:0;mso-position-horizontal:absolute;mso-position-horizontal-relative:text;mso-position-vertical:absolute;mso-position-vertical-relative:text;v-text-anchor:top" o:gfxdata="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" stroked="f">
+                <v:textbox style="mso-fit-shape-to-text:t" inset="0,0,0,0">
+                  <w:txbxContent>
+                    <w:p>
+                      <w:pPr>
+                        <w:pStyle w:val="Caption"/>
+                        <w:jc w:val="center"/>
+                        <w:rPr>
+                          <w:noProof/>
+                          <w:sz w:val="22"/>
+                          <w:szCs w:val="22"/>
+                          <w:lang w:val="en-GB"/>
+                        </w:rPr>
+                      </w:pPr>
+                      <w:r>
+                        <w:rPr>
+                          <w:sz w:val="22"/>
+                          <w:szCs w:val="22"/>
+                          <w:lang w:val="en-GB"/>
+                        </w:rPr>
+                        <w:t>Slika 2.2.</w:t>
+                      </w:r>
+                      <w:r>
+                        <w:rPr>
+                          <w:sz w:val="22"/>
+                          <w:szCs w:val="22"/>
+                          <w:lang w:val="en-GB"/>
+                        </w:rPr>
+                        <w:t>2</w:t>
+                      </w:r>
+                      <w:r>
+                        <w:rPr>
+                          <w:sz w:val="22"/>
+                          <w:szCs w:val="22"/>
+                          <w:lang w:val="en-GB"/>
+                        </w:rPr>
+                        <w:t>. - Asortativnost</w:t>
+                      </w:r>
+                    </w:p>
+                  </w:txbxContent>
+                </v:textbox>
+                <w10:wrap type="square"/>
+              </v:shape>
+            </w:pict>
+          </mc:Fallback>
+        </mc:AlternateContent>
+      </w:r>
+      <w:r>
+        <w:rPr>
+          <w:rFonts w:asciiTheme="minorHAnsi" w:hAnsiTheme="minorHAnsi"/>
+          <w:noProof/>
           <w14:ligatures w14:val="standardContextual"/>
         </w:rPr>
         <w:drawing>
-          <wp:anchor distT="0" distB="0" distL="114300" distR="114300" simplePos="0" relativeHeight="251658240" behindDoc="0" locked="0" layoutInCell="1" allowOverlap="1" wp14:anchorId="21698FF5" wp14:editId="624A00B1">
+          <wp:anchor distT="0" distB="0" distL="114300" distR="114300" simplePos="0" relativeHeight="251658240" behindDoc="0" locked="0" layoutInCell="1" allowOverlap="1" wp14:anchorId="21698FF5" wp14:editId="786C4E36">
             <wp:simplePos x="0" y="0"/>
             <wp:positionH relativeFrom="column">
-              <wp:posOffset>457200</wp:posOffset>
+              <wp:posOffset>279400</wp:posOffset>
             </wp:positionH>
             <wp:positionV relativeFrom="paragraph">
-              <wp:posOffset>2540</wp:posOffset>
+              <wp:posOffset>8890</wp:posOffset>
             </wp:positionV>
-            <wp:extent cx="2419350" cy="2125459"/>
-            <wp:effectExtent l="0" t="0" r="0" b="8255"/>
+            <wp:extent cx="2565400" cy="2253615"/>
+            <wp:effectExtent l="0" t="0" r="6350" b="0"/>
             <wp:wrapSquare wrapText="bothSides"/>
             <wp:docPr id="1562136507" name="Picture 1"/>
             <wp:cNvGraphicFramePr>
@@ -8054,7 +8287,7 @@
                     <pic:cNvPicPr/>
                   </pic:nvPicPr>
                   <pic:blipFill>
-                    <a:blip r:embed="rId15" cstate="print">
+                    <a:blip r:embed="rId16" cstate="print">
                       <a:extLst>
                         <a:ext uri="{28A0092B-C50C-407E-A947-70E740481C1C}">
                           <a14:useLocalDpi xmlns:a14="http://schemas.microsoft.com/office/drawing/2010/main" val="0"/>
@@ -8068,7 +8301,7 @@
                   <pic:spPr>
                     <a:xfrm>
                       <a:off x="0" y="0"/>
-                      <a:ext cx="2419350" cy="2125459"/>
+                      <a:ext cx="2565400" cy="2253615"/>
                     </a:xfrm>
                     <a:prstGeom prst="rect">
                       <a:avLst/>
@@ -8114,19 +8347,11 @@
         </w:rPr>
         <w:t xml:space="preserve">Koeficijent </w:t>
       </w:r>
-      <w:proofErr w:type="spellStart"/>
-      <w:r>
-        <w:rPr>
-          <w:rFonts w:asciiTheme="minorHAnsi" w:hAnsiTheme="minorHAnsi"/>
-        </w:rPr>
-        <w:t>asortativnosti</w:t>
-      </w:r>
-      <w:proofErr w:type="spellEnd"/>
-      <w:r>
-        <w:rPr>
-          <w:rFonts w:asciiTheme="minorHAnsi" w:hAnsiTheme="minorHAnsi"/>
-        </w:rPr>
-        <w:t xml:space="preserve"> mreže koji iznosi 0.077. </w:t>
+      <w:r>
+        <w:rPr>
+          <w:rFonts w:asciiTheme="minorHAnsi" w:hAnsiTheme="minorHAnsi"/>
+        </w:rPr>
+        <w:t xml:space="preserve">asortativnosti mreže koji iznosi 0.077. </w:t>
       </w:r>
       <w:r>
         <w:rPr>
@@ -8152,25 +8377,16 @@
         <w:pStyle w:val="ListParagraph"/>
         <w:rPr>
           <w:rFonts w:asciiTheme="minorHAnsi" w:hAnsiTheme="minorHAnsi"/>
-          <w:b/>
-          <w:bCs/>
-          <w:i/>
-          <w:iCs/>
-        </w:rPr>
-      </w:pPr>
-    </w:p>
-    <w:p>
-      <w:pPr>
-        <w:pStyle w:val="ListParagraph"/>
-        <w:rPr>
-          <w:rFonts w:asciiTheme="minorHAnsi" w:hAnsiTheme="minorHAnsi"/>
-          <w:b/>
-          <w:bCs/>
-          <w:i/>
-          <w:iCs/>
-        </w:rPr>
-      </w:pPr>
-    </w:p>
+        </w:rPr>
+      </w:pPr>
+    </w:p>
+    <w:p>
+      <w:pPr>
+        <w:pStyle w:val="Caption"/>
+      </w:pPr>
+    </w:p>
+    <w:p/>
+    <w:p/>
     <w:p>
       <w:pPr>
         <w:pStyle w:val="ListParagraph"/>
@@ -8213,8 +8429,151 @@
         </w:rPr>
       </w:pPr>
       <w:r>
+        <w:rPr>
+          <w:noProof/>
+        </w:rPr>
+        <mc:AlternateContent>
+          <mc:Choice Requires="wps">
+            <w:drawing>
+              <wp:anchor distT="0" distB="0" distL="114300" distR="114300" simplePos="0" relativeHeight="251664384" behindDoc="0" locked="0" layoutInCell="1" allowOverlap="1" wp14:anchorId="3070C2DB" wp14:editId="453666DA">
+                <wp:simplePos x="0" y="0"/>
+                <wp:positionH relativeFrom="column">
+                  <wp:posOffset>0</wp:posOffset>
+                </wp:positionH>
+                <wp:positionV relativeFrom="paragraph">
+                  <wp:posOffset>1862455</wp:posOffset>
+                </wp:positionV>
+                <wp:extent cx="2698750" cy="635"/>
+                <wp:effectExtent l="0" t="0" r="0" b="0"/>
+                <wp:wrapSquare wrapText="bothSides"/>
+                <wp:docPr id="1173872444" name="Text Box 1"/>
+                <wp:cNvGraphicFramePr/>
+                <a:graphic xmlns:a="http://schemas.openxmlformats.org/drawingml/2006/main">
+                  <a:graphicData uri="http://schemas.microsoft.com/office/word/2010/wordprocessingShape">
+                    <wps:wsp>
+                      <wps:cNvSpPr txBox="1"/>
+                      <wps:spPr>
+                        <a:xfrm>
+                          <a:off x="0" y="0"/>
+                          <a:ext cx="2698750" cy="635"/>
+                        </a:xfrm>
+                        <a:prstGeom prst="rect">
+                          <a:avLst/>
+                        </a:prstGeom>
+                        <a:solidFill>
+                          <a:prstClr val="white"/>
+                        </a:solidFill>
+                        <a:ln>
+                          <a:noFill/>
+                        </a:ln>
+                      </wps:spPr>
+                      <wps:txbx>
+                        <w:txbxContent>
+                          <w:p>
+                            <w:pPr>
+                              <w:pStyle w:val="Caption"/>
+                              <w:jc w:val="center"/>
+                              <w:rPr>
+                                <w:noProof/>
+                                <w:sz w:val="22"/>
+                                <w:szCs w:val="22"/>
+                                <w:lang w:val="en-GB"/>
+                              </w:rPr>
+                            </w:pPr>
+                            <w:r>
+                              <w:rPr>
+                                <w:sz w:val="22"/>
+                                <w:szCs w:val="22"/>
+                                <w:lang w:val="en-GB"/>
+                              </w:rPr>
+                              <w:t>Slika 2.2.</w:t>
+                            </w:r>
+                            <w:r>
+                              <w:rPr>
+                                <w:sz w:val="22"/>
+                                <w:szCs w:val="22"/>
+                                <w:lang w:val="en-GB"/>
+                              </w:rPr>
+                              <w:t>3</w:t>
+                            </w:r>
+                            <w:r>
+                              <w:rPr>
+                                <w:sz w:val="22"/>
+                                <w:szCs w:val="22"/>
+                                <w:lang w:val="en-GB"/>
+                              </w:rPr>
+                              <w:t xml:space="preserve"> – Raspodela stepena čvorova</w:t>
+                            </w:r>
+                          </w:p>
+                        </w:txbxContent>
+                      </wps:txbx>
+                      <wps:bodyPr rot="0" spcFirstLastPara="0" vertOverflow="overflow" horzOverflow="overflow" vert="horz" wrap="square" lIns="0" tIns="0" rIns="0" bIns="0" numCol="1" spcCol="0" rtlCol="0" fromWordArt="0" anchor="t" anchorCtr="0" forceAA="0" compatLnSpc="1">
+                        <a:prstTxWarp prst="textNoShape">
+                          <a:avLst/>
+                        </a:prstTxWarp>
+                        <a:spAutoFit/>
+                      </wps:bodyPr>
+                    </wps:wsp>
+                  </a:graphicData>
+                </a:graphic>
+              </wp:anchor>
+            </w:drawing>
+          </mc:Choice>
+          <mc:Fallback>
+            <w:pict>
+              <v:shape w14:anchorId="3070C2DB" id="_x0000_s1027" type="#_x0000_t202" style="position:absolute;left:0;text-align:left;margin-left:0;margin-top:146.65pt;width:212.5pt;height:.05pt;z-index:251664384;visibility:visible;mso-wrap-style:square;mso-wrap-distance-left:9pt;mso-wrap-distance-top:0;mso-wrap-distance-right:9pt;mso-wrap-distance-bottom:0;mso-position-horizontal:absolute;mso-position-horizontal-relative:text;mso-position-vertical:absolute;mso-position-vertical-relative:text;v-text-anchor:top" o:gfxdata="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" stroked="f">
+                <v:textbox style="mso-fit-shape-to-text:t" inset="0,0,0,0">
+                  <w:txbxContent>
+                    <w:p>
+                      <w:pPr>
+                        <w:pStyle w:val="Caption"/>
+                        <w:jc w:val="center"/>
+                        <w:rPr>
+                          <w:noProof/>
+                          <w:sz w:val="22"/>
+                          <w:szCs w:val="22"/>
+                          <w:lang w:val="en-GB"/>
+                        </w:rPr>
+                      </w:pPr>
+                      <w:r>
+                        <w:rPr>
+                          <w:sz w:val="22"/>
+                          <w:szCs w:val="22"/>
+                          <w:lang w:val="en-GB"/>
+                        </w:rPr>
+                        <w:t>Slika 2.2.</w:t>
+                      </w:r>
+                      <w:r>
+                        <w:rPr>
+                          <w:sz w:val="22"/>
+                          <w:szCs w:val="22"/>
+                          <w:lang w:val="en-GB"/>
+                        </w:rPr>
+                        <w:t>3</w:t>
+                      </w:r>
+                      <w:r>
+                        <w:rPr>
+                          <w:sz w:val="22"/>
+                          <w:szCs w:val="22"/>
+                          <w:lang w:val="en-GB"/>
+                        </w:rPr>
+                        <w:t xml:space="preserve"> – Raspodela stepena čvorova</w:t>
+                      </w:r>
+                    </w:p>
+                  </w:txbxContent>
+                </v:textbox>
+                <w10:wrap type="square"/>
+              </v:shape>
+            </w:pict>
+          </mc:Fallback>
+        </mc:AlternateContent>
+      </w:r>
+      <w:r>
+        <w:rPr>
+          <w:noProof/>
+        </w:rPr>
         <w:drawing>
-          <wp:anchor distT="0" distB="0" distL="114300" distR="114300" simplePos="0" relativeHeight="251659264" behindDoc="0" locked="0" layoutInCell="1" allowOverlap="1" wp14:anchorId="5E3A79C4" wp14:editId="2F72F2EF">
+          <wp:anchor distT="0" distB="0" distL="114300" distR="114300" simplePos="0" relativeHeight="251659264" behindDoc="0" locked="0" layoutInCell="1" allowOverlap="1" wp14:anchorId="5E3A79C4" wp14:editId="424DEB8C">
             <wp:simplePos x="0" y="0"/>
             <wp:positionH relativeFrom="margin">
               <wp:align>left</wp:align>
@@ -8222,8 +8581,8 @@
             <wp:positionV relativeFrom="paragraph">
               <wp:posOffset>6350</wp:posOffset>
             </wp:positionV>
-            <wp:extent cx="2667000" cy="1778000"/>
-            <wp:effectExtent l="0" t="0" r="0" b="0"/>
+            <wp:extent cx="2698750" cy="1798955"/>
+            <wp:effectExtent l="0" t="0" r="6350" b="0"/>
             <wp:wrapSquare wrapText="bothSides"/>
             <wp:docPr id="37037449" name="Picture 2"/>
             <wp:cNvGraphicFramePr>
@@ -8237,7 +8596,7 @@
                     <pic:cNvPicPr/>
                   </pic:nvPicPr>
                   <pic:blipFill>
-                    <a:blip r:embed="rId16">
+                    <a:blip r:embed="rId17">
                       <a:extLst>
                         <a:ext uri="{28A0092B-C50C-407E-A947-70E740481C1C}">
                           <a14:useLocalDpi xmlns:a14="http://schemas.microsoft.com/office/drawing/2010/main" val="0"/>
@@ -8251,7 +8610,7 @@
                   <pic:spPr>
                     <a:xfrm>
                       <a:off x="0" y="0"/>
-                      <a:ext cx="2667000" cy="1778000"/>
+                      <a:ext cx="2699706" cy="1799804"/>
                     </a:xfrm>
                     <a:prstGeom prst="rect">
                       <a:avLst/>
@@ -8399,9 +8758,18 @@
     </w:p>
     <w:p>
       <w:pPr>
-        <w:ind w:left="360"/>
-        <w:rPr>
-          <w:rFonts w:asciiTheme="minorHAnsi" w:hAnsiTheme="minorHAnsi"/>
+        <w:pStyle w:val="Caption"/>
+        <w:rPr>
+          <w:sz w:val="22"/>
+          <w:szCs w:val="22"/>
+          <w:lang w:val="en-GB"/>
+        </w:rPr>
+      </w:pPr>
+    </w:p>
+    <w:p>
+      <w:pPr>
+        <w:rPr>
+          <w:lang w:val="en-GB"/>
         </w:rPr>
       </w:pPr>
     </w:p>
@@ -8605,7 +8973,19 @@
               <w:rPr>
                 <w:rFonts w:asciiTheme="minorHAnsi" w:hAnsiTheme="minorHAnsi"/>
               </w:rPr>
-              <w:t>Student_030(0.58)</w:t>
+              <w:t>Student_030(</w:t>
+            </w:r>
+            <w:r>
+              <w:rPr>
+                <w:rFonts w:asciiTheme="minorHAnsi" w:hAnsiTheme="minorHAnsi"/>
+              </w:rPr>
+              <w:t>1.16</w:t>
+            </w:r>
+            <w:r>
+              <w:rPr>
+                <w:rFonts w:asciiTheme="minorHAnsi" w:hAnsiTheme="minorHAnsi"/>
+              </w:rPr>
+              <w:t>)</w:t>
             </w:r>
           </w:p>
         </w:tc>
@@ -8698,7 +9078,19 @@
               <w:rPr>
                 <w:rFonts w:asciiTheme="minorHAnsi" w:hAnsiTheme="minorHAnsi"/>
               </w:rPr>
-              <w:t>Student_047(0.53)</w:t>
+              <w:t>Student_047(</w:t>
+            </w:r>
+            <w:r>
+              <w:rPr>
+                <w:rFonts w:asciiTheme="minorHAnsi" w:hAnsiTheme="minorHAnsi"/>
+              </w:rPr>
+              <w:t>1.05</w:t>
+            </w:r>
+            <w:r>
+              <w:rPr>
+                <w:rFonts w:asciiTheme="minorHAnsi" w:hAnsiTheme="minorHAnsi"/>
+              </w:rPr>
+              <w:t>)</w:t>
             </w:r>
           </w:p>
         </w:tc>
@@ -8791,7 +9183,19 @@
               <w:rPr>
                 <w:rFonts w:asciiTheme="minorHAnsi" w:hAnsiTheme="minorHAnsi"/>
               </w:rPr>
-              <w:t>Student_037(0.5)</w:t>
+              <w:t>Student_037(</w:t>
+            </w:r>
+            <w:r>
+              <w:rPr>
+                <w:rFonts w:asciiTheme="minorHAnsi" w:hAnsiTheme="minorHAnsi"/>
+              </w:rPr>
+              <w:t>1.0</w:t>
+            </w:r>
+            <w:r>
+              <w:rPr>
+                <w:rFonts w:asciiTheme="minorHAnsi" w:hAnsiTheme="minorHAnsi"/>
+              </w:rPr>
+              <w:t>)</w:t>
             </w:r>
           </w:p>
         </w:tc>
@@ -8884,7 +9288,19 @@
               <w:rPr>
                 <w:rFonts w:asciiTheme="minorHAnsi" w:hAnsiTheme="minorHAnsi"/>
               </w:rPr>
-              <w:t>Student_009(0.47)</w:t>
+              <w:t>Student_009(</w:t>
+            </w:r>
+            <w:r>
+              <w:rPr>
+                <w:rFonts w:asciiTheme="minorHAnsi" w:hAnsiTheme="minorHAnsi"/>
+              </w:rPr>
+              <w:t>0.95</w:t>
+            </w:r>
+            <w:r>
+              <w:rPr>
+                <w:rFonts w:asciiTheme="minorHAnsi" w:hAnsiTheme="minorHAnsi"/>
+              </w:rPr>
+              <w:t>)</w:t>
             </w:r>
           </w:p>
         </w:tc>
@@ -8977,7 +9393,19 @@
               <w:rPr>
                 <w:rFonts w:asciiTheme="minorHAnsi" w:hAnsiTheme="minorHAnsi"/>
               </w:rPr>
-              <w:t>Student_003(0.47)</w:t>
+              <w:t>Student_003(</w:t>
+            </w:r>
+            <w:r>
+              <w:rPr>
+                <w:rFonts w:asciiTheme="minorHAnsi" w:hAnsiTheme="minorHAnsi"/>
+              </w:rPr>
+              <w:t>0.95</w:t>
+            </w:r>
+            <w:r>
+              <w:rPr>
+                <w:rFonts w:asciiTheme="minorHAnsi" w:hAnsiTheme="minorHAnsi"/>
+              </w:rPr>
+              <w:t>)</w:t>
             </w:r>
           </w:p>
         </w:tc>
@@ -9047,6 +9475,23 @@
     </w:p>
     <w:p>
       <w:pPr>
+        <w:pStyle w:val="Caption"/>
+        <w:jc w:val="center"/>
+        <w:rPr>
+          <w:sz w:val="22"/>
+          <w:szCs w:val="22"/>
+        </w:rPr>
+      </w:pPr>
+      <w:r>
+        <w:rPr>
+          <w:sz w:val="22"/>
+          <w:szCs w:val="22"/>
+        </w:rPr>
+        <w:t>Tabela 2.2.2. – centralnost po stepenu</w:t>
+      </w:r>
+    </w:p>
+    <w:p>
+      <w:pPr>
         <w:pStyle w:val="ListParagraph"/>
         <w:rPr>
           <w:rFonts w:asciiTheme="minorHAnsi" w:hAnsiTheme="minorHAnsi"/>
@@ -9056,36 +9501,7 @@
         <w:rPr>
           <w:rFonts w:asciiTheme="minorHAnsi" w:hAnsiTheme="minorHAnsi"/>
         </w:rPr>
-        <w:lastRenderedPageBreak/>
-        <w:t xml:space="preserve">Vidimo da su studenti sa najvećim stepenom </w:t>
-      </w:r>
-      <w:proofErr w:type="spellStart"/>
-      <w:r>
-        <w:rPr>
-          <w:rFonts w:asciiTheme="minorHAnsi" w:hAnsiTheme="minorHAnsi"/>
-        </w:rPr>
-        <w:t>takodje</w:t>
-      </w:r>
-      <w:proofErr w:type="spellEnd"/>
-      <w:r>
-        <w:rPr>
-          <w:rFonts w:asciiTheme="minorHAnsi" w:hAnsiTheme="minorHAnsi"/>
-        </w:rPr>
-        <w:t xml:space="preserve"> i oni koji imaju najveću centralnost po bliskosti. Što se tiče relacione centralnosti tu se pojavljuje Student_006 koji iako nije tako dobro povezan kao ostali, on deluje kao broker </w:t>
-      </w:r>
-      <w:proofErr w:type="spellStart"/>
-      <w:r>
-        <w:rPr>
-          <w:rFonts w:asciiTheme="minorHAnsi" w:hAnsiTheme="minorHAnsi"/>
-        </w:rPr>
-        <w:t>izmedju</w:t>
-      </w:r>
-      <w:proofErr w:type="spellEnd"/>
-      <w:r>
-        <w:rPr>
-          <w:rFonts w:asciiTheme="minorHAnsi" w:hAnsiTheme="minorHAnsi"/>
-        </w:rPr>
-        <w:t xml:space="preserve"> studenata 5 i 39 i ostatka mreže pa prirodno ima visoku relacionu centralnost.</w:t>
+        <w:t>Vidimo da su studenti sa najvećim stepenom takodje i oni koji imaju najveću centralnost po bliskosti. Što se tiče relacione centralnosti tu se pojavljuje Student_006 koji iako nije tako dobro povezan kao ostali, on deluje kao broker izmedju studenata 5 i 39 i ostatka mreže pa prirodno ima visoku relacionu centralnost.</w:t>
       </w:r>
     </w:p>
     <w:p>
@@ -9118,17 +9534,21 @@
       <w:tblPr>
         <w:tblStyle w:val="TableGrid"/>
         <w:tblW w:w="0" w:type="auto"/>
-        <w:tblInd w:w="785" w:type="dxa"/>
+        <w:jc w:val="center"/>
         <w:tblLook w:val="04A0" w:firstRow="1" w:lastRow="0" w:firstColumn="1" w:lastColumn="0" w:noHBand="0" w:noVBand="1"/>
       </w:tblPr>
       <w:tblGrid>
-        <w:gridCol w:w="425"/>
-        <w:gridCol w:w="4536"/>
+        <w:gridCol w:w="417"/>
+        <w:gridCol w:w="4389"/>
       </w:tblGrid>
       <w:tr>
-        <w:tc>
-          <w:tcPr>
-            <w:tcW w:w="425" w:type="dxa"/>
+        <w:trPr>
+          <w:trHeight w:val="307"/>
+          <w:jc w:val="center"/>
+        </w:trPr>
+        <w:tc>
+          <w:tcPr>
+            <w:tcW w:w="410" w:type="dxa"/>
           </w:tcPr>
           <w:p>
             <w:pPr>
@@ -9142,7 +9562,7 @@
         </w:tc>
         <w:tc>
           <w:tcPr>
-            <w:tcW w:w="4536" w:type="dxa"/>
+            <w:tcW w:w="4389" w:type="dxa"/>
           </w:tcPr>
           <w:p>
             <w:pPr>
@@ -9167,9 +9587,13 @@
         </w:tc>
       </w:tr>
       <w:tr>
-        <w:tc>
-          <w:tcPr>
-            <w:tcW w:w="425" w:type="dxa"/>
+        <w:trPr>
+          <w:trHeight w:val="317"/>
+          <w:jc w:val="center"/>
+        </w:trPr>
+        <w:tc>
+          <w:tcPr>
+            <w:tcW w:w="410" w:type="dxa"/>
           </w:tcPr>
           <w:p>
             <w:pPr>
@@ -9194,7 +9618,7 @@
         </w:tc>
         <w:tc>
           <w:tcPr>
-            <w:tcW w:w="4536" w:type="dxa"/>
+            <w:tcW w:w="4389" w:type="dxa"/>
           </w:tcPr>
           <w:p>
             <w:pPr>
@@ -9215,9 +9639,13 @@
         </w:tc>
       </w:tr>
       <w:tr>
-        <w:tc>
-          <w:tcPr>
-            <w:tcW w:w="425" w:type="dxa"/>
+        <w:trPr>
+          <w:trHeight w:val="307"/>
+          <w:jc w:val="center"/>
+        </w:trPr>
+        <w:tc>
+          <w:tcPr>
+            <w:tcW w:w="410" w:type="dxa"/>
           </w:tcPr>
           <w:p>
             <w:pPr>
@@ -9242,7 +9670,7 @@
         </w:tc>
         <w:tc>
           <w:tcPr>
-            <w:tcW w:w="4536" w:type="dxa"/>
+            <w:tcW w:w="4389" w:type="dxa"/>
           </w:tcPr>
           <w:p>
             <w:pPr>
@@ -9263,9 +9691,13 @@
         </w:tc>
       </w:tr>
       <w:tr>
-        <w:tc>
-          <w:tcPr>
-            <w:tcW w:w="425" w:type="dxa"/>
+        <w:trPr>
+          <w:trHeight w:val="307"/>
+          <w:jc w:val="center"/>
+        </w:trPr>
+        <w:tc>
+          <w:tcPr>
+            <w:tcW w:w="410" w:type="dxa"/>
           </w:tcPr>
           <w:p>
             <w:pPr>
@@ -9290,7 +9722,7 @@
         </w:tc>
         <w:tc>
           <w:tcPr>
-            <w:tcW w:w="4536" w:type="dxa"/>
+            <w:tcW w:w="4389" w:type="dxa"/>
           </w:tcPr>
           <w:p>
             <w:pPr>
@@ -9311,9 +9743,13 @@
         </w:tc>
       </w:tr>
       <w:tr>
-        <w:tc>
-          <w:tcPr>
-            <w:tcW w:w="425" w:type="dxa"/>
+        <w:trPr>
+          <w:trHeight w:val="307"/>
+          <w:jc w:val="center"/>
+        </w:trPr>
+        <w:tc>
+          <w:tcPr>
+            <w:tcW w:w="410" w:type="dxa"/>
           </w:tcPr>
           <w:p>
             <w:pPr>
@@ -9338,7 +9774,7 @@
         </w:tc>
         <w:tc>
           <w:tcPr>
-            <w:tcW w:w="4536" w:type="dxa"/>
+            <w:tcW w:w="4389" w:type="dxa"/>
           </w:tcPr>
           <w:p>
             <w:pPr>
@@ -9359,9 +9795,13 @@
         </w:tc>
       </w:tr>
       <w:tr>
-        <w:tc>
-          <w:tcPr>
-            <w:tcW w:w="425" w:type="dxa"/>
+        <w:trPr>
+          <w:trHeight w:val="317"/>
+          <w:jc w:val="center"/>
+        </w:trPr>
+        <w:tc>
+          <w:tcPr>
+            <w:tcW w:w="410" w:type="dxa"/>
           </w:tcPr>
           <w:p>
             <w:pPr>
@@ -9386,7 +9826,7 @@
         </w:tc>
         <w:tc>
           <w:tcPr>
-            <w:tcW w:w="4536" w:type="dxa"/>
+            <w:tcW w:w="4389" w:type="dxa"/>
           </w:tcPr>
           <w:p>
             <w:pPr>
@@ -9414,6 +9854,23 @@
           <w:rFonts w:asciiTheme="minorHAnsi" w:hAnsiTheme="minorHAnsi"/>
         </w:rPr>
       </w:pPr>
+    </w:p>
+    <w:p>
+      <w:pPr>
+        <w:pStyle w:val="Caption"/>
+        <w:jc w:val="center"/>
+        <w:rPr>
+          <w:sz w:val="22"/>
+          <w:szCs w:val="22"/>
+        </w:rPr>
+      </w:pPr>
+      <w:r>
+        <w:rPr>
+          <w:sz w:val="22"/>
+          <w:szCs w:val="22"/>
+        </w:rPr>
+        <w:t>Tabela 2.2.3. – Centralnost po sopstvenom vektoru</w:t>
+      </w:r>
     </w:p>
     <w:p>
       <w:pPr>
@@ -9457,6 +9914,7 @@
           <w:bCs/>
           <w:i/>
           <w:iCs/>
+          <w:noProof/>
           <w14:ligatures w14:val="standardContextual"/>
         </w:rPr>
         <w:drawing>
@@ -9483,7 +9941,7 @@
                     <pic:cNvPicPr/>
                   </pic:nvPicPr>
                   <pic:blipFill>
-                    <a:blip r:embed="rId17">
+                    <a:blip r:embed="rId18">
                       <a:extLst>
                         <a:ext uri="{28A0092B-C50C-407E-A947-70E740481C1C}">
                           <a14:useLocalDpi xmlns:a14="http://schemas.microsoft.com/office/drawing/2010/main" val="0"/>
@@ -9528,6 +9986,37 @@
     </w:p>
     <w:p>
       <w:pPr>
+        <w:pStyle w:val="Caption"/>
+        <w:jc w:val="center"/>
+        <w:rPr>
+          <w:sz w:val="22"/>
+          <w:szCs w:val="22"/>
+        </w:rPr>
+      </w:pPr>
+      <w:r>
+        <w:rPr>
+          <w:sz w:val="22"/>
+          <w:szCs w:val="22"/>
+        </w:rPr>
+        <w:t>Slika 2.2.</w:t>
+      </w:r>
+      <w:r>
+        <w:rPr>
+          <w:sz w:val="22"/>
+          <w:szCs w:val="22"/>
+        </w:rPr>
+        <w:t>4</w:t>
+      </w:r>
+      <w:r>
+        <w:rPr>
+          <w:sz w:val="22"/>
+          <w:szCs w:val="22"/>
+        </w:rPr>
+        <w:t>. – Centralnost po čvorovima</w:t>
+      </w:r>
+    </w:p>
+    <w:p>
+      <w:pPr>
         <w:ind w:left="720"/>
         <w:rPr>
           <w:rFonts w:asciiTheme="minorHAnsi" w:hAnsiTheme="minorHAnsi"/>
@@ -9543,21 +10032,7 @@
         <w:rPr>
           <w:rFonts w:asciiTheme="minorHAnsi" w:hAnsiTheme="minorHAnsi"/>
         </w:rPr>
-        <w:t xml:space="preserve">, centralnosti i sopstvenom vektoru vrlo </w:t>
-      </w:r>
-      <w:proofErr w:type="spellStart"/>
-      <w:r>
-        <w:rPr>
-          <w:rFonts w:asciiTheme="minorHAnsi" w:hAnsiTheme="minorHAnsi"/>
-        </w:rPr>
-        <w:t>korelisane</w:t>
-      </w:r>
-      <w:proofErr w:type="spellEnd"/>
-      <w:r>
-        <w:rPr>
-          <w:rFonts w:asciiTheme="minorHAnsi" w:hAnsiTheme="minorHAnsi"/>
-        </w:rPr>
-        <w:t>, trebalo bi u heuristici njih uzeti sa manjom težinom u odnosu na relacionu centralnost.</w:t>
+        <w:t>, centralnosti i sopstvenom vektoru vrlo korelisane, trebalo bi u heuristici njih uzeti sa manjom težinom u odnosu na relacionu centralnost.</w:t>
       </w:r>
       <w:r>
         <w:rPr>
@@ -9775,7 +10250,7 @@
       <w:tblPr>
         <w:tblStyle w:val="TableGrid"/>
         <w:tblW w:w="0" w:type="auto"/>
-        <w:tblInd w:w="755" w:type="dxa"/>
+        <w:jc w:val="center"/>
         <w:tblLook w:val="04A0" w:firstRow="1" w:lastRow="0" w:firstColumn="1" w:lastColumn="0" w:noHBand="0" w:noVBand="1"/>
       </w:tblPr>
       <w:tblGrid>
@@ -9783,23 +10258,12 @@
         <w:gridCol w:w="4536"/>
       </w:tblGrid>
       <w:tr>
+        <w:trPr>
+          <w:jc w:val="center"/>
+        </w:trPr>
         <w:tc>
           <w:tcPr>
             <w:tcW w:w="417" w:type="dxa"/>
-          </w:tcPr>
-          <w:p>
-            <w:pPr>
-              <w:pStyle w:val="ListParagraph"/>
-              <w:ind w:left="0"/>
-              <w:rPr>
-                <w:rFonts w:asciiTheme="minorHAnsi" w:hAnsiTheme="minorHAnsi"/>
-              </w:rPr>
-            </w:pPr>
-          </w:p>
-        </w:tc>
-        <w:tc>
-          <w:tcPr>
-            <w:tcW w:w="4536" w:type="dxa"/>
           </w:tcPr>
           <w:p>
             <w:pPr>
@@ -9808,25 +10272,13 @@
               <w:jc w:val="center"/>
               <w:rPr>
                 <w:rFonts w:asciiTheme="minorHAnsi" w:hAnsiTheme="minorHAnsi"/>
-                <w:b/>
-                <w:bCs/>
-              </w:rPr>
-            </w:pPr>
-            <w:r>
-              <w:rPr>
-                <w:rFonts w:asciiTheme="minorHAnsi" w:hAnsiTheme="minorHAnsi"/>
-                <w:b/>
-                <w:bCs/>
-              </w:rPr>
-              <w:t>Centralnost po heuristici</w:t>
-            </w:r>
-          </w:p>
-        </w:tc>
-      </w:tr>
-      <w:tr>
-        <w:tc>
-          <w:tcPr>
-            <w:tcW w:w="417" w:type="dxa"/>
+              </w:rPr>
+            </w:pPr>
+          </w:p>
+        </w:tc>
+        <w:tc>
+          <w:tcPr>
+            <w:tcW w:w="4536" w:type="dxa"/>
           </w:tcPr>
           <w:p>
             <w:pPr>
@@ -9845,13 +10297,18 @@
                 <w:b/>
                 <w:bCs/>
               </w:rPr>
-              <w:t>1.</w:t>
-            </w:r>
-          </w:p>
-        </w:tc>
-        <w:tc>
-          <w:tcPr>
-            <w:tcW w:w="4536" w:type="dxa"/>
+              <w:t>Centralnost po heuristici</w:t>
+            </w:r>
+          </w:p>
+        </w:tc>
+      </w:tr>
+      <w:tr>
+        <w:trPr>
+          <w:jc w:val="center"/>
+        </w:trPr>
+        <w:tc>
+          <w:tcPr>
+            <w:tcW w:w="417" w:type="dxa"/>
           </w:tcPr>
           <w:p>
             <w:pPr>
@@ -9860,21 +10317,23 @@
               <w:jc w:val="center"/>
               <w:rPr>
                 <w:rFonts w:asciiTheme="minorHAnsi" w:hAnsiTheme="minorHAnsi"/>
-              </w:rPr>
-            </w:pPr>
-            <w:r>
-              <w:rPr>
-                <w:rFonts w:asciiTheme="minorHAnsi" w:hAnsiTheme="minorHAnsi"/>
-              </w:rPr>
-              <w:t>Student_030 (0.85)</w:t>
-            </w:r>
-          </w:p>
-        </w:tc>
-      </w:tr>
-      <w:tr>
-        <w:tc>
-          <w:tcPr>
-            <w:tcW w:w="417" w:type="dxa"/>
+                <w:b/>
+                <w:bCs/>
+              </w:rPr>
+            </w:pPr>
+            <w:r>
+              <w:rPr>
+                <w:rFonts w:asciiTheme="minorHAnsi" w:hAnsiTheme="minorHAnsi"/>
+                <w:b/>
+                <w:bCs/>
+              </w:rPr>
+              <w:t>1.</w:t>
+            </w:r>
+          </w:p>
+        </w:tc>
+        <w:tc>
+          <w:tcPr>
+            <w:tcW w:w="4536" w:type="dxa"/>
           </w:tcPr>
           <w:p>
             <w:pPr>
@@ -9883,23 +10342,24 @@
               <w:jc w:val="center"/>
               <w:rPr>
                 <w:rFonts w:asciiTheme="minorHAnsi" w:hAnsiTheme="minorHAnsi"/>
-                <w:b/>
-                <w:bCs/>
-              </w:rPr>
-            </w:pPr>
-            <w:r>
-              <w:rPr>
-                <w:rFonts w:asciiTheme="minorHAnsi" w:hAnsiTheme="minorHAnsi"/>
-                <w:b/>
-                <w:bCs/>
-              </w:rPr>
-              <w:t>2.</w:t>
-            </w:r>
-          </w:p>
-        </w:tc>
-        <w:tc>
-          <w:tcPr>
-            <w:tcW w:w="4536" w:type="dxa"/>
+              </w:rPr>
+            </w:pPr>
+            <w:r>
+              <w:rPr>
+                <w:rFonts w:asciiTheme="minorHAnsi" w:hAnsiTheme="minorHAnsi"/>
+              </w:rPr>
+              <w:t>Student_030 (0.85)</w:t>
+            </w:r>
+          </w:p>
+        </w:tc>
+      </w:tr>
+      <w:tr>
+        <w:trPr>
+          <w:jc w:val="center"/>
+        </w:trPr>
+        <w:tc>
+          <w:tcPr>
+            <w:tcW w:w="417" w:type="dxa"/>
           </w:tcPr>
           <w:p>
             <w:pPr>
@@ -9908,21 +10368,23 @@
               <w:jc w:val="center"/>
               <w:rPr>
                 <w:rFonts w:asciiTheme="minorHAnsi" w:hAnsiTheme="minorHAnsi"/>
-              </w:rPr>
-            </w:pPr>
-            <w:r>
-              <w:rPr>
-                <w:rFonts w:asciiTheme="minorHAnsi" w:hAnsiTheme="minorHAnsi"/>
-              </w:rPr>
-              <w:t>Student_047 (0.74)</w:t>
-            </w:r>
-          </w:p>
-        </w:tc>
-      </w:tr>
-      <w:tr>
-        <w:tc>
-          <w:tcPr>
-            <w:tcW w:w="417" w:type="dxa"/>
+                <w:b/>
+                <w:bCs/>
+              </w:rPr>
+            </w:pPr>
+            <w:r>
+              <w:rPr>
+                <w:rFonts w:asciiTheme="minorHAnsi" w:hAnsiTheme="minorHAnsi"/>
+                <w:b/>
+                <w:bCs/>
+              </w:rPr>
+              <w:t>2.</w:t>
+            </w:r>
+          </w:p>
+        </w:tc>
+        <w:tc>
+          <w:tcPr>
+            <w:tcW w:w="4536" w:type="dxa"/>
           </w:tcPr>
           <w:p>
             <w:pPr>
@@ -9931,23 +10393,24 @@
               <w:jc w:val="center"/>
               <w:rPr>
                 <w:rFonts w:asciiTheme="minorHAnsi" w:hAnsiTheme="minorHAnsi"/>
-                <w:b/>
-                <w:bCs/>
-              </w:rPr>
-            </w:pPr>
-            <w:r>
-              <w:rPr>
-                <w:rFonts w:asciiTheme="minorHAnsi" w:hAnsiTheme="minorHAnsi"/>
-                <w:b/>
-                <w:bCs/>
-              </w:rPr>
-              <w:t>3.</w:t>
-            </w:r>
-          </w:p>
-        </w:tc>
-        <w:tc>
-          <w:tcPr>
-            <w:tcW w:w="4536" w:type="dxa"/>
+              </w:rPr>
+            </w:pPr>
+            <w:r>
+              <w:rPr>
+                <w:rFonts w:asciiTheme="minorHAnsi" w:hAnsiTheme="minorHAnsi"/>
+              </w:rPr>
+              <w:t>Student_047 (0.74)</w:t>
+            </w:r>
+          </w:p>
+        </w:tc>
+      </w:tr>
+      <w:tr>
+        <w:trPr>
+          <w:jc w:val="center"/>
+        </w:trPr>
+        <w:tc>
+          <w:tcPr>
+            <w:tcW w:w="417" w:type="dxa"/>
           </w:tcPr>
           <w:p>
             <w:pPr>
@@ -9956,33 +10419,23 @@
               <w:jc w:val="center"/>
               <w:rPr>
                 <w:rFonts w:asciiTheme="minorHAnsi" w:hAnsiTheme="minorHAnsi"/>
-              </w:rPr>
-            </w:pPr>
-            <w:r>
-              <w:rPr>
-                <w:rFonts w:asciiTheme="minorHAnsi" w:hAnsiTheme="minorHAnsi"/>
-              </w:rPr>
-              <w:t>Student_006 (0.</w:t>
-            </w:r>
-            <w:r>
-              <w:rPr>
-                <w:rFonts w:asciiTheme="minorHAnsi" w:hAnsiTheme="minorHAnsi"/>
-              </w:rPr>
-              <w:t>7</w:t>
-            </w:r>
-            <w:r>
-              <w:rPr>
-                <w:rFonts w:asciiTheme="minorHAnsi" w:hAnsiTheme="minorHAnsi"/>
-              </w:rPr>
-              <w:t>)</w:t>
-            </w:r>
-          </w:p>
-        </w:tc>
-      </w:tr>
-      <w:tr>
-        <w:tc>
-          <w:tcPr>
-            <w:tcW w:w="417" w:type="dxa"/>
+                <w:b/>
+                <w:bCs/>
+              </w:rPr>
+            </w:pPr>
+            <w:r>
+              <w:rPr>
+                <w:rFonts w:asciiTheme="minorHAnsi" w:hAnsiTheme="minorHAnsi"/>
+                <w:b/>
+                <w:bCs/>
+              </w:rPr>
+              <w:t>3.</w:t>
+            </w:r>
+          </w:p>
+        </w:tc>
+        <w:tc>
+          <w:tcPr>
+            <w:tcW w:w="4536" w:type="dxa"/>
           </w:tcPr>
           <w:p>
             <w:pPr>
@@ -9991,24 +10444,36 @@
               <w:jc w:val="center"/>
               <w:rPr>
                 <w:rFonts w:asciiTheme="minorHAnsi" w:hAnsiTheme="minorHAnsi"/>
-                <w:b/>
-                <w:bCs/>
-              </w:rPr>
-            </w:pPr>
-            <w:r>
-              <w:rPr>
-                <w:rFonts w:asciiTheme="minorHAnsi" w:hAnsiTheme="minorHAnsi"/>
-                <w:b/>
-                <w:bCs/>
-              </w:rPr>
-              <w:lastRenderedPageBreak/>
-              <w:t>4.</w:t>
-            </w:r>
-          </w:p>
-        </w:tc>
-        <w:tc>
-          <w:tcPr>
-            <w:tcW w:w="4536" w:type="dxa"/>
+              </w:rPr>
+            </w:pPr>
+            <w:r>
+              <w:rPr>
+                <w:rFonts w:asciiTheme="minorHAnsi" w:hAnsiTheme="minorHAnsi"/>
+              </w:rPr>
+              <w:t>Student_006 (0.</w:t>
+            </w:r>
+            <w:r>
+              <w:rPr>
+                <w:rFonts w:asciiTheme="minorHAnsi" w:hAnsiTheme="minorHAnsi"/>
+              </w:rPr>
+              <w:t>69</w:t>
+            </w:r>
+            <w:r>
+              <w:rPr>
+                <w:rFonts w:asciiTheme="minorHAnsi" w:hAnsiTheme="minorHAnsi"/>
+              </w:rPr>
+              <w:t>)</w:t>
+            </w:r>
+          </w:p>
+        </w:tc>
+      </w:tr>
+      <w:tr>
+        <w:trPr>
+          <w:jc w:val="center"/>
+        </w:trPr>
+        <w:tc>
+          <w:tcPr>
+            <w:tcW w:w="417" w:type="dxa"/>
           </w:tcPr>
           <w:p>
             <w:pPr>
@@ -10017,21 +10482,23 @@
               <w:jc w:val="center"/>
               <w:rPr>
                 <w:rFonts w:asciiTheme="minorHAnsi" w:hAnsiTheme="minorHAnsi"/>
-              </w:rPr>
-            </w:pPr>
-            <w:r>
-              <w:rPr>
-                <w:rFonts w:asciiTheme="minorHAnsi" w:hAnsiTheme="minorHAnsi"/>
-              </w:rPr>
-              <w:t>Student_009 (0.66)</w:t>
-            </w:r>
-          </w:p>
-        </w:tc>
-      </w:tr>
-      <w:tr>
-        <w:tc>
-          <w:tcPr>
-            <w:tcW w:w="417" w:type="dxa"/>
+                <w:b/>
+                <w:bCs/>
+              </w:rPr>
+            </w:pPr>
+            <w:r>
+              <w:rPr>
+                <w:rFonts w:asciiTheme="minorHAnsi" w:hAnsiTheme="minorHAnsi"/>
+                <w:b/>
+                <w:bCs/>
+              </w:rPr>
+              <w:t>4.</w:t>
+            </w:r>
+          </w:p>
+        </w:tc>
+        <w:tc>
+          <w:tcPr>
+            <w:tcW w:w="4536" w:type="dxa"/>
           </w:tcPr>
           <w:p>
             <w:pPr>
@@ -10040,23 +10507,24 @@
               <w:jc w:val="center"/>
               <w:rPr>
                 <w:rFonts w:asciiTheme="minorHAnsi" w:hAnsiTheme="minorHAnsi"/>
-                <w:b/>
-                <w:bCs/>
-              </w:rPr>
-            </w:pPr>
-            <w:r>
-              <w:rPr>
-                <w:rFonts w:asciiTheme="minorHAnsi" w:hAnsiTheme="minorHAnsi"/>
-                <w:b/>
-                <w:bCs/>
-              </w:rPr>
-              <w:t>5.</w:t>
-            </w:r>
-          </w:p>
-        </w:tc>
-        <w:tc>
-          <w:tcPr>
-            <w:tcW w:w="4536" w:type="dxa"/>
+              </w:rPr>
+            </w:pPr>
+            <w:r>
+              <w:rPr>
+                <w:rFonts w:asciiTheme="minorHAnsi" w:hAnsiTheme="minorHAnsi"/>
+              </w:rPr>
+              <w:t>Student_009 (0.66)</w:t>
+            </w:r>
+          </w:p>
+        </w:tc>
+      </w:tr>
+      <w:tr>
+        <w:trPr>
+          <w:jc w:val="center"/>
+        </w:trPr>
+        <w:tc>
+          <w:tcPr>
+            <w:tcW w:w="417" w:type="dxa"/>
           </w:tcPr>
           <w:p>
             <w:pPr>
@@ -10065,6 +10533,31 @@
               <w:jc w:val="center"/>
               <w:rPr>
                 <w:rFonts w:asciiTheme="minorHAnsi" w:hAnsiTheme="minorHAnsi"/>
+                <w:b/>
+                <w:bCs/>
+              </w:rPr>
+            </w:pPr>
+            <w:r>
+              <w:rPr>
+                <w:rFonts w:asciiTheme="minorHAnsi" w:hAnsiTheme="minorHAnsi"/>
+                <w:b/>
+                <w:bCs/>
+              </w:rPr>
+              <w:t>5.</w:t>
+            </w:r>
+          </w:p>
+        </w:tc>
+        <w:tc>
+          <w:tcPr>
+            <w:tcW w:w="4536" w:type="dxa"/>
+          </w:tcPr>
+          <w:p>
+            <w:pPr>
+              <w:pStyle w:val="ListParagraph"/>
+              <w:ind w:left="0"/>
+              <w:jc w:val="center"/>
+              <w:rPr>
+                <w:rFonts w:asciiTheme="minorHAnsi" w:hAnsiTheme="minorHAnsi"/>
               </w:rPr>
             </w:pPr>
             <w:r>
@@ -10079,37 +10572,23 @@
     </w:tbl>
     <w:p>
       <w:pPr>
-        <w:ind w:left="720"/>
-        <w:rPr>
-          <w:rFonts w:asciiTheme="minorHAnsi" w:hAnsiTheme="minorHAnsi"/>
-        </w:rPr>
-      </w:pPr>
-    </w:p>
-    <w:p>
-      <w:pPr>
-        <w:ind w:left="720"/>
-        <w:rPr>
-          <w:rFonts w:asciiTheme="minorHAnsi" w:hAnsiTheme="minorHAnsi"/>
-        </w:rPr>
-      </w:pPr>
-      <w:r>
-        <w:rPr>
-          <w:rFonts w:asciiTheme="minorHAnsi" w:hAnsiTheme="minorHAnsi"/>
-        </w:rPr>
+        <w:pStyle w:val="Caption"/>
+        <w:jc w:val="center"/>
+        <w:rPr>
+          <w:sz w:val="22"/>
+          <w:szCs w:val="22"/>
+        </w:rPr>
+      </w:pPr>
+      <w:r>
         <w:br/>
       </w:r>
-    </w:p>
-    <w:p>
-      <w:pPr>
-        <w:pStyle w:val="ListParagraph"/>
-        <w:rPr>
-          <w:rFonts w:asciiTheme="minorHAnsi" w:hAnsiTheme="minorHAnsi"/>
-          <w:b/>
-          <w:bCs/>
-          <w:i/>
-          <w:iCs/>
-        </w:rPr>
-      </w:pPr>
+      <w:r>
+        <w:rPr>
+          <w:sz w:val="22"/>
+          <w:szCs w:val="22"/>
+        </w:rPr>
+        <w:t>Tabela 2.2.4 – Centralnost po heuristici</w:t>
+      </w:r>
     </w:p>
     <w:p>
       <w:pPr>
@@ -10140,10 +10619,6 @@
     <w:p>
       <w:pPr>
         <w:pStyle w:val="ListParagraph"/>
-        <w:numPr>
-          <w:ilvl w:val="0"/>
-          <w:numId w:val="21"/>
-        </w:numPr>
         <w:rPr>
           <w:rFonts w:asciiTheme="minorHAnsi" w:hAnsiTheme="minorHAnsi"/>
           <w:b/>
@@ -10152,7 +10627,261 @@
           <w:iCs/>
         </w:rPr>
       </w:pPr>
-      <w:r>
+    </w:p>
+    <w:p>
+      <w:pPr>
+        <w:keepNext/>
+        <w:jc w:val="center"/>
+      </w:pPr>
+      <w:r>
+        <w:rPr>
+          <w:noProof/>
+          <w14:ligatures w14:val="standardContextual"/>
+        </w:rPr>
+        <w:drawing>
+          <wp:inline distT="0" distB="0" distL="0" distR="0" wp14:anchorId="3C682BA1" wp14:editId="0C1D7093">
+            <wp:extent cx="4749800" cy="2374900"/>
+            <wp:effectExtent l="0" t="0" r="0" b="6350"/>
+            <wp:docPr id="1279545787" name="Picture 5"/>
+            <wp:cNvGraphicFramePr>
+              <a:graphicFrameLocks xmlns:a="http://schemas.openxmlformats.org/drawingml/2006/main" noChangeAspect="1"/>
+            </wp:cNvGraphicFramePr>
+            <a:graphic xmlns:a="http://schemas.openxmlformats.org/drawingml/2006/main">
+              <a:graphicData uri="http://schemas.openxmlformats.org/drawingml/2006/picture">
+                <pic:pic xmlns:pic="http://schemas.openxmlformats.org/drawingml/2006/picture">
+                  <pic:nvPicPr>
+                    <pic:cNvPr id="1279545787" name="Picture 1279545787"/>
+                    <pic:cNvPicPr/>
+                  </pic:nvPicPr>
+                  <pic:blipFill>
+                    <a:blip r:embed="rId19">
+                      <a:extLst>
+                        <a:ext uri="{28A0092B-C50C-407E-A947-70E740481C1C}">
+                          <a14:useLocalDpi xmlns:a14="http://schemas.microsoft.com/office/drawing/2010/main" val="0"/>
+                        </a:ext>
+                      </a:extLst>
+                    </a:blip>
+                    <a:stretch>
+                      <a:fillRect/>
+                    </a:stretch>
+                  </pic:blipFill>
+                  <pic:spPr>
+                    <a:xfrm>
+                      <a:off x="0" y="0"/>
+                      <a:ext cx="4749800" cy="2374900"/>
+                    </a:xfrm>
+                    <a:prstGeom prst="rect">
+                      <a:avLst/>
+                    </a:prstGeom>
+                  </pic:spPr>
+                </pic:pic>
+              </a:graphicData>
+            </a:graphic>
+          </wp:inline>
+        </w:drawing>
+      </w:r>
+    </w:p>
+    <w:p>
+      <w:pPr>
+        <w:pStyle w:val="Caption"/>
+        <w:jc w:val="center"/>
+        <w:rPr>
+          <w:sz w:val="22"/>
+          <w:szCs w:val="22"/>
+        </w:rPr>
+      </w:pPr>
+      <w:r>
+        <w:rPr>
+          <w:sz w:val="22"/>
+          <w:szCs w:val="22"/>
+        </w:rPr>
+        <w:t>Slika 2.2.5. – Graf za rezoluciju 1.0</w:t>
+      </w:r>
+    </w:p>
+    <w:p>
+      <w:pPr>
+        <w:keepNext/>
+        <w:jc w:val="center"/>
+      </w:pPr>
+      <w:r>
+        <w:rPr>
+          <w:noProof/>
+          <w14:ligatures w14:val="standardContextual"/>
+        </w:rPr>
+        <w:drawing>
+          <wp:inline distT="0" distB="0" distL="0" distR="0" wp14:anchorId="2A8E549B" wp14:editId="06095E31">
+            <wp:extent cx="4686300" cy="2409190"/>
+            <wp:effectExtent l="0" t="0" r="0" b="0"/>
+            <wp:docPr id="1308496875" name="Picture 9"/>
+            <wp:cNvGraphicFramePr>
+              <a:graphicFrameLocks xmlns:a="http://schemas.openxmlformats.org/drawingml/2006/main" noChangeAspect="1"/>
+            </wp:cNvGraphicFramePr>
+            <a:graphic xmlns:a="http://schemas.openxmlformats.org/drawingml/2006/main">
+              <a:graphicData uri="http://schemas.openxmlformats.org/drawingml/2006/picture">
+                <pic:pic xmlns:pic="http://schemas.openxmlformats.org/drawingml/2006/picture">
+                  <pic:nvPicPr>
+                    <pic:cNvPr id="1308496875" name="Picture 1308496875"/>
+                    <pic:cNvPicPr/>
+                  </pic:nvPicPr>
+                  <pic:blipFill>
+                    <a:blip r:embed="rId20">
+                      <a:extLst>
+                        <a:ext uri="{28A0092B-C50C-407E-A947-70E740481C1C}">
+                          <a14:useLocalDpi xmlns:a14="http://schemas.microsoft.com/office/drawing/2010/main" val="0"/>
+                        </a:ext>
+                      </a:extLst>
+                    </a:blip>
+                    <a:stretch>
+                      <a:fillRect/>
+                    </a:stretch>
+                  </pic:blipFill>
+                  <pic:spPr>
+                    <a:xfrm>
+                      <a:off x="0" y="0"/>
+                      <a:ext cx="4701374" cy="2416939"/>
+                    </a:xfrm>
+                    <a:prstGeom prst="rect">
+                      <a:avLst/>
+                    </a:prstGeom>
+                  </pic:spPr>
+                </pic:pic>
+              </a:graphicData>
+            </a:graphic>
+          </wp:inline>
+        </w:drawing>
+      </w:r>
+    </w:p>
+    <w:p>
+      <w:pPr>
+        <w:pStyle w:val="Caption"/>
+        <w:jc w:val="center"/>
+        <w:rPr>
+          <w:sz w:val="22"/>
+          <w:szCs w:val="22"/>
+        </w:rPr>
+      </w:pPr>
+      <w:r>
+        <w:rPr>
+          <w:sz w:val="22"/>
+          <w:szCs w:val="22"/>
+        </w:rPr>
+        <w:t>Slika 2.2</w:t>
+      </w:r>
+      <w:r>
+        <w:rPr>
+          <w:sz w:val="22"/>
+          <w:szCs w:val="22"/>
+        </w:rPr>
+        <w:t>.6</w:t>
+      </w:r>
+      <w:r>
+        <w:rPr>
+          <w:sz w:val="22"/>
+          <w:szCs w:val="22"/>
+        </w:rPr>
+        <w:t>. – Graf za rezoluciju 0.</w:t>
+      </w:r>
+      <w:r>
+        <w:rPr>
+          <w:sz w:val="22"/>
+          <w:szCs w:val="22"/>
+        </w:rPr>
+        <w:t>4</w:t>
+      </w:r>
+    </w:p>
+    <w:p/>
+    <w:p/>
+    <w:p/>
+    <w:p/>
+    <w:p>
+      <w:pPr>
+        <w:keepNext/>
+        <w:jc w:val="center"/>
+      </w:pPr>
+      <w:r>
+        <w:rPr>
+          <w:noProof/>
+          <w14:ligatures w14:val="standardContextual"/>
+        </w:rPr>
+        <w:drawing>
+          <wp:inline distT="0" distB="0" distL="0" distR="0" wp14:anchorId="2922A5B1" wp14:editId="7A9D6469">
+            <wp:extent cx="5117123" cy="2463800"/>
+            <wp:effectExtent l="0" t="0" r="7620" b="0"/>
+            <wp:docPr id="1641101902" name="Picture 8"/>
+            <wp:cNvGraphicFramePr>
+              <a:graphicFrameLocks xmlns:a="http://schemas.openxmlformats.org/drawingml/2006/main" noChangeAspect="1"/>
+            </wp:cNvGraphicFramePr>
+            <a:graphic xmlns:a="http://schemas.openxmlformats.org/drawingml/2006/main">
+              <a:graphicData uri="http://schemas.openxmlformats.org/drawingml/2006/picture">
+                <pic:pic xmlns:pic="http://schemas.openxmlformats.org/drawingml/2006/picture">
+                  <pic:nvPicPr>
+                    <pic:cNvPr id="1641101902" name="Picture 1641101902"/>
+                    <pic:cNvPicPr/>
+                  </pic:nvPicPr>
+                  <pic:blipFill>
+                    <a:blip r:embed="rId21">
+                      <a:extLst>
+                        <a:ext uri="{28A0092B-C50C-407E-A947-70E740481C1C}">
+                          <a14:useLocalDpi xmlns:a14="http://schemas.microsoft.com/office/drawing/2010/main" val="0"/>
+                        </a:ext>
+                      </a:extLst>
+                    </a:blip>
+                    <a:stretch>
+                      <a:fillRect/>
+                    </a:stretch>
+                  </pic:blipFill>
+                  <pic:spPr>
+                    <a:xfrm>
+                      <a:off x="0" y="0"/>
+                      <a:ext cx="5127882" cy="2468980"/>
+                    </a:xfrm>
+                    <a:prstGeom prst="rect">
+                      <a:avLst/>
+                    </a:prstGeom>
+                  </pic:spPr>
+                </pic:pic>
+              </a:graphicData>
+            </a:graphic>
+          </wp:inline>
+        </w:drawing>
+      </w:r>
+    </w:p>
+    <w:p>
+      <w:pPr>
+        <w:pStyle w:val="Caption"/>
+        <w:jc w:val="center"/>
+        <w:rPr>
+          <w:i w:val="0"/>
+          <w:iCs w:val="0"/>
+          <w:sz w:val="22"/>
+          <w:szCs w:val="22"/>
+        </w:rPr>
+      </w:pPr>
+      <w:r>
+        <w:rPr>
+          <w:sz w:val="22"/>
+          <w:szCs w:val="22"/>
+        </w:rPr>
+        <w:t>Slika 2.2.</w:t>
+      </w:r>
+      <w:r>
+        <w:rPr>
+          <w:sz w:val="22"/>
+          <w:szCs w:val="22"/>
+        </w:rPr>
+        <w:t>7</w:t>
+      </w:r>
+      <w:r>
+        <w:rPr>
+          <w:sz w:val="22"/>
+          <w:szCs w:val="22"/>
+        </w:rPr>
+        <w:t>. – Graf za rezoluciju 0.1</w:t>
+      </w:r>
+    </w:p>
+    <w:p>
+      <w:pPr>
+        <w:pStyle w:val="ListParagraph"/>
         <w:rPr>
           <w:rFonts w:asciiTheme="minorHAnsi" w:hAnsiTheme="minorHAnsi"/>
           <w:b/>
@@ -10160,8 +10889,74 @@
           <w:i/>
           <w:iCs/>
         </w:rPr>
-        <w:t>Koje zajednice (komune) se mogu uočiti prilikom analize mreže, a koji akteri su ključni brokeri?</w:t>
-      </w:r>
+      </w:pPr>
+    </w:p>
+    <w:p>
+      <w:pPr>
+        <w:pStyle w:val="ListParagraph"/>
+        <w:rPr>
+          <w:rFonts w:asciiTheme="minorHAnsi" w:hAnsiTheme="minorHAnsi"/>
+        </w:rPr>
+      </w:pPr>
+      <w:r>
+        <w:rPr>
+          <w:rFonts w:asciiTheme="minorHAnsi" w:hAnsiTheme="minorHAnsi"/>
+        </w:rPr>
+        <w:t xml:space="preserve">Za vrednost koeficijenta rezolucije 1.0 detektovana su četiri velika klastera, što </w:t>
+      </w:r>
+      <w:r>
+        <w:rPr>
+          <w:rFonts w:asciiTheme="minorHAnsi" w:hAnsiTheme="minorHAnsi"/>
+        </w:rPr>
+        <w:t>za ovaj problem nije dobro jer očekujemo da plagijatore pronađemo u manjim zajednicama</w:t>
+      </w:r>
+      <w:r>
+        <w:rPr>
+          <w:rFonts w:asciiTheme="minorHAnsi" w:hAnsiTheme="minorHAnsi"/>
+        </w:rPr>
+        <w:t>. Smanjivanjem koeficijenta rezolucije analiziran je uticaj parametra na strukturu zajednica, pri čemu je utvrđeno da vrednost 0.</w:t>
+      </w:r>
+      <w:r>
+        <w:rPr>
+          <w:rFonts w:asciiTheme="minorHAnsi" w:hAnsiTheme="minorHAnsi"/>
+        </w:rPr>
+        <w:t>4</w:t>
+      </w:r>
+      <w:r>
+        <w:rPr>
+          <w:rFonts w:asciiTheme="minorHAnsi" w:hAnsiTheme="minorHAnsi"/>
+        </w:rPr>
+        <w:t xml:space="preserve"> predstavlja donju granicu na kojoj svi prethodno identifikovani slučajevi plagijata ostaju objedinjeni u istom klasteru. Dalje smanjenje rezolucije dovo</w:t>
+      </w:r>
+      <w:r>
+        <w:rPr>
+          <w:rFonts w:asciiTheme="minorHAnsi" w:hAnsiTheme="minorHAnsi"/>
+        </w:rPr>
+        <w:t>di do podele na klastere u kojima više ni provereni plagijatori nisu u istom klasteru pa nam takva podela više nije od značaja. Najbolja vrednost za rezoluciju je 0.</w:t>
+      </w:r>
+      <w:r>
+        <w:rPr>
+          <w:rFonts w:asciiTheme="minorHAnsi" w:hAnsiTheme="minorHAnsi"/>
+        </w:rPr>
+        <w:t>4</w:t>
+      </w:r>
+      <w:r>
+        <w:rPr>
+          <w:rFonts w:asciiTheme="minorHAnsi" w:hAnsiTheme="minorHAnsi"/>
+        </w:rPr>
+        <w:t>.</w:t>
+      </w:r>
+    </w:p>
+    <w:p>
+      <w:pPr>
+        <w:rPr>
+          <w:rFonts w:asciiTheme="minorHAnsi" w:hAnsiTheme="minorHAnsi"/>
+          <w:b/>
+          <w:bCs/>
+          <w:i/>
+          <w:iCs/>
+        </w:rPr>
+      </w:pPr>
     </w:p>
     <w:p>
       <w:pPr>
@@ -10186,30 +10981,135 @@
           <w:i/>
           <w:iCs/>
         </w:rPr>
-        <w:t xml:space="preserve">Sprovesti </w:t>
-      </w:r>
-      <w:proofErr w:type="spellStart"/>
-      <w:r>
-        <w:rPr>
-          <w:rFonts w:asciiTheme="minorHAnsi" w:hAnsiTheme="minorHAnsi"/>
-          <w:b/>
-          <w:bCs/>
-          <w:i/>
-          <w:iCs/>
-        </w:rPr>
-        <w:t>sprektralnu</w:t>
-      </w:r>
-      <w:proofErr w:type="spellEnd"/>
-      <w:r>
-        <w:rPr>
-          <w:rFonts w:asciiTheme="minorHAnsi" w:hAnsiTheme="minorHAnsi"/>
-          <w:b/>
-          <w:bCs/>
-          <w:i/>
-          <w:iCs/>
-        </w:rPr>
-        <w:t xml:space="preserve"> analizu i proceniti potencijalne kandidate za broj komuna u mreži.</w:t>
-      </w:r>
+        <w:t>Koje zajednice (komune) se mogu uočiti prilikom analize mreže, a koji akteri su ključni brokeri?</w:t>
+      </w:r>
+    </w:p>
+    <w:p>
+      <w:pPr>
+        <w:pStyle w:val="ListParagraph"/>
+        <w:rPr>
+          <w:rFonts w:asciiTheme="minorHAnsi" w:hAnsiTheme="minorHAnsi"/>
+        </w:rPr>
+      </w:pPr>
+      <w:r>
+        <w:rPr>
+          <w:rFonts w:asciiTheme="minorHAnsi" w:hAnsiTheme="minorHAnsi"/>
+        </w:rPr>
+        <w:t xml:space="preserve">Pri klasterizaciji sa rezolucijom 0.4 uočeno je 11 različitih komuna. </w:t>
+      </w:r>
+      <w:r>
+        <w:rPr>
+          <w:rFonts w:asciiTheme="minorHAnsi" w:hAnsiTheme="minorHAnsi"/>
+        </w:rPr>
+        <w:t xml:space="preserve">Glavni brokeri u mreži identifikovani su kao čvorovi sa visokom </w:t>
+      </w:r>
+      <w:r>
+        <w:rPr>
+          <w:rFonts w:asciiTheme="minorHAnsi" w:hAnsiTheme="minorHAnsi"/>
+        </w:rPr>
+        <w:t>relacionom</w:t>
+      </w:r>
+      <w:r>
+        <w:rPr>
+          <w:rFonts w:asciiTheme="minorHAnsi" w:hAnsiTheme="minorHAnsi"/>
+        </w:rPr>
+        <w:t xml:space="preserve"> centralnošću</w:t>
+      </w:r>
+      <w:r>
+        <w:rPr>
+          <w:rFonts w:asciiTheme="minorHAnsi" w:hAnsiTheme="minorHAnsi"/>
+        </w:rPr>
+        <w:t xml:space="preserve">, </w:t>
+      </w:r>
+      <w:r>
+        <w:rPr>
+          <w:rFonts w:asciiTheme="minorHAnsi" w:hAnsiTheme="minorHAnsi"/>
+        </w:rPr>
+        <w:t>koji povezuju više različitih komuna dobijenih Luvenskim klasterisanjem.</w:t>
+      </w:r>
+      <w:r>
+        <w:rPr>
+          <w:rFonts w:asciiTheme="minorHAnsi" w:hAnsiTheme="minorHAnsi"/>
+        </w:rPr>
+        <w:t xml:space="preserve"> To bi bili Student_030, Student_047, Student_009</w:t>
+      </w:r>
+      <w:r>
+        <w:rPr>
+          <w:rFonts w:asciiTheme="minorHAnsi" w:hAnsiTheme="minorHAnsi"/>
+        </w:rPr>
+        <w:t xml:space="preserve">, Student_006, ali i Student_003 koji iako nije povezan sa velikim brojem komuna predstavlja jedinu vezu čvorova 5 i 39 sa ostatkom mreže što mu daje na značaju kao brokeru. </w:t>
+      </w:r>
+      <w:r>
+        <w:rPr>
+          <w:rFonts w:asciiTheme="minorHAnsi" w:hAnsiTheme="minorHAnsi"/>
+        </w:rPr>
+        <w:br/>
+        <w:t>Po pitanju šema kolaboracije, najviše su zastupljene PAIR i GROUP strukture</w:t>
+      </w:r>
+      <w:r>
+        <w:rPr>
+          <w:rFonts w:asciiTheme="minorHAnsi" w:hAnsiTheme="minorHAnsi"/>
+        </w:rPr>
+        <w:t>. Najbolji primer za PAIR su definitivno</w:t>
+      </w:r>
+      <w:r>
+        <w:rPr>
+          <w:rFonts w:asciiTheme="minorHAnsi" w:hAnsiTheme="minorHAnsi"/>
+        </w:rPr>
+        <w:t xml:space="preserve"> </w:t>
+      </w:r>
+      <w:r>
+        <w:rPr>
+          <w:rFonts w:asciiTheme="minorHAnsi" w:hAnsiTheme="minorHAnsi"/>
+        </w:rPr>
+        <w:t xml:space="preserve">10 i 13 jer je njihova međusobna veza neuporedivo jača od veza sa ostatkom mreže. </w:t>
+      </w:r>
+      <w:r>
+        <w:rPr>
+          <w:rFonts w:asciiTheme="minorHAnsi" w:hAnsiTheme="minorHAnsi"/>
+        </w:rPr>
+        <w:t xml:space="preserve"> Student</w:t>
+      </w:r>
+      <w:r>
+        <w:rPr>
+          <w:rFonts w:asciiTheme="minorHAnsi" w:hAnsiTheme="minorHAnsi"/>
+        </w:rPr>
+        <w:t xml:space="preserve">i </w:t>
+      </w:r>
+      <w:r>
+        <w:rPr>
+          <w:rFonts w:asciiTheme="minorHAnsi" w:hAnsiTheme="minorHAnsi"/>
+        </w:rPr>
+        <w:t>_005 i Student_039 s obzirom da su povezani medjusobno u klasteru i sa samo još jednim čvorom</w:t>
+      </w:r>
+      <w:r>
+        <w:rPr>
+          <w:rFonts w:asciiTheme="minorHAnsi" w:hAnsiTheme="minorHAnsi"/>
+        </w:rPr>
+        <w:t xml:space="preserve"> predstavili bi dobar PAIR ali je problem u tome što im je povezanost jako slaba</w:t>
+      </w:r>
+      <w:r>
+        <w:rPr>
+          <w:rFonts w:asciiTheme="minorHAnsi" w:hAnsiTheme="minorHAnsi"/>
+        </w:rPr>
+        <w:t>. Izdvaja se i Student_048 kao dobar primer za MIX s obzirom da je slabo povezan u okviru svog klastera, a deli vezu sa 7 od preostalih 10 izdvojenih grupa. Mreža je izrazito gusta pa u okviru dobijenih klastera nije pronađen nijedan dobar primer STAR šeme kolaboracije.</w:t>
+      </w:r>
+    </w:p>
+    <w:p>
+      <w:pPr>
+        <w:pStyle w:val="ListParagraph"/>
+        <w:rPr>
+          <w:rFonts w:asciiTheme="minorHAnsi" w:hAnsiTheme="minorHAnsi"/>
+        </w:rPr>
+      </w:pPr>
+    </w:p>
+    <w:p>
+      <w:pPr>
+        <w:pStyle w:val="ListParagraph"/>
+        <w:rPr>
+          <w:rFonts w:asciiTheme="minorHAnsi" w:hAnsiTheme="minorHAnsi"/>
+        </w:rPr>
+      </w:pPr>
     </w:p>
     <w:p>
       <w:pPr>
@@ -10234,8 +11134,253 @@
           <w:i/>
           <w:iCs/>
         </w:rPr>
-        <w:t>Ko su akteri koji se mogu okarakterisati kao ključni brokeri (mostovi) u mreži? Šta ih čini brokerima?</w:t>
-      </w:r>
+        <w:t>Sprovesti sprektralnu analizu i proceniti potencijalne kandidate za broj komuna u mreži.</w:t>
+      </w:r>
+    </w:p>
+    <w:p>
+      <w:pPr>
+        <w:pStyle w:val="ListParagraph"/>
+        <w:keepNext/>
+        <w:jc w:val="center"/>
+      </w:pPr>
+      <w:r>
+        <w:rPr>
+          <w:rFonts w:asciiTheme="minorHAnsi" w:hAnsiTheme="minorHAnsi"/>
+          <w:noProof/>
+          <w14:ligatures w14:val="standardContextual"/>
+        </w:rPr>
+        <w:drawing>
+          <wp:inline distT="0" distB="0" distL="0" distR="0" wp14:anchorId="03781063" wp14:editId="37B8929F">
+            <wp:extent cx="4406900" cy="2754313"/>
+            <wp:effectExtent l="0" t="0" r="0" b="8255"/>
+            <wp:docPr id="119571942" name="Picture 10"/>
+            <wp:cNvGraphicFramePr>
+              <a:graphicFrameLocks xmlns:a="http://schemas.openxmlformats.org/drawingml/2006/main" noChangeAspect="1"/>
+            </wp:cNvGraphicFramePr>
+            <a:graphic xmlns:a="http://schemas.openxmlformats.org/drawingml/2006/main">
+              <a:graphicData uri="http://schemas.openxmlformats.org/drawingml/2006/picture">
+                <pic:pic xmlns:pic="http://schemas.openxmlformats.org/drawingml/2006/picture">
+                  <pic:nvPicPr>
+                    <pic:cNvPr id="119571942" name="Picture 119571942"/>
+                    <pic:cNvPicPr/>
+                  </pic:nvPicPr>
+                  <pic:blipFill>
+                    <a:blip r:embed="rId22">
+                      <a:extLst>
+                        <a:ext uri="{28A0092B-C50C-407E-A947-70E740481C1C}">
+                          <a14:useLocalDpi xmlns:a14="http://schemas.microsoft.com/office/drawing/2010/main" val="0"/>
+                        </a:ext>
+                      </a:extLst>
+                    </a:blip>
+                    <a:stretch>
+                      <a:fillRect/>
+                    </a:stretch>
+                  </pic:blipFill>
+                  <pic:spPr>
+                    <a:xfrm>
+                      <a:off x="0" y="0"/>
+                      <a:ext cx="4415915" cy="2759948"/>
+                    </a:xfrm>
+                    <a:prstGeom prst="rect">
+                      <a:avLst/>
+                    </a:prstGeom>
+                  </pic:spPr>
+                </pic:pic>
+              </a:graphicData>
+            </a:graphic>
+          </wp:inline>
+        </w:drawing>
+      </w:r>
+    </w:p>
+    <w:p>
+      <w:pPr>
+        <w:pStyle w:val="Caption"/>
+        <w:jc w:val="center"/>
+        <w:rPr>
+          <w:rFonts w:asciiTheme="minorHAnsi" w:hAnsiTheme="minorHAnsi"/>
+          <w:sz w:val="22"/>
+          <w:szCs w:val="22"/>
+        </w:rPr>
+      </w:pPr>
+      <w:r>
+        <w:rPr>
+          <w:sz w:val="22"/>
+          <w:szCs w:val="22"/>
+        </w:rPr>
+        <w:t>Slika 2.2.</w:t>
+      </w:r>
+      <w:r>
+        <w:rPr>
+          <w:sz w:val="22"/>
+          <w:szCs w:val="22"/>
+        </w:rPr>
+        <w:t>8</w:t>
+      </w:r>
+      <w:r>
+        <w:rPr>
+          <w:sz w:val="22"/>
+          <w:szCs w:val="22"/>
+        </w:rPr>
+        <w:t>. – Spektralna analiza</w:t>
+      </w:r>
+    </w:p>
+    <w:p>
+      <w:pPr>
+        <w:pStyle w:val="ListParagraph"/>
+        <w:rPr>
+          <w:rFonts w:asciiTheme="minorHAnsi" w:hAnsiTheme="minorHAnsi"/>
+        </w:rPr>
+      </w:pPr>
+      <w:r>
+        <w:rPr>
+          <w:rFonts w:asciiTheme="minorHAnsi" w:hAnsiTheme="minorHAnsi"/>
+        </w:rPr>
+        <w:t>Spektralna analiza zasnovana na Laplasijanskoj matrici grafa koristi sopstvene vrednosti kako bi se procenio potencijalni broj komuna u mreži. Analizom susednih razlika sopstvenih vrednosti identifikuju se značajne praznine koje ukazuju na prirodne podele čvorova. Na osnovu ove analize, potencijalne vrednosti za broj komuna u posmatranoj mreži su 25, 34 i 36, što reflektuje odsustvo jasne globalne modularne strukture.</w:t>
+      </w:r>
+    </w:p>
+    <w:p>
+      <w:pPr>
+        <w:pStyle w:val="ListParagraph"/>
+        <w:rPr>
+          <w:rFonts w:asciiTheme="minorHAnsi" w:hAnsiTheme="minorHAnsi"/>
+        </w:rPr>
+      </w:pPr>
+    </w:p>
+    <w:p>
+      <w:pPr>
+        <w:pStyle w:val="ListParagraph"/>
+        <w:rPr>
+          <w:rFonts w:asciiTheme="minorHAnsi" w:hAnsiTheme="minorHAnsi"/>
+        </w:rPr>
+      </w:pPr>
+    </w:p>
+    <w:p>
+      <w:pPr>
+        <w:pStyle w:val="ListParagraph"/>
+        <w:rPr>
+          <w:rFonts w:asciiTheme="minorHAnsi" w:hAnsiTheme="minorHAnsi"/>
+        </w:rPr>
+      </w:pPr>
+    </w:p>
+    <w:p>
+      <w:pPr>
+        <w:pStyle w:val="ListParagraph"/>
+        <w:rPr>
+          <w:rFonts w:asciiTheme="minorHAnsi" w:hAnsiTheme="minorHAnsi"/>
+        </w:rPr>
+      </w:pPr>
+    </w:p>
+    <w:p>
+      <w:pPr>
+        <w:pStyle w:val="ListParagraph"/>
+        <w:rPr>
+          <w:rFonts w:asciiTheme="minorHAnsi" w:hAnsiTheme="minorHAnsi"/>
+        </w:rPr>
+      </w:pPr>
+    </w:p>
+    <w:p>
+      <w:pPr>
+        <w:pStyle w:val="ListParagraph"/>
+        <w:rPr>
+          <w:rFonts w:asciiTheme="minorHAnsi" w:hAnsiTheme="minorHAnsi"/>
+        </w:rPr>
+      </w:pPr>
+    </w:p>
+    <w:p>
+      <w:pPr>
+        <w:pStyle w:val="ListParagraph"/>
+        <w:rPr>
+          <w:rFonts w:asciiTheme="minorHAnsi" w:hAnsiTheme="minorHAnsi"/>
+        </w:rPr>
+      </w:pPr>
+    </w:p>
+    <w:p>
+      <w:pPr>
+        <w:pStyle w:val="ListParagraph"/>
+        <w:rPr>
+          <w:rFonts w:asciiTheme="minorHAnsi" w:hAnsiTheme="minorHAnsi"/>
+        </w:rPr>
+      </w:pPr>
+    </w:p>
+    <w:p>
+      <w:pPr>
+        <w:pStyle w:val="ListParagraph"/>
+        <w:rPr>
+          <w:rFonts w:asciiTheme="minorHAnsi" w:hAnsiTheme="minorHAnsi"/>
+        </w:rPr>
+      </w:pPr>
+    </w:p>
+    <w:p>
+      <w:pPr>
+        <w:pStyle w:val="ListParagraph"/>
+        <w:rPr>
+          <w:rFonts w:asciiTheme="minorHAnsi" w:hAnsiTheme="minorHAnsi"/>
+        </w:rPr>
+      </w:pPr>
+    </w:p>
+    <w:p>
+      <w:pPr>
+        <w:pStyle w:val="ListParagraph"/>
+        <w:rPr>
+          <w:rFonts w:asciiTheme="minorHAnsi" w:hAnsiTheme="minorHAnsi"/>
+        </w:rPr>
+      </w:pPr>
+    </w:p>
+    <w:p>
+      <w:pPr>
+        <w:pStyle w:val="ListParagraph"/>
+        <w:rPr>
+          <w:rFonts w:asciiTheme="minorHAnsi" w:hAnsiTheme="minorHAnsi"/>
+        </w:rPr>
+      </w:pPr>
+    </w:p>
+    <w:p>
+      <w:pPr>
+        <w:pStyle w:val="ListParagraph"/>
+        <w:rPr>
+          <w:rFonts w:asciiTheme="minorHAnsi" w:hAnsiTheme="minorHAnsi"/>
+        </w:rPr>
+      </w:pPr>
+    </w:p>
+    <w:p>
+      <w:pPr>
+        <w:pStyle w:val="ListParagraph"/>
+        <w:rPr>
+          <w:rFonts w:asciiTheme="minorHAnsi" w:hAnsiTheme="minorHAnsi"/>
+        </w:rPr>
+      </w:pPr>
+    </w:p>
+    <w:p>
+      <w:pPr>
+        <w:pStyle w:val="ListParagraph"/>
+        <w:rPr>
+          <w:rFonts w:asciiTheme="minorHAnsi" w:hAnsiTheme="minorHAnsi"/>
+        </w:rPr>
+      </w:pPr>
+    </w:p>
+    <w:p>
+      <w:pPr>
+        <w:pStyle w:val="ListParagraph"/>
+        <w:rPr>
+          <w:rFonts w:asciiTheme="minorHAnsi" w:hAnsiTheme="minorHAnsi"/>
+        </w:rPr>
+      </w:pPr>
+    </w:p>
+    <w:p>
+      <w:pPr>
+        <w:pStyle w:val="ListParagraph"/>
+        <w:rPr>
+          <w:rFonts w:asciiTheme="minorHAnsi" w:hAnsiTheme="minorHAnsi"/>
+        </w:rPr>
+      </w:pPr>
+    </w:p>
+    <w:p>
+      <w:pPr>
+        <w:pStyle w:val="ListParagraph"/>
+        <w:rPr>
+          <w:rFonts w:asciiTheme="minorHAnsi" w:hAnsiTheme="minorHAnsi"/>
+        </w:rPr>
+      </w:pPr>
     </w:p>
     <w:p>
       <w:pPr>
@@ -10252,18 +11397,154 @@
           <w:iCs/>
         </w:rPr>
       </w:pPr>
+      <w:r>
+        <w:rPr>
+          <w:rFonts w:asciiTheme="minorHAnsi" w:hAnsiTheme="minorHAnsi"/>
+          <w:b/>
+          <w:bCs/>
+          <w:i/>
+          <w:iCs/>
+        </w:rPr>
+        <w:t>Ko su akteri koji se mogu okarakterisati kao ključni brokeri (mostovi) u mreži? Šta ih čini brokerima?</w:t>
+      </w:r>
+    </w:p>
+    <w:p>
+      <w:pPr>
+        <w:pStyle w:val="ListParagraph"/>
+        <w:keepNext/>
+        <w:jc w:val="center"/>
+      </w:pPr>
+      <w:r>
+        <w:rPr>
+          <w:rFonts w:asciiTheme="minorHAnsi" w:hAnsiTheme="minorHAnsi"/>
+          <w:noProof/>
+          <w14:ligatures w14:val="standardContextual"/>
+        </w:rPr>
+        <w:drawing>
+          <wp:inline distT="0" distB="0" distL="0" distR="0" wp14:anchorId="7A7E034F" wp14:editId="7FF4DDFB">
+            <wp:extent cx="5600700" cy="3072130"/>
+            <wp:effectExtent l="0" t="0" r="0" b="0"/>
+            <wp:docPr id="641266949" name="Picture 11"/>
+            <wp:cNvGraphicFramePr>
+              <a:graphicFrameLocks xmlns:a="http://schemas.openxmlformats.org/drawingml/2006/main" noChangeAspect="1"/>
+            </wp:cNvGraphicFramePr>
+            <a:graphic xmlns:a="http://schemas.openxmlformats.org/drawingml/2006/main">
+              <a:graphicData uri="http://schemas.openxmlformats.org/drawingml/2006/picture">
+                <pic:pic xmlns:pic="http://schemas.openxmlformats.org/drawingml/2006/picture">
+                  <pic:nvPicPr>
+                    <pic:cNvPr id="641266949" name="Picture 641266949"/>
+                    <pic:cNvPicPr/>
+                  </pic:nvPicPr>
+                  <pic:blipFill>
+                    <a:blip r:embed="rId23">
+                      <a:extLst>
+                        <a:ext uri="{28A0092B-C50C-407E-A947-70E740481C1C}">
+                          <a14:useLocalDpi xmlns:a14="http://schemas.microsoft.com/office/drawing/2010/main" val="0"/>
+                        </a:ext>
+                      </a:extLst>
+                    </a:blip>
+                    <a:stretch>
+                      <a:fillRect/>
+                    </a:stretch>
+                  </pic:blipFill>
+                  <pic:spPr>
+                    <a:xfrm>
+                      <a:off x="0" y="0"/>
+                      <a:ext cx="5600700" cy="3072130"/>
+                    </a:xfrm>
+                    <a:prstGeom prst="rect">
+                      <a:avLst/>
+                    </a:prstGeom>
+                  </pic:spPr>
+                </pic:pic>
+              </a:graphicData>
+            </a:graphic>
+          </wp:inline>
+        </w:drawing>
+      </w:r>
+    </w:p>
+    <w:p>
+      <w:pPr>
+        <w:pStyle w:val="Caption"/>
+        <w:jc w:val="center"/>
+        <w:rPr>
+          <w:sz w:val="22"/>
+          <w:szCs w:val="22"/>
+        </w:rPr>
+      </w:pPr>
+      <w:r>
+        <w:rPr>
+          <w:sz w:val="22"/>
+          <w:szCs w:val="22"/>
+        </w:rPr>
+        <w:t>Slika 2.2.</w:t>
+      </w:r>
+      <w:r>
+        <w:rPr>
+          <w:sz w:val="22"/>
+          <w:szCs w:val="22"/>
+        </w:rPr>
+        <w:t>9</w:t>
+      </w:r>
+      <w:r>
+        <w:rPr>
+          <w:sz w:val="22"/>
+          <w:szCs w:val="22"/>
+        </w:rPr>
+        <w:t>. - Dendogram</w:t>
+      </w:r>
     </w:p>
     <w:p/>
-    <w:p/>
-    <w:p/>
     <w:p>
       <w:pPr>
         <w:pStyle w:val="ListParagraph"/>
-        <w:jc w:val="both"/>
+        <w:ind w:left="420"/>
         <w:rPr>
           <w:rFonts w:asciiTheme="majorHAnsi" w:hAnsiTheme="majorHAnsi"/>
         </w:rPr>
       </w:pPr>
+      <w:r>
+        <w:rPr>
+          <w:rFonts w:asciiTheme="minorHAnsi" w:hAnsiTheme="minorHAnsi"/>
+        </w:rPr>
+        <w:t>Dendogram dobijen spektralnom analizom prikazuje hijerarhijsku strukturu komuna u mreži. Zbog gustine i visokog koeficijenta klasterizacije mreže, spajanje se uglavnom odvija</w:t>
+      </w:r>
+      <w:r>
+        <w:rPr>
+          <w:rFonts w:asciiTheme="minorHAnsi" w:hAnsiTheme="minorHAnsi"/>
+        </w:rPr>
+        <w:t xml:space="preserve"> </w:t>
+      </w:r>
+      <w:r>
+        <w:rPr>
+          <w:rFonts w:asciiTheme="minorHAnsi" w:hAnsiTheme="minorHAnsi"/>
+        </w:rPr>
+        <w:t>dodavanjem</w:t>
+      </w:r>
+      <w:r>
+        <w:rPr>
+          <w:rFonts w:asciiTheme="minorHAnsi" w:hAnsiTheme="minorHAnsi"/>
+        </w:rPr>
+        <w:t xml:space="preserve"> </w:t>
+      </w:r>
+      <w:r>
+        <w:rPr>
+          <w:rFonts w:asciiTheme="minorHAnsi" w:hAnsiTheme="minorHAnsi"/>
+        </w:rPr>
+        <w:t>pojedinačnih čvorova</w:t>
+      </w:r>
+      <w:r>
+        <w:rPr>
+          <w:rFonts w:asciiTheme="minorHAnsi" w:hAnsiTheme="minorHAnsi"/>
+        </w:rPr>
+        <w:t xml:space="preserve"> </w:t>
+      </w:r>
+      <w:r>
+        <w:rPr>
+          <w:rFonts w:asciiTheme="minorHAnsi" w:hAnsiTheme="minorHAnsi"/>
+        </w:rPr>
+        <w:t>na već postojeće grupe, što otežava identifikaciju klasičnih broker čvorova.</w:t>
+      </w:r>
     </w:p>
     <w:p>
       <w:pPr>
@@ -10274,7 +11555,7 @@
         </w:numPr>
         <w:jc w:val="both"/>
       </w:pPr>
-      <w:bookmarkStart w:id="6" w:name="_Toc220856862"/>
+      <w:bookmarkStart w:id="6" w:name="_Toc220865246"/>
       <w:r>
         <w:t>Analiza mreže DZAggNet</w:t>
       </w:r>
@@ -10286,7 +11567,7 @@
         <w:ind w:left="720"/>
         <w:jc w:val="both"/>
       </w:pPr>
-      <w:bookmarkStart w:id="7" w:name="_Toc220856863"/>
+      <w:bookmarkStart w:id="7" w:name="_Toc220865247"/>
       <w:r>
         <w:t>3.1</w:t>
       </w:r>
@@ -10302,7 +11583,7 @@
         <w:ind w:firstLine="720"/>
         <w:jc w:val="both"/>
       </w:pPr>
-      <w:bookmarkStart w:id="8" w:name="_Toc220856864"/>
+      <w:bookmarkStart w:id="8" w:name="_Toc220865248"/>
       <w:r>
         <w:t>3.2</w:t>
       </w:r>
@@ -10330,7 +11611,7 @@
         </w:numPr>
         <w:jc w:val="both"/>
       </w:pPr>
-      <w:bookmarkStart w:id="9" w:name="_Toc220856865"/>
+      <w:bookmarkStart w:id="9" w:name="_Toc220865249"/>
       <w:r>
         <w:t>Analiza mreže DZAggNetT</w:t>
       </w:r>
@@ -10342,7 +11623,7 @@
         <w:ind w:firstLine="720"/>
         <w:jc w:val="both"/>
       </w:pPr>
-      <w:bookmarkStart w:id="10" w:name="_Toc220856866"/>
+      <w:bookmarkStart w:id="10" w:name="_Toc220865250"/>
       <w:r>
         <w:t>3.1</w:t>
       </w:r>
@@ -10358,7 +11639,7 @@
         <w:ind w:left="720"/>
         <w:jc w:val="both"/>
       </w:pPr>
-      <w:bookmarkStart w:id="11" w:name="_Toc220856867"/>
+      <w:bookmarkStart w:id="11" w:name="_Toc220865251"/>
       <w:r>
         <w:t>3.2</w:t>
       </w:r>
@@ -10378,7 +11659,7 @@
       </w:pPr>
     </w:p>
     <w:sectPr>
-      <w:footerReference w:type="default" r:id="rId18"/>
+      <w:footerReference w:type="default" r:id="rId24"/>
       <w:pgSz w:w="12240" w:h="15840"/>
       <w:pgMar w:top="1440" w:right="1440" w:bottom="1440" w:left="1440" w:header="708" w:footer="708" w:gutter="0"/>
       <w:cols w:space="708"/>
@@ -10471,6 +11752,32 @@
 
 <file path=word/numbering.xml><?xml version="1.0" encoding="utf-8"?>
 <w:numbering xmlns:wpc="http://schemas.microsoft.com/office/word/2010/wordprocessingCanvas" xmlns:cx="http://schemas.microsoft.com/office/drawing/2014/chartex" xmlns:cx1="http://schemas.microsoft.com/office/drawing/2015/9/8/chartex" xmlns:cx2="http://schemas.microsoft.com/office/drawing/2015/10/21/chartex" xmlns:cx3="http://schemas.microsoft.com/office/drawing/2016/5/9/chartex" xmlns:cx4="http://schemas.microsoft.com/office/drawing/2016/5/10/chartex" xmlns:cx5="http://schemas.microsoft.com/office/drawing/2016/5/11/chartex" xmlns:cx6="http://schemas.microsoft.com/office/drawing/2016/5/12/chartex" xmlns:cx7="http://schemas.microsoft.com/office/drawing/2016/5/13/chartex" xmlns:cx8="http://schemas.microsoft.com/office/drawing/2016/5/14/chartex" xmlns:mc="http://schemas.openxmlformats.org/markup-compatibility/2006" xmlns:aink="http://schemas.microsoft.com/office/drawing/2016/ink" xmlns:am3d="http://schemas.microsoft.com/office/drawing/2017/model3d" xmlns:o="urn:schemas-microsoft-com:office:office" xmlns:oel="http://schemas.microsoft.com/office/2019/extlst" xmlns:r="http://schemas.openxmlformats.org/officeDocument/2006/relationships" xmlns:m="http://schemas.openxmlformats.org/officeDocument/2006/math" xmlns:v="urn:schemas-microsoft-com:vml" xmlns:wp14="http://schemas.microsoft.com/office/word/2010/wordprocessingDrawing" xmlns:wp="http://schemas.openxmlformats.org/drawingml/2006/wordprocessingDrawing" xmlns:w10="urn:schemas-microsoft-com:office:word" xmlns:w="http://schemas.openxmlformats.org/wordprocessingml/2006/main" xmlns:w14="http://schemas.microsoft.com/office/word/2010/wordml" xmlns:w15="http://schemas.microsoft.com/office/word/2012/wordml" xmlns:w16cex="http://schemas.microsoft.com/office/word/2018/wordml/cex" xmlns:w16cid="http://schemas.microsoft.com/office/word/2016/wordml/cid" xmlns:w16="http://schemas.microsoft.com/office/word/2018/wordml" xmlns:w16du="http://schemas.microsoft.com/office/word/2023/wordml/word16du" xmlns:w16sdtdh="http://schemas.microsoft.com/office/word/2020/wordml/sdtdatahash" xmlns:w16sdtfl="http://schemas.microsoft.com/office/word/2024/wordml/sdtformatlock" xmlns:w16se="http://schemas.microsoft.com/office/word/2015/wordml/symex" xmlns:wpg="http://schemas.microsoft.com/office/word/2010/wordprocessingGroup" xmlns:wpi="http://schemas.microsoft.com/office/word/2010/wordprocessingInk" xmlns:wne="http://schemas.microsoft.com/office/word/2006/wordml" xmlns:wps="http://schemas.microsoft.com/office/word/2010/wordprocessingShape" mc:Ignorable="w14 w15 w16se w16cid w16 w16cex w16sdtdh w16sdtfl w16du wp14">
+  <w:numPicBullet w:numPicBulletId="0">
+    <w:pict>
+      <v:shapetype id="_x0000_t75" coordsize="21600,21600" o:spt="75" o:preferrelative="t" path="m@4@5l@4@11@9@11@9@5xe" filled="f" stroked="f">
+        <v:stroke joinstyle="miter"/>
+        <v:formulas>
+          <v:f eqn="if lineDrawn pixelLineWidth 0"/>
+          <v:f eqn="sum @0 1 0"/>
+          <v:f eqn="sum 0 0 @1"/>
+          <v:f eqn="prod @2 1 2"/>
+          <v:f eqn="prod @3 21600 pixelWidth"/>
+          <v:f eqn="prod @3 21600 pixelHeight"/>
+          <v:f eqn="sum @0 0 1"/>
+          <v:f eqn="prod @6 1 2"/>
+          <v:f eqn="prod @7 21600 pixelWidth"/>
+          <v:f eqn="sum @8 21600 0"/>
+          <v:f eqn="prod @7 21600 pixelHeight"/>
+          <v:f eqn="sum @10 21600 0"/>
+        </v:formulas>
+        <v:path o:extrusionok="f" gradientshapeok="t" o:connecttype="rect"/>
+        <o:lock v:ext="edit" aspectratio="t"/>
+      </v:shapetype>
+      <v:shape id="Picture 2" o:spid="_x0000_i1025" type="#_x0000_t75" style="width:768pt;height:8in;visibility:visible;mso-wrap-style:square" o:bullet="t">
+        <v:imagedata r:id="rId1" o:title=""/>
+      </v:shape>
+    </w:pict>
+  </w:numPicBullet>
   <w:abstractNum w:abstractNumId="0" w15:restartNumberingAfterBreak="0">
     <w:nsid w:val="03B15BD4"/>
     <w:multiLevelType w:val="hybridMultilevel"/>
@@ -11436,6 +12743,147 @@
     </w:lvl>
   </w:abstractNum>
   <w:abstractNum w:abstractNumId="10" w15:restartNumberingAfterBreak="0">
+    <w:nsid w:val="4DDB0B5B"/>
+    <w:multiLevelType w:val="hybridMultilevel"/>
+    <w:tmpl w:val="C7185A50"/>
+    <w:lvl w:ilvl="0" w:tplc="4488685C">
+      <w:start w:val="1"/>
+      <w:numFmt w:val="bullet"/>
+      <w:lvlText w:val=""/>
+      <w:lvlPicBulletId w:val="0"/>
+      <w:lvlJc w:val="left"/>
+      <w:pPr>
+        <w:tabs>
+          <w:tab w:val="num" w:pos="720"/>
+        </w:tabs>
+        <w:ind w:left="720" w:hanging="360"/>
+      </w:pPr>
+      <w:rPr>
+        <w:rFonts w:ascii="Symbol" w:hAnsi="Symbol" w:hint="default"/>
+      </w:rPr>
+    </w:lvl>
+    <w:lvl w:ilvl="1" w:tplc="3028EA50" w:tentative="1">
+      <w:start w:val="1"/>
+      <w:numFmt w:val="bullet"/>
+      <w:lvlText w:val=""/>
+      <w:lvlJc w:val="left"/>
+      <w:pPr>
+        <w:tabs>
+          <w:tab w:val="num" w:pos="1440"/>
+        </w:tabs>
+        <w:ind w:left="1440" w:hanging="360"/>
+      </w:pPr>
+      <w:rPr>
+        <w:rFonts w:ascii="Symbol" w:hAnsi="Symbol" w:hint="default"/>
+      </w:rPr>
+    </w:lvl>
+    <w:lvl w:ilvl="2" w:tplc="8E8AC31C" w:tentative="1">
+      <w:start w:val="1"/>
+      <w:numFmt w:val="bullet"/>
+      <w:lvlText w:val=""/>
+      <w:lvlJc w:val="left"/>
+      <w:pPr>
+        <w:tabs>
+          <w:tab w:val="num" w:pos="2160"/>
+        </w:tabs>
+        <w:ind w:left="2160" w:hanging="360"/>
+      </w:pPr>
+      <w:rPr>
+        <w:rFonts w:ascii="Symbol" w:hAnsi="Symbol" w:hint="default"/>
+      </w:rPr>
+    </w:lvl>
+    <w:lvl w:ilvl="3" w:tplc="C2A60918" w:tentative="1">
+      <w:start w:val="1"/>
+      <w:numFmt w:val="bullet"/>
+      <w:lvlText w:val=""/>
+      <w:lvlJc w:val="left"/>
+      <w:pPr>
+        <w:tabs>
+          <w:tab w:val="num" w:pos="2880"/>
+        </w:tabs>
+        <w:ind w:left="2880" w:hanging="360"/>
+      </w:pPr>
+      <w:rPr>
+        <w:rFonts w:ascii="Symbol" w:hAnsi="Symbol" w:hint="default"/>
+      </w:rPr>
+    </w:lvl>
+    <w:lvl w:ilvl="4" w:tplc="22103868" w:tentative="1">
+      <w:start w:val="1"/>
+      <w:numFmt w:val="bullet"/>
+      <w:lvlText w:val=""/>
+      <w:lvlJc w:val="left"/>
+      <w:pPr>
+        <w:tabs>
+          <w:tab w:val="num" w:pos="3600"/>
+        </w:tabs>
+        <w:ind w:left="3600" w:hanging="360"/>
+      </w:pPr>
+      <w:rPr>
+        <w:rFonts w:ascii="Symbol" w:hAnsi="Symbol" w:hint="default"/>
+      </w:rPr>
+    </w:lvl>
+    <w:lvl w:ilvl="5" w:tplc="70CA99B0" w:tentative="1">
+      <w:start w:val="1"/>
+      <w:numFmt w:val="bullet"/>
+      <w:lvlText w:val=""/>
+      <w:lvlJc w:val="left"/>
+      <w:pPr>
+        <w:tabs>
+          <w:tab w:val="num" w:pos="4320"/>
+        </w:tabs>
+        <w:ind w:left="4320" w:hanging="360"/>
+      </w:pPr>
+      <w:rPr>
+        <w:rFonts w:ascii="Symbol" w:hAnsi="Symbol" w:hint="default"/>
+      </w:rPr>
+    </w:lvl>
+    <w:lvl w:ilvl="6" w:tplc="A2C61E2E" w:tentative="1">
+      <w:start w:val="1"/>
+      <w:numFmt w:val="bullet"/>
+      <w:lvlText w:val=""/>
+      <w:lvlJc w:val="left"/>
+      <w:pPr>
+        <w:tabs>
+          <w:tab w:val="num" w:pos="5040"/>
+        </w:tabs>
+        <w:ind w:left="5040" w:hanging="360"/>
+      </w:pPr>
+      <w:rPr>
+        <w:rFonts w:ascii="Symbol" w:hAnsi="Symbol" w:hint="default"/>
+      </w:rPr>
+    </w:lvl>
+    <w:lvl w:ilvl="7" w:tplc="34A6354A" w:tentative="1">
+      <w:start w:val="1"/>
+      <w:numFmt w:val="bullet"/>
+      <w:lvlText w:val=""/>
+      <w:lvlJc w:val="left"/>
+      <w:pPr>
+        <w:tabs>
+          <w:tab w:val="num" w:pos="5760"/>
+        </w:tabs>
+        <w:ind w:left="5760" w:hanging="360"/>
+      </w:pPr>
+      <w:rPr>
+        <w:rFonts w:ascii="Symbol" w:hAnsi="Symbol" w:hint="default"/>
+      </w:rPr>
+    </w:lvl>
+    <w:lvl w:ilvl="8" w:tplc="D5A80B02" w:tentative="1">
+      <w:start w:val="1"/>
+      <w:numFmt w:val="bullet"/>
+      <w:lvlText w:val=""/>
+      <w:lvlJc w:val="left"/>
+      <w:pPr>
+        <w:tabs>
+          <w:tab w:val="num" w:pos="6480"/>
+        </w:tabs>
+        <w:ind w:left="6480" w:hanging="360"/>
+      </w:pPr>
+      <w:rPr>
+        <w:rFonts w:ascii="Symbol" w:hAnsi="Symbol" w:hint="default"/>
+      </w:rPr>
+    </w:lvl>
+  </w:abstractNum>
+  <w:abstractNum w:abstractNumId="11" w15:restartNumberingAfterBreak="0">
     <w:nsid w:val="5AAA67CA"/>
     <w:multiLevelType w:val="hybridMultilevel"/>
     <w:tmpl w:val="AA90D2FE"/>
@@ -11524,7 +12972,7 @@
       </w:pPr>
     </w:lvl>
   </w:abstractNum>
-  <w:abstractNum w:abstractNumId="11" w15:restartNumberingAfterBreak="0">
+  <w:abstractNum w:abstractNumId="12" w15:restartNumberingAfterBreak="0">
     <w:nsid w:val="666320AE"/>
     <w:multiLevelType w:val="hybridMultilevel"/>
     <w:tmpl w:val="BA749E0C"/>
@@ -11613,7 +13061,7 @@
       </w:pPr>
     </w:lvl>
   </w:abstractNum>
-  <w:abstractNum w:abstractNumId="12" w15:restartNumberingAfterBreak="0">
+  <w:abstractNum w:abstractNumId="13" w15:restartNumberingAfterBreak="0">
     <w:nsid w:val="68F07A08"/>
     <w:multiLevelType w:val="hybridMultilevel"/>
     <w:tmpl w:val="9BBC0274"/>
@@ -11702,7 +13150,7 @@
       </w:pPr>
     </w:lvl>
   </w:abstractNum>
-  <w:abstractNum w:abstractNumId="13" w15:restartNumberingAfterBreak="0">
+  <w:abstractNum w:abstractNumId="14" w15:restartNumberingAfterBreak="0">
     <w:nsid w:val="6F5E3912"/>
     <w:multiLevelType w:val="hybridMultilevel"/>
     <w:tmpl w:val="53C05C50"/>
@@ -11788,7 +13236,7 @@
       </w:pPr>
     </w:lvl>
   </w:abstractNum>
-  <w:abstractNum w:abstractNumId="14" w15:restartNumberingAfterBreak="0">
+  <w:abstractNum w:abstractNumId="15" w15:restartNumberingAfterBreak="0">
     <w:nsid w:val="71227D71"/>
     <w:multiLevelType w:val="hybridMultilevel"/>
     <w:tmpl w:val="42ECD75E"/>
@@ -11879,7 +13327,7 @@
       </w:pPr>
     </w:lvl>
   </w:abstractNum>
-  <w:abstractNum w:abstractNumId="15" w15:restartNumberingAfterBreak="0">
+  <w:abstractNum w:abstractNumId="16" w15:restartNumberingAfterBreak="0">
     <w:nsid w:val="71A935AB"/>
     <w:multiLevelType w:val="hybridMultilevel"/>
     <w:tmpl w:val="64466580"/>
@@ -11965,7 +13413,7 @@
       </w:pPr>
     </w:lvl>
   </w:abstractNum>
-  <w:abstractNum w:abstractNumId="16" w15:restartNumberingAfterBreak="0">
+  <w:abstractNum w:abstractNumId="17" w15:restartNumberingAfterBreak="0">
     <w:nsid w:val="75255EBB"/>
     <w:multiLevelType w:val="hybridMultilevel"/>
     <w:tmpl w:val="2F647F8A"/>
@@ -12054,7 +13502,7 @@
       </w:pPr>
     </w:lvl>
   </w:abstractNum>
-  <w:abstractNum w:abstractNumId="17" w15:restartNumberingAfterBreak="0">
+  <w:abstractNum w:abstractNumId="18" w15:restartNumberingAfterBreak="0">
     <w:nsid w:val="768B0280"/>
     <w:multiLevelType w:val="multilevel"/>
     <w:tmpl w:val="471EBAE8"/>
@@ -12167,7 +13615,7 @@
       </w:rPr>
     </w:lvl>
   </w:abstractNum>
-  <w:abstractNum w:abstractNumId="18" w15:restartNumberingAfterBreak="0">
+  <w:abstractNum w:abstractNumId="19" w15:restartNumberingAfterBreak="0">
     <w:nsid w:val="78121466"/>
     <w:multiLevelType w:val="hybridMultilevel"/>
     <w:tmpl w:val="739201E0"/>
@@ -12253,7 +13701,7 @@
       </w:pPr>
     </w:lvl>
   </w:abstractNum>
-  <w:abstractNum w:abstractNumId="19" w15:restartNumberingAfterBreak="0">
+  <w:abstractNum w:abstractNumId="20" w15:restartNumberingAfterBreak="0">
     <w:nsid w:val="793112B6"/>
     <w:multiLevelType w:val="hybridMultilevel"/>
     <w:tmpl w:val="C3424254"/>
@@ -12342,7 +13790,7 @@
       </w:pPr>
     </w:lvl>
   </w:abstractNum>
-  <w:abstractNum w:abstractNumId="20" w15:restartNumberingAfterBreak="0">
+  <w:abstractNum w:abstractNumId="21" w15:restartNumberingAfterBreak="0">
     <w:nsid w:val="7CF4604B"/>
     <w:multiLevelType w:val="hybridMultilevel"/>
     <w:tmpl w:val="290E6412"/>
@@ -12432,10 +13880,10 @@
     </w:lvl>
   </w:abstractNum>
   <w:num w:numId="1" w16cid:durableId="141850893">
-    <w:abstractNumId w:val="20"/>
+    <w:abstractNumId w:val="21"/>
   </w:num>
   <w:num w:numId="2" w16cid:durableId="1757706384">
-    <w:abstractNumId w:val="19"/>
+    <w:abstractNumId w:val="20"/>
   </w:num>
   <w:num w:numId="3" w16cid:durableId="1726754736">
     <w:abstractNumId w:val="9"/>
@@ -12444,13 +13892,13 @@
     <w:abstractNumId w:val="1"/>
   </w:num>
   <w:num w:numId="5" w16cid:durableId="35083894">
-    <w:abstractNumId w:val="10"/>
+    <w:abstractNumId w:val="11"/>
   </w:num>
   <w:num w:numId="6" w16cid:durableId="1064721595">
-    <w:abstractNumId w:val="11"/>
+    <w:abstractNumId w:val="12"/>
   </w:num>
   <w:num w:numId="7" w16cid:durableId="1809587520">
-    <w:abstractNumId w:val="17"/>
+    <w:abstractNumId w:val="18"/>
   </w:num>
   <w:num w:numId="8" w16cid:durableId="708723770">
     <w:abstractNumId w:val="8"/>
@@ -12459,10 +13907,10 @@
     <w:abstractNumId w:val="7"/>
   </w:num>
   <w:num w:numId="10" w16cid:durableId="1937401441">
-    <w:abstractNumId w:val="16"/>
+    <w:abstractNumId w:val="17"/>
   </w:num>
   <w:num w:numId="11" w16cid:durableId="872617102">
-    <w:abstractNumId w:val="12"/>
+    <w:abstractNumId w:val="13"/>
   </w:num>
   <w:num w:numId="12" w16cid:durableId="1952933771">
     <w:abstractNumId w:val="3"/>
@@ -12477,22 +13925,25 @@
     <w:abstractNumId w:val="4"/>
   </w:num>
   <w:num w:numId="16" w16cid:durableId="467431573">
-    <w:abstractNumId w:val="14"/>
+    <w:abstractNumId w:val="15"/>
   </w:num>
   <w:num w:numId="17" w16cid:durableId="1147628961">
     <w:abstractNumId w:val="0"/>
   </w:num>
   <w:num w:numId="18" w16cid:durableId="325134237">
-    <w:abstractNumId w:val="13"/>
+    <w:abstractNumId w:val="14"/>
   </w:num>
   <w:num w:numId="19" w16cid:durableId="1136295636">
-    <w:abstractNumId w:val="15"/>
+    <w:abstractNumId w:val="16"/>
   </w:num>
   <w:num w:numId="20" w16cid:durableId="383413452">
     <w:abstractNumId w:val="6"/>
   </w:num>
   <w:num w:numId="21" w16cid:durableId="361639885">
-    <w:abstractNumId w:val="18"/>
+    <w:abstractNumId w:val="19"/>
+  </w:num>
+  <w:num w:numId="22" w16cid:durableId="1161459601">
+    <w:abstractNumId w:val="10"/>
   </w:num>
 </w:numbering>
 </file>

</xml_diff>

<commit_message>
Answers to questions 11-14 for DZ1Net
</commit_message>
<xml_diff>
--- a/report.docx
+++ b/report.docx
@@ -79,7 +79,6 @@
       </w:pPr>
       <w:r>
         <w:rPr>
-          <w:noProof/>
           <w:lang w:val="sr-Latn-RS"/>
         </w:rPr>
         <w:drawing>
@@ -517,9 +516,7 @@
             </w:tabs>
             <w:rPr>
               <w:rFonts w:asciiTheme="minorHAnsi" w:eastAsiaTheme="minorEastAsia" w:hAnsiTheme="minorHAnsi" w:cstheme="minorBidi"/>
-              <w:noProof/>
               <w:kern w:val="2"/>
-              <w:lang w:val="en-GB" w:eastAsia="en-GB"/>
               <w14:ligatures w14:val="standardContextual"/>
             </w:rPr>
           </w:pPr>
@@ -532,20 +529,17 @@
           <w:r>
             <w:fldChar w:fldCharType="separate"/>
           </w:r>
-          <w:hyperlink w:anchor="_Toc220865240" w:history="1">
+          <w:hyperlink w:anchor="_Toc220929606" w:history="1">
             <w:r>
               <w:rPr>
                 <w:rStyle w:val="Hyperlink"/>
-                <w:noProof/>
               </w:rPr>
               <w:t>1</w:t>
             </w:r>
             <w:r>
               <w:rPr>
                 <w:rFonts w:asciiTheme="minorHAnsi" w:eastAsiaTheme="minorEastAsia" w:hAnsiTheme="minorHAnsi" w:cstheme="minorBidi"/>
-                <w:noProof/>
                 <w:kern w:val="2"/>
-                <w:lang w:val="en-GB" w:eastAsia="en-GB"/>
                 <w14:ligatures w14:val="standardContextual"/>
               </w:rPr>
               <w:tab/>
@@ -553,54 +547,46 @@
             <w:r>
               <w:rPr>
                 <w:rStyle w:val="Hyperlink"/>
-                <w:noProof/>
               </w:rPr>
               <w:t>Analiza mreže DZ1Net</w:t>
             </w:r>
             <w:r>
               <w:rPr>
-                <w:noProof/>
                 <w:webHidden/>
               </w:rPr>
               <w:tab/>
             </w:r>
             <w:r>
               <w:rPr>
-                <w:noProof/>
                 <w:webHidden/>
               </w:rPr>
               <w:fldChar w:fldCharType="begin"/>
             </w:r>
             <w:r>
               <w:rPr>
-                <w:noProof/>
                 <w:webHidden/>
               </w:rPr>
-              <w:instrText xml:space="preserve"> PAGEREF _Toc220865240 \h </w:instrText>
-            </w:r>
-            <w:r>
-              <w:rPr>
-                <w:noProof/>
+              <w:instrText xml:space="preserve"> PAGEREF _Toc220929606 \h </w:instrText>
+            </w:r>
+            <w:r>
+              <w:rPr>
                 <w:webHidden/>
               </w:rPr>
             </w:r>
             <w:r>
               <w:rPr>
-                <w:noProof/>
                 <w:webHidden/>
               </w:rPr>
               <w:fldChar w:fldCharType="separate"/>
             </w:r>
             <w:r>
               <w:rPr>
-                <w:noProof/>
                 <w:webHidden/>
               </w:rPr>
               <w:t>3</w:t>
             </w:r>
             <w:r>
               <w:rPr>
-                <w:noProof/>
                 <w:webHidden/>
               </w:rPr>
               <w:fldChar w:fldCharType="end"/>
@@ -616,26 +602,21 @@
             </w:tabs>
             <w:rPr>
               <w:rFonts w:asciiTheme="minorHAnsi" w:eastAsiaTheme="minorEastAsia" w:hAnsiTheme="minorHAnsi" w:cstheme="minorBidi"/>
-              <w:noProof/>
               <w:kern w:val="2"/>
-              <w:lang w:val="en-GB" w:eastAsia="en-GB"/>
               <w14:ligatures w14:val="standardContextual"/>
             </w:rPr>
           </w:pPr>
-          <w:hyperlink w:anchor="_Toc220865241" w:history="1">
+          <w:hyperlink w:anchor="_Toc220929607" w:history="1">
             <w:r>
               <w:rPr>
                 <w:rStyle w:val="Hyperlink"/>
-                <w:noProof/>
               </w:rPr>
               <w:t>1.1</w:t>
             </w:r>
             <w:r>
               <w:rPr>
                 <w:rFonts w:asciiTheme="minorHAnsi" w:eastAsiaTheme="minorEastAsia" w:hAnsiTheme="minorHAnsi" w:cstheme="minorBidi"/>
-                <w:noProof/>
                 <w:kern w:val="2"/>
-                <w:lang w:val="en-GB" w:eastAsia="en-GB"/>
                 <w14:ligatures w14:val="standardContextual"/>
               </w:rPr>
               <w:tab/>
@@ -643,54 +624,46 @@
             <w:r>
               <w:rPr>
                 <w:rStyle w:val="Hyperlink"/>
-                <w:noProof/>
               </w:rPr>
               <w:t>Analiza skupa podataka</w:t>
             </w:r>
             <w:r>
               <w:rPr>
-                <w:noProof/>
                 <w:webHidden/>
               </w:rPr>
               <w:tab/>
             </w:r>
             <w:r>
               <w:rPr>
-                <w:noProof/>
                 <w:webHidden/>
               </w:rPr>
               <w:fldChar w:fldCharType="begin"/>
             </w:r>
             <w:r>
               <w:rPr>
-                <w:noProof/>
                 <w:webHidden/>
               </w:rPr>
-              <w:instrText xml:space="preserve"> PAGEREF _Toc220865241 \h </w:instrText>
-            </w:r>
-            <w:r>
-              <w:rPr>
-                <w:noProof/>
+              <w:instrText xml:space="preserve"> PAGEREF _Toc220929607 \h </w:instrText>
+            </w:r>
+            <w:r>
+              <w:rPr>
                 <w:webHidden/>
               </w:rPr>
             </w:r>
             <w:r>
               <w:rPr>
-                <w:noProof/>
                 <w:webHidden/>
               </w:rPr>
               <w:fldChar w:fldCharType="separate"/>
             </w:r>
             <w:r>
               <w:rPr>
-                <w:noProof/>
                 <w:webHidden/>
               </w:rPr>
               <w:t>3</w:t>
             </w:r>
             <w:r>
               <w:rPr>
-                <w:noProof/>
                 <w:webHidden/>
               </w:rPr>
               <w:fldChar w:fldCharType="end"/>
@@ -706,26 +679,21 @@
             </w:tabs>
             <w:rPr>
               <w:rFonts w:asciiTheme="minorHAnsi" w:eastAsiaTheme="minorEastAsia" w:hAnsiTheme="minorHAnsi" w:cstheme="minorBidi"/>
-              <w:noProof/>
               <w:kern w:val="2"/>
-              <w:lang w:val="en-GB" w:eastAsia="en-GB"/>
               <w14:ligatures w14:val="standardContextual"/>
             </w:rPr>
           </w:pPr>
-          <w:hyperlink w:anchor="_Toc220865242" w:history="1">
+          <w:hyperlink w:anchor="_Toc220929608" w:history="1">
             <w:r>
               <w:rPr>
                 <w:rStyle w:val="Hyperlink"/>
-                <w:noProof/>
               </w:rPr>
               <w:t>1.2</w:t>
             </w:r>
             <w:r>
               <w:rPr>
                 <w:rFonts w:asciiTheme="minorHAnsi" w:eastAsiaTheme="minorEastAsia" w:hAnsiTheme="minorHAnsi" w:cstheme="minorBidi"/>
-                <w:noProof/>
                 <w:kern w:val="2"/>
-                <w:lang w:val="en-GB" w:eastAsia="en-GB"/>
                 <w14:ligatures w14:val="standardContextual"/>
               </w:rPr>
               <w:tab/>
@@ -733,54 +701,46 @@
             <w:r>
               <w:rPr>
                 <w:rStyle w:val="Hyperlink"/>
-                <w:noProof/>
               </w:rPr>
               <w:t>Odgovori na istraživačka pitanja</w:t>
             </w:r>
             <w:r>
               <w:rPr>
-                <w:noProof/>
                 <w:webHidden/>
               </w:rPr>
               <w:tab/>
             </w:r>
             <w:r>
               <w:rPr>
-                <w:noProof/>
                 <w:webHidden/>
               </w:rPr>
               <w:fldChar w:fldCharType="begin"/>
             </w:r>
             <w:r>
               <w:rPr>
-                <w:noProof/>
                 <w:webHidden/>
               </w:rPr>
-              <w:instrText xml:space="preserve"> PAGEREF _Toc220865242 \h </w:instrText>
-            </w:r>
-            <w:r>
-              <w:rPr>
-                <w:noProof/>
+              <w:instrText xml:space="preserve"> PAGEREF _Toc220929608 \h </w:instrText>
+            </w:r>
+            <w:r>
+              <w:rPr>
                 <w:webHidden/>
               </w:rPr>
             </w:r>
             <w:r>
               <w:rPr>
-                <w:noProof/>
                 <w:webHidden/>
               </w:rPr>
               <w:fldChar w:fldCharType="separate"/>
             </w:r>
             <w:r>
               <w:rPr>
-                <w:noProof/>
                 <w:webHidden/>
               </w:rPr>
               <w:t>4</w:t>
             </w:r>
             <w:r>
               <w:rPr>
-                <w:noProof/>
                 <w:webHidden/>
               </w:rPr>
               <w:fldChar w:fldCharType="end"/>
@@ -796,26 +756,21 @@
             </w:tabs>
             <w:rPr>
               <w:rFonts w:asciiTheme="minorHAnsi" w:eastAsiaTheme="minorEastAsia" w:hAnsiTheme="minorHAnsi" w:cstheme="minorBidi"/>
-              <w:noProof/>
               <w:kern w:val="2"/>
-              <w:lang w:val="en-GB" w:eastAsia="en-GB"/>
               <w14:ligatures w14:val="standardContextual"/>
             </w:rPr>
           </w:pPr>
-          <w:hyperlink w:anchor="_Toc220865243" w:history="1">
+          <w:hyperlink w:anchor="_Toc220929609" w:history="1">
             <w:r>
               <w:rPr>
                 <w:rStyle w:val="Hyperlink"/>
-                <w:noProof/>
               </w:rPr>
               <w:t>2</w:t>
             </w:r>
             <w:r>
               <w:rPr>
                 <w:rFonts w:asciiTheme="minorHAnsi" w:eastAsiaTheme="minorEastAsia" w:hAnsiTheme="minorHAnsi" w:cstheme="minorBidi"/>
-                <w:noProof/>
                 <w:kern w:val="2"/>
-                <w:lang w:val="en-GB" w:eastAsia="en-GB"/>
                 <w14:ligatures w14:val="standardContextual"/>
               </w:rPr>
               <w:tab/>
@@ -823,54 +778,46 @@
             <w:r>
               <w:rPr>
                 <w:rStyle w:val="Hyperlink"/>
-                <w:noProof/>
               </w:rPr>
               <w:t>Analiza mreže DZ2Net</w:t>
             </w:r>
             <w:r>
               <w:rPr>
-                <w:noProof/>
                 <w:webHidden/>
               </w:rPr>
               <w:tab/>
             </w:r>
             <w:r>
               <w:rPr>
-                <w:noProof/>
                 <w:webHidden/>
               </w:rPr>
               <w:fldChar w:fldCharType="begin"/>
             </w:r>
             <w:r>
               <w:rPr>
-                <w:noProof/>
                 <w:webHidden/>
               </w:rPr>
-              <w:instrText xml:space="preserve"> PAGEREF _Toc220865243 \h </w:instrText>
-            </w:r>
-            <w:r>
-              <w:rPr>
-                <w:noProof/>
+              <w:instrText xml:space="preserve"> PAGEREF _Toc220929609 \h </w:instrText>
+            </w:r>
+            <w:r>
+              <w:rPr>
                 <w:webHidden/>
               </w:rPr>
             </w:r>
             <w:r>
               <w:rPr>
-                <w:noProof/>
                 <w:webHidden/>
               </w:rPr>
               <w:fldChar w:fldCharType="separate"/>
             </w:r>
             <w:r>
               <w:rPr>
-                <w:noProof/>
                 <w:webHidden/>
               </w:rPr>
               <w:t>12</w:t>
             </w:r>
             <w:r>
               <w:rPr>
-                <w:noProof/>
                 <w:webHidden/>
               </w:rPr>
               <w:fldChar w:fldCharType="end"/>
@@ -886,26 +833,21 @@
             </w:tabs>
             <w:rPr>
               <w:rFonts w:asciiTheme="minorHAnsi" w:eastAsiaTheme="minorEastAsia" w:hAnsiTheme="minorHAnsi" w:cstheme="minorBidi"/>
-              <w:noProof/>
               <w:kern w:val="2"/>
-              <w:lang w:val="en-GB" w:eastAsia="en-GB"/>
               <w14:ligatures w14:val="standardContextual"/>
             </w:rPr>
           </w:pPr>
-          <w:hyperlink w:anchor="_Toc220865244" w:history="1">
+          <w:hyperlink w:anchor="_Toc220929610" w:history="1">
             <w:r>
               <w:rPr>
                 <w:rStyle w:val="Hyperlink"/>
-                <w:noProof/>
               </w:rPr>
               <w:t>2.1</w:t>
             </w:r>
             <w:r>
               <w:rPr>
                 <w:rFonts w:asciiTheme="minorHAnsi" w:eastAsiaTheme="minorEastAsia" w:hAnsiTheme="minorHAnsi" w:cstheme="minorBidi"/>
-                <w:noProof/>
                 <w:kern w:val="2"/>
-                <w:lang w:val="en-GB" w:eastAsia="en-GB"/>
                 <w14:ligatures w14:val="standardContextual"/>
               </w:rPr>
               <w:tab/>
@@ -913,54 +855,46 @@
             <w:r>
               <w:rPr>
                 <w:rStyle w:val="Hyperlink"/>
-                <w:noProof/>
               </w:rPr>
               <w:t>Analiza skupa podataka</w:t>
             </w:r>
             <w:r>
               <w:rPr>
-                <w:noProof/>
                 <w:webHidden/>
               </w:rPr>
               <w:tab/>
             </w:r>
             <w:r>
               <w:rPr>
-                <w:noProof/>
                 <w:webHidden/>
               </w:rPr>
               <w:fldChar w:fldCharType="begin"/>
             </w:r>
             <w:r>
               <w:rPr>
-                <w:noProof/>
                 <w:webHidden/>
               </w:rPr>
-              <w:instrText xml:space="preserve"> PAGEREF _Toc220865244 \h </w:instrText>
-            </w:r>
-            <w:r>
-              <w:rPr>
-                <w:noProof/>
+              <w:instrText xml:space="preserve"> PAGEREF _Toc220929610 \h </w:instrText>
+            </w:r>
+            <w:r>
+              <w:rPr>
                 <w:webHidden/>
               </w:rPr>
             </w:r>
             <w:r>
               <w:rPr>
-                <w:noProof/>
                 <w:webHidden/>
               </w:rPr>
               <w:fldChar w:fldCharType="separate"/>
             </w:r>
             <w:r>
               <w:rPr>
-                <w:noProof/>
                 <w:webHidden/>
               </w:rPr>
               <w:t>12</w:t>
             </w:r>
             <w:r>
               <w:rPr>
-                <w:noProof/>
                 <w:webHidden/>
               </w:rPr>
               <w:fldChar w:fldCharType="end"/>
@@ -976,26 +910,21 @@
             </w:tabs>
             <w:rPr>
               <w:rFonts w:asciiTheme="minorHAnsi" w:eastAsiaTheme="minorEastAsia" w:hAnsiTheme="minorHAnsi" w:cstheme="minorBidi"/>
-              <w:noProof/>
               <w:kern w:val="2"/>
-              <w:lang w:val="en-GB" w:eastAsia="en-GB"/>
               <w14:ligatures w14:val="standardContextual"/>
             </w:rPr>
           </w:pPr>
-          <w:hyperlink w:anchor="_Toc220865245" w:history="1">
+          <w:hyperlink w:anchor="_Toc220929611" w:history="1">
             <w:r>
               <w:rPr>
                 <w:rStyle w:val="Hyperlink"/>
-                <w:noProof/>
               </w:rPr>
               <w:t>2.2</w:t>
             </w:r>
             <w:r>
               <w:rPr>
                 <w:rFonts w:asciiTheme="minorHAnsi" w:eastAsiaTheme="minorEastAsia" w:hAnsiTheme="minorHAnsi" w:cstheme="minorBidi"/>
-                <w:noProof/>
                 <w:kern w:val="2"/>
-                <w:lang w:val="en-GB" w:eastAsia="en-GB"/>
                 <w14:ligatures w14:val="standardContextual"/>
               </w:rPr>
               <w:tab/>
@@ -1003,54 +932,46 @@
             <w:r>
               <w:rPr>
                 <w:rStyle w:val="Hyperlink"/>
-                <w:noProof/>
               </w:rPr>
               <w:t>Odgovori na istraživačka pitanja</w:t>
             </w:r>
             <w:r>
               <w:rPr>
-                <w:noProof/>
                 <w:webHidden/>
               </w:rPr>
               <w:tab/>
             </w:r>
             <w:r>
               <w:rPr>
-                <w:noProof/>
                 <w:webHidden/>
               </w:rPr>
               <w:fldChar w:fldCharType="begin"/>
             </w:r>
             <w:r>
               <w:rPr>
-                <w:noProof/>
                 <w:webHidden/>
               </w:rPr>
-              <w:instrText xml:space="preserve"> PAGEREF _Toc220865245 \h </w:instrText>
-            </w:r>
-            <w:r>
-              <w:rPr>
-                <w:noProof/>
+              <w:instrText xml:space="preserve"> PAGEREF _Toc220929611 \h </w:instrText>
+            </w:r>
+            <w:r>
+              <w:rPr>
                 <w:webHidden/>
               </w:rPr>
             </w:r>
             <w:r>
               <w:rPr>
-                <w:noProof/>
                 <w:webHidden/>
               </w:rPr>
               <w:fldChar w:fldCharType="separate"/>
             </w:r>
             <w:r>
               <w:rPr>
-                <w:noProof/>
                 <w:webHidden/>
               </w:rPr>
               <w:t>13</w:t>
             </w:r>
             <w:r>
               <w:rPr>
-                <w:noProof/>
                 <w:webHidden/>
               </w:rPr>
               <w:fldChar w:fldCharType="end"/>
@@ -1066,26 +987,21 @@
             </w:tabs>
             <w:rPr>
               <w:rFonts w:asciiTheme="minorHAnsi" w:eastAsiaTheme="minorEastAsia" w:hAnsiTheme="minorHAnsi" w:cstheme="minorBidi"/>
-              <w:noProof/>
               <w:kern w:val="2"/>
-              <w:lang w:val="en-GB" w:eastAsia="en-GB"/>
               <w14:ligatures w14:val="standardContextual"/>
             </w:rPr>
           </w:pPr>
-          <w:hyperlink w:anchor="_Toc220865246" w:history="1">
+          <w:hyperlink w:anchor="_Toc220929612" w:history="1">
             <w:r>
               <w:rPr>
                 <w:rStyle w:val="Hyperlink"/>
-                <w:noProof/>
               </w:rPr>
               <w:t>3</w:t>
             </w:r>
             <w:r>
               <w:rPr>
                 <w:rFonts w:asciiTheme="minorHAnsi" w:eastAsiaTheme="minorEastAsia" w:hAnsiTheme="minorHAnsi" w:cstheme="minorBidi"/>
-                <w:noProof/>
                 <w:kern w:val="2"/>
-                <w:lang w:val="en-GB" w:eastAsia="en-GB"/>
                 <w14:ligatures w14:val="standardContextual"/>
               </w:rPr>
               <w:tab/>
@@ -1093,54 +1009,46 @@
             <w:r>
               <w:rPr>
                 <w:rStyle w:val="Hyperlink"/>
-                <w:noProof/>
               </w:rPr>
               <w:t>Analiza mreže DZAggNet</w:t>
             </w:r>
             <w:r>
               <w:rPr>
-                <w:noProof/>
                 <w:webHidden/>
               </w:rPr>
               <w:tab/>
             </w:r>
             <w:r>
               <w:rPr>
-                <w:noProof/>
                 <w:webHidden/>
               </w:rPr>
               <w:fldChar w:fldCharType="begin"/>
             </w:r>
             <w:r>
               <w:rPr>
-                <w:noProof/>
                 <w:webHidden/>
               </w:rPr>
-              <w:instrText xml:space="preserve"> PAGEREF _Toc220865246 \h </w:instrText>
-            </w:r>
-            <w:r>
-              <w:rPr>
-                <w:noProof/>
+              <w:instrText xml:space="preserve"> PAGEREF _Toc220929612 \h </w:instrText>
+            </w:r>
+            <w:r>
+              <w:rPr>
                 <w:webHidden/>
               </w:rPr>
             </w:r>
             <w:r>
               <w:rPr>
-                <w:noProof/>
                 <w:webHidden/>
               </w:rPr>
               <w:fldChar w:fldCharType="separate"/>
             </w:r>
             <w:r>
               <w:rPr>
-                <w:noProof/>
                 <w:webHidden/>
               </w:rPr>
-              <w:t>17</w:t>
-            </w:r>
-            <w:r>
-              <w:rPr>
-                <w:noProof/>
+              <w:t>20</w:t>
+            </w:r>
+            <w:r>
+              <w:rPr>
                 <w:webHidden/>
               </w:rPr>
               <w:fldChar w:fldCharType="end"/>
@@ -1156,26 +1064,21 @@
             </w:tabs>
             <w:rPr>
               <w:rFonts w:asciiTheme="minorHAnsi" w:eastAsiaTheme="minorEastAsia" w:hAnsiTheme="minorHAnsi" w:cstheme="minorBidi"/>
-              <w:noProof/>
               <w:kern w:val="2"/>
-              <w:lang w:val="en-GB" w:eastAsia="en-GB"/>
               <w14:ligatures w14:val="standardContextual"/>
             </w:rPr>
           </w:pPr>
-          <w:hyperlink w:anchor="_Toc220865247" w:history="1">
+          <w:hyperlink w:anchor="_Toc220929613" w:history="1">
             <w:r>
               <w:rPr>
                 <w:rStyle w:val="Hyperlink"/>
-                <w:noProof/>
               </w:rPr>
               <w:t>3.1</w:t>
             </w:r>
             <w:r>
               <w:rPr>
                 <w:rFonts w:asciiTheme="minorHAnsi" w:eastAsiaTheme="minorEastAsia" w:hAnsiTheme="minorHAnsi" w:cstheme="minorBidi"/>
-                <w:noProof/>
                 <w:kern w:val="2"/>
-                <w:lang w:val="en-GB" w:eastAsia="en-GB"/>
                 <w14:ligatures w14:val="standardContextual"/>
               </w:rPr>
               <w:tab/>
@@ -1183,54 +1086,46 @@
             <w:r>
               <w:rPr>
                 <w:rStyle w:val="Hyperlink"/>
-                <w:noProof/>
               </w:rPr>
               <w:t>Analiza skupa podataka</w:t>
             </w:r>
             <w:r>
               <w:rPr>
-                <w:noProof/>
                 <w:webHidden/>
               </w:rPr>
               <w:tab/>
             </w:r>
             <w:r>
               <w:rPr>
-                <w:noProof/>
                 <w:webHidden/>
               </w:rPr>
               <w:fldChar w:fldCharType="begin"/>
             </w:r>
             <w:r>
               <w:rPr>
-                <w:noProof/>
                 <w:webHidden/>
               </w:rPr>
-              <w:instrText xml:space="preserve"> PAGEREF _Toc220865247 \h </w:instrText>
-            </w:r>
-            <w:r>
-              <w:rPr>
-                <w:noProof/>
+              <w:instrText xml:space="preserve"> PAGEREF _Toc220929613 \h </w:instrText>
+            </w:r>
+            <w:r>
+              <w:rPr>
                 <w:webHidden/>
               </w:rPr>
             </w:r>
             <w:r>
               <w:rPr>
-                <w:noProof/>
                 <w:webHidden/>
               </w:rPr>
               <w:fldChar w:fldCharType="separate"/>
             </w:r>
             <w:r>
               <w:rPr>
-                <w:noProof/>
                 <w:webHidden/>
               </w:rPr>
-              <w:t>17</w:t>
-            </w:r>
-            <w:r>
-              <w:rPr>
-                <w:noProof/>
+              <w:t>20</w:t>
+            </w:r>
+            <w:r>
+              <w:rPr>
                 <w:webHidden/>
               </w:rPr>
               <w:fldChar w:fldCharType="end"/>
@@ -1246,26 +1141,21 @@
             </w:tabs>
             <w:rPr>
               <w:rFonts w:asciiTheme="minorHAnsi" w:eastAsiaTheme="minorEastAsia" w:hAnsiTheme="minorHAnsi" w:cstheme="minorBidi"/>
-              <w:noProof/>
               <w:kern w:val="2"/>
-              <w:lang w:val="en-GB" w:eastAsia="en-GB"/>
               <w14:ligatures w14:val="standardContextual"/>
             </w:rPr>
           </w:pPr>
-          <w:hyperlink w:anchor="_Toc220865248" w:history="1">
+          <w:hyperlink w:anchor="_Toc220929614" w:history="1">
             <w:r>
               <w:rPr>
                 <w:rStyle w:val="Hyperlink"/>
-                <w:noProof/>
               </w:rPr>
               <w:t>3.2</w:t>
             </w:r>
             <w:r>
               <w:rPr>
                 <w:rFonts w:asciiTheme="minorHAnsi" w:eastAsiaTheme="minorEastAsia" w:hAnsiTheme="minorHAnsi" w:cstheme="minorBidi"/>
-                <w:noProof/>
                 <w:kern w:val="2"/>
-                <w:lang w:val="en-GB" w:eastAsia="en-GB"/>
                 <w14:ligatures w14:val="standardContextual"/>
               </w:rPr>
               <w:tab/>
@@ -1273,54 +1163,46 @@
             <w:r>
               <w:rPr>
                 <w:rStyle w:val="Hyperlink"/>
-                <w:noProof/>
               </w:rPr>
               <w:t>Odgovori na istraživačka pitanja</w:t>
             </w:r>
             <w:r>
               <w:rPr>
-                <w:noProof/>
                 <w:webHidden/>
               </w:rPr>
               <w:tab/>
             </w:r>
             <w:r>
               <w:rPr>
-                <w:noProof/>
                 <w:webHidden/>
               </w:rPr>
               <w:fldChar w:fldCharType="begin"/>
             </w:r>
             <w:r>
               <w:rPr>
-                <w:noProof/>
                 <w:webHidden/>
               </w:rPr>
-              <w:instrText xml:space="preserve"> PAGEREF _Toc220865248 \h </w:instrText>
-            </w:r>
-            <w:r>
-              <w:rPr>
-                <w:noProof/>
+              <w:instrText xml:space="preserve"> PAGEREF _Toc220929614 \h </w:instrText>
+            </w:r>
+            <w:r>
+              <w:rPr>
                 <w:webHidden/>
               </w:rPr>
             </w:r>
             <w:r>
               <w:rPr>
-                <w:noProof/>
                 <w:webHidden/>
               </w:rPr>
               <w:fldChar w:fldCharType="separate"/>
             </w:r>
             <w:r>
               <w:rPr>
-                <w:noProof/>
                 <w:webHidden/>
               </w:rPr>
-              <w:t>17</w:t>
-            </w:r>
-            <w:r>
-              <w:rPr>
-                <w:noProof/>
+              <w:t>20</w:t>
+            </w:r>
+            <w:r>
+              <w:rPr>
                 <w:webHidden/>
               </w:rPr>
               <w:fldChar w:fldCharType="end"/>
@@ -1336,26 +1218,21 @@
             </w:tabs>
             <w:rPr>
               <w:rFonts w:asciiTheme="minorHAnsi" w:eastAsiaTheme="minorEastAsia" w:hAnsiTheme="minorHAnsi" w:cstheme="minorBidi"/>
-              <w:noProof/>
               <w:kern w:val="2"/>
-              <w:lang w:val="en-GB" w:eastAsia="en-GB"/>
               <w14:ligatures w14:val="standardContextual"/>
             </w:rPr>
           </w:pPr>
-          <w:hyperlink w:anchor="_Toc220865249" w:history="1">
+          <w:hyperlink w:anchor="_Toc220929615" w:history="1">
             <w:r>
               <w:rPr>
                 <w:rStyle w:val="Hyperlink"/>
-                <w:noProof/>
               </w:rPr>
               <w:t>4</w:t>
             </w:r>
             <w:r>
               <w:rPr>
                 <w:rFonts w:asciiTheme="minorHAnsi" w:eastAsiaTheme="minorEastAsia" w:hAnsiTheme="minorHAnsi" w:cstheme="minorBidi"/>
-                <w:noProof/>
                 <w:kern w:val="2"/>
-                <w:lang w:val="en-GB" w:eastAsia="en-GB"/>
                 <w14:ligatures w14:val="standardContextual"/>
               </w:rPr>
               <w:tab/>
@@ -1363,54 +1240,46 @@
             <w:r>
               <w:rPr>
                 <w:rStyle w:val="Hyperlink"/>
-                <w:noProof/>
               </w:rPr>
               <w:t>Analiza mreže DZAggNetT</w:t>
             </w:r>
             <w:r>
               <w:rPr>
-                <w:noProof/>
                 <w:webHidden/>
               </w:rPr>
               <w:tab/>
             </w:r>
             <w:r>
               <w:rPr>
-                <w:noProof/>
                 <w:webHidden/>
               </w:rPr>
               <w:fldChar w:fldCharType="begin"/>
             </w:r>
             <w:r>
               <w:rPr>
-                <w:noProof/>
                 <w:webHidden/>
               </w:rPr>
-              <w:instrText xml:space="preserve"> PAGEREF _Toc220865249 \h </w:instrText>
-            </w:r>
-            <w:r>
-              <w:rPr>
-                <w:noProof/>
+              <w:instrText xml:space="preserve"> PAGEREF _Toc220929615 \h </w:instrText>
+            </w:r>
+            <w:r>
+              <w:rPr>
                 <w:webHidden/>
               </w:rPr>
             </w:r>
             <w:r>
               <w:rPr>
-                <w:noProof/>
                 <w:webHidden/>
               </w:rPr>
               <w:fldChar w:fldCharType="separate"/>
             </w:r>
             <w:r>
               <w:rPr>
-                <w:noProof/>
                 <w:webHidden/>
               </w:rPr>
-              <w:t>17</w:t>
-            </w:r>
-            <w:r>
-              <w:rPr>
-                <w:noProof/>
+              <w:t>20</w:t>
+            </w:r>
+            <w:r>
+              <w:rPr>
                 <w:webHidden/>
               </w:rPr>
               <w:fldChar w:fldCharType="end"/>
@@ -1426,26 +1295,21 @@
             </w:tabs>
             <w:rPr>
               <w:rFonts w:asciiTheme="minorHAnsi" w:eastAsiaTheme="minorEastAsia" w:hAnsiTheme="minorHAnsi" w:cstheme="minorBidi"/>
-              <w:noProof/>
               <w:kern w:val="2"/>
-              <w:lang w:val="en-GB" w:eastAsia="en-GB"/>
               <w14:ligatures w14:val="standardContextual"/>
             </w:rPr>
           </w:pPr>
-          <w:hyperlink w:anchor="_Toc220865250" w:history="1">
+          <w:hyperlink w:anchor="_Toc220929616" w:history="1">
             <w:r>
               <w:rPr>
                 <w:rStyle w:val="Hyperlink"/>
-                <w:noProof/>
               </w:rPr>
               <w:t>3.1</w:t>
             </w:r>
             <w:r>
               <w:rPr>
                 <w:rFonts w:asciiTheme="minorHAnsi" w:eastAsiaTheme="minorEastAsia" w:hAnsiTheme="minorHAnsi" w:cstheme="minorBidi"/>
-                <w:noProof/>
                 <w:kern w:val="2"/>
-                <w:lang w:val="en-GB" w:eastAsia="en-GB"/>
                 <w14:ligatures w14:val="standardContextual"/>
               </w:rPr>
               <w:tab/>
@@ -1453,54 +1317,46 @@
             <w:r>
               <w:rPr>
                 <w:rStyle w:val="Hyperlink"/>
-                <w:noProof/>
               </w:rPr>
               <w:t>Analiza skupa podataka</w:t>
             </w:r>
             <w:r>
               <w:rPr>
-                <w:noProof/>
                 <w:webHidden/>
               </w:rPr>
               <w:tab/>
             </w:r>
             <w:r>
               <w:rPr>
-                <w:noProof/>
                 <w:webHidden/>
               </w:rPr>
               <w:fldChar w:fldCharType="begin"/>
             </w:r>
             <w:r>
               <w:rPr>
-                <w:noProof/>
                 <w:webHidden/>
               </w:rPr>
-              <w:instrText xml:space="preserve"> PAGEREF _Toc220865250 \h </w:instrText>
-            </w:r>
-            <w:r>
-              <w:rPr>
-                <w:noProof/>
+              <w:instrText xml:space="preserve"> PAGEREF _Toc220929616 \h </w:instrText>
+            </w:r>
+            <w:r>
+              <w:rPr>
                 <w:webHidden/>
               </w:rPr>
             </w:r>
             <w:r>
               <w:rPr>
-                <w:noProof/>
                 <w:webHidden/>
               </w:rPr>
               <w:fldChar w:fldCharType="separate"/>
             </w:r>
             <w:r>
               <w:rPr>
-                <w:noProof/>
                 <w:webHidden/>
               </w:rPr>
-              <w:t>17</w:t>
-            </w:r>
-            <w:r>
-              <w:rPr>
-                <w:noProof/>
+              <w:t>20</w:t>
+            </w:r>
+            <w:r>
+              <w:rPr>
                 <w:webHidden/>
               </w:rPr>
               <w:fldChar w:fldCharType="end"/>
@@ -1516,26 +1372,21 @@
             </w:tabs>
             <w:rPr>
               <w:rFonts w:asciiTheme="minorHAnsi" w:eastAsiaTheme="minorEastAsia" w:hAnsiTheme="minorHAnsi" w:cstheme="minorBidi"/>
-              <w:noProof/>
               <w:kern w:val="2"/>
-              <w:lang w:val="en-GB" w:eastAsia="en-GB"/>
               <w14:ligatures w14:val="standardContextual"/>
             </w:rPr>
           </w:pPr>
-          <w:hyperlink w:anchor="_Toc220865251" w:history="1">
+          <w:hyperlink w:anchor="_Toc220929617" w:history="1">
             <w:r>
               <w:rPr>
                 <w:rStyle w:val="Hyperlink"/>
-                <w:noProof/>
               </w:rPr>
               <w:t>3.2</w:t>
             </w:r>
             <w:r>
               <w:rPr>
                 <w:rFonts w:asciiTheme="minorHAnsi" w:eastAsiaTheme="minorEastAsia" w:hAnsiTheme="minorHAnsi" w:cstheme="minorBidi"/>
-                <w:noProof/>
                 <w:kern w:val="2"/>
-                <w:lang w:val="en-GB" w:eastAsia="en-GB"/>
                 <w14:ligatures w14:val="standardContextual"/>
               </w:rPr>
               <w:tab/>
@@ -1543,54 +1394,46 @@
             <w:r>
               <w:rPr>
                 <w:rStyle w:val="Hyperlink"/>
-                <w:noProof/>
               </w:rPr>
               <w:t>Odgovori na istraživačka pitanja</w:t>
             </w:r>
             <w:r>
               <w:rPr>
-                <w:noProof/>
                 <w:webHidden/>
               </w:rPr>
               <w:tab/>
             </w:r>
             <w:r>
               <w:rPr>
-                <w:noProof/>
                 <w:webHidden/>
               </w:rPr>
               <w:fldChar w:fldCharType="begin"/>
             </w:r>
             <w:r>
               <w:rPr>
-                <w:noProof/>
                 <w:webHidden/>
               </w:rPr>
-              <w:instrText xml:space="preserve"> PAGEREF _Toc220865251 \h </w:instrText>
-            </w:r>
-            <w:r>
-              <w:rPr>
-                <w:noProof/>
+              <w:instrText xml:space="preserve"> PAGEREF _Toc220929617 \h </w:instrText>
+            </w:r>
+            <w:r>
+              <w:rPr>
                 <w:webHidden/>
               </w:rPr>
             </w:r>
             <w:r>
               <w:rPr>
-                <w:noProof/>
                 <w:webHidden/>
               </w:rPr>
               <w:fldChar w:fldCharType="separate"/>
             </w:r>
             <w:r>
               <w:rPr>
-                <w:noProof/>
                 <w:webHidden/>
               </w:rPr>
-              <w:t>17</w:t>
-            </w:r>
-            <w:r>
-              <w:rPr>
-                <w:noProof/>
+              <w:t>20</w:t>
+            </w:r>
+            <w:r>
+              <w:rPr>
                 <w:webHidden/>
               </w:rPr>
               <w:fldChar w:fldCharType="end"/>
@@ -1631,8 +1474,9 @@
         </w:numPr>
         <w:jc w:val="both"/>
       </w:pPr>
-      <w:bookmarkStart w:id="0" w:name="_Toc220865240"/>
-      <w:r>
+      <w:bookmarkStart w:id="0" w:name="_Toc220929606"/>
+      <w:r>
+        <w:lastRenderedPageBreak/>
         <w:t>Analiza mreže DZ1Net</w:t>
       </w:r>
       <w:bookmarkEnd w:id="0"/>
@@ -1646,7 +1490,7 @@
         </w:numPr>
         <w:jc w:val="both"/>
       </w:pPr>
-      <w:bookmarkStart w:id="1" w:name="_Toc220865241"/>
+      <w:bookmarkStart w:id="1" w:name="_Toc220929607"/>
       <w:r>
         <w:t>Analiza skupa podataka</w:t>
       </w:r>
@@ -2373,7 +2217,6 @@
       <w:r>
         <w:rPr>
           <w:rFonts w:asciiTheme="minorHAnsi" w:hAnsiTheme="minorHAnsi"/>
-          <w:noProof/>
           <w:sz w:val="22"/>
           <w:szCs w:val="22"/>
         </w:rPr>
@@ -2776,8 +2619,9 @@
         </w:numPr>
         <w:jc w:val="both"/>
       </w:pPr>
-      <w:bookmarkStart w:id="2" w:name="_Toc220865242"/>
-      <w:r>
+      <w:bookmarkStart w:id="2" w:name="_Toc220929608"/>
+      <w:r>
+        <w:lastRenderedPageBreak/>
         <w:t>Odgovori na istraživačka pitanja</w:t>
       </w:r>
       <w:bookmarkEnd w:id="2"/>
@@ -3384,6 +3228,7 @@
         <w:rPr>
           <w:rFonts w:asciiTheme="minorHAnsi" w:hAnsiTheme="minorHAnsi"/>
         </w:rPr>
+        <w:lastRenderedPageBreak/>
         <w:t xml:space="preserve">Mreža pokazuje </w:t>
       </w:r>
       <w:r>
@@ -3578,9 +3423,6 @@
         <w:jc w:val="center"/>
       </w:pPr>
       <w:r>
-        <w:rPr>
-          <w:noProof/>
-        </w:rPr>
         <w:drawing>
           <wp:inline distT="0" distB="0" distL="0" distR="0" wp14:anchorId="1DDFC22F" wp14:editId="63E1A089">
             <wp:extent cx="3998001" cy="3234266"/>
@@ -3822,6 +3664,7 @@
           <w:b/>
           <w:bCs/>
         </w:rPr>
+        <w:lastRenderedPageBreak/>
         <w:t xml:space="preserve">Izvršiti asortativnu analizu po stepenu čvora i dati odgovor da li je i koliko izraženo asortativno mešanje. Obratiti pažnju da je stepen čvora numerička, a ne kategorička varijabla i izabrati adekvatnu metriku za meru asortativnog mešanja. Priložiti i vizuelizaciju. </w:t>
       </w:r>
     </w:p>
@@ -3921,9 +3764,6 @@
         <w:jc w:val="both"/>
       </w:pPr>
       <w:r>
-        <w:rPr>
-          <w:noProof/>
-        </w:rPr>
         <w:drawing>
           <wp:inline distT="0" distB="0" distL="0" distR="0" wp14:anchorId="74052C1B" wp14:editId="680E17FD">
             <wp:extent cx="5020733" cy="3214663"/>
@@ -4080,7 +3920,14 @@
         <w:rPr>
           <w:rFonts w:asciiTheme="minorHAnsi" w:hAnsiTheme="minorHAnsi"/>
         </w:rPr>
-        <w:t xml:space="preserve">, uprkos tome što izračunati eksponent skaliranja (alpha = 2.28) upada u teoretski očekivani opseg za "Scale-Free" mreže. Log-likelihood test daje negativnu vrednost (R = - 4.13) uz visoku statističku značajnost (p &lt; 0.001), što matematički potvrđuje da </w:t>
+        <w:t xml:space="preserve">, uprkos tome što izračunati eksponent skaliranja (alpha = 2.28) upada u teoretski očekivani opseg za "Scale-Free" mreže. Log-likelihood test daje negativnu vrednost (R = - 4.13) </w:t>
+      </w:r>
+      <w:r>
+        <w:rPr>
+          <w:rFonts w:asciiTheme="minorHAnsi" w:hAnsiTheme="minorHAnsi"/>
+        </w:rPr>
+        <w:lastRenderedPageBreak/>
+        <w:t xml:space="preserve">uz visoku statističku značajnost (p &lt; 0.001), što matematički potvrđuje da </w:t>
       </w:r>
       <w:r>
         <w:rPr>
@@ -4156,9 +4003,6 @@
         <w:jc w:val="center"/>
       </w:pPr>
       <w:r>
-        <w:rPr>
-          <w:noProof/>
-        </w:rPr>
         <w:drawing>
           <wp:inline distT="0" distB="0" distL="0" distR="0" wp14:anchorId="49D83C7F" wp14:editId="4B34FE57">
             <wp:extent cx="5063728" cy="3242733"/>
@@ -6067,7 +5911,14 @@
         <w:rPr>
           <w:rFonts w:asciiTheme="minorHAnsi" w:hAnsiTheme="minorHAnsi"/>
         </w:rPr>
-        <w:t xml:space="preserve"> potvrđeni kao sekundarni, ali ključni autoriteti. Ovakav pristup omogućava jasnu identifikaciju ključnih aktera koji predstavljaju sam koren mreže plagijarizma, jer CSI prepoznaje čvorove koji nisu samo popularni po broju veza, već su i matematički potvrđeni kao primarni generatori sadržaja u grafu.</w:t>
+        <w:t xml:space="preserve"> potvrđeni kao sekundarni, ali ključni autoriteti. Ovakav pristup omogućava jasnu identifikaciju ključnih aktera koji predstavljaju sam koren mreže plagijarizma, jer CSI prepoznaje čvorove koji nisu </w:t>
+      </w:r>
+      <w:r>
+        <w:rPr>
+          <w:rFonts w:asciiTheme="minorHAnsi" w:hAnsiTheme="minorHAnsi"/>
+        </w:rPr>
+        <w:lastRenderedPageBreak/>
+        <w:t>samo popularni po broju veza, već su i matematički potvrđeni kao primarni generatori sadržaja u grafu.</w:t>
       </w:r>
     </w:p>
     <w:p>
@@ -6395,35 +6246,7 @@
                 <w:rFonts w:asciiTheme="minorHAnsi" w:hAnsiTheme="minorHAnsi"/>
                 <w:lang w:val="sr-Latn-RS"/>
               </w:rPr>
-              <w:t>Modularity</w:t>
-            </w:r>
-            <w:r>
-              <w:rPr>
-                <w:rFonts w:asciiTheme="minorHAnsi" w:hAnsiTheme="minorHAnsi"/>
-                <w:lang w:val="sr-Latn-RS"/>
-              </w:rPr>
-              <w:t xml:space="preserve"> </w:t>
-            </w:r>
-            <w:r>
-              <w:rPr>
-                <w:rFonts w:asciiTheme="minorHAnsi" w:hAnsiTheme="minorHAnsi"/>
-                <w:lang w:val="sr-Latn-RS"/>
-              </w:rPr>
-              <w:t>with</w:t>
-            </w:r>
-            <w:r>
-              <w:rPr>
-                <w:rFonts w:asciiTheme="minorHAnsi" w:hAnsiTheme="minorHAnsi"/>
-                <w:lang w:val="sr-Latn-RS"/>
-              </w:rPr>
-              <w:t xml:space="preserve"> </w:t>
-            </w:r>
-            <w:r>
-              <w:rPr>
-                <w:rFonts w:asciiTheme="minorHAnsi" w:hAnsiTheme="minorHAnsi"/>
-                <w:lang w:val="sr-Latn-RS"/>
-              </w:rPr>
-              <w:t>resolution</w:t>
+              <w:t>Modularity with resolution</w:t>
             </w:r>
           </w:p>
         </w:tc>
@@ -6726,7 +6549,6 @@
       <w:r>
         <w:rPr>
           <w:rFonts w:asciiTheme="minorHAnsi" w:hAnsiTheme="minorHAnsi"/>
-          <w:noProof/>
           <w:sz w:val="32"/>
           <w:szCs w:val="32"/>
         </w:rPr>
@@ -6814,9 +6636,7 @@
         <w:br w:type="page"/>
       </w:r>
       <w:r>
-        <w:rPr>
-          <w:noProof/>
-        </w:rPr>
+        <w:lastRenderedPageBreak/>
         <w:drawing>
           <wp:inline distT="0" distB="0" distL="0" distR="0" wp14:anchorId="4AC8E0F8" wp14:editId="34C88491">
             <wp:extent cx="3909060" cy="3691890"/>
@@ -6883,31 +6703,7 @@
           <w:sz w:val="22"/>
           <w:szCs w:val="22"/>
         </w:rPr>
-        <w:t>Slika 1.2.</w:t>
-      </w:r>
-      <w:r>
-        <w:rPr>
-          <w:rFonts w:asciiTheme="minorHAnsi" w:hAnsiTheme="minorHAnsi"/>
-          <w:sz w:val="22"/>
-          <w:szCs w:val="22"/>
-        </w:rPr>
-        <w:t>5</w:t>
-      </w:r>
-      <w:r>
-        <w:rPr>
-          <w:rFonts w:asciiTheme="minorHAnsi" w:hAnsiTheme="minorHAnsi"/>
-          <w:sz w:val="22"/>
-          <w:szCs w:val="22"/>
-        </w:rPr>
-        <w:t xml:space="preserve"> – Graf za rezoluciju 0.</w:t>
-      </w:r>
-      <w:r>
-        <w:rPr>
-          <w:rFonts w:asciiTheme="minorHAnsi" w:hAnsiTheme="minorHAnsi"/>
-          <w:sz w:val="22"/>
-          <w:szCs w:val="22"/>
-        </w:rPr>
-        <w:t>7</w:t>
+        <w:t>Slika 1.2.5 – Graf za rezoluciju 0.7</w:t>
       </w:r>
     </w:p>
     <w:p>
@@ -6921,9 +6717,7 @@
           <w:rFonts w:asciiTheme="minorHAnsi" w:eastAsiaTheme="minorHAnsi" w:hAnsiTheme="minorHAnsi"/>
           <w:b/>
           <w:bCs/>
-          <w:noProof/>
           <w:color w:val="000000"/>
-          <w:lang w:val="en-US"/>
           <w14:ligatures w14:val="standardContextual"/>
         </w:rPr>
         <w:drawing>
@@ -7024,7 +6818,6 @@
           <w:b/>
           <w:bCs/>
           <w:color w:val="000000"/>
-          <w:lang w:val="en-US"/>
           <w14:ligatures w14:val="standardContextual"/>
         </w:rPr>
         <w:br w:type="page"/>
@@ -7033,91 +6826,259 @@
     <w:p>
       <w:pPr>
         <w:spacing w:after="160" w:line="278" w:lineRule="auto"/>
-        <w:ind w:left="420"/>
+        <w:ind w:left="720"/>
         <w:jc w:val="both"/>
-        <w:rPr>
-          <w:rFonts w:asciiTheme="minorHAnsi" w:eastAsiaTheme="minorHAnsi" w:hAnsiTheme="minorHAnsi"/>
-          <w:color w:val="000000"/>
-          <w:lang w:val="en-US"/>
-          <w14:ligatures w14:val="standardContextual"/>
-        </w:rPr>
-      </w:pPr>
-      <w:r>
         <w:rPr>
           <w:rFonts w:asciiTheme="minorHAnsi" w:eastAsiaTheme="minorHAnsi" w:hAnsiTheme="minorHAnsi"/>
           <w:color w:val="000000"/>
           <w14:ligatures w14:val="standardContextual"/>
         </w:rPr>
-        <w:t>Na osnovu rezultata, rezolucija 0.4 je jedini validan parametar za ovu mrežu. Pozitivna modularnost (</w:t>
-      </w:r>
+      </w:pPr>
       <w:r>
         <w:rPr>
           <w:rFonts w:asciiTheme="minorHAnsi" w:eastAsiaTheme="minorHAnsi" w:hAnsiTheme="minorHAnsi"/>
           <w:color w:val="000000"/>
           <w14:ligatures w14:val="standardContextual"/>
         </w:rPr>
-        <w:t>Q = 0.157</w:t>
-      </w:r>
-      <w:r>
+        <w:lastRenderedPageBreak/>
+        <w:t>Na osnovu rezultata, rezolucija 0.4 je jedini validan parametar za ovu mrežu. Pozitivna modularnost (Q = 0.157) potvrđuje postojanje 11 primarnih ćelija plagijarizma. Prelazak u negativne vrednosti modularnosti na višim rezolucijama (0.7 i 1.0) naučno dokazuje da u klasi ne postoje "nezavisni klanovi", već je cela mreža preterano povezana zahvaljujući centralnim akterima koji su distribuirali kod velikom broju različitih grupa, čime su obrisali jasne granice između zajednica.</w:t>
+      </w:r>
+    </w:p>
+    <w:p>
+      <w:pPr>
+        <w:pStyle w:val="Default"/>
+        <w:numPr>
+          <w:ilvl w:val="0"/>
+          <w:numId w:val="16"/>
+        </w:numPr>
+        <w:jc w:val="both"/>
+        <w:rPr>
+          <w:rFonts w:asciiTheme="minorHAnsi" w:hAnsiTheme="minorHAnsi"/>
+          <w:b/>
+          <w:bCs/>
+          <w:lang w:val="sr-Latn-RS"/>
+        </w:rPr>
+      </w:pPr>
+      <w:r>
+        <w:rPr>
+          <w:rFonts w:asciiTheme="minorHAnsi" w:hAnsiTheme="minorHAnsi"/>
+          <w:b/>
+          <w:bCs/>
+          <w:lang w:val="sr-Latn-RS"/>
+        </w:rPr>
+        <w:t xml:space="preserve">Koje zajednice (komune) se mogu uočiti prilikom analize mreže, a koji akteri su ključni brokeri? Da li postoji neko objašnjenje za detektovane komune, recimo na osnovu četiri karakteristične šeme kolaboracije date u poglavlju 3.1? </w:t>
+      </w:r>
+    </w:p>
+    <w:p>
+      <w:pPr>
+        <w:spacing w:line="278" w:lineRule="auto"/>
+        <w:ind w:left="720"/>
+        <w:jc w:val="both"/>
         <w:rPr>
           <w:rFonts w:asciiTheme="minorHAnsi" w:eastAsiaTheme="minorHAnsi" w:hAnsiTheme="minorHAnsi"/>
           <w:color w:val="000000"/>
           <w14:ligatures w14:val="standardContextual"/>
         </w:rPr>
-        <w:t>) potvrđuje postojanje 11 primarnih ćelija plagijarizma. Prelazak u negativne vrednosti modularnosti na višim rezolucijama (0.7 i 1.0) naučno dokazuje da u klasi ne postoje "nezavisni klanovi", već je cela mreža preterano povezana zahvaljujući centralnim akterima koji su distribuirali kod velikom broju različitih grupa, čime su obrisali jasne granice između zajednica.</w:t>
-      </w:r>
-    </w:p>
-    <w:p>
-      <w:pPr>
-        <w:tabs>
-          <w:tab w:val="left" w:pos="5988"/>
-        </w:tabs>
-        <w:spacing w:after="160" w:line="278" w:lineRule="auto"/>
+      </w:pPr>
+    </w:p>
+    <w:p>
+      <w:pPr>
+        <w:spacing w:line="278" w:lineRule="auto"/>
+        <w:ind w:left="720"/>
+        <w:jc w:val="both"/>
         <w:rPr>
           <w:rFonts w:asciiTheme="minorHAnsi" w:eastAsiaTheme="minorHAnsi" w:hAnsiTheme="minorHAnsi"/>
           <w:color w:val="000000"/>
           <w14:ligatures w14:val="standardContextual"/>
         </w:rPr>
       </w:pPr>
-    </w:p>
-    <w:p>
-      <w:pPr>
-        <w:spacing w:after="160" w:line="278" w:lineRule="auto"/>
+      <w:r>
         <w:rPr>
           <w:rFonts w:asciiTheme="minorHAnsi" w:eastAsiaTheme="minorHAnsi" w:hAnsiTheme="minorHAnsi"/>
-          <w:lang w:val="en-US"/>
-        </w:rPr>
-      </w:pPr>
+          <w:color w:val="000000"/>
+          <w14:ligatures w14:val="standardContextual"/>
+        </w:rPr>
+        <w:t>Na osnovu analize sprovedene u prethodnom pitanju, na ovo pitanje ćemo odgovoriti posmatrajući mrežu koja je kreirana sa rezolucijom 0.4. Ova rezolucija deli mrežu na 11 komuna. Najuticajniji su studenti 020 i 009. Takođe, studenti 46</w:t>
+      </w:r>
       <w:r>
         <w:rPr>
           <w:rFonts w:asciiTheme="minorHAnsi" w:eastAsiaTheme="minorHAnsi" w:hAnsiTheme="minorHAnsi"/>
-          <w:lang w:val="en-US"/>
-        </w:rPr>
-        <w:br w:type="page"/>
-      </w:r>
-    </w:p>
-    <w:p>
-      <w:pPr>
-        <w:spacing w:after="160" w:line="278" w:lineRule="auto"/>
+          <w:color w:val="000000"/>
+          <w14:ligatures w14:val="standardContextual"/>
+        </w:rPr>
+        <w:t xml:space="preserve">, 31 i </w:t>
+      </w:r>
+      <w:r>
         <w:rPr>
           <w:rFonts w:asciiTheme="minorHAnsi" w:eastAsiaTheme="minorHAnsi" w:hAnsiTheme="minorHAnsi"/>
-          <w:lang w:val="en-US"/>
-        </w:rPr>
-      </w:pPr>
-    </w:p>
-    <w:p>
-      <w:pPr>
-        <w:tabs>
-          <w:tab w:val="left" w:pos="5988"/>
-        </w:tabs>
-        <w:spacing w:after="160" w:line="278" w:lineRule="auto"/>
+          <w:color w:val="000000"/>
+          <w14:ligatures w14:val="standardContextual"/>
+        </w:rPr>
+        <w:t xml:space="preserve">44 služe kao brokeri </w:t>
+      </w:r>
+      <w:r>
+        <w:rPr>
+          <w:rFonts w:asciiTheme="minorHAnsi" w:eastAsiaTheme="minorHAnsi" w:hAnsiTheme="minorHAnsi"/>
+          <w:color w:val="000000"/>
+          <w14:ligatures w14:val="standardContextual"/>
+        </w:rPr>
+        <w:t xml:space="preserve">koji povezuju udaljenije delove mreže (koji se ne nalaze u njegovom najgušćem delu). Razmotrićemo sva 4 tipa predloženih pod-mreža i uočićemo primere istih. </w:t>
+      </w:r>
+    </w:p>
+    <w:p>
+      <w:pPr>
+        <w:spacing w:line="278" w:lineRule="auto"/>
+        <w:ind w:left="720"/>
+        <w:jc w:val="both"/>
+        <w:rPr>
+          <w:rFonts w:asciiTheme="minorHAnsi" w:eastAsiaTheme="minorHAnsi" w:hAnsiTheme="minorHAnsi"/>
+          <w:bCs/>
+          <w:color w:val="000000"/>
+          <w14:ligatures w14:val="standardContextual"/>
+        </w:rPr>
+      </w:pPr>
+      <w:r>
+        <w:rPr>
+          <w:rFonts w:asciiTheme="minorHAnsi" w:eastAsiaTheme="minorHAnsi" w:hAnsiTheme="minorHAnsi"/>
+          <w:bCs/>
+          <w:i/>
+          <w:iCs/>
+          <w:color w:val="000000"/>
+          <w14:ligatures w14:val="standardContextual"/>
+        </w:rPr>
+        <w:t>PAIR</w:t>
+      </w:r>
+      <w:r>
+        <w:rPr>
+          <w:rFonts w:asciiTheme="minorHAnsi" w:eastAsiaTheme="minorHAnsi" w:hAnsiTheme="minorHAnsi"/>
+          <w:bCs/>
+          <w:color w:val="000000"/>
+          <w14:ligatures w14:val="standardContextual"/>
+        </w:rPr>
+        <w:t xml:space="preserve"> mreža se može uočiti na “rubovima“ mreže. </w:t>
+      </w:r>
+      <w:r>
+        <w:rPr>
+          <w:rFonts w:asciiTheme="minorHAnsi" w:eastAsiaTheme="minorHAnsi" w:hAnsiTheme="minorHAnsi"/>
+          <w:bCs/>
+          <w:color w:val="000000"/>
+          <w14:ligatures w14:val="standardContextual"/>
+        </w:rPr>
+        <w:t xml:space="preserve">Ovakve parove predstavljaju studenti koji su povezani međusobno  i od kojih je, eventualno jedan od njih, povezan sa ostatkom mreže. Najuočljiviji primer ovakva dva studenta su studenti 19 i 40. </w:t>
+      </w:r>
+    </w:p>
+    <w:p>
+      <w:pPr>
+        <w:spacing w:line="278" w:lineRule="auto"/>
+        <w:ind w:left="720"/>
+        <w:jc w:val="both"/>
+        <w:rPr>
+          <w:rFonts w:asciiTheme="minorHAnsi" w:eastAsiaTheme="minorHAnsi" w:hAnsiTheme="minorHAnsi"/>
+        </w:rPr>
+      </w:pPr>
+      <w:r>
+        <w:rPr>
+          <w:rFonts w:asciiTheme="minorHAnsi" w:eastAsiaTheme="minorHAnsi" w:hAnsiTheme="minorHAnsi"/>
+          <w:i/>
+          <w:iCs/>
+        </w:rPr>
+        <w:t xml:space="preserve">STAR </w:t>
+      </w:r>
+      <w:r>
+        <w:rPr>
+          <w:rFonts w:asciiTheme="minorHAnsi" w:eastAsiaTheme="minorHAnsi" w:hAnsiTheme="minorHAnsi"/>
+        </w:rPr>
+        <w:t xml:space="preserve">mrežu bi mogli da pronađemo u </w:t>
+      </w:r>
+      <w:r>
+        <w:rPr>
+          <w:rFonts w:asciiTheme="minorHAnsi" w:eastAsiaTheme="minorHAnsi" w:hAnsiTheme="minorHAnsi"/>
+        </w:rPr>
+        <w:t>komuni koja sadrži čvor studenta 046</w:t>
+      </w:r>
+      <w:r>
+        <w:rPr>
+          <w:rFonts w:asciiTheme="minorHAnsi" w:eastAsiaTheme="minorHAnsi" w:hAnsiTheme="minorHAnsi"/>
+        </w:rPr>
+        <w:t xml:space="preserve">. </w:t>
+      </w:r>
+      <w:r>
+        <w:rPr>
+          <w:rFonts w:asciiTheme="minorHAnsi" w:eastAsiaTheme="minorHAnsi" w:hAnsiTheme="minorHAnsi"/>
+        </w:rPr>
+        <w:t xml:space="preserve">Ovaj čvor je dobro povezan sa svima u komuni i verovatno predstavlja ili glavnog plagijatora ili glavnog distributera plagiranog koda. </w:t>
+      </w:r>
+    </w:p>
+    <w:p>
+      <w:pPr>
+        <w:spacing w:line="278" w:lineRule="auto"/>
+        <w:ind w:left="720"/>
+        <w:jc w:val="both"/>
+        <w:rPr>
+          <w:rFonts w:asciiTheme="minorHAnsi" w:eastAsiaTheme="minorHAnsi" w:hAnsiTheme="minorHAnsi"/>
+        </w:rPr>
+      </w:pPr>
+      <w:r>
+        <w:rPr>
+          <w:rFonts w:asciiTheme="minorHAnsi" w:eastAsiaTheme="minorHAnsi" w:hAnsiTheme="minorHAnsi"/>
+          <w:i/>
+          <w:iCs/>
+        </w:rPr>
+        <w:t xml:space="preserve">GROUP </w:t>
+      </w:r>
+      <w:r>
+        <w:rPr>
+          <w:rFonts w:asciiTheme="minorHAnsi" w:eastAsiaTheme="minorHAnsi" w:hAnsiTheme="minorHAnsi"/>
+        </w:rPr>
+        <w:t>mrežu možemo pronaći u komuni koja sadrži studente 042 047 i 048. Nijedan od ova tri čvora nije izraženiji u odnosu na druge i ova tri čvora formiraju kliku jer su međusobno povezani.</w:t>
+      </w:r>
+    </w:p>
+    <w:p>
+      <w:pPr>
+        <w:spacing w:line="278" w:lineRule="auto"/>
+        <w:ind w:left="720"/>
+        <w:jc w:val="both"/>
+        <w:rPr>
+          <w:rFonts w:asciiTheme="minorHAnsi" w:eastAsiaTheme="minorHAnsi" w:hAnsiTheme="minorHAnsi"/>
+        </w:rPr>
+      </w:pPr>
+      <w:r>
+        <w:rPr>
+          <w:rFonts w:asciiTheme="minorHAnsi" w:eastAsiaTheme="minorHAnsi" w:hAnsiTheme="minorHAnsi"/>
+          <w:i/>
+          <w:iCs/>
+        </w:rPr>
+        <w:t xml:space="preserve">MIX </w:t>
+      </w:r>
+      <w:r>
+        <w:rPr>
+          <w:rFonts w:asciiTheme="minorHAnsi" w:eastAsiaTheme="minorHAnsi" w:hAnsiTheme="minorHAnsi"/>
+        </w:rPr>
+        <w:t>čvor bi u našoj mreži bio čvor studenta 007. On je povezan sa još 7 drugih komuna i to sa maksimalno jednim ili dva čvora. Nalazi se na periferiji, tako da on verovatno kombinuje rešenja iz različitih izvora.</w:t>
+      </w:r>
+    </w:p>
+    <w:p>
+      <w:pPr>
+        <w:spacing w:line="278" w:lineRule="auto"/>
+        <w:jc w:val="both"/>
+        <w:rPr>
+          <w:rFonts w:asciiTheme="minorHAnsi" w:eastAsiaTheme="minorHAnsi" w:hAnsiTheme="minorHAnsi"/>
+        </w:rPr>
+      </w:pPr>
+    </w:p>
+    <w:p>
+      <w:pPr>
+        <w:pStyle w:val="ListParagraph"/>
+        <w:numPr>
+          <w:ilvl w:val="0"/>
+          <w:numId w:val="16"/>
+        </w:numPr>
+        <w:spacing w:line="278" w:lineRule="auto"/>
+        <w:jc w:val="both"/>
         <w:rPr>
           <w:rFonts w:asciiTheme="minorHAnsi" w:eastAsiaTheme="minorHAnsi" w:hAnsiTheme="minorHAnsi"/>
           <w:b/>
           <w:bCs/>
-          <w:color w:val="000000"/>
-          <w:lang w:val="en-US"/>
-          <w14:ligatures w14:val="standardContextual"/>
         </w:rPr>
       </w:pPr>
       <w:r>
@@ -7125,11 +7086,363 @@
           <w:rFonts w:asciiTheme="minorHAnsi" w:eastAsiaTheme="minorHAnsi" w:hAnsiTheme="minorHAnsi"/>
           <w:b/>
           <w:bCs/>
+        </w:rPr>
+        <w:t>Sprovesti sprektralnu analizu i proceniti potencijalne kandidate za broj komuna u mreži.</w:t>
+      </w:r>
+      <w:r>
+        <w:rPr>
+          <w:rFonts w:asciiTheme="minorHAnsi" w:eastAsiaTheme="minorHAnsi" w:hAnsiTheme="minorHAnsi"/>
+          <w:b/>
+          <w:bCs/>
+        </w:rPr>
+        <w:t xml:space="preserve"> </w:t>
+      </w:r>
+      <w:r>
+        <w:rPr>
+          <w:rFonts w:asciiTheme="minorHAnsi" w:eastAsiaTheme="minorHAnsi" w:hAnsiTheme="minorHAnsi"/>
+          <w:b/>
+          <w:bCs/>
+        </w:rPr>
+        <w:t xml:space="preserve">Uporediti rezultat sa dendogramom konstruisanim </w:t>
+      </w:r>
+      <w:r>
+        <w:rPr>
+          <w:rFonts w:asciiTheme="minorHAnsi" w:eastAsiaTheme="minorHAnsi" w:hAnsiTheme="minorHAnsi"/>
+          <w:b/>
+          <w:bCs/>
+          <w:i/>
+          <w:iCs/>
+        </w:rPr>
+        <w:t xml:space="preserve">Girvan-Newman </w:t>
+      </w:r>
+      <w:r>
+        <w:rPr>
+          <w:rFonts w:asciiTheme="minorHAnsi" w:eastAsiaTheme="minorHAnsi" w:hAnsiTheme="minorHAnsi"/>
+          <w:b/>
+          <w:bCs/>
+        </w:rPr>
+        <w:t xml:space="preserve">metodom. </w:t>
+      </w:r>
+    </w:p>
+    <w:p>
+      <w:pPr>
+        <w:keepNext/>
+        <w:spacing w:after="160" w:line="278" w:lineRule="auto"/>
+        <w:ind w:left="720"/>
+        <w:jc w:val="center"/>
+      </w:pPr>
+      <w:r>
+        <w:rPr>
+          <w:rFonts w:asciiTheme="minorHAnsi" w:eastAsiaTheme="minorHAnsi" w:hAnsiTheme="minorHAnsi"/>
           <w:color w:val="000000"/>
-          <w:lang w:val="en-US"/>
           <w14:ligatures w14:val="standardContextual"/>
         </w:rPr>
+        <w:lastRenderedPageBreak/>
+        <w:drawing>
+          <wp:inline distT="0" distB="0" distL="0" distR="0" wp14:anchorId="6989505F" wp14:editId="40F47A2F">
+            <wp:extent cx="5425440" cy="2712720"/>
+            <wp:effectExtent l="0" t="0" r="3810" b="0"/>
+            <wp:docPr id="1043146182" name="Picture 1"/>
+            <wp:cNvGraphicFramePr>
+              <a:graphicFrameLocks xmlns:a="http://schemas.openxmlformats.org/drawingml/2006/main" noChangeAspect="1"/>
+            </wp:cNvGraphicFramePr>
+            <a:graphic xmlns:a="http://schemas.openxmlformats.org/drawingml/2006/main">
+              <a:graphicData uri="http://schemas.openxmlformats.org/drawingml/2006/picture">
+                <pic:pic xmlns:pic="http://schemas.openxmlformats.org/drawingml/2006/picture">
+                  <pic:nvPicPr>
+                    <pic:cNvPr id="1043146182" name=""/>
+                    <pic:cNvPicPr/>
+                  </pic:nvPicPr>
+                  <pic:blipFill>
+                    <a:blip r:embed="rId15"/>
+                    <a:stretch>
+                      <a:fillRect/>
+                    </a:stretch>
+                  </pic:blipFill>
+                  <pic:spPr>
+                    <a:xfrm>
+                      <a:off x="0" y="0"/>
+                      <a:ext cx="5425440" cy="2712720"/>
+                    </a:xfrm>
+                    <a:prstGeom prst="rect">
+                      <a:avLst/>
+                    </a:prstGeom>
+                  </pic:spPr>
+                </pic:pic>
+              </a:graphicData>
+            </a:graphic>
+          </wp:inline>
+        </w:drawing>
+      </w:r>
+    </w:p>
+    <w:p>
+      <w:pPr>
+        <w:pStyle w:val="Caption"/>
+        <w:jc w:val="center"/>
+        <w:rPr>
+          <w:rFonts w:asciiTheme="minorHAnsi" w:eastAsiaTheme="minorHAnsi" w:hAnsiTheme="minorHAnsi"/>
+          <w:color w:val="000000"/>
+          <w:sz w:val="22"/>
+          <w:szCs w:val="22"/>
+          <w14:ligatures w14:val="standardContextual"/>
+        </w:rPr>
+      </w:pPr>
+      <w:r>
+        <w:rPr>
+          <w:rFonts w:asciiTheme="minorHAnsi" w:hAnsiTheme="minorHAnsi"/>
+          <w:sz w:val="22"/>
+          <w:szCs w:val="22"/>
+        </w:rPr>
+        <w:t>Slika 1.2.7 – Spektralna analiza</w:t>
+      </w:r>
+    </w:p>
+    <w:p>
+      <w:pPr>
+        <w:keepNext/>
+        <w:spacing w:after="160" w:line="278" w:lineRule="auto"/>
+        <w:ind w:left="720"/>
+        <w:jc w:val="center"/>
+      </w:pPr>
+      <w:r>
+        <w:rPr>
+          <w:rFonts w:asciiTheme="minorHAnsi" w:eastAsiaTheme="minorHAnsi" w:hAnsiTheme="minorHAnsi"/>
+          <w:color w:val="000000"/>
+          <w14:ligatures w14:val="standardContextual"/>
+        </w:rPr>
+        <w:drawing>
+          <wp:inline distT="0" distB="0" distL="0" distR="0" wp14:anchorId="13FA0E12" wp14:editId="5C92D44B">
+            <wp:extent cx="5551170" cy="3177223"/>
+            <wp:effectExtent l="0" t="0" r="0" b="4445"/>
+            <wp:docPr id="2087733886" name="Picture 1"/>
+            <wp:cNvGraphicFramePr>
+              <a:graphicFrameLocks xmlns:a="http://schemas.openxmlformats.org/drawingml/2006/main" noChangeAspect="1"/>
+            </wp:cNvGraphicFramePr>
+            <a:graphic xmlns:a="http://schemas.openxmlformats.org/drawingml/2006/main">
+              <a:graphicData uri="http://schemas.openxmlformats.org/drawingml/2006/picture">
+                <pic:pic xmlns:pic="http://schemas.openxmlformats.org/drawingml/2006/picture">
+                  <pic:nvPicPr>
+                    <pic:cNvPr id="2087733886" name=""/>
+                    <pic:cNvPicPr/>
+                  </pic:nvPicPr>
+                  <pic:blipFill>
+                    <a:blip r:embed="rId16"/>
+                    <a:stretch>
+                      <a:fillRect/>
+                    </a:stretch>
+                  </pic:blipFill>
+                  <pic:spPr>
+                    <a:xfrm>
+                      <a:off x="0" y="0"/>
+                      <a:ext cx="5579192" cy="3193262"/>
+                    </a:xfrm>
+                    <a:prstGeom prst="rect">
+                      <a:avLst/>
+                    </a:prstGeom>
+                  </pic:spPr>
+                </pic:pic>
+              </a:graphicData>
+            </a:graphic>
+          </wp:inline>
+        </w:drawing>
+      </w:r>
+    </w:p>
+    <w:p>
+      <w:pPr>
+        <w:pStyle w:val="Caption"/>
+        <w:jc w:val="center"/>
+        <w:rPr>
+          <w:rFonts w:asciiTheme="minorHAnsi" w:hAnsiTheme="minorHAnsi"/>
+          <w:sz w:val="22"/>
+          <w:szCs w:val="22"/>
+        </w:rPr>
+      </w:pPr>
+      <w:r>
+        <w:rPr>
+          <w:rFonts w:asciiTheme="minorHAnsi" w:hAnsiTheme="minorHAnsi"/>
+          <w:sz w:val="22"/>
+          <w:szCs w:val="22"/>
+        </w:rPr>
+        <w:t xml:space="preserve">Slika 1.2.8 </w:t>
+      </w:r>
+      <w:r>
+        <w:rPr>
+          <w:rFonts w:asciiTheme="minorHAnsi" w:hAnsiTheme="minorHAnsi"/>
+          <w:sz w:val="22"/>
+          <w:szCs w:val="22"/>
+        </w:rPr>
+        <w:t>–</w:t>
+      </w:r>
+      <w:r>
+        <w:rPr>
+          <w:rFonts w:asciiTheme="minorHAnsi" w:hAnsiTheme="minorHAnsi"/>
+          <w:sz w:val="22"/>
+          <w:szCs w:val="22"/>
+        </w:rPr>
+        <w:t xml:space="preserve"> Dendogram</w:t>
+      </w:r>
+    </w:p>
+    <w:p>
+      <w:pPr>
+        <w:ind w:left="720"/>
+        <w:jc w:val="both"/>
+        <w:rPr>
+          <w:rFonts w:asciiTheme="minorHAnsi" w:eastAsiaTheme="minorHAnsi" w:hAnsiTheme="minorHAnsi"/>
+        </w:rPr>
+      </w:pPr>
+      <w:r>
+        <w:rPr>
+          <w:rFonts w:asciiTheme="minorHAnsi" w:eastAsiaTheme="minorHAnsi" w:hAnsiTheme="minorHAnsi"/>
+        </w:rPr>
+        <w:t xml:space="preserve">Spektralna analiza Laplasijanove matrice sprovedena je kako bi se dobio objektivan matematički uvid u broj prirodnih zajednica unutar mreže plagijarizma. Posmatranjem grafikona prvih deset sopstvenih vrednosti, jasno se uočava najznačajniji "eigengap" ili skok između treće i četvrte vrednosti. Ovaj fenomen ukazuje na to da su četiri zajednice najjači kandidati za definisanje globalne makro-strukture mreže. Upoređivanjem ovih rezultata sa Girvan-Newman metodom dobija se konzistentna slika hijerarhijske dekompozicije. Girvan-Newman algoritam je u </w:t>
+      </w:r>
+      <w:r>
+        <w:rPr>
+          <w:rFonts w:asciiTheme="minorHAnsi" w:eastAsiaTheme="minorHAnsi" w:hAnsiTheme="minorHAnsi"/>
+        </w:rPr>
+        <w:lastRenderedPageBreak/>
+        <w:t>početnim fazama podelio mrežu na dve, a potom na tri celine, što se podudara sa spektralnim nalazima koji ukazuju na postojanje stabilnih blokova pre nego što se mreža dalje fragmentiše. Iako dendrogram vizuelno naglašava tri dominantne grane, spektralna analiza prepoznaje četiri matematička signala, što sugeriše da su dve od te četiri grupe strukturno bliskije jedna drugoj nego ostalima. Dok Louvain metod na niskoj rezoluciji od 0.4 identifikuje jedanaest malih ćelija, ovi rezultati potvrđuju da se te ćelije na višem nivou organizuju u četiri stabilna makro-bloka.</w:t>
+      </w:r>
+    </w:p>
+    <w:p>
+      <w:pPr>
+        <w:ind w:left="720"/>
+        <w:jc w:val="both"/>
+        <w:rPr>
+          <w:rFonts w:asciiTheme="minorHAnsi" w:eastAsiaTheme="minorHAnsi" w:hAnsiTheme="minorHAnsi"/>
+        </w:rPr>
+      </w:pPr>
+    </w:p>
+    <w:p>
+      <w:pPr>
+        <w:rPr>
+          <w:rFonts w:eastAsiaTheme="minorHAnsi"/>
+        </w:rPr>
+      </w:pPr>
+    </w:p>
+    <w:p>
+      <w:pPr>
+        <w:pStyle w:val="Default"/>
+        <w:numPr>
+          <w:ilvl w:val="0"/>
+          <w:numId w:val="16"/>
+        </w:numPr>
+        <w:rPr>
+          <w:rFonts w:asciiTheme="minorHAnsi" w:hAnsiTheme="minorHAnsi"/>
+          <w:b/>
+          <w:bCs/>
+          <w:lang w:val="sr-Latn-RS"/>
+        </w:rPr>
+      </w:pPr>
+      <w:r>
+        <w:rPr>
+          <w:rFonts w:asciiTheme="minorHAnsi" w:hAnsiTheme="minorHAnsi"/>
+          <w:b/>
+          <w:bCs/>
+          <w:lang w:val="sr-Latn-RS"/>
+        </w:rPr>
+        <w:t>Ko su akteri koji se mogu okarakterisati kao ključni brokeri (mostovi) u mreži? Šta ih čini brokerima? Porediti odgovor sa ključnim čvorovima dobijenim analizom centralnosti</w:t>
+      </w:r>
+      <w:r>
+        <w:rPr>
+          <w:rFonts w:asciiTheme="minorHAnsi" w:hAnsiTheme="minorHAnsi"/>
+          <w:b/>
+          <w:bCs/>
+          <w:lang w:val="sr-Latn-RS"/>
+        </w:rPr>
+        <w:t>.</w:t>
+      </w:r>
+      <w:r>
+        <w:rPr>
+          <w:rFonts w:asciiTheme="minorHAnsi" w:hAnsiTheme="minorHAnsi"/>
+          <w:b/>
+          <w:bCs/>
+          <w:lang w:val="sr-Latn-RS"/>
+        </w:rPr>
+        <w:t xml:space="preserve"> </w:t>
+      </w:r>
+    </w:p>
+    <w:p>
+      <w:pPr>
+        <w:spacing w:after="160" w:line="278" w:lineRule="auto"/>
+        <w:ind w:left="720"/>
+        <w:jc w:val="both"/>
+        <w:rPr>
+          <w:rFonts w:asciiTheme="minorHAnsi" w:eastAsiaTheme="minorHAnsi" w:hAnsiTheme="minorHAnsi"/>
+          <w:color w:val="000000"/>
+          <w14:ligatures w14:val="standardContextual"/>
+        </w:rPr>
+      </w:pPr>
+    </w:p>
+    <w:p>
+      <w:pPr>
+        <w:spacing w:line="278" w:lineRule="auto"/>
+        <w:ind w:left="720"/>
+        <w:jc w:val="both"/>
+        <w:rPr>
+          <w:rFonts w:asciiTheme="minorHAnsi" w:eastAsiaTheme="minorHAnsi" w:hAnsiTheme="minorHAnsi"/>
+          <w:color w:val="000000"/>
+          <w14:ligatures w14:val="standardContextual"/>
+        </w:rPr>
+      </w:pPr>
+      <w:r>
+        <w:rPr>
+          <w:rFonts w:asciiTheme="minorHAnsi" w:eastAsiaTheme="minorHAnsi" w:hAnsiTheme="minorHAnsi"/>
+          <w:color w:val="000000"/>
+          <w14:ligatures w14:val="standardContextual"/>
+        </w:rPr>
+        <w:t>Na osnovu metrike Betweenness Centrality identifikovani su akteri koji imaju ulogu ključnih brokera ili mostova unutar mreže. Ovi studenti su presudni za širenje koda jer kontrolišu najkraće putanje komunikacije između različitih grupa koje bi inače bile izolovane. Kao najznačajniji broker izdvaja se Student_046 sa vrednošću od 0.1142, što ga postavlja na poziciju glavnog mosta u celom razredu. Slede ga Student_020 sa vrednošću 0.0722 i Student_034 sa 0.0657. Ono što ove aktere čini brokerima jeste njihova strateška pozicija na uskim grlima mreže, čime omogućavaju da se plagijat proširi iz jednog socijalnog kruga u drugi. Poređenje sa analizom centralnosti pokazuje jasnu razliku između autoriteta i brokera. Dok su akteri poput Studenta_020 i Studenta_009 identifikovani kao glavni autoriteti i direktni izvori koda zbog velikog broja veza, Student_046 se izdvaja kao "čisti" distributer. Njegov značaj nije u broju direktnih kopija, već u činjenici da povezuje različite klastere identifikovane u prethodnoj analizi. Može se zaključiti da su autoriteti omogućili prepisivanje u velikom obimu, ali su brokeri, a prvenstveno Student_046, odgovorni za to što je plagijarizam postao globalni fenomen koji je zahvatio čitavu populaciju studenata.</w:t>
+      </w:r>
+    </w:p>
+    <w:p>
+      <w:pPr>
+        <w:spacing w:after="160" w:line="278" w:lineRule="auto"/>
+        <w:rPr>
+          <w:rFonts w:asciiTheme="minorHAnsi" w:eastAsiaTheme="minorHAnsi" w:hAnsiTheme="minorHAnsi"/>
+          <w:color w:val="000000"/>
+          <w14:ligatures w14:val="standardContextual"/>
+        </w:rPr>
+      </w:pPr>
+    </w:p>
+    <w:p>
+      <w:pPr>
+        <w:pStyle w:val="Default"/>
+        <w:numPr>
+          <w:ilvl w:val="0"/>
+          <w:numId w:val="16"/>
+        </w:numPr>
+        <w:rPr>
+          <w:rFonts w:asciiTheme="minorHAnsi" w:hAnsiTheme="minorHAnsi"/>
+          <w:b/>
+          <w:bCs/>
+          <w:lang w:val="sr-Latn-RS"/>
+        </w:rPr>
+      </w:pPr>
+      <w:r>
+        <w:rPr>
+          <w:rFonts w:asciiTheme="minorHAnsi" w:hAnsiTheme="minorHAnsi"/>
+          <w:b/>
+          <w:bCs/>
+          <w:lang w:val="sr-Latn-RS"/>
+        </w:rPr>
+        <w:t>Sprovesti poređenje rezultata obrade modelovanih mreža u smislu definisanja glavnih aktera, karakterističnih obrazaca interakcije i sl. Specifično, uporediti rezultate sa četiri karakteristične šeme kolaboracije među studentima koje su zadate u poglavlju 3.1 i informacijama o ručno potvrđenim slučajevima plagijarizma definisanim u poglavlju 3.2.</w:t>
+      </w:r>
+      <w:r>
+        <w:rPr>
+          <w:rFonts w:asciiTheme="minorHAnsi" w:hAnsiTheme="minorHAnsi"/>
+          <w:b/>
+          <w:bCs/>
+          <w:lang w:val="sr-Latn-RS"/>
+        </w:rPr>
         <w:tab/>
+      </w:r>
+      <w:r>
+        <w:rPr>
+          <w:rFonts w:asciiTheme="minorHAnsi" w:hAnsiTheme="minorHAnsi"/>
+          <w:b/>
+          <w:bCs/>
+          <w:lang w:val="sr-Latn-RS"/>
+        </w:rPr>
+        <w:br w:type="page"/>
       </w:r>
     </w:p>
     <w:p>
@@ -7141,8 +7454,9 @@
         </w:numPr>
         <w:jc w:val="both"/>
       </w:pPr>
-      <w:bookmarkStart w:id="3" w:name="_Toc220865243"/>
-      <w:r>
+      <w:bookmarkStart w:id="3" w:name="_Toc220929609"/>
+      <w:r>
+        <w:lastRenderedPageBreak/>
         <w:t>Analiza mreže DZ2Net</w:t>
       </w:r>
       <w:bookmarkEnd w:id="3"/>
@@ -7156,7 +7470,7 @@
         </w:numPr>
         <w:jc w:val="both"/>
       </w:pPr>
-      <w:bookmarkStart w:id="4" w:name="_Toc220865244"/>
+      <w:bookmarkStart w:id="4" w:name="_Toc220929610"/>
       <w:r>
         <w:t>Analiza skupa podataka</w:t>
       </w:r>
@@ -7197,14 +7511,22 @@
     <w:p/>
     <w:p/>
     <w:p/>
-    <w:p/>
+    <w:p>
+      <w:pPr>
+        <w:spacing w:after="160" w:line="278" w:lineRule="auto"/>
+      </w:pPr>
+      <w:r>
+        <w:br w:type="page"/>
+      </w:r>
+    </w:p>
     <w:p>
       <w:pPr>
         <w:pStyle w:val="Heading2"/>
         <w:jc w:val="both"/>
       </w:pPr>
-      <w:bookmarkStart w:id="5" w:name="_Toc220865245"/>
-      <w:r>
+      <w:bookmarkStart w:id="5" w:name="_Toc220929611"/>
+      <w:r>
+        <w:lastRenderedPageBreak/>
         <w:t>2.2</w:t>
       </w:r>
       <w:r>
@@ -7823,7 +8145,6 @@
       </w:r>
       <w:r>
         <w:rPr>
-          <w:noProof/>
           <w:sz w:val="22"/>
           <w:szCs w:val="22"/>
         </w:rPr>
@@ -7879,7 +8200,6 @@
       <w:r>
         <w:rPr>
           <w:rFonts w:asciiTheme="minorHAnsi" w:hAnsiTheme="minorHAnsi"/>
-          <w:noProof/>
           <w14:ligatures w14:val="standardContextual"/>
         </w:rPr>
         <w:drawing>
@@ -7898,7 +8218,7 @@
                     <pic:cNvPicPr/>
                   </pic:nvPicPr>
                   <pic:blipFill>
-                    <a:blip r:embed="rId15">
+                    <a:blip r:embed="rId17">
                       <a:extLst>
                         <a:ext uri="{28A0092B-C50C-407E-A947-70E740481C1C}">
                           <a14:useLocalDpi xmlns:a14="http://schemas.microsoft.com/office/drawing/2010/main" val="0"/>
@@ -7940,14 +8260,7 @@
           <w:sz w:val="22"/>
           <w:szCs w:val="22"/>
         </w:rPr>
-        <w:t xml:space="preserve">    </w:t>
-      </w:r>
-      <w:r>
-        <w:rPr>
-          <w:sz w:val="22"/>
-          <w:szCs w:val="22"/>
-        </w:rPr>
-        <w:t>Slika 2.2.1 – Distribucija lokalnih koeficijenata klasterizacije</w:t>
+        <w:t xml:space="preserve">    Slika 2.2.1 – Distribucija lokalnih koeficijenata klasterizacije</w:t>
       </w:r>
     </w:p>
     <w:p>
@@ -7995,7 +8308,21 @@
         <w:rPr>
           <w:rFonts w:asciiTheme="minorHAnsi" w:hAnsiTheme="minorHAnsi"/>
         </w:rPr>
-        <w:t xml:space="preserve">U poredjenju sa </w:t>
+        <w:t xml:space="preserve">U </w:t>
+      </w:r>
+      <w:proofErr w:type="spellStart"/>
+      <w:r>
+        <w:rPr>
+          <w:rFonts w:asciiTheme="minorHAnsi" w:hAnsiTheme="minorHAnsi"/>
+        </w:rPr>
+        <w:t>poredjenju</w:t>
+      </w:r>
+      <w:proofErr w:type="spellEnd"/>
+      <w:r>
+        <w:rPr>
+          <w:rFonts w:asciiTheme="minorHAnsi" w:hAnsiTheme="minorHAnsi"/>
+        </w:rPr>
+        <w:t xml:space="preserve"> sa </w:t>
       </w:r>
       <w:r>
         <w:rPr>
@@ -8114,9 +8441,6 @@
         </w:rPr>
       </w:pPr>
       <w:r>
-        <w:rPr>
-          <w:noProof/>
-        </w:rPr>
         <mc:AlternateContent>
           <mc:Choice Requires="wps">
             <w:drawing>
@@ -8159,17 +8483,14 @@
                               <w:pStyle w:val="Caption"/>
                               <w:jc w:val="center"/>
                               <w:rPr>
-                                <w:noProof/>
                                 <w:sz w:val="22"/>
                                 <w:szCs w:val="22"/>
-                                <w:lang w:val="en-GB"/>
                               </w:rPr>
                             </w:pPr>
                             <w:r>
                               <w:rPr>
                                 <w:sz w:val="22"/>
                                 <w:szCs w:val="22"/>
-                                <w:lang w:val="en-GB"/>
                               </w:rPr>
                               <w:t>Slika 2.2.</w:t>
                             </w:r>
@@ -8177,7 +8498,6 @@
                               <w:rPr>
                                 <w:sz w:val="22"/>
                                 <w:szCs w:val="22"/>
-                                <w:lang w:val="en-GB"/>
                               </w:rPr>
                               <w:t>2</w:t>
                             </w:r>
@@ -8185,7 +8505,6 @@
                               <w:rPr>
                                 <w:sz w:val="22"/>
                                 <w:szCs w:val="22"/>
-                                <w:lang w:val="en-GB"/>
                               </w:rPr>
                               <w:t>. - Asortativnost</w:t>
                             </w:r>
@@ -8218,17 +8537,14 @@
                         <w:pStyle w:val="Caption"/>
                         <w:jc w:val="center"/>
                         <w:rPr>
-                          <w:noProof/>
                           <w:sz w:val="22"/>
                           <w:szCs w:val="22"/>
-                          <w:lang w:val="en-GB"/>
                         </w:rPr>
                       </w:pPr>
                       <w:r>
                         <w:rPr>
                           <w:sz w:val="22"/>
                           <w:szCs w:val="22"/>
-                          <w:lang w:val="en-GB"/>
                         </w:rPr>
                         <w:t>Slika 2.2.</w:t>
                       </w:r>
@@ -8236,7 +8552,6 @@
                         <w:rPr>
                           <w:sz w:val="22"/>
                           <w:szCs w:val="22"/>
-                          <w:lang w:val="en-GB"/>
                         </w:rPr>
                         <w:t>2</w:t>
                       </w:r>
@@ -8244,7 +8559,6 @@
                         <w:rPr>
                           <w:sz w:val="22"/>
                           <w:szCs w:val="22"/>
-                          <w:lang w:val="en-GB"/>
                         </w:rPr>
                         <w:t>. - Asortativnost</w:t>
                       </w:r>
@@ -8260,7 +8574,6 @@
       <w:r>
         <w:rPr>
           <w:rFonts w:asciiTheme="minorHAnsi" w:hAnsiTheme="minorHAnsi"/>
-          <w:noProof/>
           <w14:ligatures w14:val="standardContextual"/>
         </w:rPr>
         <w:drawing>
@@ -8287,7 +8600,7 @@
                     <pic:cNvPicPr/>
                   </pic:nvPicPr>
                   <pic:blipFill>
-                    <a:blip r:embed="rId16" cstate="print">
+                    <a:blip r:embed="rId18" cstate="print">
                       <a:extLst>
                         <a:ext uri="{28A0092B-C50C-407E-A947-70E740481C1C}">
                           <a14:useLocalDpi xmlns:a14="http://schemas.microsoft.com/office/drawing/2010/main" val="0"/>
@@ -8347,11 +8660,19 @@
         </w:rPr>
         <w:t xml:space="preserve">Koeficijent </w:t>
       </w:r>
-      <w:r>
-        <w:rPr>
-          <w:rFonts w:asciiTheme="minorHAnsi" w:hAnsiTheme="minorHAnsi"/>
-        </w:rPr>
-        <w:t xml:space="preserve">asortativnosti mreže koji iznosi 0.077. </w:t>
+      <w:proofErr w:type="spellStart"/>
+      <w:r>
+        <w:rPr>
+          <w:rFonts w:asciiTheme="minorHAnsi" w:hAnsiTheme="minorHAnsi"/>
+        </w:rPr>
+        <w:t>asortativnosti</w:t>
+      </w:r>
+      <w:proofErr w:type="spellEnd"/>
+      <w:r>
+        <w:rPr>
+          <w:rFonts w:asciiTheme="minorHAnsi" w:hAnsiTheme="minorHAnsi"/>
+        </w:rPr>
+        <w:t xml:space="preserve"> mreže koji iznosi 0.077. </w:t>
       </w:r>
       <w:r>
         <w:rPr>
@@ -8429,9 +8750,6 @@
         </w:rPr>
       </w:pPr>
       <w:r>
-        <w:rPr>
-          <w:noProof/>
-        </w:rPr>
         <mc:AlternateContent>
           <mc:Choice Requires="wps">
             <w:drawing>
@@ -8474,17 +8792,14 @@
                               <w:pStyle w:val="Caption"/>
                               <w:jc w:val="center"/>
                               <w:rPr>
-                                <w:noProof/>
                                 <w:sz w:val="22"/>
                                 <w:szCs w:val="22"/>
-                                <w:lang w:val="en-GB"/>
                               </w:rPr>
                             </w:pPr>
                             <w:r>
                               <w:rPr>
                                 <w:sz w:val="22"/>
                                 <w:szCs w:val="22"/>
-                                <w:lang w:val="en-GB"/>
                               </w:rPr>
                               <w:t>Slika 2.2.</w:t>
                             </w:r>
@@ -8492,7 +8807,6 @@
                               <w:rPr>
                                 <w:sz w:val="22"/>
                                 <w:szCs w:val="22"/>
-                                <w:lang w:val="en-GB"/>
                               </w:rPr>
                               <w:t>3</w:t>
                             </w:r>
@@ -8500,7 +8814,6 @@
                               <w:rPr>
                                 <w:sz w:val="22"/>
                                 <w:szCs w:val="22"/>
-                                <w:lang w:val="en-GB"/>
                               </w:rPr>
                               <w:t xml:space="preserve"> – Raspodela stepena čvorova</w:t>
                             </w:r>
@@ -8529,17 +8842,14 @@
                         <w:pStyle w:val="Caption"/>
                         <w:jc w:val="center"/>
                         <w:rPr>
-                          <w:noProof/>
                           <w:sz w:val="22"/>
                           <w:szCs w:val="22"/>
-                          <w:lang w:val="en-GB"/>
                         </w:rPr>
                       </w:pPr>
                       <w:r>
                         <w:rPr>
                           <w:sz w:val="22"/>
                           <w:szCs w:val="22"/>
-                          <w:lang w:val="en-GB"/>
                         </w:rPr>
                         <w:t>Slika 2.2.</w:t>
                       </w:r>
@@ -8547,7 +8857,6 @@
                         <w:rPr>
                           <w:sz w:val="22"/>
                           <w:szCs w:val="22"/>
-                          <w:lang w:val="en-GB"/>
                         </w:rPr>
                         <w:t>3</w:t>
                       </w:r>
@@ -8555,7 +8864,6 @@
                         <w:rPr>
                           <w:sz w:val="22"/>
                           <w:szCs w:val="22"/>
-                          <w:lang w:val="en-GB"/>
                         </w:rPr>
                         <w:t xml:space="preserve"> – Raspodela stepena čvorova</w:t>
                       </w:r>
@@ -8569,9 +8877,6 @@
         </mc:AlternateContent>
       </w:r>
       <w:r>
-        <w:rPr>
-          <w:noProof/>
-        </w:rPr>
         <w:drawing>
           <wp:anchor distT="0" distB="0" distL="114300" distR="114300" simplePos="0" relativeHeight="251659264" behindDoc="0" locked="0" layoutInCell="1" allowOverlap="1" wp14:anchorId="5E3A79C4" wp14:editId="424DEB8C">
             <wp:simplePos x="0" y="0"/>
@@ -8596,7 +8901,7 @@
                     <pic:cNvPicPr/>
                   </pic:nvPicPr>
                   <pic:blipFill>
-                    <a:blip r:embed="rId17">
+                    <a:blip r:embed="rId19">
                       <a:extLst>
                         <a:ext uri="{28A0092B-C50C-407E-A947-70E740481C1C}">
                           <a14:useLocalDpi xmlns:a14="http://schemas.microsoft.com/office/drawing/2010/main" val="0"/>
@@ -8762,17 +9067,10 @@
         <w:rPr>
           <w:sz w:val="22"/>
           <w:szCs w:val="22"/>
-          <w:lang w:val="en-GB"/>
-        </w:rPr>
-      </w:pPr>
-    </w:p>
-    <w:p>
-      <w:pPr>
-        <w:rPr>
-          <w:lang w:val="en-GB"/>
-        </w:rPr>
-      </w:pPr>
-    </w:p>
+        </w:rPr>
+      </w:pPr>
+    </w:p>
+    <w:p/>
     <w:p>
       <w:pPr>
         <w:rPr>
@@ -8803,6 +9101,7 @@
           <w:i/>
           <w:iCs/>
         </w:rPr>
+        <w:lastRenderedPageBreak/>
         <w:t>Sprovesti analize centralnosti po stepenu, bliskosti i relacionoj centralnosti. Dati pregled najvažnijih aktera po svakoj od njih.</w:t>
       </w:r>
     </w:p>
@@ -9501,7 +9800,35 @@
         <w:rPr>
           <w:rFonts w:asciiTheme="minorHAnsi" w:hAnsiTheme="minorHAnsi"/>
         </w:rPr>
-        <w:t>Vidimo da su studenti sa najvećim stepenom takodje i oni koji imaju najveću centralnost po bliskosti. Što se tiče relacione centralnosti tu se pojavljuje Student_006 koji iako nije tako dobro povezan kao ostali, on deluje kao broker izmedju studenata 5 i 39 i ostatka mreže pa prirodno ima visoku relacionu centralnost.</w:t>
+        <w:t xml:space="preserve">Vidimo da su studenti sa najvećim stepenom </w:t>
+      </w:r>
+      <w:proofErr w:type="spellStart"/>
+      <w:r>
+        <w:rPr>
+          <w:rFonts w:asciiTheme="minorHAnsi" w:hAnsiTheme="minorHAnsi"/>
+        </w:rPr>
+        <w:t>takodje</w:t>
+      </w:r>
+      <w:proofErr w:type="spellEnd"/>
+      <w:r>
+        <w:rPr>
+          <w:rFonts w:asciiTheme="minorHAnsi" w:hAnsiTheme="minorHAnsi"/>
+        </w:rPr>
+        <w:t xml:space="preserve"> i oni koji imaju najveću centralnost po bliskosti. Što se tiče relacione centralnosti tu se pojavljuje Student_006 koji iako nije tako dobro povezan kao ostali, on deluje kao broker </w:t>
+      </w:r>
+      <w:proofErr w:type="spellStart"/>
+      <w:r>
+        <w:rPr>
+          <w:rFonts w:asciiTheme="minorHAnsi" w:hAnsiTheme="minorHAnsi"/>
+        </w:rPr>
+        <w:t>izmedju</w:t>
+      </w:r>
+      <w:proofErr w:type="spellEnd"/>
+      <w:r>
+        <w:rPr>
+          <w:rFonts w:asciiTheme="minorHAnsi" w:hAnsiTheme="minorHAnsi"/>
+        </w:rPr>
+        <w:t xml:space="preserve"> studenata 5 i 39 i ostatka mreže pa prirodno ima visoku relacionu centralnost.</w:t>
       </w:r>
     </w:p>
     <w:p>
@@ -9914,9 +10241,9 @@
           <w:bCs/>
           <w:i/>
           <w:iCs/>
-          <w:noProof/>
           <w14:ligatures w14:val="standardContextual"/>
         </w:rPr>
+        <w:lastRenderedPageBreak/>
         <w:drawing>
           <wp:anchor distT="0" distB="0" distL="114300" distR="114300" simplePos="0" relativeHeight="251660288" behindDoc="0" locked="0" layoutInCell="1" allowOverlap="1" wp14:anchorId="3EA06EDF" wp14:editId="13CEDBEC">
             <wp:simplePos x="0" y="0"/>
@@ -9941,7 +10268,7 @@
                     <pic:cNvPicPr/>
                   </pic:nvPicPr>
                   <pic:blipFill>
-                    <a:blip r:embed="rId18">
+                    <a:blip r:embed="rId20">
                       <a:extLst>
                         <a:ext uri="{28A0092B-C50C-407E-A947-70E740481C1C}">
                           <a14:useLocalDpi xmlns:a14="http://schemas.microsoft.com/office/drawing/2010/main" val="0"/>
@@ -10032,7 +10359,21 @@
         <w:rPr>
           <w:rFonts w:asciiTheme="minorHAnsi" w:hAnsiTheme="minorHAnsi"/>
         </w:rPr>
-        <w:t>, centralnosti i sopstvenom vektoru vrlo korelisane, trebalo bi u heuristici njih uzeti sa manjom težinom u odnosu na relacionu centralnost.</w:t>
+        <w:t xml:space="preserve">, centralnosti i sopstvenom vektoru vrlo </w:t>
+      </w:r>
+      <w:proofErr w:type="spellStart"/>
+      <w:r>
+        <w:rPr>
+          <w:rFonts w:asciiTheme="minorHAnsi" w:hAnsiTheme="minorHAnsi"/>
+        </w:rPr>
+        <w:t>korelisane</w:t>
+      </w:r>
+      <w:proofErr w:type="spellEnd"/>
+      <w:r>
+        <w:rPr>
+          <w:rFonts w:asciiTheme="minorHAnsi" w:hAnsiTheme="minorHAnsi"/>
+        </w:rPr>
+        <w:t>, trebalo bi u heuristici njih uzeti sa manjom težinom u odnosu na relacionu centralnost.</w:t>
       </w:r>
       <w:r>
         <w:rPr>
@@ -10635,9 +10976,9 @@
       </w:pPr>
       <w:r>
         <w:rPr>
-          <w:noProof/>
           <w14:ligatures w14:val="standardContextual"/>
         </w:rPr>
+        <w:lastRenderedPageBreak/>
         <w:drawing>
           <wp:inline distT="0" distB="0" distL="0" distR="0" wp14:anchorId="3C682BA1" wp14:editId="0C1D7093">
             <wp:extent cx="4749800" cy="2374900"/>
@@ -10654,7 +10995,7 @@
                     <pic:cNvPicPr/>
                   </pic:nvPicPr>
                   <pic:blipFill>
-                    <a:blip r:embed="rId19">
+                    <a:blip r:embed="rId21">
                       <a:extLst>
                         <a:ext uri="{28A0092B-C50C-407E-A947-70E740481C1C}">
                           <a14:useLocalDpi xmlns:a14="http://schemas.microsoft.com/office/drawing/2010/main" val="0"/>
@@ -10705,7 +11046,6 @@
       </w:pPr>
       <w:r>
         <w:rPr>
-          <w:noProof/>
           <w14:ligatures w14:val="standardContextual"/>
         </w:rPr>
         <w:drawing>
@@ -10724,7 +11064,7 @@
                     <pic:cNvPicPr/>
                   </pic:nvPicPr>
                   <pic:blipFill>
-                    <a:blip r:embed="rId20">
+                    <a:blip r:embed="rId22">
                       <a:extLst>
                         <a:ext uri="{28A0092B-C50C-407E-A947-70E740481C1C}">
                           <a14:useLocalDpi xmlns:a14="http://schemas.microsoft.com/office/drawing/2010/main" val="0"/>
@@ -10800,9 +11140,9 @@
       </w:pPr>
       <w:r>
         <w:rPr>
-          <w:noProof/>
           <w14:ligatures w14:val="standardContextual"/>
         </w:rPr>
+        <w:lastRenderedPageBreak/>
         <w:drawing>
           <wp:inline distT="0" distB="0" distL="0" distR="0" wp14:anchorId="2922A5B1" wp14:editId="7A9D6469">
             <wp:extent cx="5117123" cy="2463800"/>
@@ -10819,7 +11159,7 @@
                     <pic:cNvPicPr/>
                   </pic:nvPicPr>
                   <pic:blipFill>
-                    <a:blip r:embed="rId21">
+                    <a:blip r:embed="rId23">
                       <a:extLst>
                         <a:ext uri="{28A0092B-C50C-407E-A947-70E740481C1C}">
                           <a14:useLocalDpi xmlns:a14="http://schemas.microsoft.com/office/drawing/2010/main" val="0"/>
@@ -10902,19 +11242,7 @@
         <w:rPr>
           <w:rFonts w:asciiTheme="minorHAnsi" w:hAnsiTheme="minorHAnsi"/>
         </w:rPr>
-        <w:t xml:space="preserve">Za vrednost koeficijenta rezolucije 1.0 detektovana su četiri velika klastera, što </w:t>
-      </w:r>
-      <w:r>
-        <w:rPr>
-          <w:rFonts w:asciiTheme="minorHAnsi" w:hAnsiTheme="minorHAnsi"/>
-        </w:rPr>
-        <w:t>za ovaj problem nije dobro jer očekujemo da plagijatore pronađemo u manjim zajednicama</w:t>
-      </w:r>
-      <w:r>
-        <w:rPr>
-          <w:rFonts w:asciiTheme="minorHAnsi" w:hAnsiTheme="minorHAnsi"/>
-        </w:rPr>
-        <w:t>. Smanjivanjem koeficijenta rezolucije analiziran je uticaj parametra na strukturu zajednica, pri čemu je utvrđeno da vrednost 0.</w:t>
+        <w:t>Za vrednost koeficijenta rezolucije 1.0 detektovana su četiri velika klastera, što za ovaj problem nije dobro jer očekujemo da plagijatore pronađemo u manjim zajednicama. Smanjivanjem koeficijenta rezolucije analiziran je uticaj parametra na strukturu zajednica, pri čemu je utvrđeno da vrednost 0.</w:t>
       </w:r>
       <w:r>
         <w:rPr>
@@ -10926,13 +11254,7 @@
         <w:rPr>
           <w:rFonts w:asciiTheme="minorHAnsi" w:hAnsiTheme="minorHAnsi"/>
         </w:rPr>
-        <w:t xml:space="preserve"> predstavlja donju granicu na kojoj svi prethodno identifikovani slučajevi plagijata ostaju objedinjeni u istom klasteru. Dalje smanjenje rezolucije dovo</w:t>
-      </w:r>
-      <w:r>
-        <w:rPr>
-          <w:rFonts w:asciiTheme="minorHAnsi" w:hAnsiTheme="minorHAnsi"/>
-        </w:rPr>
-        <w:t>di do podele na klastere u kojima više ni provereni plagijatori nisu u istom klasteru pa nam takva podela više nije od značaja. Najbolja vrednost za rezoluciju je 0.</w:t>
+        <w:t xml:space="preserve"> predstavlja donju granicu na kojoj svi prethodno identifikovani slučajevi plagijata ostaju objedinjeni u istom klasteru. Dalje smanjenje rezolucije dovodi do podele na klastere u kojima više ni provereni plagijatori nisu u istom klasteru pa nam takva podela više nije od značaja. Najbolja vrednost za rezoluciju je 0.</w:t>
       </w:r>
       <w:r>
         <w:rPr>
@@ -10995,43 +11317,49 @@
         <w:rPr>
           <w:rFonts w:asciiTheme="minorHAnsi" w:hAnsiTheme="minorHAnsi"/>
         </w:rPr>
-        <w:t xml:space="preserve">Pri klasterizaciji sa rezolucijom 0.4 uočeno je 11 različitih komuna. </w:t>
-      </w:r>
-      <w:r>
-        <w:rPr>
-          <w:rFonts w:asciiTheme="minorHAnsi" w:hAnsiTheme="minorHAnsi"/>
-        </w:rPr>
-        <w:t xml:space="preserve">Glavni brokeri u mreži identifikovani su kao čvorovi sa visokom </w:t>
-      </w:r>
-      <w:r>
-        <w:rPr>
-          <w:rFonts w:asciiTheme="minorHAnsi" w:hAnsiTheme="minorHAnsi"/>
-        </w:rPr>
-        <w:t>relacionom</w:t>
-      </w:r>
-      <w:r>
-        <w:rPr>
-          <w:rFonts w:asciiTheme="minorHAnsi" w:hAnsiTheme="minorHAnsi"/>
-        </w:rPr>
-        <w:t xml:space="preserve"> centralnošću</w:t>
-      </w:r>
-      <w:r>
-        <w:rPr>
-          <w:rFonts w:asciiTheme="minorHAnsi" w:hAnsiTheme="minorHAnsi"/>
-        </w:rPr>
-        <w:t xml:space="preserve">, </w:t>
-      </w:r>
-      <w:r>
-        <w:rPr>
-          <w:rFonts w:asciiTheme="minorHAnsi" w:hAnsiTheme="minorHAnsi"/>
-        </w:rPr>
-        <w:t>koji povezuju više različitih komuna dobijenih Luvenskim klasterisanjem.</w:t>
-      </w:r>
-      <w:r>
-        <w:rPr>
-          <w:rFonts w:asciiTheme="minorHAnsi" w:hAnsiTheme="minorHAnsi"/>
-        </w:rPr>
-        <w:t xml:space="preserve"> To bi bili Student_030, Student_047, Student_009</w:t>
+        <w:t xml:space="preserve">Pri </w:t>
+      </w:r>
+      <w:proofErr w:type="spellStart"/>
+      <w:r>
+        <w:rPr>
+          <w:rFonts w:asciiTheme="minorHAnsi" w:hAnsiTheme="minorHAnsi"/>
+        </w:rPr>
+        <w:t>klasterizaciji</w:t>
+      </w:r>
+      <w:proofErr w:type="spellEnd"/>
+      <w:r>
+        <w:rPr>
+          <w:rFonts w:asciiTheme="minorHAnsi" w:hAnsiTheme="minorHAnsi"/>
+        </w:rPr>
+        <w:t xml:space="preserve"> sa rezolucijom 0.4 uočeno je 11 različitih komuna. Glavni brokeri u mreži identifikovani su kao čvorovi sa visokom relacionom centralnošću, koji povezuju više različitih komuna dobijenih </w:t>
+      </w:r>
+      <w:proofErr w:type="spellStart"/>
+      <w:r>
+        <w:rPr>
+          <w:rFonts w:asciiTheme="minorHAnsi" w:hAnsiTheme="minorHAnsi"/>
+        </w:rPr>
+        <w:t>Luvenskim</w:t>
+      </w:r>
+      <w:proofErr w:type="spellEnd"/>
+      <w:r>
+        <w:rPr>
+          <w:rFonts w:asciiTheme="minorHAnsi" w:hAnsiTheme="minorHAnsi"/>
+        </w:rPr>
+        <w:t xml:space="preserve"> </w:t>
+      </w:r>
+      <w:proofErr w:type="spellStart"/>
+      <w:r>
+        <w:rPr>
+          <w:rFonts w:asciiTheme="minorHAnsi" w:hAnsiTheme="minorHAnsi"/>
+        </w:rPr>
+        <w:t>klasterisanjem</w:t>
+      </w:r>
+      <w:proofErr w:type="spellEnd"/>
+      <w:r>
+        <w:rPr>
+          <w:rFonts w:asciiTheme="minorHAnsi" w:hAnsiTheme="minorHAnsi"/>
+        </w:rPr>
+        <w:t>. To bi bili Student_030, Student_047, Student_009</w:t>
       </w:r>
       <w:r>
         <w:rPr>
@@ -11056,13 +11384,7 @@
         <w:rPr>
           <w:rFonts w:asciiTheme="minorHAnsi" w:hAnsiTheme="minorHAnsi"/>
         </w:rPr>
-        <w:t xml:space="preserve"> </w:t>
-      </w:r>
-      <w:r>
-        <w:rPr>
-          <w:rFonts w:asciiTheme="minorHAnsi" w:hAnsiTheme="minorHAnsi"/>
-        </w:rPr>
-        <w:t xml:space="preserve">10 i 13 jer je njihova međusobna veza neuporedivo jača od veza sa ostatkom mreže. </w:t>
+        <w:t xml:space="preserve"> 10 i 13 jer je njihova međusobna veza neuporedivo jača od veza sa ostatkom mreže. </w:t>
       </w:r>
       <w:r>
         <w:rPr>
@@ -11080,7 +11402,21 @@
         <w:rPr>
           <w:rFonts w:asciiTheme="minorHAnsi" w:hAnsiTheme="minorHAnsi"/>
         </w:rPr>
-        <w:t>_005 i Student_039 s obzirom da su povezani medjusobno u klasteru i sa samo još jednim čvorom</w:t>
+        <w:t xml:space="preserve">_005 i Student_039 s obzirom da su povezani </w:t>
+      </w:r>
+      <w:proofErr w:type="spellStart"/>
+      <w:r>
+        <w:rPr>
+          <w:rFonts w:asciiTheme="minorHAnsi" w:hAnsiTheme="minorHAnsi"/>
+        </w:rPr>
+        <w:t>medjusobno</w:t>
+      </w:r>
+      <w:proofErr w:type="spellEnd"/>
+      <w:r>
+        <w:rPr>
+          <w:rFonts w:asciiTheme="minorHAnsi" w:hAnsiTheme="minorHAnsi"/>
+        </w:rPr>
+        <w:t xml:space="preserve"> u klasteru i sa samo još jednim čvorom</w:t>
       </w:r>
       <w:r>
         <w:rPr>
@@ -11134,6 +11470,7 @@
           <w:i/>
           <w:iCs/>
         </w:rPr>
+        <w:lastRenderedPageBreak/>
         <w:t>Sprovesti sprektralnu analizu i proceniti potencijalne kandidate za broj komuna u mreži.</w:t>
       </w:r>
     </w:p>
@@ -11146,7 +11483,6 @@
       <w:r>
         <w:rPr>
           <w:rFonts w:asciiTheme="minorHAnsi" w:hAnsiTheme="minorHAnsi"/>
-          <w:noProof/>
           <w14:ligatures w14:val="standardContextual"/>
         </w:rPr>
         <w:drawing>
@@ -11165,7 +11501,7 @@
                     <pic:cNvPicPr/>
                   </pic:nvPicPr>
                   <pic:blipFill>
-                    <a:blip r:embed="rId22">
+                    <a:blip r:embed="rId24">
                       <a:extLst>
                         <a:ext uri="{28A0092B-C50C-407E-A947-70E740481C1C}">
                           <a14:useLocalDpi xmlns:a14="http://schemas.microsoft.com/office/drawing/2010/main" val="0"/>
@@ -11235,7 +11571,35 @@
         <w:rPr>
           <w:rFonts w:asciiTheme="minorHAnsi" w:hAnsiTheme="minorHAnsi"/>
         </w:rPr>
-        <w:t>Spektralna analiza zasnovana na Laplasijanskoj matrici grafa koristi sopstvene vrednosti kako bi se procenio potencijalni broj komuna u mreži. Analizom susednih razlika sopstvenih vrednosti identifikuju se značajne praznine koje ukazuju na prirodne podele čvorova. Na osnovu ove analize, potencijalne vrednosti za broj komuna u posmatranoj mreži su 25, 34 i 36, što reflektuje odsustvo jasne globalne modularne strukture.</w:t>
+        <w:t xml:space="preserve">Spektralna analiza zasnovana na </w:t>
+      </w:r>
+      <w:proofErr w:type="spellStart"/>
+      <w:r>
+        <w:rPr>
+          <w:rFonts w:asciiTheme="minorHAnsi" w:hAnsiTheme="minorHAnsi"/>
+        </w:rPr>
+        <w:t>Laplasijanskoj</w:t>
+      </w:r>
+      <w:proofErr w:type="spellEnd"/>
+      <w:r>
+        <w:rPr>
+          <w:rFonts w:asciiTheme="minorHAnsi" w:hAnsiTheme="minorHAnsi"/>
+        </w:rPr>
+        <w:t xml:space="preserve"> matrici </w:t>
+      </w:r>
+      <w:proofErr w:type="spellStart"/>
+      <w:r>
+        <w:rPr>
+          <w:rFonts w:asciiTheme="minorHAnsi" w:hAnsiTheme="minorHAnsi"/>
+        </w:rPr>
+        <w:t>grafa</w:t>
+      </w:r>
+      <w:proofErr w:type="spellEnd"/>
+      <w:r>
+        <w:rPr>
+          <w:rFonts w:asciiTheme="minorHAnsi" w:hAnsiTheme="minorHAnsi"/>
+        </w:rPr>
+        <w:t xml:space="preserve"> koristi sopstvene vrednosti kako bi se procenio potencijalni broj komuna u mreži. Analizom susednih razlika sopstvenih vrednosti identifikuju se značajne praznine koje ukazuju na prirodne podele čvorova. Na osnovu ove analize, potencijalne vrednosti za broj komuna u posmatranoj mreži su 25, 34 i 36, što reflektuje odsustvo jasne globalne modularne strukture.</w:t>
       </w:r>
     </w:p>
     <w:p>
@@ -11405,6 +11769,7 @@
           <w:i/>
           <w:iCs/>
         </w:rPr>
+        <w:lastRenderedPageBreak/>
         <w:t>Ko su akteri koji se mogu okarakterisati kao ključni brokeri (mostovi) u mreži? Šta ih čini brokerima?</w:t>
       </w:r>
     </w:p>
@@ -11417,7 +11782,6 @@
       <w:r>
         <w:rPr>
           <w:rFonts w:asciiTheme="minorHAnsi" w:hAnsiTheme="minorHAnsi"/>
-          <w:noProof/>
           <w14:ligatures w14:val="standardContextual"/>
         </w:rPr>
         <w:drawing>
@@ -11436,7 +11800,7 @@
                     <pic:cNvPicPr/>
                   </pic:nvPicPr>
                   <pic:blipFill>
-                    <a:blip r:embed="rId23">
+                    <a:blip r:embed="rId25">
                       <a:extLst>
                         <a:ext uri="{28A0092B-C50C-407E-A947-70E740481C1C}">
                           <a14:useLocalDpi xmlns:a14="http://schemas.microsoft.com/office/drawing/2010/main" val="0"/>
@@ -11507,43 +11871,7 @@
         <w:rPr>
           <w:rFonts w:asciiTheme="minorHAnsi" w:hAnsiTheme="minorHAnsi"/>
         </w:rPr>
-        <w:t>Dendogram dobijen spektralnom analizom prikazuje hijerarhijsku strukturu komuna u mreži. Zbog gustine i visokog koeficijenta klasterizacije mreže, spajanje se uglavnom odvija</w:t>
-      </w:r>
-      <w:r>
-        <w:rPr>
-          <w:rFonts w:asciiTheme="minorHAnsi" w:hAnsiTheme="minorHAnsi"/>
-        </w:rPr>
-        <w:t xml:space="preserve"> </w:t>
-      </w:r>
-      <w:r>
-        <w:rPr>
-          <w:rFonts w:asciiTheme="minorHAnsi" w:hAnsiTheme="minorHAnsi"/>
-        </w:rPr>
-        <w:t>dodavanjem</w:t>
-      </w:r>
-      <w:r>
-        <w:rPr>
-          <w:rFonts w:asciiTheme="minorHAnsi" w:hAnsiTheme="minorHAnsi"/>
-        </w:rPr>
-        <w:t xml:space="preserve"> </w:t>
-      </w:r>
-      <w:r>
-        <w:rPr>
-          <w:rFonts w:asciiTheme="minorHAnsi" w:hAnsiTheme="minorHAnsi"/>
-        </w:rPr>
-        <w:t>pojedinačnih čvorova</w:t>
-      </w:r>
-      <w:r>
-        <w:rPr>
-          <w:rFonts w:asciiTheme="minorHAnsi" w:hAnsiTheme="minorHAnsi"/>
-        </w:rPr>
-        <w:t xml:space="preserve"> </w:t>
-      </w:r>
-      <w:r>
-        <w:rPr>
-          <w:rFonts w:asciiTheme="minorHAnsi" w:hAnsiTheme="minorHAnsi"/>
-        </w:rPr>
-        <w:t>na već postojeće grupe, što otežava identifikaciju klasičnih broker čvorova.</w:t>
+        <w:t>Dendogram dobijen spektralnom analizom prikazuje hijerarhijsku strukturu komuna u mreži. Zbog gustine i visokog koeficijenta klasterizacije mreže, spajanje se uglavnom odvija dodavanjem pojedinačnih čvorova na već postojeće grupe, što otežava identifikaciju klasičnih broker čvorova.</w:t>
       </w:r>
     </w:p>
     <w:p>
@@ -11555,7 +11883,7 @@
         </w:numPr>
         <w:jc w:val="both"/>
       </w:pPr>
-      <w:bookmarkStart w:id="6" w:name="_Toc220865246"/>
+      <w:bookmarkStart w:id="6" w:name="_Toc220929612"/>
       <w:r>
         <w:t>Analiza mreže DZAggNet</w:t>
       </w:r>
@@ -11567,7 +11895,7 @@
         <w:ind w:left="720"/>
         <w:jc w:val="both"/>
       </w:pPr>
-      <w:bookmarkStart w:id="7" w:name="_Toc220865247"/>
+      <w:bookmarkStart w:id="7" w:name="_Toc220929613"/>
       <w:r>
         <w:t>3.1</w:t>
       </w:r>
@@ -11583,7 +11911,7 @@
         <w:ind w:firstLine="720"/>
         <w:jc w:val="both"/>
       </w:pPr>
-      <w:bookmarkStart w:id="8" w:name="_Toc220865248"/>
+      <w:bookmarkStart w:id="8" w:name="_Toc220929614"/>
       <w:r>
         <w:t>3.2</w:t>
       </w:r>
@@ -11611,7 +11939,7 @@
         </w:numPr>
         <w:jc w:val="both"/>
       </w:pPr>
-      <w:bookmarkStart w:id="9" w:name="_Toc220865249"/>
+      <w:bookmarkStart w:id="9" w:name="_Toc220929615"/>
       <w:r>
         <w:t>Analiza mreže DZAggNetT</w:t>
       </w:r>
@@ -11623,7 +11951,7 @@
         <w:ind w:firstLine="720"/>
         <w:jc w:val="both"/>
       </w:pPr>
-      <w:bookmarkStart w:id="10" w:name="_Toc220865250"/>
+      <w:bookmarkStart w:id="10" w:name="_Toc220929616"/>
       <w:r>
         <w:t>3.1</w:t>
       </w:r>
@@ -11639,7 +11967,7 @@
         <w:ind w:left="720"/>
         <w:jc w:val="both"/>
       </w:pPr>
-      <w:bookmarkStart w:id="11" w:name="_Toc220865251"/>
+      <w:bookmarkStart w:id="11" w:name="_Toc220929617"/>
       <w:r>
         <w:t>3.2</w:t>
       </w:r>
@@ -11659,7 +11987,7 @@
       </w:pPr>
     </w:p>
     <w:sectPr>
-      <w:footerReference w:type="default" r:id="rId24"/>
+      <w:footerReference w:type="default" r:id="rId26"/>
       <w:pgSz w:w="12240" w:h="15840"/>
       <w:pgMar w:top="1440" w:right="1440" w:bottom="1440" w:left="1440" w:header="708" w:footer="708" w:gutter="0"/>
       <w:cols w:space="708"/>

</xml_diff>